<commit_message>
Initial Database Model and Design
</commit_message>
<xml_diff>
--- a/PROJECT LOG AND IDEAS.docx
+++ b/PROJECT LOG AND IDEAS.docx
@@ -160,43 +160,15 @@
           <w:sz w:val="24"/>
           <w:szCs w:val="24"/>
         </w:rPr>
-        <w:t>(14:</w:t>
-      </w:r>
-      <w:r>
-        <w:rPr>
-          <w:rFonts w:ascii="Cambria" w:hAnsi="Cambria"/>
-          <w:b/>
-          <w:bCs/>
-          <w:sz w:val="24"/>
-          <w:szCs w:val="24"/>
-        </w:rPr>
-        <w:t>55</w:t>
-      </w:r>
-      <w:r>
-        <w:rPr>
-          <w:rFonts w:ascii="Cambria" w:hAnsi="Cambria"/>
-          <w:b/>
-          <w:bCs/>
-          <w:sz w:val="24"/>
-          <w:szCs w:val="24"/>
-        </w:rPr>
-        <w:t xml:space="preserve"> PM )</w:t>
-      </w:r>
-      <w:r>
-        <w:rPr>
-          <w:rFonts w:ascii="Cambria" w:hAnsi="Cambria"/>
-          <w:sz w:val="24"/>
-          <w:szCs w:val="24"/>
-        </w:rPr>
-        <w:t xml:space="preserve"> </w:t>
-      </w:r>
-      <w:r>
-        <w:rPr>
-          <w:rFonts w:ascii="Cambria" w:hAnsi="Cambria"/>
-          <w:sz w:val="24"/>
-          <w:szCs w:val="24"/>
-        </w:rPr>
-        <w:t xml:space="preserve">Want to setup the entities for the </w:t>
+        <w:t>(14:55 PM )</w:t>
+      </w:r>
+      <w:r>
+        <w:rPr>
+          <w:rFonts w:ascii="Cambria" w:hAnsi="Cambria"/>
+          <w:sz w:val="24"/>
+          <w:szCs w:val="24"/>
+        </w:rPr>
+        <w:t xml:space="preserve"> Want to setup the entities for the </w:t>
       </w:r>
       <w:r>
         <w:rPr>
@@ -223,22 +195,7 @@
           <w:szCs w:val="24"/>
         </w:rPr>
         <w:br/>
-      </w:r>
-      <w:r>
-        <w:rPr>
-          <w:rFonts w:ascii="Cambria" w:hAnsi="Cambria"/>
-          <w:sz w:val="24"/>
-          <w:szCs w:val="24"/>
-        </w:rPr>
-        <w:t>For a travel booking system</w:t>
-      </w:r>
-      <w:r>
-        <w:rPr>
-          <w:rFonts w:ascii="Cambria" w:hAnsi="Cambria"/>
-          <w:sz w:val="24"/>
-          <w:szCs w:val="24"/>
-        </w:rPr>
-        <w:t xml:space="preserve">, these are the entities I will work on implementing </w:t>
+        <w:t xml:space="preserve">For a travel booking system, these are the entities I will work on implementing </w:t>
       </w:r>
     </w:p>
     <w:p>
@@ -834,6 +791,453 @@
           <w:szCs w:val="24"/>
         </w:rPr>
         <w:t>integer field for the review rating.</w:t>
+      </w:r>
+    </w:p>
+    <w:p>
+      <w:pPr>
+        <w:spacing w:line="360" w:lineRule="auto"/>
+        <w:rPr>
+          <w:rFonts w:ascii="Cambria" w:hAnsi="Cambria"/>
+          <w:sz w:val="24"/>
+          <w:szCs w:val="24"/>
+        </w:rPr>
+      </w:pPr>
+    </w:p>
+    <w:p>
+      <w:pPr>
+        <w:spacing w:line="360" w:lineRule="auto"/>
+        <w:rPr>
+          <w:rFonts w:ascii="Cambria" w:hAnsi="Cambria"/>
+          <w:sz w:val="24"/>
+          <w:szCs w:val="24"/>
+        </w:rPr>
+      </w:pPr>
+      <w:r>
+        <w:rPr>
+          <w:rFonts w:ascii="Cambria" w:hAnsi="Cambria"/>
+          <w:b/>
+          <w:bCs/>
+          <w:sz w:val="24"/>
+          <w:szCs w:val="24"/>
+          <w:u w:val="single"/>
+        </w:rPr>
+        <w:t xml:space="preserve">22/03/23: </w:t>
+      </w:r>
+      <w:r>
+        <w:rPr>
+          <w:rFonts w:ascii="Cambria" w:hAnsi="Cambria"/>
+          <w:b/>
+          <w:bCs/>
+          <w:sz w:val="24"/>
+          <w:szCs w:val="24"/>
+        </w:rPr>
+        <w:t>(</w:t>
+      </w:r>
+      <w:r>
+        <w:rPr>
+          <w:rFonts w:ascii="Cambria" w:hAnsi="Cambria"/>
+          <w:b/>
+          <w:bCs/>
+          <w:sz w:val="24"/>
+          <w:szCs w:val="24"/>
+        </w:rPr>
+        <w:t>15</w:t>
+      </w:r>
+      <w:r>
+        <w:rPr>
+          <w:rFonts w:ascii="Cambria" w:hAnsi="Cambria"/>
+          <w:b/>
+          <w:bCs/>
+          <w:sz w:val="24"/>
+          <w:szCs w:val="24"/>
+        </w:rPr>
+        <w:t>:</w:t>
+      </w:r>
+      <w:r>
+        <w:rPr>
+          <w:rFonts w:ascii="Cambria" w:hAnsi="Cambria"/>
+          <w:b/>
+          <w:bCs/>
+          <w:sz w:val="24"/>
+          <w:szCs w:val="24"/>
+        </w:rPr>
+        <w:t>0</w:t>
+      </w:r>
+      <w:r>
+        <w:rPr>
+          <w:rFonts w:ascii="Cambria" w:hAnsi="Cambria"/>
+          <w:b/>
+          <w:bCs/>
+          <w:sz w:val="24"/>
+          <w:szCs w:val="24"/>
+        </w:rPr>
+        <w:t>5 PM )</w:t>
+      </w:r>
+      <w:r>
+        <w:rPr>
+          <w:rFonts w:ascii="Cambria" w:hAnsi="Cambria"/>
+          <w:sz w:val="24"/>
+          <w:szCs w:val="24"/>
+        </w:rPr>
+        <w:t xml:space="preserve"> </w:t>
+      </w:r>
+      <w:r>
+        <w:rPr>
+          <w:rFonts w:ascii="Cambria" w:hAnsi="Cambria"/>
+          <w:sz w:val="24"/>
+          <w:szCs w:val="24"/>
+        </w:rPr>
+        <w:t>Database Modelling initial setup might be a bit complex so possible adjustments can be made in the future</w:t>
+      </w:r>
+      <w:r>
+        <w:rPr>
+          <w:rFonts w:ascii="Cambria" w:hAnsi="Cambria"/>
+          <w:sz w:val="24"/>
+          <w:szCs w:val="24"/>
+        </w:rPr>
+        <w:br/>
+      </w:r>
+      <w:r>
+        <w:rPr>
+          <w:rFonts w:ascii="Cambria" w:hAnsi="Cambria"/>
+          <w:sz w:val="24"/>
+          <w:szCs w:val="24"/>
+        </w:rPr>
+        <w:br/>
+      </w:r>
+      <w:r>
+        <w:rPr>
+          <w:rFonts w:ascii="Cambria" w:hAnsi="Cambria"/>
+          <w:sz w:val="24"/>
+          <w:szCs w:val="24"/>
+        </w:rPr>
+        <w:t>In this database model, each entity is represented by a table with its corresponding fields. The relationships between the entities are indicated by the connecting lines.</w:t>
+      </w:r>
+    </w:p>
+    <w:p>
+      <w:pPr>
+        <w:spacing w:line="360" w:lineRule="auto"/>
+        <w:rPr>
+          <w:rFonts w:ascii="Cambria" w:hAnsi="Cambria"/>
+          <w:sz w:val="24"/>
+          <w:szCs w:val="24"/>
+        </w:rPr>
+      </w:pPr>
+      <w:r>
+        <w:rPr>
+          <w:rFonts w:ascii="Cambria" w:hAnsi="Cambria"/>
+          <w:sz w:val="24"/>
+          <w:szCs w:val="24"/>
+        </w:rPr>
+        <w:t xml:space="preserve">The </w:t>
+      </w:r>
+      <w:r>
+        <w:rPr>
+          <w:rFonts w:ascii="Cambria" w:hAnsi="Cambria"/>
+          <w:b/>
+          <w:bCs/>
+          <w:sz w:val="24"/>
+          <w:szCs w:val="24"/>
+        </w:rPr>
+        <w:t xml:space="preserve">User </w:t>
+      </w:r>
+      <w:r>
+        <w:rPr>
+          <w:rFonts w:ascii="Cambria" w:hAnsi="Cambria"/>
+          <w:sz w:val="24"/>
+          <w:szCs w:val="24"/>
+        </w:rPr>
+        <w:t xml:space="preserve">table has a one-to-many relationship with the </w:t>
+      </w:r>
+      <w:r>
+        <w:rPr>
+          <w:rFonts w:ascii="Cambria" w:hAnsi="Cambria"/>
+          <w:b/>
+          <w:bCs/>
+          <w:sz w:val="24"/>
+          <w:szCs w:val="24"/>
+        </w:rPr>
+        <w:t xml:space="preserve">Booking </w:t>
+      </w:r>
+      <w:r>
+        <w:rPr>
+          <w:rFonts w:ascii="Cambria" w:hAnsi="Cambria"/>
+          <w:sz w:val="24"/>
+          <w:szCs w:val="24"/>
+        </w:rPr>
+        <w:t xml:space="preserve">table, as a user can make multiple bookings. The </w:t>
+      </w:r>
+      <w:r>
+        <w:rPr>
+          <w:rFonts w:ascii="Cambria" w:hAnsi="Cambria"/>
+          <w:b/>
+          <w:bCs/>
+          <w:sz w:val="24"/>
+          <w:szCs w:val="24"/>
+        </w:rPr>
+        <w:t>Booking</w:t>
+      </w:r>
+      <w:r>
+        <w:rPr>
+          <w:rFonts w:ascii="Cambria" w:hAnsi="Cambria"/>
+          <w:sz w:val="24"/>
+          <w:szCs w:val="24"/>
+        </w:rPr>
+        <w:t xml:space="preserve"> table also has a one-to-many relationship with the </w:t>
+      </w:r>
+      <w:r>
+        <w:rPr>
+          <w:rFonts w:ascii="Cambria" w:hAnsi="Cambria"/>
+          <w:b/>
+          <w:bCs/>
+          <w:sz w:val="24"/>
+          <w:szCs w:val="24"/>
+        </w:rPr>
+        <w:t>Payment</w:t>
+      </w:r>
+      <w:r>
+        <w:rPr>
+          <w:rFonts w:ascii="Cambria" w:hAnsi="Cambria"/>
+          <w:sz w:val="24"/>
+          <w:szCs w:val="24"/>
+        </w:rPr>
+        <w:t xml:space="preserve"> table, as a booking can have multiple payments associated with it.</w:t>
+      </w:r>
+    </w:p>
+    <w:p>
+      <w:pPr>
+        <w:spacing w:line="360" w:lineRule="auto"/>
+        <w:rPr>
+          <w:rFonts w:ascii="Cambria" w:hAnsi="Cambria"/>
+          <w:sz w:val="24"/>
+          <w:szCs w:val="24"/>
+        </w:rPr>
+      </w:pPr>
+      <w:r>
+        <w:rPr>
+          <w:rFonts w:ascii="Cambria" w:hAnsi="Cambria"/>
+          <w:sz w:val="24"/>
+          <w:szCs w:val="24"/>
+        </w:rPr>
+        <w:t xml:space="preserve">The </w:t>
+      </w:r>
+      <w:r>
+        <w:rPr>
+          <w:rFonts w:ascii="Cambria" w:hAnsi="Cambria"/>
+          <w:b/>
+          <w:bCs/>
+          <w:sz w:val="24"/>
+          <w:szCs w:val="24"/>
+        </w:rPr>
+        <w:t>Trip</w:t>
+      </w:r>
+      <w:r>
+        <w:rPr>
+          <w:rFonts w:ascii="Cambria" w:hAnsi="Cambria"/>
+          <w:sz w:val="24"/>
+          <w:szCs w:val="24"/>
+        </w:rPr>
+        <w:t xml:space="preserve"> table has a many-to-many relationship with the </w:t>
+      </w:r>
+      <w:r>
+        <w:rPr>
+          <w:rFonts w:ascii="Cambria" w:hAnsi="Cambria"/>
+          <w:b/>
+          <w:bCs/>
+          <w:sz w:val="24"/>
+          <w:szCs w:val="24"/>
+        </w:rPr>
+        <w:t>Location</w:t>
+      </w:r>
+      <w:r>
+        <w:rPr>
+          <w:rFonts w:ascii="Cambria" w:hAnsi="Cambria"/>
+          <w:sz w:val="24"/>
+          <w:szCs w:val="24"/>
+        </w:rPr>
+        <w:t xml:space="preserve"> table, as a trip can have multiple locations and a location can be part of multiple trips. This relationship is represented by the </w:t>
+      </w:r>
+      <w:proofErr w:type="spellStart"/>
+      <w:r>
+        <w:rPr>
+          <w:rFonts w:ascii="Cambria" w:hAnsi="Cambria"/>
+          <w:b/>
+          <w:bCs/>
+          <w:sz w:val="24"/>
+          <w:szCs w:val="24"/>
+        </w:rPr>
+        <w:t>TripLocation</w:t>
+      </w:r>
+      <w:proofErr w:type="spellEnd"/>
+      <w:r>
+        <w:rPr>
+          <w:rFonts w:ascii="Cambria" w:hAnsi="Cambria"/>
+          <w:sz w:val="24"/>
+          <w:szCs w:val="24"/>
+        </w:rPr>
+        <w:t xml:space="preserve"> junction table, which contains foreign keys to both the </w:t>
+      </w:r>
+      <w:r>
+        <w:rPr>
+          <w:rFonts w:ascii="Cambria" w:hAnsi="Cambria"/>
+          <w:b/>
+          <w:bCs/>
+          <w:sz w:val="24"/>
+          <w:szCs w:val="24"/>
+        </w:rPr>
+        <w:t>Trip</w:t>
+      </w:r>
+      <w:r>
+        <w:rPr>
+          <w:rFonts w:ascii="Cambria" w:hAnsi="Cambria"/>
+          <w:sz w:val="24"/>
+          <w:szCs w:val="24"/>
+        </w:rPr>
+        <w:t xml:space="preserve"> and </w:t>
+      </w:r>
+      <w:r>
+        <w:rPr>
+          <w:rFonts w:ascii="Cambria" w:hAnsi="Cambria"/>
+          <w:b/>
+          <w:bCs/>
+          <w:sz w:val="24"/>
+          <w:szCs w:val="24"/>
+        </w:rPr>
+        <w:t>Location</w:t>
+      </w:r>
+      <w:r>
+        <w:rPr>
+          <w:rFonts w:ascii="Cambria" w:hAnsi="Cambria"/>
+          <w:sz w:val="24"/>
+          <w:szCs w:val="24"/>
+        </w:rPr>
+        <w:t xml:space="preserve"> tables.</w:t>
+      </w:r>
+    </w:p>
+    <w:p>
+      <w:pPr>
+        <w:spacing w:line="360" w:lineRule="auto"/>
+        <w:rPr>
+          <w:rFonts w:ascii="Cambria" w:hAnsi="Cambria"/>
+          <w:sz w:val="24"/>
+          <w:szCs w:val="24"/>
+        </w:rPr>
+      </w:pPr>
+      <w:r>
+        <w:rPr>
+          <w:rFonts w:ascii="Cambria" w:hAnsi="Cambria"/>
+          <w:sz w:val="24"/>
+          <w:szCs w:val="24"/>
+        </w:rPr>
+        <w:t xml:space="preserve">The </w:t>
+      </w:r>
+      <w:r>
+        <w:rPr>
+          <w:rFonts w:ascii="Cambria" w:hAnsi="Cambria"/>
+          <w:b/>
+          <w:bCs/>
+          <w:sz w:val="24"/>
+          <w:szCs w:val="24"/>
+        </w:rPr>
+        <w:t>Review</w:t>
+      </w:r>
+      <w:r>
+        <w:rPr>
+          <w:rFonts w:ascii="Cambria" w:hAnsi="Cambria"/>
+          <w:sz w:val="24"/>
+          <w:szCs w:val="24"/>
+        </w:rPr>
+        <w:t xml:space="preserve"> table has a one-to-many relationship with both the </w:t>
+      </w:r>
+      <w:r>
+        <w:rPr>
+          <w:rFonts w:ascii="Cambria" w:hAnsi="Cambria"/>
+          <w:b/>
+          <w:bCs/>
+          <w:sz w:val="24"/>
+          <w:szCs w:val="24"/>
+        </w:rPr>
+        <w:t>User</w:t>
+      </w:r>
+      <w:r>
+        <w:rPr>
+          <w:rFonts w:ascii="Cambria" w:hAnsi="Cambria"/>
+          <w:sz w:val="24"/>
+          <w:szCs w:val="24"/>
+        </w:rPr>
+        <w:t xml:space="preserve"> and </w:t>
+      </w:r>
+      <w:r>
+        <w:rPr>
+          <w:rFonts w:ascii="Cambria" w:hAnsi="Cambria"/>
+          <w:b/>
+          <w:bCs/>
+          <w:sz w:val="24"/>
+          <w:szCs w:val="24"/>
+        </w:rPr>
+        <w:t xml:space="preserve">Trip </w:t>
+      </w:r>
+      <w:r>
+        <w:rPr>
+          <w:rFonts w:ascii="Cambria" w:hAnsi="Cambria"/>
+          <w:sz w:val="24"/>
+          <w:szCs w:val="24"/>
+        </w:rPr>
+        <w:t xml:space="preserve">tables, as a </w:t>
+      </w:r>
+      <w:r>
+        <w:rPr>
+          <w:rFonts w:ascii="Cambria" w:hAnsi="Cambria"/>
+          <w:b/>
+          <w:bCs/>
+          <w:sz w:val="24"/>
+          <w:szCs w:val="24"/>
+        </w:rPr>
+        <w:t>user</w:t>
+      </w:r>
+      <w:r>
+        <w:rPr>
+          <w:rFonts w:ascii="Cambria" w:hAnsi="Cambria"/>
+          <w:sz w:val="24"/>
+          <w:szCs w:val="24"/>
+        </w:rPr>
+        <w:t xml:space="preserve"> can submit multiple</w:t>
+      </w:r>
+      <w:r>
+        <w:rPr>
+          <w:rFonts w:ascii="Cambria" w:hAnsi="Cambria"/>
+          <w:b/>
+          <w:bCs/>
+          <w:sz w:val="24"/>
+          <w:szCs w:val="24"/>
+        </w:rPr>
+        <w:t xml:space="preserve"> reviews</w:t>
+      </w:r>
+      <w:r>
+        <w:rPr>
+          <w:rFonts w:ascii="Cambria" w:hAnsi="Cambria"/>
+          <w:sz w:val="24"/>
+          <w:szCs w:val="24"/>
+        </w:rPr>
+        <w:t xml:space="preserve"> for different </w:t>
+      </w:r>
+      <w:r>
+        <w:rPr>
+          <w:rFonts w:ascii="Cambria" w:hAnsi="Cambria"/>
+          <w:b/>
+          <w:bCs/>
+          <w:sz w:val="24"/>
+          <w:szCs w:val="24"/>
+        </w:rPr>
+        <w:t>trips</w:t>
+      </w:r>
+      <w:r>
+        <w:rPr>
+          <w:rFonts w:ascii="Cambria" w:hAnsi="Cambria"/>
+          <w:sz w:val="24"/>
+          <w:szCs w:val="24"/>
+        </w:rPr>
+        <w:t xml:space="preserve"> and a trip can have multiple reviews submitted by different users.</w:t>
       </w:r>
     </w:p>
     <w:p/>

</xml_diff>

<commit_message>
Modification of Travel Booking System
</commit_message>
<xml_diff>
--- a/PROJECT LOG AND IDEAS.docx
+++ b/PROJECT LOG AND IDEAS.docx
@@ -1239,6 +1239,604 @@
         </w:rPr>
         <w:t xml:space="preserve"> and a trip can have multiple reviews submitted by different users.</w:t>
       </w:r>
+    </w:p>
+    <w:p>
+      <w:pPr>
+        <w:spacing w:line="360" w:lineRule="auto"/>
+        <w:rPr>
+          <w:rFonts w:ascii="Cambria" w:hAnsi="Cambria"/>
+          <w:sz w:val="24"/>
+          <w:szCs w:val="24"/>
+        </w:rPr>
+      </w:pPr>
+    </w:p>
+    <w:p>
+      <w:pPr>
+        <w:spacing w:line="360" w:lineRule="auto"/>
+        <w:rPr>
+          <w:rFonts w:ascii="Cambria" w:hAnsi="Cambria"/>
+          <w:sz w:val="24"/>
+          <w:szCs w:val="24"/>
+        </w:rPr>
+      </w:pPr>
+      <w:r>
+        <w:rPr>
+          <w:rFonts w:ascii="Cambria" w:hAnsi="Cambria"/>
+          <w:b/>
+          <w:bCs/>
+          <w:sz w:val="24"/>
+          <w:szCs w:val="24"/>
+          <w:u w:val="single"/>
+        </w:rPr>
+        <w:t xml:space="preserve">22/03/23: </w:t>
+      </w:r>
+      <w:r>
+        <w:rPr>
+          <w:rFonts w:ascii="Cambria" w:hAnsi="Cambria"/>
+          <w:b/>
+          <w:bCs/>
+          <w:sz w:val="24"/>
+          <w:szCs w:val="24"/>
+        </w:rPr>
+        <w:t>(</w:t>
+      </w:r>
+      <w:r>
+        <w:rPr>
+          <w:rFonts w:ascii="Cambria" w:hAnsi="Cambria"/>
+          <w:b/>
+          <w:bCs/>
+          <w:sz w:val="24"/>
+          <w:szCs w:val="24"/>
+        </w:rPr>
+        <w:t>1</w:t>
+      </w:r>
+      <w:r>
+        <w:rPr>
+          <w:rFonts w:ascii="Cambria" w:hAnsi="Cambria"/>
+          <w:b/>
+          <w:bCs/>
+          <w:sz w:val="24"/>
+          <w:szCs w:val="24"/>
+        </w:rPr>
+        <w:t>6</w:t>
+      </w:r>
+      <w:r>
+        <w:rPr>
+          <w:rFonts w:ascii="Cambria" w:hAnsi="Cambria"/>
+          <w:b/>
+          <w:bCs/>
+          <w:sz w:val="24"/>
+          <w:szCs w:val="24"/>
+        </w:rPr>
+        <w:t>:</w:t>
+      </w:r>
+      <w:r>
+        <w:rPr>
+          <w:rFonts w:ascii="Cambria" w:hAnsi="Cambria"/>
+          <w:b/>
+          <w:bCs/>
+          <w:sz w:val="24"/>
+          <w:szCs w:val="24"/>
+        </w:rPr>
+        <w:t>37</w:t>
+      </w:r>
+      <w:r>
+        <w:rPr>
+          <w:rFonts w:ascii="Cambria" w:hAnsi="Cambria"/>
+          <w:b/>
+          <w:bCs/>
+          <w:sz w:val="24"/>
+          <w:szCs w:val="24"/>
+        </w:rPr>
+        <w:t xml:space="preserve"> PM )</w:t>
+      </w:r>
+      <w:r>
+        <w:rPr>
+          <w:rFonts w:ascii="Cambria" w:hAnsi="Cambria"/>
+          <w:sz w:val="24"/>
+          <w:szCs w:val="24"/>
+        </w:rPr>
+        <w:t xml:space="preserve"> </w:t>
+      </w:r>
+      <w:r>
+        <w:rPr>
+          <w:rFonts w:ascii="Cambria" w:hAnsi="Cambria"/>
+          <w:sz w:val="24"/>
+          <w:szCs w:val="24"/>
+        </w:rPr>
+        <w:t>D</w:t>
+      </w:r>
+      <w:r>
+        <w:rPr>
+          <w:rFonts w:ascii="Cambria" w:hAnsi="Cambria"/>
+          <w:sz w:val="24"/>
+          <w:szCs w:val="24"/>
+        </w:rPr>
+        <w:t>ecided to make changes and amendments to the booking system to reduce the complications of the system.</w:t>
+      </w:r>
+      <w:r>
+        <w:rPr>
+          <w:rFonts w:ascii="Cambria" w:hAnsi="Cambria"/>
+          <w:sz w:val="24"/>
+          <w:szCs w:val="24"/>
+        </w:rPr>
+        <w:br/>
+      </w:r>
+      <w:r>
+        <w:rPr>
+          <w:rFonts w:ascii="Cambria" w:hAnsi="Cambria"/>
+          <w:sz w:val="24"/>
+          <w:szCs w:val="24"/>
+        </w:rPr>
+        <w:lastRenderedPageBreak/>
+        <w:br/>
+      </w:r>
+      <w:r>
+        <w:rPr>
+          <w:rFonts w:ascii="Cambria" w:hAnsi="Cambria"/>
+          <w:sz w:val="24"/>
+          <w:szCs w:val="24"/>
+        </w:rPr>
+        <w:t>The new travel system will be implemented like this:</w:t>
+      </w:r>
+      <w:r>
+        <w:rPr>
+          <w:rFonts w:ascii="Cambria" w:hAnsi="Cambria"/>
+          <w:sz w:val="24"/>
+          <w:szCs w:val="24"/>
+        </w:rPr>
+        <w:br/>
+        <w:t xml:space="preserve">1. </w:t>
+      </w:r>
+      <w:r>
+        <w:rPr>
+          <w:rFonts w:ascii="Cambria" w:hAnsi="Cambria"/>
+          <w:b/>
+          <w:bCs/>
+          <w:sz w:val="24"/>
+          <w:szCs w:val="24"/>
+        </w:rPr>
+        <w:t>Customer</w:t>
+      </w:r>
+      <w:r>
+        <w:rPr>
+          <w:rFonts w:ascii="Cambria" w:hAnsi="Cambria"/>
+          <w:b/>
+          <w:bCs/>
+          <w:sz w:val="24"/>
+          <w:szCs w:val="24"/>
+        </w:rPr>
+        <w:t xml:space="preserve"> table</w:t>
+      </w:r>
+      <w:r>
+        <w:rPr>
+          <w:rFonts w:ascii="Cambria" w:hAnsi="Cambria"/>
+          <w:sz w:val="24"/>
+          <w:szCs w:val="24"/>
+        </w:rPr>
+        <w:t xml:space="preserve"> - This table would contain information about registered </w:t>
+      </w:r>
+      <w:r>
+        <w:rPr>
+          <w:rFonts w:ascii="Cambria" w:hAnsi="Cambria"/>
+          <w:sz w:val="24"/>
+          <w:szCs w:val="24"/>
+        </w:rPr>
+        <w:t>customers</w:t>
+      </w:r>
+      <w:r>
+        <w:rPr>
+          <w:rFonts w:ascii="Cambria" w:hAnsi="Cambria"/>
+          <w:sz w:val="24"/>
+          <w:szCs w:val="24"/>
+        </w:rPr>
+        <w:t xml:space="preserve"> such as their </w:t>
+      </w:r>
+      <w:r>
+        <w:rPr>
+          <w:rFonts w:ascii="Cambria" w:hAnsi="Cambria"/>
+          <w:sz w:val="24"/>
+          <w:szCs w:val="24"/>
+        </w:rPr>
+        <w:t>customer</w:t>
+      </w:r>
+      <w:r>
+        <w:rPr>
+          <w:rFonts w:ascii="Cambria" w:hAnsi="Cambria"/>
+          <w:sz w:val="24"/>
+          <w:szCs w:val="24"/>
+        </w:rPr>
+        <w:t xml:space="preserve"> ID, name, email, </w:t>
+      </w:r>
+      <w:r>
+        <w:rPr>
+          <w:rFonts w:ascii="Cambria" w:hAnsi="Cambria"/>
+          <w:sz w:val="24"/>
+          <w:szCs w:val="24"/>
+        </w:rPr>
+        <w:t>phone number and address</w:t>
+      </w:r>
+      <w:r>
+        <w:rPr>
+          <w:rFonts w:ascii="Cambria" w:hAnsi="Cambria"/>
+          <w:sz w:val="24"/>
+          <w:szCs w:val="24"/>
+        </w:rPr>
+        <w:t>.</w:t>
+      </w:r>
+      <w:r>
+        <w:rPr>
+          <w:rFonts w:ascii="Cambria" w:hAnsi="Cambria"/>
+          <w:sz w:val="24"/>
+          <w:szCs w:val="24"/>
+        </w:rPr>
+        <w:br/>
+      </w:r>
+      <w:r>
+        <w:rPr>
+          <w:rFonts w:ascii="Cambria" w:hAnsi="Cambria"/>
+          <w:sz w:val="24"/>
+          <w:szCs w:val="24"/>
+        </w:rPr>
+        <w:br/>
+        <w:t>2.</w:t>
+      </w:r>
+      <w:r>
+        <w:rPr>
+          <w:rFonts w:ascii="Cambria" w:hAnsi="Cambria"/>
+          <w:sz w:val="24"/>
+          <w:szCs w:val="24"/>
+        </w:rPr>
+        <w:t xml:space="preserve"> </w:t>
+      </w:r>
+      <w:r>
+        <w:rPr>
+          <w:rFonts w:ascii="Cambria" w:hAnsi="Cambria"/>
+          <w:b/>
+          <w:bCs/>
+          <w:sz w:val="24"/>
+          <w:szCs w:val="24"/>
+        </w:rPr>
+        <w:t>Booking table</w:t>
+      </w:r>
+      <w:r>
+        <w:rPr>
+          <w:rFonts w:ascii="Cambria" w:hAnsi="Cambria"/>
+          <w:sz w:val="24"/>
+          <w:szCs w:val="24"/>
+        </w:rPr>
+        <w:t xml:space="preserve"> - This table would contain information about each booking made by a </w:t>
+      </w:r>
+      <w:r>
+        <w:rPr>
+          <w:rFonts w:ascii="Cambria" w:hAnsi="Cambria"/>
+          <w:sz w:val="24"/>
+          <w:szCs w:val="24"/>
+        </w:rPr>
+        <w:t>customer</w:t>
+      </w:r>
+      <w:r>
+        <w:rPr>
+          <w:rFonts w:ascii="Cambria" w:hAnsi="Cambria"/>
+          <w:sz w:val="24"/>
+          <w:szCs w:val="24"/>
+        </w:rPr>
+        <w:t xml:space="preserve">. It would include the booking ID, </w:t>
+      </w:r>
+      <w:r>
+        <w:rPr>
+          <w:rFonts w:ascii="Cambria" w:hAnsi="Cambria"/>
+          <w:sz w:val="24"/>
+          <w:szCs w:val="24"/>
+        </w:rPr>
+        <w:t xml:space="preserve">flight id, </w:t>
+      </w:r>
+      <w:r>
+        <w:rPr>
+          <w:rFonts w:ascii="Cambria" w:hAnsi="Cambria"/>
+          <w:sz w:val="24"/>
+          <w:szCs w:val="24"/>
+        </w:rPr>
+        <w:t>customer</w:t>
+      </w:r>
+      <w:r>
+        <w:rPr>
+          <w:rFonts w:ascii="Cambria" w:hAnsi="Cambria"/>
+          <w:sz w:val="24"/>
+          <w:szCs w:val="24"/>
+        </w:rPr>
+        <w:t xml:space="preserve"> ID, travel date, travel time</w:t>
+      </w:r>
+      <w:r>
+        <w:rPr>
+          <w:rFonts w:ascii="Cambria" w:hAnsi="Cambria"/>
+          <w:sz w:val="24"/>
+          <w:szCs w:val="24"/>
+        </w:rPr>
+        <w:t xml:space="preserve"> and seats</w:t>
+      </w:r>
+      <w:r>
+        <w:rPr>
+          <w:rFonts w:ascii="Cambria" w:hAnsi="Cambria"/>
+          <w:sz w:val="24"/>
+          <w:szCs w:val="24"/>
+        </w:rPr>
+        <w:t xml:space="preserve">. </w:t>
+      </w:r>
+      <w:r>
+        <w:rPr>
+          <w:rFonts w:ascii="Cambria" w:hAnsi="Cambria"/>
+          <w:sz w:val="24"/>
+          <w:szCs w:val="24"/>
+        </w:rPr>
+        <w:br/>
+      </w:r>
+    </w:p>
+    <w:p>
+      <w:pPr>
+        <w:spacing w:line="360" w:lineRule="auto"/>
+        <w:rPr>
+          <w:rFonts w:ascii="Cambria" w:hAnsi="Cambria"/>
+          <w:sz w:val="24"/>
+          <w:szCs w:val="24"/>
+        </w:rPr>
+      </w:pPr>
+      <w:r>
+        <w:rPr>
+          <w:rFonts w:ascii="Cambria" w:hAnsi="Cambria"/>
+          <w:sz w:val="24"/>
+          <w:szCs w:val="24"/>
+        </w:rPr>
+        <w:t>3.</w:t>
+      </w:r>
+      <w:r>
+        <w:t xml:space="preserve"> </w:t>
+      </w:r>
+      <w:r>
+        <w:rPr>
+          <w:rFonts w:ascii="Cambria" w:hAnsi="Cambria"/>
+          <w:b/>
+          <w:bCs/>
+          <w:sz w:val="24"/>
+          <w:szCs w:val="24"/>
+        </w:rPr>
+        <w:t>Flight table</w:t>
+      </w:r>
+      <w:r>
+        <w:rPr>
+          <w:rFonts w:ascii="Cambria" w:hAnsi="Cambria"/>
+          <w:sz w:val="24"/>
+          <w:szCs w:val="24"/>
+        </w:rPr>
+        <w:t xml:space="preserve"> - This table would contain information about each available flight. It would include the flight ID, </w:t>
+      </w:r>
+      <w:r>
+        <w:rPr>
+          <w:rFonts w:ascii="Cambria" w:hAnsi="Cambria"/>
+          <w:sz w:val="24"/>
+          <w:szCs w:val="24"/>
+        </w:rPr>
+        <w:t xml:space="preserve">airport ID, </w:t>
+      </w:r>
+      <w:r>
+        <w:rPr>
+          <w:rFonts w:ascii="Cambria" w:hAnsi="Cambria"/>
+          <w:sz w:val="24"/>
+          <w:szCs w:val="24"/>
+        </w:rPr>
+        <w:t>departure location, arrival location</w:t>
+      </w:r>
+      <w:r>
+        <w:rPr>
+          <w:rFonts w:ascii="Cambria" w:hAnsi="Cambria"/>
+          <w:sz w:val="24"/>
+          <w:szCs w:val="24"/>
+        </w:rPr>
+        <w:t xml:space="preserve">, </w:t>
+      </w:r>
+      <w:r>
+        <w:rPr>
+          <w:rFonts w:ascii="Cambria" w:hAnsi="Cambria"/>
+          <w:sz w:val="24"/>
+          <w:szCs w:val="24"/>
+        </w:rPr>
+        <w:t>airline</w:t>
+      </w:r>
+      <w:r>
+        <w:rPr>
+          <w:rFonts w:ascii="Cambria" w:hAnsi="Cambria"/>
+          <w:sz w:val="24"/>
+          <w:szCs w:val="24"/>
+        </w:rPr>
+        <w:t xml:space="preserve"> name</w:t>
+      </w:r>
+      <w:r>
+        <w:rPr>
+          <w:rFonts w:ascii="Cambria" w:hAnsi="Cambria"/>
+          <w:sz w:val="24"/>
+          <w:szCs w:val="24"/>
+        </w:rPr>
+        <w:t>, duration(mins)</w:t>
+      </w:r>
+      <w:r>
+        <w:rPr>
+          <w:rFonts w:ascii="Cambria" w:hAnsi="Cambria"/>
+          <w:sz w:val="24"/>
+          <w:szCs w:val="24"/>
+        </w:rPr>
+        <w:t xml:space="preserve"> and cost</w:t>
+      </w:r>
+      <w:r>
+        <w:rPr>
+          <w:rFonts w:ascii="Cambria" w:hAnsi="Cambria"/>
+          <w:sz w:val="24"/>
+          <w:szCs w:val="24"/>
+        </w:rPr>
+        <w:t>.</w:t>
+      </w:r>
+      <w:r>
+        <w:rPr>
+          <w:rFonts w:ascii="Cambria" w:hAnsi="Cambria"/>
+          <w:sz w:val="24"/>
+          <w:szCs w:val="24"/>
+        </w:rPr>
+        <w:br/>
+      </w:r>
+      <w:r>
+        <w:rPr>
+          <w:rFonts w:ascii="Cambria" w:hAnsi="Cambria"/>
+          <w:sz w:val="24"/>
+          <w:szCs w:val="24"/>
+        </w:rPr>
+        <w:br/>
+        <w:t xml:space="preserve">4. </w:t>
+      </w:r>
+      <w:r>
+        <w:rPr>
+          <w:rFonts w:ascii="Cambria" w:hAnsi="Cambria"/>
+          <w:b/>
+          <w:bCs/>
+          <w:sz w:val="24"/>
+          <w:szCs w:val="24"/>
+        </w:rPr>
+        <w:t>Airport table</w:t>
+      </w:r>
+      <w:r>
+        <w:rPr>
+          <w:rFonts w:ascii="Cambria" w:hAnsi="Cambria"/>
+          <w:sz w:val="24"/>
+          <w:szCs w:val="24"/>
+        </w:rPr>
+        <w:t xml:space="preserve"> - This table would contain information about each airport. It would include the airport ID, name, location</w:t>
+      </w:r>
+      <w:r>
+        <w:rPr>
+          <w:rFonts w:ascii="Cambria" w:hAnsi="Cambria"/>
+          <w:sz w:val="24"/>
+          <w:szCs w:val="24"/>
+        </w:rPr>
+        <w:t>.</w:t>
+      </w:r>
+      <w:r>
+        <w:rPr>
+          <w:rFonts w:ascii="Cambria" w:hAnsi="Cambria"/>
+          <w:sz w:val="24"/>
+          <w:szCs w:val="24"/>
+        </w:rPr>
+        <w:br/>
+      </w:r>
+      <w:r>
+        <w:rPr>
+          <w:rFonts w:ascii="Cambria" w:hAnsi="Cambria"/>
+          <w:sz w:val="24"/>
+          <w:szCs w:val="24"/>
+        </w:rPr>
+        <w:br/>
+        <w:t>5.</w:t>
+      </w:r>
+      <w:r>
+        <w:t xml:space="preserve"> </w:t>
+      </w:r>
+      <w:r>
+        <w:rPr>
+          <w:rFonts w:ascii="Cambria" w:hAnsi="Cambria"/>
+          <w:b/>
+          <w:bCs/>
+          <w:sz w:val="24"/>
+          <w:szCs w:val="24"/>
+        </w:rPr>
+        <w:t>Payment table</w:t>
+      </w:r>
+      <w:r>
+        <w:rPr>
+          <w:rFonts w:ascii="Cambria" w:hAnsi="Cambria"/>
+          <w:sz w:val="24"/>
+          <w:szCs w:val="24"/>
+        </w:rPr>
+        <w:t xml:space="preserve"> - This table would contain information about each payment made by a user. It would include the payment ID, booking ID, amount paid</w:t>
+      </w:r>
+      <w:r>
+        <w:rPr>
+          <w:rFonts w:ascii="Cambria" w:hAnsi="Cambria"/>
+          <w:sz w:val="24"/>
+          <w:szCs w:val="24"/>
+        </w:rPr>
+        <w:t>(</w:t>
+      </w:r>
+      <w:r>
+        <w:rPr>
+          <w:rFonts w:ascii="Cambria" w:hAnsi="Cambria"/>
+          <w:sz w:val="24"/>
+          <w:szCs w:val="24"/>
+        </w:rPr>
+        <w:t>which will be f</w:t>
+      </w:r>
+      <w:r>
+        <w:rPr>
+          <w:rFonts w:ascii="Cambria" w:hAnsi="Cambria"/>
+          <w:sz w:val="24"/>
+          <w:szCs w:val="24"/>
+        </w:rPr>
+        <w:t>l</w:t>
+      </w:r>
+      <w:r>
+        <w:rPr>
+          <w:rFonts w:ascii="Cambria" w:hAnsi="Cambria"/>
+          <w:sz w:val="24"/>
+          <w:szCs w:val="24"/>
+        </w:rPr>
+        <w:t>ight</w:t>
+      </w:r>
+      <w:r>
+        <w:rPr>
+          <w:rFonts w:ascii="Cambria" w:hAnsi="Cambria"/>
+          <w:sz w:val="24"/>
+          <w:szCs w:val="24"/>
+        </w:rPr>
+        <w:t xml:space="preserve"> </w:t>
+      </w:r>
+      <w:r>
+        <w:rPr>
+          <w:rFonts w:ascii="Cambria" w:hAnsi="Cambria"/>
+          <w:sz w:val="24"/>
+          <w:szCs w:val="24"/>
+        </w:rPr>
+        <w:t>cost multiplied with the number of seats in the booking</w:t>
+      </w:r>
+      <w:r>
+        <w:rPr>
+          <w:rFonts w:ascii="Cambria" w:hAnsi="Cambria"/>
+          <w:sz w:val="24"/>
+          <w:szCs w:val="24"/>
+        </w:rPr>
+        <w:t>)</w:t>
+      </w:r>
+      <w:r>
+        <w:rPr>
+          <w:rFonts w:ascii="Cambria" w:hAnsi="Cambria"/>
+          <w:sz w:val="24"/>
+          <w:szCs w:val="24"/>
+        </w:rPr>
+        <w:t xml:space="preserve">, payment date, </w:t>
+      </w:r>
+      <w:r>
+        <w:rPr>
+          <w:rFonts w:ascii="Cambria" w:hAnsi="Cambria"/>
+          <w:sz w:val="24"/>
+          <w:szCs w:val="24"/>
+        </w:rPr>
+        <w:t>and payment method.</w:t>
+      </w:r>
+    </w:p>
+    <w:p>
+      <w:pPr>
+        <w:spacing w:line="360" w:lineRule="auto"/>
+        <w:rPr>
+          <w:rFonts w:ascii="Cambria" w:hAnsi="Cambria"/>
+          <w:sz w:val="24"/>
+          <w:szCs w:val="24"/>
+        </w:rPr>
+      </w:pPr>
     </w:p>
     <w:p/>
     <w:sectPr>
@@ -1855,6 +2453,7 @@
   <w:style w:type="character" w:default="1" w:styleId="DefaultParagraphFont">
     <w:name w:val="Default Paragraph Font"/>
     <w:uiPriority w:val="1"/>
+    <w:semiHidden/>
     <w:unhideWhenUsed/>
   </w:style>
   <w:style w:type="table" w:default="1" w:styleId="TableNormal">

</xml_diff>

<commit_message>
Database Model and Diagram done
</commit_message>
<xml_diff>
--- a/PROJECT LOG AND IDEAS.docx
+++ b/PROJECT LOG AND IDEAS.docx
@@ -1057,7 +1057,6 @@
         </w:rPr>
         <w:t xml:space="preserve"> table, as a trip can have multiple locations and a location can be part of multiple trips. This relationship is represented by the </w:t>
       </w:r>
-      <w:proofErr w:type="spellStart"/>
       <w:r>
         <w:rPr>
           <w:rFonts w:ascii="Cambria" w:hAnsi="Cambria"/>
@@ -1068,7 +1067,6 @@
         </w:rPr>
         <w:t>TripLocation</w:t>
       </w:r>
-      <w:proofErr w:type="spellEnd"/>
       <w:r>
         <w:rPr>
           <w:rFonts w:ascii="Cambria" w:hAnsi="Cambria"/>
@@ -1288,17 +1286,7 @@
           <w:sz w:val="24"/>
           <w:szCs w:val="24"/>
         </w:rPr>
-        <w:t>1</w:t>
-      </w:r>
-      <w:r>
-        <w:rPr>
-          <w:rFonts w:ascii="Cambria" w:hAnsi="Cambria"/>
-          <w:b/>
-          <w:bCs/>
-          <w:sz w:val="24"/>
-          <w:szCs w:val="24"/>
-        </w:rPr>
-        <w:t>6</w:t>
+        <w:t>16</w:t>
       </w:r>
       <w:r>
         <w:rPr>
@@ -1344,15 +1332,7 @@
           <w:sz w:val="24"/>
           <w:szCs w:val="24"/>
         </w:rPr>
-        <w:t>D</w:t>
-      </w:r>
-      <w:r>
-        <w:rPr>
-          <w:rFonts w:ascii="Cambria" w:hAnsi="Cambria"/>
-          <w:sz w:val="24"/>
-          <w:szCs w:val="24"/>
-        </w:rPr>
-        <w:t>ecided to make changes and amendments to the booking system to reduce the complications of the system.</w:t>
+        <w:t>Decided to make changes and amendments to the booking system to reduce the complications of the system.</w:t>
       </w:r>
       <w:r>
         <w:rPr>
@@ -1396,17 +1376,7 @@
           <w:sz w:val="24"/>
           <w:szCs w:val="24"/>
         </w:rPr>
-        <w:t>Customer</w:t>
-      </w:r>
-      <w:r>
-        <w:rPr>
-          <w:rFonts w:ascii="Cambria" w:hAnsi="Cambria"/>
-          <w:b/>
-          <w:bCs/>
-          <w:sz w:val="24"/>
-          <w:szCs w:val="24"/>
-        </w:rPr>
-        <w:t xml:space="preserve"> table</w:t>
+        <w:t>Customer table</w:t>
       </w:r>
       <w:r>
         <w:rPr>
@@ -1827,18 +1797,115 @@
         </w:rPr>
         <w:t>and payment method.</w:t>
       </w:r>
+      <w:r>
+        <w:rPr>
+          <w:rFonts w:ascii="Cambria" w:hAnsi="Cambria"/>
+          <w:sz w:val="24"/>
+          <w:szCs w:val="24"/>
+        </w:rPr>
+        <w:br/>
+      </w:r>
+      <w:r>
+        <w:rPr>
+          <w:rFonts w:ascii="Cambria" w:hAnsi="Cambria"/>
+          <w:sz w:val="24"/>
+          <w:szCs w:val="24"/>
+        </w:rPr>
+        <w:br/>
+      </w:r>
     </w:p>
     <w:p>
       <w:pPr>
         <w:spacing w:line="360" w:lineRule="auto"/>
-        <w:rPr>
-          <w:rFonts w:ascii="Cambria" w:hAnsi="Cambria"/>
-          <w:sz w:val="24"/>
-          <w:szCs w:val="24"/>
-        </w:rPr>
-      </w:pPr>
+      </w:pPr>
+      <w:r>
+        <w:rPr>
+          <w:rFonts w:ascii="Cambria" w:hAnsi="Cambria"/>
+          <w:b/>
+          <w:bCs/>
+          <w:sz w:val="24"/>
+          <w:szCs w:val="24"/>
+          <w:u w:val="single"/>
+        </w:rPr>
+        <w:t xml:space="preserve">22/03/23: </w:t>
+      </w:r>
+      <w:r>
+        <w:rPr>
+          <w:rFonts w:ascii="Cambria" w:hAnsi="Cambria"/>
+          <w:b/>
+          <w:bCs/>
+          <w:sz w:val="24"/>
+          <w:szCs w:val="24"/>
+        </w:rPr>
+        <w:t>(</w:t>
+      </w:r>
+      <w:r>
+        <w:rPr>
+          <w:rFonts w:ascii="Cambria" w:hAnsi="Cambria"/>
+          <w:b/>
+          <w:bCs/>
+          <w:sz w:val="24"/>
+          <w:szCs w:val="24"/>
+        </w:rPr>
+        <w:t>1</w:t>
+      </w:r>
+      <w:r>
+        <w:rPr>
+          <w:rFonts w:ascii="Cambria" w:hAnsi="Cambria"/>
+          <w:b/>
+          <w:bCs/>
+          <w:sz w:val="24"/>
+          <w:szCs w:val="24"/>
+        </w:rPr>
+        <w:t>7</w:t>
+      </w:r>
+      <w:r>
+        <w:rPr>
+          <w:rFonts w:ascii="Cambria" w:hAnsi="Cambria"/>
+          <w:b/>
+          <w:bCs/>
+          <w:sz w:val="24"/>
+          <w:szCs w:val="24"/>
+        </w:rPr>
+        <w:t>:</w:t>
+      </w:r>
+      <w:r>
+        <w:rPr>
+          <w:rFonts w:ascii="Cambria" w:hAnsi="Cambria"/>
+          <w:b/>
+          <w:bCs/>
+          <w:sz w:val="24"/>
+          <w:szCs w:val="24"/>
+        </w:rPr>
+        <w:t>23</w:t>
+      </w:r>
+      <w:r>
+        <w:rPr>
+          <w:rFonts w:ascii="Cambria" w:hAnsi="Cambria"/>
+          <w:b/>
+          <w:bCs/>
+          <w:sz w:val="24"/>
+          <w:szCs w:val="24"/>
+        </w:rPr>
+        <w:t xml:space="preserve"> PM )</w:t>
+      </w:r>
+      <w:r>
+        <w:rPr>
+          <w:rFonts w:ascii="Cambria" w:hAnsi="Cambria"/>
+          <w:sz w:val="24"/>
+          <w:szCs w:val="24"/>
+        </w:rPr>
+        <w:t xml:space="preserve"> </w:t>
+      </w:r>
+      <w:r>
+        <w:rPr>
+          <w:rFonts w:ascii="Cambria" w:hAnsi="Cambria"/>
+          <w:sz w:val="24"/>
+          <w:szCs w:val="24"/>
+        </w:rPr>
+        <w:t>Database Model and Diagram done and attached in github.</w:t>
+      </w:r>
     </w:p>
-    <w:p/>
     <w:sectPr>
       <w:headerReference w:type="default" r:id="rId7"/>
       <w:pgSz w:w="11906" w:h="16838"/>

</xml_diff>

<commit_message>
Initial Folder Structure Created
</commit_message>
<xml_diff>
--- a/PROJECT LOG AND IDEAS.docx
+++ b/PROJECT LOG AND IDEAS.docx
@@ -1817,6 +1817,11 @@
     <w:p>
       <w:pPr>
         <w:spacing w:line="360" w:lineRule="auto"/>
+        <w:rPr>
+          <w:rFonts w:ascii="Cambria" w:hAnsi="Cambria"/>
+          <w:sz w:val="24"/>
+          <w:szCs w:val="24"/>
+        </w:rPr>
       </w:pPr>
       <w:r>
         <w:rPr>
@@ -1847,17 +1852,7 @@
           <w:sz w:val="24"/>
           <w:szCs w:val="24"/>
         </w:rPr>
-        <w:t>1</w:t>
-      </w:r>
-      <w:r>
-        <w:rPr>
-          <w:rFonts w:ascii="Cambria" w:hAnsi="Cambria"/>
-          <w:b/>
-          <w:bCs/>
-          <w:sz w:val="24"/>
-          <w:szCs w:val="24"/>
-        </w:rPr>
-        <w:t>7</w:t>
+        <w:t>17</w:t>
       </w:r>
       <w:r>
         <w:rPr>
@@ -1904,6 +1899,189 @@
           <w:szCs w:val="24"/>
         </w:rPr>
         <w:t>Database Model and Diagram done and attached in github.</w:t>
+      </w:r>
+      <w:r>
+        <w:rPr>
+          <w:rFonts w:ascii="Cambria" w:hAnsi="Cambria"/>
+          <w:sz w:val="24"/>
+          <w:szCs w:val="24"/>
+        </w:rPr>
+        <w:br/>
+      </w:r>
+    </w:p>
+    <w:p>
+      <w:pPr>
+        <w:spacing w:line="360" w:lineRule="auto"/>
+      </w:pPr>
+      <w:r>
+        <w:rPr>
+          <w:rFonts w:ascii="Cambria" w:hAnsi="Cambria"/>
+          <w:b/>
+          <w:bCs/>
+          <w:sz w:val="24"/>
+          <w:szCs w:val="24"/>
+          <w:u w:val="single"/>
+        </w:rPr>
+        <w:t xml:space="preserve">22/03/23: </w:t>
+      </w:r>
+      <w:r>
+        <w:rPr>
+          <w:rFonts w:ascii="Cambria" w:hAnsi="Cambria"/>
+          <w:b/>
+          <w:bCs/>
+          <w:sz w:val="24"/>
+          <w:szCs w:val="24"/>
+        </w:rPr>
+        <w:t>(</w:t>
+      </w:r>
+      <w:r>
+        <w:rPr>
+          <w:rFonts w:ascii="Cambria" w:hAnsi="Cambria"/>
+          <w:b/>
+          <w:bCs/>
+          <w:sz w:val="24"/>
+          <w:szCs w:val="24"/>
+        </w:rPr>
+        <w:t>17</w:t>
+      </w:r>
+      <w:r>
+        <w:rPr>
+          <w:rFonts w:ascii="Cambria" w:hAnsi="Cambria"/>
+          <w:b/>
+          <w:bCs/>
+          <w:sz w:val="24"/>
+          <w:szCs w:val="24"/>
+        </w:rPr>
+        <w:t>:</w:t>
+      </w:r>
+      <w:r>
+        <w:rPr>
+          <w:rFonts w:ascii="Cambria" w:hAnsi="Cambria"/>
+          <w:b/>
+          <w:bCs/>
+          <w:sz w:val="24"/>
+          <w:szCs w:val="24"/>
+        </w:rPr>
+        <w:t>23</w:t>
+      </w:r>
+      <w:r>
+        <w:rPr>
+          <w:rFonts w:ascii="Cambria" w:hAnsi="Cambria"/>
+          <w:b/>
+          <w:bCs/>
+          <w:sz w:val="24"/>
+          <w:szCs w:val="24"/>
+        </w:rPr>
+        <w:t xml:space="preserve"> PM </w:t>
+      </w:r>
+      <w:r>
+        <w:rPr>
+          <w:rFonts w:ascii="Cambria" w:hAnsi="Cambria"/>
+          <w:b/>
+          <w:bCs/>
+          <w:sz w:val="24"/>
+          <w:szCs w:val="24"/>
+        </w:rPr>
+        <w:t>– 18:08PM</w:t>
+      </w:r>
+      <w:r>
+        <w:rPr>
+          <w:rFonts w:ascii="Cambria" w:hAnsi="Cambria"/>
+          <w:b/>
+          <w:bCs/>
+          <w:sz w:val="24"/>
+          <w:szCs w:val="24"/>
+        </w:rPr>
+        <w:t>)</w:t>
+      </w:r>
+      <w:r>
+        <w:rPr>
+          <w:rFonts w:ascii="Cambria" w:hAnsi="Cambria"/>
+          <w:sz w:val="24"/>
+          <w:szCs w:val="24"/>
+        </w:rPr>
+        <w:t xml:space="preserve"> </w:t>
+      </w:r>
+      <w:r>
+        <w:rPr>
+          <w:rFonts w:ascii="Cambria" w:hAnsi="Cambria"/>
+          <w:sz w:val="24"/>
+          <w:szCs w:val="24"/>
+        </w:rPr>
+        <w:t>Database populated.</w:t>
+      </w:r>
+      <w:r>
+        <w:rPr>
+          <w:rFonts w:ascii="Cambria" w:hAnsi="Cambria"/>
+          <w:sz w:val="24"/>
+          <w:szCs w:val="24"/>
+        </w:rPr>
+        <w:br/>
+      </w:r>
+      <w:r>
+        <w:rPr>
+          <w:rFonts w:ascii="Cambria" w:hAnsi="Cambria"/>
+          <w:sz w:val="24"/>
+          <w:szCs w:val="24"/>
+        </w:rPr>
+        <w:br/>
+      </w:r>
+      <w:r>
+        <w:rPr>
+          <w:rFonts w:ascii="Cambria" w:hAnsi="Cambria"/>
+          <w:b/>
+          <w:bCs/>
+          <w:sz w:val="24"/>
+          <w:szCs w:val="24"/>
+          <w:u w:val="single"/>
+        </w:rPr>
+        <w:t xml:space="preserve">22/03/23: </w:t>
+      </w:r>
+      <w:r>
+        <w:rPr>
+          <w:rFonts w:ascii="Cambria" w:hAnsi="Cambria"/>
+          <w:b/>
+          <w:bCs/>
+          <w:sz w:val="24"/>
+          <w:szCs w:val="24"/>
+        </w:rPr>
+        <w:t>(</w:t>
+      </w:r>
+      <w:r>
+        <w:rPr>
+          <w:rFonts w:ascii="Cambria" w:hAnsi="Cambria"/>
+          <w:b/>
+          <w:bCs/>
+          <w:sz w:val="24"/>
+          <w:szCs w:val="24"/>
+        </w:rPr>
+        <w:t>18:23PM</w:t>
+      </w:r>
+      <w:r>
+        <w:rPr>
+          <w:rFonts w:ascii="Cambria" w:hAnsi="Cambria"/>
+          <w:b/>
+          <w:bCs/>
+          <w:sz w:val="24"/>
+          <w:szCs w:val="24"/>
+        </w:rPr>
+        <w:t>)</w:t>
+      </w:r>
+      <w:r>
+        <w:rPr>
+          <w:rFonts w:ascii="Cambria" w:hAnsi="Cambria"/>
+          <w:sz w:val="24"/>
+          <w:szCs w:val="24"/>
+        </w:rPr>
+        <w:t xml:space="preserve"> </w:t>
+      </w:r>
+      <w:r>
+        <w:rPr>
+          <w:rFonts w:ascii="Cambria" w:hAnsi="Cambria"/>
+          <w:sz w:val="24"/>
+          <w:szCs w:val="24"/>
+        </w:rPr>
+        <w:t>Application Folder Structure Created in Intellij</w:t>
       </w:r>
     </w:p>
     <w:sectPr>

</xml_diff>

<commit_message>
Initial Implementation of the Customer DTO
</commit_message>
<xml_diff>
--- a/PROJECT LOG AND IDEAS.docx
+++ b/PROJECT LOG AND IDEAS.docx
@@ -2082,6 +2082,219 @@
           <w:szCs w:val="24"/>
         </w:rPr>
         <w:t>Application Folder Structure Created in Intellij</w:t>
+      </w:r>
+      <w:r>
+        <w:rPr>
+          <w:rFonts w:ascii="Cambria" w:hAnsi="Cambria"/>
+          <w:sz w:val="24"/>
+          <w:szCs w:val="24"/>
+        </w:rPr>
+        <w:br/>
+      </w:r>
+      <w:r>
+        <w:rPr>
+          <w:rFonts w:ascii="Cambria" w:hAnsi="Cambria"/>
+          <w:sz w:val="24"/>
+          <w:szCs w:val="24"/>
+        </w:rPr>
+        <w:br/>
+      </w:r>
+      <w:r>
+        <w:rPr>
+          <w:rFonts w:ascii="Cambria" w:hAnsi="Cambria"/>
+          <w:b/>
+          <w:bCs/>
+          <w:sz w:val="24"/>
+          <w:szCs w:val="24"/>
+          <w:u w:val="single"/>
+        </w:rPr>
+        <w:t xml:space="preserve">22/03/23: </w:t>
+      </w:r>
+      <w:r>
+        <w:rPr>
+          <w:rFonts w:ascii="Cambria" w:hAnsi="Cambria"/>
+          <w:b/>
+          <w:bCs/>
+          <w:sz w:val="24"/>
+          <w:szCs w:val="24"/>
+        </w:rPr>
+        <w:t>(</w:t>
+      </w:r>
+      <w:r>
+        <w:rPr>
+          <w:rFonts w:ascii="Cambria" w:hAnsi="Cambria"/>
+          <w:b/>
+          <w:bCs/>
+          <w:sz w:val="24"/>
+          <w:szCs w:val="24"/>
+        </w:rPr>
+        <w:t>18:2</w:t>
+      </w:r>
+      <w:r>
+        <w:rPr>
+          <w:rFonts w:ascii="Cambria" w:hAnsi="Cambria"/>
+          <w:b/>
+          <w:bCs/>
+          <w:sz w:val="24"/>
+          <w:szCs w:val="24"/>
+        </w:rPr>
+        <w:t>5</w:t>
+      </w:r>
+      <w:r>
+        <w:rPr>
+          <w:rFonts w:ascii="Cambria" w:hAnsi="Cambria"/>
+          <w:b/>
+          <w:bCs/>
+          <w:sz w:val="24"/>
+          <w:szCs w:val="24"/>
+        </w:rPr>
+        <w:t>PM</w:t>
+      </w:r>
+      <w:r>
+        <w:rPr>
+          <w:rFonts w:ascii="Cambria" w:hAnsi="Cambria"/>
+          <w:b/>
+          <w:bCs/>
+          <w:sz w:val="24"/>
+          <w:szCs w:val="24"/>
+        </w:rPr>
+        <w:t>)</w:t>
+      </w:r>
+      <w:r>
+        <w:rPr>
+          <w:rFonts w:ascii="Cambria" w:hAnsi="Cambria"/>
+          <w:sz w:val="24"/>
+          <w:szCs w:val="24"/>
+        </w:rPr>
+        <w:t xml:space="preserve"> </w:t>
+      </w:r>
+      <w:r>
+        <w:rPr>
+          <w:rFonts w:ascii="Cambria" w:hAnsi="Cambria"/>
+          <w:sz w:val="24"/>
+          <w:szCs w:val="24"/>
+        </w:rPr>
+        <w:t>Using the DAO_product example I made up my project folder structure.</w:t>
+      </w:r>
+      <w:r>
+        <w:rPr>
+          <w:rFonts w:ascii="Cambria" w:hAnsi="Cambria"/>
+          <w:sz w:val="24"/>
+          <w:szCs w:val="24"/>
+        </w:rPr>
+        <w:br/>
+      </w:r>
+      <w:r>
+        <w:rPr>
+          <w:rFonts w:ascii="Cambria" w:hAnsi="Cambria"/>
+          <w:sz w:val="24"/>
+          <w:szCs w:val="24"/>
+        </w:rPr>
+        <w:br/>
+      </w:r>
+      <w:r>
+        <w:rPr>
+          <w:rFonts w:ascii="Cambria" w:hAnsi="Cambria"/>
+          <w:b/>
+          <w:bCs/>
+          <w:sz w:val="24"/>
+          <w:szCs w:val="24"/>
+          <w:u w:val="single"/>
+        </w:rPr>
+        <w:t xml:space="preserve">22/03/23: </w:t>
+      </w:r>
+      <w:r>
+        <w:rPr>
+          <w:rFonts w:ascii="Cambria" w:hAnsi="Cambria"/>
+          <w:b/>
+          <w:bCs/>
+          <w:sz w:val="24"/>
+          <w:szCs w:val="24"/>
+        </w:rPr>
+        <w:t>(</w:t>
+      </w:r>
+      <w:r>
+        <w:rPr>
+          <w:rFonts w:ascii="Cambria" w:hAnsi="Cambria"/>
+          <w:b/>
+          <w:bCs/>
+          <w:sz w:val="24"/>
+          <w:szCs w:val="24"/>
+        </w:rPr>
+        <w:t>18:</w:t>
+      </w:r>
+      <w:r>
+        <w:rPr>
+          <w:rFonts w:ascii="Cambria" w:hAnsi="Cambria"/>
+          <w:b/>
+          <w:bCs/>
+          <w:sz w:val="24"/>
+          <w:szCs w:val="24"/>
+        </w:rPr>
+        <w:t>32</w:t>
+      </w:r>
+      <w:r>
+        <w:rPr>
+          <w:rFonts w:ascii="Cambria" w:hAnsi="Cambria"/>
+          <w:b/>
+          <w:bCs/>
+          <w:sz w:val="24"/>
+          <w:szCs w:val="24"/>
+        </w:rPr>
+        <w:t>PM</w:t>
+      </w:r>
+      <w:r>
+        <w:rPr>
+          <w:rFonts w:ascii="Cambria" w:hAnsi="Cambria"/>
+          <w:b/>
+          <w:bCs/>
+          <w:sz w:val="24"/>
+          <w:szCs w:val="24"/>
+        </w:rPr>
+        <w:t>)</w:t>
+      </w:r>
+      <w:r>
+        <w:rPr>
+          <w:rFonts w:ascii="Cambria" w:hAnsi="Cambria"/>
+          <w:b/>
+          <w:bCs/>
+          <w:sz w:val="24"/>
+          <w:szCs w:val="24"/>
+        </w:rPr>
+        <w:t xml:space="preserve"> </w:t>
+      </w:r>
+      <w:r>
+        <w:rPr>
+          <w:rFonts w:ascii="Cambria" w:hAnsi="Cambria"/>
+          <w:sz w:val="24"/>
+          <w:szCs w:val="24"/>
+        </w:rPr>
+        <w:t>Made an initial base for the Customer DTO.</w:t>
+      </w:r>
+      <w:r>
+        <w:rPr>
+          <w:rFonts w:ascii="Cambria" w:hAnsi="Cambria"/>
+          <w:sz w:val="24"/>
+          <w:szCs w:val="24"/>
+        </w:rPr>
+        <w:t xml:space="preserve"> </w:t>
+      </w:r>
+      <w:r>
+        <w:rPr>
+          <w:rFonts w:ascii="Cambria" w:hAnsi="Cambria"/>
+          <w:sz w:val="24"/>
+          <w:szCs w:val="24"/>
+        </w:rPr>
+        <w:br/>
+      </w:r>
+      <w:r>
+        <w:rPr>
+          <w:rFonts w:ascii="Cambria" w:hAnsi="Cambria"/>
+          <w:sz w:val="24"/>
+          <w:szCs w:val="24"/>
+        </w:rPr>
+        <w:lastRenderedPageBreak/>
+        <w:br/>
       </w:r>
     </w:p>
     <w:sectPr>

</xml_diff>

<commit_message>
Initial Implementation of the Airport DTO
</commit_message>
<xml_diff>
--- a/PROJECT LOG AND IDEAS.docx
+++ b/PROJECT LOG AND IDEAS.docx
@@ -2128,27 +2128,7 @@
           <w:sz w:val="24"/>
           <w:szCs w:val="24"/>
         </w:rPr>
-        <w:t>18:2</w:t>
-      </w:r>
-      <w:r>
-        <w:rPr>
-          <w:rFonts w:ascii="Cambria" w:hAnsi="Cambria"/>
-          <w:b/>
-          <w:bCs/>
-          <w:sz w:val="24"/>
-          <w:szCs w:val="24"/>
-        </w:rPr>
-        <w:t>5</w:t>
-      </w:r>
-      <w:r>
-        <w:rPr>
-          <w:rFonts w:ascii="Cambria" w:hAnsi="Cambria"/>
-          <w:b/>
-          <w:bCs/>
-          <w:sz w:val="24"/>
-          <w:szCs w:val="24"/>
-        </w:rPr>
-        <w:t>PM</w:t>
+        <w:t>18:25PM</w:t>
       </w:r>
       <w:r>
         <w:rPr>
@@ -2295,6 +2275,101 @@
         </w:rPr>
         <w:lastRenderedPageBreak/>
         <w:br/>
+      </w:r>
+      <w:r>
+        <w:rPr>
+          <w:rFonts w:ascii="Cambria" w:hAnsi="Cambria"/>
+          <w:b/>
+          <w:bCs/>
+          <w:sz w:val="24"/>
+          <w:szCs w:val="24"/>
+          <w:u w:val="single"/>
+        </w:rPr>
+        <w:t xml:space="preserve">22/03/23: </w:t>
+      </w:r>
+      <w:r>
+        <w:rPr>
+          <w:rFonts w:ascii="Cambria" w:hAnsi="Cambria"/>
+          <w:b/>
+          <w:bCs/>
+          <w:sz w:val="24"/>
+          <w:szCs w:val="24"/>
+        </w:rPr>
+        <w:t>(</w:t>
+      </w:r>
+      <w:r>
+        <w:rPr>
+          <w:rFonts w:ascii="Cambria" w:hAnsi="Cambria"/>
+          <w:b/>
+          <w:bCs/>
+          <w:sz w:val="24"/>
+          <w:szCs w:val="24"/>
+        </w:rPr>
+        <w:t>18:3</w:t>
+      </w:r>
+      <w:r>
+        <w:rPr>
+          <w:rFonts w:ascii="Cambria" w:hAnsi="Cambria"/>
+          <w:b/>
+          <w:bCs/>
+          <w:sz w:val="24"/>
+          <w:szCs w:val="24"/>
+        </w:rPr>
+        <w:t>8</w:t>
+      </w:r>
+      <w:r>
+        <w:rPr>
+          <w:rFonts w:ascii="Cambria" w:hAnsi="Cambria"/>
+          <w:b/>
+          <w:bCs/>
+          <w:sz w:val="24"/>
+          <w:szCs w:val="24"/>
+        </w:rPr>
+        <w:t>PM</w:t>
+      </w:r>
+      <w:r>
+        <w:rPr>
+          <w:rFonts w:ascii="Cambria" w:hAnsi="Cambria"/>
+          <w:b/>
+          <w:bCs/>
+          <w:sz w:val="24"/>
+          <w:szCs w:val="24"/>
+        </w:rPr>
+        <w:t>)</w:t>
+      </w:r>
+      <w:r>
+        <w:rPr>
+          <w:rFonts w:ascii="Cambria" w:hAnsi="Cambria"/>
+          <w:b/>
+          <w:bCs/>
+          <w:sz w:val="24"/>
+          <w:szCs w:val="24"/>
+        </w:rPr>
+        <w:t xml:space="preserve"> </w:t>
+      </w:r>
+      <w:r>
+        <w:rPr>
+          <w:rFonts w:ascii="Cambria" w:hAnsi="Cambria"/>
+          <w:sz w:val="24"/>
+          <w:szCs w:val="24"/>
+        </w:rPr>
+        <w:t xml:space="preserve">Made an initial base for the </w:t>
+      </w:r>
+      <w:r>
+        <w:rPr>
+          <w:rFonts w:ascii="Cambria" w:hAnsi="Cambria"/>
+          <w:sz w:val="24"/>
+          <w:szCs w:val="24"/>
+        </w:rPr>
+        <w:t>Airport</w:t>
+      </w:r>
+      <w:r>
+        <w:rPr>
+          <w:rFonts w:ascii="Cambria" w:hAnsi="Cambria"/>
+          <w:sz w:val="24"/>
+          <w:szCs w:val="24"/>
+        </w:rPr>
+        <w:t xml:space="preserve"> DTO.</w:t>
       </w:r>
     </w:p>
     <w:sectPr>

</xml_diff>

<commit_message>
Initial Implementation of the Flight DTO
</commit_message>
<xml_diff>
--- a/PROJECT LOG AND IDEAS.docx
+++ b/PROJECT LOG AND IDEAS.docx
@@ -2305,27 +2305,7 @@
           <w:sz w:val="24"/>
           <w:szCs w:val="24"/>
         </w:rPr>
-        <w:t>18:3</w:t>
-      </w:r>
-      <w:r>
-        <w:rPr>
-          <w:rFonts w:ascii="Cambria" w:hAnsi="Cambria"/>
-          <w:b/>
-          <w:bCs/>
-          <w:sz w:val="24"/>
-          <w:szCs w:val="24"/>
-        </w:rPr>
-        <w:t>8</w:t>
-      </w:r>
-      <w:r>
-        <w:rPr>
-          <w:rFonts w:ascii="Cambria" w:hAnsi="Cambria"/>
-          <w:b/>
-          <w:bCs/>
-          <w:sz w:val="24"/>
-          <w:szCs w:val="24"/>
-        </w:rPr>
-        <w:t>PM</w:t>
+        <w:t>18:38PM</w:t>
       </w:r>
       <w:r>
         <w:rPr>
@@ -2353,6 +2333,81 @@
           <w:sz w:val="24"/>
           <w:szCs w:val="24"/>
         </w:rPr>
+        <w:t>Made an initial base for the Airport DTO.</w:t>
+      </w:r>
+      <w:r>
+        <w:rPr>
+          <w:rFonts w:ascii="Cambria" w:hAnsi="Cambria"/>
+          <w:sz w:val="24"/>
+          <w:szCs w:val="24"/>
+        </w:rPr>
+        <w:br/>
+      </w:r>
+      <w:r>
+        <w:rPr>
+          <w:rFonts w:ascii="Cambria" w:hAnsi="Cambria"/>
+          <w:sz w:val="24"/>
+          <w:szCs w:val="24"/>
+        </w:rPr>
+        <w:br/>
+      </w:r>
+      <w:r>
+        <w:rPr>
+          <w:rFonts w:ascii="Cambria" w:hAnsi="Cambria"/>
+          <w:b/>
+          <w:bCs/>
+          <w:sz w:val="24"/>
+          <w:szCs w:val="24"/>
+          <w:u w:val="single"/>
+        </w:rPr>
+        <w:t xml:space="preserve">22/03/23: </w:t>
+      </w:r>
+      <w:r>
+        <w:rPr>
+          <w:rFonts w:ascii="Cambria" w:hAnsi="Cambria"/>
+          <w:b/>
+          <w:bCs/>
+          <w:sz w:val="24"/>
+          <w:szCs w:val="24"/>
+        </w:rPr>
+        <w:t>(</w:t>
+      </w:r>
+      <w:r>
+        <w:rPr>
+          <w:rFonts w:ascii="Cambria" w:hAnsi="Cambria"/>
+          <w:b/>
+          <w:bCs/>
+          <w:sz w:val="24"/>
+          <w:szCs w:val="24"/>
+        </w:rPr>
+        <w:t>18:38PM</w:t>
+      </w:r>
+      <w:r>
+        <w:rPr>
+          <w:rFonts w:ascii="Cambria" w:hAnsi="Cambria"/>
+          <w:b/>
+          <w:bCs/>
+          <w:sz w:val="24"/>
+          <w:szCs w:val="24"/>
+        </w:rPr>
+        <w:t>)</w:t>
+      </w:r>
+      <w:r>
+        <w:rPr>
+          <w:rFonts w:ascii="Cambria" w:hAnsi="Cambria"/>
+          <w:b/>
+          <w:bCs/>
+          <w:sz w:val="24"/>
+          <w:szCs w:val="24"/>
+        </w:rPr>
+        <w:t xml:space="preserve"> </w:t>
+      </w:r>
+      <w:r>
+        <w:rPr>
+          <w:rFonts w:ascii="Cambria" w:hAnsi="Cambria"/>
+          <w:sz w:val="24"/>
+          <w:szCs w:val="24"/>
+        </w:rPr>
         <w:t xml:space="preserve">Made an initial base for the </w:t>
       </w:r>
       <w:r>
@@ -2361,7 +2416,7 @@
           <w:sz w:val="24"/>
           <w:szCs w:val="24"/>
         </w:rPr>
-        <w:t>Airport</w:t>
+        <w:t>Flight</w:t>
       </w:r>
       <w:r>
         <w:rPr>

</xml_diff>

<commit_message>
Initial Implementation of the Booking DTO
</commit_message>
<xml_diff>
--- a/PROJECT LOG AND IDEAS.docx
+++ b/PROJECT LOG AND IDEAS.docx
@@ -2380,7 +2380,27 @@
           <w:sz w:val="24"/>
           <w:szCs w:val="24"/>
         </w:rPr>
-        <w:t>18:38PM</w:t>
+        <w:t>18:</w:t>
+      </w:r>
+      <w:r>
+        <w:rPr>
+          <w:rFonts w:ascii="Cambria" w:hAnsi="Cambria"/>
+          <w:b/>
+          <w:bCs/>
+          <w:sz w:val="24"/>
+          <w:szCs w:val="24"/>
+        </w:rPr>
+        <w:t>42</w:t>
+      </w:r>
+      <w:r>
+        <w:rPr>
+          <w:rFonts w:ascii="Cambria" w:hAnsi="Cambria"/>
+          <w:b/>
+          <w:bCs/>
+          <w:sz w:val="24"/>
+          <w:szCs w:val="24"/>
+        </w:rPr>
+        <w:t>PM</w:t>
       </w:r>
       <w:r>
         <w:rPr>
@@ -2408,6 +2428,101 @@
           <w:sz w:val="24"/>
           <w:szCs w:val="24"/>
         </w:rPr>
+        <w:t>Made an initial base for the Flight DTO.</w:t>
+      </w:r>
+      <w:r>
+        <w:rPr>
+          <w:rFonts w:ascii="Cambria" w:hAnsi="Cambria"/>
+          <w:sz w:val="24"/>
+          <w:szCs w:val="24"/>
+        </w:rPr>
+        <w:br/>
+      </w:r>
+      <w:r>
+        <w:rPr>
+          <w:rFonts w:ascii="Cambria" w:hAnsi="Cambria"/>
+          <w:sz w:val="24"/>
+          <w:szCs w:val="24"/>
+        </w:rPr>
+        <w:br/>
+      </w:r>
+      <w:r>
+        <w:rPr>
+          <w:rFonts w:ascii="Cambria" w:hAnsi="Cambria"/>
+          <w:b/>
+          <w:bCs/>
+          <w:sz w:val="24"/>
+          <w:szCs w:val="24"/>
+          <w:u w:val="single"/>
+        </w:rPr>
+        <w:t xml:space="preserve">22/03/23: </w:t>
+      </w:r>
+      <w:r>
+        <w:rPr>
+          <w:rFonts w:ascii="Cambria" w:hAnsi="Cambria"/>
+          <w:b/>
+          <w:bCs/>
+          <w:sz w:val="24"/>
+          <w:szCs w:val="24"/>
+        </w:rPr>
+        <w:t>(</w:t>
+      </w:r>
+      <w:r>
+        <w:rPr>
+          <w:rFonts w:ascii="Cambria" w:hAnsi="Cambria"/>
+          <w:b/>
+          <w:bCs/>
+          <w:sz w:val="24"/>
+          <w:szCs w:val="24"/>
+        </w:rPr>
+        <w:t>18:</w:t>
+      </w:r>
+      <w:r>
+        <w:rPr>
+          <w:rFonts w:ascii="Cambria" w:hAnsi="Cambria"/>
+          <w:b/>
+          <w:bCs/>
+          <w:sz w:val="24"/>
+          <w:szCs w:val="24"/>
+        </w:rPr>
+        <w:t>47</w:t>
+      </w:r>
+      <w:r>
+        <w:rPr>
+          <w:rFonts w:ascii="Cambria" w:hAnsi="Cambria"/>
+          <w:b/>
+          <w:bCs/>
+          <w:sz w:val="24"/>
+          <w:szCs w:val="24"/>
+        </w:rPr>
+        <w:t>PM</w:t>
+      </w:r>
+      <w:r>
+        <w:rPr>
+          <w:rFonts w:ascii="Cambria" w:hAnsi="Cambria"/>
+          <w:b/>
+          <w:bCs/>
+          <w:sz w:val="24"/>
+          <w:szCs w:val="24"/>
+        </w:rPr>
+        <w:t>)</w:t>
+      </w:r>
+      <w:r>
+        <w:rPr>
+          <w:rFonts w:ascii="Cambria" w:hAnsi="Cambria"/>
+          <w:b/>
+          <w:bCs/>
+          <w:sz w:val="24"/>
+          <w:szCs w:val="24"/>
+        </w:rPr>
+        <w:t xml:space="preserve"> </w:t>
+      </w:r>
+      <w:r>
+        <w:rPr>
+          <w:rFonts w:ascii="Cambria" w:hAnsi="Cambria"/>
+          <w:sz w:val="24"/>
+          <w:szCs w:val="24"/>
+        </w:rPr>
         <w:t xml:space="preserve">Made an initial base for the </w:t>
       </w:r>
       <w:r>
@@ -2416,7 +2531,7 @@
           <w:sz w:val="24"/>
           <w:szCs w:val="24"/>
         </w:rPr>
-        <w:t>Flight</w:t>
+        <w:t>Booking</w:t>
       </w:r>
       <w:r>
         <w:rPr>

</xml_diff>

<commit_message>
Initial Implementation of Payment DTO
</commit_message>
<xml_diff>
--- a/PROJECT LOG AND IDEAS.docx
+++ b/PROJECT LOG AND IDEAS.docx
@@ -1057,6 +1057,7 @@
         </w:rPr>
         <w:t xml:space="preserve"> table, as a trip can have multiple locations and a location can be part of multiple trips. This relationship is represented by the </w:t>
       </w:r>
+      <w:proofErr w:type="spellStart"/>
       <w:r>
         <w:rPr>
           <w:rFonts w:ascii="Cambria" w:hAnsi="Cambria"/>
@@ -1067,6 +1068,7 @@
         </w:rPr>
         <w:t>TripLocation</w:t>
       </w:r>
+      <w:proofErr w:type="spellEnd"/>
       <w:r>
         <w:rPr>
           <w:rFonts w:ascii="Cambria" w:hAnsi="Cambria"/>
@@ -1898,7 +1900,25 @@
           <w:sz w:val="24"/>
           <w:szCs w:val="24"/>
         </w:rPr>
-        <w:t>Database Model and Diagram done and attached in github.</w:t>
+        <w:t xml:space="preserve">Database Model and Diagram done and attached in </w:t>
+      </w:r>
+      <w:proofErr w:type="spellStart"/>
+      <w:r>
+        <w:rPr>
+          <w:rFonts w:ascii="Cambria" w:hAnsi="Cambria"/>
+          <w:sz w:val="24"/>
+          <w:szCs w:val="24"/>
+        </w:rPr>
+        <w:t>github</w:t>
+      </w:r>
+      <w:proofErr w:type="spellEnd"/>
+      <w:r>
+        <w:rPr>
+          <w:rFonts w:ascii="Cambria" w:hAnsi="Cambria"/>
+          <w:sz w:val="24"/>
+          <w:szCs w:val="24"/>
+        </w:rPr>
+        <w:t>.</w:t>
       </w:r>
       <w:r>
         <w:rPr>
@@ -2081,8 +2101,18 @@
           <w:sz w:val="24"/>
           <w:szCs w:val="24"/>
         </w:rPr>
-        <w:t>Application Folder Structure Created in Intellij</w:t>
-      </w:r>
+        <w:t xml:space="preserve">Application Folder Structure Created in </w:t>
+      </w:r>
+      <w:proofErr w:type="spellStart"/>
+      <w:r>
+        <w:rPr>
+          <w:rFonts w:ascii="Cambria" w:hAnsi="Cambria"/>
+          <w:sz w:val="24"/>
+          <w:szCs w:val="24"/>
+        </w:rPr>
+        <w:t>Intellij</w:t>
+      </w:r>
+      <w:proofErr w:type="spellEnd"/>
       <w:r>
         <w:rPr>
           <w:rFonts w:ascii="Cambria" w:hAnsi="Cambria"/>
@@ -2154,7 +2184,25 @@
           <w:sz w:val="24"/>
           <w:szCs w:val="24"/>
         </w:rPr>
-        <w:t>Using the DAO_product example I made up my project folder structure.</w:t>
+        <w:t xml:space="preserve">Using the </w:t>
+      </w:r>
+      <w:proofErr w:type="spellStart"/>
+      <w:r>
+        <w:rPr>
+          <w:rFonts w:ascii="Cambria" w:hAnsi="Cambria"/>
+          <w:sz w:val="24"/>
+          <w:szCs w:val="24"/>
+        </w:rPr>
+        <w:t>DAO_product</w:t>
+      </w:r>
+      <w:proofErr w:type="spellEnd"/>
+      <w:r>
+        <w:rPr>
+          <w:rFonts w:ascii="Cambria" w:hAnsi="Cambria"/>
+          <w:sz w:val="24"/>
+          <w:szCs w:val="24"/>
+        </w:rPr>
+        <w:t xml:space="preserve"> example I made up my project folder structure.</w:t>
       </w:r>
       <w:r>
         <w:rPr>
@@ -2523,6 +2571,101 @@
           <w:sz w:val="24"/>
           <w:szCs w:val="24"/>
         </w:rPr>
+        <w:t>Made an initial base for the Booking DTO.</w:t>
+      </w:r>
+      <w:r>
+        <w:rPr>
+          <w:rFonts w:ascii="Cambria" w:hAnsi="Cambria"/>
+          <w:sz w:val="24"/>
+          <w:szCs w:val="24"/>
+        </w:rPr>
+        <w:br/>
+      </w:r>
+      <w:r>
+        <w:rPr>
+          <w:rFonts w:ascii="Cambria" w:hAnsi="Cambria"/>
+          <w:sz w:val="24"/>
+          <w:szCs w:val="24"/>
+        </w:rPr>
+        <w:br/>
+      </w:r>
+      <w:r>
+        <w:rPr>
+          <w:rFonts w:ascii="Cambria" w:hAnsi="Cambria"/>
+          <w:b/>
+          <w:bCs/>
+          <w:sz w:val="24"/>
+          <w:szCs w:val="24"/>
+          <w:u w:val="single"/>
+        </w:rPr>
+        <w:t xml:space="preserve">22/03/23: </w:t>
+      </w:r>
+      <w:r>
+        <w:rPr>
+          <w:rFonts w:ascii="Cambria" w:hAnsi="Cambria"/>
+          <w:b/>
+          <w:bCs/>
+          <w:sz w:val="24"/>
+          <w:szCs w:val="24"/>
+        </w:rPr>
+        <w:t>(</w:t>
+      </w:r>
+      <w:r>
+        <w:rPr>
+          <w:rFonts w:ascii="Cambria" w:hAnsi="Cambria"/>
+          <w:b/>
+          <w:bCs/>
+          <w:sz w:val="24"/>
+          <w:szCs w:val="24"/>
+        </w:rPr>
+        <w:t>18:</w:t>
+      </w:r>
+      <w:r>
+        <w:rPr>
+          <w:rFonts w:ascii="Cambria" w:hAnsi="Cambria"/>
+          <w:b/>
+          <w:bCs/>
+          <w:sz w:val="24"/>
+          <w:szCs w:val="24"/>
+        </w:rPr>
+        <w:t>52</w:t>
+      </w:r>
+      <w:r>
+        <w:rPr>
+          <w:rFonts w:ascii="Cambria" w:hAnsi="Cambria"/>
+          <w:b/>
+          <w:bCs/>
+          <w:sz w:val="24"/>
+          <w:szCs w:val="24"/>
+        </w:rPr>
+        <w:t>PM</w:t>
+      </w:r>
+      <w:r>
+        <w:rPr>
+          <w:rFonts w:ascii="Cambria" w:hAnsi="Cambria"/>
+          <w:b/>
+          <w:bCs/>
+          <w:sz w:val="24"/>
+          <w:szCs w:val="24"/>
+        </w:rPr>
+        <w:t>)</w:t>
+      </w:r>
+      <w:r>
+        <w:rPr>
+          <w:rFonts w:ascii="Cambria" w:hAnsi="Cambria"/>
+          <w:b/>
+          <w:bCs/>
+          <w:sz w:val="24"/>
+          <w:szCs w:val="24"/>
+        </w:rPr>
+        <w:t xml:space="preserve"> </w:t>
+      </w:r>
+      <w:r>
+        <w:rPr>
+          <w:rFonts w:ascii="Cambria" w:hAnsi="Cambria"/>
+          <w:sz w:val="24"/>
+          <w:szCs w:val="24"/>
+        </w:rPr>
         <w:t xml:space="preserve">Made an initial base for the </w:t>
       </w:r>
       <w:r>
@@ -2531,7 +2674,7 @@
           <w:sz w:val="24"/>
           <w:szCs w:val="24"/>
         </w:rPr>
-        <w:t>Booking</w:t>
+        <w:t>Payment</w:t>
       </w:r>
       <w:r>
         <w:rPr>

</xml_diff>

<commit_message>
Added JDBC driver to the Project
</commit_message>
<xml_diff>
--- a/PROJECT LOG AND IDEAS.docx
+++ b/PROJECT LOG AND IDEAS.docx
@@ -1057,7 +1057,6 @@
         </w:rPr>
         <w:t xml:space="preserve"> table, as a trip can have multiple locations and a location can be part of multiple trips. This relationship is represented by the </w:t>
       </w:r>
-      <w:proofErr w:type="spellStart"/>
       <w:r>
         <w:rPr>
           <w:rFonts w:ascii="Cambria" w:hAnsi="Cambria"/>
@@ -1068,7 +1067,6 @@
         </w:rPr>
         <w:t>TripLocation</w:t>
       </w:r>
-      <w:proofErr w:type="spellEnd"/>
       <w:r>
         <w:rPr>
           <w:rFonts w:ascii="Cambria" w:hAnsi="Cambria"/>
@@ -1900,25 +1898,7 @@
           <w:sz w:val="24"/>
           <w:szCs w:val="24"/>
         </w:rPr>
-        <w:t xml:space="preserve">Database Model and Diagram done and attached in </w:t>
-      </w:r>
-      <w:proofErr w:type="spellStart"/>
-      <w:r>
-        <w:rPr>
-          <w:rFonts w:ascii="Cambria" w:hAnsi="Cambria"/>
-          <w:sz w:val="24"/>
-          <w:szCs w:val="24"/>
-        </w:rPr>
-        <w:t>github</w:t>
-      </w:r>
-      <w:proofErr w:type="spellEnd"/>
-      <w:r>
-        <w:rPr>
-          <w:rFonts w:ascii="Cambria" w:hAnsi="Cambria"/>
-          <w:sz w:val="24"/>
-          <w:szCs w:val="24"/>
-        </w:rPr>
-        <w:t>.</w:t>
+        <w:t>Database Model and Diagram done and attached in github.</w:t>
       </w:r>
       <w:r>
         <w:rPr>
@@ -2101,18 +2081,8 @@
           <w:sz w:val="24"/>
           <w:szCs w:val="24"/>
         </w:rPr>
-        <w:t xml:space="preserve">Application Folder Structure Created in </w:t>
-      </w:r>
-      <w:proofErr w:type="spellStart"/>
-      <w:r>
-        <w:rPr>
-          <w:rFonts w:ascii="Cambria" w:hAnsi="Cambria"/>
-          <w:sz w:val="24"/>
-          <w:szCs w:val="24"/>
-        </w:rPr>
-        <w:t>Intellij</w:t>
-      </w:r>
-      <w:proofErr w:type="spellEnd"/>
+        <w:t>Application Folder Structure Created in Intellij</w:t>
+      </w:r>
       <w:r>
         <w:rPr>
           <w:rFonts w:ascii="Cambria" w:hAnsi="Cambria"/>
@@ -2184,25 +2154,7 @@
           <w:sz w:val="24"/>
           <w:szCs w:val="24"/>
         </w:rPr>
-        <w:t xml:space="preserve">Using the </w:t>
-      </w:r>
-      <w:proofErr w:type="spellStart"/>
-      <w:r>
-        <w:rPr>
-          <w:rFonts w:ascii="Cambria" w:hAnsi="Cambria"/>
-          <w:sz w:val="24"/>
-          <w:szCs w:val="24"/>
-        </w:rPr>
-        <w:t>DAO_product</w:t>
-      </w:r>
-      <w:proofErr w:type="spellEnd"/>
-      <w:r>
-        <w:rPr>
-          <w:rFonts w:ascii="Cambria" w:hAnsi="Cambria"/>
-          <w:sz w:val="24"/>
-          <w:szCs w:val="24"/>
-        </w:rPr>
-        <w:t xml:space="preserve"> example I made up my project folder structure.</w:t>
+        <w:t>Using the DAO_product example I made up my project folder structure.</w:t>
       </w:r>
       <w:r>
         <w:rPr>
@@ -2618,27 +2570,7 @@
           <w:sz w:val="24"/>
           <w:szCs w:val="24"/>
         </w:rPr>
-        <w:t>18:</w:t>
-      </w:r>
-      <w:r>
-        <w:rPr>
-          <w:rFonts w:ascii="Cambria" w:hAnsi="Cambria"/>
-          <w:b/>
-          <w:bCs/>
-          <w:sz w:val="24"/>
-          <w:szCs w:val="24"/>
-        </w:rPr>
-        <w:t>52</w:t>
-      </w:r>
-      <w:r>
-        <w:rPr>
-          <w:rFonts w:ascii="Cambria" w:hAnsi="Cambria"/>
-          <w:b/>
-          <w:bCs/>
-          <w:sz w:val="24"/>
-          <w:szCs w:val="24"/>
-        </w:rPr>
-        <w:t>PM</w:t>
+        <w:t>18:52PM</w:t>
       </w:r>
       <w:r>
         <w:rPr>
@@ -2666,23 +2598,82 @@
           <w:sz w:val="24"/>
           <w:szCs w:val="24"/>
         </w:rPr>
-        <w:t xml:space="preserve">Made an initial base for the </w:t>
-      </w:r>
-      <w:r>
-        <w:rPr>
-          <w:rFonts w:ascii="Cambria" w:hAnsi="Cambria"/>
-          <w:sz w:val="24"/>
-          <w:szCs w:val="24"/>
-        </w:rPr>
-        <w:t>Payment</w:t>
-      </w:r>
-      <w:r>
-        <w:rPr>
-          <w:rFonts w:ascii="Cambria" w:hAnsi="Cambria"/>
-          <w:sz w:val="24"/>
-          <w:szCs w:val="24"/>
-        </w:rPr>
-        <w:t xml:space="preserve"> DTO.</w:t>
+        <w:t>Made an initial base for the Payment DTO.</w:t>
+      </w:r>
+      <w:r>
+        <w:rPr>
+          <w:rFonts w:ascii="Cambria" w:hAnsi="Cambria"/>
+          <w:sz w:val="24"/>
+          <w:szCs w:val="24"/>
+        </w:rPr>
+        <w:br/>
+      </w:r>
+      <w:r>
+        <w:rPr>
+          <w:rFonts w:ascii="Cambria" w:hAnsi="Cambria"/>
+          <w:sz w:val="24"/>
+          <w:szCs w:val="24"/>
+        </w:rPr>
+        <w:br/>
+      </w:r>
+      <w:r>
+        <w:rPr>
+          <w:rFonts w:ascii="Cambria" w:hAnsi="Cambria"/>
+          <w:b/>
+          <w:bCs/>
+          <w:sz w:val="24"/>
+          <w:szCs w:val="24"/>
+          <w:u w:val="single"/>
+        </w:rPr>
+        <w:t xml:space="preserve">22/03/23: </w:t>
+      </w:r>
+      <w:r>
+        <w:rPr>
+          <w:rFonts w:ascii="Cambria" w:hAnsi="Cambria"/>
+          <w:b/>
+          <w:bCs/>
+          <w:sz w:val="24"/>
+          <w:szCs w:val="24"/>
+        </w:rPr>
+        <w:t>(</w:t>
+      </w:r>
+      <w:r>
+        <w:rPr>
+          <w:rFonts w:ascii="Cambria" w:hAnsi="Cambria"/>
+          <w:b/>
+          <w:bCs/>
+          <w:sz w:val="24"/>
+          <w:szCs w:val="24"/>
+        </w:rPr>
+        <w:t xml:space="preserve">19:00 PM </w:t>
+      </w:r>
+      <w:r>
+        <w:rPr>
+          <w:rFonts w:ascii="Cambria" w:hAnsi="Cambria"/>
+          <w:b/>
+          <w:bCs/>
+          <w:sz w:val="24"/>
+          <w:szCs w:val="24"/>
+        </w:rPr>
+        <w:t>)</w:t>
+      </w:r>
+      <w:r>
+        <w:rPr>
+          <w:rFonts w:ascii="Cambria" w:hAnsi="Cambria"/>
+          <w:b/>
+          <w:bCs/>
+          <w:sz w:val="24"/>
+          <w:szCs w:val="24"/>
+        </w:rPr>
+        <w:t xml:space="preserve"> </w:t>
+      </w:r>
+      <w:r>
+        <w:rPr>
+          <w:rFonts w:ascii="Cambria" w:hAnsi="Cambria"/>
+          <w:sz w:val="24"/>
+          <w:szCs w:val="24"/>
+        </w:rPr>
+        <w:t>Added JDBC driver to the Driver</w:t>
       </w:r>
     </w:p>
     <w:sectPr>

</xml_diff>

<commit_message>
Added JDBC connection and DaoException
</commit_message>
<xml_diff>
--- a/PROJECT LOG AND IDEAS.docx
+++ b/PROJECT LOG AND IDEAS.docx
@@ -2674,6 +2674,89 @@
           <w:szCs w:val="24"/>
         </w:rPr>
         <w:t>Added JDBC driver to the Driver</w:t>
+      </w:r>
+      <w:r>
+        <w:rPr>
+          <w:rFonts w:ascii="Cambria" w:hAnsi="Cambria"/>
+          <w:sz w:val="24"/>
+          <w:szCs w:val="24"/>
+        </w:rPr>
+        <w:br/>
+      </w:r>
+      <w:r>
+        <w:rPr>
+          <w:rFonts w:ascii="Cambria" w:hAnsi="Cambria"/>
+          <w:sz w:val="24"/>
+          <w:szCs w:val="24"/>
+        </w:rPr>
+        <w:br/>
+      </w:r>
+      <w:r>
+        <w:rPr>
+          <w:rFonts w:ascii="Cambria" w:hAnsi="Cambria"/>
+          <w:b/>
+          <w:bCs/>
+          <w:sz w:val="24"/>
+          <w:szCs w:val="24"/>
+          <w:u w:val="single"/>
+        </w:rPr>
+        <w:t xml:space="preserve">22/03/23: </w:t>
+      </w:r>
+      <w:r>
+        <w:rPr>
+          <w:rFonts w:ascii="Cambria" w:hAnsi="Cambria"/>
+          <w:b/>
+          <w:bCs/>
+          <w:sz w:val="24"/>
+          <w:szCs w:val="24"/>
+        </w:rPr>
+        <w:t>(</w:t>
+      </w:r>
+      <w:r>
+        <w:rPr>
+          <w:rFonts w:ascii="Cambria" w:hAnsi="Cambria"/>
+          <w:b/>
+          <w:bCs/>
+          <w:sz w:val="24"/>
+          <w:szCs w:val="24"/>
+        </w:rPr>
+        <w:t xml:space="preserve">19:00 PM </w:t>
+      </w:r>
+      <w:r>
+        <w:rPr>
+          <w:rFonts w:ascii="Cambria" w:hAnsi="Cambria"/>
+          <w:b/>
+          <w:bCs/>
+          <w:sz w:val="24"/>
+          <w:szCs w:val="24"/>
+        </w:rPr>
+        <w:t>)</w:t>
+      </w:r>
+      <w:r>
+        <w:rPr>
+          <w:rFonts w:ascii="Cambria" w:hAnsi="Cambria"/>
+          <w:b/>
+          <w:bCs/>
+          <w:sz w:val="24"/>
+          <w:szCs w:val="24"/>
+        </w:rPr>
+        <w:t xml:space="preserve"> </w:t>
+      </w:r>
+      <w:r>
+        <w:rPr>
+          <w:rFonts w:ascii="Cambria" w:hAnsi="Cambria"/>
+          <w:sz w:val="24"/>
+          <w:szCs w:val="24"/>
+        </w:rPr>
+        <w:t xml:space="preserve">Added </w:t>
+      </w:r>
+      <w:r>
+        <w:rPr>
+          <w:rFonts w:ascii="Cambria" w:hAnsi="Cambria"/>
+          <w:sz w:val="24"/>
+          <w:szCs w:val="24"/>
+        </w:rPr>
+        <w:t>JDBC connection and DaoException.</w:t>
       </w:r>
     </w:p>
     <w:sectPr>

</xml_diff>

<commit_message>
Successful JunitTest - testFindAllCustomers()
</commit_message>
<xml_diff>
--- a/PROJECT LOG AND IDEAS.docx
+++ b/PROJECT LOG AND IDEAS.docx
@@ -1912,6 +1912,11 @@
     <w:p>
       <w:pPr>
         <w:spacing w:line="360" w:lineRule="auto"/>
+        <w:rPr>
+          <w:rFonts w:ascii="Cambria" w:hAnsi="Cambria"/>
+          <w:sz w:val="24"/>
+          <w:szCs w:val="24"/>
+        </w:rPr>
       </w:pPr>
       <w:r>
         <w:rPr>
@@ -2906,7 +2911,37 @@
           <w:sz w:val="24"/>
           <w:szCs w:val="24"/>
         </w:rPr>
-        <w:t xml:space="preserve">19:17 PM </w:t>
+        <w:t>20</w:t>
+      </w:r>
+      <w:r>
+        <w:rPr>
+          <w:rFonts w:ascii="Cambria" w:hAnsi="Cambria"/>
+          <w:b/>
+          <w:bCs/>
+          <w:sz w:val="24"/>
+          <w:szCs w:val="24"/>
+        </w:rPr>
+        <w:t>:</w:t>
+      </w:r>
+      <w:r>
+        <w:rPr>
+          <w:rFonts w:ascii="Cambria" w:hAnsi="Cambria"/>
+          <w:b/>
+          <w:bCs/>
+          <w:sz w:val="24"/>
+          <w:szCs w:val="24"/>
+        </w:rPr>
+        <w:t>45</w:t>
+      </w:r>
+      <w:r>
+        <w:rPr>
+          <w:rFonts w:ascii="Cambria" w:hAnsi="Cambria"/>
+          <w:b/>
+          <w:bCs/>
+          <w:sz w:val="24"/>
+          <w:szCs w:val="24"/>
+        </w:rPr>
+        <w:t xml:space="preserve"> PM </w:t>
       </w:r>
       <w:r>
         <w:rPr>
@@ -2935,6 +2970,137 @@
           <w:szCs w:val="24"/>
         </w:rPr>
         <w:t>Implemented findAllCustomers() method</w:t>
+      </w:r>
+      <w:r>
+        <w:rPr>
+          <w:rFonts w:ascii="Cambria" w:hAnsi="Cambria"/>
+          <w:sz w:val="24"/>
+          <w:szCs w:val="24"/>
+        </w:rPr>
+        <w:t>.</w:t>
+      </w:r>
+      <w:r>
+        <w:rPr>
+          <w:rFonts w:ascii="Cambria" w:hAnsi="Cambria"/>
+          <w:sz w:val="24"/>
+          <w:szCs w:val="24"/>
+        </w:rPr>
+        <w:br/>
+      </w:r>
+      <w:r>
+        <w:rPr>
+          <w:rFonts w:ascii="Cambria" w:hAnsi="Cambria"/>
+          <w:sz w:val="24"/>
+          <w:szCs w:val="24"/>
+        </w:rPr>
+        <w:br/>
+      </w:r>
+      <w:r>
+        <w:rPr>
+          <w:rFonts w:ascii="Cambria" w:hAnsi="Cambria"/>
+          <w:b/>
+          <w:bCs/>
+          <w:sz w:val="24"/>
+          <w:szCs w:val="24"/>
+          <w:u w:val="single"/>
+        </w:rPr>
+        <w:t xml:space="preserve">22/03/23: </w:t>
+      </w:r>
+      <w:r>
+        <w:rPr>
+          <w:rFonts w:ascii="Cambria" w:hAnsi="Cambria"/>
+          <w:b/>
+          <w:bCs/>
+          <w:sz w:val="24"/>
+          <w:szCs w:val="24"/>
+        </w:rPr>
+        <w:t>(</w:t>
+      </w:r>
+      <w:r>
+        <w:rPr>
+          <w:rFonts w:ascii="Cambria" w:hAnsi="Cambria"/>
+          <w:b/>
+          <w:bCs/>
+          <w:sz w:val="24"/>
+          <w:szCs w:val="24"/>
+        </w:rPr>
+        <w:t>2</w:t>
+      </w:r>
+      <w:r>
+        <w:rPr>
+          <w:rFonts w:ascii="Cambria" w:hAnsi="Cambria"/>
+          <w:b/>
+          <w:bCs/>
+          <w:sz w:val="24"/>
+          <w:szCs w:val="24"/>
+        </w:rPr>
+        <w:t>1</w:t>
+      </w:r>
+      <w:r>
+        <w:rPr>
+          <w:rFonts w:ascii="Cambria" w:hAnsi="Cambria"/>
+          <w:b/>
+          <w:bCs/>
+          <w:sz w:val="24"/>
+          <w:szCs w:val="24"/>
+        </w:rPr>
+        <w:t>:</w:t>
+      </w:r>
+      <w:r>
+        <w:rPr>
+          <w:rFonts w:ascii="Cambria" w:hAnsi="Cambria"/>
+          <w:b/>
+          <w:bCs/>
+          <w:sz w:val="24"/>
+          <w:szCs w:val="24"/>
+        </w:rPr>
+        <w:t>08</w:t>
+      </w:r>
+      <w:r>
+        <w:rPr>
+          <w:rFonts w:ascii="Cambria" w:hAnsi="Cambria"/>
+          <w:b/>
+          <w:bCs/>
+          <w:sz w:val="24"/>
+          <w:szCs w:val="24"/>
+        </w:rPr>
+        <w:t xml:space="preserve"> PM </w:t>
+      </w:r>
+      <w:r>
+        <w:rPr>
+          <w:rFonts w:ascii="Cambria" w:hAnsi="Cambria"/>
+          <w:b/>
+          <w:bCs/>
+          <w:sz w:val="24"/>
+          <w:szCs w:val="24"/>
+        </w:rPr>
+        <w:t>)</w:t>
+      </w:r>
+      <w:r>
+        <w:rPr>
+          <w:rFonts w:ascii="Cambria" w:hAnsi="Cambria"/>
+          <w:b/>
+          <w:bCs/>
+          <w:sz w:val="24"/>
+          <w:szCs w:val="24"/>
+        </w:rPr>
+        <w:t xml:space="preserve"> </w:t>
+      </w:r>
+      <w:r>
+        <w:rPr>
+          <w:rFonts w:ascii="Cambria" w:hAnsi="Cambria"/>
+          <w:sz w:val="24"/>
+          <w:szCs w:val="24"/>
+        </w:rPr>
+        <w:t>Implemented</w:t>
+      </w:r>
+      <w:r>
+        <w:rPr>
+          <w:rFonts w:ascii="Cambria" w:hAnsi="Cambria"/>
+          <w:sz w:val="24"/>
+          <w:szCs w:val="24"/>
+        </w:rPr>
+        <w:t xml:space="preserve"> testFindAllCustomers()  - Junit Test and Successful</w:t>
       </w:r>
       <w:r>
         <w:rPr>

</xml_diff>

<commit_message>
Implemented findCustomerById(int customerId) method
</commit_message>
<xml_diff>
--- a/PROJECT LOG AND IDEAS.docx
+++ b/PROJECT LOG AND IDEAS.docx
@@ -1057,6 +1057,7 @@
         </w:rPr>
         <w:t xml:space="preserve"> table, as a trip can have multiple locations and a location can be part of multiple trips. This relationship is represented by the </w:t>
       </w:r>
+      <w:proofErr w:type="spellStart"/>
       <w:r>
         <w:rPr>
           <w:rFonts w:ascii="Cambria" w:hAnsi="Cambria"/>
@@ -1067,6 +1068,7 @@
         </w:rPr>
         <w:t>TripLocation</w:t>
       </w:r>
+      <w:proofErr w:type="spellEnd"/>
       <w:r>
         <w:rPr>
           <w:rFonts w:ascii="Cambria" w:hAnsi="Cambria"/>
@@ -1898,7 +1900,25 @@
           <w:sz w:val="24"/>
           <w:szCs w:val="24"/>
         </w:rPr>
-        <w:t>Database Model and Diagram done and attached in github.</w:t>
+        <w:t xml:space="preserve">Database Model and Diagram done and attached in </w:t>
+      </w:r>
+      <w:proofErr w:type="spellStart"/>
+      <w:r>
+        <w:rPr>
+          <w:rFonts w:ascii="Cambria" w:hAnsi="Cambria"/>
+          <w:sz w:val="24"/>
+          <w:szCs w:val="24"/>
+        </w:rPr>
+        <w:t>github</w:t>
+      </w:r>
+      <w:proofErr w:type="spellEnd"/>
+      <w:r>
+        <w:rPr>
+          <w:rFonts w:ascii="Cambria" w:hAnsi="Cambria"/>
+          <w:sz w:val="24"/>
+          <w:szCs w:val="24"/>
+        </w:rPr>
+        <w:t>.</w:t>
       </w:r>
       <w:r>
         <w:rPr>
@@ -2086,8 +2106,18 @@
           <w:sz w:val="24"/>
           <w:szCs w:val="24"/>
         </w:rPr>
-        <w:t>Application Folder Structure Created in Intellij</w:t>
-      </w:r>
+        <w:t xml:space="preserve">Application Folder Structure Created in </w:t>
+      </w:r>
+      <w:proofErr w:type="spellStart"/>
+      <w:r>
+        <w:rPr>
+          <w:rFonts w:ascii="Cambria" w:hAnsi="Cambria"/>
+          <w:sz w:val="24"/>
+          <w:szCs w:val="24"/>
+        </w:rPr>
+        <w:t>Intellij</w:t>
+      </w:r>
+      <w:proofErr w:type="spellEnd"/>
       <w:r>
         <w:rPr>
           <w:rFonts w:ascii="Cambria" w:hAnsi="Cambria"/>
@@ -2159,7 +2189,25 @@
           <w:sz w:val="24"/>
           <w:szCs w:val="24"/>
         </w:rPr>
-        <w:t>Using the DAO_product example I made up my project folder structure.</w:t>
+        <w:t xml:space="preserve">Using the </w:t>
+      </w:r>
+      <w:proofErr w:type="spellStart"/>
+      <w:r>
+        <w:rPr>
+          <w:rFonts w:ascii="Cambria" w:hAnsi="Cambria"/>
+          <w:sz w:val="24"/>
+          <w:szCs w:val="24"/>
+        </w:rPr>
+        <w:t>DAO_product</w:t>
+      </w:r>
+      <w:proofErr w:type="spellEnd"/>
+      <w:r>
+        <w:rPr>
+          <w:rFonts w:ascii="Cambria" w:hAnsi="Cambria"/>
+          <w:sz w:val="24"/>
+          <w:szCs w:val="24"/>
+        </w:rPr>
+        <w:t xml:space="preserve"> example I made up my project folder structure.</w:t>
       </w:r>
       <w:r>
         <w:rPr>
@@ -2781,7 +2829,25 @@
           <w:sz w:val="24"/>
           <w:szCs w:val="24"/>
         </w:rPr>
-        <w:t>JDBC connection and DaoException.</w:t>
+        <w:t xml:space="preserve">JDBC connection and </w:t>
+      </w:r>
+      <w:proofErr w:type="spellStart"/>
+      <w:r>
+        <w:rPr>
+          <w:rFonts w:ascii="Cambria" w:hAnsi="Cambria"/>
+          <w:sz w:val="24"/>
+          <w:szCs w:val="24"/>
+        </w:rPr>
+        <w:t>DaoException</w:t>
+      </w:r>
+      <w:proofErr w:type="spellEnd"/>
+      <w:r>
+        <w:rPr>
+          <w:rFonts w:ascii="Cambria" w:hAnsi="Cambria"/>
+          <w:sz w:val="24"/>
+          <w:szCs w:val="24"/>
+        </w:rPr>
+        <w:t>.</w:t>
       </w:r>
       <w:r>
         <w:rPr>
@@ -2856,7 +2922,25 @@
           <w:sz w:val="24"/>
           <w:szCs w:val="24"/>
         </w:rPr>
-        <w:t xml:space="preserve">Added CustomerDaoInterface </w:t>
+        <w:t xml:space="preserve">Added </w:t>
+      </w:r>
+      <w:proofErr w:type="spellStart"/>
+      <w:r>
+        <w:rPr>
+          <w:rFonts w:ascii="Cambria" w:hAnsi="Cambria"/>
+          <w:sz w:val="24"/>
+          <w:szCs w:val="24"/>
+        </w:rPr>
+        <w:t>CustomerDaoInterface</w:t>
+      </w:r>
+      <w:proofErr w:type="spellEnd"/>
+      <w:r>
+        <w:rPr>
+          <w:rFonts w:ascii="Cambria" w:hAnsi="Cambria"/>
+          <w:sz w:val="24"/>
+          <w:szCs w:val="24"/>
+        </w:rPr>
+        <w:t xml:space="preserve"> </w:t>
       </w:r>
       <w:r>
         <w:rPr>
@@ -2969,7 +3053,25 @@
           <w:sz w:val="24"/>
           <w:szCs w:val="24"/>
         </w:rPr>
-        <w:t>Implemented findAllCustomers() method</w:t>
+        <w:t xml:space="preserve">Implemented </w:t>
+      </w:r>
+      <w:proofErr w:type="spellStart"/>
+      <w:r>
+        <w:rPr>
+          <w:rFonts w:ascii="Cambria" w:hAnsi="Cambria"/>
+          <w:sz w:val="24"/>
+          <w:szCs w:val="24"/>
+        </w:rPr>
+        <w:t>findAllCustomers</w:t>
+      </w:r>
+      <w:proofErr w:type="spellEnd"/>
+      <w:r>
+        <w:rPr>
+          <w:rFonts w:ascii="Cambria" w:hAnsi="Cambria"/>
+          <w:sz w:val="24"/>
+          <w:szCs w:val="24"/>
+        </w:rPr>
+        <w:t>() method</w:t>
       </w:r>
       <w:r>
         <w:rPr>
@@ -3024,47 +3126,7 @@
           <w:sz w:val="24"/>
           <w:szCs w:val="24"/>
         </w:rPr>
-        <w:t>2</w:t>
-      </w:r>
-      <w:r>
-        <w:rPr>
-          <w:rFonts w:ascii="Cambria" w:hAnsi="Cambria"/>
-          <w:b/>
-          <w:bCs/>
-          <w:sz w:val="24"/>
-          <w:szCs w:val="24"/>
-        </w:rPr>
-        <w:t>1</w:t>
-      </w:r>
-      <w:r>
-        <w:rPr>
-          <w:rFonts w:ascii="Cambria" w:hAnsi="Cambria"/>
-          <w:b/>
-          <w:bCs/>
-          <w:sz w:val="24"/>
-          <w:szCs w:val="24"/>
-        </w:rPr>
-        <w:t>:</w:t>
-      </w:r>
-      <w:r>
-        <w:rPr>
-          <w:rFonts w:ascii="Cambria" w:hAnsi="Cambria"/>
-          <w:b/>
-          <w:bCs/>
-          <w:sz w:val="24"/>
-          <w:szCs w:val="24"/>
-        </w:rPr>
-        <w:t>08</w:t>
-      </w:r>
-      <w:r>
-        <w:rPr>
-          <w:rFonts w:ascii="Cambria" w:hAnsi="Cambria"/>
-          <w:b/>
-          <w:bCs/>
-          <w:sz w:val="24"/>
-          <w:szCs w:val="24"/>
-        </w:rPr>
-        <w:t xml:space="preserve"> PM </w:t>
+        <w:t xml:space="preserve">21:08 PM </w:t>
       </w:r>
       <w:r>
         <w:rPr>
@@ -3092,23 +3154,154 @@
           <w:sz w:val="24"/>
           <w:szCs w:val="24"/>
         </w:rPr>
-        <w:t>Implemented</w:t>
-      </w:r>
-      <w:r>
-        <w:rPr>
-          <w:rFonts w:ascii="Cambria" w:hAnsi="Cambria"/>
-          <w:sz w:val="24"/>
-          <w:szCs w:val="24"/>
-        </w:rPr>
-        <w:t xml:space="preserve"> testFindAllCustomers()  - Junit Test and Successful</w:t>
-      </w:r>
-      <w:r>
-        <w:rPr>
-          <w:rFonts w:ascii="Cambria" w:hAnsi="Cambria"/>
-          <w:sz w:val="24"/>
-          <w:szCs w:val="24"/>
-        </w:rPr>
-        <w:t>.</w:t>
+        <w:t xml:space="preserve">Implemented </w:t>
+      </w:r>
+      <w:proofErr w:type="spellStart"/>
+      <w:r>
+        <w:rPr>
+          <w:rFonts w:ascii="Cambria" w:hAnsi="Cambria"/>
+          <w:sz w:val="24"/>
+          <w:szCs w:val="24"/>
+        </w:rPr>
+        <w:t>testFindAllCustomers</w:t>
+      </w:r>
+      <w:proofErr w:type="spellEnd"/>
+      <w:r>
+        <w:rPr>
+          <w:rFonts w:ascii="Cambria" w:hAnsi="Cambria"/>
+          <w:sz w:val="24"/>
+          <w:szCs w:val="24"/>
+        </w:rPr>
+        <w:t>()  - Junit Test and Successful.</w:t>
+      </w:r>
+      <w:r>
+        <w:rPr>
+          <w:rFonts w:ascii="Cambria" w:hAnsi="Cambria"/>
+          <w:sz w:val="24"/>
+          <w:szCs w:val="24"/>
+        </w:rPr>
+        <w:br/>
+      </w:r>
+      <w:r>
+        <w:rPr>
+          <w:rFonts w:ascii="Cambria" w:hAnsi="Cambria"/>
+          <w:sz w:val="24"/>
+          <w:szCs w:val="24"/>
+        </w:rPr>
+        <w:br/>
+      </w:r>
+      <w:r>
+        <w:rPr>
+          <w:rFonts w:ascii="Cambria" w:hAnsi="Cambria"/>
+          <w:b/>
+          <w:bCs/>
+          <w:sz w:val="24"/>
+          <w:szCs w:val="24"/>
+          <w:u w:val="single"/>
+        </w:rPr>
+        <w:t xml:space="preserve">22/03/23: </w:t>
+      </w:r>
+      <w:r>
+        <w:rPr>
+          <w:rFonts w:ascii="Cambria" w:hAnsi="Cambria"/>
+          <w:b/>
+          <w:bCs/>
+          <w:sz w:val="24"/>
+          <w:szCs w:val="24"/>
+        </w:rPr>
+        <w:t>(</w:t>
+      </w:r>
+      <w:r>
+        <w:rPr>
+          <w:rFonts w:ascii="Cambria" w:hAnsi="Cambria"/>
+          <w:b/>
+          <w:bCs/>
+          <w:sz w:val="24"/>
+          <w:szCs w:val="24"/>
+        </w:rPr>
+        <w:t xml:space="preserve">20:45 PM </w:t>
+      </w:r>
+      <w:r>
+        <w:rPr>
+          <w:rFonts w:ascii="Cambria" w:hAnsi="Cambria"/>
+          <w:b/>
+          <w:bCs/>
+          <w:sz w:val="24"/>
+          <w:szCs w:val="24"/>
+        </w:rPr>
+        <w:t>)</w:t>
+      </w:r>
+      <w:r>
+        <w:rPr>
+          <w:rFonts w:ascii="Cambria" w:hAnsi="Cambria"/>
+          <w:b/>
+          <w:bCs/>
+          <w:sz w:val="24"/>
+          <w:szCs w:val="24"/>
+        </w:rPr>
+        <w:t xml:space="preserve"> </w:t>
+      </w:r>
+      <w:r>
+        <w:rPr>
+          <w:rFonts w:ascii="Cambria" w:hAnsi="Cambria"/>
+          <w:sz w:val="24"/>
+          <w:szCs w:val="24"/>
+        </w:rPr>
+        <w:t xml:space="preserve">Implemented </w:t>
+      </w:r>
+      <w:proofErr w:type="spellStart"/>
+      <w:r>
+        <w:rPr>
+          <w:rFonts w:ascii="Cambria" w:hAnsi="Cambria"/>
+          <w:sz w:val="24"/>
+          <w:szCs w:val="24"/>
+        </w:rPr>
+        <w:t>findCustomerById</w:t>
+      </w:r>
+      <w:proofErr w:type="spellEnd"/>
+      <w:r>
+        <w:rPr>
+          <w:rFonts w:ascii="Cambria" w:hAnsi="Cambria"/>
+          <w:sz w:val="24"/>
+          <w:szCs w:val="24"/>
+        </w:rPr>
+        <w:t xml:space="preserve">(int </w:t>
+      </w:r>
+      <w:proofErr w:type="spellStart"/>
+      <w:r>
+        <w:rPr>
+          <w:rFonts w:ascii="Cambria" w:hAnsi="Cambria"/>
+          <w:sz w:val="24"/>
+          <w:szCs w:val="24"/>
+        </w:rPr>
+        <w:t>customerId</w:t>
+      </w:r>
+      <w:proofErr w:type="spellEnd"/>
+      <w:r>
+        <w:rPr>
+          <w:rFonts w:ascii="Cambria" w:hAnsi="Cambria"/>
+          <w:sz w:val="24"/>
+          <w:szCs w:val="24"/>
+        </w:rPr>
+        <w:t>)</w:t>
+      </w:r>
+    </w:p>
+    <w:p>
+      <w:pPr>
+        <w:spacing w:line="360" w:lineRule="auto"/>
+        <w:rPr>
+          <w:rFonts w:ascii="Cambria" w:hAnsi="Cambria"/>
+          <w:sz w:val="24"/>
+          <w:szCs w:val="24"/>
+        </w:rPr>
+      </w:pPr>
+      <w:r>
+        <w:rPr>
+          <w:rFonts w:ascii="Cambria" w:hAnsi="Cambria"/>
+          <w:sz w:val="24"/>
+          <w:szCs w:val="24"/>
+        </w:rPr>
+        <w:t>method.</w:t>
       </w:r>
     </w:p>
     <w:sectPr>
@@ -3725,7 +3918,6 @@
   <w:style w:type="character" w:default="1" w:styleId="DefaultParagraphFont">
     <w:name w:val="Default Paragraph Font"/>
     <w:uiPriority w:val="1"/>
-    <w:semiHidden/>
     <w:unhideWhenUsed/>
   </w:style>
   <w:style w:type="table" w:default="1" w:styleId="TableNormal">
@@ -3815,6 +4007,36 @@
       <w:rFonts w:ascii="Times New Roman" w:hAnsi="Times New Roman" w:cs="Times New Roman"/>
       <w:sz w:val="24"/>
       <w:szCs w:val="24"/>
+    </w:rPr>
+  </w:style>
+  <w:style w:type="paragraph" w:styleId="HTMLPreformatted">
+    <w:name w:val="HTML Preformatted"/>
+    <w:basedOn w:val="Normal"/>
+    <w:link w:val="HTMLPreformattedChar"/>
+    <w:uiPriority w:val="99"/>
+    <w:semiHidden/>
+    <w:unhideWhenUsed/>
+    <w:rsid w:val="00DF457A"/>
+    <w:pPr>
+      <w:spacing w:after="0" w:line="240" w:lineRule="auto"/>
+    </w:pPr>
+    <w:rPr>
+      <w:rFonts w:ascii="Consolas" w:hAnsi="Consolas"/>
+      <w:sz w:val="20"/>
+      <w:szCs w:val="20"/>
+    </w:rPr>
+  </w:style>
+  <w:style w:type="character" w:customStyle="1" w:styleId="HTMLPreformattedChar">
+    <w:name w:val="HTML Preformatted Char"/>
+    <w:basedOn w:val="DefaultParagraphFont"/>
+    <w:link w:val="HTMLPreformatted"/>
+    <w:uiPriority w:val="99"/>
+    <w:semiHidden/>
+    <w:rsid w:val="00DF457A"/>
+    <w:rPr>
+      <w:rFonts w:ascii="Consolas" w:hAnsi="Consolas"/>
+      <w:sz w:val="20"/>
+      <w:szCs w:val="20"/>
     </w:rPr>
   </w:style>
 </w:styles>

</xml_diff>

<commit_message>
Implemented testFindCustomerById() - Junit Test and Successful.
</commit_message>
<xml_diff>
--- a/PROJECT LOG AND IDEAS.docx
+++ b/PROJECT LOG AND IDEAS.docx
@@ -1057,7 +1057,6 @@
         </w:rPr>
         <w:t xml:space="preserve"> table, as a trip can have multiple locations and a location can be part of multiple trips. This relationship is represented by the </w:t>
       </w:r>
-      <w:proofErr w:type="spellStart"/>
       <w:r>
         <w:rPr>
           <w:rFonts w:ascii="Cambria" w:hAnsi="Cambria"/>
@@ -1068,7 +1067,6 @@
         </w:rPr>
         <w:t>TripLocation</w:t>
       </w:r>
-      <w:proofErr w:type="spellEnd"/>
       <w:r>
         <w:rPr>
           <w:rFonts w:ascii="Cambria" w:hAnsi="Cambria"/>
@@ -1900,25 +1898,7 @@
           <w:sz w:val="24"/>
           <w:szCs w:val="24"/>
         </w:rPr>
-        <w:t xml:space="preserve">Database Model and Diagram done and attached in </w:t>
-      </w:r>
-      <w:proofErr w:type="spellStart"/>
-      <w:r>
-        <w:rPr>
-          <w:rFonts w:ascii="Cambria" w:hAnsi="Cambria"/>
-          <w:sz w:val="24"/>
-          <w:szCs w:val="24"/>
-        </w:rPr>
-        <w:t>github</w:t>
-      </w:r>
-      <w:proofErr w:type="spellEnd"/>
-      <w:r>
-        <w:rPr>
-          <w:rFonts w:ascii="Cambria" w:hAnsi="Cambria"/>
-          <w:sz w:val="24"/>
-          <w:szCs w:val="24"/>
-        </w:rPr>
-        <w:t>.</w:t>
+        <w:t>Database Model and Diagram done and attached in github.</w:t>
       </w:r>
       <w:r>
         <w:rPr>
@@ -2106,18 +2086,8 @@
           <w:sz w:val="24"/>
           <w:szCs w:val="24"/>
         </w:rPr>
-        <w:t xml:space="preserve">Application Folder Structure Created in </w:t>
-      </w:r>
-      <w:proofErr w:type="spellStart"/>
-      <w:r>
-        <w:rPr>
-          <w:rFonts w:ascii="Cambria" w:hAnsi="Cambria"/>
-          <w:sz w:val="24"/>
-          <w:szCs w:val="24"/>
-        </w:rPr>
-        <w:t>Intellij</w:t>
-      </w:r>
-      <w:proofErr w:type="spellEnd"/>
+        <w:t>Application Folder Structure Created in Intellij</w:t>
+      </w:r>
       <w:r>
         <w:rPr>
           <w:rFonts w:ascii="Cambria" w:hAnsi="Cambria"/>
@@ -2189,25 +2159,7 @@
           <w:sz w:val="24"/>
           <w:szCs w:val="24"/>
         </w:rPr>
-        <w:t xml:space="preserve">Using the </w:t>
-      </w:r>
-      <w:proofErr w:type="spellStart"/>
-      <w:r>
-        <w:rPr>
-          <w:rFonts w:ascii="Cambria" w:hAnsi="Cambria"/>
-          <w:sz w:val="24"/>
-          <w:szCs w:val="24"/>
-        </w:rPr>
-        <w:t>DAO_product</w:t>
-      </w:r>
-      <w:proofErr w:type="spellEnd"/>
-      <w:r>
-        <w:rPr>
-          <w:rFonts w:ascii="Cambria" w:hAnsi="Cambria"/>
-          <w:sz w:val="24"/>
-          <w:szCs w:val="24"/>
-        </w:rPr>
-        <w:t xml:space="preserve"> example I made up my project folder structure.</w:t>
+        <w:t>Using the DAO_product example I made up my project folder structure.</w:t>
       </w:r>
       <w:r>
         <w:rPr>
@@ -2829,18 +2781,196 @@
           <w:sz w:val="24"/>
           <w:szCs w:val="24"/>
         </w:rPr>
-        <w:t xml:space="preserve">JDBC connection and </w:t>
-      </w:r>
-      <w:proofErr w:type="spellStart"/>
-      <w:r>
-        <w:rPr>
-          <w:rFonts w:ascii="Cambria" w:hAnsi="Cambria"/>
-          <w:sz w:val="24"/>
-          <w:szCs w:val="24"/>
-        </w:rPr>
-        <w:t>DaoException</w:t>
-      </w:r>
-      <w:proofErr w:type="spellEnd"/>
+        <w:t>JDBC connection and DaoException.</w:t>
+      </w:r>
+      <w:r>
+        <w:rPr>
+          <w:rFonts w:ascii="Cambria" w:hAnsi="Cambria"/>
+          <w:sz w:val="24"/>
+          <w:szCs w:val="24"/>
+        </w:rPr>
+        <w:br/>
+      </w:r>
+      <w:r>
+        <w:rPr>
+          <w:rFonts w:ascii="Cambria" w:hAnsi="Cambria"/>
+          <w:sz w:val="24"/>
+          <w:szCs w:val="24"/>
+        </w:rPr>
+        <w:br/>
+      </w:r>
+      <w:r>
+        <w:rPr>
+          <w:rFonts w:ascii="Cambria" w:hAnsi="Cambria"/>
+          <w:b/>
+          <w:bCs/>
+          <w:sz w:val="24"/>
+          <w:szCs w:val="24"/>
+          <w:u w:val="single"/>
+        </w:rPr>
+        <w:t xml:space="preserve">22/03/23: </w:t>
+      </w:r>
+      <w:r>
+        <w:rPr>
+          <w:rFonts w:ascii="Cambria" w:hAnsi="Cambria"/>
+          <w:b/>
+          <w:bCs/>
+          <w:sz w:val="24"/>
+          <w:szCs w:val="24"/>
+        </w:rPr>
+        <w:t>(</w:t>
+      </w:r>
+      <w:r>
+        <w:rPr>
+          <w:rFonts w:ascii="Cambria" w:hAnsi="Cambria"/>
+          <w:b/>
+          <w:bCs/>
+          <w:sz w:val="24"/>
+          <w:szCs w:val="24"/>
+        </w:rPr>
+        <w:t xml:space="preserve">19:17 PM </w:t>
+      </w:r>
+      <w:r>
+        <w:rPr>
+          <w:rFonts w:ascii="Cambria" w:hAnsi="Cambria"/>
+          <w:b/>
+          <w:bCs/>
+          <w:sz w:val="24"/>
+          <w:szCs w:val="24"/>
+        </w:rPr>
+        <w:t>)</w:t>
+      </w:r>
+      <w:r>
+        <w:rPr>
+          <w:rFonts w:ascii="Cambria" w:hAnsi="Cambria"/>
+          <w:b/>
+          <w:bCs/>
+          <w:sz w:val="24"/>
+          <w:szCs w:val="24"/>
+        </w:rPr>
+        <w:t xml:space="preserve"> </w:t>
+      </w:r>
+      <w:r>
+        <w:rPr>
+          <w:rFonts w:ascii="Cambria" w:hAnsi="Cambria"/>
+          <w:sz w:val="24"/>
+          <w:szCs w:val="24"/>
+        </w:rPr>
+        <w:t xml:space="preserve">Added CustomerDaoInterface </w:t>
+      </w:r>
+      <w:r>
+        <w:rPr>
+          <w:rFonts w:ascii="Cambria" w:hAnsi="Cambria"/>
+          <w:sz w:val="24"/>
+          <w:szCs w:val="24"/>
+        </w:rPr>
+        <w:t>with Features 1-4.</w:t>
+      </w:r>
+      <w:r>
+        <w:rPr>
+          <w:rFonts w:ascii="Cambria" w:hAnsi="Cambria"/>
+          <w:sz w:val="24"/>
+          <w:szCs w:val="24"/>
+        </w:rPr>
+        <w:br/>
+      </w:r>
+      <w:r>
+        <w:rPr>
+          <w:rFonts w:ascii="Cambria" w:hAnsi="Cambria"/>
+          <w:sz w:val="24"/>
+          <w:szCs w:val="24"/>
+        </w:rPr>
+        <w:br/>
+      </w:r>
+      <w:r>
+        <w:rPr>
+          <w:rFonts w:ascii="Cambria" w:hAnsi="Cambria"/>
+          <w:b/>
+          <w:bCs/>
+          <w:sz w:val="24"/>
+          <w:szCs w:val="24"/>
+          <w:u w:val="single"/>
+        </w:rPr>
+        <w:t xml:space="preserve">22/03/23: </w:t>
+      </w:r>
+      <w:r>
+        <w:rPr>
+          <w:rFonts w:ascii="Cambria" w:hAnsi="Cambria"/>
+          <w:b/>
+          <w:bCs/>
+          <w:sz w:val="24"/>
+          <w:szCs w:val="24"/>
+        </w:rPr>
+        <w:t>(</w:t>
+      </w:r>
+      <w:r>
+        <w:rPr>
+          <w:rFonts w:ascii="Cambria" w:hAnsi="Cambria"/>
+          <w:b/>
+          <w:bCs/>
+          <w:sz w:val="24"/>
+          <w:szCs w:val="24"/>
+        </w:rPr>
+        <w:t>20</w:t>
+      </w:r>
+      <w:r>
+        <w:rPr>
+          <w:rFonts w:ascii="Cambria" w:hAnsi="Cambria"/>
+          <w:b/>
+          <w:bCs/>
+          <w:sz w:val="24"/>
+          <w:szCs w:val="24"/>
+        </w:rPr>
+        <w:t>:</w:t>
+      </w:r>
+      <w:r>
+        <w:rPr>
+          <w:rFonts w:ascii="Cambria" w:hAnsi="Cambria"/>
+          <w:b/>
+          <w:bCs/>
+          <w:sz w:val="24"/>
+          <w:szCs w:val="24"/>
+        </w:rPr>
+        <w:t>45</w:t>
+      </w:r>
+      <w:r>
+        <w:rPr>
+          <w:rFonts w:ascii="Cambria" w:hAnsi="Cambria"/>
+          <w:b/>
+          <w:bCs/>
+          <w:sz w:val="24"/>
+          <w:szCs w:val="24"/>
+        </w:rPr>
+        <w:t xml:space="preserve"> PM </w:t>
+      </w:r>
+      <w:r>
+        <w:rPr>
+          <w:rFonts w:ascii="Cambria" w:hAnsi="Cambria"/>
+          <w:b/>
+          <w:bCs/>
+          <w:sz w:val="24"/>
+          <w:szCs w:val="24"/>
+        </w:rPr>
+        <w:t>)</w:t>
+      </w:r>
+      <w:r>
+        <w:rPr>
+          <w:rFonts w:ascii="Cambria" w:hAnsi="Cambria"/>
+          <w:b/>
+          <w:bCs/>
+          <w:sz w:val="24"/>
+          <w:szCs w:val="24"/>
+        </w:rPr>
+        <w:t xml:space="preserve"> </w:t>
+      </w:r>
+      <w:r>
+        <w:rPr>
+          <w:rFonts w:ascii="Cambria" w:hAnsi="Cambria"/>
+          <w:sz w:val="24"/>
+          <w:szCs w:val="24"/>
+        </w:rPr>
+        <w:t>Implemented findAllCustomers() method</w:t>
+      </w:r>
       <w:r>
         <w:rPr>
           <w:rFonts w:ascii="Cambria" w:hAnsi="Cambria"/>
@@ -2894,7 +3024,7 @@
           <w:sz w:val="24"/>
           <w:szCs w:val="24"/>
         </w:rPr>
-        <w:t xml:space="preserve">19:17 PM </w:t>
+        <w:t xml:space="preserve">21:08 PM </w:t>
       </w:r>
       <w:r>
         <w:rPr>
@@ -2922,21 +3052,90 @@
           <w:sz w:val="24"/>
           <w:szCs w:val="24"/>
         </w:rPr>
-        <w:t xml:space="preserve">Added </w:t>
-      </w:r>
-      <w:proofErr w:type="spellStart"/>
-      <w:r>
-        <w:rPr>
-          <w:rFonts w:ascii="Cambria" w:hAnsi="Cambria"/>
-          <w:sz w:val="24"/>
-          <w:szCs w:val="24"/>
-        </w:rPr>
-        <w:t>CustomerDaoInterface</w:t>
-      </w:r>
-      <w:proofErr w:type="spellEnd"/>
-      <w:r>
-        <w:rPr>
-          <w:rFonts w:ascii="Cambria" w:hAnsi="Cambria"/>
+        <w:t>Implemented testFindAllCustomers()  - Junit Test and Successful.</w:t>
+      </w:r>
+      <w:r>
+        <w:rPr>
+          <w:rFonts w:ascii="Cambria" w:hAnsi="Cambria"/>
+          <w:sz w:val="24"/>
+          <w:szCs w:val="24"/>
+        </w:rPr>
+        <w:br/>
+      </w:r>
+      <w:r>
+        <w:rPr>
+          <w:rFonts w:ascii="Cambria" w:hAnsi="Cambria"/>
+          <w:sz w:val="24"/>
+          <w:szCs w:val="24"/>
+        </w:rPr>
+        <w:br/>
+      </w:r>
+      <w:r>
+        <w:rPr>
+          <w:rFonts w:ascii="Cambria" w:hAnsi="Cambria"/>
+          <w:b/>
+          <w:bCs/>
+          <w:sz w:val="24"/>
+          <w:szCs w:val="24"/>
+          <w:u w:val="single"/>
+        </w:rPr>
+        <w:t xml:space="preserve">22/03/23: </w:t>
+      </w:r>
+      <w:r>
+        <w:rPr>
+          <w:rFonts w:ascii="Cambria" w:hAnsi="Cambria"/>
+          <w:b/>
+          <w:bCs/>
+          <w:sz w:val="24"/>
+          <w:szCs w:val="24"/>
+        </w:rPr>
+        <w:t>(</w:t>
+      </w:r>
+      <w:r>
+        <w:rPr>
+          <w:rFonts w:ascii="Cambria" w:hAnsi="Cambria"/>
+          <w:b/>
+          <w:bCs/>
+          <w:sz w:val="24"/>
+          <w:szCs w:val="24"/>
+        </w:rPr>
+        <w:t>2</w:t>
+      </w:r>
+      <w:r>
+        <w:rPr>
+          <w:rFonts w:ascii="Cambria" w:hAnsi="Cambria"/>
+          <w:b/>
+          <w:bCs/>
+          <w:sz w:val="24"/>
+          <w:szCs w:val="24"/>
+        </w:rPr>
+        <w:t>1</w:t>
+      </w:r>
+      <w:r>
+        <w:rPr>
+          <w:rFonts w:ascii="Cambria" w:hAnsi="Cambria"/>
+          <w:b/>
+          <w:bCs/>
+          <w:sz w:val="24"/>
+          <w:szCs w:val="24"/>
+        </w:rPr>
+        <w:t xml:space="preserve">:45 PM </w:t>
+      </w:r>
+      <w:r>
+        <w:rPr>
+          <w:rFonts w:ascii="Cambria" w:hAnsi="Cambria"/>
+          <w:b/>
+          <w:bCs/>
+          <w:sz w:val="24"/>
+          <w:szCs w:val="24"/>
+        </w:rPr>
+        <w:t>)</w:t>
+      </w:r>
+      <w:r>
+        <w:rPr>
+          <w:rFonts w:ascii="Cambria" w:hAnsi="Cambria"/>
+          <w:b/>
+          <w:bCs/>
           <w:sz w:val="24"/>
           <w:szCs w:val="24"/>
         </w:rPr>
@@ -2948,342 +3147,15 @@
           <w:sz w:val="24"/>
           <w:szCs w:val="24"/>
         </w:rPr>
-        <w:t>with Features 1-4.</w:t>
-      </w:r>
-      <w:r>
-        <w:rPr>
-          <w:rFonts w:ascii="Cambria" w:hAnsi="Cambria"/>
-          <w:sz w:val="24"/>
-          <w:szCs w:val="24"/>
-        </w:rPr>
-        <w:br/>
-      </w:r>
-      <w:r>
-        <w:rPr>
-          <w:rFonts w:ascii="Cambria" w:hAnsi="Cambria"/>
-          <w:sz w:val="24"/>
-          <w:szCs w:val="24"/>
-        </w:rPr>
-        <w:br/>
-      </w:r>
-      <w:r>
-        <w:rPr>
-          <w:rFonts w:ascii="Cambria" w:hAnsi="Cambria"/>
-          <w:b/>
-          <w:bCs/>
-          <w:sz w:val="24"/>
-          <w:szCs w:val="24"/>
-          <w:u w:val="single"/>
-        </w:rPr>
-        <w:t xml:space="preserve">22/03/23: </w:t>
-      </w:r>
-      <w:r>
-        <w:rPr>
-          <w:rFonts w:ascii="Cambria" w:hAnsi="Cambria"/>
-          <w:b/>
-          <w:bCs/>
-          <w:sz w:val="24"/>
-          <w:szCs w:val="24"/>
-        </w:rPr>
-        <w:t>(</w:t>
-      </w:r>
-      <w:r>
-        <w:rPr>
-          <w:rFonts w:ascii="Cambria" w:hAnsi="Cambria"/>
-          <w:b/>
-          <w:bCs/>
-          <w:sz w:val="24"/>
-          <w:szCs w:val="24"/>
-        </w:rPr>
-        <w:t>20</w:t>
-      </w:r>
-      <w:r>
-        <w:rPr>
-          <w:rFonts w:ascii="Cambria" w:hAnsi="Cambria"/>
-          <w:b/>
-          <w:bCs/>
-          <w:sz w:val="24"/>
-          <w:szCs w:val="24"/>
-        </w:rPr>
-        <w:t>:</w:t>
-      </w:r>
-      <w:r>
-        <w:rPr>
-          <w:rFonts w:ascii="Cambria" w:hAnsi="Cambria"/>
-          <w:b/>
-          <w:bCs/>
-          <w:sz w:val="24"/>
-          <w:szCs w:val="24"/>
-        </w:rPr>
-        <w:t>45</w:t>
-      </w:r>
-      <w:r>
-        <w:rPr>
-          <w:rFonts w:ascii="Cambria" w:hAnsi="Cambria"/>
-          <w:b/>
-          <w:bCs/>
-          <w:sz w:val="24"/>
-          <w:szCs w:val="24"/>
-        </w:rPr>
-        <w:t xml:space="preserve"> PM </w:t>
-      </w:r>
-      <w:r>
-        <w:rPr>
-          <w:rFonts w:ascii="Cambria" w:hAnsi="Cambria"/>
-          <w:b/>
-          <w:bCs/>
-          <w:sz w:val="24"/>
-          <w:szCs w:val="24"/>
-        </w:rPr>
-        <w:t>)</w:t>
-      </w:r>
-      <w:r>
-        <w:rPr>
-          <w:rFonts w:ascii="Cambria" w:hAnsi="Cambria"/>
-          <w:b/>
-          <w:bCs/>
-          <w:sz w:val="24"/>
-          <w:szCs w:val="24"/>
-        </w:rPr>
-        <w:t xml:space="preserve"> </w:t>
-      </w:r>
-      <w:r>
-        <w:rPr>
-          <w:rFonts w:ascii="Cambria" w:hAnsi="Cambria"/>
-          <w:sz w:val="24"/>
-          <w:szCs w:val="24"/>
-        </w:rPr>
         <w:t xml:space="preserve">Implemented </w:t>
       </w:r>
-      <w:proofErr w:type="spellStart"/>
-      <w:r>
-        <w:rPr>
-          <w:rFonts w:ascii="Cambria" w:hAnsi="Cambria"/>
-          <w:sz w:val="24"/>
-          <w:szCs w:val="24"/>
-        </w:rPr>
-        <w:t>findAllCustomers</w:t>
-      </w:r>
-      <w:proofErr w:type="spellEnd"/>
-      <w:r>
-        <w:rPr>
-          <w:rFonts w:ascii="Cambria" w:hAnsi="Cambria"/>
-          <w:sz w:val="24"/>
-          <w:szCs w:val="24"/>
-        </w:rPr>
-        <w:t>() method</w:t>
-      </w:r>
-      <w:r>
-        <w:rPr>
-          <w:rFonts w:ascii="Cambria" w:hAnsi="Cambria"/>
-          <w:sz w:val="24"/>
-          <w:szCs w:val="24"/>
-        </w:rPr>
-        <w:t>.</w:t>
-      </w:r>
-      <w:r>
-        <w:rPr>
-          <w:rFonts w:ascii="Cambria" w:hAnsi="Cambria"/>
-          <w:sz w:val="24"/>
-          <w:szCs w:val="24"/>
-        </w:rPr>
-        <w:br/>
-      </w:r>
-      <w:r>
-        <w:rPr>
-          <w:rFonts w:ascii="Cambria" w:hAnsi="Cambria"/>
-          <w:sz w:val="24"/>
-          <w:szCs w:val="24"/>
-        </w:rPr>
-        <w:br/>
-      </w:r>
-      <w:r>
-        <w:rPr>
-          <w:rFonts w:ascii="Cambria" w:hAnsi="Cambria"/>
-          <w:b/>
-          <w:bCs/>
-          <w:sz w:val="24"/>
-          <w:szCs w:val="24"/>
-          <w:u w:val="single"/>
-        </w:rPr>
-        <w:t xml:space="preserve">22/03/23: </w:t>
-      </w:r>
-      <w:r>
-        <w:rPr>
-          <w:rFonts w:ascii="Cambria" w:hAnsi="Cambria"/>
-          <w:b/>
-          <w:bCs/>
-          <w:sz w:val="24"/>
-          <w:szCs w:val="24"/>
-        </w:rPr>
-        <w:t>(</w:t>
-      </w:r>
-      <w:r>
-        <w:rPr>
-          <w:rFonts w:ascii="Cambria" w:hAnsi="Cambria"/>
-          <w:b/>
-          <w:bCs/>
-          <w:sz w:val="24"/>
-          <w:szCs w:val="24"/>
-        </w:rPr>
-        <w:t xml:space="preserve">21:08 PM </w:t>
-      </w:r>
-      <w:r>
-        <w:rPr>
-          <w:rFonts w:ascii="Cambria" w:hAnsi="Cambria"/>
-          <w:b/>
-          <w:bCs/>
-          <w:sz w:val="24"/>
-          <w:szCs w:val="24"/>
-        </w:rPr>
-        <w:t>)</w:t>
-      </w:r>
-      <w:r>
-        <w:rPr>
-          <w:rFonts w:ascii="Cambria" w:hAnsi="Cambria"/>
-          <w:b/>
-          <w:bCs/>
-          <w:sz w:val="24"/>
-          <w:szCs w:val="24"/>
-        </w:rPr>
-        <w:t xml:space="preserve"> </w:t>
-      </w:r>
-      <w:r>
-        <w:rPr>
-          <w:rFonts w:ascii="Cambria" w:hAnsi="Cambria"/>
-          <w:sz w:val="24"/>
-          <w:szCs w:val="24"/>
-        </w:rPr>
-        <w:t xml:space="preserve">Implemented </w:t>
-      </w:r>
-      <w:proofErr w:type="spellStart"/>
-      <w:r>
-        <w:rPr>
-          <w:rFonts w:ascii="Cambria" w:hAnsi="Cambria"/>
-          <w:sz w:val="24"/>
-          <w:szCs w:val="24"/>
-        </w:rPr>
-        <w:t>testFindAllCustomers</w:t>
-      </w:r>
-      <w:proofErr w:type="spellEnd"/>
-      <w:r>
-        <w:rPr>
-          <w:rFonts w:ascii="Cambria" w:hAnsi="Cambria"/>
-          <w:sz w:val="24"/>
-          <w:szCs w:val="24"/>
-        </w:rPr>
-        <w:t>()  - Junit Test and Successful.</w:t>
-      </w:r>
-      <w:r>
-        <w:rPr>
-          <w:rFonts w:ascii="Cambria" w:hAnsi="Cambria"/>
-          <w:sz w:val="24"/>
-          <w:szCs w:val="24"/>
-        </w:rPr>
-        <w:br/>
-      </w:r>
-      <w:r>
-        <w:rPr>
-          <w:rFonts w:ascii="Cambria" w:hAnsi="Cambria"/>
-          <w:sz w:val="24"/>
-          <w:szCs w:val="24"/>
-        </w:rPr>
-        <w:br/>
-      </w:r>
-      <w:r>
-        <w:rPr>
-          <w:rFonts w:ascii="Cambria" w:hAnsi="Cambria"/>
-          <w:b/>
-          <w:bCs/>
-          <w:sz w:val="24"/>
-          <w:szCs w:val="24"/>
-          <w:u w:val="single"/>
-        </w:rPr>
-        <w:t xml:space="preserve">22/03/23: </w:t>
-      </w:r>
-      <w:r>
-        <w:rPr>
-          <w:rFonts w:ascii="Cambria" w:hAnsi="Cambria"/>
-          <w:b/>
-          <w:bCs/>
-          <w:sz w:val="24"/>
-          <w:szCs w:val="24"/>
-        </w:rPr>
-        <w:t>(</w:t>
-      </w:r>
-      <w:r>
-        <w:rPr>
-          <w:rFonts w:ascii="Cambria" w:hAnsi="Cambria"/>
-          <w:b/>
-          <w:bCs/>
-          <w:sz w:val="24"/>
-          <w:szCs w:val="24"/>
-        </w:rPr>
-        <w:t xml:space="preserve">20:45 PM </w:t>
-      </w:r>
-      <w:r>
-        <w:rPr>
-          <w:rFonts w:ascii="Cambria" w:hAnsi="Cambria"/>
-          <w:b/>
-          <w:bCs/>
-          <w:sz w:val="24"/>
-          <w:szCs w:val="24"/>
-        </w:rPr>
-        <w:t>)</w:t>
-      </w:r>
-      <w:r>
-        <w:rPr>
-          <w:rFonts w:ascii="Cambria" w:hAnsi="Cambria"/>
-          <w:b/>
-          <w:bCs/>
-          <w:sz w:val="24"/>
-          <w:szCs w:val="24"/>
-        </w:rPr>
-        <w:t xml:space="preserve"> </w:t>
-      </w:r>
-      <w:r>
-        <w:rPr>
-          <w:rFonts w:ascii="Cambria" w:hAnsi="Cambria"/>
-          <w:sz w:val="24"/>
-          <w:szCs w:val="24"/>
-        </w:rPr>
-        <w:t xml:space="preserve">Implemented </w:t>
-      </w:r>
-      <w:proofErr w:type="spellStart"/>
-      <w:r>
-        <w:rPr>
-          <w:rFonts w:ascii="Cambria" w:hAnsi="Cambria"/>
-          <w:sz w:val="24"/>
-          <w:szCs w:val="24"/>
-        </w:rPr>
-        <w:t>findCustomerById</w:t>
-      </w:r>
-      <w:proofErr w:type="spellEnd"/>
-      <w:r>
-        <w:rPr>
-          <w:rFonts w:ascii="Cambria" w:hAnsi="Cambria"/>
-          <w:sz w:val="24"/>
-          <w:szCs w:val="24"/>
-        </w:rPr>
-        <w:t xml:space="preserve">(int </w:t>
-      </w:r>
-      <w:proofErr w:type="spellStart"/>
-      <w:r>
-        <w:rPr>
-          <w:rFonts w:ascii="Cambria" w:hAnsi="Cambria"/>
-          <w:sz w:val="24"/>
-          <w:szCs w:val="24"/>
-        </w:rPr>
-        <w:t>customerId</w:t>
-      </w:r>
-      <w:proofErr w:type="spellEnd"/>
-      <w:r>
-        <w:rPr>
-          <w:rFonts w:ascii="Cambria" w:hAnsi="Cambria"/>
-          <w:sz w:val="24"/>
-          <w:szCs w:val="24"/>
-        </w:rPr>
-        <w:t>)</w:t>
+      <w:r>
+        <w:rPr>
+          <w:rFonts w:ascii="Cambria" w:hAnsi="Cambria"/>
+          <w:sz w:val="24"/>
+          <w:szCs w:val="24"/>
+        </w:rPr>
+        <w:t>findCustomerById(int customerId)</w:t>
       </w:r>
     </w:p>
     <w:p>
@@ -3302,6 +3174,155 @@
           <w:szCs w:val="24"/>
         </w:rPr>
         <w:t>method.</w:t>
+      </w:r>
+      <w:r>
+        <w:rPr>
+          <w:rFonts w:ascii="Cambria" w:hAnsi="Cambria"/>
+          <w:sz w:val="24"/>
+          <w:szCs w:val="24"/>
+        </w:rPr>
+        <w:br/>
+      </w:r>
+      <w:r>
+        <w:rPr>
+          <w:rFonts w:ascii="Cambria" w:hAnsi="Cambria"/>
+          <w:sz w:val="24"/>
+          <w:szCs w:val="24"/>
+        </w:rPr>
+        <w:br/>
+      </w:r>
+      <w:r>
+        <w:rPr>
+          <w:rFonts w:ascii="Cambria" w:hAnsi="Cambria"/>
+          <w:b/>
+          <w:bCs/>
+          <w:sz w:val="24"/>
+          <w:szCs w:val="24"/>
+          <w:u w:val="single"/>
+        </w:rPr>
+        <w:t xml:space="preserve">22/03/23: </w:t>
+      </w:r>
+      <w:r>
+        <w:rPr>
+          <w:rFonts w:ascii="Cambria" w:hAnsi="Cambria"/>
+          <w:b/>
+          <w:bCs/>
+          <w:sz w:val="24"/>
+          <w:szCs w:val="24"/>
+        </w:rPr>
+        <w:t>(</w:t>
+      </w:r>
+      <w:r>
+        <w:rPr>
+          <w:rFonts w:ascii="Cambria" w:hAnsi="Cambria"/>
+          <w:b/>
+          <w:bCs/>
+          <w:sz w:val="24"/>
+          <w:szCs w:val="24"/>
+        </w:rPr>
+        <w:t>2</w:t>
+      </w:r>
+      <w:r>
+        <w:rPr>
+          <w:rFonts w:ascii="Cambria" w:hAnsi="Cambria"/>
+          <w:b/>
+          <w:bCs/>
+          <w:sz w:val="24"/>
+          <w:szCs w:val="24"/>
+        </w:rPr>
+        <w:t>2</w:t>
+      </w:r>
+      <w:r>
+        <w:rPr>
+          <w:rFonts w:ascii="Cambria" w:hAnsi="Cambria"/>
+          <w:b/>
+          <w:bCs/>
+          <w:sz w:val="24"/>
+          <w:szCs w:val="24"/>
+        </w:rPr>
+        <w:t>:</w:t>
+      </w:r>
+      <w:r>
+        <w:rPr>
+          <w:rFonts w:ascii="Cambria" w:hAnsi="Cambria"/>
+          <w:b/>
+          <w:bCs/>
+          <w:sz w:val="24"/>
+          <w:szCs w:val="24"/>
+        </w:rPr>
+        <w:t>21</w:t>
+      </w:r>
+      <w:r>
+        <w:rPr>
+          <w:rFonts w:ascii="Cambria" w:hAnsi="Cambria"/>
+          <w:b/>
+          <w:bCs/>
+          <w:sz w:val="24"/>
+          <w:szCs w:val="24"/>
+        </w:rPr>
+        <w:t xml:space="preserve"> PM </w:t>
+      </w:r>
+      <w:r>
+        <w:rPr>
+          <w:rFonts w:ascii="Cambria" w:hAnsi="Cambria"/>
+          <w:b/>
+          <w:bCs/>
+          <w:sz w:val="24"/>
+          <w:szCs w:val="24"/>
+        </w:rPr>
+        <w:t>)</w:t>
+      </w:r>
+      <w:r>
+        <w:rPr>
+          <w:rFonts w:ascii="Cambria" w:hAnsi="Cambria"/>
+          <w:b/>
+          <w:bCs/>
+          <w:sz w:val="24"/>
+          <w:szCs w:val="24"/>
+        </w:rPr>
+        <w:t xml:space="preserve"> </w:t>
+      </w:r>
+      <w:r>
+        <w:rPr>
+          <w:rFonts w:ascii="Cambria" w:hAnsi="Cambria"/>
+          <w:sz w:val="24"/>
+          <w:szCs w:val="24"/>
+        </w:rPr>
+        <w:t xml:space="preserve">Implemented </w:t>
+      </w:r>
+      <w:r>
+        <w:rPr>
+          <w:rFonts w:ascii="Cambria" w:hAnsi="Cambria"/>
+          <w:sz w:val="24"/>
+          <w:szCs w:val="24"/>
+        </w:rPr>
+        <w:t>testFindCustomerById()</w:t>
+      </w:r>
+    </w:p>
+    <w:p>
+      <w:pPr>
+        <w:spacing w:line="360" w:lineRule="auto"/>
+        <w:rPr>
+          <w:rFonts w:ascii="Cambria" w:hAnsi="Cambria"/>
+          <w:sz w:val="24"/>
+          <w:szCs w:val="24"/>
+        </w:rPr>
+      </w:pPr>
+      <w:r>
+        <w:rPr>
+          <w:rFonts w:ascii="Cambria" w:hAnsi="Cambria"/>
+          <w:sz w:val="24"/>
+          <w:szCs w:val="24"/>
+        </w:rPr>
+        <w:t>- Junit Test and Successful.</w:t>
+      </w:r>
+      <w:r>
+        <w:rPr>
+          <w:rFonts w:ascii="Cambria" w:hAnsi="Cambria"/>
+          <w:sz w:val="24"/>
+          <w:szCs w:val="24"/>
+        </w:rPr>
+        <w:br/>
       </w:r>
     </w:p>
     <w:sectPr>

</xml_diff>

<commit_message>
Implemented test DeleteCustomerById () - Junit Test and Successful.
</commit_message>
<xml_diff>
--- a/PROJECT LOG AND IDEAS.docx
+++ b/PROJECT LOG AND IDEAS.docx
@@ -3343,7 +3343,47 @@
           <w:sz w:val="24"/>
           <w:szCs w:val="24"/>
         </w:rPr>
-        <w:t xml:space="preserve">21:45 PM </w:t>
+        <w:t>2</w:t>
+      </w:r>
+      <w:r>
+        <w:rPr>
+          <w:rFonts w:ascii="Cambria" w:hAnsi="Cambria"/>
+          <w:b/>
+          <w:bCs/>
+          <w:sz w:val="24"/>
+          <w:szCs w:val="24"/>
+        </w:rPr>
+        <w:t>2</w:t>
+      </w:r>
+      <w:r>
+        <w:rPr>
+          <w:rFonts w:ascii="Cambria" w:hAnsi="Cambria"/>
+          <w:b/>
+          <w:bCs/>
+          <w:sz w:val="24"/>
+          <w:szCs w:val="24"/>
+        </w:rPr>
+        <w:t>:</w:t>
+      </w:r>
+      <w:r>
+        <w:rPr>
+          <w:rFonts w:ascii="Cambria" w:hAnsi="Cambria"/>
+          <w:b/>
+          <w:bCs/>
+          <w:sz w:val="24"/>
+          <w:szCs w:val="24"/>
+        </w:rPr>
+        <w:t>32</w:t>
+      </w:r>
+      <w:r>
+        <w:rPr>
+          <w:rFonts w:ascii="Cambria" w:hAnsi="Cambria"/>
+          <w:b/>
+          <w:bCs/>
+          <w:sz w:val="24"/>
+          <w:szCs w:val="24"/>
+        </w:rPr>
+        <w:t xml:space="preserve"> PM </w:t>
       </w:r>
       <w:r>
         <w:rPr>
@@ -3396,6 +3436,167 @@
           <w:szCs w:val="24"/>
         </w:rPr>
         <w:t>ethod.</w:t>
+      </w:r>
+      <w:r>
+        <w:rPr>
+          <w:rFonts w:ascii="Cambria" w:hAnsi="Cambria"/>
+          <w:sz w:val="24"/>
+          <w:szCs w:val="24"/>
+        </w:rPr>
+        <w:br/>
+      </w:r>
+      <w:r>
+        <w:rPr>
+          <w:rFonts w:ascii="Cambria" w:hAnsi="Cambria"/>
+          <w:sz w:val="24"/>
+          <w:szCs w:val="24"/>
+        </w:rPr>
+        <w:br/>
+      </w:r>
+      <w:r>
+        <w:rPr>
+          <w:rFonts w:ascii="Cambria" w:hAnsi="Cambria"/>
+          <w:b/>
+          <w:bCs/>
+          <w:sz w:val="24"/>
+          <w:szCs w:val="24"/>
+          <w:u w:val="single"/>
+        </w:rPr>
+        <w:t xml:space="preserve">22/03/23: </w:t>
+      </w:r>
+      <w:r>
+        <w:rPr>
+          <w:rFonts w:ascii="Cambria" w:hAnsi="Cambria"/>
+          <w:b/>
+          <w:bCs/>
+          <w:sz w:val="24"/>
+          <w:szCs w:val="24"/>
+        </w:rPr>
+        <w:t>(</w:t>
+      </w:r>
+      <w:r>
+        <w:rPr>
+          <w:rFonts w:ascii="Cambria" w:hAnsi="Cambria"/>
+          <w:b/>
+          <w:bCs/>
+          <w:sz w:val="24"/>
+          <w:szCs w:val="24"/>
+        </w:rPr>
+        <w:t>22:</w:t>
+      </w:r>
+      <w:r>
+        <w:rPr>
+          <w:rFonts w:ascii="Cambria" w:hAnsi="Cambria"/>
+          <w:b/>
+          <w:bCs/>
+          <w:sz w:val="24"/>
+          <w:szCs w:val="24"/>
+        </w:rPr>
+        <w:t>46</w:t>
+      </w:r>
+      <w:r>
+        <w:rPr>
+          <w:rFonts w:ascii="Cambria" w:hAnsi="Cambria"/>
+          <w:b/>
+          <w:bCs/>
+          <w:sz w:val="24"/>
+          <w:szCs w:val="24"/>
+        </w:rPr>
+        <w:t xml:space="preserve"> PM </w:t>
+      </w:r>
+      <w:r>
+        <w:rPr>
+          <w:rFonts w:ascii="Cambria" w:hAnsi="Cambria"/>
+          <w:b/>
+          <w:bCs/>
+          <w:sz w:val="24"/>
+          <w:szCs w:val="24"/>
+        </w:rPr>
+        <w:t>)</w:t>
+      </w:r>
+      <w:r>
+        <w:rPr>
+          <w:rFonts w:ascii="Cambria" w:hAnsi="Cambria"/>
+          <w:b/>
+          <w:bCs/>
+          <w:sz w:val="24"/>
+          <w:szCs w:val="24"/>
+        </w:rPr>
+        <w:t xml:space="preserve"> </w:t>
+      </w:r>
+      <w:r>
+        <w:rPr>
+          <w:rFonts w:ascii="Cambria" w:hAnsi="Cambria"/>
+          <w:sz w:val="24"/>
+          <w:szCs w:val="24"/>
+        </w:rPr>
+        <w:t xml:space="preserve">Implemented </w:t>
+      </w:r>
+      <w:r>
+        <w:rPr>
+          <w:rFonts w:ascii="Cambria" w:hAnsi="Cambria"/>
+          <w:sz w:val="24"/>
+          <w:szCs w:val="24"/>
+        </w:rPr>
+        <w:t>test</w:t>
+      </w:r>
+      <w:r>
+        <w:rPr>
+          <w:rFonts w:ascii="Cambria" w:hAnsi="Cambria"/>
+          <w:sz w:val="24"/>
+          <w:szCs w:val="24"/>
+        </w:rPr>
+        <w:t xml:space="preserve"> </w:t>
+      </w:r>
+      <w:r>
+        <w:rPr>
+          <w:rFonts w:ascii="Cambria" w:hAnsi="Cambria"/>
+          <w:sz w:val="24"/>
+          <w:szCs w:val="24"/>
+        </w:rPr>
+        <w:t>D</w:t>
+      </w:r>
+      <w:r>
+        <w:rPr>
+          <w:rFonts w:ascii="Cambria" w:hAnsi="Cambria"/>
+          <w:sz w:val="24"/>
+          <w:szCs w:val="24"/>
+        </w:rPr>
+        <w:t>eleteCustomerById</w:t>
+      </w:r>
+      <w:r>
+        <w:rPr>
+          <w:rFonts w:ascii="Cambria" w:hAnsi="Cambria"/>
+          <w:sz w:val="24"/>
+          <w:szCs w:val="24"/>
+        </w:rPr>
+        <w:t xml:space="preserve"> </w:t>
+      </w:r>
+      <w:r>
+        <w:rPr>
+          <w:rFonts w:ascii="Cambria" w:hAnsi="Cambria"/>
+          <w:sz w:val="24"/>
+          <w:szCs w:val="24"/>
+        </w:rPr>
+        <w:t>()</w:t>
+      </w:r>
+    </w:p>
+    <w:p>
+      <w:pPr>
+        <w:spacing w:line="360" w:lineRule="auto"/>
+        <w:rPr>
+          <w:rFonts w:ascii="Cambria" w:hAnsi="Cambria"/>
+          <w:sz w:val="24"/>
+          <w:szCs w:val="24"/>
+        </w:rPr>
+      </w:pPr>
+      <w:r>
+        <w:rPr>
+          <w:rFonts w:ascii="Cambria" w:hAnsi="Cambria"/>
+          <w:sz w:val="24"/>
+          <w:szCs w:val="24"/>
+        </w:rPr>
+        <w:t>- Junit Test and Successful.</w:t>
       </w:r>
     </w:p>
     <w:sectPr>
@@ -4012,6 +4213,7 @@
   <w:style w:type="character" w:default="1" w:styleId="DefaultParagraphFont">
     <w:name w:val="Default Paragraph Font"/>
     <w:uiPriority w:val="1"/>
+    <w:semiHidden/>
     <w:unhideWhenUsed/>
   </w:style>
   <w:style w:type="table" w:default="1" w:styleId="TableNormal">

</xml_diff>

<commit_message>
Implemented insertCustomer(Customer customer) method.
</commit_message>
<xml_diff>
--- a/PROJECT LOG AND IDEAS.docx
+++ b/PROJECT LOG AND IDEAS.docx
@@ -1057,6 +1057,7 @@
         </w:rPr>
         <w:t xml:space="preserve"> table, as a trip can have multiple locations and a location can be part of multiple trips. This relationship is represented by the </w:t>
       </w:r>
+      <w:proofErr w:type="spellStart"/>
       <w:r>
         <w:rPr>
           <w:rFonts w:ascii="Cambria" w:hAnsi="Cambria"/>
@@ -1067,6 +1068,7 @@
         </w:rPr>
         <w:t>TripLocation</w:t>
       </w:r>
+      <w:proofErr w:type="spellEnd"/>
       <w:r>
         <w:rPr>
           <w:rFonts w:ascii="Cambria" w:hAnsi="Cambria"/>
@@ -1898,7 +1900,25 @@
           <w:sz w:val="24"/>
           <w:szCs w:val="24"/>
         </w:rPr>
-        <w:t>Database Model and Diagram done and attached in github.</w:t>
+        <w:t xml:space="preserve">Database Model and Diagram done and attached in </w:t>
+      </w:r>
+      <w:proofErr w:type="spellStart"/>
+      <w:r>
+        <w:rPr>
+          <w:rFonts w:ascii="Cambria" w:hAnsi="Cambria"/>
+          <w:sz w:val="24"/>
+          <w:szCs w:val="24"/>
+        </w:rPr>
+        <w:t>github</w:t>
+      </w:r>
+      <w:proofErr w:type="spellEnd"/>
+      <w:r>
+        <w:rPr>
+          <w:rFonts w:ascii="Cambria" w:hAnsi="Cambria"/>
+          <w:sz w:val="24"/>
+          <w:szCs w:val="24"/>
+        </w:rPr>
+        <w:t>.</w:t>
       </w:r>
       <w:r>
         <w:rPr>
@@ -2086,8 +2106,18 @@
           <w:sz w:val="24"/>
           <w:szCs w:val="24"/>
         </w:rPr>
-        <w:t>Application Folder Structure Created in Intellij</w:t>
-      </w:r>
+        <w:t xml:space="preserve">Application Folder Structure Created in </w:t>
+      </w:r>
+      <w:proofErr w:type="spellStart"/>
+      <w:r>
+        <w:rPr>
+          <w:rFonts w:ascii="Cambria" w:hAnsi="Cambria"/>
+          <w:sz w:val="24"/>
+          <w:szCs w:val="24"/>
+        </w:rPr>
+        <w:t>Intellij</w:t>
+      </w:r>
+      <w:proofErr w:type="spellEnd"/>
       <w:r>
         <w:rPr>
           <w:rFonts w:ascii="Cambria" w:hAnsi="Cambria"/>
@@ -2159,7 +2189,25 @@
           <w:sz w:val="24"/>
           <w:szCs w:val="24"/>
         </w:rPr>
-        <w:t>Using the DAO_product example I made up my project folder structure.</w:t>
+        <w:t xml:space="preserve">Using the </w:t>
+      </w:r>
+      <w:proofErr w:type="spellStart"/>
+      <w:r>
+        <w:rPr>
+          <w:rFonts w:ascii="Cambria" w:hAnsi="Cambria"/>
+          <w:sz w:val="24"/>
+          <w:szCs w:val="24"/>
+        </w:rPr>
+        <w:t>DAO_product</w:t>
+      </w:r>
+      <w:proofErr w:type="spellEnd"/>
+      <w:r>
+        <w:rPr>
+          <w:rFonts w:ascii="Cambria" w:hAnsi="Cambria"/>
+          <w:sz w:val="24"/>
+          <w:szCs w:val="24"/>
+        </w:rPr>
+        <w:t xml:space="preserve"> example I made up my project folder structure.</w:t>
       </w:r>
       <w:r>
         <w:rPr>
@@ -2781,7 +2829,25 @@
           <w:sz w:val="24"/>
           <w:szCs w:val="24"/>
         </w:rPr>
-        <w:t>JDBC connection and DaoException.</w:t>
+        <w:t xml:space="preserve">JDBC connection and </w:t>
+      </w:r>
+      <w:proofErr w:type="spellStart"/>
+      <w:r>
+        <w:rPr>
+          <w:rFonts w:ascii="Cambria" w:hAnsi="Cambria"/>
+          <w:sz w:val="24"/>
+          <w:szCs w:val="24"/>
+        </w:rPr>
+        <w:t>DaoException</w:t>
+      </w:r>
+      <w:proofErr w:type="spellEnd"/>
+      <w:r>
+        <w:rPr>
+          <w:rFonts w:ascii="Cambria" w:hAnsi="Cambria"/>
+          <w:sz w:val="24"/>
+          <w:szCs w:val="24"/>
+        </w:rPr>
+        <w:t>.</w:t>
       </w:r>
       <w:r>
         <w:rPr>
@@ -2856,7 +2922,25 @@
           <w:sz w:val="24"/>
           <w:szCs w:val="24"/>
         </w:rPr>
-        <w:t xml:space="preserve">Added CustomerDaoInterface </w:t>
+        <w:t xml:space="preserve">Added </w:t>
+      </w:r>
+      <w:proofErr w:type="spellStart"/>
+      <w:r>
+        <w:rPr>
+          <w:rFonts w:ascii="Cambria" w:hAnsi="Cambria"/>
+          <w:sz w:val="24"/>
+          <w:szCs w:val="24"/>
+        </w:rPr>
+        <w:t>CustomerDaoInterface</w:t>
+      </w:r>
+      <w:proofErr w:type="spellEnd"/>
+      <w:r>
+        <w:rPr>
+          <w:rFonts w:ascii="Cambria" w:hAnsi="Cambria"/>
+          <w:sz w:val="24"/>
+          <w:szCs w:val="24"/>
+        </w:rPr>
+        <w:t xml:space="preserve"> </w:t>
       </w:r>
       <w:r>
         <w:rPr>
@@ -2969,7 +3053,25 @@
           <w:sz w:val="24"/>
           <w:szCs w:val="24"/>
         </w:rPr>
-        <w:t>Implemented findAllCustomers() method</w:t>
+        <w:t xml:space="preserve">Implemented </w:t>
+      </w:r>
+      <w:proofErr w:type="spellStart"/>
+      <w:r>
+        <w:rPr>
+          <w:rFonts w:ascii="Cambria" w:hAnsi="Cambria"/>
+          <w:sz w:val="24"/>
+          <w:szCs w:val="24"/>
+        </w:rPr>
+        <w:t>findAllCustomers</w:t>
+      </w:r>
+      <w:proofErr w:type="spellEnd"/>
+      <w:r>
+        <w:rPr>
+          <w:rFonts w:ascii="Cambria" w:hAnsi="Cambria"/>
+          <w:sz w:val="24"/>
+          <w:szCs w:val="24"/>
+        </w:rPr>
+        <w:t>() method</w:t>
       </w:r>
       <w:r>
         <w:rPr>
@@ -3052,7 +3154,25 @@
           <w:sz w:val="24"/>
           <w:szCs w:val="24"/>
         </w:rPr>
-        <w:t>Implemented testFindAllCustomers()  - Junit Test and Successful.</w:t>
+        <w:t xml:space="preserve">Implemented </w:t>
+      </w:r>
+      <w:proofErr w:type="spellStart"/>
+      <w:r>
+        <w:rPr>
+          <w:rFonts w:ascii="Cambria" w:hAnsi="Cambria"/>
+          <w:sz w:val="24"/>
+          <w:szCs w:val="24"/>
+        </w:rPr>
+        <w:t>testFindAllCustomers</w:t>
+      </w:r>
+      <w:proofErr w:type="spellEnd"/>
+      <w:r>
+        <w:rPr>
+          <w:rFonts w:ascii="Cambria" w:hAnsi="Cambria"/>
+          <w:sz w:val="24"/>
+          <w:szCs w:val="24"/>
+        </w:rPr>
+        <w:t>()  - Junit Test and Successful.</w:t>
       </w:r>
       <w:r>
         <w:rPr>
@@ -3149,13 +3269,41 @@
         </w:rPr>
         <w:t xml:space="preserve">Implemented </w:t>
       </w:r>
-      <w:r>
-        <w:rPr>
-          <w:rFonts w:ascii="Cambria" w:hAnsi="Cambria"/>
-          <w:sz w:val="24"/>
-          <w:szCs w:val="24"/>
-        </w:rPr>
-        <w:t>findCustomerById(int customerId)</w:t>
+      <w:proofErr w:type="spellStart"/>
+      <w:r>
+        <w:rPr>
+          <w:rFonts w:ascii="Cambria" w:hAnsi="Cambria"/>
+          <w:sz w:val="24"/>
+          <w:szCs w:val="24"/>
+        </w:rPr>
+        <w:t>findCustomerById</w:t>
+      </w:r>
+      <w:proofErr w:type="spellEnd"/>
+      <w:r>
+        <w:rPr>
+          <w:rFonts w:ascii="Cambria" w:hAnsi="Cambria"/>
+          <w:sz w:val="24"/>
+          <w:szCs w:val="24"/>
+        </w:rPr>
+        <w:t xml:space="preserve">(int </w:t>
+      </w:r>
+      <w:proofErr w:type="spellStart"/>
+      <w:r>
+        <w:rPr>
+          <w:rFonts w:ascii="Cambria" w:hAnsi="Cambria"/>
+          <w:sz w:val="24"/>
+          <w:szCs w:val="24"/>
+        </w:rPr>
+        <w:t>customerId</w:t>
+      </w:r>
+      <w:proofErr w:type="spellEnd"/>
+      <w:r>
+        <w:rPr>
+          <w:rFonts w:ascii="Cambria" w:hAnsi="Cambria"/>
+          <w:sz w:val="24"/>
+          <w:szCs w:val="24"/>
+        </w:rPr>
+        <w:t>)</w:t>
       </w:r>
     </w:p>
     <w:p>
@@ -3270,13 +3418,23 @@
         </w:rPr>
         <w:t xml:space="preserve">Implemented </w:t>
       </w:r>
-      <w:r>
-        <w:rPr>
-          <w:rFonts w:ascii="Cambria" w:hAnsi="Cambria"/>
-          <w:sz w:val="24"/>
-          <w:szCs w:val="24"/>
-        </w:rPr>
-        <w:t>testFindCustomerById()</w:t>
+      <w:proofErr w:type="spellStart"/>
+      <w:r>
+        <w:rPr>
+          <w:rFonts w:ascii="Cambria" w:hAnsi="Cambria"/>
+          <w:sz w:val="24"/>
+          <w:szCs w:val="24"/>
+        </w:rPr>
+        <w:t>testFindCustomerById</w:t>
+      </w:r>
+      <w:proofErr w:type="spellEnd"/>
+      <w:r>
+        <w:rPr>
+          <w:rFonts w:ascii="Cambria" w:hAnsi="Cambria"/>
+          <w:sz w:val="24"/>
+          <w:szCs w:val="24"/>
+        </w:rPr>
+        <w:t>()</w:t>
       </w:r>
     </w:p>
     <w:p>
@@ -3413,13 +3571,41 @@
         </w:rPr>
         <w:t xml:space="preserve">Implemented </w:t>
       </w:r>
-      <w:r>
-        <w:rPr>
-          <w:rFonts w:ascii="Cambria" w:hAnsi="Cambria"/>
-          <w:sz w:val="24"/>
-          <w:szCs w:val="24"/>
-        </w:rPr>
-        <w:t>deleteCustomerById(int customerId)</w:t>
+      <w:proofErr w:type="spellStart"/>
+      <w:r>
+        <w:rPr>
+          <w:rFonts w:ascii="Cambria" w:hAnsi="Cambria"/>
+          <w:sz w:val="24"/>
+          <w:szCs w:val="24"/>
+        </w:rPr>
+        <w:t>deleteCustomerById</w:t>
+      </w:r>
+      <w:proofErr w:type="spellEnd"/>
+      <w:r>
+        <w:rPr>
+          <w:rFonts w:ascii="Cambria" w:hAnsi="Cambria"/>
+          <w:sz w:val="24"/>
+          <w:szCs w:val="24"/>
+        </w:rPr>
+        <w:t xml:space="preserve">(int </w:t>
+      </w:r>
+      <w:proofErr w:type="spellStart"/>
+      <w:r>
+        <w:rPr>
+          <w:rFonts w:ascii="Cambria" w:hAnsi="Cambria"/>
+          <w:sz w:val="24"/>
+          <w:szCs w:val="24"/>
+        </w:rPr>
+        <w:t>customerId</w:t>
+      </w:r>
+      <w:proofErr w:type="spellEnd"/>
+      <w:r>
+        <w:rPr>
+          <w:rFonts w:ascii="Cambria" w:hAnsi="Cambria"/>
+          <w:sz w:val="24"/>
+          <w:szCs w:val="24"/>
+        </w:rPr>
+        <w:t>)</w:t>
       </w:r>
       <w:r>
         <w:rPr>
@@ -3548,6 +3734,7 @@
         </w:rPr>
         <w:t xml:space="preserve"> </w:t>
       </w:r>
+      <w:proofErr w:type="spellStart"/>
       <w:r>
         <w:rPr>
           <w:rFonts w:ascii="Cambria" w:hAnsi="Cambria"/>
@@ -3564,21 +3751,14 @@
         </w:rPr>
         <w:t>eleteCustomerById</w:t>
       </w:r>
-      <w:r>
-        <w:rPr>
-          <w:rFonts w:ascii="Cambria" w:hAnsi="Cambria"/>
-          <w:sz w:val="24"/>
-          <w:szCs w:val="24"/>
-        </w:rPr>
-        <w:t xml:space="preserve"> </w:t>
-      </w:r>
-      <w:r>
-        <w:rPr>
-          <w:rFonts w:ascii="Cambria" w:hAnsi="Cambria"/>
-          <w:sz w:val="24"/>
-          <w:szCs w:val="24"/>
-        </w:rPr>
-        <w:t>()</w:t>
+      <w:proofErr w:type="spellEnd"/>
+      <w:r>
+        <w:rPr>
+          <w:rFonts w:ascii="Cambria" w:hAnsi="Cambria"/>
+          <w:sz w:val="24"/>
+          <w:szCs w:val="24"/>
+        </w:rPr>
+        <w:t xml:space="preserve"> ()</w:t>
       </w:r>
     </w:p>
     <w:p>
@@ -3597,6 +3777,148 @@
           <w:szCs w:val="24"/>
         </w:rPr>
         <w:t>- Junit Test and Successful.</w:t>
+      </w:r>
+      <w:r>
+        <w:rPr>
+          <w:rFonts w:ascii="Cambria" w:hAnsi="Cambria"/>
+          <w:sz w:val="24"/>
+          <w:szCs w:val="24"/>
+        </w:rPr>
+        <w:br/>
+      </w:r>
+    </w:p>
+    <w:p>
+      <w:pPr>
+        <w:spacing w:line="360" w:lineRule="auto"/>
+        <w:rPr>
+          <w:rFonts w:ascii="Cambria" w:hAnsi="Cambria"/>
+          <w:sz w:val="24"/>
+          <w:szCs w:val="24"/>
+        </w:rPr>
+      </w:pPr>
+      <w:r>
+        <w:rPr>
+          <w:rFonts w:ascii="Cambria" w:hAnsi="Cambria"/>
+          <w:sz w:val="24"/>
+          <w:szCs w:val="24"/>
+        </w:rPr>
+        <w:lastRenderedPageBreak/>
+        <w:br/>
+      </w:r>
+      <w:r>
+        <w:rPr>
+          <w:rFonts w:ascii="Cambria" w:hAnsi="Cambria"/>
+          <w:b/>
+          <w:bCs/>
+          <w:sz w:val="24"/>
+          <w:szCs w:val="24"/>
+          <w:u w:val="single"/>
+        </w:rPr>
+        <w:t xml:space="preserve">22/03/23: </w:t>
+      </w:r>
+      <w:r>
+        <w:rPr>
+          <w:rFonts w:ascii="Cambria" w:hAnsi="Cambria"/>
+          <w:b/>
+          <w:bCs/>
+          <w:sz w:val="24"/>
+          <w:szCs w:val="24"/>
+        </w:rPr>
+        <w:t>(</w:t>
+      </w:r>
+      <w:r>
+        <w:rPr>
+          <w:rFonts w:ascii="Cambria" w:hAnsi="Cambria"/>
+          <w:b/>
+          <w:bCs/>
+          <w:sz w:val="24"/>
+          <w:szCs w:val="24"/>
+        </w:rPr>
+        <w:t>22:</w:t>
+      </w:r>
+      <w:r>
+        <w:rPr>
+          <w:rFonts w:ascii="Cambria" w:hAnsi="Cambria"/>
+          <w:b/>
+          <w:bCs/>
+          <w:sz w:val="24"/>
+          <w:szCs w:val="24"/>
+        </w:rPr>
+        <w:t>48</w:t>
+      </w:r>
+      <w:r>
+        <w:rPr>
+          <w:rFonts w:ascii="Cambria" w:hAnsi="Cambria"/>
+          <w:b/>
+          <w:bCs/>
+          <w:sz w:val="24"/>
+          <w:szCs w:val="24"/>
+        </w:rPr>
+        <w:t xml:space="preserve"> PM </w:t>
+      </w:r>
+      <w:r>
+        <w:rPr>
+          <w:rFonts w:ascii="Cambria" w:hAnsi="Cambria"/>
+          <w:b/>
+          <w:bCs/>
+          <w:sz w:val="24"/>
+          <w:szCs w:val="24"/>
+        </w:rPr>
+        <w:t>)</w:t>
+      </w:r>
+      <w:r>
+        <w:rPr>
+          <w:rFonts w:ascii="Cambria" w:hAnsi="Cambria"/>
+          <w:b/>
+          <w:bCs/>
+          <w:sz w:val="24"/>
+          <w:szCs w:val="24"/>
+        </w:rPr>
+        <w:t xml:space="preserve"> </w:t>
+      </w:r>
+      <w:r>
+        <w:rPr>
+          <w:rFonts w:ascii="Cambria" w:hAnsi="Cambria"/>
+          <w:sz w:val="24"/>
+          <w:szCs w:val="24"/>
+        </w:rPr>
+        <w:t xml:space="preserve">Implemented </w:t>
+      </w:r>
+      <w:proofErr w:type="spellStart"/>
+      <w:r>
+        <w:rPr>
+          <w:rFonts w:ascii="Cambria" w:hAnsi="Cambria"/>
+          <w:sz w:val="24"/>
+          <w:szCs w:val="24"/>
+        </w:rPr>
+        <w:t>insertCustomer</w:t>
+      </w:r>
+      <w:proofErr w:type="spellEnd"/>
+      <w:r>
+        <w:rPr>
+          <w:rFonts w:ascii="Cambria" w:hAnsi="Cambria"/>
+          <w:sz w:val="24"/>
+          <w:szCs w:val="24"/>
+        </w:rPr>
+        <w:t xml:space="preserve">(Customer customer) </w:t>
+      </w:r>
+    </w:p>
+    <w:p>
+      <w:pPr>
+        <w:spacing w:line="360" w:lineRule="auto"/>
+        <w:rPr>
+          <w:rFonts w:ascii="Cambria" w:hAnsi="Cambria"/>
+          <w:sz w:val="24"/>
+          <w:szCs w:val="24"/>
+        </w:rPr>
+      </w:pPr>
+      <w:r>
+        <w:rPr>
+          <w:rFonts w:ascii="Cambria" w:hAnsi="Cambria"/>
+          <w:sz w:val="24"/>
+          <w:szCs w:val="24"/>
+        </w:rPr>
+        <w:t>method.</w:t>
       </w:r>
     </w:p>
     <w:sectPr>
@@ -4213,7 +4535,6 @@
   <w:style w:type="character" w:default="1" w:styleId="DefaultParagraphFont">
     <w:name w:val="Default Paragraph Font"/>
     <w:uiPriority w:val="1"/>
-    <w:semiHidden/>
     <w:unhideWhenUsed/>
   </w:style>
   <w:style w:type="table" w:default="1" w:styleId="TableNormal">

</xml_diff>

<commit_message>
Implemented testInsertCustomer() - Junit Test and Successful.
</commit_message>
<xml_diff>
--- a/PROJECT LOG AND IDEAS.docx
+++ b/PROJECT LOG AND IDEAS.docx
@@ -1057,7 +1057,6 @@
         </w:rPr>
         <w:t xml:space="preserve"> table, as a trip can have multiple locations and a location can be part of multiple trips. This relationship is represented by the </w:t>
       </w:r>
-      <w:proofErr w:type="spellStart"/>
       <w:r>
         <w:rPr>
           <w:rFonts w:ascii="Cambria" w:hAnsi="Cambria"/>
@@ -1068,7 +1067,6 @@
         </w:rPr>
         <w:t>TripLocation</w:t>
       </w:r>
-      <w:proofErr w:type="spellEnd"/>
       <w:r>
         <w:rPr>
           <w:rFonts w:ascii="Cambria" w:hAnsi="Cambria"/>
@@ -1900,25 +1898,7 @@
           <w:sz w:val="24"/>
           <w:szCs w:val="24"/>
         </w:rPr>
-        <w:t xml:space="preserve">Database Model and Diagram done and attached in </w:t>
-      </w:r>
-      <w:proofErr w:type="spellStart"/>
-      <w:r>
-        <w:rPr>
-          <w:rFonts w:ascii="Cambria" w:hAnsi="Cambria"/>
-          <w:sz w:val="24"/>
-          <w:szCs w:val="24"/>
-        </w:rPr>
-        <w:t>github</w:t>
-      </w:r>
-      <w:proofErr w:type="spellEnd"/>
-      <w:r>
-        <w:rPr>
-          <w:rFonts w:ascii="Cambria" w:hAnsi="Cambria"/>
-          <w:sz w:val="24"/>
-          <w:szCs w:val="24"/>
-        </w:rPr>
-        <w:t>.</w:t>
+        <w:t>Database Model and Diagram done and attached in github.</w:t>
       </w:r>
       <w:r>
         <w:rPr>
@@ -2106,18 +2086,8 @@
           <w:sz w:val="24"/>
           <w:szCs w:val="24"/>
         </w:rPr>
-        <w:t xml:space="preserve">Application Folder Structure Created in </w:t>
-      </w:r>
-      <w:proofErr w:type="spellStart"/>
-      <w:r>
-        <w:rPr>
-          <w:rFonts w:ascii="Cambria" w:hAnsi="Cambria"/>
-          <w:sz w:val="24"/>
-          <w:szCs w:val="24"/>
-        </w:rPr>
-        <w:t>Intellij</w:t>
-      </w:r>
-      <w:proofErr w:type="spellEnd"/>
+        <w:t>Application Folder Structure Created in Intellij</w:t>
+      </w:r>
       <w:r>
         <w:rPr>
           <w:rFonts w:ascii="Cambria" w:hAnsi="Cambria"/>
@@ -2189,25 +2159,7 @@
           <w:sz w:val="24"/>
           <w:szCs w:val="24"/>
         </w:rPr>
-        <w:t xml:space="preserve">Using the </w:t>
-      </w:r>
-      <w:proofErr w:type="spellStart"/>
-      <w:r>
-        <w:rPr>
-          <w:rFonts w:ascii="Cambria" w:hAnsi="Cambria"/>
-          <w:sz w:val="24"/>
-          <w:szCs w:val="24"/>
-        </w:rPr>
-        <w:t>DAO_product</w:t>
-      </w:r>
-      <w:proofErr w:type="spellEnd"/>
-      <w:r>
-        <w:rPr>
-          <w:rFonts w:ascii="Cambria" w:hAnsi="Cambria"/>
-          <w:sz w:val="24"/>
-          <w:szCs w:val="24"/>
-        </w:rPr>
-        <w:t xml:space="preserve"> example I made up my project folder structure.</w:t>
+        <w:t>Using the DAO_product example I made up my project folder structure.</w:t>
       </w:r>
       <w:r>
         <w:rPr>
@@ -2829,18 +2781,196 @@
           <w:sz w:val="24"/>
           <w:szCs w:val="24"/>
         </w:rPr>
-        <w:t xml:space="preserve">JDBC connection and </w:t>
-      </w:r>
-      <w:proofErr w:type="spellStart"/>
-      <w:r>
-        <w:rPr>
-          <w:rFonts w:ascii="Cambria" w:hAnsi="Cambria"/>
-          <w:sz w:val="24"/>
-          <w:szCs w:val="24"/>
-        </w:rPr>
-        <w:t>DaoException</w:t>
-      </w:r>
-      <w:proofErr w:type="spellEnd"/>
+        <w:t>JDBC connection and DaoException.</w:t>
+      </w:r>
+      <w:r>
+        <w:rPr>
+          <w:rFonts w:ascii="Cambria" w:hAnsi="Cambria"/>
+          <w:sz w:val="24"/>
+          <w:szCs w:val="24"/>
+        </w:rPr>
+        <w:br/>
+      </w:r>
+      <w:r>
+        <w:rPr>
+          <w:rFonts w:ascii="Cambria" w:hAnsi="Cambria"/>
+          <w:sz w:val="24"/>
+          <w:szCs w:val="24"/>
+        </w:rPr>
+        <w:br/>
+      </w:r>
+      <w:r>
+        <w:rPr>
+          <w:rFonts w:ascii="Cambria" w:hAnsi="Cambria"/>
+          <w:b/>
+          <w:bCs/>
+          <w:sz w:val="24"/>
+          <w:szCs w:val="24"/>
+          <w:u w:val="single"/>
+        </w:rPr>
+        <w:t xml:space="preserve">22/03/23: </w:t>
+      </w:r>
+      <w:r>
+        <w:rPr>
+          <w:rFonts w:ascii="Cambria" w:hAnsi="Cambria"/>
+          <w:b/>
+          <w:bCs/>
+          <w:sz w:val="24"/>
+          <w:szCs w:val="24"/>
+        </w:rPr>
+        <w:t>(</w:t>
+      </w:r>
+      <w:r>
+        <w:rPr>
+          <w:rFonts w:ascii="Cambria" w:hAnsi="Cambria"/>
+          <w:b/>
+          <w:bCs/>
+          <w:sz w:val="24"/>
+          <w:szCs w:val="24"/>
+        </w:rPr>
+        <w:t xml:space="preserve">19:17 PM </w:t>
+      </w:r>
+      <w:r>
+        <w:rPr>
+          <w:rFonts w:ascii="Cambria" w:hAnsi="Cambria"/>
+          <w:b/>
+          <w:bCs/>
+          <w:sz w:val="24"/>
+          <w:szCs w:val="24"/>
+        </w:rPr>
+        <w:t>)</w:t>
+      </w:r>
+      <w:r>
+        <w:rPr>
+          <w:rFonts w:ascii="Cambria" w:hAnsi="Cambria"/>
+          <w:b/>
+          <w:bCs/>
+          <w:sz w:val="24"/>
+          <w:szCs w:val="24"/>
+        </w:rPr>
+        <w:t xml:space="preserve"> </w:t>
+      </w:r>
+      <w:r>
+        <w:rPr>
+          <w:rFonts w:ascii="Cambria" w:hAnsi="Cambria"/>
+          <w:sz w:val="24"/>
+          <w:szCs w:val="24"/>
+        </w:rPr>
+        <w:t xml:space="preserve">Added CustomerDaoInterface </w:t>
+      </w:r>
+      <w:r>
+        <w:rPr>
+          <w:rFonts w:ascii="Cambria" w:hAnsi="Cambria"/>
+          <w:sz w:val="24"/>
+          <w:szCs w:val="24"/>
+        </w:rPr>
+        <w:t>with Features 1-4.</w:t>
+      </w:r>
+      <w:r>
+        <w:rPr>
+          <w:rFonts w:ascii="Cambria" w:hAnsi="Cambria"/>
+          <w:sz w:val="24"/>
+          <w:szCs w:val="24"/>
+        </w:rPr>
+        <w:br/>
+      </w:r>
+      <w:r>
+        <w:rPr>
+          <w:rFonts w:ascii="Cambria" w:hAnsi="Cambria"/>
+          <w:sz w:val="24"/>
+          <w:szCs w:val="24"/>
+        </w:rPr>
+        <w:br/>
+      </w:r>
+      <w:r>
+        <w:rPr>
+          <w:rFonts w:ascii="Cambria" w:hAnsi="Cambria"/>
+          <w:b/>
+          <w:bCs/>
+          <w:sz w:val="24"/>
+          <w:szCs w:val="24"/>
+          <w:u w:val="single"/>
+        </w:rPr>
+        <w:t xml:space="preserve">22/03/23: </w:t>
+      </w:r>
+      <w:r>
+        <w:rPr>
+          <w:rFonts w:ascii="Cambria" w:hAnsi="Cambria"/>
+          <w:b/>
+          <w:bCs/>
+          <w:sz w:val="24"/>
+          <w:szCs w:val="24"/>
+        </w:rPr>
+        <w:t>(</w:t>
+      </w:r>
+      <w:r>
+        <w:rPr>
+          <w:rFonts w:ascii="Cambria" w:hAnsi="Cambria"/>
+          <w:b/>
+          <w:bCs/>
+          <w:sz w:val="24"/>
+          <w:szCs w:val="24"/>
+        </w:rPr>
+        <w:t>20</w:t>
+      </w:r>
+      <w:r>
+        <w:rPr>
+          <w:rFonts w:ascii="Cambria" w:hAnsi="Cambria"/>
+          <w:b/>
+          <w:bCs/>
+          <w:sz w:val="24"/>
+          <w:szCs w:val="24"/>
+        </w:rPr>
+        <w:t>:</w:t>
+      </w:r>
+      <w:r>
+        <w:rPr>
+          <w:rFonts w:ascii="Cambria" w:hAnsi="Cambria"/>
+          <w:b/>
+          <w:bCs/>
+          <w:sz w:val="24"/>
+          <w:szCs w:val="24"/>
+        </w:rPr>
+        <w:t>45</w:t>
+      </w:r>
+      <w:r>
+        <w:rPr>
+          <w:rFonts w:ascii="Cambria" w:hAnsi="Cambria"/>
+          <w:b/>
+          <w:bCs/>
+          <w:sz w:val="24"/>
+          <w:szCs w:val="24"/>
+        </w:rPr>
+        <w:t xml:space="preserve"> PM </w:t>
+      </w:r>
+      <w:r>
+        <w:rPr>
+          <w:rFonts w:ascii="Cambria" w:hAnsi="Cambria"/>
+          <w:b/>
+          <w:bCs/>
+          <w:sz w:val="24"/>
+          <w:szCs w:val="24"/>
+        </w:rPr>
+        <w:t>)</w:t>
+      </w:r>
+      <w:r>
+        <w:rPr>
+          <w:rFonts w:ascii="Cambria" w:hAnsi="Cambria"/>
+          <w:b/>
+          <w:bCs/>
+          <w:sz w:val="24"/>
+          <w:szCs w:val="24"/>
+        </w:rPr>
+        <w:t xml:space="preserve"> </w:t>
+      </w:r>
+      <w:r>
+        <w:rPr>
+          <w:rFonts w:ascii="Cambria" w:hAnsi="Cambria"/>
+          <w:sz w:val="24"/>
+          <w:szCs w:val="24"/>
+        </w:rPr>
+        <w:t>Implemented findAllCustomers() method</w:t>
+      </w:r>
       <w:r>
         <w:rPr>
           <w:rFonts w:ascii="Cambria" w:hAnsi="Cambria"/>
@@ -2894,7 +3024,7 @@
           <w:sz w:val="24"/>
           <w:szCs w:val="24"/>
         </w:rPr>
-        <w:t xml:space="preserve">19:17 PM </w:t>
+        <w:t xml:space="preserve">21:08 PM </w:t>
       </w:r>
       <w:r>
         <w:rPr>
@@ -2922,21 +3052,90 @@
           <w:sz w:val="24"/>
           <w:szCs w:val="24"/>
         </w:rPr>
-        <w:t xml:space="preserve">Added </w:t>
-      </w:r>
-      <w:proofErr w:type="spellStart"/>
-      <w:r>
-        <w:rPr>
-          <w:rFonts w:ascii="Cambria" w:hAnsi="Cambria"/>
-          <w:sz w:val="24"/>
-          <w:szCs w:val="24"/>
-        </w:rPr>
-        <w:t>CustomerDaoInterface</w:t>
-      </w:r>
-      <w:proofErr w:type="spellEnd"/>
-      <w:r>
-        <w:rPr>
-          <w:rFonts w:ascii="Cambria" w:hAnsi="Cambria"/>
+        <w:t>Implemented testFindAllCustomers()  - Junit Test and Successful.</w:t>
+      </w:r>
+      <w:r>
+        <w:rPr>
+          <w:rFonts w:ascii="Cambria" w:hAnsi="Cambria"/>
+          <w:sz w:val="24"/>
+          <w:szCs w:val="24"/>
+        </w:rPr>
+        <w:br/>
+      </w:r>
+      <w:r>
+        <w:rPr>
+          <w:rFonts w:ascii="Cambria" w:hAnsi="Cambria"/>
+          <w:sz w:val="24"/>
+          <w:szCs w:val="24"/>
+        </w:rPr>
+        <w:br/>
+      </w:r>
+      <w:r>
+        <w:rPr>
+          <w:rFonts w:ascii="Cambria" w:hAnsi="Cambria"/>
+          <w:b/>
+          <w:bCs/>
+          <w:sz w:val="24"/>
+          <w:szCs w:val="24"/>
+          <w:u w:val="single"/>
+        </w:rPr>
+        <w:t xml:space="preserve">22/03/23: </w:t>
+      </w:r>
+      <w:r>
+        <w:rPr>
+          <w:rFonts w:ascii="Cambria" w:hAnsi="Cambria"/>
+          <w:b/>
+          <w:bCs/>
+          <w:sz w:val="24"/>
+          <w:szCs w:val="24"/>
+        </w:rPr>
+        <w:t>(</w:t>
+      </w:r>
+      <w:r>
+        <w:rPr>
+          <w:rFonts w:ascii="Cambria" w:hAnsi="Cambria"/>
+          <w:b/>
+          <w:bCs/>
+          <w:sz w:val="24"/>
+          <w:szCs w:val="24"/>
+        </w:rPr>
+        <w:t>2</w:t>
+      </w:r>
+      <w:r>
+        <w:rPr>
+          <w:rFonts w:ascii="Cambria" w:hAnsi="Cambria"/>
+          <w:b/>
+          <w:bCs/>
+          <w:sz w:val="24"/>
+          <w:szCs w:val="24"/>
+        </w:rPr>
+        <w:t>1</w:t>
+      </w:r>
+      <w:r>
+        <w:rPr>
+          <w:rFonts w:ascii="Cambria" w:hAnsi="Cambria"/>
+          <w:b/>
+          <w:bCs/>
+          <w:sz w:val="24"/>
+          <w:szCs w:val="24"/>
+        </w:rPr>
+        <w:t xml:space="preserve">:45 PM </w:t>
+      </w:r>
+      <w:r>
+        <w:rPr>
+          <w:rFonts w:ascii="Cambria" w:hAnsi="Cambria"/>
+          <w:b/>
+          <w:bCs/>
+          <w:sz w:val="24"/>
+          <w:szCs w:val="24"/>
+        </w:rPr>
+        <w:t>)</w:t>
+      </w:r>
+      <w:r>
+        <w:rPr>
+          <w:rFonts w:ascii="Cambria" w:hAnsi="Cambria"/>
+          <w:b/>
+          <w:bCs/>
           <w:sz w:val="24"/>
           <w:szCs w:val="24"/>
         </w:rPr>
@@ -2948,362 +3147,15 @@
           <w:sz w:val="24"/>
           <w:szCs w:val="24"/>
         </w:rPr>
-        <w:t>with Features 1-4.</w:t>
-      </w:r>
-      <w:r>
-        <w:rPr>
-          <w:rFonts w:ascii="Cambria" w:hAnsi="Cambria"/>
-          <w:sz w:val="24"/>
-          <w:szCs w:val="24"/>
-        </w:rPr>
-        <w:br/>
-      </w:r>
-      <w:r>
-        <w:rPr>
-          <w:rFonts w:ascii="Cambria" w:hAnsi="Cambria"/>
-          <w:sz w:val="24"/>
-          <w:szCs w:val="24"/>
-        </w:rPr>
-        <w:br/>
-      </w:r>
-      <w:r>
-        <w:rPr>
-          <w:rFonts w:ascii="Cambria" w:hAnsi="Cambria"/>
-          <w:b/>
-          <w:bCs/>
-          <w:sz w:val="24"/>
-          <w:szCs w:val="24"/>
-          <w:u w:val="single"/>
-        </w:rPr>
-        <w:t xml:space="preserve">22/03/23: </w:t>
-      </w:r>
-      <w:r>
-        <w:rPr>
-          <w:rFonts w:ascii="Cambria" w:hAnsi="Cambria"/>
-          <w:b/>
-          <w:bCs/>
-          <w:sz w:val="24"/>
-          <w:szCs w:val="24"/>
-        </w:rPr>
-        <w:t>(</w:t>
-      </w:r>
-      <w:r>
-        <w:rPr>
-          <w:rFonts w:ascii="Cambria" w:hAnsi="Cambria"/>
-          <w:b/>
-          <w:bCs/>
-          <w:sz w:val="24"/>
-          <w:szCs w:val="24"/>
-        </w:rPr>
-        <w:t>20</w:t>
-      </w:r>
-      <w:r>
-        <w:rPr>
-          <w:rFonts w:ascii="Cambria" w:hAnsi="Cambria"/>
-          <w:b/>
-          <w:bCs/>
-          <w:sz w:val="24"/>
-          <w:szCs w:val="24"/>
-        </w:rPr>
-        <w:t>:</w:t>
-      </w:r>
-      <w:r>
-        <w:rPr>
-          <w:rFonts w:ascii="Cambria" w:hAnsi="Cambria"/>
-          <w:b/>
-          <w:bCs/>
-          <w:sz w:val="24"/>
-          <w:szCs w:val="24"/>
-        </w:rPr>
-        <w:t>45</w:t>
-      </w:r>
-      <w:r>
-        <w:rPr>
-          <w:rFonts w:ascii="Cambria" w:hAnsi="Cambria"/>
-          <w:b/>
-          <w:bCs/>
-          <w:sz w:val="24"/>
-          <w:szCs w:val="24"/>
-        </w:rPr>
-        <w:t xml:space="preserve"> PM </w:t>
-      </w:r>
-      <w:r>
-        <w:rPr>
-          <w:rFonts w:ascii="Cambria" w:hAnsi="Cambria"/>
-          <w:b/>
-          <w:bCs/>
-          <w:sz w:val="24"/>
-          <w:szCs w:val="24"/>
-        </w:rPr>
-        <w:t>)</w:t>
-      </w:r>
-      <w:r>
-        <w:rPr>
-          <w:rFonts w:ascii="Cambria" w:hAnsi="Cambria"/>
-          <w:b/>
-          <w:bCs/>
-          <w:sz w:val="24"/>
-          <w:szCs w:val="24"/>
-        </w:rPr>
-        <w:t xml:space="preserve"> </w:t>
-      </w:r>
-      <w:r>
-        <w:rPr>
-          <w:rFonts w:ascii="Cambria" w:hAnsi="Cambria"/>
-          <w:sz w:val="24"/>
-          <w:szCs w:val="24"/>
-        </w:rPr>
         <w:t xml:space="preserve">Implemented </w:t>
       </w:r>
-      <w:proofErr w:type="spellStart"/>
-      <w:r>
-        <w:rPr>
-          <w:rFonts w:ascii="Cambria" w:hAnsi="Cambria"/>
-          <w:sz w:val="24"/>
-          <w:szCs w:val="24"/>
-        </w:rPr>
-        <w:t>findAllCustomers</w:t>
-      </w:r>
-      <w:proofErr w:type="spellEnd"/>
-      <w:r>
-        <w:rPr>
-          <w:rFonts w:ascii="Cambria" w:hAnsi="Cambria"/>
-          <w:sz w:val="24"/>
-          <w:szCs w:val="24"/>
-        </w:rPr>
-        <w:t>() method</w:t>
-      </w:r>
-      <w:r>
-        <w:rPr>
-          <w:rFonts w:ascii="Cambria" w:hAnsi="Cambria"/>
-          <w:sz w:val="24"/>
-          <w:szCs w:val="24"/>
-        </w:rPr>
-        <w:t>.</w:t>
-      </w:r>
-      <w:r>
-        <w:rPr>
-          <w:rFonts w:ascii="Cambria" w:hAnsi="Cambria"/>
-          <w:sz w:val="24"/>
-          <w:szCs w:val="24"/>
-        </w:rPr>
-        <w:br/>
-      </w:r>
-      <w:r>
-        <w:rPr>
-          <w:rFonts w:ascii="Cambria" w:hAnsi="Cambria"/>
-          <w:sz w:val="24"/>
-          <w:szCs w:val="24"/>
-        </w:rPr>
-        <w:br/>
-      </w:r>
-      <w:r>
-        <w:rPr>
-          <w:rFonts w:ascii="Cambria" w:hAnsi="Cambria"/>
-          <w:b/>
-          <w:bCs/>
-          <w:sz w:val="24"/>
-          <w:szCs w:val="24"/>
-          <w:u w:val="single"/>
-        </w:rPr>
-        <w:t xml:space="preserve">22/03/23: </w:t>
-      </w:r>
-      <w:r>
-        <w:rPr>
-          <w:rFonts w:ascii="Cambria" w:hAnsi="Cambria"/>
-          <w:b/>
-          <w:bCs/>
-          <w:sz w:val="24"/>
-          <w:szCs w:val="24"/>
-        </w:rPr>
-        <w:t>(</w:t>
-      </w:r>
-      <w:r>
-        <w:rPr>
-          <w:rFonts w:ascii="Cambria" w:hAnsi="Cambria"/>
-          <w:b/>
-          <w:bCs/>
-          <w:sz w:val="24"/>
-          <w:szCs w:val="24"/>
-        </w:rPr>
-        <w:t xml:space="preserve">21:08 PM </w:t>
-      </w:r>
-      <w:r>
-        <w:rPr>
-          <w:rFonts w:ascii="Cambria" w:hAnsi="Cambria"/>
-          <w:b/>
-          <w:bCs/>
-          <w:sz w:val="24"/>
-          <w:szCs w:val="24"/>
-        </w:rPr>
-        <w:t>)</w:t>
-      </w:r>
-      <w:r>
-        <w:rPr>
-          <w:rFonts w:ascii="Cambria" w:hAnsi="Cambria"/>
-          <w:b/>
-          <w:bCs/>
-          <w:sz w:val="24"/>
-          <w:szCs w:val="24"/>
-        </w:rPr>
-        <w:t xml:space="preserve"> </w:t>
-      </w:r>
-      <w:r>
-        <w:rPr>
-          <w:rFonts w:ascii="Cambria" w:hAnsi="Cambria"/>
-          <w:sz w:val="24"/>
-          <w:szCs w:val="24"/>
-        </w:rPr>
-        <w:t xml:space="preserve">Implemented </w:t>
-      </w:r>
-      <w:proofErr w:type="spellStart"/>
-      <w:r>
-        <w:rPr>
-          <w:rFonts w:ascii="Cambria" w:hAnsi="Cambria"/>
-          <w:sz w:val="24"/>
-          <w:szCs w:val="24"/>
-        </w:rPr>
-        <w:t>testFindAllCustomers</w:t>
-      </w:r>
-      <w:proofErr w:type="spellEnd"/>
-      <w:r>
-        <w:rPr>
-          <w:rFonts w:ascii="Cambria" w:hAnsi="Cambria"/>
-          <w:sz w:val="24"/>
-          <w:szCs w:val="24"/>
-        </w:rPr>
-        <w:t>()  - Junit Test and Successful.</w:t>
-      </w:r>
-      <w:r>
-        <w:rPr>
-          <w:rFonts w:ascii="Cambria" w:hAnsi="Cambria"/>
-          <w:sz w:val="24"/>
-          <w:szCs w:val="24"/>
-        </w:rPr>
-        <w:br/>
-      </w:r>
-      <w:r>
-        <w:rPr>
-          <w:rFonts w:ascii="Cambria" w:hAnsi="Cambria"/>
-          <w:sz w:val="24"/>
-          <w:szCs w:val="24"/>
-        </w:rPr>
-        <w:br/>
-      </w:r>
-      <w:r>
-        <w:rPr>
-          <w:rFonts w:ascii="Cambria" w:hAnsi="Cambria"/>
-          <w:b/>
-          <w:bCs/>
-          <w:sz w:val="24"/>
-          <w:szCs w:val="24"/>
-          <w:u w:val="single"/>
-        </w:rPr>
-        <w:t xml:space="preserve">22/03/23: </w:t>
-      </w:r>
-      <w:r>
-        <w:rPr>
-          <w:rFonts w:ascii="Cambria" w:hAnsi="Cambria"/>
-          <w:b/>
-          <w:bCs/>
-          <w:sz w:val="24"/>
-          <w:szCs w:val="24"/>
-        </w:rPr>
-        <w:t>(</w:t>
-      </w:r>
-      <w:r>
-        <w:rPr>
-          <w:rFonts w:ascii="Cambria" w:hAnsi="Cambria"/>
-          <w:b/>
-          <w:bCs/>
-          <w:sz w:val="24"/>
-          <w:szCs w:val="24"/>
-        </w:rPr>
-        <w:t>2</w:t>
-      </w:r>
-      <w:r>
-        <w:rPr>
-          <w:rFonts w:ascii="Cambria" w:hAnsi="Cambria"/>
-          <w:b/>
-          <w:bCs/>
-          <w:sz w:val="24"/>
-          <w:szCs w:val="24"/>
-        </w:rPr>
-        <w:t>1</w:t>
-      </w:r>
-      <w:r>
-        <w:rPr>
-          <w:rFonts w:ascii="Cambria" w:hAnsi="Cambria"/>
-          <w:b/>
-          <w:bCs/>
-          <w:sz w:val="24"/>
-          <w:szCs w:val="24"/>
-        </w:rPr>
-        <w:t xml:space="preserve">:45 PM </w:t>
-      </w:r>
-      <w:r>
-        <w:rPr>
-          <w:rFonts w:ascii="Cambria" w:hAnsi="Cambria"/>
-          <w:b/>
-          <w:bCs/>
-          <w:sz w:val="24"/>
-          <w:szCs w:val="24"/>
-        </w:rPr>
-        <w:t>)</w:t>
-      </w:r>
-      <w:r>
-        <w:rPr>
-          <w:rFonts w:ascii="Cambria" w:hAnsi="Cambria"/>
-          <w:b/>
-          <w:bCs/>
-          <w:sz w:val="24"/>
-          <w:szCs w:val="24"/>
-        </w:rPr>
-        <w:t xml:space="preserve"> </w:t>
-      </w:r>
-      <w:r>
-        <w:rPr>
-          <w:rFonts w:ascii="Cambria" w:hAnsi="Cambria"/>
-          <w:sz w:val="24"/>
-          <w:szCs w:val="24"/>
-        </w:rPr>
-        <w:t xml:space="preserve">Implemented </w:t>
-      </w:r>
-      <w:proofErr w:type="spellStart"/>
-      <w:r>
-        <w:rPr>
-          <w:rFonts w:ascii="Cambria" w:hAnsi="Cambria"/>
-          <w:sz w:val="24"/>
-          <w:szCs w:val="24"/>
-        </w:rPr>
-        <w:t>findCustomerById</w:t>
-      </w:r>
-      <w:proofErr w:type="spellEnd"/>
-      <w:r>
-        <w:rPr>
-          <w:rFonts w:ascii="Cambria" w:hAnsi="Cambria"/>
-          <w:sz w:val="24"/>
-          <w:szCs w:val="24"/>
-        </w:rPr>
-        <w:t xml:space="preserve">(int </w:t>
-      </w:r>
-      <w:proofErr w:type="spellStart"/>
-      <w:r>
-        <w:rPr>
-          <w:rFonts w:ascii="Cambria" w:hAnsi="Cambria"/>
-          <w:sz w:val="24"/>
-          <w:szCs w:val="24"/>
-        </w:rPr>
-        <w:t>customerId</w:t>
-      </w:r>
-      <w:proofErr w:type="spellEnd"/>
-      <w:r>
-        <w:rPr>
-          <w:rFonts w:ascii="Cambria" w:hAnsi="Cambria"/>
-          <w:sz w:val="24"/>
-          <w:szCs w:val="24"/>
-        </w:rPr>
-        <w:t>)</w:t>
+      <w:r>
+        <w:rPr>
+          <w:rFonts w:ascii="Cambria" w:hAnsi="Cambria"/>
+          <w:sz w:val="24"/>
+          <w:szCs w:val="24"/>
+        </w:rPr>
+        <w:t>findCustomerById(int customerId)</w:t>
       </w:r>
     </w:p>
     <w:p>
@@ -3418,23 +3270,13 @@
         </w:rPr>
         <w:t xml:space="preserve">Implemented </w:t>
       </w:r>
-      <w:proofErr w:type="spellStart"/>
-      <w:r>
-        <w:rPr>
-          <w:rFonts w:ascii="Cambria" w:hAnsi="Cambria"/>
-          <w:sz w:val="24"/>
-          <w:szCs w:val="24"/>
-        </w:rPr>
-        <w:t>testFindCustomerById</w:t>
-      </w:r>
-      <w:proofErr w:type="spellEnd"/>
-      <w:r>
-        <w:rPr>
-          <w:rFonts w:ascii="Cambria" w:hAnsi="Cambria"/>
-          <w:sz w:val="24"/>
-          <w:szCs w:val="24"/>
-        </w:rPr>
-        <w:t>()</w:t>
+      <w:r>
+        <w:rPr>
+          <w:rFonts w:ascii="Cambria" w:hAnsi="Cambria"/>
+          <w:sz w:val="24"/>
+          <w:szCs w:val="24"/>
+        </w:rPr>
+        <w:t>testFindCustomerById()</w:t>
       </w:r>
     </w:p>
     <w:p>
@@ -3571,37 +3413,102 @@
         </w:rPr>
         <w:t xml:space="preserve">Implemented </w:t>
       </w:r>
-      <w:proofErr w:type="spellStart"/>
-      <w:r>
-        <w:rPr>
-          <w:rFonts w:ascii="Cambria" w:hAnsi="Cambria"/>
-          <w:sz w:val="24"/>
-          <w:szCs w:val="24"/>
-        </w:rPr>
-        <w:t>deleteCustomerById</w:t>
-      </w:r>
-      <w:proofErr w:type="spellEnd"/>
-      <w:r>
-        <w:rPr>
-          <w:rFonts w:ascii="Cambria" w:hAnsi="Cambria"/>
-          <w:sz w:val="24"/>
-          <w:szCs w:val="24"/>
-        </w:rPr>
-        <w:t xml:space="preserve">(int </w:t>
-      </w:r>
-      <w:proofErr w:type="spellStart"/>
-      <w:r>
-        <w:rPr>
-          <w:rFonts w:ascii="Cambria" w:hAnsi="Cambria"/>
-          <w:sz w:val="24"/>
-          <w:szCs w:val="24"/>
-        </w:rPr>
-        <w:t>customerId</w:t>
-      </w:r>
-      <w:proofErr w:type="spellEnd"/>
-      <w:r>
-        <w:rPr>
-          <w:rFonts w:ascii="Cambria" w:hAnsi="Cambria"/>
+      <w:r>
+        <w:rPr>
+          <w:rFonts w:ascii="Cambria" w:hAnsi="Cambria"/>
+          <w:sz w:val="24"/>
+          <w:szCs w:val="24"/>
+        </w:rPr>
+        <w:t>deleteCustomerById(int customerId)</w:t>
+      </w:r>
+      <w:r>
+        <w:rPr>
+          <w:rFonts w:ascii="Cambria" w:hAnsi="Cambria"/>
+          <w:sz w:val="24"/>
+          <w:szCs w:val="24"/>
+        </w:rPr>
+        <w:t xml:space="preserve"> m</w:t>
+      </w:r>
+      <w:r>
+        <w:rPr>
+          <w:rFonts w:ascii="Cambria" w:hAnsi="Cambria"/>
+          <w:sz w:val="24"/>
+          <w:szCs w:val="24"/>
+        </w:rPr>
+        <w:t>ethod.</w:t>
+      </w:r>
+      <w:r>
+        <w:rPr>
+          <w:rFonts w:ascii="Cambria" w:hAnsi="Cambria"/>
+          <w:sz w:val="24"/>
+          <w:szCs w:val="24"/>
+        </w:rPr>
+        <w:br/>
+      </w:r>
+      <w:r>
+        <w:rPr>
+          <w:rFonts w:ascii="Cambria" w:hAnsi="Cambria"/>
+          <w:sz w:val="24"/>
+          <w:szCs w:val="24"/>
+        </w:rPr>
+        <w:br/>
+      </w:r>
+      <w:r>
+        <w:rPr>
+          <w:rFonts w:ascii="Cambria" w:hAnsi="Cambria"/>
+          <w:b/>
+          <w:bCs/>
+          <w:sz w:val="24"/>
+          <w:szCs w:val="24"/>
+          <w:u w:val="single"/>
+        </w:rPr>
+        <w:t xml:space="preserve">22/03/23: </w:t>
+      </w:r>
+      <w:r>
+        <w:rPr>
+          <w:rFonts w:ascii="Cambria" w:hAnsi="Cambria"/>
+          <w:b/>
+          <w:bCs/>
+          <w:sz w:val="24"/>
+          <w:szCs w:val="24"/>
+        </w:rPr>
+        <w:t>(</w:t>
+      </w:r>
+      <w:r>
+        <w:rPr>
+          <w:rFonts w:ascii="Cambria" w:hAnsi="Cambria"/>
+          <w:b/>
+          <w:bCs/>
+          <w:sz w:val="24"/>
+          <w:szCs w:val="24"/>
+        </w:rPr>
+        <w:t>22:</w:t>
+      </w:r>
+      <w:r>
+        <w:rPr>
+          <w:rFonts w:ascii="Cambria" w:hAnsi="Cambria"/>
+          <w:b/>
+          <w:bCs/>
+          <w:sz w:val="24"/>
+          <w:szCs w:val="24"/>
+        </w:rPr>
+        <w:t>46</w:t>
+      </w:r>
+      <w:r>
+        <w:rPr>
+          <w:rFonts w:ascii="Cambria" w:hAnsi="Cambria"/>
+          <w:b/>
+          <w:bCs/>
+          <w:sz w:val="24"/>
+          <w:szCs w:val="24"/>
+        </w:rPr>
+        <w:t xml:space="preserve"> PM </w:t>
+      </w:r>
+      <w:r>
+        <w:rPr>
+          <w:rFonts w:ascii="Cambria" w:hAnsi="Cambria"/>
+          <w:b/>
+          <w:bCs/>
           <w:sz w:val="24"/>
           <w:szCs w:val="24"/>
         </w:rPr>
@@ -3610,99 +3517,6 @@
       <w:r>
         <w:rPr>
           <w:rFonts w:ascii="Cambria" w:hAnsi="Cambria"/>
-          <w:sz w:val="24"/>
-          <w:szCs w:val="24"/>
-        </w:rPr>
-        <w:t xml:space="preserve"> m</w:t>
-      </w:r>
-      <w:r>
-        <w:rPr>
-          <w:rFonts w:ascii="Cambria" w:hAnsi="Cambria"/>
-          <w:sz w:val="24"/>
-          <w:szCs w:val="24"/>
-        </w:rPr>
-        <w:t>ethod.</w:t>
-      </w:r>
-      <w:r>
-        <w:rPr>
-          <w:rFonts w:ascii="Cambria" w:hAnsi="Cambria"/>
-          <w:sz w:val="24"/>
-          <w:szCs w:val="24"/>
-        </w:rPr>
-        <w:br/>
-      </w:r>
-      <w:r>
-        <w:rPr>
-          <w:rFonts w:ascii="Cambria" w:hAnsi="Cambria"/>
-          <w:sz w:val="24"/>
-          <w:szCs w:val="24"/>
-        </w:rPr>
-        <w:br/>
-      </w:r>
-      <w:r>
-        <w:rPr>
-          <w:rFonts w:ascii="Cambria" w:hAnsi="Cambria"/>
-          <w:b/>
-          <w:bCs/>
-          <w:sz w:val="24"/>
-          <w:szCs w:val="24"/>
-          <w:u w:val="single"/>
-        </w:rPr>
-        <w:t xml:space="preserve">22/03/23: </w:t>
-      </w:r>
-      <w:r>
-        <w:rPr>
-          <w:rFonts w:ascii="Cambria" w:hAnsi="Cambria"/>
-          <w:b/>
-          <w:bCs/>
-          <w:sz w:val="24"/>
-          <w:szCs w:val="24"/>
-        </w:rPr>
-        <w:t>(</w:t>
-      </w:r>
-      <w:r>
-        <w:rPr>
-          <w:rFonts w:ascii="Cambria" w:hAnsi="Cambria"/>
-          <w:b/>
-          <w:bCs/>
-          <w:sz w:val="24"/>
-          <w:szCs w:val="24"/>
-        </w:rPr>
-        <w:t>22:</w:t>
-      </w:r>
-      <w:r>
-        <w:rPr>
-          <w:rFonts w:ascii="Cambria" w:hAnsi="Cambria"/>
-          <w:b/>
-          <w:bCs/>
-          <w:sz w:val="24"/>
-          <w:szCs w:val="24"/>
-        </w:rPr>
-        <w:t>46</w:t>
-      </w:r>
-      <w:r>
-        <w:rPr>
-          <w:rFonts w:ascii="Cambria" w:hAnsi="Cambria"/>
-          <w:b/>
-          <w:bCs/>
-          <w:sz w:val="24"/>
-          <w:szCs w:val="24"/>
-        </w:rPr>
-        <w:t xml:space="preserve"> PM </w:t>
-      </w:r>
-      <w:r>
-        <w:rPr>
-          <w:rFonts w:ascii="Cambria" w:hAnsi="Cambria"/>
-          <w:b/>
-          <w:bCs/>
-          <w:sz w:val="24"/>
-          <w:szCs w:val="24"/>
-        </w:rPr>
-        <w:t>)</w:t>
-      </w:r>
-      <w:r>
-        <w:rPr>
-          <w:rFonts w:ascii="Cambria" w:hAnsi="Cambria"/>
           <w:b/>
           <w:bCs/>
           <w:sz w:val="24"/>
@@ -3732,15 +3546,6 @@
           <w:sz w:val="24"/>
           <w:szCs w:val="24"/>
         </w:rPr>
-        <w:t xml:space="preserve"> </w:t>
-      </w:r>
-      <w:proofErr w:type="spellStart"/>
-      <w:r>
-        <w:rPr>
-          <w:rFonts w:ascii="Cambria" w:hAnsi="Cambria"/>
-          <w:sz w:val="24"/>
-          <w:szCs w:val="24"/>
-        </w:rPr>
         <w:t>D</w:t>
       </w:r>
       <w:r>
@@ -3751,7 +3556,6 @@
         </w:rPr>
         <w:t>eleteCustomerById</w:t>
       </w:r>
-      <w:proofErr w:type="spellEnd"/>
       <w:r>
         <w:rPr>
           <w:rFonts w:ascii="Cambria" w:hAnsi="Cambria"/>
@@ -3834,27 +3638,7 @@
           <w:sz w:val="24"/>
           <w:szCs w:val="24"/>
         </w:rPr>
-        <w:t>22:</w:t>
-      </w:r>
-      <w:r>
-        <w:rPr>
-          <w:rFonts w:ascii="Cambria" w:hAnsi="Cambria"/>
-          <w:b/>
-          <w:bCs/>
-          <w:sz w:val="24"/>
-          <w:szCs w:val="24"/>
-        </w:rPr>
-        <w:t>48</w:t>
-      </w:r>
-      <w:r>
-        <w:rPr>
-          <w:rFonts w:ascii="Cambria" w:hAnsi="Cambria"/>
-          <w:b/>
-          <w:bCs/>
-          <w:sz w:val="24"/>
-          <w:szCs w:val="24"/>
-        </w:rPr>
-        <w:t xml:space="preserve"> PM </w:t>
+        <w:t xml:space="preserve">22:48 PM </w:t>
       </w:r>
       <w:r>
         <w:rPr>
@@ -3884,23 +3668,13 @@
         </w:rPr>
         <w:t xml:space="preserve">Implemented </w:t>
       </w:r>
-      <w:proofErr w:type="spellStart"/>
-      <w:r>
-        <w:rPr>
-          <w:rFonts w:ascii="Cambria" w:hAnsi="Cambria"/>
-          <w:sz w:val="24"/>
-          <w:szCs w:val="24"/>
-        </w:rPr>
-        <w:t>insertCustomer</w:t>
-      </w:r>
-      <w:proofErr w:type="spellEnd"/>
-      <w:r>
-        <w:rPr>
-          <w:rFonts w:ascii="Cambria" w:hAnsi="Cambria"/>
-          <w:sz w:val="24"/>
-          <w:szCs w:val="24"/>
-        </w:rPr>
-        <w:t xml:space="preserve">(Customer customer) </w:t>
+      <w:r>
+        <w:rPr>
+          <w:rFonts w:ascii="Cambria" w:hAnsi="Cambria"/>
+          <w:sz w:val="24"/>
+          <w:szCs w:val="24"/>
+        </w:rPr>
+        <w:t xml:space="preserve">insertCustomer(Customer customer) </w:t>
       </w:r>
     </w:p>
     <w:p>
@@ -3919,6 +3693,187 @@
           <w:szCs w:val="24"/>
         </w:rPr>
         <w:t>method.</w:t>
+      </w:r>
+      <w:r>
+        <w:rPr>
+          <w:rFonts w:ascii="Cambria" w:hAnsi="Cambria"/>
+          <w:sz w:val="24"/>
+          <w:szCs w:val="24"/>
+        </w:rPr>
+        <w:br/>
+      </w:r>
+      <w:r>
+        <w:rPr>
+          <w:rFonts w:ascii="Cambria" w:hAnsi="Cambria"/>
+          <w:sz w:val="24"/>
+          <w:szCs w:val="24"/>
+        </w:rPr>
+        <w:br/>
+      </w:r>
+      <w:r>
+        <w:rPr>
+          <w:rFonts w:ascii="Cambria" w:hAnsi="Cambria"/>
+          <w:b/>
+          <w:bCs/>
+          <w:sz w:val="24"/>
+          <w:szCs w:val="24"/>
+          <w:u w:val="single"/>
+        </w:rPr>
+        <w:t xml:space="preserve">22/03/23: </w:t>
+      </w:r>
+      <w:r>
+        <w:rPr>
+          <w:rFonts w:ascii="Cambria" w:hAnsi="Cambria"/>
+          <w:b/>
+          <w:bCs/>
+          <w:sz w:val="24"/>
+          <w:szCs w:val="24"/>
+        </w:rPr>
+        <w:t>(</w:t>
+      </w:r>
+      <w:r>
+        <w:rPr>
+          <w:rFonts w:ascii="Cambria" w:hAnsi="Cambria"/>
+          <w:b/>
+          <w:bCs/>
+          <w:sz w:val="24"/>
+          <w:szCs w:val="24"/>
+        </w:rPr>
+        <w:t>2</w:t>
+      </w:r>
+      <w:r>
+        <w:rPr>
+          <w:rFonts w:ascii="Cambria" w:hAnsi="Cambria"/>
+          <w:b/>
+          <w:bCs/>
+          <w:sz w:val="24"/>
+          <w:szCs w:val="24"/>
+        </w:rPr>
+        <w:t>3</w:t>
+      </w:r>
+      <w:r>
+        <w:rPr>
+          <w:rFonts w:ascii="Cambria" w:hAnsi="Cambria"/>
+          <w:b/>
+          <w:bCs/>
+          <w:sz w:val="24"/>
+          <w:szCs w:val="24"/>
+        </w:rPr>
+        <w:t>:</w:t>
+      </w:r>
+      <w:r>
+        <w:rPr>
+          <w:rFonts w:ascii="Cambria" w:hAnsi="Cambria"/>
+          <w:b/>
+          <w:bCs/>
+          <w:sz w:val="24"/>
+          <w:szCs w:val="24"/>
+        </w:rPr>
+        <w:t>06</w:t>
+      </w:r>
+      <w:r>
+        <w:rPr>
+          <w:rFonts w:ascii="Cambria" w:hAnsi="Cambria"/>
+          <w:b/>
+          <w:bCs/>
+          <w:sz w:val="24"/>
+          <w:szCs w:val="24"/>
+        </w:rPr>
+        <w:t xml:space="preserve"> PM </w:t>
+      </w:r>
+      <w:r>
+        <w:rPr>
+          <w:rFonts w:ascii="Cambria" w:hAnsi="Cambria"/>
+          <w:b/>
+          <w:bCs/>
+          <w:sz w:val="24"/>
+          <w:szCs w:val="24"/>
+        </w:rPr>
+        <w:t>)</w:t>
+      </w:r>
+      <w:r>
+        <w:rPr>
+          <w:rFonts w:ascii="Cambria" w:hAnsi="Cambria"/>
+          <w:b/>
+          <w:bCs/>
+          <w:sz w:val="24"/>
+          <w:szCs w:val="24"/>
+        </w:rPr>
+        <w:t xml:space="preserve"> </w:t>
+      </w:r>
+      <w:r>
+        <w:rPr>
+          <w:rFonts w:ascii="Cambria" w:hAnsi="Cambria"/>
+          <w:sz w:val="24"/>
+          <w:szCs w:val="24"/>
+        </w:rPr>
+        <w:t xml:space="preserve">Implemented </w:t>
+      </w:r>
+      <w:r>
+        <w:rPr>
+          <w:rFonts w:ascii="Cambria" w:hAnsi="Cambria"/>
+          <w:sz w:val="24"/>
+          <w:szCs w:val="24"/>
+        </w:rPr>
+        <w:t>test</w:t>
+      </w:r>
+      <w:r>
+        <w:rPr>
+          <w:rFonts w:ascii="Cambria" w:hAnsi="Cambria"/>
+          <w:sz w:val="24"/>
+          <w:szCs w:val="24"/>
+        </w:rPr>
+        <w:t>I</w:t>
+      </w:r>
+      <w:r>
+        <w:rPr>
+          <w:rFonts w:ascii="Cambria" w:hAnsi="Cambria"/>
+          <w:sz w:val="24"/>
+          <w:szCs w:val="24"/>
+        </w:rPr>
+        <w:t>nsertCustomer</w:t>
+      </w:r>
+      <w:r>
+        <w:rPr>
+          <w:rFonts w:ascii="Cambria" w:hAnsi="Cambria"/>
+          <w:sz w:val="24"/>
+          <w:szCs w:val="24"/>
+        </w:rPr>
+        <w:t>()</w:t>
+      </w:r>
+    </w:p>
+    <w:p>
+      <w:pPr>
+        <w:spacing w:line="360" w:lineRule="auto"/>
+        <w:rPr>
+          <w:rFonts w:ascii="Cambria" w:hAnsi="Cambria"/>
+          <w:sz w:val="24"/>
+          <w:szCs w:val="24"/>
+        </w:rPr>
+      </w:pPr>
+      <w:r>
+        <w:rPr>
+          <w:rFonts w:ascii="Cambria" w:hAnsi="Cambria"/>
+          <w:sz w:val="24"/>
+          <w:szCs w:val="24"/>
+        </w:rPr>
+        <w:t>- Junit Test and Successful.</w:t>
+      </w:r>
+      <w:r>
+        <w:rPr>
+          <w:rFonts w:ascii="Cambria" w:hAnsi="Cambria"/>
+          <w:sz w:val="24"/>
+          <w:szCs w:val="24"/>
+        </w:rPr>
+        <w:t xml:space="preserve"> While working on this test, </w:t>
+      </w:r>
+      <w:r>
+        <w:rPr>
+          <w:rFonts w:ascii="Cambria" w:hAnsi="Cambria"/>
+          <w:sz w:val="24"/>
+          <w:szCs w:val="24"/>
+        </w:rPr>
+        <w:t>it was failed a couple times then I had to change how I did the auto increment of my id for all DTOs and it was successful.</w:t>
       </w:r>
     </w:p>
     <w:sectPr>
@@ -4535,6 +4490,7 @@
   <w:style w:type="character" w:default="1" w:styleId="DefaultParagraphFont">
     <w:name w:val="Default Paragraph Font"/>
     <w:uiPriority w:val="1"/>
+    <w:semiHidden/>
     <w:unhideWhenUsed/>
   </w:style>
   <w:style w:type="table" w:default="1" w:styleId="TableNormal">

</xml_diff>

<commit_message>
Added AirportDaoInterface with Features 1-4.
</commit_message>
<xml_diff>
--- a/PROJECT LOG AND IDEAS.docx
+++ b/PROJECT LOG AND IDEAS.docx
@@ -1057,6 +1057,7 @@
         </w:rPr>
         <w:t xml:space="preserve"> table, as a trip can have multiple locations and a location can be part of multiple trips. This relationship is represented by the </w:t>
       </w:r>
+      <w:proofErr w:type="spellStart"/>
       <w:r>
         <w:rPr>
           <w:rFonts w:ascii="Cambria" w:hAnsi="Cambria"/>
@@ -1067,6 +1068,7 @@
         </w:rPr>
         <w:t>TripLocation</w:t>
       </w:r>
+      <w:proofErr w:type="spellEnd"/>
       <w:r>
         <w:rPr>
           <w:rFonts w:ascii="Cambria" w:hAnsi="Cambria"/>
@@ -1898,7 +1900,25 @@
           <w:sz w:val="24"/>
           <w:szCs w:val="24"/>
         </w:rPr>
-        <w:t>Database Model and Diagram done and attached in github.</w:t>
+        <w:t xml:space="preserve">Database Model and Diagram done and attached in </w:t>
+      </w:r>
+      <w:proofErr w:type="spellStart"/>
+      <w:r>
+        <w:rPr>
+          <w:rFonts w:ascii="Cambria" w:hAnsi="Cambria"/>
+          <w:sz w:val="24"/>
+          <w:szCs w:val="24"/>
+        </w:rPr>
+        <w:t>github</w:t>
+      </w:r>
+      <w:proofErr w:type="spellEnd"/>
+      <w:r>
+        <w:rPr>
+          <w:rFonts w:ascii="Cambria" w:hAnsi="Cambria"/>
+          <w:sz w:val="24"/>
+          <w:szCs w:val="24"/>
+        </w:rPr>
+        <w:t>.</w:t>
       </w:r>
       <w:r>
         <w:rPr>
@@ -2086,8 +2106,18 @@
           <w:sz w:val="24"/>
           <w:szCs w:val="24"/>
         </w:rPr>
-        <w:t>Application Folder Structure Created in Intellij</w:t>
-      </w:r>
+        <w:t xml:space="preserve">Application Folder Structure Created in </w:t>
+      </w:r>
+      <w:proofErr w:type="spellStart"/>
+      <w:r>
+        <w:rPr>
+          <w:rFonts w:ascii="Cambria" w:hAnsi="Cambria"/>
+          <w:sz w:val="24"/>
+          <w:szCs w:val="24"/>
+        </w:rPr>
+        <w:t>Intellij</w:t>
+      </w:r>
+      <w:proofErr w:type="spellEnd"/>
       <w:r>
         <w:rPr>
           <w:rFonts w:ascii="Cambria" w:hAnsi="Cambria"/>
@@ -2159,7 +2189,25 @@
           <w:sz w:val="24"/>
           <w:szCs w:val="24"/>
         </w:rPr>
-        <w:t>Using the DAO_product example I made up my project folder structure.</w:t>
+        <w:t xml:space="preserve">Using the </w:t>
+      </w:r>
+      <w:proofErr w:type="spellStart"/>
+      <w:r>
+        <w:rPr>
+          <w:rFonts w:ascii="Cambria" w:hAnsi="Cambria"/>
+          <w:sz w:val="24"/>
+          <w:szCs w:val="24"/>
+        </w:rPr>
+        <w:t>DAO_product</w:t>
+      </w:r>
+      <w:proofErr w:type="spellEnd"/>
+      <w:r>
+        <w:rPr>
+          <w:rFonts w:ascii="Cambria" w:hAnsi="Cambria"/>
+          <w:sz w:val="24"/>
+          <w:szCs w:val="24"/>
+        </w:rPr>
+        <w:t xml:space="preserve"> example I made up my project folder structure.</w:t>
       </w:r>
       <w:r>
         <w:rPr>
@@ -2781,7 +2829,25 @@
           <w:sz w:val="24"/>
           <w:szCs w:val="24"/>
         </w:rPr>
-        <w:t>JDBC connection and DaoException.</w:t>
+        <w:t xml:space="preserve">JDBC connection and </w:t>
+      </w:r>
+      <w:proofErr w:type="spellStart"/>
+      <w:r>
+        <w:rPr>
+          <w:rFonts w:ascii="Cambria" w:hAnsi="Cambria"/>
+          <w:sz w:val="24"/>
+          <w:szCs w:val="24"/>
+        </w:rPr>
+        <w:t>DaoException</w:t>
+      </w:r>
+      <w:proofErr w:type="spellEnd"/>
+      <w:r>
+        <w:rPr>
+          <w:rFonts w:ascii="Cambria" w:hAnsi="Cambria"/>
+          <w:sz w:val="24"/>
+          <w:szCs w:val="24"/>
+        </w:rPr>
+        <w:t>.</w:t>
       </w:r>
       <w:r>
         <w:rPr>
@@ -2856,7 +2922,25 @@
           <w:sz w:val="24"/>
           <w:szCs w:val="24"/>
         </w:rPr>
-        <w:t xml:space="preserve">Added CustomerDaoInterface </w:t>
+        <w:t xml:space="preserve">Added </w:t>
+      </w:r>
+      <w:proofErr w:type="spellStart"/>
+      <w:r>
+        <w:rPr>
+          <w:rFonts w:ascii="Cambria" w:hAnsi="Cambria"/>
+          <w:sz w:val="24"/>
+          <w:szCs w:val="24"/>
+        </w:rPr>
+        <w:t>CustomerDaoInterface</w:t>
+      </w:r>
+      <w:proofErr w:type="spellEnd"/>
+      <w:r>
+        <w:rPr>
+          <w:rFonts w:ascii="Cambria" w:hAnsi="Cambria"/>
+          <w:sz w:val="24"/>
+          <w:szCs w:val="24"/>
+        </w:rPr>
+        <w:t xml:space="preserve"> </w:t>
       </w:r>
       <w:r>
         <w:rPr>
@@ -2969,7 +3053,25 @@
           <w:sz w:val="24"/>
           <w:szCs w:val="24"/>
         </w:rPr>
-        <w:t>Implemented findAllCustomers() method</w:t>
+        <w:t xml:space="preserve">Implemented </w:t>
+      </w:r>
+      <w:proofErr w:type="spellStart"/>
+      <w:r>
+        <w:rPr>
+          <w:rFonts w:ascii="Cambria" w:hAnsi="Cambria"/>
+          <w:sz w:val="24"/>
+          <w:szCs w:val="24"/>
+        </w:rPr>
+        <w:t>findAllCustomers</w:t>
+      </w:r>
+      <w:proofErr w:type="spellEnd"/>
+      <w:r>
+        <w:rPr>
+          <w:rFonts w:ascii="Cambria" w:hAnsi="Cambria"/>
+          <w:sz w:val="24"/>
+          <w:szCs w:val="24"/>
+        </w:rPr>
+        <w:t>() method</w:t>
       </w:r>
       <w:r>
         <w:rPr>
@@ -3052,7 +3154,25 @@
           <w:sz w:val="24"/>
           <w:szCs w:val="24"/>
         </w:rPr>
-        <w:t>Implemented testFindAllCustomers()  - Junit Test and Successful.</w:t>
+        <w:t xml:space="preserve">Implemented </w:t>
+      </w:r>
+      <w:proofErr w:type="spellStart"/>
+      <w:r>
+        <w:rPr>
+          <w:rFonts w:ascii="Cambria" w:hAnsi="Cambria"/>
+          <w:sz w:val="24"/>
+          <w:szCs w:val="24"/>
+        </w:rPr>
+        <w:t>testFindAllCustomers</w:t>
+      </w:r>
+      <w:proofErr w:type="spellEnd"/>
+      <w:r>
+        <w:rPr>
+          <w:rFonts w:ascii="Cambria" w:hAnsi="Cambria"/>
+          <w:sz w:val="24"/>
+          <w:szCs w:val="24"/>
+        </w:rPr>
+        <w:t>()  - Junit Test and Successful.</w:t>
       </w:r>
       <w:r>
         <w:rPr>
@@ -3149,13 +3269,41 @@
         </w:rPr>
         <w:t xml:space="preserve">Implemented </w:t>
       </w:r>
-      <w:r>
-        <w:rPr>
-          <w:rFonts w:ascii="Cambria" w:hAnsi="Cambria"/>
-          <w:sz w:val="24"/>
-          <w:szCs w:val="24"/>
-        </w:rPr>
-        <w:t>findCustomerById(int customerId)</w:t>
+      <w:proofErr w:type="spellStart"/>
+      <w:r>
+        <w:rPr>
+          <w:rFonts w:ascii="Cambria" w:hAnsi="Cambria"/>
+          <w:sz w:val="24"/>
+          <w:szCs w:val="24"/>
+        </w:rPr>
+        <w:t>findCustomerById</w:t>
+      </w:r>
+      <w:proofErr w:type="spellEnd"/>
+      <w:r>
+        <w:rPr>
+          <w:rFonts w:ascii="Cambria" w:hAnsi="Cambria"/>
+          <w:sz w:val="24"/>
+          <w:szCs w:val="24"/>
+        </w:rPr>
+        <w:t xml:space="preserve">(int </w:t>
+      </w:r>
+      <w:proofErr w:type="spellStart"/>
+      <w:r>
+        <w:rPr>
+          <w:rFonts w:ascii="Cambria" w:hAnsi="Cambria"/>
+          <w:sz w:val="24"/>
+          <w:szCs w:val="24"/>
+        </w:rPr>
+        <w:t>customerId</w:t>
+      </w:r>
+      <w:proofErr w:type="spellEnd"/>
+      <w:r>
+        <w:rPr>
+          <w:rFonts w:ascii="Cambria" w:hAnsi="Cambria"/>
+          <w:sz w:val="24"/>
+          <w:szCs w:val="24"/>
+        </w:rPr>
+        <w:t>)</w:t>
       </w:r>
     </w:p>
     <w:p>
@@ -3270,13 +3418,23 @@
         </w:rPr>
         <w:t xml:space="preserve">Implemented </w:t>
       </w:r>
-      <w:r>
-        <w:rPr>
-          <w:rFonts w:ascii="Cambria" w:hAnsi="Cambria"/>
-          <w:sz w:val="24"/>
-          <w:szCs w:val="24"/>
-        </w:rPr>
-        <w:t>testFindCustomerById()</w:t>
+      <w:proofErr w:type="spellStart"/>
+      <w:r>
+        <w:rPr>
+          <w:rFonts w:ascii="Cambria" w:hAnsi="Cambria"/>
+          <w:sz w:val="24"/>
+          <w:szCs w:val="24"/>
+        </w:rPr>
+        <w:t>testFindCustomerById</w:t>
+      </w:r>
+      <w:proofErr w:type="spellEnd"/>
+      <w:r>
+        <w:rPr>
+          <w:rFonts w:ascii="Cambria" w:hAnsi="Cambria"/>
+          <w:sz w:val="24"/>
+          <w:szCs w:val="24"/>
+        </w:rPr>
+        <w:t>()</w:t>
       </w:r>
     </w:p>
     <w:p>
@@ -3413,13 +3571,41 @@
         </w:rPr>
         <w:t xml:space="preserve">Implemented </w:t>
       </w:r>
-      <w:r>
-        <w:rPr>
-          <w:rFonts w:ascii="Cambria" w:hAnsi="Cambria"/>
-          <w:sz w:val="24"/>
-          <w:szCs w:val="24"/>
-        </w:rPr>
-        <w:t>deleteCustomerById(int customerId)</w:t>
+      <w:proofErr w:type="spellStart"/>
+      <w:r>
+        <w:rPr>
+          <w:rFonts w:ascii="Cambria" w:hAnsi="Cambria"/>
+          <w:sz w:val="24"/>
+          <w:szCs w:val="24"/>
+        </w:rPr>
+        <w:t>deleteCustomerById</w:t>
+      </w:r>
+      <w:proofErr w:type="spellEnd"/>
+      <w:r>
+        <w:rPr>
+          <w:rFonts w:ascii="Cambria" w:hAnsi="Cambria"/>
+          <w:sz w:val="24"/>
+          <w:szCs w:val="24"/>
+        </w:rPr>
+        <w:t xml:space="preserve">(int </w:t>
+      </w:r>
+      <w:proofErr w:type="spellStart"/>
+      <w:r>
+        <w:rPr>
+          <w:rFonts w:ascii="Cambria" w:hAnsi="Cambria"/>
+          <w:sz w:val="24"/>
+          <w:szCs w:val="24"/>
+        </w:rPr>
+        <w:t>customerId</w:t>
+      </w:r>
+      <w:proofErr w:type="spellEnd"/>
+      <w:r>
+        <w:rPr>
+          <w:rFonts w:ascii="Cambria" w:hAnsi="Cambria"/>
+          <w:sz w:val="24"/>
+          <w:szCs w:val="24"/>
+        </w:rPr>
+        <w:t>)</w:t>
       </w:r>
       <w:r>
         <w:rPr>
@@ -3532,6 +3718,7 @@
         </w:rPr>
         <w:t xml:space="preserve">Implemented </w:t>
       </w:r>
+      <w:proofErr w:type="spellStart"/>
       <w:r>
         <w:rPr>
           <w:rFonts w:ascii="Cambria" w:hAnsi="Cambria"/>
@@ -3556,6 +3743,7 @@
         </w:rPr>
         <w:t>eleteCustomerById</w:t>
       </w:r>
+      <w:proofErr w:type="spellEnd"/>
       <w:r>
         <w:rPr>
           <w:rFonts w:ascii="Cambria" w:hAnsi="Cambria"/>
@@ -3668,13 +3856,23 @@
         </w:rPr>
         <w:t xml:space="preserve">Implemented </w:t>
       </w:r>
-      <w:r>
-        <w:rPr>
-          <w:rFonts w:ascii="Cambria" w:hAnsi="Cambria"/>
-          <w:sz w:val="24"/>
-          <w:szCs w:val="24"/>
-        </w:rPr>
-        <w:t xml:space="preserve">insertCustomer(Customer customer) </w:t>
+      <w:proofErr w:type="spellStart"/>
+      <w:r>
+        <w:rPr>
+          <w:rFonts w:ascii="Cambria" w:hAnsi="Cambria"/>
+          <w:sz w:val="24"/>
+          <w:szCs w:val="24"/>
+        </w:rPr>
+        <w:t>insertCustomer</w:t>
+      </w:r>
+      <w:proofErr w:type="spellEnd"/>
+      <w:r>
+        <w:rPr>
+          <w:rFonts w:ascii="Cambria" w:hAnsi="Cambria"/>
+          <w:sz w:val="24"/>
+          <w:szCs w:val="24"/>
+        </w:rPr>
+        <w:t xml:space="preserve">(Customer customer) </w:t>
       </w:r>
     </w:p>
     <w:p>
@@ -3809,6 +4007,7 @@
         </w:rPr>
         <w:t xml:space="preserve">Implemented </w:t>
       </w:r>
+      <w:proofErr w:type="spellStart"/>
       <w:r>
         <w:rPr>
           <w:rFonts w:ascii="Cambria" w:hAnsi="Cambria"/>
@@ -3833,6 +4032,7 @@
         </w:rPr>
         <w:t>nsertCustomer</w:t>
       </w:r>
+      <w:proofErr w:type="spellEnd"/>
       <w:r>
         <w:rPr>
           <w:rFonts w:ascii="Cambria" w:hAnsi="Cambria"/>
@@ -3874,6 +4074,137 @@
           <w:szCs w:val="24"/>
         </w:rPr>
         <w:t>it was failed a couple times then I had to change how I did the auto increment of my id for all DTOs and it was successful.</w:t>
+      </w:r>
+      <w:r>
+        <w:rPr>
+          <w:rFonts w:ascii="Cambria" w:hAnsi="Cambria"/>
+          <w:sz w:val="24"/>
+          <w:szCs w:val="24"/>
+        </w:rPr>
+        <w:br/>
+      </w:r>
+      <w:r>
+        <w:rPr>
+          <w:rFonts w:ascii="Cambria" w:hAnsi="Cambria"/>
+          <w:sz w:val="24"/>
+          <w:szCs w:val="24"/>
+        </w:rPr>
+        <w:br/>
+      </w:r>
+      <w:r>
+        <w:rPr>
+          <w:rFonts w:ascii="Cambria" w:hAnsi="Cambria"/>
+          <w:b/>
+          <w:bCs/>
+          <w:sz w:val="24"/>
+          <w:szCs w:val="24"/>
+          <w:u w:val="single"/>
+        </w:rPr>
+        <w:t xml:space="preserve">22/03/23: </w:t>
+      </w:r>
+      <w:r>
+        <w:rPr>
+          <w:rFonts w:ascii="Cambria" w:hAnsi="Cambria"/>
+          <w:b/>
+          <w:bCs/>
+          <w:sz w:val="24"/>
+          <w:szCs w:val="24"/>
+        </w:rPr>
+        <w:t>(</w:t>
+      </w:r>
+      <w:r>
+        <w:rPr>
+          <w:rFonts w:ascii="Cambria" w:hAnsi="Cambria"/>
+          <w:b/>
+          <w:bCs/>
+          <w:sz w:val="24"/>
+          <w:szCs w:val="24"/>
+        </w:rPr>
+        <w:t>23</w:t>
+      </w:r>
+      <w:r>
+        <w:rPr>
+          <w:rFonts w:ascii="Cambria" w:hAnsi="Cambria"/>
+          <w:b/>
+          <w:bCs/>
+          <w:sz w:val="24"/>
+          <w:szCs w:val="24"/>
+        </w:rPr>
+        <w:t>:1</w:t>
+      </w:r>
+      <w:r>
+        <w:rPr>
+          <w:rFonts w:ascii="Cambria" w:hAnsi="Cambria"/>
+          <w:b/>
+          <w:bCs/>
+          <w:sz w:val="24"/>
+          <w:szCs w:val="24"/>
+        </w:rPr>
+        <w:t>6</w:t>
+      </w:r>
+      <w:r>
+        <w:rPr>
+          <w:rFonts w:ascii="Cambria" w:hAnsi="Cambria"/>
+          <w:b/>
+          <w:bCs/>
+          <w:sz w:val="24"/>
+          <w:szCs w:val="24"/>
+        </w:rPr>
+        <w:t xml:space="preserve"> PM </w:t>
+      </w:r>
+      <w:r>
+        <w:rPr>
+          <w:rFonts w:ascii="Cambria" w:hAnsi="Cambria"/>
+          <w:b/>
+          <w:bCs/>
+          <w:sz w:val="24"/>
+          <w:szCs w:val="24"/>
+        </w:rPr>
+        <w:t>)</w:t>
+      </w:r>
+      <w:r>
+        <w:rPr>
+          <w:rFonts w:ascii="Cambria" w:hAnsi="Cambria"/>
+          <w:b/>
+          <w:bCs/>
+          <w:sz w:val="24"/>
+          <w:szCs w:val="24"/>
+        </w:rPr>
+        <w:t xml:space="preserve"> </w:t>
+      </w:r>
+      <w:r>
+        <w:rPr>
+          <w:rFonts w:ascii="Cambria" w:hAnsi="Cambria"/>
+          <w:sz w:val="24"/>
+          <w:szCs w:val="24"/>
+        </w:rPr>
+        <w:t xml:space="preserve">Added </w:t>
+      </w:r>
+      <w:proofErr w:type="spellStart"/>
+      <w:r>
+        <w:rPr>
+          <w:rFonts w:ascii="Cambria" w:hAnsi="Cambria"/>
+          <w:sz w:val="24"/>
+          <w:szCs w:val="24"/>
+        </w:rPr>
+        <w:t>Airport</w:t>
+      </w:r>
+      <w:r>
+        <w:rPr>
+          <w:rFonts w:ascii="Cambria" w:hAnsi="Cambria"/>
+          <w:sz w:val="24"/>
+          <w:szCs w:val="24"/>
+        </w:rPr>
+        <w:t>DaoInterface</w:t>
+      </w:r>
+      <w:proofErr w:type="spellEnd"/>
+      <w:r>
+        <w:rPr>
+          <w:rFonts w:ascii="Cambria" w:hAnsi="Cambria"/>
+          <w:sz w:val="24"/>
+          <w:szCs w:val="24"/>
+        </w:rPr>
+        <w:t xml:space="preserve"> with Features 1-4.</w:t>
       </w:r>
     </w:p>
     <w:sectPr>

</xml_diff>

<commit_message>
testFindAllAirports() Junit Test and Successful.
</commit_message>
<xml_diff>
--- a/PROJECT LOG AND IDEAS.docx
+++ b/PROJECT LOG AND IDEAS.docx
@@ -4215,7 +4215,47 @@
           <w:sz w:val="24"/>
           <w:szCs w:val="24"/>
         </w:rPr>
-        <w:t xml:space="preserve">20:45 PM </w:t>
+        <w:t>2</w:t>
+      </w:r>
+      <w:r>
+        <w:rPr>
+          <w:rFonts w:ascii="Cambria" w:hAnsi="Cambria"/>
+          <w:b/>
+          <w:bCs/>
+          <w:sz w:val="24"/>
+          <w:szCs w:val="24"/>
+        </w:rPr>
+        <w:t>3</w:t>
+      </w:r>
+      <w:r>
+        <w:rPr>
+          <w:rFonts w:ascii="Cambria" w:hAnsi="Cambria"/>
+          <w:b/>
+          <w:bCs/>
+          <w:sz w:val="24"/>
+          <w:szCs w:val="24"/>
+        </w:rPr>
+        <w:t>:</w:t>
+      </w:r>
+      <w:r>
+        <w:rPr>
+          <w:rFonts w:ascii="Cambria" w:hAnsi="Cambria"/>
+          <w:b/>
+          <w:bCs/>
+          <w:sz w:val="24"/>
+          <w:szCs w:val="24"/>
+        </w:rPr>
+        <w:t>21</w:t>
+      </w:r>
+      <w:r>
+        <w:rPr>
+          <w:rFonts w:ascii="Cambria" w:hAnsi="Cambria"/>
+          <w:b/>
+          <w:bCs/>
+          <w:sz w:val="24"/>
+          <w:szCs w:val="24"/>
+        </w:rPr>
+        <w:t xml:space="preserve"> PM </w:t>
       </w:r>
       <w:r>
         <w:rPr>
@@ -4278,6 +4318,147 @@
           <w:szCs w:val="24"/>
         </w:rPr>
         <w:t>() method.</w:t>
+      </w:r>
+      <w:r>
+        <w:rPr>
+          <w:rFonts w:ascii="Cambria" w:hAnsi="Cambria"/>
+          <w:sz w:val="24"/>
+          <w:szCs w:val="24"/>
+        </w:rPr>
+        <w:br/>
+      </w:r>
+      <w:r>
+        <w:rPr>
+          <w:rFonts w:ascii="Cambria" w:hAnsi="Cambria"/>
+          <w:sz w:val="24"/>
+          <w:szCs w:val="24"/>
+        </w:rPr>
+        <w:br/>
+      </w:r>
+      <w:r>
+        <w:rPr>
+          <w:rFonts w:ascii="Cambria" w:hAnsi="Cambria"/>
+          <w:b/>
+          <w:bCs/>
+          <w:sz w:val="24"/>
+          <w:szCs w:val="24"/>
+          <w:u w:val="single"/>
+        </w:rPr>
+        <w:t xml:space="preserve">22/03/23: </w:t>
+      </w:r>
+      <w:r>
+        <w:rPr>
+          <w:rFonts w:ascii="Cambria" w:hAnsi="Cambria"/>
+          <w:b/>
+          <w:bCs/>
+          <w:sz w:val="24"/>
+          <w:szCs w:val="24"/>
+        </w:rPr>
+        <w:t>(</w:t>
+      </w:r>
+      <w:r>
+        <w:rPr>
+          <w:rFonts w:ascii="Cambria" w:hAnsi="Cambria"/>
+          <w:b/>
+          <w:bCs/>
+          <w:sz w:val="24"/>
+          <w:szCs w:val="24"/>
+        </w:rPr>
+        <w:t>2</w:t>
+      </w:r>
+      <w:r>
+        <w:rPr>
+          <w:rFonts w:ascii="Cambria" w:hAnsi="Cambria"/>
+          <w:b/>
+          <w:bCs/>
+          <w:sz w:val="24"/>
+          <w:szCs w:val="24"/>
+        </w:rPr>
+        <w:t>3</w:t>
+      </w:r>
+      <w:r>
+        <w:rPr>
+          <w:rFonts w:ascii="Cambria" w:hAnsi="Cambria"/>
+          <w:b/>
+          <w:bCs/>
+          <w:sz w:val="24"/>
+          <w:szCs w:val="24"/>
+        </w:rPr>
+        <w:t>:</w:t>
+      </w:r>
+      <w:r>
+        <w:rPr>
+          <w:rFonts w:ascii="Cambria" w:hAnsi="Cambria"/>
+          <w:b/>
+          <w:bCs/>
+          <w:sz w:val="24"/>
+          <w:szCs w:val="24"/>
+        </w:rPr>
+        <w:t>23</w:t>
+      </w:r>
+      <w:r>
+        <w:rPr>
+          <w:rFonts w:ascii="Cambria" w:hAnsi="Cambria"/>
+          <w:b/>
+          <w:bCs/>
+          <w:sz w:val="24"/>
+          <w:szCs w:val="24"/>
+        </w:rPr>
+        <w:t xml:space="preserve"> PM </w:t>
+      </w:r>
+      <w:r>
+        <w:rPr>
+          <w:rFonts w:ascii="Cambria" w:hAnsi="Cambria"/>
+          <w:b/>
+          <w:bCs/>
+          <w:sz w:val="24"/>
+          <w:szCs w:val="24"/>
+        </w:rPr>
+        <w:t>)</w:t>
+      </w:r>
+      <w:r>
+        <w:rPr>
+          <w:rFonts w:ascii="Cambria" w:hAnsi="Cambria"/>
+          <w:b/>
+          <w:bCs/>
+          <w:sz w:val="24"/>
+          <w:szCs w:val="24"/>
+        </w:rPr>
+        <w:t xml:space="preserve"> </w:t>
+      </w:r>
+      <w:r>
+        <w:rPr>
+          <w:rFonts w:ascii="Cambria" w:hAnsi="Cambria"/>
+          <w:sz w:val="24"/>
+          <w:szCs w:val="24"/>
+        </w:rPr>
+        <w:t xml:space="preserve">Implemented </w:t>
+      </w:r>
+      <w:proofErr w:type="spellStart"/>
+      <w:r>
+        <w:rPr>
+          <w:rFonts w:ascii="Cambria" w:hAnsi="Cambria"/>
+          <w:sz w:val="24"/>
+          <w:szCs w:val="24"/>
+        </w:rPr>
+        <w:t>testFindAll</w:t>
+      </w:r>
+      <w:r>
+        <w:rPr>
+          <w:rFonts w:ascii="Cambria" w:hAnsi="Cambria"/>
+          <w:sz w:val="24"/>
+          <w:szCs w:val="24"/>
+        </w:rPr>
+        <w:t>Airports</w:t>
+      </w:r>
+      <w:proofErr w:type="spellEnd"/>
+      <w:r>
+        <w:rPr>
+          <w:rFonts w:ascii="Cambria" w:hAnsi="Cambria"/>
+          <w:sz w:val="24"/>
+          <w:szCs w:val="24"/>
+        </w:rPr>
+        <w:t>()  - Junit Test and Successful.</w:t>
       </w:r>
       <w:r>
         <w:rPr>

</xml_diff>

<commit_message>
Implemented findAirportById(int airportId) method.
</commit_message>
<xml_diff>
--- a/PROJECT LOG AND IDEAS.docx
+++ b/PROJECT LOG AND IDEAS.docx
@@ -1057,7 +1057,6 @@
         </w:rPr>
         <w:t xml:space="preserve"> table, as a trip can have multiple locations and a location can be part of multiple trips. This relationship is represented by the </w:t>
       </w:r>
-      <w:proofErr w:type="spellStart"/>
       <w:r>
         <w:rPr>
           <w:rFonts w:ascii="Cambria" w:hAnsi="Cambria"/>
@@ -1068,7 +1067,6 @@
         </w:rPr>
         <w:t>TripLocation</w:t>
       </w:r>
-      <w:proofErr w:type="spellEnd"/>
       <w:r>
         <w:rPr>
           <w:rFonts w:ascii="Cambria" w:hAnsi="Cambria"/>
@@ -1900,25 +1898,7 @@
           <w:sz w:val="24"/>
           <w:szCs w:val="24"/>
         </w:rPr>
-        <w:t xml:space="preserve">Database Model and Diagram done and attached in </w:t>
-      </w:r>
-      <w:proofErr w:type="spellStart"/>
-      <w:r>
-        <w:rPr>
-          <w:rFonts w:ascii="Cambria" w:hAnsi="Cambria"/>
-          <w:sz w:val="24"/>
-          <w:szCs w:val="24"/>
-        </w:rPr>
-        <w:t>github</w:t>
-      </w:r>
-      <w:proofErr w:type="spellEnd"/>
-      <w:r>
-        <w:rPr>
-          <w:rFonts w:ascii="Cambria" w:hAnsi="Cambria"/>
-          <w:sz w:val="24"/>
-          <w:szCs w:val="24"/>
-        </w:rPr>
-        <w:t>.</w:t>
+        <w:t>Database Model and Diagram done and attached in github.</w:t>
       </w:r>
       <w:r>
         <w:rPr>
@@ -2106,18 +2086,8 @@
           <w:sz w:val="24"/>
           <w:szCs w:val="24"/>
         </w:rPr>
-        <w:t xml:space="preserve">Application Folder Structure Created in </w:t>
-      </w:r>
-      <w:proofErr w:type="spellStart"/>
-      <w:r>
-        <w:rPr>
-          <w:rFonts w:ascii="Cambria" w:hAnsi="Cambria"/>
-          <w:sz w:val="24"/>
-          <w:szCs w:val="24"/>
-        </w:rPr>
-        <w:t>Intellij</w:t>
-      </w:r>
-      <w:proofErr w:type="spellEnd"/>
+        <w:t>Application Folder Structure Created in Intellij</w:t>
+      </w:r>
       <w:r>
         <w:rPr>
           <w:rFonts w:ascii="Cambria" w:hAnsi="Cambria"/>
@@ -2189,25 +2159,7 @@
           <w:sz w:val="24"/>
           <w:szCs w:val="24"/>
         </w:rPr>
-        <w:t xml:space="preserve">Using the </w:t>
-      </w:r>
-      <w:proofErr w:type="spellStart"/>
-      <w:r>
-        <w:rPr>
-          <w:rFonts w:ascii="Cambria" w:hAnsi="Cambria"/>
-          <w:sz w:val="24"/>
-          <w:szCs w:val="24"/>
-        </w:rPr>
-        <w:t>DAO_product</w:t>
-      </w:r>
-      <w:proofErr w:type="spellEnd"/>
-      <w:r>
-        <w:rPr>
-          <w:rFonts w:ascii="Cambria" w:hAnsi="Cambria"/>
-          <w:sz w:val="24"/>
-          <w:szCs w:val="24"/>
-        </w:rPr>
-        <w:t xml:space="preserve"> example I made up my project folder structure.</w:t>
+        <w:t>Using the DAO_product example I made up my project folder structure.</w:t>
       </w:r>
       <w:r>
         <w:rPr>
@@ -2829,18 +2781,196 @@
           <w:sz w:val="24"/>
           <w:szCs w:val="24"/>
         </w:rPr>
-        <w:t xml:space="preserve">JDBC connection and </w:t>
-      </w:r>
-      <w:proofErr w:type="spellStart"/>
-      <w:r>
-        <w:rPr>
-          <w:rFonts w:ascii="Cambria" w:hAnsi="Cambria"/>
-          <w:sz w:val="24"/>
-          <w:szCs w:val="24"/>
-        </w:rPr>
-        <w:t>DaoException</w:t>
-      </w:r>
-      <w:proofErr w:type="spellEnd"/>
+        <w:t>JDBC connection and DaoException.</w:t>
+      </w:r>
+      <w:r>
+        <w:rPr>
+          <w:rFonts w:ascii="Cambria" w:hAnsi="Cambria"/>
+          <w:sz w:val="24"/>
+          <w:szCs w:val="24"/>
+        </w:rPr>
+        <w:br/>
+      </w:r>
+      <w:r>
+        <w:rPr>
+          <w:rFonts w:ascii="Cambria" w:hAnsi="Cambria"/>
+          <w:sz w:val="24"/>
+          <w:szCs w:val="24"/>
+        </w:rPr>
+        <w:br/>
+      </w:r>
+      <w:r>
+        <w:rPr>
+          <w:rFonts w:ascii="Cambria" w:hAnsi="Cambria"/>
+          <w:b/>
+          <w:bCs/>
+          <w:sz w:val="24"/>
+          <w:szCs w:val="24"/>
+          <w:u w:val="single"/>
+        </w:rPr>
+        <w:t xml:space="preserve">22/03/23: </w:t>
+      </w:r>
+      <w:r>
+        <w:rPr>
+          <w:rFonts w:ascii="Cambria" w:hAnsi="Cambria"/>
+          <w:b/>
+          <w:bCs/>
+          <w:sz w:val="24"/>
+          <w:szCs w:val="24"/>
+        </w:rPr>
+        <w:t>(</w:t>
+      </w:r>
+      <w:r>
+        <w:rPr>
+          <w:rFonts w:ascii="Cambria" w:hAnsi="Cambria"/>
+          <w:b/>
+          <w:bCs/>
+          <w:sz w:val="24"/>
+          <w:szCs w:val="24"/>
+        </w:rPr>
+        <w:t xml:space="preserve">19:17 PM </w:t>
+      </w:r>
+      <w:r>
+        <w:rPr>
+          <w:rFonts w:ascii="Cambria" w:hAnsi="Cambria"/>
+          <w:b/>
+          <w:bCs/>
+          <w:sz w:val="24"/>
+          <w:szCs w:val="24"/>
+        </w:rPr>
+        <w:t>)</w:t>
+      </w:r>
+      <w:r>
+        <w:rPr>
+          <w:rFonts w:ascii="Cambria" w:hAnsi="Cambria"/>
+          <w:b/>
+          <w:bCs/>
+          <w:sz w:val="24"/>
+          <w:szCs w:val="24"/>
+        </w:rPr>
+        <w:t xml:space="preserve"> </w:t>
+      </w:r>
+      <w:r>
+        <w:rPr>
+          <w:rFonts w:ascii="Cambria" w:hAnsi="Cambria"/>
+          <w:sz w:val="24"/>
+          <w:szCs w:val="24"/>
+        </w:rPr>
+        <w:t xml:space="preserve">Added CustomerDaoInterface </w:t>
+      </w:r>
+      <w:r>
+        <w:rPr>
+          <w:rFonts w:ascii="Cambria" w:hAnsi="Cambria"/>
+          <w:sz w:val="24"/>
+          <w:szCs w:val="24"/>
+        </w:rPr>
+        <w:t>with Features 1-4.</w:t>
+      </w:r>
+      <w:r>
+        <w:rPr>
+          <w:rFonts w:ascii="Cambria" w:hAnsi="Cambria"/>
+          <w:sz w:val="24"/>
+          <w:szCs w:val="24"/>
+        </w:rPr>
+        <w:br/>
+      </w:r>
+      <w:r>
+        <w:rPr>
+          <w:rFonts w:ascii="Cambria" w:hAnsi="Cambria"/>
+          <w:sz w:val="24"/>
+          <w:szCs w:val="24"/>
+        </w:rPr>
+        <w:br/>
+      </w:r>
+      <w:r>
+        <w:rPr>
+          <w:rFonts w:ascii="Cambria" w:hAnsi="Cambria"/>
+          <w:b/>
+          <w:bCs/>
+          <w:sz w:val="24"/>
+          <w:szCs w:val="24"/>
+          <w:u w:val="single"/>
+        </w:rPr>
+        <w:t xml:space="preserve">22/03/23: </w:t>
+      </w:r>
+      <w:r>
+        <w:rPr>
+          <w:rFonts w:ascii="Cambria" w:hAnsi="Cambria"/>
+          <w:b/>
+          <w:bCs/>
+          <w:sz w:val="24"/>
+          <w:szCs w:val="24"/>
+        </w:rPr>
+        <w:t>(</w:t>
+      </w:r>
+      <w:r>
+        <w:rPr>
+          <w:rFonts w:ascii="Cambria" w:hAnsi="Cambria"/>
+          <w:b/>
+          <w:bCs/>
+          <w:sz w:val="24"/>
+          <w:szCs w:val="24"/>
+        </w:rPr>
+        <w:t>20</w:t>
+      </w:r>
+      <w:r>
+        <w:rPr>
+          <w:rFonts w:ascii="Cambria" w:hAnsi="Cambria"/>
+          <w:b/>
+          <w:bCs/>
+          <w:sz w:val="24"/>
+          <w:szCs w:val="24"/>
+        </w:rPr>
+        <w:t>:</w:t>
+      </w:r>
+      <w:r>
+        <w:rPr>
+          <w:rFonts w:ascii="Cambria" w:hAnsi="Cambria"/>
+          <w:b/>
+          <w:bCs/>
+          <w:sz w:val="24"/>
+          <w:szCs w:val="24"/>
+        </w:rPr>
+        <w:t>45</w:t>
+      </w:r>
+      <w:r>
+        <w:rPr>
+          <w:rFonts w:ascii="Cambria" w:hAnsi="Cambria"/>
+          <w:b/>
+          <w:bCs/>
+          <w:sz w:val="24"/>
+          <w:szCs w:val="24"/>
+        </w:rPr>
+        <w:t xml:space="preserve"> PM </w:t>
+      </w:r>
+      <w:r>
+        <w:rPr>
+          <w:rFonts w:ascii="Cambria" w:hAnsi="Cambria"/>
+          <w:b/>
+          <w:bCs/>
+          <w:sz w:val="24"/>
+          <w:szCs w:val="24"/>
+        </w:rPr>
+        <w:t>)</w:t>
+      </w:r>
+      <w:r>
+        <w:rPr>
+          <w:rFonts w:ascii="Cambria" w:hAnsi="Cambria"/>
+          <w:b/>
+          <w:bCs/>
+          <w:sz w:val="24"/>
+          <w:szCs w:val="24"/>
+        </w:rPr>
+        <w:t xml:space="preserve"> </w:t>
+      </w:r>
+      <w:r>
+        <w:rPr>
+          <w:rFonts w:ascii="Cambria" w:hAnsi="Cambria"/>
+          <w:sz w:val="24"/>
+          <w:szCs w:val="24"/>
+        </w:rPr>
+        <w:t>Implemented findAllCustomers() method</w:t>
+      </w:r>
       <w:r>
         <w:rPr>
           <w:rFonts w:ascii="Cambria" w:hAnsi="Cambria"/>
@@ -2894,7 +3024,7 @@
           <w:sz w:val="24"/>
           <w:szCs w:val="24"/>
         </w:rPr>
-        <w:t xml:space="preserve">19:17 PM </w:t>
+        <w:t xml:space="preserve">21:08 PM </w:t>
       </w:r>
       <w:r>
         <w:rPr>
@@ -2922,21 +3052,90 @@
           <w:sz w:val="24"/>
           <w:szCs w:val="24"/>
         </w:rPr>
-        <w:t xml:space="preserve">Added </w:t>
-      </w:r>
-      <w:proofErr w:type="spellStart"/>
-      <w:r>
-        <w:rPr>
-          <w:rFonts w:ascii="Cambria" w:hAnsi="Cambria"/>
-          <w:sz w:val="24"/>
-          <w:szCs w:val="24"/>
-        </w:rPr>
-        <w:t>CustomerDaoInterface</w:t>
-      </w:r>
-      <w:proofErr w:type="spellEnd"/>
-      <w:r>
-        <w:rPr>
-          <w:rFonts w:ascii="Cambria" w:hAnsi="Cambria"/>
+        <w:t>Implemented testFindAllCustomers()  - Junit Test and Successful.</w:t>
+      </w:r>
+      <w:r>
+        <w:rPr>
+          <w:rFonts w:ascii="Cambria" w:hAnsi="Cambria"/>
+          <w:sz w:val="24"/>
+          <w:szCs w:val="24"/>
+        </w:rPr>
+        <w:br/>
+      </w:r>
+      <w:r>
+        <w:rPr>
+          <w:rFonts w:ascii="Cambria" w:hAnsi="Cambria"/>
+          <w:sz w:val="24"/>
+          <w:szCs w:val="24"/>
+        </w:rPr>
+        <w:br/>
+      </w:r>
+      <w:r>
+        <w:rPr>
+          <w:rFonts w:ascii="Cambria" w:hAnsi="Cambria"/>
+          <w:b/>
+          <w:bCs/>
+          <w:sz w:val="24"/>
+          <w:szCs w:val="24"/>
+          <w:u w:val="single"/>
+        </w:rPr>
+        <w:t xml:space="preserve">22/03/23: </w:t>
+      </w:r>
+      <w:r>
+        <w:rPr>
+          <w:rFonts w:ascii="Cambria" w:hAnsi="Cambria"/>
+          <w:b/>
+          <w:bCs/>
+          <w:sz w:val="24"/>
+          <w:szCs w:val="24"/>
+        </w:rPr>
+        <w:t>(</w:t>
+      </w:r>
+      <w:r>
+        <w:rPr>
+          <w:rFonts w:ascii="Cambria" w:hAnsi="Cambria"/>
+          <w:b/>
+          <w:bCs/>
+          <w:sz w:val="24"/>
+          <w:szCs w:val="24"/>
+        </w:rPr>
+        <w:t>2</w:t>
+      </w:r>
+      <w:r>
+        <w:rPr>
+          <w:rFonts w:ascii="Cambria" w:hAnsi="Cambria"/>
+          <w:b/>
+          <w:bCs/>
+          <w:sz w:val="24"/>
+          <w:szCs w:val="24"/>
+        </w:rPr>
+        <w:t>1</w:t>
+      </w:r>
+      <w:r>
+        <w:rPr>
+          <w:rFonts w:ascii="Cambria" w:hAnsi="Cambria"/>
+          <w:b/>
+          <w:bCs/>
+          <w:sz w:val="24"/>
+          <w:szCs w:val="24"/>
+        </w:rPr>
+        <w:t xml:space="preserve">:45 PM </w:t>
+      </w:r>
+      <w:r>
+        <w:rPr>
+          <w:rFonts w:ascii="Cambria" w:hAnsi="Cambria"/>
+          <w:b/>
+          <w:bCs/>
+          <w:sz w:val="24"/>
+          <w:szCs w:val="24"/>
+        </w:rPr>
+        <w:t>)</w:t>
+      </w:r>
+      <w:r>
+        <w:rPr>
+          <w:rFonts w:ascii="Cambria" w:hAnsi="Cambria"/>
+          <w:b/>
+          <w:bCs/>
           <w:sz w:val="24"/>
           <w:szCs w:val="24"/>
         </w:rPr>
@@ -2948,362 +3147,15 @@
           <w:sz w:val="24"/>
           <w:szCs w:val="24"/>
         </w:rPr>
-        <w:t>with Features 1-4.</w:t>
-      </w:r>
-      <w:r>
-        <w:rPr>
-          <w:rFonts w:ascii="Cambria" w:hAnsi="Cambria"/>
-          <w:sz w:val="24"/>
-          <w:szCs w:val="24"/>
-        </w:rPr>
-        <w:br/>
-      </w:r>
-      <w:r>
-        <w:rPr>
-          <w:rFonts w:ascii="Cambria" w:hAnsi="Cambria"/>
-          <w:sz w:val="24"/>
-          <w:szCs w:val="24"/>
-        </w:rPr>
-        <w:br/>
-      </w:r>
-      <w:r>
-        <w:rPr>
-          <w:rFonts w:ascii="Cambria" w:hAnsi="Cambria"/>
-          <w:b/>
-          <w:bCs/>
-          <w:sz w:val="24"/>
-          <w:szCs w:val="24"/>
-          <w:u w:val="single"/>
-        </w:rPr>
-        <w:t xml:space="preserve">22/03/23: </w:t>
-      </w:r>
-      <w:r>
-        <w:rPr>
-          <w:rFonts w:ascii="Cambria" w:hAnsi="Cambria"/>
-          <w:b/>
-          <w:bCs/>
-          <w:sz w:val="24"/>
-          <w:szCs w:val="24"/>
-        </w:rPr>
-        <w:t>(</w:t>
-      </w:r>
-      <w:r>
-        <w:rPr>
-          <w:rFonts w:ascii="Cambria" w:hAnsi="Cambria"/>
-          <w:b/>
-          <w:bCs/>
-          <w:sz w:val="24"/>
-          <w:szCs w:val="24"/>
-        </w:rPr>
-        <w:t>20</w:t>
-      </w:r>
-      <w:r>
-        <w:rPr>
-          <w:rFonts w:ascii="Cambria" w:hAnsi="Cambria"/>
-          <w:b/>
-          <w:bCs/>
-          <w:sz w:val="24"/>
-          <w:szCs w:val="24"/>
-        </w:rPr>
-        <w:t>:</w:t>
-      </w:r>
-      <w:r>
-        <w:rPr>
-          <w:rFonts w:ascii="Cambria" w:hAnsi="Cambria"/>
-          <w:b/>
-          <w:bCs/>
-          <w:sz w:val="24"/>
-          <w:szCs w:val="24"/>
-        </w:rPr>
-        <w:t>45</w:t>
-      </w:r>
-      <w:r>
-        <w:rPr>
-          <w:rFonts w:ascii="Cambria" w:hAnsi="Cambria"/>
-          <w:b/>
-          <w:bCs/>
-          <w:sz w:val="24"/>
-          <w:szCs w:val="24"/>
-        </w:rPr>
-        <w:t xml:space="preserve"> PM </w:t>
-      </w:r>
-      <w:r>
-        <w:rPr>
-          <w:rFonts w:ascii="Cambria" w:hAnsi="Cambria"/>
-          <w:b/>
-          <w:bCs/>
-          <w:sz w:val="24"/>
-          <w:szCs w:val="24"/>
-        </w:rPr>
-        <w:t>)</w:t>
-      </w:r>
-      <w:r>
-        <w:rPr>
-          <w:rFonts w:ascii="Cambria" w:hAnsi="Cambria"/>
-          <w:b/>
-          <w:bCs/>
-          <w:sz w:val="24"/>
-          <w:szCs w:val="24"/>
-        </w:rPr>
-        <w:t xml:space="preserve"> </w:t>
-      </w:r>
-      <w:r>
-        <w:rPr>
-          <w:rFonts w:ascii="Cambria" w:hAnsi="Cambria"/>
-          <w:sz w:val="24"/>
-          <w:szCs w:val="24"/>
-        </w:rPr>
         <w:t xml:space="preserve">Implemented </w:t>
       </w:r>
-      <w:proofErr w:type="spellStart"/>
-      <w:r>
-        <w:rPr>
-          <w:rFonts w:ascii="Cambria" w:hAnsi="Cambria"/>
-          <w:sz w:val="24"/>
-          <w:szCs w:val="24"/>
-        </w:rPr>
-        <w:t>findAllCustomers</w:t>
-      </w:r>
-      <w:proofErr w:type="spellEnd"/>
-      <w:r>
-        <w:rPr>
-          <w:rFonts w:ascii="Cambria" w:hAnsi="Cambria"/>
-          <w:sz w:val="24"/>
-          <w:szCs w:val="24"/>
-        </w:rPr>
-        <w:t>() method</w:t>
-      </w:r>
-      <w:r>
-        <w:rPr>
-          <w:rFonts w:ascii="Cambria" w:hAnsi="Cambria"/>
-          <w:sz w:val="24"/>
-          <w:szCs w:val="24"/>
-        </w:rPr>
-        <w:t>.</w:t>
-      </w:r>
-      <w:r>
-        <w:rPr>
-          <w:rFonts w:ascii="Cambria" w:hAnsi="Cambria"/>
-          <w:sz w:val="24"/>
-          <w:szCs w:val="24"/>
-        </w:rPr>
-        <w:br/>
-      </w:r>
-      <w:r>
-        <w:rPr>
-          <w:rFonts w:ascii="Cambria" w:hAnsi="Cambria"/>
-          <w:sz w:val="24"/>
-          <w:szCs w:val="24"/>
-        </w:rPr>
-        <w:br/>
-      </w:r>
-      <w:r>
-        <w:rPr>
-          <w:rFonts w:ascii="Cambria" w:hAnsi="Cambria"/>
-          <w:b/>
-          <w:bCs/>
-          <w:sz w:val="24"/>
-          <w:szCs w:val="24"/>
-          <w:u w:val="single"/>
-        </w:rPr>
-        <w:t xml:space="preserve">22/03/23: </w:t>
-      </w:r>
-      <w:r>
-        <w:rPr>
-          <w:rFonts w:ascii="Cambria" w:hAnsi="Cambria"/>
-          <w:b/>
-          <w:bCs/>
-          <w:sz w:val="24"/>
-          <w:szCs w:val="24"/>
-        </w:rPr>
-        <w:t>(</w:t>
-      </w:r>
-      <w:r>
-        <w:rPr>
-          <w:rFonts w:ascii="Cambria" w:hAnsi="Cambria"/>
-          <w:b/>
-          <w:bCs/>
-          <w:sz w:val="24"/>
-          <w:szCs w:val="24"/>
-        </w:rPr>
-        <w:t xml:space="preserve">21:08 PM </w:t>
-      </w:r>
-      <w:r>
-        <w:rPr>
-          <w:rFonts w:ascii="Cambria" w:hAnsi="Cambria"/>
-          <w:b/>
-          <w:bCs/>
-          <w:sz w:val="24"/>
-          <w:szCs w:val="24"/>
-        </w:rPr>
-        <w:t>)</w:t>
-      </w:r>
-      <w:r>
-        <w:rPr>
-          <w:rFonts w:ascii="Cambria" w:hAnsi="Cambria"/>
-          <w:b/>
-          <w:bCs/>
-          <w:sz w:val="24"/>
-          <w:szCs w:val="24"/>
-        </w:rPr>
-        <w:t xml:space="preserve"> </w:t>
-      </w:r>
-      <w:r>
-        <w:rPr>
-          <w:rFonts w:ascii="Cambria" w:hAnsi="Cambria"/>
-          <w:sz w:val="24"/>
-          <w:szCs w:val="24"/>
-        </w:rPr>
-        <w:t xml:space="preserve">Implemented </w:t>
-      </w:r>
-      <w:proofErr w:type="spellStart"/>
-      <w:r>
-        <w:rPr>
-          <w:rFonts w:ascii="Cambria" w:hAnsi="Cambria"/>
-          <w:sz w:val="24"/>
-          <w:szCs w:val="24"/>
-        </w:rPr>
-        <w:t>testFindAllCustomers</w:t>
-      </w:r>
-      <w:proofErr w:type="spellEnd"/>
-      <w:r>
-        <w:rPr>
-          <w:rFonts w:ascii="Cambria" w:hAnsi="Cambria"/>
-          <w:sz w:val="24"/>
-          <w:szCs w:val="24"/>
-        </w:rPr>
-        <w:t>()  - Junit Test and Successful.</w:t>
-      </w:r>
-      <w:r>
-        <w:rPr>
-          <w:rFonts w:ascii="Cambria" w:hAnsi="Cambria"/>
-          <w:sz w:val="24"/>
-          <w:szCs w:val="24"/>
-        </w:rPr>
-        <w:br/>
-      </w:r>
-      <w:r>
-        <w:rPr>
-          <w:rFonts w:ascii="Cambria" w:hAnsi="Cambria"/>
-          <w:sz w:val="24"/>
-          <w:szCs w:val="24"/>
-        </w:rPr>
-        <w:br/>
-      </w:r>
-      <w:r>
-        <w:rPr>
-          <w:rFonts w:ascii="Cambria" w:hAnsi="Cambria"/>
-          <w:b/>
-          <w:bCs/>
-          <w:sz w:val="24"/>
-          <w:szCs w:val="24"/>
-          <w:u w:val="single"/>
-        </w:rPr>
-        <w:t xml:space="preserve">22/03/23: </w:t>
-      </w:r>
-      <w:r>
-        <w:rPr>
-          <w:rFonts w:ascii="Cambria" w:hAnsi="Cambria"/>
-          <w:b/>
-          <w:bCs/>
-          <w:sz w:val="24"/>
-          <w:szCs w:val="24"/>
-        </w:rPr>
-        <w:t>(</w:t>
-      </w:r>
-      <w:r>
-        <w:rPr>
-          <w:rFonts w:ascii="Cambria" w:hAnsi="Cambria"/>
-          <w:b/>
-          <w:bCs/>
-          <w:sz w:val="24"/>
-          <w:szCs w:val="24"/>
-        </w:rPr>
-        <w:t>2</w:t>
-      </w:r>
-      <w:r>
-        <w:rPr>
-          <w:rFonts w:ascii="Cambria" w:hAnsi="Cambria"/>
-          <w:b/>
-          <w:bCs/>
-          <w:sz w:val="24"/>
-          <w:szCs w:val="24"/>
-        </w:rPr>
-        <w:t>1</w:t>
-      </w:r>
-      <w:r>
-        <w:rPr>
-          <w:rFonts w:ascii="Cambria" w:hAnsi="Cambria"/>
-          <w:b/>
-          <w:bCs/>
-          <w:sz w:val="24"/>
-          <w:szCs w:val="24"/>
-        </w:rPr>
-        <w:t xml:space="preserve">:45 PM </w:t>
-      </w:r>
-      <w:r>
-        <w:rPr>
-          <w:rFonts w:ascii="Cambria" w:hAnsi="Cambria"/>
-          <w:b/>
-          <w:bCs/>
-          <w:sz w:val="24"/>
-          <w:szCs w:val="24"/>
-        </w:rPr>
-        <w:t>)</w:t>
-      </w:r>
-      <w:r>
-        <w:rPr>
-          <w:rFonts w:ascii="Cambria" w:hAnsi="Cambria"/>
-          <w:b/>
-          <w:bCs/>
-          <w:sz w:val="24"/>
-          <w:szCs w:val="24"/>
-        </w:rPr>
-        <w:t xml:space="preserve"> </w:t>
-      </w:r>
-      <w:r>
-        <w:rPr>
-          <w:rFonts w:ascii="Cambria" w:hAnsi="Cambria"/>
-          <w:sz w:val="24"/>
-          <w:szCs w:val="24"/>
-        </w:rPr>
-        <w:t xml:space="preserve">Implemented </w:t>
-      </w:r>
-      <w:proofErr w:type="spellStart"/>
-      <w:r>
-        <w:rPr>
-          <w:rFonts w:ascii="Cambria" w:hAnsi="Cambria"/>
-          <w:sz w:val="24"/>
-          <w:szCs w:val="24"/>
-        </w:rPr>
-        <w:t>findCustomerById</w:t>
-      </w:r>
-      <w:proofErr w:type="spellEnd"/>
-      <w:r>
-        <w:rPr>
-          <w:rFonts w:ascii="Cambria" w:hAnsi="Cambria"/>
-          <w:sz w:val="24"/>
-          <w:szCs w:val="24"/>
-        </w:rPr>
-        <w:t xml:space="preserve">(int </w:t>
-      </w:r>
-      <w:proofErr w:type="spellStart"/>
-      <w:r>
-        <w:rPr>
-          <w:rFonts w:ascii="Cambria" w:hAnsi="Cambria"/>
-          <w:sz w:val="24"/>
-          <w:szCs w:val="24"/>
-        </w:rPr>
-        <w:t>customerId</w:t>
-      </w:r>
-      <w:proofErr w:type="spellEnd"/>
-      <w:r>
-        <w:rPr>
-          <w:rFonts w:ascii="Cambria" w:hAnsi="Cambria"/>
-          <w:sz w:val="24"/>
-          <w:szCs w:val="24"/>
-        </w:rPr>
-        <w:t>)</w:t>
+      <w:r>
+        <w:rPr>
+          <w:rFonts w:ascii="Cambria" w:hAnsi="Cambria"/>
+          <w:sz w:val="24"/>
+          <w:szCs w:val="24"/>
+        </w:rPr>
+        <w:t>findCustomerById(int customerId)</w:t>
       </w:r>
     </w:p>
     <w:p>
@@ -3418,23 +3270,13 @@
         </w:rPr>
         <w:t xml:space="preserve">Implemented </w:t>
       </w:r>
-      <w:proofErr w:type="spellStart"/>
-      <w:r>
-        <w:rPr>
-          <w:rFonts w:ascii="Cambria" w:hAnsi="Cambria"/>
-          <w:sz w:val="24"/>
-          <w:szCs w:val="24"/>
-        </w:rPr>
-        <w:t>testFindCustomerById</w:t>
-      </w:r>
-      <w:proofErr w:type="spellEnd"/>
-      <w:r>
-        <w:rPr>
-          <w:rFonts w:ascii="Cambria" w:hAnsi="Cambria"/>
-          <w:sz w:val="24"/>
-          <w:szCs w:val="24"/>
-        </w:rPr>
-        <w:t>()</w:t>
+      <w:r>
+        <w:rPr>
+          <w:rFonts w:ascii="Cambria" w:hAnsi="Cambria"/>
+          <w:sz w:val="24"/>
+          <w:szCs w:val="24"/>
+        </w:rPr>
+        <w:t>testFindCustomerById()</w:t>
       </w:r>
     </w:p>
     <w:p>
@@ -3571,37 +3413,102 @@
         </w:rPr>
         <w:t xml:space="preserve">Implemented </w:t>
       </w:r>
-      <w:proofErr w:type="spellStart"/>
-      <w:r>
-        <w:rPr>
-          <w:rFonts w:ascii="Cambria" w:hAnsi="Cambria"/>
-          <w:sz w:val="24"/>
-          <w:szCs w:val="24"/>
-        </w:rPr>
-        <w:t>deleteCustomerById</w:t>
-      </w:r>
-      <w:proofErr w:type="spellEnd"/>
-      <w:r>
-        <w:rPr>
-          <w:rFonts w:ascii="Cambria" w:hAnsi="Cambria"/>
-          <w:sz w:val="24"/>
-          <w:szCs w:val="24"/>
-        </w:rPr>
-        <w:t xml:space="preserve">(int </w:t>
-      </w:r>
-      <w:proofErr w:type="spellStart"/>
-      <w:r>
-        <w:rPr>
-          <w:rFonts w:ascii="Cambria" w:hAnsi="Cambria"/>
-          <w:sz w:val="24"/>
-          <w:szCs w:val="24"/>
-        </w:rPr>
-        <w:t>customerId</w:t>
-      </w:r>
-      <w:proofErr w:type="spellEnd"/>
-      <w:r>
-        <w:rPr>
-          <w:rFonts w:ascii="Cambria" w:hAnsi="Cambria"/>
+      <w:r>
+        <w:rPr>
+          <w:rFonts w:ascii="Cambria" w:hAnsi="Cambria"/>
+          <w:sz w:val="24"/>
+          <w:szCs w:val="24"/>
+        </w:rPr>
+        <w:t>deleteCustomerById(int customerId)</w:t>
+      </w:r>
+      <w:r>
+        <w:rPr>
+          <w:rFonts w:ascii="Cambria" w:hAnsi="Cambria"/>
+          <w:sz w:val="24"/>
+          <w:szCs w:val="24"/>
+        </w:rPr>
+        <w:t xml:space="preserve"> m</w:t>
+      </w:r>
+      <w:r>
+        <w:rPr>
+          <w:rFonts w:ascii="Cambria" w:hAnsi="Cambria"/>
+          <w:sz w:val="24"/>
+          <w:szCs w:val="24"/>
+        </w:rPr>
+        <w:t>ethod.</w:t>
+      </w:r>
+      <w:r>
+        <w:rPr>
+          <w:rFonts w:ascii="Cambria" w:hAnsi="Cambria"/>
+          <w:sz w:val="24"/>
+          <w:szCs w:val="24"/>
+        </w:rPr>
+        <w:br/>
+      </w:r>
+      <w:r>
+        <w:rPr>
+          <w:rFonts w:ascii="Cambria" w:hAnsi="Cambria"/>
+          <w:sz w:val="24"/>
+          <w:szCs w:val="24"/>
+        </w:rPr>
+        <w:br/>
+      </w:r>
+      <w:r>
+        <w:rPr>
+          <w:rFonts w:ascii="Cambria" w:hAnsi="Cambria"/>
+          <w:b/>
+          <w:bCs/>
+          <w:sz w:val="24"/>
+          <w:szCs w:val="24"/>
+          <w:u w:val="single"/>
+        </w:rPr>
+        <w:t xml:space="preserve">22/03/23: </w:t>
+      </w:r>
+      <w:r>
+        <w:rPr>
+          <w:rFonts w:ascii="Cambria" w:hAnsi="Cambria"/>
+          <w:b/>
+          <w:bCs/>
+          <w:sz w:val="24"/>
+          <w:szCs w:val="24"/>
+        </w:rPr>
+        <w:t>(</w:t>
+      </w:r>
+      <w:r>
+        <w:rPr>
+          <w:rFonts w:ascii="Cambria" w:hAnsi="Cambria"/>
+          <w:b/>
+          <w:bCs/>
+          <w:sz w:val="24"/>
+          <w:szCs w:val="24"/>
+        </w:rPr>
+        <w:t>22:</w:t>
+      </w:r>
+      <w:r>
+        <w:rPr>
+          <w:rFonts w:ascii="Cambria" w:hAnsi="Cambria"/>
+          <w:b/>
+          <w:bCs/>
+          <w:sz w:val="24"/>
+          <w:szCs w:val="24"/>
+        </w:rPr>
+        <w:t>46</w:t>
+      </w:r>
+      <w:r>
+        <w:rPr>
+          <w:rFonts w:ascii="Cambria" w:hAnsi="Cambria"/>
+          <w:b/>
+          <w:bCs/>
+          <w:sz w:val="24"/>
+          <w:szCs w:val="24"/>
+        </w:rPr>
+        <w:t xml:space="preserve"> PM </w:t>
+      </w:r>
+      <w:r>
+        <w:rPr>
+          <w:rFonts w:ascii="Cambria" w:hAnsi="Cambria"/>
+          <w:b/>
+          <w:bCs/>
           <w:sz w:val="24"/>
           <w:szCs w:val="24"/>
         </w:rPr>
@@ -3610,99 +3517,6 @@
       <w:r>
         <w:rPr>
           <w:rFonts w:ascii="Cambria" w:hAnsi="Cambria"/>
-          <w:sz w:val="24"/>
-          <w:szCs w:val="24"/>
-        </w:rPr>
-        <w:t xml:space="preserve"> m</w:t>
-      </w:r>
-      <w:r>
-        <w:rPr>
-          <w:rFonts w:ascii="Cambria" w:hAnsi="Cambria"/>
-          <w:sz w:val="24"/>
-          <w:szCs w:val="24"/>
-        </w:rPr>
-        <w:t>ethod.</w:t>
-      </w:r>
-      <w:r>
-        <w:rPr>
-          <w:rFonts w:ascii="Cambria" w:hAnsi="Cambria"/>
-          <w:sz w:val="24"/>
-          <w:szCs w:val="24"/>
-        </w:rPr>
-        <w:br/>
-      </w:r>
-      <w:r>
-        <w:rPr>
-          <w:rFonts w:ascii="Cambria" w:hAnsi="Cambria"/>
-          <w:sz w:val="24"/>
-          <w:szCs w:val="24"/>
-        </w:rPr>
-        <w:br/>
-      </w:r>
-      <w:r>
-        <w:rPr>
-          <w:rFonts w:ascii="Cambria" w:hAnsi="Cambria"/>
-          <w:b/>
-          <w:bCs/>
-          <w:sz w:val="24"/>
-          <w:szCs w:val="24"/>
-          <w:u w:val="single"/>
-        </w:rPr>
-        <w:t xml:space="preserve">22/03/23: </w:t>
-      </w:r>
-      <w:r>
-        <w:rPr>
-          <w:rFonts w:ascii="Cambria" w:hAnsi="Cambria"/>
-          <w:b/>
-          <w:bCs/>
-          <w:sz w:val="24"/>
-          <w:szCs w:val="24"/>
-        </w:rPr>
-        <w:t>(</w:t>
-      </w:r>
-      <w:r>
-        <w:rPr>
-          <w:rFonts w:ascii="Cambria" w:hAnsi="Cambria"/>
-          <w:b/>
-          <w:bCs/>
-          <w:sz w:val="24"/>
-          <w:szCs w:val="24"/>
-        </w:rPr>
-        <w:t>22:</w:t>
-      </w:r>
-      <w:r>
-        <w:rPr>
-          <w:rFonts w:ascii="Cambria" w:hAnsi="Cambria"/>
-          <w:b/>
-          <w:bCs/>
-          <w:sz w:val="24"/>
-          <w:szCs w:val="24"/>
-        </w:rPr>
-        <w:t>46</w:t>
-      </w:r>
-      <w:r>
-        <w:rPr>
-          <w:rFonts w:ascii="Cambria" w:hAnsi="Cambria"/>
-          <w:b/>
-          <w:bCs/>
-          <w:sz w:val="24"/>
-          <w:szCs w:val="24"/>
-        </w:rPr>
-        <w:t xml:space="preserve"> PM </w:t>
-      </w:r>
-      <w:r>
-        <w:rPr>
-          <w:rFonts w:ascii="Cambria" w:hAnsi="Cambria"/>
-          <w:b/>
-          <w:bCs/>
-          <w:sz w:val="24"/>
-          <w:szCs w:val="24"/>
-        </w:rPr>
-        <w:t>)</w:t>
-      </w:r>
-      <w:r>
-        <w:rPr>
-          <w:rFonts w:ascii="Cambria" w:hAnsi="Cambria"/>
           <w:b/>
           <w:bCs/>
           <w:sz w:val="24"/>
@@ -3718,7 +3532,6 @@
         </w:rPr>
         <w:t xml:space="preserve">Implemented </w:t>
       </w:r>
-      <w:proofErr w:type="spellStart"/>
       <w:r>
         <w:rPr>
           <w:rFonts w:ascii="Cambria" w:hAnsi="Cambria"/>
@@ -3743,7 +3556,6 @@
         </w:rPr>
         <w:t>eleteCustomerById</w:t>
       </w:r>
-      <w:proofErr w:type="spellEnd"/>
       <w:r>
         <w:rPr>
           <w:rFonts w:ascii="Cambria" w:hAnsi="Cambria"/>
@@ -3856,23 +3668,13 @@
         </w:rPr>
         <w:t xml:space="preserve">Implemented </w:t>
       </w:r>
-      <w:proofErr w:type="spellStart"/>
-      <w:r>
-        <w:rPr>
-          <w:rFonts w:ascii="Cambria" w:hAnsi="Cambria"/>
-          <w:sz w:val="24"/>
-          <w:szCs w:val="24"/>
-        </w:rPr>
-        <w:t>insertCustomer</w:t>
-      </w:r>
-      <w:proofErr w:type="spellEnd"/>
-      <w:r>
-        <w:rPr>
-          <w:rFonts w:ascii="Cambria" w:hAnsi="Cambria"/>
-          <w:sz w:val="24"/>
-          <w:szCs w:val="24"/>
-        </w:rPr>
-        <w:t xml:space="preserve">(Customer customer) </w:t>
+      <w:r>
+        <w:rPr>
+          <w:rFonts w:ascii="Cambria" w:hAnsi="Cambria"/>
+          <w:sz w:val="24"/>
+          <w:szCs w:val="24"/>
+        </w:rPr>
+        <w:t xml:space="preserve">insertCustomer(Customer customer) </w:t>
       </w:r>
     </w:p>
     <w:p>
@@ -4007,7 +3809,6 @@
         </w:rPr>
         <w:t xml:space="preserve">Implemented </w:t>
       </w:r>
-      <w:proofErr w:type="spellStart"/>
       <w:r>
         <w:rPr>
           <w:rFonts w:ascii="Cambria" w:hAnsi="Cambria"/>
@@ -4032,7 +3833,6 @@
         </w:rPr>
         <w:t>nsertCustomer</w:t>
       </w:r>
-      <w:proofErr w:type="spellEnd"/>
       <w:r>
         <w:rPr>
           <w:rFonts w:ascii="Cambria" w:hAnsi="Cambria"/>
@@ -4148,25 +3948,7 @@
           <w:sz w:val="24"/>
           <w:szCs w:val="24"/>
         </w:rPr>
-        <w:t xml:space="preserve">Added </w:t>
-      </w:r>
-      <w:proofErr w:type="spellStart"/>
-      <w:r>
-        <w:rPr>
-          <w:rFonts w:ascii="Cambria" w:hAnsi="Cambria"/>
-          <w:sz w:val="24"/>
-          <w:szCs w:val="24"/>
-        </w:rPr>
-        <w:t>AirportDaoInterface</w:t>
-      </w:r>
-      <w:proofErr w:type="spellEnd"/>
-      <w:r>
-        <w:rPr>
-          <w:rFonts w:ascii="Cambria" w:hAnsi="Cambria"/>
-          <w:sz w:val="24"/>
-          <w:szCs w:val="24"/>
-        </w:rPr>
-        <w:t xml:space="preserve"> with Features 1-4.</w:t>
+        <w:t>Added AirportDaoInterface with Features 1-4.</w:t>
       </w:r>
       <w:r>
         <w:rPr>
@@ -4283,16 +4065,231 @@
           <w:sz w:val="24"/>
           <w:szCs w:val="24"/>
         </w:rPr>
+        <w:t>Implemented findAll</w:t>
+      </w:r>
+      <w:r>
+        <w:rPr>
+          <w:rFonts w:ascii="Cambria" w:hAnsi="Cambria"/>
+          <w:sz w:val="24"/>
+          <w:szCs w:val="24"/>
+        </w:rPr>
+        <w:t>Airport</w:t>
+      </w:r>
+      <w:r>
+        <w:rPr>
+          <w:rFonts w:ascii="Cambria" w:hAnsi="Cambria"/>
+          <w:sz w:val="24"/>
+          <w:szCs w:val="24"/>
+        </w:rPr>
+        <w:t>s</w:t>
+      </w:r>
+      <w:r>
+        <w:rPr>
+          <w:rFonts w:ascii="Cambria" w:hAnsi="Cambria"/>
+          <w:sz w:val="24"/>
+          <w:szCs w:val="24"/>
+        </w:rPr>
+        <w:t>() method.</w:t>
+      </w:r>
+      <w:r>
+        <w:rPr>
+          <w:rFonts w:ascii="Cambria" w:hAnsi="Cambria"/>
+          <w:sz w:val="24"/>
+          <w:szCs w:val="24"/>
+        </w:rPr>
+        <w:br/>
+      </w:r>
+      <w:r>
+        <w:rPr>
+          <w:rFonts w:ascii="Cambria" w:hAnsi="Cambria"/>
+          <w:sz w:val="24"/>
+          <w:szCs w:val="24"/>
+        </w:rPr>
+        <w:br/>
+      </w:r>
+      <w:r>
+        <w:rPr>
+          <w:rFonts w:ascii="Cambria" w:hAnsi="Cambria"/>
+          <w:b/>
+          <w:bCs/>
+          <w:sz w:val="24"/>
+          <w:szCs w:val="24"/>
+          <w:u w:val="single"/>
+        </w:rPr>
+        <w:t xml:space="preserve">22/03/23: </w:t>
+      </w:r>
+      <w:r>
+        <w:rPr>
+          <w:rFonts w:ascii="Cambria" w:hAnsi="Cambria"/>
+          <w:b/>
+          <w:bCs/>
+          <w:sz w:val="24"/>
+          <w:szCs w:val="24"/>
+        </w:rPr>
+        <w:t>(</w:t>
+      </w:r>
+      <w:r>
+        <w:rPr>
+          <w:rFonts w:ascii="Cambria" w:hAnsi="Cambria"/>
+          <w:b/>
+          <w:bCs/>
+          <w:sz w:val="24"/>
+          <w:szCs w:val="24"/>
+        </w:rPr>
+        <w:t xml:space="preserve">23:23 PM </w:t>
+      </w:r>
+      <w:r>
+        <w:rPr>
+          <w:rFonts w:ascii="Cambria" w:hAnsi="Cambria"/>
+          <w:b/>
+          <w:bCs/>
+          <w:sz w:val="24"/>
+          <w:szCs w:val="24"/>
+        </w:rPr>
+        <w:t>)</w:t>
+      </w:r>
+      <w:r>
+        <w:rPr>
+          <w:rFonts w:ascii="Cambria" w:hAnsi="Cambria"/>
+          <w:b/>
+          <w:bCs/>
+          <w:sz w:val="24"/>
+          <w:szCs w:val="24"/>
+        </w:rPr>
+        <w:t xml:space="preserve"> </w:t>
+      </w:r>
+      <w:r>
+        <w:rPr>
+          <w:rFonts w:ascii="Cambria" w:hAnsi="Cambria"/>
+          <w:sz w:val="24"/>
+          <w:szCs w:val="24"/>
+        </w:rPr>
+        <w:t>Implemented testFindAllAirports()  - Junit Test and Successful.</w:t>
+      </w:r>
+      <w:r>
+        <w:rPr>
+          <w:rFonts w:ascii="Cambria" w:hAnsi="Cambria"/>
+          <w:sz w:val="24"/>
+          <w:szCs w:val="24"/>
+        </w:rPr>
+        <w:br/>
+      </w:r>
+    </w:p>
+    <w:p>
+      <w:pPr>
+        <w:spacing w:line="360" w:lineRule="auto"/>
+        <w:rPr>
+          <w:rFonts w:ascii="Cambria" w:hAnsi="Cambria"/>
+          <w:sz w:val="24"/>
+          <w:szCs w:val="24"/>
+        </w:rPr>
+      </w:pPr>
+      <w:r>
+        <w:rPr>
+          <w:rFonts w:ascii="Cambria" w:hAnsi="Cambria"/>
+          <w:b/>
+          <w:bCs/>
+          <w:sz w:val="24"/>
+          <w:szCs w:val="24"/>
+          <w:u w:val="single"/>
+        </w:rPr>
+        <w:t xml:space="preserve">22/03/23: </w:t>
+      </w:r>
+      <w:r>
+        <w:rPr>
+          <w:rFonts w:ascii="Cambria" w:hAnsi="Cambria"/>
+          <w:b/>
+          <w:bCs/>
+          <w:sz w:val="24"/>
+          <w:szCs w:val="24"/>
+        </w:rPr>
+        <w:t>(</w:t>
+      </w:r>
+      <w:r>
+        <w:rPr>
+          <w:rFonts w:ascii="Cambria" w:hAnsi="Cambria"/>
+          <w:b/>
+          <w:bCs/>
+          <w:sz w:val="24"/>
+          <w:szCs w:val="24"/>
+        </w:rPr>
+        <w:t>2</w:t>
+      </w:r>
+      <w:r>
+        <w:rPr>
+          <w:rFonts w:ascii="Cambria" w:hAnsi="Cambria"/>
+          <w:b/>
+          <w:bCs/>
+          <w:sz w:val="24"/>
+          <w:szCs w:val="24"/>
+        </w:rPr>
+        <w:t>3</w:t>
+      </w:r>
+      <w:r>
+        <w:rPr>
+          <w:rFonts w:ascii="Cambria" w:hAnsi="Cambria"/>
+          <w:b/>
+          <w:bCs/>
+          <w:sz w:val="24"/>
+          <w:szCs w:val="24"/>
+        </w:rPr>
+        <w:t>:4</w:t>
+      </w:r>
+      <w:r>
+        <w:rPr>
+          <w:rFonts w:ascii="Cambria" w:hAnsi="Cambria"/>
+          <w:b/>
+          <w:bCs/>
+          <w:sz w:val="24"/>
+          <w:szCs w:val="24"/>
+        </w:rPr>
+        <w:t>6</w:t>
+      </w:r>
+      <w:r>
+        <w:rPr>
+          <w:rFonts w:ascii="Cambria" w:hAnsi="Cambria"/>
+          <w:b/>
+          <w:bCs/>
+          <w:sz w:val="24"/>
+          <w:szCs w:val="24"/>
+        </w:rPr>
+        <w:t xml:space="preserve"> PM </w:t>
+      </w:r>
+      <w:r>
+        <w:rPr>
+          <w:rFonts w:ascii="Cambria" w:hAnsi="Cambria"/>
+          <w:b/>
+          <w:bCs/>
+          <w:sz w:val="24"/>
+          <w:szCs w:val="24"/>
+        </w:rPr>
+        <w:t>)</w:t>
+      </w:r>
+      <w:r>
+        <w:rPr>
+          <w:rFonts w:ascii="Cambria" w:hAnsi="Cambria"/>
+          <w:b/>
+          <w:bCs/>
+          <w:sz w:val="24"/>
+          <w:szCs w:val="24"/>
+        </w:rPr>
+        <w:t xml:space="preserve"> </w:t>
+      </w:r>
+      <w:r>
+        <w:rPr>
+          <w:rFonts w:ascii="Cambria" w:hAnsi="Cambria"/>
+          <w:sz w:val="24"/>
+          <w:szCs w:val="24"/>
+        </w:rPr>
         <w:t xml:space="preserve">Implemented </w:t>
       </w:r>
-      <w:proofErr w:type="spellStart"/>
-      <w:r>
-        <w:rPr>
-          <w:rFonts w:ascii="Cambria" w:hAnsi="Cambria"/>
-          <w:sz w:val="24"/>
-          <w:szCs w:val="24"/>
-        </w:rPr>
-        <w:t>findAll</w:t>
+      <w:r>
+        <w:rPr>
+          <w:rFonts w:ascii="Cambria" w:hAnsi="Cambria"/>
+          <w:sz w:val="24"/>
+          <w:szCs w:val="24"/>
+        </w:rPr>
+        <w:t>find</w:t>
       </w:r>
       <w:r>
         <w:rPr>
@@ -4308,157 +4305,41 @@
           <w:sz w:val="24"/>
           <w:szCs w:val="24"/>
         </w:rPr>
-        <w:t>s</w:t>
-      </w:r>
-      <w:proofErr w:type="spellEnd"/>
-      <w:r>
-        <w:rPr>
-          <w:rFonts w:ascii="Cambria" w:hAnsi="Cambria"/>
-          <w:sz w:val="24"/>
-          <w:szCs w:val="24"/>
-        </w:rPr>
-        <w:t>() method.</w:t>
-      </w:r>
-      <w:r>
-        <w:rPr>
-          <w:rFonts w:ascii="Cambria" w:hAnsi="Cambria"/>
-          <w:sz w:val="24"/>
-          <w:szCs w:val="24"/>
-        </w:rPr>
-        <w:br/>
-      </w:r>
-      <w:r>
-        <w:rPr>
-          <w:rFonts w:ascii="Cambria" w:hAnsi="Cambria"/>
-          <w:sz w:val="24"/>
-          <w:szCs w:val="24"/>
-        </w:rPr>
-        <w:br/>
-      </w:r>
-      <w:r>
-        <w:rPr>
-          <w:rFonts w:ascii="Cambria" w:hAnsi="Cambria"/>
-          <w:b/>
-          <w:bCs/>
-          <w:sz w:val="24"/>
-          <w:szCs w:val="24"/>
-          <w:u w:val="single"/>
-        </w:rPr>
-        <w:t xml:space="preserve">22/03/23: </w:t>
-      </w:r>
-      <w:r>
-        <w:rPr>
-          <w:rFonts w:ascii="Cambria" w:hAnsi="Cambria"/>
-          <w:b/>
-          <w:bCs/>
-          <w:sz w:val="24"/>
-          <w:szCs w:val="24"/>
-        </w:rPr>
-        <w:t>(</w:t>
-      </w:r>
-      <w:r>
-        <w:rPr>
-          <w:rFonts w:ascii="Cambria" w:hAnsi="Cambria"/>
-          <w:b/>
-          <w:bCs/>
-          <w:sz w:val="24"/>
-          <w:szCs w:val="24"/>
-        </w:rPr>
-        <w:t>2</w:t>
-      </w:r>
-      <w:r>
-        <w:rPr>
-          <w:rFonts w:ascii="Cambria" w:hAnsi="Cambria"/>
-          <w:b/>
-          <w:bCs/>
-          <w:sz w:val="24"/>
-          <w:szCs w:val="24"/>
-        </w:rPr>
-        <w:t>3</w:t>
-      </w:r>
-      <w:r>
-        <w:rPr>
-          <w:rFonts w:ascii="Cambria" w:hAnsi="Cambria"/>
-          <w:b/>
-          <w:bCs/>
-          <w:sz w:val="24"/>
-          <w:szCs w:val="24"/>
-        </w:rPr>
-        <w:t>:</w:t>
-      </w:r>
-      <w:r>
-        <w:rPr>
-          <w:rFonts w:ascii="Cambria" w:hAnsi="Cambria"/>
-          <w:b/>
-          <w:bCs/>
-          <w:sz w:val="24"/>
-          <w:szCs w:val="24"/>
-        </w:rPr>
-        <w:t>23</w:t>
-      </w:r>
-      <w:r>
-        <w:rPr>
-          <w:rFonts w:ascii="Cambria" w:hAnsi="Cambria"/>
-          <w:b/>
-          <w:bCs/>
-          <w:sz w:val="24"/>
-          <w:szCs w:val="24"/>
-        </w:rPr>
-        <w:t xml:space="preserve"> PM </w:t>
-      </w:r>
-      <w:r>
-        <w:rPr>
-          <w:rFonts w:ascii="Cambria" w:hAnsi="Cambria"/>
-          <w:b/>
-          <w:bCs/>
-          <w:sz w:val="24"/>
-          <w:szCs w:val="24"/>
-        </w:rPr>
-        <w:t>)</w:t>
-      </w:r>
-      <w:r>
-        <w:rPr>
-          <w:rFonts w:ascii="Cambria" w:hAnsi="Cambria"/>
-          <w:b/>
-          <w:bCs/>
-          <w:sz w:val="24"/>
-          <w:szCs w:val="24"/>
-        </w:rPr>
-        <w:t xml:space="preserve"> </w:t>
-      </w:r>
-      <w:r>
-        <w:rPr>
-          <w:rFonts w:ascii="Cambria" w:hAnsi="Cambria"/>
-          <w:sz w:val="24"/>
-          <w:szCs w:val="24"/>
-        </w:rPr>
-        <w:t xml:space="preserve">Implemented </w:t>
-      </w:r>
-      <w:proofErr w:type="spellStart"/>
-      <w:r>
-        <w:rPr>
-          <w:rFonts w:ascii="Cambria" w:hAnsi="Cambria"/>
-          <w:sz w:val="24"/>
-          <w:szCs w:val="24"/>
-        </w:rPr>
-        <w:t>testFindAll</w:t>
-      </w:r>
-      <w:r>
-        <w:rPr>
-          <w:rFonts w:ascii="Cambria" w:hAnsi="Cambria"/>
-          <w:sz w:val="24"/>
-          <w:szCs w:val="24"/>
-        </w:rPr>
-        <w:t>Airports</w:t>
-      </w:r>
-      <w:proofErr w:type="spellEnd"/>
-      <w:r>
-        <w:rPr>
-          <w:rFonts w:ascii="Cambria" w:hAnsi="Cambria"/>
-          <w:sz w:val="24"/>
-          <w:szCs w:val="24"/>
-        </w:rPr>
-        <w:t>()  - Junit Test and Successful.</w:t>
+        <w:t xml:space="preserve">ById(int </w:t>
+      </w:r>
+      <w:r>
+        <w:rPr>
+          <w:rFonts w:ascii="Cambria" w:hAnsi="Cambria"/>
+          <w:sz w:val="24"/>
+          <w:szCs w:val="24"/>
+        </w:rPr>
+        <w:t>airport</w:t>
+      </w:r>
+      <w:r>
+        <w:rPr>
+          <w:rFonts w:ascii="Cambria" w:hAnsi="Cambria"/>
+          <w:sz w:val="24"/>
+          <w:szCs w:val="24"/>
+        </w:rPr>
+        <w:t>Id)</w:t>
+      </w:r>
+    </w:p>
+    <w:p>
+      <w:pPr>
+        <w:spacing w:line="360" w:lineRule="auto"/>
+        <w:rPr>
+          <w:rFonts w:ascii="Cambria" w:hAnsi="Cambria"/>
+          <w:sz w:val="24"/>
+          <w:szCs w:val="24"/>
+        </w:rPr>
+      </w:pPr>
+      <w:r>
+        <w:rPr>
+          <w:rFonts w:ascii="Cambria" w:hAnsi="Cambria"/>
+          <w:sz w:val="24"/>
+          <w:szCs w:val="24"/>
+        </w:rPr>
+        <w:t>method.</w:t>
       </w:r>
       <w:r>
         <w:rPr>

</xml_diff>

<commit_message>
Junit testDeleteAirportById() - successful
</commit_message>
<xml_diff>
--- a/PROJECT LOG AND IDEAS.docx
+++ b/PROJECT LOG AND IDEAS.docx
@@ -4573,7 +4573,6 @@
     <w:p>
       <w:pPr>
         <w:spacing w:line="360" w:lineRule="auto"/>
-        <w:jc w:val="center"/>
         <w:rPr>
           <w:rFonts w:ascii="Cambria" w:hAnsi="Cambria"/>
           <w:b/>
@@ -4718,6 +4717,7 @@
           <w:szCs w:val="24"/>
         </w:rPr>
         <w:br/>
+        <w:t xml:space="preserve">                                                       </w:t>
       </w:r>
       <w:r>
         <w:rPr>
@@ -4728,6 +4728,16 @@
           <w:szCs w:val="24"/>
         </w:rPr>
         <w:t>THURSDAY: 23/03/23</w:t>
+      </w:r>
+      <w:r>
+        <w:rPr>
+          <w:rFonts w:ascii="Cambria" w:hAnsi="Cambria"/>
+          <w:b/>
+          <w:bCs/>
+          <w:sz w:val="24"/>
+          <w:szCs w:val="24"/>
+        </w:rPr>
+        <w:br/>
       </w:r>
     </w:p>
     <w:p>
@@ -4893,6 +4903,165 @@
           <w:szCs w:val="24"/>
         </w:rPr>
         <w:t>method.</w:t>
+      </w:r>
+      <w:r>
+        <w:rPr>
+          <w:rFonts w:ascii="Cambria" w:hAnsi="Cambria"/>
+          <w:sz w:val="24"/>
+          <w:szCs w:val="24"/>
+        </w:rPr>
+        <w:br/>
+      </w:r>
+      <w:r>
+        <w:rPr>
+          <w:rFonts w:ascii="Cambria" w:hAnsi="Cambria"/>
+          <w:sz w:val="24"/>
+          <w:szCs w:val="24"/>
+        </w:rPr>
+        <w:br/>
+      </w:r>
+      <w:r>
+        <w:rPr>
+          <w:rFonts w:ascii="Cambria" w:hAnsi="Cambria"/>
+          <w:b/>
+          <w:bCs/>
+          <w:sz w:val="24"/>
+          <w:szCs w:val="24"/>
+          <w:u w:val="single"/>
+        </w:rPr>
+        <w:t>2</w:t>
+      </w:r>
+      <w:r>
+        <w:rPr>
+          <w:rFonts w:ascii="Cambria" w:hAnsi="Cambria"/>
+          <w:b/>
+          <w:bCs/>
+          <w:sz w:val="24"/>
+          <w:szCs w:val="24"/>
+          <w:u w:val="single"/>
+        </w:rPr>
+        <w:t>3</w:t>
+      </w:r>
+      <w:r>
+        <w:rPr>
+          <w:rFonts w:ascii="Cambria" w:hAnsi="Cambria"/>
+          <w:b/>
+          <w:bCs/>
+          <w:sz w:val="24"/>
+          <w:szCs w:val="24"/>
+          <w:u w:val="single"/>
+        </w:rPr>
+        <w:t xml:space="preserve">/03/23: </w:t>
+      </w:r>
+      <w:r>
+        <w:rPr>
+          <w:rFonts w:ascii="Cambria" w:hAnsi="Cambria"/>
+          <w:b/>
+          <w:bCs/>
+          <w:sz w:val="24"/>
+          <w:szCs w:val="24"/>
+        </w:rPr>
+        <w:t>(</w:t>
+      </w:r>
+      <w:r>
+        <w:rPr>
+          <w:rFonts w:ascii="Cambria" w:hAnsi="Cambria"/>
+          <w:b/>
+          <w:bCs/>
+          <w:sz w:val="24"/>
+          <w:szCs w:val="24"/>
+        </w:rPr>
+        <w:t>23:</w:t>
+      </w:r>
+      <w:r>
+        <w:rPr>
+          <w:rFonts w:ascii="Cambria" w:hAnsi="Cambria"/>
+          <w:b/>
+          <w:bCs/>
+          <w:sz w:val="24"/>
+          <w:szCs w:val="24"/>
+        </w:rPr>
+        <w:t>46</w:t>
+      </w:r>
+      <w:r>
+        <w:rPr>
+          <w:rFonts w:ascii="Cambria" w:hAnsi="Cambria"/>
+          <w:b/>
+          <w:bCs/>
+          <w:sz w:val="24"/>
+          <w:szCs w:val="24"/>
+        </w:rPr>
+        <w:t xml:space="preserve"> PM </w:t>
+      </w:r>
+      <w:r>
+        <w:rPr>
+          <w:rFonts w:ascii="Cambria" w:hAnsi="Cambria"/>
+          <w:b/>
+          <w:bCs/>
+          <w:sz w:val="24"/>
+          <w:szCs w:val="24"/>
+        </w:rPr>
+        <w:t>)</w:t>
+      </w:r>
+      <w:r>
+        <w:rPr>
+          <w:rFonts w:ascii="Cambria" w:hAnsi="Cambria"/>
+          <w:b/>
+          <w:bCs/>
+          <w:sz w:val="24"/>
+          <w:szCs w:val="24"/>
+        </w:rPr>
+        <w:t xml:space="preserve"> </w:t>
+      </w:r>
+      <w:r>
+        <w:rPr>
+          <w:rFonts w:ascii="Cambria" w:hAnsi="Cambria"/>
+          <w:sz w:val="24"/>
+          <w:szCs w:val="24"/>
+        </w:rPr>
+        <w:t xml:space="preserve">Implemented </w:t>
+      </w:r>
+      <w:proofErr w:type="spellStart"/>
+      <w:r>
+        <w:rPr>
+          <w:rFonts w:ascii="Cambria" w:hAnsi="Cambria"/>
+          <w:sz w:val="24"/>
+          <w:szCs w:val="24"/>
+        </w:rPr>
+        <w:t>tes</w:t>
+      </w:r>
+      <w:r>
+        <w:rPr>
+          <w:rFonts w:ascii="Cambria" w:hAnsi="Cambria"/>
+          <w:sz w:val="24"/>
+          <w:szCs w:val="24"/>
+        </w:rPr>
+        <w:t>tD</w:t>
+      </w:r>
+      <w:r>
+        <w:rPr>
+          <w:rFonts w:ascii="Cambria" w:hAnsi="Cambria"/>
+          <w:sz w:val="24"/>
+          <w:szCs w:val="24"/>
+        </w:rPr>
+        <w:t>eleteAirportById</w:t>
+      </w:r>
+      <w:proofErr w:type="spellEnd"/>
+      <w:r>
+        <w:rPr>
+          <w:rFonts w:ascii="Cambria" w:hAnsi="Cambria"/>
+          <w:sz w:val="24"/>
+          <w:szCs w:val="24"/>
+        </w:rPr>
+        <w:t>()  - Junit Test and Successful.</w:t>
+      </w:r>
+      <w:r>
+        <w:rPr>
+          <w:rFonts w:ascii="Cambria" w:hAnsi="Cambria"/>
+          <w:sz w:val="24"/>
+          <w:szCs w:val="24"/>
+        </w:rPr>
+        <w:br/>
       </w:r>
       <w:r>
         <w:rPr>

</xml_diff>

<commit_message>
Implemented insertAirport(Airport airport) method
</commit_message>
<xml_diff>
--- a/PROJECT LOG AND IDEAS.docx
+++ b/PROJECT LOG AND IDEAS.docx
@@ -1057,7 +1057,6 @@
         </w:rPr>
         <w:t xml:space="preserve"> table, as a trip can have multiple locations and a location can be part of multiple trips. This relationship is represented by the </w:t>
       </w:r>
-      <w:proofErr w:type="spellStart"/>
       <w:r>
         <w:rPr>
           <w:rFonts w:ascii="Cambria" w:hAnsi="Cambria"/>
@@ -1068,7 +1067,6 @@
         </w:rPr>
         <w:t>TripLocation</w:t>
       </w:r>
-      <w:proofErr w:type="spellEnd"/>
       <w:r>
         <w:rPr>
           <w:rFonts w:ascii="Cambria" w:hAnsi="Cambria"/>
@@ -1900,25 +1898,7 @@
           <w:sz w:val="24"/>
           <w:szCs w:val="24"/>
         </w:rPr>
-        <w:t xml:space="preserve">Database Model and Diagram done and attached in </w:t>
-      </w:r>
-      <w:proofErr w:type="spellStart"/>
-      <w:r>
-        <w:rPr>
-          <w:rFonts w:ascii="Cambria" w:hAnsi="Cambria"/>
-          <w:sz w:val="24"/>
-          <w:szCs w:val="24"/>
-        </w:rPr>
-        <w:t>github</w:t>
-      </w:r>
-      <w:proofErr w:type="spellEnd"/>
-      <w:r>
-        <w:rPr>
-          <w:rFonts w:ascii="Cambria" w:hAnsi="Cambria"/>
-          <w:sz w:val="24"/>
-          <w:szCs w:val="24"/>
-        </w:rPr>
-        <w:t>.</w:t>
+        <w:t>Database Model and Diagram done and attached in github.</w:t>
       </w:r>
       <w:r>
         <w:rPr>
@@ -2106,18 +2086,8 @@
           <w:sz w:val="24"/>
           <w:szCs w:val="24"/>
         </w:rPr>
-        <w:t xml:space="preserve">Application Folder Structure Created in </w:t>
-      </w:r>
-      <w:proofErr w:type="spellStart"/>
-      <w:r>
-        <w:rPr>
-          <w:rFonts w:ascii="Cambria" w:hAnsi="Cambria"/>
-          <w:sz w:val="24"/>
-          <w:szCs w:val="24"/>
-        </w:rPr>
-        <w:t>Intellij</w:t>
-      </w:r>
-      <w:proofErr w:type="spellEnd"/>
+        <w:t>Application Folder Structure Created in Intellij</w:t>
+      </w:r>
       <w:r>
         <w:rPr>
           <w:rFonts w:ascii="Cambria" w:hAnsi="Cambria"/>
@@ -2189,25 +2159,7 @@
           <w:sz w:val="24"/>
           <w:szCs w:val="24"/>
         </w:rPr>
-        <w:t xml:space="preserve">Using the </w:t>
-      </w:r>
-      <w:proofErr w:type="spellStart"/>
-      <w:r>
-        <w:rPr>
-          <w:rFonts w:ascii="Cambria" w:hAnsi="Cambria"/>
-          <w:sz w:val="24"/>
-          <w:szCs w:val="24"/>
-        </w:rPr>
-        <w:t>DAO_product</w:t>
-      </w:r>
-      <w:proofErr w:type="spellEnd"/>
-      <w:r>
-        <w:rPr>
-          <w:rFonts w:ascii="Cambria" w:hAnsi="Cambria"/>
-          <w:sz w:val="24"/>
-          <w:szCs w:val="24"/>
-        </w:rPr>
-        <w:t xml:space="preserve"> example I made up my project folder structure.</w:t>
+        <w:t>Using the DAO_product example I made up my project folder structure.</w:t>
       </w:r>
       <w:r>
         <w:rPr>
@@ -2829,18 +2781,196 @@
           <w:sz w:val="24"/>
           <w:szCs w:val="24"/>
         </w:rPr>
-        <w:t xml:space="preserve">JDBC connection and </w:t>
-      </w:r>
-      <w:proofErr w:type="spellStart"/>
-      <w:r>
-        <w:rPr>
-          <w:rFonts w:ascii="Cambria" w:hAnsi="Cambria"/>
-          <w:sz w:val="24"/>
-          <w:szCs w:val="24"/>
-        </w:rPr>
-        <w:t>DaoException</w:t>
-      </w:r>
-      <w:proofErr w:type="spellEnd"/>
+        <w:t>JDBC connection and DaoException.</w:t>
+      </w:r>
+      <w:r>
+        <w:rPr>
+          <w:rFonts w:ascii="Cambria" w:hAnsi="Cambria"/>
+          <w:sz w:val="24"/>
+          <w:szCs w:val="24"/>
+        </w:rPr>
+        <w:br/>
+      </w:r>
+      <w:r>
+        <w:rPr>
+          <w:rFonts w:ascii="Cambria" w:hAnsi="Cambria"/>
+          <w:sz w:val="24"/>
+          <w:szCs w:val="24"/>
+        </w:rPr>
+        <w:br/>
+      </w:r>
+      <w:r>
+        <w:rPr>
+          <w:rFonts w:ascii="Cambria" w:hAnsi="Cambria"/>
+          <w:b/>
+          <w:bCs/>
+          <w:sz w:val="24"/>
+          <w:szCs w:val="24"/>
+          <w:u w:val="single"/>
+        </w:rPr>
+        <w:t xml:space="preserve">22/03/23: </w:t>
+      </w:r>
+      <w:r>
+        <w:rPr>
+          <w:rFonts w:ascii="Cambria" w:hAnsi="Cambria"/>
+          <w:b/>
+          <w:bCs/>
+          <w:sz w:val="24"/>
+          <w:szCs w:val="24"/>
+        </w:rPr>
+        <w:t>(</w:t>
+      </w:r>
+      <w:r>
+        <w:rPr>
+          <w:rFonts w:ascii="Cambria" w:hAnsi="Cambria"/>
+          <w:b/>
+          <w:bCs/>
+          <w:sz w:val="24"/>
+          <w:szCs w:val="24"/>
+        </w:rPr>
+        <w:t xml:space="preserve">19:17 PM </w:t>
+      </w:r>
+      <w:r>
+        <w:rPr>
+          <w:rFonts w:ascii="Cambria" w:hAnsi="Cambria"/>
+          <w:b/>
+          <w:bCs/>
+          <w:sz w:val="24"/>
+          <w:szCs w:val="24"/>
+        </w:rPr>
+        <w:t>)</w:t>
+      </w:r>
+      <w:r>
+        <w:rPr>
+          <w:rFonts w:ascii="Cambria" w:hAnsi="Cambria"/>
+          <w:b/>
+          <w:bCs/>
+          <w:sz w:val="24"/>
+          <w:szCs w:val="24"/>
+        </w:rPr>
+        <w:t xml:space="preserve"> </w:t>
+      </w:r>
+      <w:r>
+        <w:rPr>
+          <w:rFonts w:ascii="Cambria" w:hAnsi="Cambria"/>
+          <w:sz w:val="24"/>
+          <w:szCs w:val="24"/>
+        </w:rPr>
+        <w:t xml:space="preserve">Added CustomerDaoInterface </w:t>
+      </w:r>
+      <w:r>
+        <w:rPr>
+          <w:rFonts w:ascii="Cambria" w:hAnsi="Cambria"/>
+          <w:sz w:val="24"/>
+          <w:szCs w:val="24"/>
+        </w:rPr>
+        <w:t>with Features 1-4.</w:t>
+      </w:r>
+      <w:r>
+        <w:rPr>
+          <w:rFonts w:ascii="Cambria" w:hAnsi="Cambria"/>
+          <w:sz w:val="24"/>
+          <w:szCs w:val="24"/>
+        </w:rPr>
+        <w:br/>
+      </w:r>
+      <w:r>
+        <w:rPr>
+          <w:rFonts w:ascii="Cambria" w:hAnsi="Cambria"/>
+          <w:sz w:val="24"/>
+          <w:szCs w:val="24"/>
+        </w:rPr>
+        <w:br/>
+      </w:r>
+      <w:r>
+        <w:rPr>
+          <w:rFonts w:ascii="Cambria" w:hAnsi="Cambria"/>
+          <w:b/>
+          <w:bCs/>
+          <w:sz w:val="24"/>
+          <w:szCs w:val="24"/>
+          <w:u w:val="single"/>
+        </w:rPr>
+        <w:t xml:space="preserve">22/03/23: </w:t>
+      </w:r>
+      <w:r>
+        <w:rPr>
+          <w:rFonts w:ascii="Cambria" w:hAnsi="Cambria"/>
+          <w:b/>
+          <w:bCs/>
+          <w:sz w:val="24"/>
+          <w:szCs w:val="24"/>
+        </w:rPr>
+        <w:t>(</w:t>
+      </w:r>
+      <w:r>
+        <w:rPr>
+          <w:rFonts w:ascii="Cambria" w:hAnsi="Cambria"/>
+          <w:b/>
+          <w:bCs/>
+          <w:sz w:val="24"/>
+          <w:szCs w:val="24"/>
+        </w:rPr>
+        <w:t>20</w:t>
+      </w:r>
+      <w:r>
+        <w:rPr>
+          <w:rFonts w:ascii="Cambria" w:hAnsi="Cambria"/>
+          <w:b/>
+          <w:bCs/>
+          <w:sz w:val="24"/>
+          <w:szCs w:val="24"/>
+        </w:rPr>
+        <w:t>:</w:t>
+      </w:r>
+      <w:r>
+        <w:rPr>
+          <w:rFonts w:ascii="Cambria" w:hAnsi="Cambria"/>
+          <w:b/>
+          <w:bCs/>
+          <w:sz w:val="24"/>
+          <w:szCs w:val="24"/>
+        </w:rPr>
+        <w:t>45</w:t>
+      </w:r>
+      <w:r>
+        <w:rPr>
+          <w:rFonts w:ascii="Cambria" w:hAnsi="Cambria"/>
+          <w:b/>
+          <w:bCs/>
+          <w:sz w:val="24"/>
+          <w:szCs w:val="24"/>
+        </w:rPr>
+        <w:t xml:space="preserve"> PM </w:t>
+      </w:r>
+      <w:r>
+        <w:rPr>
+          <w:rFonts w:ascii="Cambria" w:hAnsi="Cambria"/>
+          <w:b/>
+          <w:bCs/>
+          <w:sz w:val="24"/>
+          <w:szCs w:val="24"/>
+        </w:rPr>
+        <w:t>)</w:t>
+      </w:r>
+      <w:r>
+        <w:rPr>
+          <w:rFonts w:ascii="Cambria" w:hAnsi="Cambria"/>
+          <w:b/>
+          <w:bCs/>
+          <w:sz w:val="24"/>
+          <w:szCs w:val="24"/>
+        </w:rPr>
+        <w:t xml:space="preserve"> </w:t>
+      </w:r>
+      <w:r>
+        <w:rPr>
+          <w:rFonts w:ascii="Cambria" w:hAnsi="Cambria"/>
+          <w:sz w:val="24"/>
+          <w:szCs w:val="24"/>
+        </w:rPr>
+        <w:t>Implemented findAllCustomers() method</w:t>
+      </w:r>
       <w:r>
         <w:rPr>
           <w:rFonts w:ascii="Cambria" w:hAnsi="Cambria"/>
@@ -2894,7 +3024,7 @@
           <w:sz w:val="24"/>
           <w:szCs w:val="24"/>
         </w:rPr>
-        <w:t xml:space="preserve">19:17 PM </w:t>
+        <w:t xml:space="preserve">21:08 PM </w:t>
       </w:r>
       <w:r>
         <w:rPr>
@@ -2922,21 +3052,90 @@
           <w:sz w:val="24"/>
           <w:szCs w:val="24"/>
         </w:rPr>
-        <w:t xml:space="preserve">Added </w:t>
-      </w:r>
-      <w:proofErr w:type="spellStart"/>
-      <w:r>
-        <w:rPr>
-          <w:rFonts w:ascii="Cambria" w:hAnsi="Cambria"/>
-          <w:sz w:val="24"/>
-          <w:szCs w:val="24"/>
-        </w:rPr>
-        <w:t>CustomerDaoInterface</w:t>
-      </w:r>
-      <w:proofErr w:type="spellEnd"/>
-      <w:r>
-        <w:rPr>
-          <w:rFonts w:ascii="Cambria" w:hAnsi="Cambria"/>
+        <w:t>Implemented testFindAllCustomers()  - Junit Test and Successful.</w:t>
+      </w:r>
+      <w:r>
+        <w:rPr>
+          <w:rFonts w:ascii="Cambria" w:hAnsi="Cambria"/>
+          <w:sz w:val="24"/>
+          <w:szCs w:val="24"/>
+        </w:rPr>
+        <w:br/>
+      </w:r>
+      <w:r>
+        <w:rPr>
+          <w:rFonts w:ascii="Cambria" w:hAnsi="Cambria"/>
+          <w:sz w:val="24"/>
+          <w:szCs w:val="24"/>
+        </w:rPr>
+        <w:br/>
+      </w:r>
+      <w:r>
+        <w:rPr>
+          <w:rFonts w:ascii="Cambria" w:hAnsi="Cambria"/>
+          <w:b/>
+          <w:bCs/>
+          <w:sz w:val="24"/>
+          <w:szCs w:val="24"/>
+          <w:u w:val="single"/>
+        </w:rPr>
+        <w:t xml:space="preserve">22/03/23: </w:t>
+      </w:r>
+      <w:r>
+        <w:rPr>
+          <w:rFonts w:ascii="Cambria" w:hAnsi="Cambria"/>
+          <w:b/>
+          <w:bCs/>
+          <w:sz w:val="24"/>
+          <w:szCs w:val="24"/>
+        </w:rPr>
+        <w:t>(</w:t>
+      </w:r>
+      <w:r>
+        <w:rPr>
+          <w:rFonts w:ascii="Cambria" w:hAnsi="Cambria"/>
+          <w:b/>
+          <w:bCs/>
+          <w:sz w:val="24"/>
+          <w:szCs w:val="24"/>
+        </w:rPr>
+        <w:t>2</w:t>
+      </w:r>
+      <w:r>
+        <w:rPr>
+          <w:rFonts w:ascii="Cambria" w:hAnsi="Cambria"/>
+          <w:b/>
+          <w:bCs/>
+          <w:sz w:val="24"/>
+          <w:szCs w:val="24"/>
+        </w:rPr>
+        <w:t>1</w:t>
+      </w:r>
+      <w:r>
+        <w:rPr>
+          <w:rFonts w:ascii="Cambria" w:hAnsi="Cambria"/>
+          <w:b/>
+          <w:bCs/>
+          <w:sz w:val="24"/>
+          <w:szCs w:val="24"/>
+        </w:rPr>
+        <w:t xml:space="preserve">:45 PM </w:t>
+      </w:r>
+      <w:r>
+        <w:rPr>
+          <w:rFonts w:ascii="Cambria" w:hAnsi="Cambria"/>
+          <w:b/>
+          <w:bCs/>
+          <w:sz w:val="24"/>
+          <w:szCs w:val="24"/>
+        </w:rPr>
+        <w:t>)</w:t>
+      </w:r>
+      <w:r>
+        <w:rPr>
+          <w:rFonts w:ascii="Cambria" w:hAnsi="Cambria"/>
+          <w:b/>
+          <w:bCs/>
           <w:sz w:val="24"/>
           <w:szCs w:val="24"/>
         </w:rPr>
@@ -2948,362 +3147,15 @@
           <w:sz w:val="24"/>
           <w:szCs w:val="24"/>
         </w:rPr>
-        <w:t>with Features 1-4.</w:t>
-      </w:r>
-      <w:r>
-        <w:rPr>
-          <w:rFonts w:ascii="Cambria" w:hAnsi="Cambria"/>
-          <w:sz w:val="24"/>
-          <w:szCs w:val="24"/>
-        </w:rPr>
-        <w:br/>
-      </w:r>
-      <w:r>
-        <w:rPr>
-          <w:rFonts w:ascii="Cambria" w:hAnsi="Cambria"/>
-          <w:sz w:val="24"/>
-          <w:szCs w:val="24"/>
-        </w:rPr>
-        <w:br/>
-      </w:r>
-      <w:r>
-        <w:rPr>
-          <w:rFonts w:ascii="Cambria" w:hAnsi="Cambria"/>
-          <w:b/>
-          <w:bCs/>
-          <w:sz w:val="24"/>
-          <w:szCs w:val="24"/>
-          <w:u w:val="single"/>
-        </w:rPr>
-        <w:t xml:space="preserve">22/03/23: </w:t>
-      </w:r>
-      <w:r>
-        <w:rPr>
-          <w:rFonts w:ascii="Cambria" w:hAnsi="Cambria"/>
-          <w:b/>
-          <w:bCs/>
-          <w:sz w:val="24"/>
-          <w:szCs w:val="24"/>
-        </w:rPr>
-        <w:t>(</w:t>
-      </w:r>
-      <w:r>
-        <w:rPr>
-          <w:rFonts w:ascii="Cambria" w:hAnsi="Cambria"/>
-          <w:b/>
-          <w:bCs/>
-          <w:sz w:val="24"/>
-          <w:szCs w:val="24"/>
-        </w:rPr>
-        <w:t>20</w:t>
-      </w:r>
-      <w:r>
-        <w:rPr>
-          <w:rFonts w:ascii="Cambria" w:hAnsi="Cambria"/>
-          <w:b/>
-          <w:bCs/>
-          <w:sz w:val="24"/>
-          <w:szCs w:val="24"/>
-        </w:rPr>
-        <w:t>:</w:t>
-      </w:r>
-      <w:r>
-        <w:rPr>
-          <w:rFonts w:ascii="Cambria" w:hAnsi="Cambria"/>
-          <w:b/>
-          <w:bCs/>
-          <w:sz w:val="24"/>
-          <w:szCs w:val="24"/>
-        </w:rPr>
-        <w:t>45</w:t>
-      </w:r>
-      <w:r>
-        <w:rPr>
-          <w:rFonts w:ascii="Cambria" w:hAnsi="Cambria"/>
-          <w:b/>
-          <w:bCs/>
-          <w:sz w:val="24"/>
-          <w:szCs w:val="24"/>
-        </w:rPr>
-        <w:t xml:space="preserve"> PM </w:t>
-      </w:r>
-      <w:r>
-        <w:rPr>
-          <w:rFonts w:ascii="Cambria" w:hAnsi="Cambria"/>
-          <w:b/>
-          <w:bCs/>
-          <w:sz w:val="24"/>
-          <w:szCs w:val="24"/>
-        </w:rPr>
-        <w:t>)</w:t>
-      </w:r>
-      <w:r>
-        <w:rPr>
-          <w:rFonts w:ascii="Cambria" w:hAnsi="Cambria"/>
-          <w:b/>
-          <w:bCs/>
-          <w:sz w:val="24"/>
-          <w:szCs w:val="24"/>
-        </w:rPr>
-        <w:t xml:space="preserve"> </w:t>
-      </w:r>
-      <w:r>
-        <w:rPr>
-          <w:rFonts w:ascii="Cambria" w:hAnsi="Cambria"/>
-          <w:sz w:val="24"/>
-          <w:szCs w:val="24"/>
-        </w:rPr>
         <w:t xml:space="preserve">Implemented </w:t>
       </w:r>
-      <w:proofErr w:type="spellStart"/>
-      <w:r>
-        <w:rPr>
-          <w:rFonts w:ascii="Cambria" w:hAnsi="Cambria"/>
-          <w:sz w:val="24"/>
-          <w:szCs w:val="24"/>
-        </w:rPr>
-        <w:t>findAllCustomers</w:t>
-      </w:r>
-      <w:proofErr w:type="spellEnd"/>
-      <w:r>
-        <w:rPr>
-          <w:rFonts w:ascii="Cambria" w:hAnsi="Cambria"/>
-          <w:sz w:val="24"/>
-          <w:szCs w:val="24"/>
-        </w:rPr>
-        <w:t>() method</w:t>
-      </w:r>
-      <w:r>
-        <w:rPr>
-          <w:rFonts w:ascii="Cambria" w:hAnsi="Cambria"/>
-          <w:sz w:val="24"/>
-          <w:szCs w:val="24"/>
-        </w:rPr>
-        <w:t>.</w:t>
-      </w:r>
-      <w:r>
-        <w:rPr>
-          <w:rFonts w:ascii="Cambria" w:hAnsi="Cambria"/>
-          <w:sz w:val="24"/>
-          <w:szCs w:val="24"/>
-        </w:rPr>
-        <w:br/>
-      </w:r>
-      <w:r>
-        <w:rPr>
-          <w:rFonts w:ascii="Cambria" w:hAnsi="Cambria"/>
-          <w:sz w:val="24"/>
-          <w:szCs w:val="24"/>
-        </w:rPr>
-        <w:br/>
-      </w:r>
-      <w:r>
-        <w:rPr>
-          <w:rFonts w:ascii="Cambria" w:hAnsi="Cambria"/>
-          <w:b/>
-          <w:bCs/>
-          <w:sz w:val="24"/>
-          <w:szCs w:val="24"/>
-          <w:u w:val="single"/>
-        </w:rPr>
-        <w:t xml:space="preserve">22/03/23: </w:t>
-      </w:r>
-      <w:r>
-        <w:rPr>
-          <w:rFonts w:ascii="Cambria" w:hAnsi="Cambria"/>
-          <w:b/>
-          <w:bCs/>
-          <w:sz w:val="24"/>
-          <w:szCs w:val="24"/>
-        </w:rPr>
-        <w:t>(</w:t>
-      </w:r>
-      <w:r>
-        <w:rPr>
-          <w:rFonts w:ascii="Cambria" w:hAnsi="Cambria"/>
-          <w:b/>
-          <w:bCs/>
-          <w:sz w:val="24"/>
-          <w:szCs w:val="24"/>
-        </w:rPr>
-        <w:t xml:space="preserve">21:08 PM </w:t>
-      </w:r>
-      <w:r>
-        <w:rPr>
-          <w:rFonts w:ascii="Cambria" w:hAnsi="Cambria"/>
-          <w:b/>
-          <w:bCs/>
-          <w:sz w:val="24"/>
-          <w:szCs w:val="24"/>
-        </w:rPr>
-        <w:t>)</w:t>
-      </w:r>
-      <w:r>
-        <w:rPr>
-          <w:rFonts w:ascii="Cambria" w:hAnsi="Cambria"/>
-          <w:b/>
-          <w:bCs/>
-          <w:sz w:val="24"/>
-          <w:szCs w:val="24"/>
-        </w:rPr>
-        <w:t xml:space="preserve"> </w:t>
-      </w:r>
-      <w:r>
-        <w:rPr>
-          <w:rFonts w:ascii="Cambria" w:hAnsi="Cambria"/>
-          <w:sz w:val="24"/>
-          <w:szCs w:val="24"/>
-        </w:rPr>
-        <w:t xml:space="preserve">Implemented </w:t>
-      </w:r>
-      <w:proofErr w:type="spellStart"/>
-      <w:r>
-        <w:rPr>
-          <w:rFonts w:ascii="Cambria" w:hAnsi="Cambria"/>
-          <w:sz w:val="24"/>
-          <w:szCs w:val="24"/>
-        </w:rPr>
-        <w:t>testFindAllCustomers</w:t>
-      </w:r>
-      <w:proofErr w:type="spellEnd"/>
-      <w:r>
-        <w:rPr>
-          <w:rFonts w:ascii="Cambria" w:hAnsi="Cambria"/>
-          <w:sz w:val="24"/>
-          <w:szCs w:val="24"/>
-        </w:rPr>
-        <w:t>()  - Junit Test and Successful.</w:t>
-      </w:r>
-      <w:r>
-        <w:rPr>
-          <w:rFonts w:ascii="Cambria" w:hAnsi="Cambria"/>
-          <w:sz w:val="24"/>
-          <w:szCs w:val="24"/>
-        </w:rPr>
-        <w:br/>
-      </w:r>
-      <w:r>
-        <w:rPr>
-          <w:rFonts w:ascii="Cambria" w:hAnsi="Cambria"/>
-          <w:sz w:val="24"/>
-          <w:szCs w:val="24"/>
-        </w:rPr>
-        <w:br/>
-      </w:r>
-      <w:r>
-        <w:rPr>
-          <w:rFonts w:ascii="Cambria" w:hAnsi="Cambria"/>
-          <w:b/>
-          <w:bCs/>
-          <w:sz w:val="24"/>
-          <w:szCs w:val="24"/>
-          <w:u w:val="single"/>
-        </w:rPr>
-        <w:t xml:space="preserve">22/03/23: </w:t>
-      </w:r>
-      <w:r>
-        <w:rPr>
-          <w:rFonts w:ascii="Cambria" w:hAnsi="Cambria"/>
-          <w:b/>
-          <w:bCs/>
-          <w:sz w:val="24"/>
-          <w:szCs w:val="24"/>
-        </w:rPr>
-        <w:t>(</w:t>
-      </w:r>
-      <w:r>
-        <w:rPr>
-          <w:rFonts w:ascii="Cambria" w:hAnsi="Cambria"/>
-          <w:b/>
-          <w:bCs/>
-          <w:sz w:val="24"/>
-          <w:szCs w:val="24"/>
-        </w:rPr>
-        <w:t>2</w:t>
-      </w:r>
-      <w:r>
-        <w:rPr>
-          <w:rFonts w:ascii="Cambria" w:hAnsi="Cambria"/>
-          <w:b/>
-          <w:bCs/>
-          <w:sz w:val="24"/>
-          <w:szCs w:val="24"/>
-        </w:rPr>
-        <w:t>1</w:t>
-      </w:r>
-      <w:r>
-        <w:rPr>
-          <w:rFonts w:ascii="Cambria" w:hAnsi="Cambria"/>
-          <w:b/>
-          <w:bCs/>
-          <w:sz w:val="24"/>
-          <w:szCs w:val="24"/>
-        </w:rPr>
-        <w:t xml:space="preserve">:45 PM </w:t>
-      </w:r>
-      <w:r>
-        <w:rPr>
-          <w:rFonts w:ascii="Cambria" w:hAnsi="Cambria"/>
-          <w:b/>
-          <w:bCs/>
-          <w:sz w:val="24"/>
-          <w:szCs w:val="24"/>
-        </w:rPr>
-        <w:t>)</w:t>
-      </w:r>
-      <w:r>
-        <w:rPr>
-          <w:rFonts w:ascii="Cambria" w:hAnsi="Cambria"/>
-          <w:b/>
-          <w:bCs/>
-          <w:sz w:val="24"/>
-          <w:szCs w:val="24"/>
-        </w:rPr>
-        <w:t xml:space="preserve"> </w:t>
-      </w:r>
-      <w:r>
-        <w:rPr>
-          <w:rFonts w:ascii="Cambria" w:hAnsi="Cambria"/>
-          <w:sz w:val="24"/>
-          <w:szCs w:val="24"/>
-        </w:rPr>
-        <w:t xml:space="preserve">Implemented </w:t>
-      </w:r>
-      <w:proofErr w:type="spellStart"/>
-      <w:r>
-        <w:rPr>
-          <w:rFonts w:ascii="Cambria" w:hAnsi="Cambria"/>
-          <w:sz w:val="24"/>
-          <w:szCs w:val="24"/>
-        </w:rPr>
-        <w:t>findCustomerById</w:t>
-      </w:r>
-      <w:proofErr w:type="spellEnd"/>
-      <w:r>
-        <w:rPr>
-          <w:rFonts w:ascii="Cambria" w:hAnsi="Cambria"/>
-          <w:sz w:val="24"/>
-          <w:szCs w:val="24"/>
-        </w:rPr>
-        <w:t xml:space="preserve">(int </w:t>
-      </w:r>
-      <w:proofErr w:type="spellStart"/>
-      <w:r>
-        <w:rPr>
-          <w:rFonts w:ascii="Cambria" w:hAnsi="Cambria"/>
-          <w:sz w:val="24"/>
-          <w:szCs w:val="24"/>
-        </w:rPr>
-        <w:t>customerId</w:t>
-      </w:r>
-      <w:proofErr w:type="spellEnd"/>
-      <w:r>
-        <w:rPr>
-          <w:rFonts w:ascii="Cambria" w:hAnsi="Cambria"/>
-          <w:sz w:val="24"/>
-          <w:szCs w:val="24"/>
-        </w:rPr>
-        <w:t>)</w:t>
+      <w:r>
+        <w:rPr>
+          <w:rFonts w:ascii="Cambria" w:hAnsi="Cambria"/>
+          <w:sz w:val="24"/>
+          <w:szCs w:val="24"/>
+        </w:rPr>
+        <w:t>findCustomerById(int customerId)</w:t>
       </w:r>
     </w:p>
     <w:p>
@@ -3418,23 +3270,13 @@
         </w:rPr>
         <w:t xml:space="preserve">Implemented </w:t>
       </w:r>
-      <w:proofErr w:type="spellStart"/>
-      <w:r>
-        <w:rPr>
-          <w:rFonts w:ascii="Cambria" w:hAnsi="Cambria"/>
-          <w:sz w:val="24"/>
-          <w:szCs w:val="24"/>
-        </w:rPr>
-        <w:t>testFindCustomerById</w:t>
-      </w:r>
-      <w:proofErr w:type="spellEnd"/>
-      <w:r>
-        <w:rPr>
-          <w:rFonts w:ascii="Cambria" w:hAnsi="Cambria"/>
-          <w:sz w:val="24"/>
-          <w:szCs w:val="24"/>
-        </w:rPr>
-        <w:t>()</w:t>
+      <w:r>
+        <w:rPr>
+          <w:rFonts w:ascii="Cambria" w:hAnsi="Cambria"/>
+          <w:sz w:val="24"/>
+          <w:szCs w:val="24"/>
+        </w:rPr>
+        <w:t>testFindCustomerById()</w:t>
       </w:r>
     </w:p>
     <w:p>
@@ -3571,37 +3413,102 @@
         </w:rPr>
         <w:t xml:space="preserve">Implemented </w:t>
       </w:r>
-      <w:proofErr w:type="spellStart"/>
-      <w:r>
-        <w:rPr>
-          <w:rFonts w:ascii="Cambria" w:hAnsi="Cambria"/>
-          <w:sz w:val="24"/>
-          <w:szCs w:val="24"/>
-        </w:rPr>
-        <w:t>deleteCustomerById</w:t>
-      </w:r>
-      <w:proofErr w:type="spellEnd"/>
-      <w:r>
-        <w:rPr>
-          <w:rFonts w:ascii="Cambria" w:hAnsi="Cambria"/>
-          <w:sz w:val="24"/>
-          <w:szCs w:val="24"/>
-        </w:rPr>
-        <w:t xml:space="preserve">(int </w:t>
-      </w:r>
-      <w:proofErr w:type="spellStart"/>
-      <w:r>
-        <w:rPr>
-          <w:rFonts w:ascii="Cambria" w:hAnsi="Cambria"/>
-          <w:sz w:val="24"/>
-          <w:szCs w:val="24"/>
-        </w:rPr>
-        <w:t>customerId</w:t>
-      </w:r>
-      <w:proofErr w:type="spellEnd"/>
-      <w:r>
-        <w:rPr>
-          <w:rFonts w:ascii="Cambria" w:hAnsi="Cambria"/>
+      <w:r>
+        <w:rPr>
+          <w:rFonts w:ascii="Cambria" w:hAnsi="Cambria"/>
+          <w:sz w:val="24"/>
+          <w:szCs w:val="24"/>
+        </w:rPr>
+        <w:t>deleteCustomerById(int customerId)</w:t>
+      </w:r>
+      <w:r>
+        <w:rPr>
+          <w:rFonts w:ascii="Cambria" w:hAnsi="Cambria"/>
+          <w:sz w:val="24"/>
+          <w:szCs w:val="24"/>
+        </w:rPr>
+        <w:t xml:space="preserve"> m</w:t>
+      </w:r>
+      <w:r>
+        <w:rPr>
+          <w:rFonts w:ascii="Cambria" w:hAnsi="Cambria"/>
+          <w:sz w:val="24"/>
+          <w:szCs w:val="24"/>
+        </w:rPr>
+        <w:t>ethod.</w:t>
+      </w:r>
+      <w:r>
+        <w:rPr>
+          <w:rFonts w:ascii="Cambria" w:hAnsi="Cambria"/>
+          <w:sz w:val="24"/>
+          <w:szCs w:val="24"/>
+        </w:rPr>
+        <w:br/>
+      </w:r>
+      <w:r>
+        <w:rPr>
+          <w:rFonts w:ascii="Cambria" w:hAnsi="Cambria"/>
+          <w:sz w:val="24"/>
+          <w:szCs w:val="24"/>
+        </w:rPr>
+        <w:br/>
+      </w:r>
+      <w:r>
+        <w:rPr>
+          <w:rFonts w:ascii="Cambria" w:hAnsi="Cambria"/>
+          <w:b/>
+          <w:bCs/>
+          <w:sz w:val="24"/>
+          <w:szCs w:val="24"/>
+          <w:u w:val="single"/>
+        </w:rPr>
+        <w:t xml:space="preserve">22/03/23: </w:t>
+      </w:r>
+      <w:r>
+        <w:rPr>
+          <w:rFonts w:ascii="Cambria" w:hAnsi="Cambria"/>
+          <w:b/>
+          <w:bCs/>
+          <w:sz w:val="24"/>
+          <w:szCs w:val="24"/>
+        </w:rPr>
+        <w:t>(</w:t>
+      </w:r>
+      <w:r>
+        <w:rPr>
+          <w:rFonts w:ascii="Cambria" w:hAnsi="Cambria"/>
+          <w:b/>
+          <w:bCs/>
+          <w:sz w:val="24"/>
+          <w:szCs w:val="24"/>
+        </w:rPr>
+        <w:t>22:</w:t>
+      </w:r>
+      <w:r>
+        <w:rPr>
+          <w:rFonts w:ascii="Cambria" w:hAnsi="Cambria"/>
+          <w:b/>
+          <w:bCs/>
+          <w:sz w:val="24"/>
+          <w:szCs w:val="24"/>
+        </w:rPr>
+        <w:t>46</w:t>
+      </w:r>
+      <w:r>
+        <w:rPr>
+          <w:rFonts w:ascii="Cambria" w:hAnsi="Cambria"/>
+          <w:b/>
+          <w:bCs/>
+          <w:sz w:val="24"/>
+          <w:szCs w:val="24"/>
+        </w:rPr>
+        <w:t xml:space="preserve"> PM </w:t>
+      </w:r>
+      <w:r>
+        <w:rPr>
+          <w:rFonts w:ascii="Cambria" w:hAnsi="Cambria"/>
+          <w:b/>
+          <w:bCs/>
           <w:sz w:val="24"/>
           <w:szCs w:val="24"/>
         </w:rPr>
@@ -3610,99 +3517,6 @@
       <w:r>
         <w:rPr>
           <w:rFonts w:ascii="Cambria" w:hAnsi="Cambria"/>
-          <w:sz w:val="24"/>
-          <w:szCs w:val="24"/>
-        </w:rPr>
-        <w:t xml:space="preserve"> m</w:t>
-      </w:r>
-      <w:r>
-        <w:rPr>
-          <w:rFonts w:ascii="Cambria" w:hAnsi="Cambria"/>
-          <w:sz w:val="24"/>
-          <w:szCs w:val="24"/>
-        </w:rPr>
-        <w:t>ethod.</w:t>
-      </w:r>
-      <w:r>
-        <w:rPr>
-          <w:rFonts w:ascii="Cambria" w:hAnsi="Cambria"/>
-          <w:sz w:val="24"/>
-          <w:szCs w:val="24"/>
-        </w:rPr>
-        <w:br/>
-      </w:r>
-      <w:r>
-        <w:rPr>
-          <w:rFonts w:ascii="Cambria" w:hAnsi="Cambria"/>
-          <w:sz w:val="24"/>
-          <w:szCs w:val="24"/>
-        </w:rPr>
-        <w:br/>
-      </w:r>
-      <w:r>
-        <w:rPr>
-          <w:rFonts w:ascii="Cambria" w:hAnsi="Cambria"/>
-          <w:b/>
-          <w:bCs/>
-          <w:sz w:val="24"/>
-          <w:szCs w:val="24"/>
-          <w:u w:val="single"/>
-        </w:rPr>
-        <w:t xml:space="preserve">22/03/23: </w:t>
-      </w:r>
-      <w:r>
-        <w:rPr>
-          <w:rFonts w:ascii="Cambria" w:hAnsi="Cambria"/>
-          <w:b/>
-          <w:bCs/>
-          <w:sz w:val="24"/>
-          <w:szCs w:val="24"/>
-        </w:rPr>
-        <w:t>(</w:t>
-      </w:r>
-      <w:r>
-        <w:rPr>
-          <w:rFonts w:ascii="Cambria" w:hAnsi="Cambria"/>
-          <w:b/>
-          <w:bCs/>
-          <w:sz w:val="24"/>
-          <w:szCs w:val="24"/>
-        </w:rPr>
-        <w:t>22:</w:t>
-      </w:r>
-      <w:r>
-        <w:rPr>
-          <w:rFonts w:ascii="Cambria" w:hAnsi="Cambria"/>
-          <w:b/>
-          <w:bCs/>
-          <w:sz w:val="24"/>
-          <w:szCs w:val="24"/>
-        </w:rPr>
-        <w:t>46</w:t>
-      </w:r>
-      <w:r>
-        <w:rPr>
-          <w:rFonts w:ascii="Cambria" w:hAnsi="Cambria"/>
-          <w:b/>
-          <w:bCs/>
-          <w:sz w:val="24"/>
-          <w:szCs w:val="24"/>
-        </w:rPr>
-        <w:t xml:space="preserve"> PM </w:t>
-      </w:r>
-      <w:r>
-        <w:rPr>
-          <w:rFonts w:ascii="Cambria" w:hAnsi="Cambria"/>
-          <w:b/>
-          <w:bCs/>
-          <w:sz w:val="24"/>
-          <w:szCs w:val="24"/>
-        </w:rPr>
-        <w:t>)</w:t>
-      </w:r>
-      <w:r>
-        <w:rPr>
-          <w:rFonts w:ascii="Cambria" w:hAnsi="Cambria"/>
           <w:b/>
           <w:bCs/>
           <w:sz w:val="24"/>
@@ -3718,7 +3532,6 @@
         </w:rPr>
         <w:t xml:space="preserve">Implemented </w:t>
       </w:r>
-      <w:proofErr w:type="spellStart"/>
       <w:r>
         <w:rPr>
           <w:rFonts w:ascii="Cambria" w:hAnsi="Cambria"/>
@@ -3743,7 +3556,6 @@
         </w:rPr>
         <w:t>eleteCustomerById</w:t>
       </w:r>
-      <w:proofErr w:type="spellEnd"/>
       <w:r>
         <w:rPr>
           <w:rFonts w:ascii="Cambria" w:hAnsi="Cambria"/>
@@ -3856,23 +3668,13 @@
         </w:rPr>
         <w:t xml:space="preserve">Implemented </w:t>
       </w:r>
-      <w:proofErr w:type="spellStart"/>
-      <w:r>
-        <w:rPr>
-          <w:rFonts w:ascii="Cambria" w:hAnsi="Cambria"/>
-          <w:sz w:val="24"/>
-          <w:szCs w:val="24"/>
-        </w:rPr>
-        <w:t>insertCustomer</w:t>
-      </w:r>
-      <w:proofErr w:type="spellEnd"/>
-      <w:r>
-        <w:rPr>
-          <w:rFonts w:ascii="Cambria" w:hAnsi="Cambria"/>
-          <w:sz w:val="24"/>
-          <w:szCs w:val="24"/>
-        </w:rPr>
-        <w:t xml:space="preserve">(Customer customer) </w:t>
+      <w:r>
+        <w:rPr>
+          <w:rFonts w:ascii="Cambria" w:hAnsi="Cambria"/>
+          <w:sz w:val="24"/>
+          <w:szCs w:val="24"/>
+        </w:rPr>
+        <w:t xml:space="preserve">insertCustomer(Customer customer) </w:t>
       </w:r>
     </w:p>
     <w:p>
@@ -4007,7 +3809,6 @@
         </w:rPr>
         <w:t xml:space="preserve">Implemented </w:t>
       </w:r>
-      <w:proofErr w:type="spellStart"/>
       <w:r>
         <w:rPr>
           <w:rFonts w:ascii="Cambria" w:hAnsi="Cambria"/>
@@ -4032,7 +3833,6 @@
         </w:rPr>
         <w:t>nsertCustomer</w:t>
       </w:r>
-      <w:proofErr w:type="spellEnd"/>
       <w:r>
         <w:rPr>
           <w:rFonts w:ascii="Cambria" w:hAnsi="Cambria"/>
@@ -4148,25 +3948,7 @@
           <w:sz w:val="24"/>
           <w:szCs w:val="24"/>
         </w:rPr>
-        <w:t xml:space="preserve">Added </w:t>
-      </w:r>
-      <w:proofErr w:type="spellStart"/>
-      <w:r>
-        <w:rPr>
-          <w:rFonts w:ascii="Cambria" w:hAnsi="Cambria"/>
-          <w:sz w:val="24"/>
-          <w:szCs w:val="24"/>
-        </w:rPr>
-        <w:t>AirportDaoInterface</w:t>
-      </w:r>
-      <w:proofErr w:type="spellEnd"/>
-      <w:r>
-        <w:rPr>
-          <w:rFonts w:ascii="Cambria" w:hAnsi="Cambria"/>
-          <w:sz w:val="24"/>
-          <w:szCs w:val="24"/>
-        </w:rPr>
-        <w:t xml:space="preserve"> with Features 1-4.</w:t>
+        <w:t>Added AirportDaoInterface with Features 1-4.</w:t>
       </w:r>
       <w:r>
         <w:rPr>
@@ -4283,16 +4065,7 @@
           <w:sz w:val="24"/>
           <w:szCs w:val="24"/>
         </w:rPr>
-        <w:t xml:space="preserve">Implemented </w:t>
-      </w:r>
-      <w:proofErr w:type="spellStart"/>
-      <w:r>
-        <w:rPr>
-          <w:rFonts w:ascii="Cambria" w:hAnsi="Cambria"/>
-          <w:sz w:val="24"/>
-          <w:szCs w:val="24"/>
-        </w:rPr>
-        <w:t>findAll</w:t>
+        <w:t>Implemented findAll</w:t>
       </w:r>
       <w:r>
         <w:rPr>
@@ -4310,7 +4083,6 @@
         </w:rPr>
         <w:t>s</w:t>
       </w:r>
-      <w:proofErr w:type="spellEnd"/>
       <w:r>
         <w:rPr>
           <w:rFonts w:ascii="Cambria" w:hAnsi="Cambria"/>
@@ -4392,25 +4164,7 @@
           <w:sz w:val="24"/>
           <w:szCs w:val="24"/>
         </w:rPr>
-        <w:t xml:space="preserve">Implemented </w:t>
-      </w:r>
-      <w:proofErr w:type="spellStart"/>
-      <w:r>
-        <w:rPr>
-          <w:rFonts w:ascii="Cambria" w:hAnsi="Cambria"/>
-          <w:sz w:val="24"/>
-          <w:szCs w:val="24"/>
-        </w:rPr>
-        <w:t>testFindAllAirports</w:t>
-      </w:r>
-      <w:proofErr w:type="spellEnd"/>
-      <w:r>
-        <w:rPr>
-          <w:rFonts w:ascii="Cambria" w:hAnsi="Cambria"/>
-          <w:sz w:val="24"/>
-          <w:szCs w:val="24"/>
-        </w:rPr>
-        <w:t>()  - Junit Test and Successful.</w:t>
+        <w:t>Implemented testFindAllAirports()  - Junit Test and Successful.</w:t>
       </w:r>
       <w:r>
         <w:rPr>
@@ -4509,7 +4263,6 @@
         </w:rPr>
         <w:t xml:space="preserve">Implemented </w:t>
       </w:r>
-      <w:proofErr w:type="spellStart"/>
       <w:r>
         <w:rPr>
           <w:rFonts w:ascii="Cambria" w:hAnsi="Cambria"/>
@@ -4532,18 +4285,8 @@
           <w:sz w:val="24"/>
           <w:szCs w:val="24"/>
         </w:rPr>
-        <w:t>ById</w:t>
-      </w:r>
-      <w:proofErr w:type="spellEnd"/>
-      <w:r>
-        <w:rPr>
-          <w:rFonts w:ascii="Cambria" w:hAnsi="Cambria"/>
-          <w:sz w:val="24"/>
-          <w:szCs w:val="24"/>
-        </w:rPr>
-        <w:t xml:space="preserve">(int </w:t>
-      </w:r>
-      <w:proofErr w:type="spellStart"/>
+        <w:t xml:space="preserve">ById(int </w:t>
+      </w:r>
       <w:r>
         <w:rPr>
           <w:rFonts w:ascii="Cambria" w:hAnsi="Cambria"/>
@@ -4558,16 +4301,7 @@
           <w:sz w:val="24"/>
           <w:szCs w:val="24"/>
         </w:rPr>
-        <w:t>Id</w:t>
-      </w:r>
-      <w:proofErr w:type="spellEnd"/>
-      <w:r>
-        <w:rPr>
-          <w:rFonts w:ascii="Cambria" w:hAnsi="Cambria"/>
-          <w:sz w:val="24"/>
-          <w:szCs w:val="24"/>
-        </w:rPr>
-        <w:t>)</w:t>
+        <w:t>Id)</w:t>
       </w:r>
     </w:p>
     <w:p>
@@ -4682,25 +4416,7 @@
           <w:sz w:val="24"/>
           <w:szCs w:val="24"/>
         </w:rPr>
-        <w:t xml:space="preserve">Implemented </w:t>
-      </w:r>
-      <w:proofErr w:type="spellStart"/>
-      <w:r>
-        <w:rPr>
-          <w:rFonts w:ascii="Cambria" w:hAnsi="Cambria"/>
-          <w:sz w:val="24"/>
-          <w:szCs w:val="24"/>
-        </w:rPr>
-        <w:t>testFindAirportById</w:t>
-      </w:r>
-      <w:proofErr w:type="spellEnd"/>
-      <w:r>
-        <w:rPr>
-          <w:rFonts w:ascii="Cambria" w:hAnsi="Cambria"/>
-          <w:sz w:val="24"/>
-          <w:szCs w:val="24"/>
-        </w:rPr>
-        <w:t>()  - Junit Test and Successful.</w:t>
+        <w:t>Implemented testFindAirportById()  - Junit Test and Successful.</w:t>
       </w:r>
       <w:r>
         <w:rPr>
@@ -4850,41 +4566,13 @@
         </w:rPr>
         <w:t xml:space="preserve">Implemented </w:t>
       </w:r>
-      <w:proofErr w:type="spellStart"/>
-      <w:r>
-        <w:rPr>
-          <w:rFonts w:ascii="Cambria" w:hAnsi="Cambria"/>
-          <w:sz w:val="24"/>
-          <w:szCs w:val="24"/>
-        </w:rPr>
-        <w:t>deleteAirportById</w:t>
-      </w:r>
-      <w:proofErr w:type="spellEnd"/>
-      <w:r>
-        <w:rPr>
-          <w:rFonts w:ascii="Cambria" w:hAnsi="Cambria"/>
-          <w:sz w:val="24"/>
-          <w:szCs w:val="24"/>
-        </w:rPr>
-        <w:t xml:space="preserve">(int </w:t>
-      </w:r>
-      <w:proofErr w:type="spellStart"/>
-      <w:r>
-        <w:rPr>
-          <w:rFonts w:ascii="Cambria" w:hAnsi="Cambria"/>
-          <w:sz w:val="24"/>
-          <w:szCs w:val="24"/>
-        </w:rPr>
-        <w:t>airportId</w:t>
-      </w:r>
-      <w:proofErr w:type="spellEnd"/>
-      <w:r>
-        <w:rPr>
-          <w:rFonts w:ascii="Cambria" w:hAnsi="Cambria"/>
-          <w:sz w:val="24"/>
-          <w:szCs w:val="24"/>
-        </w:rPr>
-        <w:t>)</w:t>
+      <w:r>
+        <w:rPr>
+          <w:rFonts w:ascii="Cambria" w:hAnsi="Cambria"/>
+          <w:sz w:val="24"/>
+          <w:szCs w:val="24"/>
+        </w:rPr>
+        <w:t>deleteAirportById(int airportId)</w:t>
       </w:r>
     </w:p>
     <w:p>
@@ -4971,17 +4659,130 @@
           <w:sz w:val="24"/>
           <w:szCs w:val="24"/>
         </w:rPr>
-        <w:t>23:</w:t>
-      </w:r>
-      <w:r>
-        <w:rPr>
-          <w:rFonts w:ascii="Cambria" w:hAnsi="Cambria"/>
-          <w:b/>
-          <w:bCs/>
-          <w:sz w:val="24"/>
-          <w:szCs w:val="24"/>
-        </w:rPr>
-        <w:t>46</w:t>
+        <w:t xml:space="preserve">23:46 PM </w:t>
+      </w:r>
+      <w:r>
+        <w:rPr>
+          <w:rFonts w:ascii="Cambria" w:hAnsi="Cambria"/>
+          <w:b/>
+          <w:bCs/>
+          <w:sz w:val="24"/>
+          <w:szCs w:val="24"/>
+        </w:rPr>
+        <w:t>)</w:t>
+      </w:r>
+      <w:r>
+        <w:rPr>
+          <w:rFonts w:ascii="Cambria" w:hAnsi="Cambria"/>
+          <w:b/>
+          <w:bCs/>
+          <w:sz w:val="24"/>
+          <w:szCs w:val="24"/>
+        </w:rPr>
+        <w:t xml:space="preserve"> </w:t>
+      </w:r>
+      <w:r>
+        <w:rPr>
+          <w:rFonts w:ascii="Cambria" w:hAnsi="Cambria"/>
+          <w:sz w:val="24"/>
+          <w:szCs w:val="24"/>
+        </w:rPr>
+        <w:t>Implemented testD</w:t>
+      </w:r>
+      <w:r>
+        <w:rPr>
+          <w:rFonts w:ascii="Cambria" w:hAnsi="Cambria"/>
+          <w:sz w:val="24"/>
+          <w:szCs w:val="24"/>
+        </w:rPr>
+        <w:t>eleteAirportById</w:t>
+      </w:r>
+      <w:r>
+        <w:rPr>
+          <w:rFonts w:ascii="Cambria" w:hAnsi="Cambria"/>
+          <w:sz w:val="24"/>
+          <w:szCs w:val="24"/>
+        </w:rPr>
+        <w:t>()  - Junit Test and Successful.</w:t>
+      </w:r>
+      <w:r>
+        <w:rPr>
+          <w:rFonts w:ascii="Cambria" w:hAnsi="Cambria"/>
+          <w:sz w:val="24"/>
+          <w:szCs w:val="24"/>
+        </w:rPr>
+        <w:br/>
+      </w:r>
+      <w:r>
+        <w:rPr>
+          <w:rFonts w:ascii="Cambria" w:hAnsi="Cambria"/>
+          <w:sz w:val="24"/>
+          <w:szCs w:val="24"/>
+        </w:rPr>
+        <w:br/>
+      </w:r>
+      <w:r>
+        <w:rPr>
+          <w:rFonts w:ascii="Cambria" w:hAnsi="Cambria"/>
+          <w:b/>
+          <w:bCs/>
+          <w:sz w:val="24"/>
+          <w:szCs w:val="24"/>
+          <w:u w:val="single"/>
+        </w:rPr>
+        <w:t>2</w:t>
+      </w:r>
+      <w:r>
+        <w:rPr>
+          <w:rFonts w:ascii="Cambria" w:hAnsi="Cambria"/>
+          <w:b/>
+          <w:bCs/>
+          <w:sz w:val="24"/>
+          <w:szCs w:val="24"/>
+          <w:u w:val="single"/>
+        </w:rPr>
+        <w:t>3</w:t>
+      </w:r>
+      <w:r>
+        <w:rPr>
+          <w:rFonts w:ascii="Cambria" w:hAnsi="Cambria"/>
+          <w:b/>
+          <w:bCs/>
+          <w:sz w:val="24"/>
+          <w:szCs w:val="24"/>
+          <w:u w:val="single"/>
+        </w:rPr>
+        <w:t xml:space="preserve">/03/23: </w:t>
+      </w:r>
+      <w:r>
+        <w:rPr>
+          <w:rFonts w:ascii="Cambria" w:hAnsi="Cambria"/>
+          <w:b/>
+          <w:bCs/>
+          <w:sz w:val="24"/>
+          <w:szCs w:val="24"/>
+        </w:rPr>
+        <w:t>(</w:t>
+      </w:r>
+      <w:r>
+        <w:rPr>
+          <w:rFonts w:ascii="Cambria" w:hAnsi="Cambria"/>
+          <w:b/>
+          <w:bCs/>
+          <w:sz w:val="24"/>
+          <w:szCs w:val="24"/>
+        </w:rPr>
+        <w:t>23:4</w:t>
+      </w:r>
+      <w:r>
+        <w:rPr>
+          <w:rFonts w:ascii="Cambria" w:hAnsi="Cambria"/>
+          <w:b/>
+          <w:bCs/>
+          <w:sz w:val="24"/>
+          <w:szCs w:val="24"/>
+        </w:rPr>
+        <w:t>9</w:t>
       </w:r>
       <w:r>
         <w:rPr>
@@ -5021,39 +4822,34 @@
         </w:rPr>
         <w:t xml:space="preserve">Implemented </w:t>
       </w:r>
-      <w:proofErr w:type="spellStart"/>
-      <w:r>
-        <w:rPr>
-          <w:rFonts w:ascii="Cambria" w:hAnsi="Cambria"/>
-          <w:sz w:val="24"/>
-          <w:szCs w:val="24"/>
-        </w:rPr>
-        <w:t>tes</w:t>
-      </w:r>
-      <w:r>
-        <w:rPr>
-          <w:rFonts w:ascii="Cambria" w:hAnsi="Cambria"/>
-          <w:sz w:val="24"/>
-          <w:szCs w:val="24"/>
-        </w:rPr>
-        <w:t>tD</w:t>
-      </w:r>
-      <w:r>
-        <w:rPr>
-          <w:rFonts w:ascii="Cambria" w:hAnsi="Cambria"/>
-          <w:sz w:val="24"/>
-          <w:szCs w:val="24"/>
-        </w:rPr>
-        <w:t>eleteAirportById</w:t>
-      </w:r>
-      <w:proofErr w:type="spellEnd"/>
-      <w:r>
-        <w:rPr>
-          <w:rFonts w:ascii="Cambria" w:hAnsi="Cambria"/>
-          <w:sz w:val="24"/>
-          <w:szCs w:val="24"/>
-        </w:rPr>
-        <w:t>()  - Junit Test and Successful.</w:t>
+      <w:r>
+        <w:rPr>
+          <w:rFonts w:ascii="Cambria" w:hAnsi="Cambria"/>
+          <w:i/>
+          <w:iCs/>
+          <w:sz w:val="24"/>
+          <w:szCs w:val="24"/>
+        </w:rPr>
+        <w:t>insertAirport(Airport airport)</w:t>
+      </w:r>
+    </w:p>
+    <w:p>
+      <w:pPr>
+        <w:spacing w:line="360" w:lineRule="auto"/>
+        <w:rPr>
+          <w:rFonts w:ascii="Cambria" w:hAnsi="Cambria"/>
+          <w:sz w:val="24"/>
+          <w:szCs w:val="24"/>
+        </w:rPr>
+      </w:pPr>
+      <w:r>
+        <w:rPr>
+          <w:rFonts w:ascii="Cambria" w:hAnsi="Cambria"/>
+          <w:sz w:val="24"/>
+          <w:szCs w:val="24"/>
+        </w:rPr>
+        <w:lastRenderedPageBreak/>
+        <w:t>method.</w:t>
       </w:r>
       <w:r>
         <w:rPr>

</xml_diff>

<commit_message>
Added FlightDaoInterface with Features 1-4.
</commit_message>
<xml_diff>
--- a/PROJECT LOG AND IDEAS.docx
+++ b/PROJECT LOG AND IDEAS.docx
@@ -5232,27 +5232,7 @@
           <w:sz w:val="24"/>
           <w:szCs w:val="24"/>
         </w:rPr>
-        <w:t>23:</w:t>
-      </w:r>
-      <w:r>
-        <w:rPr>
-          <w:rFonts w:ascii="Cambria" w:hAnsi="Cambria"/>
-          <w:b/>
-          <w:bCs/>
-          <w:sz w:val="24"/>
-          <w:szCs w:val="24"/>
-        </w:rPr>
-        <w:t>5</w:t>
-      </w:r>
-      <w:r>
-        <w:rPr>
-          <w:rFonts w:ascii="Cambria" w:hAnsi="Cambria"/>
-          <w:b/>
-          <w:bCs/>
-          <w:sz w:val="24"/>
-          <w:szCs w:val="24"/>
-        </w:rPr>
-        <w:t xml:space="preserve">6 PM </w:t>
+        <w:t xml:space="preserve">23:56 PM </w:t>
       </w:r>
       <w:r>
         <w:rPr>
@@ -5289,15 +5269,7 @@
           <w:sz w:val="24"/>
           <w:szCs w:val="24"/>
         </w:rPr>
-        <w:t>test</w:t>
-      </w:r>
-      <w:r>
-        <w:rPr>
-          <w:rFonts w:ascii="Cambria" w:hAnsi="Cambria"/>
-          <w:sz w:val="24"/>
-          <w:szCs w:val="24"/>
-        </w:rPr>
-        <w:t>Insert</w:t>
+        <w:t>testInsert</w:t>
       </w:r>
       <w:r>
         <w:rPr>
@@ -5315,6 +5287,223 @@
           <w:szCs w:val="24"/>
         </w:rPr>
         <w:t>()  - Junit Test and Successful.</w:t>
+      </w:r>
+      <w:r>
+        <w:rPr>
+          <w:rFonts w:ascii="Cambria" w:hAnsi="Cambria"/>
+          <w:sz w:val="24"/>
+          <w:szCs w:val="24"/>
+        </w:rPr>
+        <w:br/>
+      </w:r>
+      <w:r>
+        <w:rPr>
+          <w:rFonts w:ascii="Cambria" w:hAnsi="Cambria"/>
+          <w:sz w:val="24"/>
+          <w:szCs w:val="24"/>
+        </w:rPr>
+        <w:br/>
+      </w:r>
+      <w:r>
+        <w:rPr>
+          <w:rFonts w:ascii="Cambria" w:hAnsi="Cambria"/>
+          <w:sz w:val="24"/>
+          <w:szCs w:val="24"/>
+        </w:rPr>
+        <w:t xml:space="preserve">                                               </w:t>
+      </w:r>
+      <w:r>
+        <w:rPr>
+          <w:rFonts w:ascii="Cambria" w:hAnsi="Cambria"/>
+          <w:b/>
+          <w:bCs/>
+          <w:sz w:val="24"/>
+          <w:szCs w:val="24"/>
+        </w:rPr>
+        <w:t>FRIDAY</w:t>
+      </w:r>
+      <w:r>
+        <w:rPr>
+          <w:rFonts w:ascii="Cambria" w:hAnsi="Cambria"/>
+          <w:b/>
+          <w:bCs/>
+          <w:sz w:val="24"/>
+          <w:szCs w:val="24"/>
+        </w:rPr>
+        <w:t>: 2</w:t>
+      </w:r>
+      <w:r>
+        <w:rPr>
+          <w:rFonts w:ascii="Cambria" w:hAnsi="Cambria"/>
+          <w:b/>
+          <w:bCs/>
+          <w:sz w:val="24"/>
+          <w:szCs w:val="24"/>
+        </w:rPr>
+        <w:t>4</w:t>
+      </w:r>
+      <w:r>
+        <w:rPr>
+          <w:rFonts w:ascii="Cambria" w:hAnsi="Cambria"/>
+          <w:b/>
+          <w:bCs/>
+          <w:sz w:val="24"/>
+          <w:szCs w:val="24"/>
+        </w:rPr>
+        <w:t>/03/23</w:t>
+      </w:r>
+      <w:r>
+        <w:rPr>
+          <w:rFonts w:ascii="Cambria" w:hAnsi="Cambria"/>
+          <w:sz w:val="24"/>
+          <w:szCs w:val="24"/>
+        </w:rPr>
+        <w:br/>
+      </w:r>
+      <w:r>
+        <w:rPr>
+          <w:rFonts w:ascii="Cambria" w:hAnsi="Cambria"/>
+          <w:sz w:val="24"/>
+          <w:szCs w:val="24"/>
+        </w:rPr>
+        <w:br/>
+      </w:r>
+      <w:r>
+        <w:rPr>
+          <w:rFonts w:ascii="Cambria" w:hAnsi="Cambria"/>
+          <w:b/>
+          <w:bCs/>
+          <w:sz w:val="24"/>
+          <w:szCs w:val="24"/>
+          <w:u w:val="single"/>
+        </w:rPr>
+        <w:t>2</w:t>
+      </w:r>
+      <w:r>
+        <w:rPr>
+          <w:rFonts w:ascii="Cambria" w:hAnsi="Cambria"/>
+          <w:b/>
+          <w:bCs/>
+          <w:sz w:val="24"/>
+          <w:szCs w:val="24"/>
+          <w:u w:val="single"/>
+        </w:rPr>
+        <w:t>4</w:t>
+      </w:r>
+      <w:r>
+        <w:rPr>
+          <w:rFonts w:ascii="Cambria" w:hAnsi="Cambria"/>
+          <w:b/>
+          <w:bCs/>
+          <w:sz w:val="24"/>
+          <w:szCs w:val="24"/>
+          <w:u w:val="single"/>
+        </w:rPr>
+        <w:t xml:space="preserve">/03/23: </w:t>
+      </w:r>
+      <w:r>
+        <w:rPr>
+          <w:rFonts w:ascii="Cambria" w:hAnsi="Cambria"/>
+          <w:b/>
+          <w:bCs/>
+          <w:sz w:val="24"/>
+          <w:szCs w:val="24"/>
+        </w:rPr>
+        <w:t>(</w:t>
+      </w:r>
+      <w:r>
+        <w:rPr>
+          <w:rFonts w:ascii="Cambria" w:hAnsi="Cambria"/>
+          <w:b/>
+          <w:bCs/>
+          <w:sz w:val="24"/>
+          <w:szCs w:val="24"/>
+        </w:rPr>
+        <w:t>00</w:t>
+      </w:r>
+      <w:r>
+        <w:rPr>
+          <w:rFonts w:ascii="Cambria" w:hAnsi="Cambria"/>
+          <w:b/>
+          <w:bCs/>
+          <w:sz w:val="24"/>
+          <w:szCs w:val="24"/>
+        </w:rPr>
+        <w:t>:</w:t>
+      </w:r>
+      <w:r>
+        <w:rPr>
+          <w:rFonts w:ascii="Cambria" w:hAnsi="Cambria"/>
+          <w:b/>
+          <w:bCs/>
+          <w:sz w:val="24"/>
+          <w:szCs w:val="24"/>
+        </w:rPr>
+        <w:t>10</w:t>
+      </w:r>
+      <w:r>
+        <w:rPr>
+          <w:rFonts w:ascii="Cambria" w:hAnsi="Cambria"/>
+          <w:b/>
+          <w:bCs/>
+          <w:sz w:val="24"/>
+          <w:szCs w:val="24"/>
+        </w:rPr>
+        <w:t xml:space="preserve"> PM </w:t>
+      </w:r>
+      <w:r>
+        <w:rPr>
+          <w:rFonts w:ascii="Cambria" w:hAnsi="Cambria"/>
+          <w:b/>
+          <w:bCs/>
+          <w:sz w:val="24"/>
+          <w:szCs w:val="24"/>
+        </w:rPr>
+        <w:t>)</w:t>
+      </w:r>
+      <w:r>
+        <w:rPr>
+          <w:rFonts w:ascii="Cambria" w:hAnsi="Cambria"/>
+          <w:b/>
+          <w:bCs/>
+          <w:sz w:val="24"/>
+          <w:szCs w:val="24"/>
+        </w:rPr>
+        <w:t xml:space="preserve"> </w:t>
+      </w:r>
+      <w:r>
+        <w:rPr>
+          <w:rFonts w:ascii="Cambria" w:hAnsi="Cambria"/>
+          <w:sz w:val="24"/>
+          <w:szCs w:val="24"/>
+        </w:rPr>
+        <w:t xml:space="preserve">Added </w:t>
+      </w:r>
+      <w:proofErr w:type="spellStart"/>
+      <w:r>
+        <w:rPr>
+          <w:rFonts w:ascii="Cambria" w:hAnsi="Cambria"/>
+          <w:sz w:val="24"/>
+          <w:szCs w:val="24"/>
+        </w:rPr>
+        <w:t>Flight</w:t>
+      </w:r>
+      <w:r>
+        <w:rPr>
+          <w:rFonts w:ascii="Cambria" w:hAnsi="Cambria"/>
+          <w:sz w:val="24"/>
+          <w:szCs w:val="24"/>
+        </w:rPr>
+        <w:t>DaoInterface</w:t>
+      </w:r>
+      <w:proofErr w:type="spellEnd"/>
+      <w:r>
+        <w:rPr>
+          <w:rFonts w:ascii="Cambria" w:hAnsi="Cambria"/>
+          <w:sz w:val="24"/>
+          <w:szCs w:val="24"/>
+        </w:rPr>
+        <w:t xml:space="preserve"> with Features 1-4.</w:t>
       </w:r>
       <w:r>
         <w:rPr>

</xml_diff>

<commit_message>
Implemented findFlightById(int flightId) method
</commit_message>
<xml_diff>
--- a/PROJECT LOG AND IDEAS.docx
+++ b/PROJECT LOG AND IDEAS.docx
@@ -1057,7 +1057,6 @@
         </w:rPr>
         <w:t xml:space="preserve"> table, as a trip can have multiple locations and a location can be part of multiple trips. This relationship is represented by the </w:t>
       </w:r>
-      <w:proofErr w:type="spellStart"/>
       <w:r>
         <w:rPr>
           <w:rFonts w:ascii="Cambria" w:hAnsi="Cambria"/>
@@ -1068,7 +1067,6 @@
         </w:rPr>
         <w:t>TripLocation</w:t>
       </w:r>
-      <w:proofErr w:type="spellEnd"/>
       <w:r>
         <w:rPr>
           <w:rFonts w:ascii="Cambria" w:hAnsi="Cambria"/>
@@ -1900,25 +1898,7 @@
           <w:sz w:val="24"/>
           <w:szCs w:val="24"/>
         </w:rPr>
-        <w:t xml:space="preserve">Database Model and Diagram done and attached in </w:t>
-      </w:r>
-      <w:proofErr w:type="spellStart"/>
-      <w:r>
-        <w:rPr>
-          <w:rFonts w:ascii="Cambria" w:hAnsi="Cambria"/>
-          <w:sz w:val="24"/>
-          <w:szCs w:val="24"/>
-        </w:rPr>
-        <w:t>github</w:t>
-      </w:r>
-      <w:proofErr w:type="spellEnd"/>
-      <w:r>
-        <w:rPr>
-          <w:rFonts w:ascii="Cambria" w:hAnsi="Cambria"/>
-          <w:sz w:val="24"/>
-          <w:szCs w:val="24"/>
-        </w:rPr>
-        <w:t>.</w:t>
+        <w:t>Database Model and Diagram done and attached in github.</w:t>
       </w:r>
       <w:r>
         <w:rPr>
@@ -2106,18 +2086,8 @@
           <w:sz w:val="24"/>
           <w:szCs w:val="24"/>
         </w:rPr>
-        <w:t xml:space="preserve">Application Folder Structure Created in </w:t>
-      </w:r>
-      <w:proofErr w:type="spellStart"/>
-      <w:r>
-        <w:rPr>
-          <w:rFonts w:ascii="Cambria" w:hAnsi="Cambria"/>
-          <w:sz w:val="24"/>
-          <w:szCs w:val="24"/>
-        </w:rPr>
-        <w:t>Intellij</w:t>
-      </w:r>
-      <w:proofErr w:type="spellEnd"/>
+        <w:t>Application Folder Structure Created in Intellij</w:t>
+      </w:r>
       <w:r>
         <w:rPr>
           <w:rFonts w:ascii="Cambria" w:hAnsi="Cambria"/>
@@ -2189,25 +2159,7 @@
           <w:sz w:val="24"/>
           <w:szCs w:val="24"/>
         </w:rPr>
-        <w:t xml:space="preserve">Using the </w:t>
-      </w:r>
-      <w:proofErr w:type="spellStart"/>
-      <w:r>
-        <w:rPr>
-          <w:rFonts w:ascii="Cambria" w:hAnsi="Cambria"/>
-          <w:sz w:val="24"/>
-          <w:szCs w:val="24"/>
-        </w:rPr>
-        <w:t>DAO_product</w:t>
-      </w:r>
-      <w:proofErr w:type="spellEnd"/>
-      <w:r>
-        <w:rPr>
-          <w:rFonts w:ascii="Cambria" w:hAnsi="Cambria"/>
-          <w:sz w:val="24"/>
-          <w:szCs w:val="24"/>
-        </w:rPr>
-        <w:t xml:space="preserve"> example I made up my project folder structure.</w:t>
+        <w:t>Using the DAO_product example I made up my project folder structure.</w:t>
       </w:r>
       <w:r>
         <w:rPr>
@@ -2829,18 +2781,196 @@
           <w:sz w:val="24"/>
           <w:szCs w:val="24"/>
         </w:rPr>
-        <w:t xml:space="preserve">JDBC connection and </w:t>
-      </w:r>
-      <w:proofErr w:type="spellStart"/>
-      <w:r>
-        <w:rPr>
-          <w:rFonts w:ascii="Cambria" w:hAnsi="Cambria"/>
-          <w:sz w:val="24"/>
-          <w:szCs w:val="24"/>
-        </w:rPr>
-        <w:t>DaoException</w:t>
-      </w:r>
-      <w:proofErr w:type="spellEnd"/>
+        <w:t>JDBC connection and DaoException.</w:t>
+      </w:r>
+      <w:r>
+        <w:rPr>
+          <w:rFonts w:ascii="Cambria" w:hAnsi="Cambria"/>
+          <w:sz w:val="24"/>
+          <w:szCs w:val="24"/>
+        </w:rPr>
+        <w:br/>
+      </w:r>
+      <w:r>
+        <w:rPr>
+          <w:rFonts w:ascii="Cambria" w:hAnsi="Cambria"/>
+          <w:sz w:val="24"/>
+          <w:szCs w:val="24"/>
+        </w:rPr>
+        <w:br/>
+      </w:r>
+      <w:r>
+        <w:rPr>
+          <w:rFonts w:ascii="Cambria" w:hAnsi="Cambria"/>
+          <w:b/>
+          <w:bCs/>
+          <w:sz w:val="24"/>
+          <w:szCs w:val="24"/>
+          <w:u w:val="single"/>
+        </w:rPr>
+        <w:t xml:space="preserve">22/03/23: </w:t>
+      </w:r>
+      <w:r>
+        <w:rPr>
+          <w:rFonts w:ascii="Cambria" w:hAnsi="Cambria"/>
+          <w:b/>
+          <w:bCs/>
+          <w:sz w:val="24"/>
+          <w:szCs w:val="24"/>
+        </w:rPr>
+        <w:t>(</w:t>
+      </w:r>
+      <w:r>
+        <w:rPr>
+          <w:rFonts w:ascii="Cambria" w:hAnsi="Cambria"/>
+          <w:b/>
+          <w:bCs/>
+          <w:sz w:val="24"/>
+          <w:szCs w:val="24"/>
+        </w:rPr>
+        <w:t xml:space="preserve">19:17 PM </w:t>
+      </w:r>
+      <w:r>
+        <w:rPr>
+          <w:rFonts w:ascii="Cambria" w:hAnsi="Cambria"/>
+          <w:b/>
+          <w:bCs/>
+          <w:sz w:val="24"/>
+          <w:szCs w:val="24"/>
+        </w:rPr>
+        <w:t>)</w:t>
+      </w:r>
+      <w:r>
+        <w:rPr>
+          <w:rFonts w:ascii="Cambria" w:hAnsi="Cambria"/>
+          <w:b/>
+          <w:bCs/>
+          <w:sz w:val="24"/>
+          <w:szCs w:val="24"/>
+        </w:rPr>
+        <w:t xml:space="preserve"> </w:t>
+      </w:r>
+      <w:r>
+        <w:rPr>
+          <w:rFonts w:ascii="Cambria" w:hAnsi="Cambria"/>
+          <w:sz w:val="24"/>
+          <w:szCs w:val="24"/>
+        </w:rPr>
+        <w:t xml:space="preserve">Added CustomerDaoInterface </w:t>
+      </w:r>
+      <w:r>
+        <w:rPr>
+          <w:rFonts w:ascii="Cambria" w:hAnsi="Cambria"/>
+          <w:sz w:val="24"/>
+          <w:szCs w:val="24"/>
+        </w:rPr>
+        <w:t>with Features 1-4.</w:t>
+      </w:r>
+      <w:r>
+        <w:rPr>
+          <w:rFonts w:ascii="Cambria" w:hAnsi="Cambria"/>
+          <w:sz w:val="24"/>
+          <w:szCs w:val="24"/>
+        </w:rPr>
+        <w:br/>
+      </w:r>
+      <w:r>
+        <w:rPr>
+          <w:rFonts w:ascii="Cambria" w:hAnsi="Cambria"/>
+          <w:sz w:val="24"/>
+          <w:szCs w:val="24"/>
+        </w:rPr>
+        <w:br/>
+      </w:r>
+      <w:r>
+        <w:rPr>
+          <w:rFonts w:ascii="Cambria" w:hAnsi="Cambria"/>
+          <w:b/>
+          <w:bCs/>
+          <w:sz w:val="24"/>
+          <w:szCs w:val="24"/>
+          <w:u w:val="single"/>
+        </w:rPr>
+        <w:t xml:space="preserve">22/03/23: </w:t>
+      </w:r>
+      <w:r>
+        <w:rPr>
+          <w:rFonts w:ascii="Cambria" w:hAnsi="Cambria"/>
+          <w:b/>
+          <w:bCs/>
+          <w:sz w:val="24"/>
+          <w:szCs w:val="24"/>
+        </w:rPr>
+        <w:t>(</w:t>
+      </w:r>
+      <w:r>
+        <w:rPr>
+          <w:rFonts w:ascii="Cambria" w:hAnsi="Cambria"/>
+          <w:b/>
+          <w:bCs/>
+          <w:sz w:val="24"/>
+          <w:szCs w:val="24"/>
+        </w:rPr>
+        <w:t>20</w:t>
+      </w:r>
+      <w:r>
+        <w:rPr>
+          <w:rFonts w:ascii="Cambria" w:hAnsi="Cambria"/>
+          <w:b/>
+          <w:bCs/>
+          <w:sz w:val="24"/>
+          <w:szCs w:val="24"/>
+        </w:rPr>
+        <w:t>:</w:t>
+      </w:r>
+      <w:r>
+        <w:rPr>
+          <w:rFonts w:ascii="Cambria" w:hAnsi="Cambria"/>
+          <w:b/>
+          <w:bCs/>
+          <w:sz w:val="24"/>
+          <w:szCs w:val="24"/>
+        </w:rPr>
+        <w:t>45</w:t>
+      </w:r>
+      <w:r>
+        <w:rPr>
+          <w:rFonts w:ascii="Cambria" w:hAnsi="Cambria"/>
+          <w:b/>
+          <w:bCs/>
+          <w:sz w:val="24"/>
+          <w:szCs w:val="24"/>
+        </w:rPr>
+        <w:t xml:space="preserve"> PM </w:t>
+      </w:r>
+      <w:r>
+        <w:rPr>
+          <w:rFonts w:ascii="Cambria" w:hAnsi="Cambria"/>
+          <w:b/>
+          <w:bCs/>
+          <w:sz w:val="24"/>
+          <w:szCs w:val="24"/>
+        </w:rPr>
+        <w:t>)</w:t>
+      </w:r>
+      <w:r>
+        <w:rPr>
+          <w:rFonts w:ascii="Cambria" w:hAnsi="Cambria"/>
+          <w:b/>
+          <w:bCs/>
+          <w:sz w:val="24"/>
+          <w:szCs w:val="24"/>
+        </w:rPr>
+        <w:t xml:space="preserve"> </w:t>
+      </w:r>
+      <w:r>
+        <w:rPr>
+          <w:rFonts w:ascii="Cambria" w:hAnsi="Cambria"/>
+          <w:sz w:val="24"/>
+          <w:szCs w:val="24"/>
+        </w:rPr>
+        <w:t>Implemented findAllCustomers() method</w:t>
+      </w:r>
       <w:r>
         <w:rPr>
           <w:rFonts w:ascii="Cambria" w:hAnsi="Cambria"/>
@@ -2894,7 +3024,7 @@
           <w:sz w:val="24"/>
           <w:szCs w:val="24"/>
         </w:rPr>
-        <w:t xml:space="preserve">19:17 PM </w:t>
+        <w:t xml:space="preserve">21:08 PM </w:t>
       </w:r>
       <w:r>
         <w:rPr>
@@ -2922,21 +3052,90 @@
           <w:sz w:val="24"/>
           <w:szCs w:val="24"/>
         </w:rPr>
-        <w:t xml:space="preserve">Added </w:t>
-      </w:r>
-      <w:proofErr w:type="spellStart"/>
-      <w:r>
-        <w:rPr>
-          <w:rFonts w:ascii="Cambria" w:hAnsi="Cambria"/>
-          <w:sz w:val="24"/>
-          <w:szCs w:val="24"/>
-        </w:rPr>
-        <w:t>CustomerDaoInterface</w:t>
-      </w:r>
-      <w:proofErr w:type="spellEnd"/>
-      <w:r>
-        <w:rPr>
-          <w:rFonts w:ascii="Cambria" w:hAnsi="Cambria"/>
+        <w:t>Implemented testFindAllCustomers()  - Junit Test and Successful.</w:t>
+      </w:r>
+      <w:r>
+        <w:rPr>
+          <w:rFonts w:ascii="Cambria" w:hAnsi="Cambria"/>
+          <w:sz w:val="24"/>
+          <w:szCs w:val="24"/>
+        </w:rPr>
+        <w:br/>
+      </w:r>
+      <w:r>
+        <w:rPr>
+          <w:rFonts w:ascii="Cambria" w:hAnsi="Cambria"/>
+          <w:sz w:val="24"/>
+          <w:szCs w:val="24"/>
+        </w:rPr>
+        <w:br/>
+      </w:r>
+      <w:r>
+        <w:rPr>
+          <w:rFonts w:ascii="Cambria" w:hAnsi="Cambria"/>
+          <w:b/>
+          <w:bCs/>
+          <w:sz w:val="24"/>
+          <w:szCs w:val="24"/>
+          <w:u w:val="single"/>
+        </w:rPr>
+        <w:t xml:space="preserve">22/03/23: </w:t>
+      </w:r>
+      <w:r>
+        <w:rPr>
+          <w:rFonts w:ascii="Cambria" w:hAnsi="Cambria"/>
+          <w:b/>
+          <w:bCs/>
+          <w:sz w:val="24"/>
+          <w:szCs w:val="24"/>
+        </w:rPr>
+        <w:t>(</w:t>
+      </w:r>
+      <w:r>
+        <w:rPr>
+          <w:rFonts w:ascii="Cambria" w:hAnsi="Cambria"/>
+          <w:b/>
+          <w:bCs/>
+          <w:sz w:val="24"/>
+          <w:szCs w:val="24"/>
+        </w:rPr>
+        <w:t>2</w:t>
+      </w:r>
+      <w:r>
+        <w:rPr>
+          <w:rFonts w:ascii="Cambria" w:hAnsi="Cambria"/>
+          <w:b/>
+          <w:bCs/>
+          <w:sz w:val="24"/>
+          <w:szCs w:val="24"/>
+        </w:rPr>
+        <w:t>1</w:t>
+      </w:r>
+      <w:r>
+        <w:rPr>
+          <w:rFonts w:ascii="Cambria" w:hAnsi="Cambria"/>
+          <w:b/>
+          <w:bCs/>
+          <w:sz w:val="24"/>
+          <w:szCs w:val="24"/>
+        </w:rPr>
+        <w:t xml:space="preserve">:45 PM </w:t>
+      </w:r>
+      <w:r>
+        <w:rPr>
+          <w:rFonts w:ascii="Cambria" w:hAnsi="Cambria"/>
+          <w:b/>
+          <w:bCs/>
+          <w:sz w:val="24"/>
+          <w:szCs w:val="24"/>
+        </w:rPr>
+        <w:t>)</w:t>
+      </w:r>
+      <w:r>
+        <w:rPr>
+          <w:rFonts w:ascii="Cambria" w:hAnsi="Cambria"/>
+          <w:b/>
+          <w:bCs/>
           <w:sz w:val="24"/>
           <w:szCs w:val="24"/>
         </w:rPr>
@@ -2948,362 +3147,15 @@
           <w:sz w:val="24"/>
           <w:szCs w:val="24"/>
         </w:rPr>
-        <w:t>with Features 1-4.</w:t>
-      </w:r>
-      <w:r>
-        <w:rPr>
-          <w:rFonts w:ascii="Cambria" w:hAnsi="Cambria"/>
-          <w:sz w:val="24"/>
-          <w:szCs w:val="24"/>
-        </w:rPr>
-        <w:br/>
-      </w:r>
-      <w:r>
-        <w:rPr>
-          <w:rFonts w:ascii="Cambria" w:hAnsi="Cambria"/>
-          <w:sz w:val="24"/>
-          <w:szCs w:val="24"/>
-        </w:rPr>
-        <w:br/>
-      </w:r>
-      <w:r>
-        <w:rPr>
-          <w:rFonts w:ascii="Cambria" w:hAnsi="Cambria"/>
-          <w:b/>
-          <w:bCs/>
-          <w:sz w:val="24"/>
-          <w:szCs w:val="24"/>
-          <w:u w:val="single"/>
-        </w:rPr>
-        <w:t xml:space="preserve">22/03/23: </w:t>
-      </w:r>
-      <w:r>
-        <w:rPr>
-          <w:rFonts w:ascii="Cambria" w:hAnsi="Cambria"/>
-          <w:b/>
-          <w:bCs/>
-          <w:sz w:val="24"/>
-          <w:szCs w:val="24"/>
-        </w:rPr>
-        <w:t>(</w:t>
-      </w:r>
-      <w:r>
-        <w:rPr>
-          <w:rFonts w:ascii="Cambria" w:hAnsi="Cambria"/>
-          <w:b/>
-          <w:bCs/>
-          <w:sz w:val="24"/>
-          <w:szCs w:val="24"/>
-        </w:rPr>
-        <w:t>20</w:t>
-      </w:r>
-      <w:r>
-        <w:rPr>
-          <w:rFonts w:ascii="Cambria" w:hAnsi="Cambria"/>
-          <w:b/>
-          <w:bCs/>
-          <w:sz w:val="24"/>
-          <w:szCs w:val="24"/>
-        </w:rPr>
-        <w:t>:</w:t>
-      </w:r>
-      <w:r>
-        <w:rPr>
-          <w:rFonts w:ascii="Cambria" w:hAnsi="Cambria"/>
-          <w:b/>
-          <w:bCs/>
-          <w:sz w:val="24"/>
-          <w:szCs w:val="24"/>
-        </w:rPr>
-        <w:t>45</w:t>
-      </w:r>
-      <w:r>
-        <w:rPr>
-          <w:rFonts w:ascii="Cambria" w:hAnsi="Cambria"/>
-          <w:b/>
-          <w:bCs/>
-          <w:sz w:val="24"/>
-          <w:szCs w:val="24"/>
-        </w:rPr>
-        <w:t xml:space="preserve"> PM </w:t>
-      </w:r>
-      <w:r>
-        <w:rPr>
-          <w:rFonts w:ascii="Cambria" w:hAnsi="Cambria"/>
-          <w:b/>
-          <w:bCs/>
-          <w:sz w:val="24"/>
-          <w:szCs w:val="24"/>
-        </w:rPr>
-        <w:t>)</w:t>
-      </w:r>
-      <w:r>
-        <w:rPr>
-          <w:rFonts w:ascii="Cambria" w:hAnsi="Cambria"/>
-          <w:b/>
-          <w:bCs/>
-          <w:sz w:val="24"/>
-          <w:szCs w:val="24"/>
-        </w:rPr>
-        <w:t xml:space="preserve"> </w:t>
-      </w:r>
-      <w:r>
-        <w:rPr>
-          <w:rFonts w:ascii="Cambria" w:hAnsi="Cambria"/>
-          <w:sz w:val="24"/>
-          <w:szCs w:val="24"/>
-        </w:rPr>
         <w:t xml:space="preserve">Implemented </w:t>
       </w:r>
-      <w:proofErr w:type="spellStart"/>
-      <w:r>
-        <w:rPr>
-          <w:rFonts w:ascii="Cambria" w:hAnsi="Cambria"/>
-          <w:sz w:val="24"/>
-          <w:szCs w:val="24"/>
-        </w:rPr>
-        <w:t>findAllCustomers</w:t>
-      </w:r>
-      <w:proofErr w:type="spellEnd"/>
-      <w:r>
-        <w:rPr>
-          <w:rFonts w:ascii="Cambria" w:hAnsi="Cambria"/>
-          <w:sz w:val="24"/>
-          <w:szCs w:val="24"/>
-        </w:rPr>
-        <w:t>() method</w:t>
-      </w:r>
-      <w:r>
-        <w:rPr>
-          <w:rFonts w:ascii="Cambria" w:hAnsi="Cambria"/>
-          <w:sz w:val="24"/>
-          <w:szCs w:val="24"/>
-        </w:rPr>
-        <w:t>.</w:t>
-      </w:r>
-      <w:r>
-        <w:rPr>
-          <w:rFonts w:ascii="Cambria" w:hAnsi="Cambria"/>
-          <w:sz w:val="24"/>
-          <w:szCs w:val="24"/>
-        </w:rPr>
-        <w:br/>
-      </w:r>
-      <w:r>
-        <w:rPr>
-          <w:rFonts w:ascii="Cambria" w:hAnsi="Cambria"/>
-          <w:sz w:val="24"/>
-          <w:szCs w:val="24"/>
-        </w:rPr>
-        <w:br/>
-      </w:r>
-      <w:r>
-        <w:rPr>
-          <w:rFonts w:ascii="Cambria" w:hAnsi="Cambria"/>
-          <w:b/>
-          <w:bCs/>
-          <w:sz w:val="24"/>
-          <w:szCs w:val="24"/>
-          <w:u w:val="single"/>
-        </w:rPr>
-        <w:t xml:space="preserve">22/03/23: </w:t>
-      </w:r>
-      <w:r>
-        <w:rPr>
-          <w:rFonts w:ascii="Cambria" w:hAnsi="Cambria"/>
-          <w:b/>
-          <w:bCs/>
-          <w:sz w:val="24"/>
-          <w:szCs w:val="24"/>
-        </w:rPr>
-        <w:t>(</w:t>
-      </w:r>
-      <w:r>
-        <w:rPr>
-          <w:rFonts w:ascii="Cambria" w:hAnsi="Cambria"/>
-          <w:b/>
-          <w:bCs/>
-          <w:sz w:val="24"/>
-          <w:szCs w:val="24"/>
-        </w:rPr>
-        <w:t xml:space="preserve">21:08 PM </w:t>
-      </w:r>
-      <w:r>
-        <w:rPr>
-          <w:rFonts w:ascii="Cambria" w:hAnsi="Cambria"/>
-          <w:b/>
-          <w:bCs/>
-          <w:sz w:val="24"/>
-          <w:szCs w:val="24"/>
-        </w:rPr>
-        <w:t>)</w:t>
-      </w:r>
-      <w:r>
-        <w:rPr>
-          <w:rFonts w:ascii="Cambria" w:hAnsi="Cambria"/>
-          <w:b/>
-          <w:bCs/>
-          <w:sz w:val="24"/>
-          <w:szCs w:val="24"/>
-        </w:rPr>
-        <w:t xml:space="preserve"> </w:t>
-      </w:r>
-      <w:r>
-        <w:rPr>
-          <w:rFonts w:ascii="Cambria" w:hAnsi="Cambria"/>
-          <w:sz w:val="24"/>
-          <w:szCs w:val="24"/>
-        </w:rPr>
-        <w:t xml:space="preserve">Implemented </w:t>
-      </w:r>
-      <w:proofErr w:type="spellStart"/>
-      <w:r>
-        <w:rPr>
-          <w:rFonts w:ascii="Cambria" w:hAnsi="Cambria"/>
-          <w:sz w:val="24"/>
-          <w:szCs w:val="24"/>
-        </w:rPr>
-        <w:t>testFindAllCustomers</w:t>
-      </w:r>
-      <w:proofErr w:type="spellEnd"/>
-      <w:r>
-        <w:rPr>
-          <w:rFonts w:ascii="Cambria" w:hAnsi="Cambria"/>
-          <w:sz w:val="24"/>
-          <w:szCs w:val="24"/>
-        </w:rPr>
-        <w:t>()  - Junit Test and Successful.</w:t>
-      </w:r>
-      <w:r>
-        <w:rPr>
-          <w:rFonts w:ascii="Cambria" w:hAnsi="Cambria"/>
-          <w:sz w:val="24"/>
-          <w:szCs w:val="24"/>
-        </w:rPr>
-        <w:br/>
-      </w:r>
-      <w:r>
-        <w:rPr>
-          <w:rFonts w:ascii="Cambria" w:hAnsi="Cambria"/>
-          <w:sz w:val="24"/>
-          <w:szCs w:val="24"/>
-        </w:rPr>
-        <w:br/>
-      </w:r>
-      <w:r>
-        <w:rPr>
-          <w:rFonts w:ascii="Cambria" w:hAnsi="Cambria"/>
-          <w:b/>
-          <w:bCs/>
-          <w:sz w:val="24"/>
-          <w:szCs w:val="24"/>
-          <w:u w:val="single"/>
-        </w:rPr>
-        <w:t xml:space="preserve">22/03/23: </w:t>
-      </w:r>
-      <w:r>
-        <w:rPr>
-          <w:rFonts w:ascii="Cambria" w:hAnsi="Cambria"/>
-          <w:b/>
-          <w:bCs/>
-          <w:sz w:val="24"/>
-          <w:szCs w:val="24"/>
-        </w:rPr>
-        <w:t>(</w:t>
-      </w:r>
-      <w:r>
-        <w:rPr>
-          <w:rFonts w:ascii="Cambria" w:hAnsi="Cambria"/>
-          <w:b/>
-          <w:bCs/>
-          <w:sz w:val="24"/>
-          <w:szCs w:val="24"/>
-        </w:rPr>
-        <w:t>2</w:t>
-      </w:r>
-      <w:r>
-        <w:rPr>
-          <w:rFonts w:ascii="Cambria" w:hAnsi="Cambria"/>
-          <w:b/>
-          <w:bCs/>
-          <w:sz w:val="24"/>
-          <w:szCs w:val="24"/>
-        </w:rPr>
-        <w:t>1</w:t>
-      </w:r>
-      <w:r>
-        <w:rPr>
-          <w:rFonts w:ascii="Cambria" w:hAnsi="Cambria"/>
-          <w:b/>
-          <w:bCs/>
-          <w:sz w:val="24"/>
-          <w:szCs w:val="24"/>
-        </w:rPr>
-        <w:t xml:space="preserve">:45 PM </w:t>
-      </w:r>
-      <w:r>
-        <w:rPr>
-          <w:rFonts w:ascii="Cambria" w:hAnsi="Cambria"/>
-          <w:b/>
-          <w:bCs/>
-          <w:sz w:val="24"/>
-          <w:szCs w:val="24"/>
-        </w:rPr>
-        <w:t>)</w:t>
-      </w:r>
-      <w:r>
-        <w:rPr>
-          <w:rFonts w:ascii="Cambria" w:hAnsi="Cambria"/>
-          <w:b/>
-          <w:bCs/>
-          <w:sz w:val="24"/>
-          <w:szCs w:val="24"/>
-        </w:rPr>
-        <w:t xml:space="preserve"> </w:t>
-      </w:r>
-      <w:r>
-        <w:rPr>
-          <w:rFonts w:ascii="Cambria" w:hAnsi="Cambria"/>
-          <w:sz w:val="24"/>
-          <w:szCs w:val="24"/>
-        </w:rPr>
-        <w:t xml:space="preserve">Implemented </w:t>
-      </w:r>
-      <w:proofErr w:type="spellStart"/>
-      <w:r>
-        <w:rPr>
-          <w:rFonts w:ascii="Cambria" w:hAnsi="Cambria"/>
-          <w:sz w:val="24"/>
-          <w:szCs w:val="24"/>
-        </w:rPr>
-        <w:t>findCustomerById</w:t>
-      </w:r>
-      <w:proofErr w:type="spellEnd"/>
-      <w:r>
-        <w:rPr>
-          <w:rFonts w:ascii="Cambria" w:hAnsi="Cambria"/>
-          <w:sz w:val="24"/>
-          <w:szCs w:val="24"/>
-        </w:rPr>
-        <w:t xml:space="preserve">(int </w:t>
-      </w:r>
-      <w:proofErr w:type="spellStart"/>
-      <w:r>
-        <w:rPr>
-          <w:rFonts w:ascii="Cambria" w:hAnsi="Cambria"/>
-          <w:sz w:val="24"/>
-          <w:szCs w:val="24"/>
-        </w:rPr>
-        <w:t>customerId</w:t>
-      </w:r>
-      <w:proofErr w:type="spellEnd"/>
-      <w:r>
-        <w:rPr>
-          <w:rFonts w:ascii="Cambria" w:hAnsi="Cambria"/>
-          <w:sz w:val="24"/>
-          <w:szCs w:val="24"/>
-        </w:rPr>
-        <w:t>)</w:t>
+      <w:r>
+        <w:rPr>
+          <w:rFonts w:ascii="Cambria" w:hAnsi="Cambria"/>
+          <w:sz w:val="24"/>
+          <w:szCs w:val="24"/>
+        </w:rPr>
+        <w:t>findCustomerById(int customerId)</w:t>
       </w:r>
     </w:p>
     <w:p>
@@ -3418,23 +3270,13 @@
         </w:rPr>
         <w:t xml:space="preserve">Implemented </w:t>
       </w:r>
-      <w:proofErr w:type="spellStart"/>
-      <w:r>
-        <w:rPr>
-          <w:rFonts w:ascii="Cambria" w:hAnsi="Cambria"/>
-          <w:sz w:val="24"/>
-          <w:szCs w:val="24"/>
-        </w:rPr>
-        <w:t>testFindCustomerById</w:t>
-      </w:r>
-      <w:proofErr w:type="spellEnd"/>
-      <w:r>
-        <w:rPr>
-          <w:rFonts w:ascii="Cambria" w:hAnsi="Cambria"/>
-          <w:sz w:val="24"/>
-          <w:szCs w:val="24"/>
-        </w:rPr>
-        <w:t>()</w:t>
+      <w:r>
+        <w:rPr>
+          <w:rFonts w:ascii="Cambria" w:hAnsi="Cambria"/>
+          <w:sz w:val="24"/>
+          <w:szCs w:val="24"/>
+        </w:rPr>
+        <w:t>testFindCustomerById()</w:t>
       </w:r>
     </w:p>
     <w:p>
@@ -3571,37 +3413,102 @@
         </w:rPr>
         <w:t xml:space="preserve">Implemented </w:t>
       </w:r>
-      <w:proofErr w:type="spellStart"/>
-      <w:r>
-        <w:rPr>
-          <w:rFonts w:ascii="Cambria" w:hAnsi="Cambria"/>
-          <w:sz w:val="24"/>
-          <w:szCs w:val="24"/>
-        </w:rPr>
-        <w:t>deleteCustomerById</w:t>
-      </w:r>
-      <w:proofErr w:type="spellEnd"/>
-      <w:r>
-        <w:rPr>
-          <w:rFonts w:ascii="Cambria" w:hAnsi="Cambria"/>
-          <w:sz w:val="24"/>
-          <w:szCs w:val="24"/>
-        </w:rPr>
-        <w:t xml:space="preserve">(int </w:t>
-      </w:r>
-      <w:proofErr w:type="spellStart"/>
-      <w:r>
-        <w:rPr>
-          <w:rFonts w:ascii="Cambria" w:hAnsi="Cambria"/>
-          <w:sz w:val="24"/>
-          <w:szCs w:val="24"/>
-        </w:rPr>
-        <w:t>customerId</w:t>
-      </w:r>
-      <w:proofErr w:type="spellEnd"/>
-      <w:r>
-        <w:rPr>
-          <w:rFonts w:ascii="Cambria" w:hAnsi="Cambria"/>
+      <w:r>
+        <w:rPr>
+          <w:rFonts w:ascii="Cambria" w:hAnsi="Cambria"/>
+          <w:sz w:val="24"/>
+          <w:szCs w:val="24"/>
+        </w:rPr>
+        <w:t>deleteCustomerById(int customerId)</w:t>
+      </w:r>
+      <w:r>
+        <w:rPr>
+          <w:rFonts w:ascii="Cambria" w:hAnsi="Cambria"/>
+          <w:sz w:val="24"/>
+          <w:szCs w:val="24"/>
+        </w:rPr>
+        <w:t xml:space="preserve"> m</w:t>
+      </w:r>
+      <w:r>
+        <w:rPr>
+          <w:rFonts w:ascii="Cambria" w:hAnsi="Cambria"/>
+          <w:sz w:val="24"/>
+          <w:szCs w:val="24"/>
+        </w:rPr>
+        <w:t>ethod.</w:t>
+      </w:r>
+      <w:r>
+        <w:rPr>
+          <w:rFonts w:ascii="Cambria" w:hAnsi="Cambria"/>
+          <w:sz w:val="24"/>
+          <w:szCs w:val="24"/>
+        </w:rPr>
+        <w:br/>
+      </w:r>
+      <w:r>
+        <w:rPr>
+          <w:rFonts w:ascii="Cambria" w:hAnsi="Cambria"/>
+          <w:sz w:val="24"/>
+          <w:szCs w:val="24"/>
+        </w:rPr>
+        <w:br/>
+      </w:r>
+      <w:r>
+        <w:rPr>
+          <w:rFonts w:ascii="Cambria" w:hAnsi="Cambria"/>
+          <w:b/>
+          <w:bCs/>
+          <w:sz w:val="24"/>
+          <w:szCs w:val="24"/>
+          <w:u w:val="single"/>
+        </w:rPr>
+        <w:t xml:space="preserve">22/03/23: </w:t>
+      </w:r>
+      <w:r>
+        <w:rPr>
+          <w:rFonts w:ascii="Cambria" w:hAnsi="Cambria"/>
+          <w:b/>
+          <w:bCs/>
+          <w:sz w:val="24"/>
+          <w:szCs w:val="24"/>
+        </w:rPr>
+        <w:t>(</w:t>
+      </w:r>
+      <w:r>
+        <w:rPr>
+          <w:rFonts w:ascii="Cambria" w:hAnsi="Cambria"/>
+          <w:b/>
+          <w:bCs/>
+          <w:sz w:val="24"/>
+          <w:szCs w:val="24"/>
+        </w:rPr>
+        <w:t>22:</w:t>
+      </w:r>
+      <w:r>
+        <w:rPr>
+          <w:rFonts w:ascii="Cambria" w:hAnsi="Cambria"/>
+          <w:b/>
+          <w:bCs/>
+          <w:sz w:val="24"/>
+          <w:szCs w:val="24"/>
+        </w:rPr>
+        <w:t>46</w:t>
+      </w:r>
+      <w:r>
+        <w:rPr>
+          <w:rFonts w:ascii="Cambria" w:hAnsi="Cambria"/>
+          <w:b/>
+          <w:bCs/>
+          <w:sz w:val="24"/>
+          <w:szCs w:val="24"/>
+        </w:rPr>
+        <w:t xml:space="preserve"> PM </w:t>
+      </w:r>
+      <w:r>
+        <w:rPr>
+          <w:rFonts w:ascii="Cambria" w:hAnsi="Cambria"/>
+          <w:b/>
+          <w:bCs/>
           <w:sz w:val="24"/>
           <w:szCs w:val="24"/>
         </w:rPr>
@@ -3610,99 +3517,6 @@
       <w:r>
         <w:rPr>
           <w:rFonts w:ascii="Cambria" w:hAnsi="Cambria"/>
-          <w:sz w:val="24"/>
-          <w:szCs w:val="24"/>
-        </w:rPr>
-        <w:t xml:space="preserve"> m</w:t>
-      </w:r>
-      <w:r>
-        <w:rPr>
-          <w:rFonts w:ascii="Cambria" w:hAnsi="Cambria"/>
-          <w:sz w:val="24"/>
-          <w:szCs w:val="24"/>
-        </w:rPr>
-        <w:t>ethod.</w:t>
-      </w:r>
-      <w:r>
-        <w:rPr>
-          <w:rFonts w:ascii="Cambria" w:hAnsi="Cambria"/>
-          <w:sz w:val="24"/>
-          <w:szCs w:val="24"/>
-        </w:rPr>
-        <w:br/>
-      </w:r>
-      <w:r>
-        <w:rPr>
-          <w:rFonts w:ascii="Cambria" w:hAnsi="Cambria"/>
-          <w:sz w:val="24"/>
-          <w:szCs w:val="24"/>
-        </w:rPr>
-        <w:br/>
-      </w:r>
-      <w:r>
-        <w:rPr>
-          <w:rFonts w:ascii="Cambria" w:hAnsi="Cambria"/>
-          <w:b/>
-          <w:bCs/>
-          <w:sz w:val="24"/>
-          <w:szCs w:val="24"/>
-          <w:u w:val="single"/>
-        </w:rPr>
-        <w:t xml:space="preserve">22/03/23: </w:t>
-      </w:r>
-      <w:r>
-        <w:rPr>
-          <w:rFonts w:ascii="Cambria" w:hAnsi="Cambria"/>
-          <w:b/>
-          <w:bCs/>
-          <w:sz w:val="24"/>
-          <w:szCs w:val="24"/>
-        </w:rPr>
-        <w:t>(</w:t>
-      </w:r>
-      <w:r>
-        <w:rPr>
-          <w:rFonts w:ascii="Cambria" w:hAnsi="Cambria"/>
-          <w:b/>
-          <w:bCs/>
-          <w:sz w:val="24"/>
-          <w:szCs w:val="24"/>
-        </w:rPr>
-        <w:t>22:</w:t>
-      </w:r>
-      <w:r>
-        <w:rPr>
-          <w:rFonts w:ascii="Cambria" w:hAnsi="Cambria"/>
-          <w:b/>
-          <w:bCs/>
-          <w:sz w:val="24"/>
-          <w:szCs w:val="24"/>
-        </w:rPr>
-        <w:t>46</w:t>
-      </w:r>
-      <w:r>
-        <w:rPr>
-          <w:rFonts w:ascii="Cambria" w:hAnsi="Cambria"/>
-          <w:b/>
-          <w:bCs/>
-          <w:sz w:val="24"/>
-          <w:szCs w:val="24"/>
-        </w:rPr>
-        <w:t xml:space="preserve"> PM </w:t>
-      </w:r>
-      <w:r>
-        <w:rPr>
-          <w:rFonts w:ascii="Cambria" w:hAnsi="Cambria"/>
-          <w:b/>
-          <w:bCs/>
-          <w:sz w:val="24"/>
-          <w:szCs w:val="24"/>
-        </w:rPr>
-        <w:t>)</w:t>
-      </w:r>
-      <w:r>
-        <w:rPr>
-          <w:rFonts w:ascii="Cambria" w:hAnsi="Cambria"/>
           <w:b/>
           <w:bCs/>
           <w:sz w:val="24"/>
@@ -3718,7 +3532,6 @@
         </w:rPr>
         <w:t xml:space="preserve">Implemented </w:t>
       </w:r>
-      <w:proofErr w:type="spellStart"/>
       <w:r>
         <w:rPr>
           <w:rFonts w:ascii="Cambria" w:hAnsi="Cambria"/>
@@ -3743,7 +3556,6 @@
         </w:rPr>
         <w:t>eleteCustomerById</w:t>
       </w:r>
-      <w:proofErr w:type="spellEnd"/>
       <w:r>
         <w:rPr>
           <w:rFonts w:ascii="Cambria" w:hAnsi="Cambria"/>
@@ -3856,23 +3668,13 @@
         </w:rPr>
         <w:t xml:space="preserve">Implemented </w:t>
       </w:r>
-      <w:proofErr w:type="spellStart"/>
-      <w:r>
-        <w:rPr>
-          <w:rFonts w:ascii="Cambria" w:hAnsi="Cambria"/>
-          <w:sz w:val="24"/>
-          <w:szCs w:val="24"/>
-        </w:rPr>
-        <w:t>insertCustomer</w:t>
-      </w:r>
-      <w:proofErr w:type="spellEnd"/>
-      <w:r>
-        <w:rPr>
-          <w:rFonts w:ascii="Cambria" w:hAnsi="Cambria"/>
-          <w:sz w:val="24"/>
-          <w:szCs w:val="24"/>
-        </w:rPr>
-        <w:t xml:space="preserve">(Customer customer) </w:t>
+      <w:r>
+        <w:rPr>
+          <w:rFonts w:ascii="Cambria" w:hAnsi="Cambria"/>
+          <w:sz w:val="24"/>
+          <w:szCs w:val="24"/>
+        </w:rPr>
+        <w:t xml:space="preserve">insertCustomer(Customer customer) </w:t>
       </w:r>
     </w:p>
     <w:p>
@@ -4007,7 +3809,6 @@
         </w:rPr>
         <w:t xml:space="preserve">Implemented </w:t>
       </w:r>
-      <w:proofErr w:type="spellStart"/>
       <w:r>
         <w:rPr>
           <w:rFonts w:ascii="Cambria" w:hAnsi="Cambria"/>
@@ -4032,7 +3833,6 @@
         </w:rPr>
         <w:t>nsertCustomer</w:t>
       </w:r>
-      <w:proofErr w:type="spellEnd"/>
       <w:r>
         <w:rPr>
           <w:rFonts w:ascii="Cambria" w:hAnsi="Cambria"/>
@@ -4148,25 +3948,7 @@
           <w:sz w:val="24"/>
           <w:szCs w:val="24"/>
         </w:rPr>
-        <w:t xml:space="preserve">Added </w:t>
-      </w:r>
-      <w:proofErr w:type="spellStart"/>
-      <w:r>
-        <w:rPr>
-          <w:rFonts w:ascii="Cambria" w:hAnsi="Cambria"/>
-          <w:sz w:val="24"/>
-          <w:szCs w:val="24"/>
-        </w:rPr>
-        <w:t>AirportDaoInterface</w:t>
-      </w:r>
-      <w:proofErr w:type="spellEnd"/>
-      <w:r>
-        <w:rPr>
-          <w:rFonts w:ascii="Cambria" w:hAnsi="Cambria"/>
-          <w:sz w:val="24"/>
-          <w:szCs w:val="24"/>
-        </w:rPr>
-        <w:t xml:space="preserve"> with Features 1-4.</w:t>
+        <w:t>Added AirportDaoInterface with Features 1-4.</w:t>
       </w:r>
       <w:r>
         <w:rPr>
@@ -4283,16 +4065,7 @@
           <w:sz w:val="24"/>
           <w:szCs w:val="24"/>
         </w:rPr>
-        <w:t xml:space="preserve">Implemented </w:t>
-      </w:r>
-      <w:proofErr w:type="spellStart"/>
-      <w:r>
-        <w:rPr>
-          <w:rFonts w:ascii="Cambria" w:hAnsi="Cambria"/>
-          <w:sz w:val="24"/>
-          <w:szCs w:val="24"/>
-        </w:rPr>
-        <w:t>findAll</w:t>
+        <w:t>Implemented findAll</w:t>
       </w:r>
       <w:r>
         <w:rPr>
@@ -4310,7 +4083,6 @@
         </w:rPr>
         <w:t>s</w:t>
       </w:r>
-      <w:proofErr w:type="spellEnd"/>
       <w:r>
         <w:rPr>
           <w:rFonts w:ascii="Cambria" w:hAnsi="Cambria"/>
@@ -4392,25 +4164,7 @@
           <w:sz w:val="24"/>
           <w:szCs w:val="24"/>
         </w:rPr>
-        <w:t xml:space="preserve">Implemented </w:t>
-      </w:r>
-      <w:proofErr w:type="spellStart"/>
-      <w:r>
-        <w:rPr>
-          <w:rFonts w:ascii="Cambria" w:hAnsi="Cambria"/>
-          <w:sz w:val="24"/>
-          <w:szCs w:val="24"/>
-        </w:rPr>
-        <w:t>testFindAllAirports</w:t>
-      </w:r>
-      <w:proofErr w:type="spellEnd"/>
-      <w:r>
-        <w:rPr>
-          <w:rFonts w:ascii="Cambria" w:hAnsi="Cambria"/>
-          <w:sz w:val="24"/>
-          <w:szCs w:val="24"/>
-        </w:rPr>
-        <w:t>()  - Junit Test and Successful.</w:t>
+        <w:t>Implemented testFindAllAirports()  - Junit Test and Successful.</w:t>
       </w:r>
       <w:r>
         <w:rPr>
@@ -4509,7 +4263,6 @@
         </w:rPr>
         <w:t xml:space="preserve">Implemented </w:t>
       </w:r>
-      <w:proofErr w:type="spellStart"/>
       <w:r>
         <w:rPr>
           <w:rFonts w:ascii="Cambria" w:hAnsi="Cambria"/>
@@ -4532,18 +4285,8 @@
           <w:sz w:val="24"/>
           <w:szCs w:val="24"/>
         </w:rPr>
-        <w:t>ById</w:t>
-      </w:r>
-      <w:proofErr w:type="spellEnd"/>
-      <w:r>
-        <w:rPr>
-          <w:rFonts w:ascii="Cambria" w:hAnsi="Cambria"/>
-          <w:sz w:val="24"/>
-          <w:szCs w:val="24"/>
-        </w:rPr>
-        <w:t xml:space="preserve">(int </w:t>
-      </w:r>
-      <w:proofErr w:type="spellStart"/>
+        <w:t xml:space="preserve">ById(int </w:t>
+      </w:r>
       <w:r>
         <w:rPr>
           <w:rFonts w:ascii="Cambria" w:hAnsi="Cambria"/>
@@ -4558,16 +4301,7 @@
           <w:sz w:val="24"/>
           <w:szCs w:val="24"/>
         </w:rPr>
-        <w:t>Id</w:t>
-      </w:r>
-      <w:proofErr w:type="spellEnd"/>
-      <w:r>
-        <w:rPr>
-          <w:rFonts w:ascii="Cambria" w:hAnsi="Cambria"/>
-          <w:sz w:val="24"/>
-          <w:szCs w:val="24"/>
-        </w:rPr>
-        <w:t>)</w:t>
+        <w:t>Id)</w:t>
       </w:r>
     </w:p>
     <w:p>
@@ -4682,25 +4416,7 @@
           <w:sz w:val="24"/>
           <w:szCs w:val="24"/>
         </w:rPr>
-        <w:t xml:space="preserve">Implemented </w:t>
-      </w:r>
-      <w:proofErr w:type="spellStart"/>
-      <w:r>
-        <w:rPr>
-          <w:rFonts w:ascii="Cambria" w:hAnsi="Cambria"/>
-          <w:sz w:val="24"/>
-          <w:szCs w:val="24"/>
-        </w:rPr>
-        <w:t>testFindAirportById</w:t>
-      </w:r>
-      <w:proofErr w:type="spellEnd"/>
-      <w:r>
-        <w:rPr>
-          <w:rFonts w:ascii="Cambria" w:hAnsi="Cambria"/>
-          <w:sz w:val="24"/>
-          <w:szCs w:val="24"/>
-        </w:rPr>
-        <w:t>()  - Junit Test and Successful.</w:t>
+        <w:t>Implemented testFindAirportById()  - Junit Test and Successful.</w:t>
       </w:r>
       <w:r>
         <w:rPr>
@@ -4850,41 +4566,13 @@
         </w:rPr>
         <w:t xml:space="preserve">Implemented </w:t>
       </w:r>
-      <w:proofErr w:type="spellStart"/>
-      <w:r>
-        <w:rPr>
-          <w:rFonts w:ascii="Cambria" w:hAnsi="Cambria"/>
-          <w:sz w:val="24"/>
-          <w:szCs w:val="24"/>
-        </w:rPr>
-        <w:t>deleteAirportById</w:t>
-      </w:r>
-      <w:proofErr w:type="spellEnd"/>
-      <w:r>
-        <w:rPr>
-          <w:rFonts w:ascii="Cambria" w:hAnsi="Cambria"/>
-          <w:sz w:val="24"/>
-          <w:szCs w:val="24"/>
-        </w:rPr>
-        <w:t xml:space="preserve">(int </w:t>
-      </w:r>
-      <w:proofErr w:type="spellStart"/>
-      <w:r>
-        <w:rPr>
-          <w:rFonts w:ascii="Cambria" w:hAnsi="Cambria"/>
-          <w:sz w:val="24"/>
-          <w:szCs w:val="24"/>
-        </w:rPr>
-        <w:t>airportId</w:t>
-      </w:r>
-      <w:proofErr w:type="spellEnd"/>
-      <w:r>
-        <w:rPr>
-          <w:rFonts w:ascii="Cambria" w:hAnsi="Cambria"/>
-          <w:sz w:val="24"/>
-          <w:szCs w:val="24"/>
-        </w:rPr>
-        <w:t>)</w:t>
+      <w:r>
+        <w:rPr>
+          <w:rFonts w:ascii="Cambria" w:hAnsi="Cambria"/>
+          <w:sz w:val="24"/>
+          <w:szCs w:val="24"/>
+        </w:rPr>
+        <w:t>deleteAirportById(int airportId)</w:t>
       </w:r>
     </w:p>
     <w:p>
@@ -4999,132 +4687,121 @@
           <w:sz w:val="24"/>
           <w:szCs w:val="24"/>
         </w:rPr>
+        <w:t>Implemented testD</w:t>
+      </w:r>
+      <w:r>
+        <w:rPr>
+          <w:rFonts w:ascii="Cambria" w:hAnsi="Cambria"/>
+          <w:sz w:val="24"/>
+          <w:szCs w:val="24"/>
+        </w:rPr>
+        <w:t>eleteAirportById</w:t>
+      </w:r>
+      <w:r>
+        <w:rPr>
+          <w:rFonts w:ascii="Cambria" w:hAnsi="Cambria"/>
+          <w:sz w:val="24"/>
+          <w:szCs w:val="24"/>
+        </w:rPr>
+        <w:t>()  - Junit Test and Successful.</w:t>
+      </w:r>
+      <w:r>
+        <w:rPr>
+          <w:rFonts w:ascii="Cambria" w:hAnsi="Cambria"/>
+          <w:sz w:val="24"/>
+          <w:szCs w:val="24"/>
+        </w:rPr>
+        <w:br/>
+      </w:r>
+      <w:r>
+        <w:rPr>
+          <w:rFonts w:ascii="Cambria" w:hAnsi="Cambria"/>
+          <w:sz w:val="24"/>
+          <w:szCs w:val="24"/>
+        </w:rPr>
+        <w:br/>
+      </w:r>
+      <w:r>
+        <w:rPr>
+          <w:rFonts w:ascii="Cambria" w:hAnsi="Cambria"/>
+          <w:b/>
+          <w:bCs/>
+          <w:sz w:val="24"/>
+          <w:szCs w:val="24"/>
+          <w:u w:val="single"/>
+        </w:rPr>
+        <w:t>2</w:t>
+      </w:r>
+      <w:r>
+        <w:rPr>
+          <w:rFonts w:ascii="Cambria" w:hAnsi="Cambria"/>
+          <w:b/>
+          <w:bCs/>
+          <w:sz w:val="24"/>
+          <w:szCs w:val="24"/>
+          <w:u w:val="single"/>
+        </w:rPr>
+        <w:t>3</w:t>
+      </w:r>
+      <w:r>
+        <w:rPr>
+          <w:rFonts w:ascii="Cambria" w:hAnsi="Cambria"/>
+          <w:b/>
+          <w:bCs/>
+          <w:sz w:val="24"/>
+          <w:szCs w:val="24"/>
+          <w:u w:val="single"/>
+        </w:rPr>
+        <w:t xml:space="preserve">/03/23: </w:t>
+      </w:r>
+      <w:r>
+        <w:rPr>
+          <w:rFonts w:ascii="Cambria" w:hAnsi="Cambria"/>
+          <w:b/>
+          <w:bCs/>
+          <w:sz w:val="24"/>
+          <w:szCs w:val="24"/>
+        </w:rPr>
+        <w:t>(</w:t>
+      </w:r>
+      <w:r>
+        <w:rPr>
+          <w:rFonts w:ascii="Cambria" w:hAnsi="Cambria"/>
+          <w:b/>
+          <w:bCs/>
+          <w:sz w:val="24"/>
+          <w:szCs w:val="24"/>
+        </w:rPr>
+        <w:t xml:space="preserve">23:49 PM </w:t>
+      </w:r>
+      <w:r>
+        <w:rPr>
+          <w:rFonts w:ascii="Cambria" w:hAnsi="Cambria"/>
+          <w:b/>
+          <w:bCs/>
+          <w:sz w:val="24"/>
+          <w:szCs w:val="24"/>
+        </w:rPr>
+        <w:t>)</w:t>
+      </w:r>
+      <w:r>
+        <w:rPr>
+          <w:rFonts w:ascii="Cambria" w:hAnsi="Cambria"/>
+          <w:b/>
+          <w:bCs/>
+          <w:sz w:val="24"/>
+          <w:szCs w:val="24"/>
+        </w:rPr>
+        <w:t xml:space="preserve"> </w:t>
+      </w:r>
+      <w:r>
+        <w:rPr>
+          <w:rFonts w:ascii="Cambria" w:hAnsi="Cambria"/>
+          <w:sz w:val="24"/>
+          <w:szCs w:val="24"/>
+        </w:rPr>
         <w:t xml:space="preserve">Implemented </w:t>
       </w:r>
-      <w:proofErr w:type="spellStart"/>
-      <w:r>
-        <w:rPr>
-          <w:rFonts w:ascii="Cambria" w:hAnsi="Cambria"/>
-          <w:sz w:val="24"/>
-          <w:szCs w:val="24"/>
-        </w:rPr>
-        <w:t>testD</w:t>
-      </w:r>
-      <w:r>
-        <w:rPr>
-          <w:rFonts w:ascii="Cambria" w:hAnsi="Cambria"/>
-          <w:sz w:val="24"/>
-          <w:szCs w:val="24"/>
-        </w:rPr>
-        <w:t>eleteAirportById</w:t>
-      </w:r>
-      <w:proofErr w:type="spellEnd"/>
-      <w:r>
-        <w:rPr>
-          <w:rFonts w:ascii="Cambria" w:hAnsi="Cambria"/>
-          <w:sz w:val="24"/>
-          <w:szCs w:val="24"/>
-        </w:rPr>
-        <w:t>()  - Junit Test and Successful.</w:t>
-      </w:r>
-      <w:r>
-        <w:rPr>
-          <w:rFonts w:ascii="Cambria" w:hAnsi="Cambria"/>
-          <w:sz w:val="24"/>
-          <w:szCs w:val="24"/>
-        </w:rPr>
-        <w:br/>
-      </w:r>
-      <w:r>
-        <w:rPr>
-          <w:rFonts w:ascii="Cambria" w:hAnsi="Cambria"/>
-          <w:sz w:val="24"/>
-          <w:szCs w:val="24"/>
-        </w:rPr>
-        <w:br/>
-      </w:r>
-      <w:r>
-        <w:rPr>
-          <w:rFonts w:ascii="Cambria" w:hAnsi="Cambria"/>
-          <w:b/>
-          <w:bCs/>
-          <w:sz w:val="24"/>
-          <w:szCs w:val="24"/>
-          <w:u w:val="single"/>
-        </w:rPr>
-        <w:t>2</w:t>
-      </w:r>
-      <w:r>
-        <w:rPr>
-          <w:rFonts w:ascii="Cambria" w:hAnsi="Cambria"/>
-          <w:b/>
-          <w:bCs/>
-          <w:sz w:val="24"/>
-          <w:szCs w:val="24"/>
-          <w:u w:val="single"/>
-        </w:rPr>
-        <w:t>3</w:t>
-      </w:r>
-      <w:r>
-        <w:rPr>
-          <w:rFonts w:ascii="Cambria" w:hAnsi="Cambria"/>
-          <w:b/>
-          <w:bCs/>
-          <w:sz w:val="24"/>
-          <w:szCs w:val="24"/>
-          <w:u w:val="single"/>
-        </w:rPr>
-        <w:t xml:space="preserve">/03/23: </w:t>
-      </w:r>
-      <w:r>
-        <w:rPr>
-          <w:rFonts w:ascii="Cambria" w:hAnsi="Cambria"/>
-          <w:b/>
-          <w:bCs/>
-          <w:sz w:val="24"/>
-          <w:szCs w:val="24"/>
-        </w:rPr>
-        <w:t>(</w:t>
-      </w:r>
-      <w:r>
-        <w:rPr>
-          <w:rFonts w:ascii="Cambria" w:hAnsi="Cambria"/>
-          <w:b/>
-          <w:bCs/>
-          <w:sz w:val="24"/>
-          <w:szCs w:val="24"/>
-        </w:rPr>
-        <w:t xml:space="preserve">23:49 PM </w:t>
-      </w:r>
-      <w:r>
-        <w:rPr>
-          <w:rFonts w:ascii="Cambria" w:hAnsi="Cambria"/>
-          <w:b/>
-          <w:bCs/>
-          <w:sz w:val="24"/>
-          <w:szCs w:val="24"/>
-        </w:rPr>
-        <w:t>)</w:t>
-      </w:r>
-      <w:r>
-        <w:rPr>
-          <w:rFonts w:ascii="Cambria" w:hAnsi="Cambria"/>
-          <w:b/>
-          <w:bCs/>
-          <w:sz w:val="24"/>
-          <w:szCs w:val="24"/>
-        </w:rPr>
-        <w:t xml:space="preserve"> </w:t>
-      </w:r>
-      <w:r>
-        <w:rPr>
-          <w:rFonts w:ascii="Cambria" w:hAnsi="Cambria"/>
-          <w:sz w:val="24"/>
-          <w:szCs w:val="24"/>
-        </w:rPr>
-        <w:t xml:space="preserve">Implemented </w:t>
-      </w:r>
-      <w:proofErr w:type="spellStart"/>
       <w:r>
         <w:rPr>
           <w:rFonts w:ascii="Cambria" w:hAnsi="Cambria"/>
@@ -5133,18 +4810,7 @@
           <w:sz w:val="24"/>
           <w:szCs w:val="24"/>
         </w:rPr>
-        <w:t>insertAirport</w:t>
-      </w:r>
-      <w:proofErr w:type="spellEnd"/>
-      <w:r>
-        <w:rPr>
-          <w:rFonts w:ascii="Cambria" w:hAnsi="Cambria"/>
-          <w:i/>
-          <w:iCs/>
-          <w:sz w:val="24"/>
-          <w:szCs w:val="24"/>
-        </w:rPr>
-        <w:t>(Airport airport)</w:t>
+        <w:t>insertAirport(Airport airport)</w:t>
       </w:r>
     </w:p>
     <w:p>
@@ -5260,16 +4926,7 @@
           <w:sz w:val="24"/>
           <w:szCs w:val="24"/>
         </w:rPr>
-        <w:t xml:space="preserve">Implemented </w:t>
-      </w:r>
-      <w:proofErr w:type="spellStart"/>
-      <w:r>
-        <w:rPr>
-          <w:rFonts w:ascii="Cambria" w:hAnsi="Cambria"/>
-          <w:sz w:val="24"/>
-          <w:szCs w:val="24"/>
-        </w:rPr>
-        <w:t>testInsert</w:t>
+        <w:t>Implemented testInsert</w:t>
       </w:r>
       <w:r>
         <w:rPr>
@@ -5279,7 +4936,6 @@
         </w:rPr>
         <w:t>Airport</w:t>
       </w:r>
-      <w:proofErr w:type="spellEnd"/>
       <w:r>
         <w:rPr>
           <w:rFonts w:ascii="Cambria" w:hAnsi="Cambria"/>
@@ -5447,25 +5103,7 @@
           <w:sz w:val="24"/>
           <w:szCs w:val="24"/>
         </w:rPr>
-        <w:t xml:space="preserve">Added </w:t>
-      </w:r>
-      <w:proofErr w:type="spellStart"/>
-      <w:r>
-        <w:rPr>
-          <w:rFonts w:ascii="Cambria" w:hAnsi="Cambria"/>
-          <w:sz w:val="24"/>
-          <w:szCs w:val="24"/>
-        </w:rPr>
-        <w:t>FlightDaoInterface</w:t>
-      </w:r>
-      <w:proofErr w:type="spellEnd"/>
-      <w:r>
-        <w:rPr>
-          <w:rFonts w:ascii="Cambria" w:hAnsi="Cambria"/>
-          <w:sz w:val="24"/>
-          <w:szCs w:val="24"/>
-        </w:rPr>
-        <w:t xml:space="preserve"> with Features 1-4.</w:t>
+        <w:t>Added FlightDaoInterface with Features 1-4.</w:t>
       </w:r>
       <w:r>
         <w:rPr>
@@ -5582,25 +5220,7 @@
           <w:sz w:val="24"/>
           <w:szCs w:val="24"/>
         </w:rPr>
-        <w:t xml:space="preserve">Implemented </w:t>
-      </w:r>
-      <w:proofErr w:type="spellStart"/>
-      <w:r>
-        <w:rPr>
-          <w:rFonts w:ascii="Cambria" w:hAnsi="Cambria"/>
-          <w:sz w:val="24"/>
-          <w:szCs w:val="24"/>
-        </w:rPr>
-        <w:t>findAllFlights</w:t>
-      </w:r>
-      <w:proofErr w:type="spellEnd"/>
-      <w:r>
-        <w:rPr>
-          <w:rFonts w:ascii="Cambria" w:hAnsi="Cambria"/>
-          <w:sz w:val="24"/>
-          <w:szCs w:val="24"/>
-        </w:rPr>
-        <w:t>() method.</w:t>
+        <w:t>Implemented findAllFlights() method.</w:t>
       </w:r>
     </w:p>
     <w:p>
@@ -5663,17 +5283,7 @@
           <w:sz w:val="24"/>
           <w:szCs w:val="24"/>
         </w:rPr>
-        <w:t>00</w:t>
-      </w:r>
-      <w:r>
-        <w:rPr>
-          <w:rFonts w:ascii="Cambria" w:hAnsi="Cambria"/>
-          <w:b/>
-          <w:bCs/>
-          <w:sz w:val="24"/>
-          <w:szCs w:val="24"/>
-        </w:rPr>
-        <w:t>:2</w:t>
+        <w:t>00:2</w:t>
       </w:r>
       <w:r>
         <w:rPr>
@@ -5721,49 +5331,160 @@
           <w:sz w:val="24"/>
           <w:szCs w:val="24"/>
         </w:rPr>
+        <w:t>Implemented testFindAllFlights()  - Junit Test and Successful.</w:t>
+      </w:r>
+      <w:r>
+        <w:rPr>
+          <w:rFonts w:ascii="Cambria" w:hAnsi="Cambria"/>
+          <w:sz w:val="24"/>
+          <w:szCs w:val="24"/>
+        </w:rPr>
+        <w:br/>
+      </w:r>
+      <w:r>
+        <w:rPr>
+          <w:rFonts w:ascii="Cambria" w:hAnsi="Cambria"/>
+          <w:sz w:val="24"/>
+          <w:szCs w:val="24"/>
+        </w:rPr>
+        <w:br/>
+      </w:r>
+      <w:r>
+        <w:rPr>
+          <w:rFonts w:ascii="Cambria" w:hAnsi="Cambria"/>
+          <w:b/>
+          <w:bCs/>
+          <w:sz w:val="24"/>
+          <w:szCs w:val="24"/>
+          <w:u w:val="single"/>
+        </w:rPr>
+        <w:t>2</w:t>
+      </w:r>
+      <w:r>
+        <w:rPr>
+          <w:rFonts w:ascii="Cambria" w:hAnsi="Cambria"/>
+          <w:b/>
+          <w:bCs/>
+          <w:sz w:val="24"/>
+          <w:szCs w:val="24"/>
+          <w:u w:val="single"/>
+        </w:rPr>
+        <w:t>5</w:t>
+      </w:r>
+      <w:r>
+        <w:rPr>
+          <w:rFonts w:ascii="Cambria" w:hAnsi="Cambria"/>
+          <w:b/>
+          <w:bCs/>
+          <w:sz w:val="24"/>
+          <w:szCs w:val="24"/>
+          <w:u w:val="single"/>
+        </w:rPr>
+        <w:t xml:space="preserve">/03/23: </w:t>
+      </w:r>
+      <w:r>
+        <w:rPr>
+          <w:rFonts w:ascii="Cambria" w:hAnsi="Cambria"/>
+          <w:b/>
+          <w:bCs/>
+          <w:sz w:val="24"/>
+          <w:szCs w:val="24"/>
+        </w:rPr>
+        <w:t>(</w:t>
+      </w:r>
+      <w:r>
+        <w:rPr>
+          <w:rFonts w:ascii="Cambria" w:hAnsi="Cambria"/>
+          <w:b/>
+          <w:bCs/>
+          <w:sz w:val="24"/>
+          <w:szCs w:val="24"/>
+        </w:rPr>
+        <w:t>17</w:t>
+      </w:r>
+      <w:r>
+        <w:rPr>
+          <w:rFonts w:ascii="Cambria" w:hAnsi="Cambria"/>
+          <w:b/>
+          <w:bCs/>
+          <w:sz w:val="24"/>
+          <w:szCs w:val="24"/>
+        </w:rPr>
+        <w:t>:</w:t>
+      </w:r>
+      <w:r>
+        <w:rPr>
+          <w:rFonts w:ascii="Cambria" w:hAnsi="Cambria"/>
+          <w:b/>
+          <w:bCs/>
+          <w:sz w:val="24"/>
+          <w:szCs w:val="24"/>
+        </w:rPr>
+        <w:t>02 P</w:t>
+      </w:r>
+      <w:r>
+        <w:rPr>
+          <w:rFonts w:ascii="Cambria" w:hAnsi="Cambria"/>
+          <w:b/>
+          <w:bCs/>
+          <w:sz w:val="24"/>
+          <w:szCs w:val="24"/>
+        </w:rPr>
+        <w:t xml:space="preserve">M </w:t>
+      </w:r>
+      <w:r>
+        <w:rPr>
+          <w:rFonts w:ascii="Cambria" w:hAnsi="Cambria"/>
+          <w:b/>
+          <w:bCs/>
+          <w:sz w:val="24"/>
+          <w:szCs w:val="24"/>
+        </w:rPr>
+        <w:t>)</w:t>
+      </w:r>
+      <w:r>
+        <w:rPr>
+          <w:rFonts w:ascii="Cambria" w:hAnsi="Cambria"/>
+          <w:b/>
+          <w:bCs/>
+          <w:sz w:val="24"/>
+          <w:szCs w:val="24"/>
+        </w:rPr>
+        <w:t xml:space="preserve"> </w:t>
+      </w:r>
+      <w:r>
+        <w:rPr>
+          <w:rFonts w:ascii="Cambria" w:hAnsi="Cambria"/>
+          <w:sz w:val="24"/>
+          <w:szCs w:val="24"/>
+        </w:rPr>
         <w:t xml:space="preserve">Implemented </w:t>
       </w:r>
-      <w:proofErr w:type="spellStart"/>
-      <w:r>
-        <w:rPr>
-          <w:rFonts w:ascii="Cambria" w:hAnsi="Cambria"/>
-          <w:sz w:val="24"/>
-          <w:szCs w:val="24"/>
-        </w:rPr>
-        <w:t>testFindAll</w:t>
-      </w:r>
-      <w:r>
-        <w:rPr>
-          <w:rFonts w:ascii="Cambria" w:hAnsi="Cambria"/>
-          <w:sz w:val="24"/>
-          <w:szCs w:val="24"/>
-        </w:rPr>
-        <w:t>Fligh</w:t>
-      </w:r>
-      <w:r>
-        <w:rPr>
-          <w:rFonts w:ascii="Cambria" w:hAnsi="Cambria"/>
-          <w:sz w:val="24"/>
-          <w:szCs w:val="24"/>
-        </w:rPr>
-        <w:t>ts</w:t>
-      </w:r>
-      <w:proofErr w:type="spellEnd"/>
-      <w:r>
-        <w:rPr>
-          <w:rFonts w:ascii="Cambria" w:hAnsi="Cambria"/>
-          <w:sz w:val="24"/>
-          <w:szCs w:val="24"/>
-        </w:rPr>
-        <w:t>()  - Junit Test and Successful</w:t>
-      </w:r>
-      <w:r>
-        <w:rPr>
-          <w:rFonts w:ascii="Cambria" w:hAnsi="Cambria"/>
-          <w:sz w:val="24"/>
-          <w:szCs w:val="24"/>
-        </w:rPr>
-        <w:t>.</w:t>
+      <w:r>
+        <w:rPr>
+          <w:rFonts w:ascii="Cambria" w:hAnsi="Cambria"/>
+          <w:sz w:val="24"/>
+          <w:szCs w:val="24"/>
+        </w:rPr>
+        <w:t>findFlightById(int flightId)</w:t>
+      </w:r>
+    </w:p>
+    <w:p>
+      <w:pPr>
+        <w:spacing w:line="360" w:lineRule="auto"/>
+        <w:rPr>
+          <w:rFonts w:ascii="Cambria" w:hAnsi="Cambria"/>
+          <w:sz w:val="24"/>
+          <w:szCs w:val="24"/>
+        </w:rPr>
+      </w:pPr>
+      <w:r>
+        <w:rPr>
+          <w:rFonts w:ascii="Cambria" w:hAnsi="Cambria"/>
+          <w:sz w:val="24"/>
+          <w:szCs w:val="24"/>
+        </w:rPr>
+        <w:t>method.</w:t>
       </w:r>
       <w:r>
         <w:rPr>
@@ -6406,7 +6127,6 @@
   <w:style w:type="character" w:default="1" w:styleId="DefaultParagraphFont">
     <w:name w:val="Default Paragraph Font"/>
     <w:uiPriority w:val="1"/>
-    <w:semiHidden/>
     <w:unhideWhenUsed/>
   </w:style>
   <w:style w:type="table" w:default="1" w:styleId="TableNormal">

</xml_diff>

<commit_message>
testFindFlightById()- Junit Test and successful
</commit_message>
<xml_diff>
--- a/PROJECT LOG AND IDEAS.docx
+++ b/PROJECT LOG AND IDEAS.docx
@@ -5400,37 +5400,7 @@
           <w:sz w:val="24"/>
           <w:szCs w:val="24"/>
         </w:rPr>
-        <w:t>17</w:t>
-      </w:r>
-      <w:r>
-        <w:rPr>
-          <w:rFonts w:ascii="Cambria" w:hAnsi="Cambria"/>
-          <w:b/>
-          <w:bCs/>
-          <w:sz w:val="24"/>
-          <w:szCs w:val="24"/>
-        </w:rPr>
-        <w:t>:</w:t>
-      </w:r>
-      <w:r>
-        <w:rPr>
-          <w:rFonts w:ascii="Cambria" w:hAnsi="Cambria"/>
-          <w:b/>
-          <w:bCs/>
-          <w:sz w:val="24"/>
-          <w:szCs w:val="24"/>
-        </w:rPr>
-        <w:t>02 P</w:t>
-      </w:r>
-      <w:r>
-        <w:rPr>
-          <w:rFonts w:ascii="Cambria" w:hAnsi="Cambria"/>
-          <w:b/>
-          <w:bCs/>
-          <w:sz w:val="24"/>
-          <w:szCs w:val="24"/>
-        </w:rPr>
-        <w:t xml:space="preserve">M </w:t>
+        <w:t xml:space="preserve">17:02 PM </w:t>
       </w:r>
       <w:r>
         <w:rPr>
@@ -5485,6 +5455,95 @@
           <w:szCs w:val="24"/>
         </w:rPr>
         <w:t>method.</w:t>
+      </w:r>
+      <w:r>
+        <w:rPr>
+          <w:rFonts w:ascii="Cambria" w:hAnsi="Cambria"/>
+          <w:sz w:val="24"/>
+          <w:szCs w:val="24"/>
+        </w:rPr>
+        <w:br/>
+      </w:r>
+      <w:r>
+        <w:rPr>
+          <w:rFonts w:ascii="Cambria" w:hAnsi="Cambria"/>
+          <w:sz w:val="24"/>
+          <w:szCs w:val="24"/>
+        </w:rPr>
+        <w:br/>
+      </w:r>
+      <w:r>
+        <w:rPr>
+          <w:rFonts w:ascii="Cambria" w:hAnsi="Cambria"/>
+          <w:b/>
+          <w:bCs/>
+          <w:sz w:val="24"/>
+          <w:szCs w:val="24"/>
+          <w:u w:val="single"/>
+        </w:rPr>
+        <w:t xml:space="preserve">25/03/23: </w:t>
+      </w:r>
+      <w:r>
+        <w:rPr>
+          <w:rFonts w:ascii="Cambria" w:hAnsi="Cambria"/>
+          <w:b/>
+          <w:bCs/>
+          <w:sz w:val="24"/>
+          <w:szCs w:val="24"/>
+        </w:rPr>
+        <w:t>(17:0</w:t>
+      </w:r>
+      <w:r>
+        <w:rPr>
+          <w:rFonts w:ascii="Cambria" w:hAnsi="Cambria"/>
+          <w:b/>
+          <w:bCs/>
+          <w:sz w:val="24"/>
+          <w:szCs w:val="24"/>
+        </w:rPr>
+        <w:t>6</w:t>
+      </w:r>
+      <w:r>
+        <w:rPr>
+          <w:rFonts w:ascii="Cambria" w:hAnsi="Cambria"/>
+          <w:b/>
+          <w:bCs/>
+          <w:sz w:val="24"/>
+          <w:szCs w:val="24"/>
+        </w:rPr>
+        <w:t xml:space="preserve"> PM ) </w:t>
+      </w:r>
+      <w:r>
+        <w:rPr>
+          <w:rFonts w:ascii="Cambria" w:hAnsi="Cambria"/>
+          <w:sz w:val="24"/>
+          <w:szCs w:val="24"/>
+        </w:rPr>
+        <w:t xml:space="preserve">Implemented </w:t>
+      </w:r>
+      <w:r>
+        <w:rPr>
+          <w:rFonts w:ascii="Cambria" w:hAnsi="Cambria"/>
+          <w:sz w:val="24"/>
+          <w:szCs w:val="24"/>
+        </w:rPr>
+        <w:t>testF</w:t>
+      </w:r>
+      <w:r>
+        <w:rPr>
+          <w:rFonts w:ascii="Cambria" w:hAnsi="Cambria"/>
+          <w:sz w:val="24"/>
+          <w:szCs w:val="24"/>
+        </w:rPr>
+        <w:t>indFlightById()</w:t>
+      </w:r>
+      <w:r>
+        <w:rPr>
+          <w:rFonts w:ascii="Cambria" w:hAnsi="Cambria"/>
+          <w:sz w:val="24"/>
+          <w:szCs w:val="24"/>
+        </w:rPr>
+        <w:t>- Junit Test and successful.</w:t>
       </w:r>
       <w:r>
         <w:rPr>

</xml_diff>

<commit_message>
Implemented deleteFlightById(int flightId) method.
</commit_message>
<xml_diff>
--- a/PROJECT LOG AND IDEAS.docx
+++ b/PROJECT LOG AND IDEAS.docx
@@ -1057,6 +1057,7 @@
         </w:rPr>
         <w:t xml:space="preserve"> table, as a trip can have multiple locations and a location can be part of multiple trips. This relationship is represented by the </w:t>
       </w:r>
+      <w:proofErr w:type="spellStart"/>
       <w:r>
         <w:rPr>
           <w:rFonts w:ascii="Cambria" w:hAnsi="Cambria"/>
@@ -1067,6 +1068,7 @@
         </w:rPr>
         <w:t>TripLocation</w:t>
       </w:r>
+      <w:proofErr w:type="spellEnd"/>
       <w:r>
         <w:rPr>
           <w:rFonts w:ascii="Cambria" w:hAnsi="Cambria"/>
@@ -1898,7 +1900,25 @@
           <w:sz w:val="24"/>
           <w:szCs w:val="24"/>
         </w:rPr>
-        <w:t>Database Model and Diagram done and attached in github.</w:t>
+        <w:t xml:space="preserve">Database Model and Diagram done and attached in </w:t>
+      </w:r>
+      <w:proofErr w:type="spellStart"/>
+      <w:r>
+        <w:rPr>
+          <w:rFonts w:ascii="Cambria" w:hAnsi="Cambria"/>
+          <w:sz w:val="24"/>
+          <w:szCs w:val="24"/>
+        </w:rPr>
+        <w:t>github</w:t>
+      </w:r>
+      <w:proofErr w:type="spellEnd"/>
+      <w:r>
+        <w:rPr>
+          <w:rFonts w:ascii="Cambria" w:hAnsi="Cambria"/>
+          <w:sz w:val="24"/>
+          <w:szCs w:val="24"/>
+        </w:rPr>
+        <w:t>.</w:t>
       </w:r>
       <w:r>
         <w:rPr>
@@ -2086,8 +2106,18 @@
           <w:sz w:val="24"/>
           <w:szCs w:val="24"/>
         </w:rPr>
-        <w:t>Application Folder Structure Created in Intellij</w:t>
-      </w:r>
+        <w:t xml:space="preserve">Application Folder Structure Created in </w:t>
+      </w:r>
+      <w:proofErr w:type="spellStart"/>
+      <w:r>
+        <w:rPr>
+          <w:rFonts w:ascii="Cambria" w:hAnsi="Cambria"/>
+          <w:sz w:val="24"/>
+          <w:szCs w:val="24"/>
+        </w:rPr>
+        <w:t>Intellij</w:t>
+      </w:r>
+      <w:proofErr w:type="spellEnd"/>
       <w:r>
         <w:rPr>
           <w:rFonts w:ascii="Cambria" w:hAnsi="Cambria"/>
@@ -2159,7 +2189,25 @@
           <w:sz w:val="24"/>
           <w:szCs w:val="24"/>
         </w:rPr>
-        <w:t>Using the DAO_product example I made up my project folder structure.</w:t>
+        <w:t xml:space="preserve">Using the </w:t>
+      </w:r>
+      <w:proofErr w:type="spellStart"/>
+      <w:r>
+        <w:rPr>
+          <w:rFonts w:ascii="Cambria" w:hAnsi="Cambria"/>
+          <w:sz w:val="24"/>
+          <w:szCs w:val="24"/>
+        </w:rPr>
+        <w:t>DAO_product</w:t>
+      </w:r>
+      <w:proofErr w:type="spellEnd"/>
+      <w:r>
+        <w:rPr>
+          <w:rFonts w:ascii="Cambria" w:hAnsi="Cambria"/>
+          <w:sz w:val="24"/>
+          <w:szCs w:val="24"/>
+        </w:rPr>
+        <w:t xml:space="preserve"> example I made up my project folder structure.</w:t>
       </w:r>
       <w:r>
         <w:rPr>
@@ -2781,7 +2829,25 @@
           <w:sz w:val="24"/>
           <w:szCs w:val="24"/>
         </w:rPr>
-        <w:t>JDBC connection and DaoException.</w:t>
+        <w:t xml:space="preserve">JDBC connection and </w:t>
+      </w:r>
+      <w:proofErr w:type="spellStart"/>
+      <w:r>
+        <w:rPr>
+          <w:rFonts w:ascii="Cambria" w:hAnsi="Cambria"/>
+          <w:sz w:val="24"/>
+          <w:szCs w:val="24"/>
+        </w:rPr>
+        <w:t>DaoException</w:t>
+      </w:r>
+      <w:proofErr w:type="spellEnd"/>
+      <w:r>
+        <w:rPr>
+          <w:rFonts w:ascii="Cambria" w:hAnsi="Cambria"/>
+          <w:sz w:val="24"/>
+          <w:szCs w:val="24"/>
+        </w:rPr>
+        <w:t>.</w:t>
       </w:r>
       <w:r>
         <w:rPr>
@@ -2856,7 +2922,25 @@
           <w:sz w:val="24"/>
           <w:szCs w:val="24"/>
         </w:rPr>
-        <w:t xml:space="preserve">Added CustomerDaoInterface </w:t>
+        <w:t xml:space="preserve">Added </w:t>
+      </w:r>
+      <w:proofErr w:type="spellStart"/>
+      <w:r>
+        <w:rPr>
+          <w:rFonts w:ascii="Cambria" w:hAnsi="Cambria"/>
+          <w:sz w:val="24"/>
+          <w:szCs w:val="24"/>
+        </w:rPr>
+        <w:t>CustomerDaoInterface</w:t>
+      </w:r>
+      <w:proofErr w:type="spellEnd"/>
+      <w:r>
+        <w:rPr>
+          <w:rFonts w:ascii="Cambria" w:hAnsi="Cambria"/>
+          <w:sz w:val="24"/>
+          <w:szCs w:val="24"/>
+        </w:rPr>
+        <w:t xml:space="preserve"> </w:t>
       </w:r>
       <w:r>
         <w:rPr>
@@ -2969,7 +3053,25 @@
           <w:sz w:val="24"/>
           <w:szCs w:val="24"/>
         </w:rPr>
-        <w:t>Implemented findAllCustomers() method</w:t>
+        <w:t xml:space="preserve">Implemented </w:t>
+      </w:r>
+      <w:proofErr w:type="spellStart"/>
+      <w:r>
+        <w:rPr>
+          <w:rFonts w:ascii="Cambria" w:hAnsi="Cambria"/>
+          <w:sz w:val="24"/>
+          <w:szCs w:val="24"/>
+        </w:rPr>
+        <w:t>findAllCustomers</w:t>
+      </w:r>
+      <w:proofErr w:type="spellEnd"/>
+      <w:r>
+        <w:rPr>
+          <w:rFonts w:ascii="Cambria" w:hAnsi="Cambria"/>
+          <w:sz w:val="24"/>
+          <w:szCs w:val="24"/>
+        </w:rPr>
+        <w:t>() method</w:t>
       </w:r>
       <w:r>
         <w:rPr>
@@ -3052,7 +3154,25 @@
           <w:sz w:val="24"/>
           <w:szCs w:val="24"/>
         </w:rPr>
-        <w:t>Implemented testFindAllCustomers()  - Junit Test and Successful.</w:t>
+        <w:t xml:space="preserve">Implemented </w:t>
+      </w:r>
+      <w:proofErr w:type="spellStart"/>
+      <w:r>
+        <w:rPr>
+          <w:rFonts w:ascii="Cambria" w:hAnsi="Cambria"/>
+          <w:sz w:val="24"/>
+          <w:szCs w:val="24"/>
+        </w:rPr>
+        <w:t>testFindAllCustomers</w:t>
+      </w:r>
+      <w:proofErr w:type="spellEnd"/>
+      <w:r>
+        <w:rPr>
+          <w:rFonts w:ascii="Cambria" w:hAnsi="Cambria"/>
+          <w:sz w:val="24"/>
+          <w:szCs w:val="24"/>
+        </w:rPr>
+        <w:t>()  - Junit Test and Successful.</w:t>
       </w:r>
       <w:r>
         <w:rPr>
@@ -3149,13 +3269,41 @@
         </w:rPr>
         <w:t xml:space="preserve">Implemented </w:t>
       </w:r>
-      <w:r>
-        <w:rPr>
-          <w:rFonts w:ascii="Cambria" w:hAnsi="Cambria"/>
-          <w:sz w:val="24"/>
-          <w:szCs w:val="24"/>
-        </w:rPr>
-        <w:t>findCustomerById(int customerId)</w:t>
+      <w:proofErr w:type="spellStart"/>
+      <w:r>
+        <w:rPr>
+          <w:rFonts w:ascii="Cambria" w:hAnsi="Cambria"/>
+          <w:sz w:val="24"/>
+          <w:szCs w:val="24"/>
+        </w:rPr>
+        <w:t>findCustomerById</w:t>
+      </w:r>
+      <w:proofErr w:type="spellEnd"/>
+      <w:r>
+        <w:rPr>
+          <w:rFonts w:ascii="Cambria" w:hAnsi="Cambria"/>
+          <w:sz w:val="24"/>
+          <w:szCs w:val="24"/>
+        </w:rPr>
+        <w:t xml:space="preserve">(int </w:t>
+      </w:r>
+      <w:proofErr w:type="spellStart"/>
+      <w:r>
+        <w:rPr>
+          <w:rFonts w:ascii="Cambria" w:hAnsi="Cambria"/>
+          <w:sz w:val="24"/>
+          <w:szCs w:val="24"/>
+        </w:rPr>
+        <w:t>customerId</w:t>
+      </w:r>
+      <w:proofErr w:type="spellEnd"/>
+      <w:r>
+        <w:rPr>
+          <w:rFonts w:ascii="Cambria" w:hAnsi="Cambria"/>
+          <w:sz w:val="24"/>
+          <w:szCs w:val="24"/>
+        </w:rPr>
+        <w:t>)</w:t>
       </w:r>
     </w:p>
     <w:p>
@@ -3270,13 +3418,23 @@
         </w:rPr>
         <w:t xml:space="preserve">Implemented </w:t>
       </w:r>
-      <w:r>
-        <w:rPr>
-          <w:rFonts w:ascii="Cambria" w:hAnsi="Cambria"/>
-          <w:sz w:val="24"/>
-          <w:szCs w:val="24"/>
-        </w:rPr>
-        <w:t>testFindCustomerById()</w:t>
+      <w:proofErr w:type="spellStart"/>
+      <w:r>
+        <w:rPr>
+          <w:rFonts w:ascii="Cambria" w:hAnsi="Cambria"/>
+          <w:sz w:val="24"/>
+          <w:szCs w:val="24"/>
+        </w:rPr>
+        <w:t>testFindCustomerById</w:t>
+      </w:r>
+      <w:proofErr w:type="spellEnd"/>
+      <w:r>
+        <w:rPr>
+          <w:rFonts w:ascii="Cambria" w:hAnsi="Cambria"/>
+          <w:sz w:val="24"/>
+          <w:szCs w:val="24"/>
+        </w:rPr>
+        <w:t>()</w:t>
       </w:r>
     </w:p>
     <w:p>
@@ -3413,13 +3571,41 @@
         </w:rPr>
         <w:t xml:space="preserve">Implemented </w:t>
       </w:r>
-      <w:r>
-        <w:rPr>
-          <w:rFonts w:ascii="Cambria" w:hAnsi="Cambria"/>
-          <w:sz w:val="24"/>
-          <w:szCs w:val="24"/>
-        </w:rPr>
-        <w:t>deleteCustomerById(int customerId)</w:t>
+      <w:proofErr w:type="spellStart"/>
+      <w:r>
+        <w:rPr>
+          <w:rFonts w:ascii="Cambria" w:hAnsi="Cambria"/>
+          <w:sz w:val="24"/>
+          <w:szCs w:val="24"/>
+        </w:rPr>
+        <w:t>deleteCustomerById</w:t>
+      </w:r>
+      <w:proofErr w:type="spellEnd"/>
+      <w:r>
+        <w:rPr>
+          <w:rFonts w:ascii="Cambria" w:hAnsi="Cambria"/>
+          <w:sz w:val="24"/>
+          <w:szCs w:val="24"/>
+        </w:rPr>
+        <w:t xml:space="preserve">(int </w:t>
+      </w:r>
+      <w:proofErr w:type="spellStart"/>
+      <w:r>
+        <w:rPr>
+          <w:rFonts w:ascii="Cambria" w:hAnsi="Cambria"/>
+          <w:sz w:val="24"/>
+          <w:szCs w:val="24"/>
+        </w:rPr>
+        <w:t>customerId</w:t>
+      </w:r>
+      <w:proofErr w:type="spellEnd"/>
+      <w:r>
+        <w:rPr>
+          <w:rFonts w:ascii="Cambria" w:hAnsi="Cambria"/>
+          <w:sz w:val="24"/>
+          <w:szCs w:val="24"/>
+        </w:rPr>
+        <w:t>)</w:t>
       </w:r>
       <w:r>
         <w:rPr>
@@ -3532,6 +3718,7 @@
         </w:rPr>
         <w:t xml:space="preserve">Implemented </w:t>
       </w:r>
+      <w:proofErr w:type="spellStart"/>
       <w:r>
         <w:rPr>
           <w:rFonts w:ascii="Cambria" w:hAnsi="Cambria"/>
@@ -3556,6 +3743,7 @@
         </w:rPr>
         <w:t>eleteCustomerById</w:t>
       </w:r>
+      <w:proofErr w:type="spellEnd"/>
       <w:r>
         <w:rPr>
           <w:rFonts w:ascii="Cambria" w:hAnsi="Cambria"/>
@@ -3668,13 +3856,23 @@
         </w:rPr>
         <w:t xml:space="preserve">Implemented </w:t>
       </w:r>
-      <w:r>
-        <w:rPr>
-          <w:rFonts w:ascii="Cambria" w:hAnsi="Cambria"/>
-          <w:sz w:val="24"/>
-          <w:szCs w:val="24"/>
-        </w:rPr>
-        <w:t xml:space="preserve">insertCustomer(Customer customer) </w:t>
+      <w:proofErr w:type="spellStart"/>
+      <w:r>
+        <w:rPr>
+          <w:rFonts w:ascii="Cambria" w:hAnsi="Cambria"/>
+          <w:sz w:val="24"/>
+          <w:szCs w:val="24"/>
+        </w:rPr>
+        <w:t>insertCustomer</w:t>
+      </w:r>
+      <w:proofErr w:type="spellEnd"/>
+      <w:r>
+        <w:rPr>
+          <w:rFonts w:ascii="Cambria" w:hAnsi="Cambria"/>
+          <w:sz w:val="24"/>
+          <w:szCs w:val="24"/>
+        </w:rPr>
+        <w:t xml:space="preserve">(Customer customer) </w:t>
       </w:r>
     </w:p>
     <w:p>
@@ -3809,6 +4007,7 @@
         </w:rPr>
         <w:t xml:space="preserve">Implemented </w:t>
       </w:r>
+      <w:proofErr w:type="spellStart"/>
       <w:r>
         <w:rPr>
           <w:rFonts w:ascii="Cambria" w:hAnsi="Cambria"/>
@@ -3833,6 +4032,7 @@
         </w:rPr>
         <w:t>nsertCustomer</w:t>
       </w:r>
+      <w:proofErr w:type="spellEnd"/>
       <w:r>
         <w:rPr>
           <w:rFonts w:ascii="Cambria" w:hAnsi="Cambria"/>
@@ -3948,7 +4148,25 @@
           <w:sz w:val="24"/>
           <w:szCs w:val="24"/>
         </w:rPr>
-        <w:t>Added AirportDaoInterface with Features 1-4.</w:t>
+        <w:t xml:space="preserve">Added </w:t>
+      </w:r>
+      <w:proofErr w:type="spellStart"/>
+      <w:r>
+        <w:rPr>
+          <w:rFonts w:ascii="Cambria" w:hAnsi="Cambria"/>
+          <w:sz w:val="24"/>
+          <w:szCs w:val="24"/>
+        </w:rPr>
+        <w:t>AirportDaoInterface</w:t>
+      </w:r>
+      <w:proofErr w:type="spellEnd"/>
+      <w:r>
+        <w:rPr>
+          <w:rFonts w:ascii="Cambria" w:hAnsi="Cambria"/>
+          <w:sz w:val="24"/>
+          <w:szCs w:val="24"/>
+        </w:rPr>
+        <w:t xml:space="preserve"> with Features 1-4.</w:t>
       </w:r>
       <w:r>
         <w:rPr>
@@ -4065,7 +4283,16 @@
           <w:sz w:val="24"/>
           <w:szCs w:val="24"/>
         </w:rPr>
-        <w:t>Implemented findAll</w:t>
+        <w:t xml:space="preserve">Implemented </w:t>
+      </w:r>
+      <w:proofErr w:type="spellStart"/>
+      <w:r>
+        <w:rPr>
+          <w:rFonts w:ascii="Cambria" w:hAnsi="Cambria"/>
+          <w:sz w:val="24"/>
+          <w:szCs w:val="24"/>
+        </w:rPr>
+        <w:t>findAll</w:t>
       </w:r>
       <w:r>
         <w:rPr>
@@ -4083,6 +4310,7 @@
         </w:rPr>
         <w:t>s</w:t>
       </w:r>
+      <w:proofErr w:type="spellEnd"/>
       <w:r>
         <w:rPr>
           <w:rFonts w:ascii="Cambria" w:hAnsi="Cambria"/>
@@ -4164,7 +4392,25 @@
           <w:sz w:val="24"/>
           <w:szCs w:val="24"/>
         </w:rPr>
-        <w:t>Implemented testFindAllAirports()  - Junit Test and Successful.</w:t>
+        <w:t xml:space="preserve">Implemented </w:t>
+      </w:r>
+      <w:proofErr w:type="spellStart"/>
+      <w:r>
+        <w:rPr>
+          <w:rFonts w:ascii="Cambria" w:hAnsi="Cambria"/>
+          <w:sz w:val="24"/>
+          <w:szCs w:val="24"/>
+        </w:rPr>
+        <w:t>testFindAllAirports</w:t>
+      </w:r>
+      <w:proofErr w:type="spellEnd"/>
+      <w:r>
+        <w:rPr>
+          <w:rFonts w:ascii="Cambria" w:hAnsi="Cambria"/>
+          <w:sz w:val="24"/>
+          <w:szCs w:val="24"/>
+        </w:rPr>
+        <w:t>()  - Junit Test and Successful.</w:t>
       </w:r>
       <w:r>
         <w:rPr>
@@ -4263,6 +4509,7 @@
         </w:rPr>
         <w:t xml:space="preserve">Implemented </w:t>
       </w:r>
+      <w:proofErr w:type="spellStart"/>
       <w:r>
         <w:rPr>
           <w:rFonts w:ascii="Cambria" w:hAnsi="Cambria"/>
@@ -4285,8 +4532,18 @@
           <w:sz w:val="24"/>
           <w:szCs w:val="24"/>
         </w:rPr>
-        <w:t xml:space="preserve">ById(int </w:t>
-      </w:r>
+        <w:t>ById</w:t>
+      </w:r>
+      <w:proofErr w:type="spellEnd"/>
+      <w:r>
+        <w:rPr>
+          <w:rFonts w:ascii="Cambria" w:hAnsi="Cambria"/>
+          <w:sz w:val="24"/>
+          <w:szCs w:val="24"/>
+        </w:rPr>
+        <w:t xml:space="preserve">(int </w:t>
+      </w:r>
+      <w:proofErr w:type="spellStart"/>
       <w:r>
         <w:rPr>
           <w:rFonts w:ascii="Cambria" w:hAnsi="Cambria"/>
@@ -4301,7 +4558,16 @@
           <w:sz w:val="24"/>
           <w:szCs w:val="24"/>
         </w:rPr>
-        <w:t>Id)</w:t>
+        <w:t>Id</w:t>
+      </w:r>
+      <w:proofErr w:type="spellEnd"/>
+      <w:r>
+        <w:rPr>
+          <w:rFonts w:ascii="Cambria" w:hAnsi="Cambria"/>
+          <w:sz w:val="24"/>
+          <w:szCs w:val="24"/>
+        </w:rPr>
+        <w:t>)</w:t>
       </w:r>
     </w:p>
     <w:p>
@@ -4416,7 +4682,25 @@
           <w:sz w:val="24"/>
           <w:szCs w:val="24"/>
         </w:rPr>
-        <w:t>Implemented testFindAirportById()  - Junit Test and Successful.</w:t>
+        <w:t xml:space="preserve">Implemented </w:t>
+      </w:r>
+      <w:proofErr w:type="spellStart"/>
+      <w:r>
+        <w:rPr>
+          <w:rFonts w:ascii="Cambria" w:hAnsi="Cambria"/>
+          <w:sz w:val="24"/>
+          <w:szCs w:val="24"/>
+        </w:rPr>
+        <w:t>testFindAirportById</w:t>
+      </w:r>
+      <w:proofErr w:type="spellEnd"/>
+      <w:r>
+        <w:rPr>
+          <w:rFonts w:ascii="Cambria" w:hAnsi="Cambria"/>
+          <w:sz w:val="24"/>
+          <w:szCs w:val="24"/>
+        </w:rPr>
+        <w:t>()  - Junit Test and Successful.</w:t>
       </w:r>
       <w:r>
         <w:rPr>
@@ -4566,13 +4850,41 @@
         </w:rPr>
         <w:t xml:space="preserve">Implemented </w:t>
       </w:r>
-      <w:r>
-        <w:rPr>
-          <w:rFonts w:ascii="Cambria" w:hAnsi="Cambria"/>
-          <w:sz w:val="24"/>
-          <w:szCs w:val="24"/>
-        </w:rPr>
-        <w:t>deleteAirportById(int airportId)</w:t>
+      <w:proofErr w:type="spellStart"/>
+      <w:r>
+        <w:rPr>
+          <w:rFonts w:ascii="Cambria" w:hAnsi="Cambria"/>
+          <w:sz w:val="24"/>
+          <w:szCs w:val="24"/>
+        </w:rPr>
+        <w:t>deleteAirportById</w:t>
+      </w:r>
+      <w:proofErr w:type="spellEnd"/>
+      <w:r>
+        <w:rPr>
+          <w:rFonts w:ascii="Cambria" w:hAnsi="Cambria"/>
+          <w:sz w:val="24"/>
+          <w:szCs w:val="24"/>
+        </w:rPr>
+        <w:t xml:space="preserve">(int </w:t>
+      </w:r>
+      <w:proofErr w:type="spellStart"/>
+      <w:r>
+        <w:rPr>
+          <w:rFonts w:ascii="Cambria" w:hAnsi="Cambria"/>
+          <w:sz w:val="24"/>
+          <w:szCs w:val="24"/>
+        </w:rPr>
+        <w:t>airportId</w:t>
+      </w:r>
+      <w:proofErr w:type="spellEnd"/>
+      <w:r>
+        <w:rPr>
+          <w:rFonts w:ascii="Cambria" w:hAnsi="Cambria"/>
+          <w:sz w:val="24"/>
+          <w:szCs w:val="24"/>
+        </w:rPr>
+        <w:t>)</w:t>
       </w:r>
     </w:p>
     <w:p>
@@ -4687,7 +4999,16 @@
           <w:sz w:val="24"/>
           <w:szCs w:val="24"/>
         </w:rPr>
-        <w:t>Implemented testD</w:t>
+        <w:t xml:space="preserve">Implemented </w:t>
+      </w:r>
+      <w:proofErr w:type="spellStart"/>
+      <w:r>
+        <w:rPr>
+          <w:rFonts w:ascii="Cambria" w:hAnsi="Cambria"/>
+          <w:sz w:val="24"/>
+          <w:szCs w:val="24"/>
+        </w:rPr>
+        <w:t>testD</w:t>
       </w:r>
       <w:r>
         <w:rPr>
@@ -4697,6 +5018,7 @@
         </w:rPr>
         <w:t>eleteAirportById</w:t>
       </w:r>
+      <w:proofErr w:type="spellEnd"/>
       <w:r>
         <w:rPr>
           <w:rFonts w:ascii="Cambria" w:hAnsi="Cambria"/>
@@ -4802,6 +5124,7 @@
         </w:rPr>
         <w:t xml:space="preserve">Implemented </w:t>
       </w:r>
+      <w:proofErr w:type="spellStart"/>
       <w:r>
         <w:rPr>
           <w:rFonts w:ascii="Cambria" w:hAnsi="Cambria"/>
@@ -4810,7 +5133,18 @@
           <w:sz w:val="24"/>
           <w:szCs w:val="24"/>
         </w:rPr>
-        <w:t>insertAirport(Airport airport)</w:t>
+        <w:t>insertAirport</w:t>
+      </w:r>
+      <w:proofErr w:type="spellEnd"/>
+      <w:r>
+        <w:rPr>
+          <w:rFonts w:ascii="Cambria" w:hAnsi="Cambria"/>
+          <w:i/>
+          <w:iCs/>
+          <w:sz w:val="24"/>
+          <w:szCs w:val="24"/>
+        </w:rPr>
+        <w:t>(Airport airport)</w:t>
       </w:r>
     </w:p>
     <w:p>
@@ -4926,7 +5260,16 @@
           <w:sz w:val="24"/>
           <w:szCs w:val="24"/>
         </w:rPr>
-        <w:t>Implemented testInsert</w:t>
+        <w:t xml:space="preserve">Implemented </w:t>
+      </w:r>
+      <w:proofErr w:type="spellStart"/>
+      <w:r>
+        <w:rPr>
+          <w:rFonts w:ascii="Cambria" w:hAnsi="Cambria"/>
+          <w:sz w:val="24"/>
+          <w:szCs w:val="24"/>
+        </w:rPr>
+        <w:t>testInsert</w:t>
       </w:r>
       <w:r>
         <w:rPr>
@@ -4936,6 +5279,7 @@
         </w:rPr>
         <w:t>Airport</w:t>
       </w:r>
+      <w:proofErr w:type="spellEnd"/>
       <w:r>
         <w:rPr>
           <w:rFonts w:ascii="Cambria" w:hAnsi="Cambria"/>
@@ -5103,7 +5447,25 @@
           <w:sz w:val="24"/>
           <w:szCs w:val="24"/>
         </w:rPr>
-        <w:t>Added FlightDaoInterface with Features 1-4.</w:t>
+        <w:t xml:space="preserve">Added </w:t>
+      </w:r>
+      <w:proofErr w:type="spellStart"/>
+      <w:r>
+        <w:rPr>
+          <w:rFonts w:ascii="Cambria" w:hAnsi="Cambria"/>
+          <w:sz w:val="24"/>
+          <w:szCs w:val="24"/>
+        </w:rPr>
+        <w:t>FlightDaoInterface</w:t>
+      </w:r>
+      <w:proofErr w:type="spellEnd"/>
+      <w:r>
+        <w:rPr>
+          <w:rFonts w:ascii="Cambria" w:hAnsi="Cambria"/>
+          <w:sz w:val="24"/>
+          <w:szCs w:val="24"/>
+        </w:rPr>
+        <w:t xml:space="preserve"> with Features 1-4.</w:t>
       </w:r>
       <w:r>
         <w:rPr>
@@ -5220,7 +5582,25 @@
           <w:sz w:val="24"/>
           <w:szCs w:val="24"/>
         </w:rPr>
-        <w:t>Implemented findAllFlights() method.</w:t>
+        <w:t xml:space="preserve">Implemented </w:t>
+      </w:r>
+      <w:proofErr w:type="spellStart"/>
+      <w:r>
+        <w:rPr>
+          <w:rFonts w:ascii="Cambria" w:hAnsi="Cambria"/>
+          <w:sz w:val="24"/>
+          <w:szCs w:val="24"/>
+        </w:rPr>
+        <w:t>findAllFlights</w:t>
+      </w:r>
+      <w:proofErr w:type="spellEnd"/>
+      <w:r>
+        <w:rPr>
+          <w:rFonts w:ascii="Cambria" w:hAnsi="Cambria"/>
+          <w:sz w:val="24"/>
+          <w:szCs w:val="24"/>
+        </w:rPr>
+        <w:t>() method.</w:t>
       </w:r>
     </w:p>
     <w:p>
@@ -5331,7 +5711,25 @@
           <w:sz w:val="24"/>
           <w:szCs w:val="24"/>
         </w:rPr>
-        <w:t>Implemented testFindAllFlights()  - Junit Test and Successful.</w:t>
+        <w:t xml:space="preserve">Implemented </w:t>
+      </w:r>
+      <w:proofErr w:type="spellStart"/>
+      <w:r>
+        <w:rPr>
+          <w:rFonts w:ascii="Cambria" w:hAnsi="Cambria"/>
+          <w:sz w:val="24"/>
+          <w:szCs w:val="24"/>
+        </w:rPr>
+        <w:t>testFindAllFlights</w:t>
+      </w:r>
+      <w:proofErr w:type="spellEnd"/>
+      <w:r>
+        <w:rPr>
+          <w:rFonts w:ascii="Cambria" w:hAnsi="Cambria"/>
+          <w:sz w:val="24"/>
+          <w:szCs w:val="24"/>
+        </w:rPr>
+        <w:t>()  - Junit Test and Successful.</w:t>
       </w:r>
       <w:r>
         <w:rPr>
@@ -5430,13 +5828,41 @@
         </w:rPr>
         <w:t xml:space="preserve">Implemented </w:t>
       </w:r>
-      <w:r>
-        <w:rPr>
-          <w:rFonts w:ascii="Cambria" w:hAnsi="Cambria"/>
-          <w:sz w:val="24"/>
-          <w:szCs w:val="24"/>
-        </w:rPr>
-        <w:t>findFlightById(int flightId)</w:t>
+      <w:proofErr w:type="spellStart"/>
+      <w:r>
+        <w:rPr>
+          <w:rFonts w:ascii="Cambria" w:hAnsi="Cambria"/>
+          <w:sz w:val="24"/>
+          <w:szCs w:val="24"/>
+        </w:rPr>
+        <w:t>findFlightById</w:t>
+      </w:r>
+      <w:proofErr w:type="spellEnd"/>
+      <w:r>
+        <w:rPr>
+          <w:rFonts w:ascii="Cambria" w:hAnsi="Cambria"/>
+          <w:sz w:val="24"/>
+          <w:szCs w:val="24"/>
+        </w:rPr>
+        <w:t xml:space="preserve">(int </w:t>
+      </w:r>
+      <w:proofErr w:type="spellStart"/>
+      <w:r>
+        <w:rPr>
+          <w:rFonts w:ascii="Cambria" w:hAnsi="Cambria"/>
+          <w:sz w:val="24"/>
+          <w:szCs w:val="24"/>
+        </w:rPr>
+        <w:t>flightId</w:t>
+      </w:r>
+      <w:proofErr w:type="spellEnd"/>
+      <w:r>
+        <w:rPr>
+          <w:rFonts w:ascii="Cambria" w:hAnsi="Cambria"/>
+          <w:sz w:val="24"/>
+          <w:szCs w:val="24"/>
+        </w:rPr>
+        <w:t>)</w:t>
       </w:r>
     </w:p>
     <w:p>
@@ -5521,6 +5947,7 @@
         </w:rPr>
         <w:t xml:space="preserve">Implemented </w:t>
       </w:r>
+      <w:proofErr w:type="spellStart"/>
       <w:r>
         <w:rPr>
           <w:rFonts w:ascii="Cambria" w:hAnsi="Cambria"/>
@@ -5535,7 +5962,16 @@
           <w:sz w:val="24"/>
           <w:szCs w:val="24"/>
         </w:rPr>
-        <w:t>indFlightById()</w:t>
+        <w:t>indFlightById</w:t>
+      </w:r>
+      <w:proofErr w:type="spellEnd"/>
+      <w:r>
+        <w:rPr>
+          <w:rFonts w:ascii="Cambria" w:hAnsi="Cambria"/>
+          <w:sz w:val="24"/>
+          <w:szCs w:val="24"/>
+        </w:rPr>
+        <w:t>()</w:t>
       </w:r>
       <w:r>
         <w:rPr>
@@ -5545,6 +5981,167 @@
         </w:rPr>
         <w:t>- Junit Test and successful.</w:t>
       </w:r>
+      <w:r>
+        <w:rPr>
+          <w:rFonts w:ascii="Cambria" w:hAnsi="Cambria"/>
+          <w:sz w:val="24"/>
+          <w:szCs w:val="24"/>
+        </w:rPr>
+        <w:br/>
+      </w:r>
+      <w:r>
+        <w:rPr>
+          <w:rFonts w:ascii="Cambria" w:hAnsi="Cambria"/>
+          <w:sz w:val="24"/>
+          <w:szCs w:val="24"/>
+        </w:rPr>
+        <w:br/>
+      </w:r>
+      <w:r>
+        <w:rPr>
+          <w:rFonts w:ascii="Cambria" w:hAnsi="Cambria"/>
+          <w:b/>
+          <w:bCs/>
+          <w:sz w:val="24"/>
+          <w:szCs w:val="24"/>
+          <w:u w:val="single"/>
+        </w:rPr>
+        <w:t xml:space="preserve">25/03/23: </w:t>
+      </w:r>
+      <w:r>
+        <w:rPr>
+          <w:rFonts w:ascii="Cambria" w:hAnsi="Cambria"/>
+          <w:b/>
+          <w:bCs/>
+          <w:sz w:val="24"/>
+          <w:szCs w:val="24"/>
+        </w:rPr>
+        <w:t>(17:</w:t>
+      </w:r>
+      <w:r>
+        <w:rPr>
+          <w:rFonts w:ascii="Cambria" w:hAnsi="Cambria"/>
+          <w:b/>
+          <w:bCs/>
+          <w:sz w:val="24"/>
+          <w:szCs w:val="24"/>
+        </w:rPr>
+        <w:t>13</w:t>
+      </w:r>
+      <w:r>
+        <w:rPr>
+          <w:rFonts w:ascii="Cambria" w:hAnsi="Cambria"/>
+          <w:b/>
+          <w:bCs/>
+          <w:sz w:val="24"/>
+          <w:szCs w:val="24"/>
+        </w:rPr>
+        <w:t xml:space="preserve"> PM ) </w:t>
+      </w:r>
+      <w:r>
+        <w:rPr>
+          <w:rFonts w:ascii="Cambria" w:hAnsi="Cambria"/>
+          <w:sz w:val="24"/>
+          <w:szCs w:val="24"/>
+        </w:rPr>
+        <w:t xml:space="preserve">Implemented </w:t>
+      </w:r>
+      <w:proofErr w:type="spellStart"/>
+      <w:r>
+        <w:rPr>
+          <w:rFonts w:ascii="Cambria" w:hAnsi="Cambria"/>
+          <w:sz w:val="24"/>
+          <w:szCs w:val="24"/>
+        </w:rPr>
+        <w:t>delete</w:t>
+      </w:r>
+      <w:r>
+        <w:rPr>
+          <w:rFonts w:ascii="Cambria" w:hAnsi="Cambria"/>
+          <w:sz w:val="24"/>
+          <w:szCs w:val="24"/>
+        </w:rPr>
+        <w:t>Flight</w:t>
+      </w:r>
+      <w:r>
+        <w:rPr>
+          <w:rFonts w:ascii="Cambria" w:hAnsi="Cambria"/>
+          <w:sz w:val="24"/>
+          <w:szCs w:val="24"/>
+        </w:rPr>
+        <w:t>ById</w:t>
+      </w:r>
+      <w:proofErr w:type="spellEnd"/>
+      <w:r>
+        <w:rPr>
+          <w:rFonts w:ascii="Cambria" w:hAnsi="Cambria"/>
+          <w:sz w:val="24"/>
+          <w:szCs w:val="24"/>
+        </w:rPr>
+        <w:t xml:space="preserve">(int </w:t>
+      </w:r>
+      <w:proofErr w:type="spellStart"/>
+      <w:r>
+        <w:rPr>
+          <w:rFonts w:ascii="Cambria" w:hAnsi="Cambria"/>
+          <w:sz w:val="24"/>
+          <w:szCs w:val="24"/>
+        </w:rPr>
+        <w:t>flightId</w:t>
+      </w:r>
+      <w:proofErr w:type="spellEnd"/>
+      <w:r>
+        <w:rPr>
+          <w:rFonts w:ascii="Cambria" w:hAnsi="Cambria"/>
+          <w:sz w:val="24"/>
+          <w:szCs w:val="24"/>
+        </w:rPr>
+        <w:t>)</w:t>
+      </w:r>
+    </w:p>
+    <w:p>
+      <w:pPr>
+        <w:spacing w:line="360" w:lineRule="auto"/>
+        <w:rPr>
+          <w:rFonts w:ascii="Cambria" w:hAnsi="Cambria"/>
+          <w:sz w:val="24"/>
+          <w:szCs w:val="24"/>
+        </w:rPr>
+      </w:pPr>
+      <w:r>
+        <w:rPr>
+          <w:rFonts w:ascii="Cambria" w:hAnsi="Cambria"/>
+          <w:sz w:val="24"/>
+          <w:szCs w:val="24"/>
+        </w:rPr>
+        <w:t>method.</w:t>
+      </w:r>
+      <w:r>
+        <w:rPr>
+          <w:rFonts w:ascii="Cambria" w:hAnsi="Cambria"/>
+          <w:sz w:val="24"/>
+          <w:szCs w:val="24"/>
+        </w:rPr>
+        <w:br/>
+      </w:r>
+      <w:r>
+        <w:rPr>
+          <w:rFonts w:ascii="Cambria" w:hAnsi="Cambria"/>
+          <w:sz w:val="24"/>
+          <w:szCs w:val="24"/>
+        </w:rPr>
+        <w:br/>
+      </w:r>
+    </w:p>
+    <w:p>
+      <w:pPr>
+        <w:spacing w:line="360" w:lineRule="auto"/>
+        <w:rPr>
+          <w:rFonts w:ascii="Cambria" w:hAnsi="Cambria"/>
+          <w:sz w:val="24"/>
+          <w:szCs w:val="24"/>
+        </w:rPr>
+      </w:pPr>
       <w:r>
         <w:rPr>
           <w:rFonts w:ascii="Cambria" w:hAnsi="Cambria"/>

</xml_diff>

<commit_message>
testDeleteFlightById()- Junit Test and successful
</commit_message>
<xml_diff>
--- a/PROJECT LOG AND IDEAS.docx
+++ b/PROJECT LOG AND IDEAS.docx
@@ -6115,6 +6115,97 @@
           <w:szCs w:val="24"/>
         </w:rPr>
         <w:t>method.</w:t>
+      </w:r>
+      <w:r>
+        <w:rPr>
+          <w:rFonts w:ascii="Cambria" w:hAnsi="Cambria"/>
+          <w:sz w:val="24"/>
+          <w:szCs w:val="24"/>
+        </w:rPr>
+        <w:br/>
+      </w:r>
+      <w:r>
+        <w:rPr>
+          <w:rFonts w:ascii="Cambria" w:hAnsi="Cambria"/>
+          <w:sz w:val="24"/>
+          <w:szCs w:val="24"/>
+        </w:rPr>
+        <w:br/>
+      </w:r>
+      <w:r>
+        <w:rPr>
+          <w:rFonts w:ascii="Cambria" w:hAnsi="Cambria"/>
+          <w:b/>
+          <w:bCs/>
+          <w:sz w:val="24"/>
+          <w:szCs w:val="24"/>
+          <w:u w:val="single"/>
+        </w:rPr>
+        <w:t xml:space="preserve">25/03/23: </w:t>
+      </w:r>
+      <w:r>
+        <w:rPr>
+          <w:rFonts w:ascii="Cambria" w:hAnsi="Cambria"/>
+          <w:b/>
+          <w:bCs/>
+          <w:sz w:val="24"/>
+          <w:szCs w:val="24"/>
+        </w:rPr>
+        <w:t>(17:</w:t>
+      </w:r>
+      <w:r>
+        <w:rPr>
+          <w:rFonts w:ascii="Cambria" w:hAnsi="Cambria"/>
+          <w:b/>
+          <w:bCs/>
+          <w:sz w:val="24"/>
+          <w:szCs w:val="24"/>
+        </w:rPr>
+        <w:t>19</w:t>
+      </w:r>
+      <w:r>
+        <w:rPr>
+          <w:rFonts w:ascii="Cambria" w:hAnsi="Cambria"/>
+          <w:b/>
+          <w:bCs/>
+          <w:sz w:val="24"/>
+          <w:szCs w:val="24"/>
+        </w:rPr>
+        <w:t xml:space="preserve"> PM ) </w:t>
+      </w:r>
+      <w:r>
+        <w:rPr>
+          <w:rFonts w:ascii="Cambria" w:hAnsi="Cambria"/>
+          <w:sz w:val="24"/>
+          <w:szCs w:val="24"/>
+        </w:rPr>
+        <w:t xml:space="preserve">Implemented </w:t>
+      </w:r>
+      <w:proofErr w:type="spellStart"/>
+      <w:r>
+        <w:rPr>
+          <w:rFonts w:ascii="Cambria" w:hAnsi="Cambria"/>
+          <w:sz w:val="24"/>
+          <w:szCs w:val="24"/>
+        </w:rPr>
+        <w:t>testDeleteFlightById</w:t>
+      </w:r>
+      <w:proofErr w:type="spellEnd"/>
+      <w:r>
+        <w:rPr>
+          <w:rFonts w:ascii="Cambria" w:hAnsi="Cambria"/>
+          <w:sz w:val="24"/>
+          <w:szCs w:val="24"/>
+        </w:rPr>
+        <w:t>()</w:t>
+      </w:r>
+      <w:r>
+        <w:rPr>
+          <w:rFonts w:ascii="Cambria" w:hAnsi="Cambria"/>
+          <w:sz w:val="24"/>
+          <w:szCs w:val="24"/>
+        </w:rPr>
+        <w:t>- Junit Test and successful.</w:t>
       </w:r>
       <w:r>
         <w:rPr>

</xml_diff>

<commit_message>
Implemented insertFlight(Flight flight) method.
</commit_message>
<xml_diff>
--- a/PROJECT LOG AND IDEAS.docx
+++ b/PROJECT LOG AND IDEAS.docx
@@ -1057,7 +1057,6 @@
         </w:rPr>
         <w:t xml:space="preserve"> table, as a trip can have multiple locations and a location can be part of multiple trips. This relationship is represented by the </w:t>
       </w:r>
-      <w:proofErr w:type="spellStart"/>
       <w:r>
         <w:rPr>
           <w:rFonts w:ascii="Cambria" w:hAnsi="Cambria"/>
@@ -1068,7 +1067,6 @@
         </w:rPr>
         <w:t>TripLocation</w:t>
       </w:r>
-      <w:proofErr w:type="spellEnd"/>
       <w:r>
         <w:rPr>
           <w:rFonts w:ascii="Cambria" w:hAnsi="Cambria"/>
@@ -1900,25 +1898,7 @@
           <w:sz w:val="24"/>
           <w:szCs w:val="24"/>
         </w:rPr>
-        <w:t xml:space="preserve">Database Model and Diagram done and attached in </w:t>
-      </w:r>
-      <w:proofErr w:type="spellStart"/>
-      <w:r>
-        <w:rPr>
-          <w:rFonts w:ascii="Cambria" w:hAnsi="Cambria"/>
-          <w:sz w:val="24"/>
-          <w:szCs w:val="24"/>
-        </w:rPr>
-        <w:t>github</w:t>
-      </w:r>
-      <w:proofErr w:type="spellEnd"/>
-      <w:r>
-        <w:rPr>
-          <w:rFonts w:ascii="Cambria" w:hAnsi="Cambria"/>
-          <w:sz w:val="24"/>
-          <w:szCs w:val="24"/>
-        </w:rPr>
-        <w:t>.</w:t>
+        <w:t>Database Model and Diagram done and attached in github.</w:t>
       </w:r>
       <w:r>
         <w:rPr>
@@ -2106,18 +2086,8 @@
           <w:sz w:val="24"/>
           <w:szCs w:val="24"/>
         </w:rPr>
-        <w:t xml:space="preserve">Application Folder Structure Created in </w:t>
-      </w:r>
-      <w:proofErr w:type="spellStart"/>
-      <w:r>
-        <w:rPr>
-          <w:rFonts w:ascii="Cambria" w:hAnsi="Cambria"/>
-          <w:sz w:val="24"/>
-          <w:szCs w:val="24"/>
-        </w:rPr>
-        <w:t>Intellij</w:t>
-      </w:r>
-      <w:proofErr w:type="spellEnd"/>
+        <w:t>Application Folder Structure Created in Intellij</w:t>
+      </w:r>
       <w:r>
         <w:rPr>
           <w:rFonts w:ascii="Cambria" w:hAnsi="Cambria"/>
@@ -2189,25 +2159,7 @@
           <w:sz w:val="24"/>
           <w:szCs w:val="24"/>
         </w:rPr>
-        <w:t xml:space="preserve">Using the </w:t>
-      </w:r>
-      <w:proofErr w:type="spellStart"/>
-      <w:r>
-        <w:rPr>
-          <w:rFonts w:ascii="Cambria" w:hAnsi="Cambria"/>
-          <w:sz w:val="24"/>
-          <w:szCs w:val="24"/>
-        </w:rPr>
-        <w:t>DAO_product</w:t>
-      </w:r>
-      <w:proofErr w:type="spellEnd"/>
-      <w:r>
-        <w:rPr>
-          <w:rFonts w:ascii="Cambria" w:hAnsi="Cambria"/>
-          <w:sz w:val="24"/>
-          <w:szCs w:val="24"/>
-        </w:rPr>
-        <w:t xml:space="preserve"> example I made up my project folder structure.</w:t>
+        <w:t>Using the DAO_product example I made up my project folder structure.</w:t>
       </w:r>
       <w:r>
         <w:rPr>
@@ -2829,18 +2781,196 @@
           <w:sz w:val="24"/>
           <w:szCs w:val="24"/>
         </w:rPr>
-        <w:t xml:space="preserve">JDBC connection and </w:t>
-      </w:r>
-      <w:proofErr w:type="spellStart"/>
-      <w:r>
-        <w:rPr>
-          <w:rFonts w:ascii="Cambria" w:hAnsi="Cambria"/>
-          <w:sz w:val="24"/>
-          <w:szCs w:val="24"/>
-        </w:rPr>
-        <w:t>DaoException</w:t>
-      </w:r>
-      <w:proofErr w:type="spellEnd"/>
+        <w:t>JDBC connection and DaoException.</w:t>
+      </w:r>
+      <w:r>
+        <w:rPr>
+          <w:rFonts w:ascii="Cambria" w:hAnsi="Cambria"/>
+          <w:sz w:val="24"/>
+          <w:szCs w:val="24"/>
+        </w:rPr>
+        <w:br/>
+      </w:r>
+      <w:r>
+        <w:rPr>
+          <w:rFonts w:ascii="Cambria" w:hAnsi="Cambria"/>
+          <w:sz w:val="24"/>
+          <w:szCs w:val="24"/>
+        </w:rPr>
+        <w:br/>
+      </w:r>
+      <w:r>
+        <w:rPr>
+          <w:rFonts w:ascii="Cambria" w:hAnsi="Cambria"/>
+          <w:b/>
+          <w:bCs/>
+          <w:sz w:val="24"/>
+          <w:szCs w:val="24"/>
+          <w:u w:val="single"/>
+        </w:rPr>
+        <w:t xml:space="preserve">22/03/23: </w:t>
+      </w:r>
+      <w:r>
+        <w:rPr>
+          <w:rFonts w:ascii="Cambria" w:hAnsi="Cambria"/>
+          <w:b/>
+          <w:bCs/>
+          <w:sz w:val="24"/>
+          <w:szCs w:val="24"/>
+        </w:rPr>
+        <w:t>(</w:t>
+      </w:r>
+      <w:r>
+        <w:rPr>
+          <w:rFonts w:ascii="Cambria" w:hAnsi="Cambria"/>
+          <w:b/>
+          <w:bCs/>
+          <w:sz w:val="24"/>
+          <w:szCs w:val="24"/>
+        </w:rPr>
+        <w:t xml:space="preserve">19:17 PM </w:t>
+      </w:r>
+      <w:r>
+        <w:rPr>
+          <w:rFonts w:ascii="Cambria" w:hAnsi="Cambria"/>
+          <w:b/>
+          <w:bCs/>
+          <w:sz w:val="24"/>
+          <w:szCs w:val="24"/>
+        </w:rPr>
+        <w:t>)</w:t>
+      </w:r>
+      <w:r>
+        <w:rPr>
+          <w:rFonts w:ascii="Cambria" w:hAnsi="Cambria"/>
+          <w:b/>
+          <w:bCs/>
+          <w:sz w:val="24"/>
+          <w:szCs w:val="24"/>
+        </w:rPr>
+        <w:t xml:space="preserve"> </w:t>
+      </w:r>
+      <w:r>
+        <w:rPr>
+          <w:rFonts w:ascii="Cambria" w:hAnsi="Cambria"/>
+          <w:sz w:val="24"/>
+          <w:szCs w:val="24"/>
+        </w:rPr>
+        <w:t xml:space="preserve">Added CustomerDaoInterface </w:t>
+      </w:r>
+      <w:r>
+        <w:rPr>
+          <w:rFonts w:ascii="Cambria" w:hAnsi="Cambria"/>
+          <w:sz w:val="24"/>
+          <w:szCs w:val="24"/>
+        </w:rPr>
+        <w:t>with Features 1-4.</w:t>
+      </w:r>
+      <w:r>
+        <w:rPr>
+          <w:rFonts w:ascii="Cambria" w:hAnsi="Cambria"/>
+          <w:sz w:val="24"/>
+          <w:szCs w:val="24"/>
+        </w:rPr>
+        <w:br/>
+      </w:r>
+      <w:r>
+        <w:rPr>
+          <w:rFonts w:ascii="Cambria" w:hAnsi="Cambria"/>
+          <w:sz w:val="24"/>
+          <w:szCs w:val="24"/>
+        </w:rPr>
+        <w:br/>
+      </w:r>
+      <w:r>
+        <w:rPr>
+          <w:rFonts w:ascii="Cambria" w:hAnsi="Cambria"/>
+          <w:b/>
+          <w:bCs/>
+          <w:sz w:val="24"/>
+          <w:szCs w:val="24"/>
+          <w:u w:val="single"/>
+        </w:rPr>
+        <w:t xml:space="preserve">22/03/23: </w:t>
+      </w:r>
+      <w:r>
+        <w:rPr>
+          <w:rFonts w:ascii="Cambria" w:hAnsi="Cambria"/>
+          <w:b/>
+          <w:bCs/>
+          <w:sz w:val="24"/>
+          <w:szCs w:val="24"/>
+        </w:rPr>
+        <w:t>(</w:t>
+      </w:r>
+      <w:r>
+        <w:rPr>
+          <w:rFonts w:ascii="Cambria" w:hAnsi="Cambria"/>
+          <w:b/>
+          <w:bCs/>
+          <w:sz w:val="24"/>
+          <w:szCs w:val="24"/>
+        </w:rPr>
+        <w:t>20</w:t>
+      </w:r>
+      <w:r>
+        <w:rPr>
+          <w:rFonts w:ascii="Cambria" w:hAnsi="Cambria"/>
+          <w:b/>
+          <w:bCs/>
+          <w:sz w:val="24"/>
+          <w:szCs w:val="24"/>
+        </w:rPr>
+        <w:t>:</w:t>
+      </w:r>
+      <w:r>
+        <w:rPr>
+          <w:rFonts w:ascii="Cambria" w:hAnsi="Cambria"/>
+          <w:b/>
+          <w:bCs/>
+          <w:sz w:val="24"/>
+          <w:szCs w:val="24"/>
+        </w:rPr>
+        <w:t>45</w:t>
+      </w:r>
+      <w:r>
+        <w:rPr>
+          <w:rFonts w:ascii="Cambria" w:hAnsi="Cambria"/>
+          <w:b/>
+          <w:bCs/>
+          <w:sz w:val="24"/>
+          <w:szCs w:val="24"/>
+        </w:rPr>
+        <w:t xml:space="preserve"> PM </w:t>
+      </w:r>
+      <w:r>
+        <w:rPr>
+          <w:rFonts w:ascii="Cambria" w:hAnsi="Cambria"/>
+          <w:b/>
+          <w:bCs/>
+          <w:sz w:val="24"/>
+          <w:szCs w:val="24"/>
+        </w:rPr>
+        <w:t>)</w:t>
+      </w:r>
+      <w:r>
+        <w:rPr>
+          <w:rFonts w:ascii="Cambria" w:hAnsi="Cambria"/>
+          <w:b/>
+          <w:bCs/>
+          <w:sz w:val="24"/>
+          <w:szCs w:val="24"/>
+        </w:rPr>
+        <w:t xml:space="preserve"> </w:t>
+      </w:r>
+      <w:r>
+        <w:rPr>
+          <w:rFonts w:ascii="Cambria" w:hAnsi="Cambria"/>
+          <w:sz w:val="24"/>
+          <w:szCs w:val="24"/>
+        </w:rPr>
+        <w:t>Implemented findAllCustomers() method</w:t>
+      </w:r>
       <w:r>
         <w:rPr>
           <w:rFonts w:ascii="Cambria" w:hAnsi="Cambria"/>
@@ -2894,7 +3024,7 @@
           <w:sz w:val="24"/>
           <w:szCs w:val="24"/>
         </w:rPr>
-        <w:t xml:space="preserve">19:17 PM </w:t>
+        <w:t xml:space="preserve">21:08 PM </w:t>
       </w:r>
       <w:r>
         <w:rPr>
@@ -2922,21 +3052,90 @@
           <w:sz w:val="24"/>
           <w:szCs w:val="24"/>
         </w:rPr>
-        <w:t xml:space="preserve">Added </w:t>
-      </w:r>
-      <w:proofErr w:type="spellStart"/>
-      <w:r>
-        <w:rPr>
-          <w:rFonts w:ascii="Cambria" w:hAnsi="Cambria"/>
-          <w:sz w:val="24"/>
-          <w:szCs w:val="24"/>
-        </w:rPr>
-        <w:t>CustomerDaoInterface</w:t>
-      </w:r>
-      <w:proofErr w:type="spellEnd"/>
-      <w:r>
-        <w:rPr>
-          <w:rFonts w:ascii="Cambria" w:hAnsi="Cambria"/>
+        <w:t>Implemented testFindAllCustomers()  - Junit Test and Successful.</w:t>
+      </w:r>
+      <w:r>
+        <w:rPr>
+          <w:rFonts w:ascii="Cambria" w:hAnsi="Cambria"/>
+          <w:sz w:val="24"/>
+          <w:szCs w:val="24"/>
+        </w:rPr>
+        <w:br/>
+      </w:r>
+      <w:r>
+        <w:rPr>
+          <w:rFonts w:ascii="Cambria" w:hAnsi="Cambria"/>
+          <w:sz w:val="24"/>
+          <w:szCs w:val="24"/>
+        </w:rPr>
+        <w:br/>
+      </w:r>
+      <w:r>
+        <w:rPr>
+          <w:rFonts w:ascii="Cambria" w:hAnsi="Cambria"/>
+          <w:b/>
+          <w:bCs/>
+          <w:sz w:val="24"/>
+          <w:szCs w:val="24"/>
+          <w:u w:val="single"/>
+        </w:rPr>
+        <w:t xml:space="preserve">22/03/23: </w:t>
+      </w:r>
+      <w:r>
+        <w:rPr>
+          <w:rFonts w:ascii="Cambria" w:hAnsi="Cambria"/>
+          <w:b/>
+          <w:bCs/>
+          <w:sz w:val="24"/>
+          <w:szCs w:val="24"/>
+        </w:rPr>
+        <w:t>(</w:t>
+      </w:r>
+      <w:r>
+        <w:rPr>
+          <w:rFonts w:ascii="Cambria" w:hAnsi="Cambria"/>
+          <w:b/>
+          <w:bCs/>
+          <w:sz w:val="24"/>
+          <w:szCs w:val="24"/>
+        </w:rPr>
+        <w:t>2</w:t>
+      </w:r>
+      <w:r>
+        <w:rPr>
+          <w:rFonts w:ascii="Cambria" w:hAnsi="Cambria"/>
+          <w:b/>
+          <w:bCs/>
+          <w:sz w:val="24"/>
+          <w:szCs w:val="24"/>
+        </w:rPr>
+        <w:t>1</w:t>
+      </w:r>
+      <w:r>
+        <w:rPr>
+          <w:rFonts w:ascii="Cambria" w:hAnsi="Cambria"/>
+          <w:b/>
+          <w:bCs/>
+          <w:sz w:val="24"/>
+          <w:szCs w:val="24"/>
+        </w:rPr>
+        <w:t xml:space="preserve">:45 PM </w:t>
+      </w:r>
+      <w:r>
+        <w:rPr>
+          <w:rFonts w:ascii="Cambria" w:hAnsi="Cambria"/>
+          <w:b/>
+          <w:bCs/>
+          <w:sz w:val="24"/>
+          <w:szCs w:val="24"/>
+        </w:rPr>
+        <w:t>)</w:t>
+      </w:r>
+      <w:r>
+        <w:rPr>
+          <w:rFonts w:ascii="Cambria" w:hAnsi="Cambria"/>
+          <w:b/>
+          <w:bCs/>
           <w:sz w:val="24"/>
           <w:szCs w:val="24"/>
         </w:rPr>
@@ -2948,362 +3147,15 @@
           <w:sz w:val="24"/>
           <w:szCs w:val="24"/>
         </w:rPr>
-        <w:t>with Features 1-4.</w:t>
-      </w:r>
-      <w:r>
-        <w:rPr>
-          <w:rFonts w:ascii="Cambria" w:hAnsi="Cambria"/>
-          <w:sz w:val="24"/>
-          <w:szCs w:val="24"/>
-        </w:rPr>
-        <w:br/>
-      </w:r>
-      <w:r>
-        <w:rPr>
-          <w:rFonts w:ascii="Cambria" w:hAnsi="Cambria"/>
-          <w:sz w:val="24"/>
-          <w:szCs w:val="24"/>
-        </w:rPr>
-        <w:br/>
-      </w:r>
-      <w:r>
-        <w:rPr>
-          <w:rFonts w:ascii="Cambria" w:hAnsi="Cambria"/>
-          <w:b/>
-          <w:bCs/>
-          <w:sz w:val="24"/>
-          <w:szCs w:val="24"/>
-          <w:u w:val="single"/>
-        </w:rPr>
-        <w:t xml:space="preserve">22/03/23: </w:t>
-      </w:r>
-      <w:r>
-        <w:rPr>
-          <w:rFonts w:ascii="Cambria" w:hAnsi="Cambria"/>
-          <w:b/>
-          <w:bCs/>
-          <w:sz w:val="24"/>
-          <w:szCs w:val="24"/>
-        </w:rPr>
-        <w:t>(</w:t>
-      </w:r>
-      <w:r>
-        <w:rPr>
-          <w:rFonts w:ascii="Cambria" w:hAnsi="Cambria"/>
-          <w:b/>
-          <w:bCs/>
-          <w:sz w:val="24"/>
-          <w:szCs w:val="24"/>
-        </w:rPr>
-        <w:t>20</w:t>
-      </w:r>
-      <w:r>
-        <w:rPr>
-          <w:rFonts w:ascii="Cambria" w:hAnsi="Cambria"/>
-          <w:b/>
-          <w:bCs/>
-          <w:sz w:val="24"/>
-          <w:szCs w:val="24"/>
-        </w:rPr>
-        <w:t>:</w:t>
-      </w:r>
-      <w:r>
-        <w:rPr>
-          <w:rFonts w:ascii="Cambria" w:hAnsi="Cambria"/>
-          <w:b/>
-          <w:bCs/>
-          <w:sz w:val="24"/>
-          <w:szCs w:val="24"/>
-        </w:rPr>
-        <w:t>45</w:t>
-      </w:r>
-      <w:r>
-        <w:rPr>
-          <w:rFonts w:ascii="Cambria" w:hAnsi="Cambria"/>
-          <w:b/>
-          <w:bCs/>
-          <w:sz w:val="24"/>
-          <w:szCs w:val="24"/>
-        </w:rPr>
-        <w:t xml:space="preserve"> PM </w:t>
-      </w:r>
-      <w:r>
-        <w:rPr>
-          <w:rFonts w:ascii="Cambria" w:hAnsi="Cambria"/>
-          <w:b/>
-          <w:bCs/>
-          <w:sz w:val="24"/>
-          <w:szCs w:val="24"/>
-        </w:rPr>
-        <w:t>)</w:t>
-      </w:r>
-      <w:r>
-        <w:rPr>
-          <w:rFonts w:ascii="Cambria" w:hAnsi="Cambria"/>
-          <w:b/>
-          <w:bCs/>
-          <w:sz w:val="24"/>
-          <w:szCs w:val="24"/>
-        </w:rPr>
-        <w:t xml:space="preserve"> </w:t>
-      </w:r>
-      <w:r>
-        <w:rPr>
-          <w:rFonts w:ascii="Cambria" w:hAnsi="Cambria"/>
-          <w:sz w:val="24"/>
-          <w:szCs w:val="24"/>
-        </w:rPr>
         <w:t xml:space="preserve">Implemented </w:t>
       </w:r>
-      <w:proofErr w:type="spellStart"/>
-      <w:r>
-        <w:rPr>
-          <w:rFonts w:ascii="Cambria" w:hAnsi="Cambria"/>
-          <w:sz w:val="24"/>
-          <w:szCs w:val="24"/>
-        </w:rPr>
-        <w:t>findAllCustomers</w:t>
-      </w:r>
-      <w:proofErr w:type="spellEnd"/>
-      <w:r>
-        <w:rPr>
-          <w:rFonts w:ascii="Cambria" w:hAnsi="Cambria"/>
-          <w:sz w:val="24"/>
-          <w:szCs w:val="24"/>
-        </w:rPr>
-        <w:t>() method</w:t>
-      </w:r>
-      <w:r>
-        <w:rPr>
-          <w:rFonts w:ascii="Cambria" w:hAnsi="Cambria"/>
-          <w:sz w:val="24"/>
-          <w:szCs w:val="24"/>
-        </w:rPr>
-        <w:t>.</w:t>
-      </w:r>
-      <w:r>
-        <w:rPr>
-          <w:rFonts w:ascii="Cambria" w:hAnsi="Cambria"/>
-          <w:sz w:val="24"/>
-          <w:szCs w:val="24"/>
-        </w:rPr>
-        <w:br/>
-      </w:r>
-      <w:r>
-        <w:rPr>
-          <w:rFonts w:ascii="Cambria" w:hAnsi="Cambria"/>
-          <w:sz w:val="24"/>
-          <w:szCs w:val="24"/>
-        </w:rPr>
-        <w:br/>
-      </w:r>
-      <w:r>
-        <w:rPr>
-          <w:rFonts w:ascii="Cambria" w:hAnsi="Cambria"/>
-          <w:b/>
-          <w:bCs/>
-          <w:sz w:val="24"/>
-          <w:szCs w:val="24"/>
-          <w:u w:val="single"/>
-        </w:rPr>
-        <w:t xml:space="preserve">22/03/23: </w:t>
-      </w:r>
-      <w:r>
-        <w:rPr>
-          <w:rFonts w:ascii="Cambria" w:hAnsi="Cambria"/>
-          <w:b/>
-          <w:bCs/>
-          <w:sz w:val="24"/>
-          <w:szCs w:val="24"/>
-        </w:rPr>
-        <w:t>(</w:t>
-      </w:r>
-      <w:r>
-        <w:rPr>
-          <w:rFonts w:ascii="Cambria" w:hAnsi="Cambria"/>
-          <w:b/>
-          <w:bCs/>
-          <w:sz w:val="24"/>
-          <w:szCs w:val="24"/>
-        </w:rPr>
-        <w:t xml:space="preserve">21:08 PM </w:t>
-      </w:r>
-      <w:r>
-        <w:rPr>
-          <w:rFonts w:ascii="Cambria" w:hAnsi="Cambria"/>
-          <w:b/>
-          <w:bCs/>
-          <w:sz w:val="24"/>
-          <w:szCs w:val="24"/>
-        </w:rPr>
-        <w:t>)</w:t>
-      </w:r>
-      <w:r>
-        <w:rPr>
-          <w:rFonts w:ascii="Cambria" w:hAnsi="Cambria"/>
-          <w:b/>
-          <w:bCs/>
-          <w:sz w:val="24"/>
-          <w:szCs w:val="24"/>
-        </w:rPr>
-        <w:t xml:space="preserve"> </w:t>
-      </w:r>
-      <w:r>
-        <w:rPr>
-          <w:rFonts w:ascii="Cambria" w:hAnsi="Cambria"/>
-          <w:sz w:val="24"/>
-          <w:szCs w:val="24"/>
-        </w:rPr>
-        <w:t xml:space="preserve">Implemented </w:t>
-      </w:r>
-      <w:proofErr w:type="spellStart"/>
-      <w:r>
-        <w:rPr>
-          <w:rFonts w:ascii="Cambria" w:hAnsi="Cambria"/>
-          <w:sz w:val="24"/>
-          <w:szCs w:val="24"/>
-        </w:rPr>
-        <w:t>testFindAllCustomers</w:t>
-      </w:r>
-      <w:proofErr w:type="spellEnd"/>
-      <w:r>
-        <w:rPr>
-          <w:rFonts w:ascii="Cambria" w:hAnsi="Cambria"/>
-          <w:sz w:val="24"/>
-          <w:szCs w:val="24"/>
-        </w:rPr>
-        <w:t>()  - Junit Test and Successful.</w:t>
-      </w:r>
-      <w:r>
-        <w:rPr>
-          <w:rFonts w:ascii="Cambria" w:hAnsi="Cambria"/>
-          <w:sz w:val="24"/>
-          <w:szCs w:val="24"/>
-        </w:rPr>
-        <w:br/>
-      </w:r>
-      <w:r>
-        <w:rPr>
-          <w:rFonts w:ascii="Cambria" w:hAnsi="Cambria"/>
-          <w:sz w:val="24"/>
-          <w:szCs w:val="24"/>
-        </w:rPr>
-        <w:br/>
-      </w:r>
-      <w:r>
-        <w:rPr>
-          <w:rFonts w:ascii="Cambria" w:hAnsi="Cambria"/>
-          <w:b/>
-          <w:bCs/>
-          <w:sz w:val="24"/>
-          <w:szCs w:val="24"/>
-          <w:u w:val="single"/>
-        </w:rPr>
-        <w:t xml:space="preserve">22/03/23: </w:t>
-      </w:r>
-      <w:r>
-        <w:rPr>
-          <w:rFonts w:ascii="Cambria" w:hAnsi="Cambria"/>
-          <w:b/>
-          <w:bCs/>
-          <w:sz w:val="24"/>
-          <w:szCs w:val="24"/>
-        </w:rPr>
-        <w:t>(</w:t>
-      </w:r>
-      <w:r>
-        <w:rPr>
-          <w:rFonts w:ascii="Cambria" w:hAnsi="Cambria"/>
-          <w:b/>
-          <w:bCs/>
-          <w:sz w:val="24"/>
-          <w:szCs w:val="24"/>
-        </w:rPr>
-        <w:t>2</w:t>
-      </w:r>
-      <w:r>
-        <w:rPr>
-          <w:rFonts w:ascii="Cambria" w:hAnsi="Cambria"/>
-          <w:b/>
-          <w:bCs/>
-          <w:sz w:val="24"/>
-          <w:szCs w:val="24"/>
-        </w:rPr>
-        <w:t>1</w:t>
-      </w:r>
-      <w:r>
-        <w:rPr>
-          <w:rFonts w:ascii="Cambria" w:hAnsi="Cambria"/>
-          <w:b/>
-          <w:bCs/>
-          <w:sz w:val="24"/>
-          <w:szCs w:val="24"/>
-        </w:rPr>
-        <w:t xml:space="preserve">:45 PM </w:t>
-      </w:r>
-      <w:r>
-        <w:rPr>
-          <w:rFonts w:ascii="Cambria" w:hAnsi="Cambria"/>
-          <w:b/>
-          <w:bCs/>
-          <w:sz w:val="24"/>
-          <w:szCs w:val="24"/>
-        </w:rPr>
-        <w:t>)</w:t>
-      </w:r>
-      <w:r>
-        <w:rPr>
-          <w:rFonts w:ascii="Cambria" w:hAnsi="Cambria"/>
-          <w:b/>
-          <w:bCs/>
-          <w:sz w:val="24"/>
-          <w:szCs w:val="24"/>
-        </w:rPr>
-        <w:t xml:space="preserve"> </w:t>
-      </w:r>
-      <w:r>
-        <w:rPr>
-          <w:rFonts w:ascii="Cambria" w:hAnsi="Cambria"/>
-          <w:sz w:val="24"/>
-          <w:szCs w:val="24"/>
-        </w:rPr>
-        <w:t xml:space="preserve">Implemented </w:t>
-      </w:r>
-      <w:proofErr w:type="spellStart"/>
-      <w:r>
-        <w:rPr>
-          <w:rFonts w:ascii="Cambria" w:hAnsi="Cambria"/>
-          <w:sz w:val="24"/>
-          <w:szCs w:val="24"/>
-        </w:rPr>
-        <w:t>findCustomerById</w:t>
-      </w:r>
-      <w:proofErr w:type="spellEnd"/>
-      <w:r>
-        <w:rPr>
-          <w:rFonts w:ascii="Cambria" w:hAnsi="Cambria"/>
-          <w:sz w:val="24"/>
-          <w:szCs w:val="24"/>
-        </w:rPr>
-        <w:t xml:space="preserve">(int </w:t>
-      </w:r>
-      <w:proofErr w:type="spellStart"/>
-      <w:r>
-        <w:rPr>
-          <w:rFonts w:ascii="Cambria" w:hAnsi="Cambria"/>
-          <w:sz w:val="24"/>
-          <w:szCs w:val="24"/>
-        </w:rPr>
-        <w:t>customerId</w:t>
-      </w:r>
-      <w:proofErr w:type="spellEnd"/>
-      <w:r>
-        <w:rPr>
-          <w:rFonts w:ascii="Cambria" w:hAnsi="Cambria"/>
-          <w:sz w:val="24"/>
-          <w:szCs w:val="24"/>
-        </w:rPr>
-        <w:t>)</w:t>
+      <w:r>
+        <w:rPr>
+          <w:rFonts w:ascii="Cambria" w:hAnsi="Cambria"/>
+          <w:sz w:val="24"/>
+          <w:szCs w:val="24"/>
+        </w:rPr>
+        <w:t>findCustomerById(int customerId)</w:t>
       </w:r>
     </w:p>
     <w:p>
@@ -3418,23 +3270,13 @@
         </w:rPr>
         <w:t xml:space="preserve">Implemented </w:t>
       </w:r>
-      <w:proofErr w:type="spellStart"/>
-      <w:r>
-        <w:rPr>
-          <w:rFonts w:ascii="Cambria" w:hAnsi="Cambria"/>
-          <w:sz w:val="24"/>
-          <w:szCs w:val="24"/>
-        </w:rPr>
-        <w:t>testFindCustomerById</w:t>
-      </w:r>
-      <w:proofErr w:type="spellEnd"/>
-      <w:r>
-        <w:rPr>
-          <w:rFonts w:ascii="Cambria" w:hAnsi="Cambria"/>
-          <w:sz w:val="24"/>
-          <w:szCs w:val="24"/>
-        </w:rPr>
-        <w:t>()</w:t>
+      <w:r>
+        <w:rPr>
+          <w:rFonts w:ascii="Cambria" w:hAnsi="Cambria"/>
+          <w:sz w:val="24"/>
+          <w:szCs w:val="24"/>
+        </w:rPr>
+        <w:t>testFindCustomerById()</w:t>
       </w:r>
     </w:p>
     <w:p>
@@ -3571,37 +3413,102 @@
         </w:rPr>
         <w:t xml:space="preserve">Implemented </w:t>
       </w:r>
-      <w:proofErr w:type="spellStart"/>
-      <w:r>
-        <w:rPr>
-          <w:rFonts w:ascii="Cambria" w:hAnsi="Cambria"/>
-          <w:sz w:val="24"/>
-          <w:szCs w:val="24"/>
-        </w:rPr>
-        <w:t>deleteCustomerById</w:t>
-      </w:r>
-      <w:proofErr w:type="spellEnd"/>
-      <w:r>
-        <w:rPr>
-          <w:rFonts w:ascii="Cambria" w:hAnsi="Cambria"/>
-          <w:sz w:val="24"/>
-          <w:szCs w:val="24"/>
-        </w:rPr>
-        <w:t xml:space="preserve">(int </w:t>
-      </w:r>
-      <w:proofErr w:type="spellStart"/>
-      <w:r>
-        <w:rPr>
-          <w:rFonts w:ascii="Cambria" w:hAnsi="Cambria"/>
-          <w:sz w:val="24"/>
-          <w:szCs w:val="24"/>
-        </w:rPr>
-        <w:t>customerId</w:t>
-      </w:r>
-      <w:proofErr w:type="spellEnd"/>
-      <w:r>
-        <w:rPr>
-          <w:rFonts w:ascii="Cambria" w:hAnsi="Cambria"/>
+      <w:r>
+        <w:rPr>
+          <w:rFonts w:ascii="Cambria" w:hAnsi="Cambria"/>
+          <w:sz w:val="24"/>
+          <w:szCs w:val="24"/>
+        </w:rPr>
+        <w:t>deleteCustomerById(int customerId)</w:t>
+      </w:r>
+      <w:r>
+        <w:rPr>
+          <w:rFonts w:ascii="Cambria" w:hAnsi="Cambria"/>
+          <w:sz w:val="24"/>
+          <w:szCs w:val="24"/>
+        </w:rPr>
+        <w:t xml:space="preserve"> m</w:t>
+      </w:r>
+      <w:r>
+        <w:rPr>
+          <w:rFonts w:ascii="Cambria" w:hAnsi="Cambria"/>
+          <w:sz w:val="24"/>
+          <w:szCs w:val="24"/>
+        </w:rPr>
+        <w:t>ethod.</w:t>
+      </w:r>
+      <w:r>
+        <w:rPr>
+          <w:rFonts w:ascii="Cambria" w:hAnsi="Cambria"/>
+          <w:sz w:val="24"/>
+          <w:szCs w:val="24"/>
+        </w:rPr>
+        <w:br/>
+      </w:r>
+      <w:r>
+        <w:rPr>
+          <w:rFonts w:ascii="Cambria" w:hAnsi="Cambria"/>
+          <w:sz w:val="24"/>
+          <w:szCs w:val="24"/>
+        </w:rPr>
+        <w:br/>
+      </w:r>
+      <w:r>
+        <w:rPr>
+          <w:rFonts w:ascii="Cambria" w:hAnsi="Cambria"/>
+          <w:b/>
+          <w:bCs/>
+          <w:sz w:val="24"/>
+          <w:szCs w:val="24"/>
+          <w:u w:val="single"/>
+        </w:rPr>
+        <w:t xml:space="preserve">22/03/23: </w:t>
+      </w:r>
+      <w:r>
+        <w:rPr>
+          <w:rFonts w:ascii="Cambria" w:hAnsi="Cambria"/>
+          <w:b/>
+          <w:bCs/>
+          <w:sz w:val="24"/>
+          <w:szCs w:val="24"/>
+        </w:rPr>
+        <w:t>(</w:t>
+      </w:r>
+      <w:r>
+        <w:rPr>
+          <w:rFonts w:ascii="Cambria" w:hAnsi="Cambria"/>
+          <w:b/>
+          <w:bCs/>
+          <w:sz w:val="24"/>
+          <w:szCs w:val="24"/>
+        </w:rPr>
+        <w:t>22:</w:t>
+      </w:r>
+      <w:r>
+        <w:rPr>
+          <w:rFonts w:ascii="Cambria" w:hAnsi="Cambria"/>
+          <w:b/>
+          <w:bCs/>
+          <w:sz w:val="24"/>
+          <w:szCs w:val="24"/>
+        </w:rPr>
+        <w:t>46</w:t>
+      </w:r>
+      <w:r>
+        <w:rPr>
+          <w:rFonts w:ascii="Cambria" w:hAnsi="Cambria"/>
+          <w:b/>
+          <w:bCs/>
+          <w:sz w:val="24"/>
+          <w:szCs w:val="24"/>
+        </w:rPr>
+        <w:t xml:space="preserve"> PM </w:t>
+      </w:r>
+      <w:r>
+        <w:rPr>
+          <w:rFonts w:ascii="Cambria" w:hAnsi="Cambria"/>
+          <w:b/>
+          <w:bCs/>
           <w:sz w:val="24"/>
           <w:szCs w:val="24"/>
         </w:rPr>
@@ -3610,99 +3517,6 @@
       <w:r>
         <w:rPr>
           <w:rFonts w:ascii="Cambria" w:hAnsi="Cambria"/>
-          <w:sz w:val="24"/>
-          <w:szCs w:val="24"/>
-        </w:rPr>
-        <w:t xml:space="preserve"> m</w:t>
-      </w:r>
-      <w:r>
-        <w:rPr>
-          <w:rFonts w:ascii="Cambria" w:hAnsi="Cambria"/>
-          <w:sz w:val="24"/>
-          <w:szCs w:val="24"/>
-        </w:rPr>
-        <w:t>ethod.</w:t>
-      </w:r>
-      <w:r>
-        <w:rPr>
-          <w:rFonts w:ascii="Cambria" w:hAnsi="Cambria"/>
-          <w:sz w:val="24"/>
-          <w:szCs w:val="24"/>
-        </w:rPr>
-        <w:br/>
-      </w:r>
-      <w:r>
-        <w:rPr>
-          <w:rFonts w:ascii="Cambria" w:hAnsi="Cambria"/>
-          <w:sz w:val="24"/>
-          <w:szCs w:val="24"/>
-        </w:rPr>
-        <w:br/>
-      </w:r>
-      <w:r>
-        <w:rPr>
-          <w:rFonts w:ascii="Cambria" w:hAnsi="Cambria"/>
-          <w:b/>
-          <w:bCs/>
-          <w:sz w:val="24"/>
-          <w:szCs w:val="24"/>
-          <w:u w:val="single"/>
-        </w:rPr>
-        <w:t xml:space="preserve">22/03/23: </w:t>
-      </w:r>
-      <w:r>
-        <w:rPr>
-          <w:rFonts w:ascii="Cambria" w:hAnsi="Cambria"/>
-          <w:b/>
-          <w:bCs/>
-          <w:sz w:val="24"/>
-          <w:szCs w:val="24"/>
-        </w:rPr>
-        <w:t>(</w:t>
-      </w:r>
-      <w:r>
-        <w:rPr>
-          <w:rFonts w:ascii="Cambria" w:hAnsi="Cambria"/>
-          <w:b/>
-          <w:bCs/>
-          <w:sz w:val="24"/>
-          <w:szCs w:val="24"/>
-        </w:rPr>
-        <w:t>22:</w:t>
-      </w:r>
-      <w:r>
-        <w:rPr>
-          <w:rFonts w:ascii="Cambria" w:hAnsi="Cambria"/>
-          <w:b/>
-          <w:bCs/>
-          <w:sz w:val="24"/>
-          <w:szCs w:val="24"/>
-        </w:rPr>
-        <w:t>46</w:t>
-      </w:r>
-      <w:r>
-        <w:rPr>
-          <w:rFonts w:ascii="Cambria" w:hAnsi="Cambria"/>
-          <w:b/>
-          <w:bCs/>
-          <w:sz w:val="24"/>
-          <w:szCs w:val="24"/>
-        </w:rPr>
-        <w:t xml:space="preserve"> PM </w:t>
-      </w:r>
-      <w:r>
-        <w:rPr>
-          <w:rFonts w:ascii="Cambria" w:hAnsi="Cambria"/>
-          <w:b/>
-          <w:bCs/>
-          <w:sz w:val="24"/>
-          <w:szCs w:val="24"/>
-        </w:rPr>
-        <w:t>)</w:t>
-      </w:r>
-      <w:r>
-        <w:rPr>
-          <w:rFonts w:ascii="Cambria" w:hAnsi="Cambria"/>
           <w:b/>
           <w:bCs/>
           <w:sz w:val="24"/>
@@ -3718,7 +3532,6 @@
         </w:rPr>
         <w:t xml:space="preserve">Implemented </w:t>
       </w:r>
-      <w:proofErr w:type="spellStart"/>
       <w:r>
         <w:rPr>
           <w:rFonts w:ascii="Cambria" w:hAnsi="Cambria"/>
@@ -3743,7 +3556,6 @@
         </w:rPr>
         <w:t>eleteCustomerById</w:t>
       </w:r>
-      <w:proofErr w:type="spellEnd"/>
       <w:r>
         <w:rPr>
           <w:rFonts w:ascii="Cambria" w:hAnsi="Cambria"/>
@@ -3856,23 +3668,13 @@
         </w:rPr>
         <w:t xml:space="preserve">Implemented </w:t>
       </w:r>
-      <w:proofErr w:type="spellStart"/>
-      <w:r>
-        <w:rPr>
-          <w:rFonts w:ascii="Cambria" w:hAnsi="Cambria"/>
-          <w:sz w:val="24"/>
-          <w:szCs w:val="24"/>
-        </w:rPr>
-        <w:t>insertCustomer</w:t>
-      </w:r>
-      <w:proofErr w:type="spellEnd"/>
-      <w:r>
-        <w:rPr>
-          <w:rFonts w:ascii="Cambria" w:hAnsi="Cambria"/>
-          <w:sz w:val="24"/>
-          <w:szCs w:val="24"/>
-        </w:rPr>
-        <w:t xml:space="preserve">(Customer customer) </w:t>
+      <w:r>
+        <w:rPr>
+          <w:rFonts w:ascii="Cambria" w:hAnsi="Cambria"/>
+          <w:sz w:val="24"/>
+          <w:szCs w:val="24"/>
+        </w:rPr>
+        <w:t xml:space="preserve">insertCustomer(Customer customer) </w:t>
       </w:r>
     </w:p>
     <w:p>
@@ -4007,7 +3809,6 @@
         </w:rPr>
         <w:t xml:space="preserve">Implemented </w:t>
       </w:r>
-      <w:proofErr w:type="spellStart"/>
       <w:r>
         <w:rPr>
           <w:rFonts w:ascii="Cambria" w:hAnsi="Cambria"/>
@@ -4032,7 +3833,6 @@
         </w:rPr>
         <w:t>nsertCustomer</w:t>
       </w:r>
-      <w:proofErr w:type="spellEnd"/>
       <w:r>
         <w:rPr>
           <w:rFonts w:ascii="Cambria" w:hAnsi="Cambria"/>
@@ -4148,25 +3948,7 @@
           <w:sz w:val="24"/>
           <w:szCs w:val="24"/>
         </w:rPr>
-        <w:t xml:space="preserve">Added </w:t>
-      </w:r>
-      <w:proofErr w:type="spellStart"/>
-      <w:r>
-        <w:rPr>
-          <w:rFonts w:ascii="Cambria" w:hAnsi="Cambria"/>
-          <w:sz w:val="24"/>
-          <w:szCs w:val="24"/>
-        </w:rPr>
-        <w:t>AirportDaoInterface</w:t>
-      </w:r>
-      <w:proofErr w:type="spellEnd"/>
-      <w:r>
-        <w:rPr>
-          <w:rFonts w:ascii="Cambria" w:hAnsi="Cambria"/>
-          <w:sz w:val="24"/>
-          <w:szCs w:val="24"/>
-        </w:rPr>
-        <w:t xml:space="preserve"> with Features 1-4.</w:t>
+        <w:t>Added AirportDaoInterface with Features 1-4.</w:t>
       </w:r>
       <w:r>
         <w:rPr>
@@ -4283,16 +4065,7 @@
           <w:sz w:val="24"/>
           <w:szCs w:val="24"/>
         </w:rPr>
-        <w:t xml:space="preserve">Implemented </w:t>
-      </w:r>
-      <w:proofErr w:type="spellStart"/>
-      <w:r>
-        <w:rPr>
-          <w:rFonts w:ascii="Cambria" w:hAnsi="Cambria"/>
-          <w:sz w:val="24"/>
-          <w:szCs w:val="24"/>
-        </w:rPr>
-        <w:t>findAll</w:t>
+        <w:t>Implemented findAll</w:t>
       </w:r>
       <w:r>
         <w:rPr>
@@ -4310,7 +4083,6 @@
         </w:rPr>
         <w:t>s</w:t>
       </w:r>
-      <w:proofErr w:type="spellEnd"/>
       <w:r>
         <w:rPr>
           <w:rFonts w:ascii="Cambria" w:hAnsi="Cambria"/>
@@ -4392,25 +4164,7 @@
           <w:sz w:val="24"/>
           <w:szCs w:val="24"/>
         </w:rPr>
-        <w:t xml:space="preserve">Implemented </w:t>
-      </w:r>
-      <w:proofErr w:type="spellStart"/>
-      <w:r>
-        <w:rPr>
-          <w:rFonts w:ascii="Cambria" w:hAnsi="Cambria"/>
-          <w:sz w:val="24"/>
-          <w:szCs w:val="24"/>
-        </w:rPr>
-        <w:t>testFindAllAirports</w:t>
-      </w:r>
-      <w:proofErr w:type="spellEnd"/>
-      <w:r>
-        <w:rPr>
-          <w:rFonts w:ascii="Cambria" w:hAnsi="Cambria"/>
-          <w:sz w:val="24"/>
-          <w:szCs w:val="24"/>
-        </w:rPr>
-        <w:t>()  - Junit Test and Successful.</w:t>
+        <w:t>Implemented testFindAllAirports()  - Junit Test and Successful.</w:t>
       </w:r>
       <w:r>
         <w:rPr>
@@ -4509,7 +4263,6 @@
         </w:rPr>
         <w:t xml:space="preserve">Implemented </w:t>
       </w:r>
-      <w:proofErr w:type="spellStart"/>
       <w:r>
         <w:rPr>
           <w:rFonts w:ascii="Cambria" w:hAnsi="Cambria"/>
@@ -4532,18 +4285,8 @@
           <w:sz w:val="24"/>
           <w:szCs w:val="24"/>
         </w:rPr>
-        <w:t>ById</w:t>
-      </w:r>
-      <w:proofErr w:type="spellEnd"/>
-      <w:r>
-        <w:rPr>
-          <w:rFonts w:ascii="Cambria" w:hAnsi="Cambria"/>
-          <w:sz w:val="24"/>
-          <w:szCs w:val="24"/>
-        </w:rPr>
-        <w:t xml:space="preserve">(int </w:t>
-      </w:r>
-      <w:proofErr w:type="spellStart"/>
+        <w:t xml:space="preserve">ById(int </w:t>
+      </w:r>
       <w:r>
         <w:rPr>
           <w:rFonts w:ascii="Cambria" w:hAnsi="Cambria"/>
@@ -4558,16 +4301,7 @@
           <w:sz w:val="24"/>
           <w:szCs w:val="24"/>
         </w:rPr>
-        <w:t>Id</w:t>
-      </w:r>
-      <w:proofErr w:type="spellEnd"/>
-      <w:r>
-        <w:rPr>
-          <w:rFonts w:ascii="Cambria" w:hAnsi="Cambria"/>
-          <w:sz w:val="24"/>
-          <w:szCs w:val="24"/>
-        </w:rPr>
-        <w:t>)</w:t>
+        <w:t>Id)</w:t>
       </w:r>
     </w:p>
     <w:p>
@@ -4682,25 +4416,7 @@
           <w:sz w:val="24"/>
           <w:szCs w:val="24"/>
         </w:rPr>
-        <w:t xml:space="preserve">Implemented </w:t>
-      </w:r>
-      <w:proofErr w:type="spellStart"/>
-      <w:r>
-        <w:rPr>
-          <w:rFonts w:ascii="Cambria" w:hAnsi="Cambria"/>
-          <w:sz w:val="24"/>
-          <w:szCs w:val="24"/>
-        </w:rPr>
-        <w:t>testFindAirportById</w:t>
-      </w:r>
-      <w:proofErr w:type="spellEnd"/>
-      <w:r>
-        <w:rPr>
-          <w:rFonts w:ascii="Cambria" w:hAnsi="Cambria"/>
-          <w:sz w:val="24"/>
-          <w:szCs w:val="24"/>
-        </w:rPr>
-        <w:t>()  - Junit Test and Successful.</w:t>
+        <w:t>Implemented testFindAirportById()  - Junit Test and Successful.</w:t>
       </w:r>
       <w:r>
         <w:rPr>
@@ -4850,41 +4566,13 @@
         </w:rPr>
         <w:t xml:space="preserve">Implemented </w:t>
       </w:r>
-      <w:proofErr w:type="spellStart"/>
-      <w:r>
-        <w:rPr>
-          <w:rFonts w:ascii="Cambria" w:hAnsi="Cambria"/>
-          <w:sz w:val="24"/>
-          <w:szCs w:val="24"/>
-        </w:rPr>
-        <w:t>deleteAirportById</w:t>
-      </w:r>
-      <w:proofErr w:type="spellEnd"/>
-      <w:r>
-        <w:rPr>
-          <w:rFonts w:ascii="Cambria" w:hAnsi="Cambria"/>
-          <w:sz w:val="24"/>
-          <w:szCs w:val="24"/>
-        </w:rPr>
-        <w:t xml:space="preserve">(int </w:t>
-      </w:r>
-      <w:proofErr w:type="spellStart"/>
-      <w:r>
-        <w:rPr>
-          <w:rFonts w:ascii="Cambria" w:hAnsi="Cambria"/>
-          <w:sz w:val="24"/>
-          <w:szCs w:val="24"/>
-        </w:rPr>
-        <w:t>airportId</w:t>
-      </w:r>
-      <w:proofErr w:type="spellEnd"/>
-      <w:r>
-        <w:rPr>
-          <w:rFonts w:ascii="Cambria" w:hAnsi="Cambria"/>
-          <w:sz w:val="24"/>
-          <w:szCs w:val="24"/>
-        </w:rPr>
-        <w:t>)</w:t>
+      <w:r>
+        <w:rPr>
+          <w:rFonts w:ascii="Cambria" w:hAnsi="Cambria"/>
+          <w:sz w:val="24"/>
+          <w:szCs w:val="24"/>
+        </w:rPr>
+        <w:t>deleteAirportById(int airportId)</w:t>
       </w:r>
     </w:p>
     <w:p>
@@ -4999,132 +4687,121 @@
           <w:sz w:val="24"/>
           <w:szCs w:val="24"/>
         </w:rPr>
+        <w:t>Implemented testD</w:t>
+      </w:r>
+      <w:r>
+        <w:rPr>
+          <w:rFonts w:ascii="Cambria" w:hAnsi="Cambria"/>
+          <w:sz w:val="24"/>
+          <w:szCs w:val="24"/>
+        </w:rPr>
+        <w:t>eleteAirportById</w:t>
+      </w:r>
+      <w:r>
+        <w:rPr>
+          <w:rFonts w:ascii="Cambria" w:hAnsi="Cambria"/>
+          <w:sz w:val="24"/>
+          <w:szCs w:val="24"/>
+        </w:rPr>
+        <w:t>()  - Junit Test and Successful.</w:t>
+      </w:r>
+      <w:r>
+        <w:rPr>
+          <w:rFonts w:ascii="Cambria" w:hAnsi="Cambria"/>
+          <w:sz w:val="24"/>
+          <w:szCs w:val="24"/>
+        </w:rPr>
+        <w:br/>
+      </w:r>
+      <w:r>
+        <w:rPr>
+          <w:rFonts w:ascii="Cambria" w:hAnsi="Cambria"/>
+          <w:sz w:val="24"/>
+          <w:szCs w:val="24"/>
+        </w:rPr>
+        <w:br/>
+      </w:r>
+      <w:r>
+        <w:rPr>
+          <w:rFonts w:ascii="Cambria" w:hAnsi="Cambria"/>
+          <w:b/>
+          <w:bCs/>
+          <w:sz w:val="24"/>
+          <w:szCs w:val="24"/>
+          <w:u w:val="single"/>
+        </w:rPr>
+        <w:t>2</w:t>
+      </w:r>
+      <w:r>
+        <w:rPr>
+          <w:rFonts w:ascii="Cambria" w:hAnsi="Cambria"/>
+          <w:b/>
+          <w:bCs/>
+          <w:sz w:val="24"/>
+          <w:szCs w:val="24"/>
+          <w:u w:val="single"/>
+        </w:rPr>
+        <w:t>3</w:t>
+      </w:r>
+      <w:r>
+        <w:rPr>
+          <w:rFonts w:ascii="Cambria" w:hAnsi="Cambria"/>
+          <w:b/>
+          <w:bCs/>
+          <w:sz w:val="24"/>
+          <w:szCs w:val="24"/>
+          <w:u w:val="single"/>
+        </w:rPr>
+        <w:t xml:space="preserve">/03/23: </w:t>
+      </w:r>
+      <w:r>
+        <w:rPr>
+          <w:rFonts w:ascii="Cambria" w:hAnsi="Cambria"/>
+          <w:b/>
+          <w:bCs/>
+          <w:sz w:val="24"/>
+          <w:szCs w:val="24"/>
+        </w:rPr>
+        <w:t>(</w:t>
+      </w:r>
+      <w:r>
+        <w:rPr>
+          <w:rFonts w:ascii="Cambria" w:hAnsi="Cambria"/>
+          <w:b/>
+          <w:bCs/>
+          <w:sz w:val="24"/>
+          <w:szCs w:val="24"/>
+        </w:rPr>
+        <w:t xml:space="preserve">23:49 PM </w:t>
+      </w:r>
+      <w:r>
+        <w:rPr>
+          <w:rFonts w:ascii="Cambria" w:hAnsi="Cambria"/>
+          <w:b/>
+          <w:bCs/>
+          <w:sz w:val="24"/>
+          <w:szCs w:val="24"/>
+        </w:rPr>
+        <w:t>)</w:t>
+      </w:r>
+      <w:r>
+        <w:rPr>
+          <w:rFonts w:ascii="Cambria" w:hAnsi="Cambria"/>
+          <w:b/>
+          <w:bCs/>
+          <w:sz w:val="24"/>
+          <w:szCs w:val="24"/>
+        </w:rPr>
+        <w:t xml:space="preserve"> </w:t>
+      </w:r>
+      <w:r>
+        <w:rPr>
+          <w:rFonts w:ascii="Cambria" w:hAnsi="Cambria"/>
+          <w:sz w:val="24"/>
+          <w:szCs w:val="24"/>
+        </w:rPr>
         <w:t xml:space="preserve">Implemented </w:t>
       </w:r>
-      <w:proofErr w:type="spellStart"/>
-      <w:r>
-        <w:rPr>
-          <w:rFonts w:ascii="Cambria" w:hAnsi="Cambria"/>
-          <w:sz w:val="24"/>
-          <w:szCs w:val="24"/>
-        </w:rPr>
-        <w:t>testD</w:t>
-      </w:r>
-      <w:r>
-        <w:rPr>
-          <w:rFonts w:ascii="Cambria" w:hAnsi="Cambria"/>
-          <w:sz w:val="24"/>
-          <w:szCs w:val="24"/>
-        </w:rPr>
-        <w:t>eleteAirportById</w:t>
-      </w:r>
-      <w:proofErr w:type="spellEnd"/>
-      <w:r>
-        <w:rPr>
-          <w:rFonts w:ascii="Cambria" w:hAnsi="Cambria"/>
-          <w:sz w:val="24"/>
-          <w:szCs w:val="24"/>
-        </w:rPr>
-        <w:t>()  - Junit Test and Successful.</w:t>
-      </w:r>
-      <w:r>
-        <w:rPr>
-          <w:rFonts w:ascii="Cambria" w:hAnsi="Cambria"/>
-          <w:sz w:val="24"/>
-          <w:szCs w:val="24"/>
-        </w:rPr>
-        <w:br/>
-      </w:r>
-      <w:r>
-        <w:rPr>
-          <w:rFonts w:ascii="Cambria" w:hAnsi="Cambria"/>
-          <w:sz w:val="24"/>
-          <w:szCs w:val="24"/>
-        </w:rPr>
-        <w:br/>
-      </w:r>
-      <w:r>
-        <w:rPr>
-          <w:rFonts w:ascii="Cambria" w:hAnsi="Cambria"/>
-          <w:b/>
-          <w:bCs/>
-          <w:sz w:val="24"/>
-          <w:szCs w:val="24"/>
-          <w:u w:val="single"/>
-        </w:rPr>
-        <w:t>2</w:t>
-      </w:r>
-      <w:r>
-        <w:rPr>
-          <w:rFonts w:ascii="Cambria" w:hAnsi="Cambria"/>
-          <w:b/>
-          <w:bCs/>
-          <w:sz w:val="24"/>
-          <w:szCs w:val="24"/>
-          <w:u w:val="single"/>
-        </w:rPr>
-        <w:t>3</w:t>
-      </w:r>
-      <w:r>
-        <w:rPr>
-          <w:rFonts w:ascii="Cambria" w:hAnsi="Cambria"/>
-          <w:b/>
-          <w:bCs/>
-          <w:sz w:val="24"/>
-          <w:szCs w:val="24"/>
-          <w:u w:val="single"/>
-        </w:rPr>
-        <w:t xml:space="preserve">/03/23: </w:t>
-      </w:r>
-      <w:r>
-        <w:rPr>
-          <w:rFonts w:ascii="Cambria" w:hAnsi="Cambria"/>
-          <w:b/>
-          <w:bCs/>
-          <w:sz w:val="24"/>
-          <w:szCs w:val="24"/>
-        </w:rPr>
-        <w:t>(</w:t>
-      </w:r>
-      <w:r>
-        <w:rPr>
-          <w:rFonts w:ascii="Cambria" w:hAnsi="Cambria"/>
-          <w:b/>
-          <w:bCs/>
-          <w:sz w:val="24"/>
-          <w:szCs w:val="24"/>
-        </w:rPr>
-        <w:t xml:space="preserve">23:49 PM </w:t>
-      </w:r>
-      <w:r>
-        <w:rPr>
-          <w:rFonts w:ascii="Cambria" w:hAnsi="Cambria"/>
-          <w:b/>
-          <w:bCs/>
-          <w:sz w:val="24"/>
-          <w:szCs w:val="24"/>
-        </w:rPr>
-        <w:t>)</w:t>
-      </w:r>
-      <w:r>
-        <w:rPr>
-          <w:rFonts w:ascii="Cambria" w:hAnsi="Cambria"/>
-          <w:b/>
-          <w:bCs/>
-          <w:sz w:val="24"/>
-          <w:szCs w:val="24"/>
-        </w:rPr>
-        <w:t xml:space="preserve"> </w:t>
-      </w:r>
-      <w:r>
-        <w:rPr>
-          <w:rFonts w:ascii="Cambria" w:hAnsi="Cambria"/>
-          <w:sz w:val="24"/>
-          <w:szCs w:val="24"/>
-        </w:rPr>
-        <w:t xml:space="preserve">Implemented </w:t>
-      </w:r>
-      <w:proofErr w:type="spellStart"/>
       <w:r>
         <w:rPr>
           <w:rFonts w:ascii="Cambria" w:hAnsi="Cambria"/>
@@ -5133,18 +4810,7 @@
           <w:sz w:val="24"/>
           <w:szCs w:val="24"/>
         </w:rPr>
-        <w:t>insertAirport</w:t>
-      </w:r>
-      <w:proofErr w:type="spellEnd"/>
-      <w:r>
-        <w:rPr>
-          <w:rFonts w:ascii="Cambria" w:hAnsi="Cambria"/>
-          <w:i/>
-          <w:iCs/>
-          <w:sz w:val="24"/>
-          <w:szCs w:val="24"/>
-        </w:rPr>
-        <w:t>(Airport airport)</w:t>
+        <w:t>insertAirport(Airport airport)</w:t>
       </w:r>
     </w:p>
     <w:p>
@@ -5260,16 +4926,7 @@
           <w:sz w:val="24"/>
           <w:szCs w:val="24"/>
         </w:rPr>
-        <w:t xml:space="preserve">Implemented </w:t>
-      </w:r>
-      <w:proofErr w:type="spellStart"/>
-      <w:r>
-        <w:rPr>
-          <w:rFonts w:ascii="Cambria" w:hAnsi="Cambria"/>
-          <w:sz w:val="24"/>
-          <w:szCs w:val="24"/>
-        </w:rPr>
-        <w:t>testInsert</w:t>
+        <w:t>Implemented testInsert</w:t>
       </w:r>
       <w:r>
         <w:rPr>
@@ -5279,7 +4936,6 @@
         </w:rPr>
         <w:t>Airport</w:t>
       </w:r>
-      <w:proofErr w:type="spellEnd"/>
       <w:r>
         <w:rPr>
           <w:rFonts w:ascii="Cambria" w:hAnsi="Cambria"/>
@@ -5447,25 +5103,7 @@
           <w:sz w:val="24"/>
           <w:szCs w:val="24"/>
         </w:rPr>
-        <w:t xml:space="preserve">Added </w:t>
-      </w:r>
-      <w:proofErr w:type="spellStart"/>
-      <w:r>
-        <w:rPr>
-          <w:rFonts w:ascii="Cambria" w:hAnsi="Cambria"/>
-          <w:sz w:val="24"/>
-          <w:szCs w:val="24"/>
-        </w:rPr>
-        <w:t>FlightDaoInterface</w:t>
-      </w:r>
-      <w:proofErr w:type="spellEnd"/>
-      <w:r>
-        <w:rPr>
-          <w:rFonts w:ascii="Cambria" w:hAnsi="Cambria"/>
-          <w:sz w:val="24"/>
-          <w:szCs w:val="24"/>
-        </w:rPr>
-        <w:t xml:space="preserve"> with Features 1-4.</w:t>
+        <w:t>Added FlightDaoInterface with Features 1-4.</w:t>
       </w:r>
       <w:r>
         <w:rPr>
@@ -5582,25 +5220,7 @@
           <w:sz w:val="24"/>
           <w:szCs w:val="24"/>
         </w:rPr>
-        <w:t xml:space="preserve">Implemented </w:t>
-      </w:r>
-      <w:proofErr w:type="spellStart"/>
-      <w:r>
-        <w:rPr>
-          <w:rFonts w:ascii="Cambria" w:hAnsi="Cambria"/>
-          <w:sz w:val="24"/>
-          <w:szCs w:val="24"/>
-        </w:rPr>
-        <w:t>findAllFlights</w:t>
-      </w:r>
-      <w:proofErr w:type="spellEnd"/>
-      <w:r>
-        <w:rPr>
-          <w:rFonts w:ascii="Cambria" w:hAnsi="Cambria"/>
-          <w:sz w:val="24"/>
-          <w:szCs w:val="24"/>
-        </w:rPr>
-        <w:t>() method.</w:t>
+        <w:t>Implemented findAllFlights() method.</w:t>
       </w:r>
     </w:p>
     <w:p>
@@ -5711,158 +5331,112 @@
           <w:sz w:val="24"/>
           <w:szCs w:val="24"/>
         </w:rPr>
+        <w:t>Implemented testFindAllFlights()  - Junit Test and Successful.</w:t>
+      </w:r>
+      <w:r>
+        <w:rPr>
+          <w:rFonts w:ascii="Cambria" w:hAnsi="Cambria"/>
+          <w:sz w:val="24"/>
+          <w:szCs w:val="24"/>
+        </w:rPr>
+        <w:br/>
+      </w:r>
+      <w:r>
+        <w:rPr>
+          <w:rFonts w:ascii="Cambria" w:hAnsi="Cambria"/>
+          <w:sz w:val="24"/>
+          <w:szCs w:val="24"/>
+        </w:rPr>
+        <w:br/>
+      </w:r>
+      <w:r>
+        <w:rPr>
+          <w:rFonts w:ascii="Cambria" w:hAnsi="Cambria"/>
+          <w:b/>
+          <w:bCs/>
+          <w:sz w:val="24"/>
+          <w:szCs w:val="24"/>
+          <w:u w:val="single"/>
+        </w:rPr>
+        <w:t>2</w:t>
+      </w:r>
+      <w:r>
+        <w:rPr>
+          <w:rFonts w:ascii="Cambria" w:hAnsi="Cambria"/>
+          <w:b/>
+          <w:bCs/>
+          <w:sz w:val="24"/>
+          <w:szCs w:val="24"/>
+          <w:u w:val="single"/>
+        </w:rPr>
+        <w:t>5</w:t>
+      </w:r>
+      <w:r>
+        <w:rPr>
+          <w:rFonts w:ascii="Cambria" w:hAnsi="Cambria"/>
+          <w:b/>
+          <w:bCs/>
+          <w:sz w:val="24"/>
+          <w:szCs w:val="24"/>
+          <w:u w:val="single"/>
+        </w:rPr>
+        <w:t xml:space="preserve">/03/23: </w:t>
+      </w:r>
+      <w:r>
+        <w:rPr>
+          <w:rFonts w:ascii="Cambria" w:hAnsi="Cambria"/>
+          <w:b/>
+          <w:bCs/>
+          <w:sz w:val="24"/>
+          <w:szCs w:val="24"/>
+        </w:rPr>
+        <w:t>(</w:t>
+      </w:r>
+      <w:r>
+        <w:rPr>
+          <w:rFonts w:ascii="Cambria" w:hAnsi="Cambria"/>
+          <w:b/>
+          <w:bCs/>
+          <w:sz w:val="24"/>
+          <w:szCs w:val="24"/>
+        </w:rPr>
+        <w:t xml:space="preserve">17:02 PM </w:t>
+      </w:r>
+      <w:r>
+        <w:rPr>
+          <w:rFonts w:ascii="Cambria" w:hAnsi="Cambria"/>
+          <w:b/>
+          <w:bCs/>
+          <w:sz w:val="24"/>
+          <w:szCs w:val="24"/>
+        </w:rPr>
+        <w:t>)</w:t>
+      </w:r>
+      <w:r>
+        <w:rPr>
+          <w:rFonts w:ascii="Cambria" w:hAnsi="Cambria"/>
+          <w:b/>
+          <w:bCs/>
+          <w:sz w:val="24"/>
+          <w:szCs w:val="24"/>
+        </w:rPr>
+        <w:t xml:space="preserve"> </w:t>
+      </w:r>
+      <w:r>
+        <w:rPr>
+          <w:rFonts w:ascii="Cambria" w:hAnsi="Cambria"/>
+          <w:sz w:val="24"/>
+          <w:szCs w:val="24"/>
+        </w:rPr>
         <w:t xml:space="preserve">Implemented </w:t>
       </w:r>
-      <w:proofErr w:type="spellStart"/>
-      <w:r>
-        <w:rPr>
-          <w:rFonts w:ascii="Cambria" w:hAnsi="Cambria"/>
-          <w:sz w:val="24"/>
-          <w:szCs w:val="24"/>
-        </w:rPr>
-        <w:t>testFindAllFlights</w:t>
-      </w:r>
-      <w:proofErr w:type="spellEnd"/>
-      <w:r>
-        <w:rPr>
-          <w:rFonts w:ascii="Cambria" w:hAnsi="Cambria"/>
-          <w:sz w:val="24"/>
-          <w:szCs w:val="24"/>
-        </w:rPr>
-        <w:t>()  - Junit Test and Successful.</w:t>
-      </w:r>
-      <w:r>
-        <w:rPr>
-          <w:rFonts w:ascii="Cambria" w:hAnsi="Cambria"/>
-          <w:sz w:val="24"/>
-          <w:szCs w:val="24"/>
-        </w:rPr>
-        <w:br/>
-      </w:r>
-      <w:r>
-        <w:rPr>
-          <w:rFonts w:ascii="Cambria" w:hAnsi="Cambria"/>
-          <w:sz w:val="24"/>
-          <w:szCs w:val="24"/>
-        </w:rPr>
-        <w:br/>
-      </w:r>
-      <w:r>
-        <w:rPr>
-          <w:rFonts w:ascii="Cambria" w:hAnsi="Cambria"/>
-          <w:b/>
-          <w:bCs/>
-          <w:sz w:val="24"/>
-          <w:szCs w:val="24"/>
-          <w:u w:val="single"/>
-        </w:rPr>
-        <w:t>2</w:t>
-      </w:r>
-      <w:r>
-        <w:rPr>
-          <w:rFonts w:ascii="Cambria" w:hAnsi="Cambria"/>
-          <w:b/>
-          <w:bCs/>
-          <w:sz w:val="24"/>
-          <w:szCs w:val="24"/>
-          <w:u w:val="single"/>
-        </w:rPr>
-        <w:t>5</w:t>
-      </w:r>
-      <w:r>
-        <w:rPr>
-          <w:rFonts w:ascii="Cambria" w:hAnsi="Cambria"/>
-          <w:b/>
-          <w:bCs/>
-          <w:sz w:val="24"/>
-          <w:szCs w:val="24"/>
-          <w:u w:val="single"/>
-        </w:rPr>
-        <w:t xml:space="preserve">/03/23: </w:t>
-      </w:r>
-      <w:r>
-        <w:rPr>
-          <w:rFonts w:ascii="Cambria" w:hAnsi="Cambria"/>
-          <w:b/>
-          <w:bCs/>
-          <w:sz w:val="24"/>
-          <w:szCs w:val="24"/>
-        </w:rPr>
-        <w:t>(</w:t>
-      </w:r>
-      <w:r>
-        <w:rPr>
-          <w:rFonts w:ascii="Cambria" w:hAnsi="Cambria"/>
-          <w:b/>
-          <w:bCs/>
-          <w:sz w:val="24"/>
-          <w:szCs w:val="24"/>
-        </w:rPr>
-        <w:t xml:space="preserve">17:02 PM </w:t>
-      </w:r>
-      <w:r>
-        <w:rPr>
-          <w:rFonts w:ascii="Cambria" w:hAnsi="Cambria"/>
-          <w:b/>
-          <w:bCs/>
-          <w:sz w:val="24"/>
-          <w:szCs w:val="24"/>
-        </w:rPr>
-        <w:t>)</w:t>
-      </w:r>
-      <w:r>
-        <w:rPr>
-          <w:rFonts w:ascii="Cambria" w:hAnsi="Cambria"/>
-          <w:b/>
-          <w:bCs/>
-          <w:sz w:val="24"/>
-          <w:szCs w:val="24"/>
-        </w:rPr>
-        <w:t xml:space="preserve"> </w:t>
-      </w:r>
-      <w:r>
-        <w:rPr>
-          <w:rFonts w:ascii="Cambria" w:hAnsi="Cambria"/>
-          <w:sz w:val="24"/>
-          <w:szCs w:val="24"/>
-        </w:rPr>
-        <w:t xml:space="preserve">Implemented </w:t>
-      </w:r>
-      <w:proofErr w:type="spellStart"/>
-      <w:r>
-        <w:rPr>
-          <w:rFonts w:ascii="Cambria" w:hAnsi="Cambria"/>
-          <w:sz w:val="24"/>
-          <w:szCs w:val="24"/>
-        </w:rPr>
-        <w:t>findFlightById</w:t>
-      </w:r>
-      <w:proofErr w:type="spellEnd"/>
-      <w:r>
-        <w:rPr>
-          <w:rFonts w:ascii="Cambria" w:hAnsi="Cambria"/>
-          <w:sz w:val="24"/>
-          <w:szCs w:val="24"/>
-        </w:rPr>
-        <w:t xml:space="preserve">(int </w:t>
-      </w:r>
-      <w:proofErr w:type="spellStart"/>
-      <w:r>
-        <w:rPr>
-          <w:rFonts w:ascii="Cambria" w:hAnsi="Cambria"/>
-          <w:sz w:val="24"/>
-          <w:szCs w:val="24"/>
-        </w:rPr>
-        <w:t>flightId</w:t>
-      </w:r>
-      <w:proofErr w:type="spellEnd"/>
-      <w:r>
-        <w:rPr>
-          <w:rFonts w:ascii="Cambria" w:hAnsi="Cambria"/>
-          <w:sz w:val="24"/>
-          <w:szCs w:val="24"/>
-        </w:rPr>
-        <w:t>)</w:t>
+      <w:r>
+        <w:rPr>
+          <w:rFonts w:ascii="Cambria" w:hAnsi="Cambria"/>
+          <w:sz w:val="24"/>
+          <w:szCs w:val="24"/>
+        </w:rPr>
+        <w:t>findFlightById(int flightId)</w:t>
       </w:r>
     </w:p>
     <w:p>
@@ -5947,7 +5521,6 @@
         </w:rPr>
         <w:t xml:space="preserve">Implemented </w:t>
       </w:r>
-      <w:proofErr w:type="spellStart"/>
       <w:r>
         <w:rPr>
           <w:rFonts w:ascii="Cambria" w:hAnsi="Cambria"/>
@@ -5962,16 +5535,7 @@
           <w:sz w:val="24"/>
           <w:szCs w:val="24"/>
         </w:rPr>
-        <w:t>indFlightById</w:t>
-      </w:r>
-      <w:proofErr w:type="spellEnd"/>
-      <w:r>
-        <w:rPr>
-          <w:rFonts w:ascii="Cambria" w:hAnsi="Cambria"/>
-          <w:sz w:val="24"/>
-          <w:szCs w:val="24"/>
-        </w:rPr>
-        <w:t>()</w:t>
+        <w:t>indFlightById()</w:t>
       </w:r>
       <w:r>
         <w:rPr>
@@ -6046,7 +5610,6 @@
         </w:rPr>
         <w:t xml:space="preserve">Implemented </w:t>
       </w:r>
-      <w:proofErr w:type="spellStart"/>
       <w:r>
         <w:rPr>
           <w:rFonts w:ascii="Cambria" w:hAnsi="Cambria"/>
@@ -6069,18 +5632,8 @@
           <w:sz w:val="24"/>
           <w:szCs w:val="24"/>
         </w:rPr>
-        <w:t>ById</w:t>
-      </w:r>
-      <w:proofErr w:type="spellEnd"/>
-      <w:r>
-        <w:rPr>
-          <w:rFonts w:ascii="Cambria" w:hAnsi="Cambria"/>
-          <w:sz w:val="24"/>
-          <w:szCs w:val="24"/>
-        </w:rPr>
-        <w:t xml:space="preserve">(int </w:t>
-      </w:r>
-      <w:proofErr w:type="spellStart"/>
+        <w:t xml:space="preserve">ById(int </w:t>
+      </w:r>
       <w:r>
         <w:rPr>
           <w:rFonts w:ascii="Cambria" w:hAnsi="Cambria"/>
@@ -6089,7 +5642,6 @@
         </w:rPr>
         <w:t>flightId</w:t>
       </w:r>
-      <w:proofErr w:type="spellEnd"/>
       <w:r>
         <w:rPr>
           <w:rFonts w:ascii="Cambria" w:hAnsi="Cambria"/>
@@ -6181,23 +5733,13 @@
         </w:rPr>
         <w:t xml:space="preserve">Implemented </w:t>
       </w:r>
-      <w:proofErr w:type="spellStart"/>
-      <w:r>
-        <w:rPr>
-          <w:rFonts w:ascii="Cambria" w:hAnsi="Cambria"/>
-          <w:sz w:val="24"/>
-          <w:szCs w:val="24"/>
-        </w:rPr>
-        <w:t>testDeleteFlightById</w:t>
-      </w:r>
-      <w:proofErr w:type="spellEnd"/>
-      <w:r>
-        <w:rPr>
-          <w:rFonts w:ascii="Cambria" w:hAnsi="Cambria"/>
-          <w:sz w:val="24"/>
-          <w:szCs w:val="24"/>
-        </w:rPr>
-        <w:t>()</w:t>
+      <w:r>
+        <w:rPr>
+          <w:rFonts w:ascii="Cambria" w:hAnsi="Cambria"/>
+          <w:sz w:val="24"/>
+          <w:szCs w:val="24"/>
+        </w:rPr>
+        <w:t>testDeleteFlightById()</w:t>
       </w:r>
       <w:r>
         <w:rPr>
@@ -6206,6 +5748,97 @@
           <w:szCs w:val="24"/>
         </w:rPr>
         <w:t>- Junit Test and successful.</w:t>
+      </w:r>
+      <w:r>
+        <w:rPr>
+          <w:rFonts w:ascii="Cambria" w:hAnsi="Cambria"/>
+          <w:sz w:val="24"/>
+          <w:szCs w:val="24"/>
+        </w:rPr>
+        <w:br/>
+      </w:r>
+    </w:p>
+    <w:p>
+      <w:pPr>
+        <w:spacing w:line="360" w:lineRule="auto"/>
+        <w:rPr>
+          <w:rFonts w:ascii="Cambria" w:hAnsi="Cambria"/>
+          <w:sz w:val="24"/>
+          <w:szCs w:val="24"/>
+        </w:rPr>
+      </w:pPr>
+      <w:r>
+        <w:rPr>
+          <w:rFonts w:ascii="Cambria" w:hAnsi="Cambria"/>
+          <w:b/>
+          <w:bCs/>
+          <w:sz w:val="24"/>
+          <w:szCs w:val="24"/>
+          <w:u w:val="single"/>
+        </w:rPr>
+        <w:t xml:space="preserve">25/03/23: </w:t>
+      </w:r>
+      <w:r>
+        <w:rPr>
+          <w:rFonts w:ascii="Cambria" w:hAnsi="Cambria"/>
+          <w:b/>
+          <w:bCs/>
+          <w:sz w:val="24"/>
+          <w:szCs w:val="24"/>
+        </w:rPr>
+        <w:t>(17:</w:t>
+      </w:r>
+      <w:r>
+        <w:rPr>
+          <w:rFonts w:ascii="Cambria" w:hAnsi="Cambria"/>
+          <w:b/>
+          <w:bCs/>
+          <w:sz w:val="24"/>
+          <w:szCs w:val="24"/>
+        </w:rPr>
+        <w:t>22</w:t>
+      </w:r>
+      <w:r>
+        <w:rPr>
+          <w:rFonts w:ascii="Cambria" w:hAnsi="Cambria"/>
+          <w:b/>
+          <w:bCs/>
+          <w:sz w:val="24"/>
+          <w:szCs w:val="24"/>
+        </w:rPr>
+        <w:t xml:space="preserve"> PM ) </w:t>
+      </w:r>
+      <w:r>
+        <w:rPr>
+          <w:rFonts w:ascii="Cambria" w:hAnsi="Cambria"/>
+          <w:sz w:val="24"/>
+          <w:szCs w:val="24"/>
+        </w:rPr>
+        <w:t xml:space="preserve">Implemented </w:t>
+      </w:r>
+      <w:r>
+        <w:rPr>
+          <w:rFonts w:ascii="Cambria" w:hAnsi="Cambria"/>
+          <w:sz w:val="24"/>
+          <w:szCs w:val="24"/>
+        </w:rPr>
+        <w:t>insertFlight(Flight flight)</w:t>
+      </w:r>
+      <w:r>
+        <w:rPr>
+          <w:rFonts w:ascii="Cambria" w:hAnsi="Cambria"/>
+          <w:sz w:val="24"/>
+          <w:szCs w:val="24"/>
+        </w:rPr>
+        <w:t xml:space="preserve"> </w:t>
+      </w:r>
+      <w:r>
+        <w:rPr>
+          <w:rFonts w:ascii="Cambria" w:hAnsi="Cambria"/>
+          <w:sz w:val="24"/>
+          <w:szCs w:val="24"/>
+        </w:rPr>
+        <w:t>method.</w:t>
       </w:r>
       <w:r>
         <w:rPr>

</xml_diff>

<commit_message>
testInsertFlight()- Junit Test and successful
</commit_message>
<xml_diff>
--- a/PROJECT LOG AND IDEAS.docx
+++ b/PROJECT LOG AND IDEAS.docx
@@ -1057,6 +1057,7 @@
         </w:rPr>
         <w:t xml:space="preserve"> table, as a trip can have multiple locations and a location can be part of multiple trips. This relationship is represented by the </w:t>
       </w:r>
+      <w:proofErr w:type="spellStart"/>
       <w:r>
         <w:rPr>
           <w:rFonts w:ascii="Cambria" w:hAnsi="Cambria"/>
@@ -1067,6 +1068,7 @@
         </w:rPr>
         <w:t>TripLocation</w:t>
       </w:r>
+      <w:proofErr w:type="spellEnd"/>
       <w:r>
         <w:rPr>
           <w:rFonts w:ascii="Cambria" w:hAnsi="Cambria"/>
@@ -1898,7 +1900,25 @@
           <w:sz w:val="24"/>
           <w:szCs w:val="24"/>
         </w:rPr>
-        <w:t>Database Model and Diagram done and attached in github.</w:t>
+        <w:t xml:space="preserve">Database Model and Diagram done and attached in </w:t>
+      </w:r>
+      <w:proofErr w:type="spellStart"/>
+      <w:r>
+        <w:rPr>
+          <w:rFonts w:ascii="Cambria" w:hAnsi="Cambria"/>
+          <w:sz w:val="24"/>
+          <w:szCs w:val="24"/>
+        </w:rPr>
+        <w:t>github</w:t>
+      </w:r>
+      <w:proofErr w:type="spellEnd"/>
+      <w:r>
+        <w:rPr>
+          <w:rFonts w:ascii="Cambria" w:hAnsi="Cambria"/>
+          <w:sz w:val="24"/>
+          <w:szCs w:val="24"/>
+        </w:rPr>
+        <w:t>.</w:t>
       </w:r>
       <w:r>
         <w:rPr>
@@ -2086,8 +2106,18 @@
           <w:sz w:val="24"/>
           <w:szCs w:val="24"/>
         </w:rPr>
-        <w:t>Application Folder Structure Created in Intellij</w:t>
-      </w:r>
+        <w:t xml:space="preserve">Application Folder Structure Created in </w:t>
+      </w:r>
+      <w:proofErr w:type="spellStart"/>
+      <w:r>
+        <w:rPr>
+          <w:rFonts w:ascii="Cambria" w:hAnsi="Cambria"/>
+          <w:sz w:val="24"/>
+          <w:szCs w:val="24"/>
+        </w:rPr>
+        <w:t>Intellij</w:t>
+      </w:r>
+      <w:proofErr w:type="spellEnd"/>
       <w:r>
         <w:rPr>
           <w:rFonts w:ascii="Cambria" w:hAnsi="Cambria"/>
@@ -2159,7 +2189,25 @@
           <w:sz w:val="24"/>
           <w:szCs w:val="24"/>
         </w:rPr>
-        <w:t>Using the DAO_product example I made up my project folder structure.</w:t>
+        <w:t xml:space="preserve">Using the </w:t>
+      </w:r>
+      <w:proofErr w:type="spellStart"/>
+      <w:r>
+        <w:rPr>
+          <w:rFonts w:ascii="Cambria" w:hAnsi="Cambria"/>
+          <w:sz w:val="24"/>
+          <w:szCs w:val="24"/>
+        </w:rPr>
+        <w:t>DAO_product</w:t>
+      </w:r>
+      <w:proofErr w:type="spellEnd"/>
+      <w:r>
+        <w:rPr>
+          <w:rFonts w:ascii="Cambria" w:hAnsi="Cambria"/>
+          <w:sz w:val="24"/>
+          <w:szCs w:val="24"/>
+        </w:rPr>
+        <w:t xml:space="preserve"> example I made up my project folder structure.</w:t>
       </w:r>
       <w:r>
         <w:rPr>
@@ -2781,7 +2829,25 @@
           <w:sz w:val="24"/>
           <w:szCs w:val="24"/>
         </w:rPr>
-        <w:t>JDBC connection and DaoException.</w:t>
+        <w:t xml:space="preserve">JDBC connection and </w:t>
+      </w:r>
+      <w:proofErr w:type="spellStart"/>
+      <w:r>
+        <w:rPr>
+          <w:rFonts w:ascii="Cambria" w:hAnsi="Cambria"/>
+          <w:sz w:val="24"/>
+          <w:szCs w:val="24"/>
+        </w:rPr>
+        <w:t>DaoException</w:t>
+      </w:r>
+      <w:proofErr w:type="spellEnd"/>
+      <w:r>
+        <w:rPr>
+          <w:rFonts w:ascii="Cambria" w:hAnsi="Cambria"/>
+          <w:sz w:val="24"/>
+          <w:szCs w:val="24"/>
+        </w:rPr>
+        <w:t>.</w:t>
       </w:r>
       <w:r>
         <w:rPr>
@@ -2856,7 +2922,25 @@
           <w:sz w:val="24"/>
           <w:szCs w:val="24"/>
         </w:rPr>
-        <w:t xml:space="preserve">Added CustomerDaoInterface </w:t>
+        <w:t xml:space="preserve">Added </w:t>
+      </w:r>
+      <w:proofErr w:type="spellStart"/>
+      <w:r>
+        <w:rPr>
+          <w:rFonts w:ascii="Cambria" w:hAnsi="Cambria"/>
+          <w:sz w:val="24"/>
+          <w:szCs w:val="24"/>
+        </w:rPr>
+        <w:t>CustomerDaoInterface</w:t>
+      </w:r>
+      <w:proofErr w:type="spellEnd"/>
+      <w:r>
+        <w:rPr>
+          <w:rFonts w:ascii="Cambria" w:hAnsi="Cambria"/>
+          <w:sz w:val="24"/>
+          <w:szCs w:val="24"/>
+        </w:rPr>
+        <w:t xml:space="preserve"> </w:t>
       </w:r>
       <w:r>
         <w:rPr>
@@ -2969,7 +3053,25 @@
           <w:sz w:val="24"/>
           <w:szCs w:val="24"/>
         </w:rPr>
-        <w:t>Implemented findAllCustomers() method</w:t>
+        <w:t xml:space="preserve">Implemented </w:t>
+      </w:r>
+      <w:proofErr w:type="spellStart"/>
+      <w:r>
+        <w:rPr>
+          <w:rFonts w:ascii="Cambria" w:hAnsi="Cambria"/>
+          <w:sz w:val="24"/>
+          <w:szCs w:val="24"/>
+        </w:rPr>
+        <w:t>findAllCustomers</w:t>
+      </w:r>
+      <w:proofErr w:type="spellEnd"/>
+      <w:r>
+        <w:rPr>
+          <w:rFonts w:ascii="Cambria" w:hAnsi="Cambria"/>
+          <w:sz w:val="24"/>
+          <w:szCs w:val="24"/>
+        </w:rPr>
+        <w:t>() method</w:t>
       </w:r>
       <w:r>
         <w:rPr>
@@ -3052,7 +3154,25 @@
           <w:sz w:val="24"/>
           <w:szCs w:val="24"/>
         </w:rPr>
-        <w:t>Implemented testFindAllCustomers()  - Junit Test and Successful.</w:t>
+        <w:t xml:space="preserve">Implemented </w:t>
+      </w:r>
+      <w:proofErr w:type="spellStart"/>
+      <w:r>
+        <w:rPr>
+          <w:rFonts w:ascii="Cambria" w:hAnsi="Cambria"/>
+          <w:sz w:val="24"/>
+          <w:szCs w:val="24"/>
+        </w:rPr>
+        <w:t>testFindAllCustomers</w:t>
+      </w:r>
+      <w:proofErr w:type="spellEnd"/>
+      <w:r>
+        <w:rPr>
+          <w:rFonts w:ascii="Cambria" w:hAnsi="Cambria"/>
+          <w:sz w:val="24"/>
+          <w:szCs w:val="24"/>
+        </w:rPr>
+        <w:t>()  - Junit Test and Successful.</w:t>
       </w:r>
       <w:r>
         <w:rPr>
@@ -3149,13 +3269,41 @@
         </w:rPr>
         <w:t xml:space="preserve">Implemented </w:t>
       </w:r>
-      <w:r>
-        <w:rPr>
-          <w:rFonts w:ascii="Cambria" w:hAnsi="Cambria"/>
-          <w:sz w:val="24"/>
-          <w:szCs w:val="24"/>
-        </w:rPr>
-        <w:t>findCustomerById(int customerId)</w:t>
+      <w:proofErr w:type="spellStart"/>
+      <w:r>
+        <w:rPr>
+          <w:rFonts w:ascii="Cambria" w:hAnsi="Cambria"/>
+          <w:sz w:val="24"/>
+          <w:szCs w:val="24"/>
+        </w:rPr>
+        <w:t>findCustomerById</w:t>
+      </w:r>
+      <w:proofErr w:type="spellEnd"/>
+      <w:r>
+        <w:rPr>
+          <w:rFonts w:ascii="Cambria" w:hAnsi="Cambria"/>
+          <w:sz w:val="24"/>
+          <w:szCs w:val="24"/>
+        </w:rPr>
+        <w:t xml:space="preserve">(int </w:t>
+      </w:r>
+      <w:proofErr w:type="spellStart"/>
+      <w:r>
+        <w:rPr>
+          <w:rFonts w:ascii="Cambria" w:hAnsi="Cambria"/>
+          <w:sz w:val="24"/>
+          <w:szCs w:val="24"/>
+        </w:rPr>
+        <w:t>customerId</w:t>
+      </w:r>
+      <w:proofErr w:type="spellEnd"/>
+      <w:r>
+        <w:rPr>
+          <w:rFonts w:ascii="Cambria" w:hAnsi="Cambria"/>
+          <w:sz w:val="24"/>
+          <w:szCs w:val="24"/>
+        </w:rPr>
+        <w:t>)</w:t>
       </w:r>
     </w:p>
     <w:p>
@@ -3270,13 +3418,23 @@
         </w:rPr>
         <w:t xml:space="preserve">Implemented </w:t>
       </w:r>
-      <w:r>
-        <w:rPr>
-          <w:rFonts w:ascii="Cambria" w:hAnsi="Cambria"/>
-          <w:sz w:val="24"/>
-          <w:szCs w:val="24"/>
-        </w:rPr>
-        <w:t>testFindCustomerById()</w:t>
+      <w:proofErr w:type="spellStart"/>
+      <w:r>
+        <w:rPr>
+          <w:rFonts w:ascii="Cambria" w:hAnsi="Cambria"/>
+          <w:sz w:val="24"/>
+          <w:szCs w:val="24"/>
+        </w:rPr>
+        <w:t>testFindCustomerById</w:t>
+      </w:r>
+      <w:proofErr w:type="spellEnd"/>
+      <w:r>
+        <w:rPr>
+          <w:rFonts w:ascii="Cambria" w:hAnsi="Cambria"/>
+          <w:sz w:val="24"/>
+          <w:szCs w:val="24"/>
+        </w:rPr>
+        <w:t>()</w:t>
       </w:r>
     </w:p>
     <w:p>
@@ -3413,13 +3571,41 @@
         </w:rPr>
         <w:t xml:space="preserve">Implemented </w:t>
       </w:r>
-      <w:r>
-        <w:rPr>
-          <w:rFonts w:ascii="Cambria" w:hAnsi="Cambria"/>
-          <w:sz w:val="24"/>
-          <w:szCs w:val="24"/>
-        </w:rPr>
-        <w:t>deleteCustomerById(int customerId)</w:t>
+      <w:proofErr w:type="spellStart"/>
+      <w:r>
+        <w:rPr>
+          <w:rFonts w:ascii="Cambria" w:hAnsi="Cambria"/>
+          <w:sz w:val="24"/>
+          <w:szCs w:val="24"/>
+        </w:rPr>
+        <w:t>deleteCustomerById</w:t>
+      </w:r>
+      <w:proofErr w:type="spellEnd"/>
+      <w:r>
+        <w:rPr>
+          <w:rFonts w:ascii="Cambria" w:hAnsi="Cambria"/>
+          <w:sz w:val="24"/>
+          <w:szCs w:val="24"/>
+        </w:rPr>
+        <w:t xml:space="preserve">(int </w:t>
+      </w:r>
+      <w:proofErr w:type="spellStart"/>
+      <w:r>
+        <w:rPr>
+          <w:rFonts w:ascii="Cambria" w:hAnsi="Cambria"/>
+          <w:sz w:val="24"/>
+          <w:szCs w:val="24"/>
+        </w:rPr>
+        <w:t>customerId</w:t>
+      </w:r>
+      <w:proofErr w:type="spellEnd"/>
+      <w:r>
+        <w:rPr>
+          <w:rFonts w:ascii="Cambria" w:hAnsi="Cambria"/>
+          <w:sz w:val="24"/>
+          <w:szCs w:val="24"/>
+        </w:rPr>
+        <w:t>)</w:t>
       </w:r>
       <w:r>
         <w:rPr>
@@ -3532,6 +3718,7 @@
         </w:rPr>
         <w:t xml:space="preserve">Implemented </w:t>
       </w:r>
+      <w:proofErr w:type="spellStart"/>
       <w:r>
         <w:rPr>
           <w:rFonts w:ascii="Cambria" w:hAnsi="Cambria"/>
@@ -3556,6 +3743,7 @@
         </w:rPr>
         <w:t>eleteCustomerById</w:t>
       </w:r>
+      <w:proofErr w:type="spellEnd"/>
       <w:r>
         <w:rPr>
           <w:rFonts w:ascii="Cambria" w:hAnsi="Cambria"/>
@@ -3668,13 +3856,23 @@
         </w:rPr>
         <w:t xml:space="preserve">Implemented </w:t>
       </w:r>
-      <w:r>
-        <w:rPr>
-          <w:rFonts w:ascii="Cambria" w:hAnsi="Cambria"/>
-          <w:sz w:val="24"/>
-          <w:szCs w:val="24"/>
-        </w:rPr>
-        <w:t xml:space="preserve">insertCustomer(Customer customer) </w:t>
+      <w:proofErr w:type="spellStart"/>
+      <w:r>
+        <w:rPr>
+          <w:rFonts w:ascii="Cambria" w:hAnsi="Cambria"/>
+          <w:sz w:val="24"/>
+          <w:szCs w:val="24"/>
+        </w:rPr>
+        <w:t>insertCustomer</w:t>
+      </w:r>
+      <w:proofErr w:type="spellEnd"/>
+      <w:r>
+        <w:rPr>
+          <w:rFonts w:ascii="Cambria" w:hAnsi="Cambria"/>
+          <w:sz w:val="24"/>
+          <w:szCs w:val="24"/>
+        </w:rPr>
+        <w:t xml:space="preserve">(Customer customer) </w:t>
       </w:r>
     </w:p>
     <w:p>
@@ -3809,6 +4007,7 @@
         </w:rPr>
         <w:t xml:space="preserve">Implemented </w:t>
       </w:r>
+      <w:proofErr w:type="spellStart"/>
       <w:r>
         <w:rPr>
           <w:rFonts w:ascii="Cambria" w:hAnsi="Cambria"/>
@@ -3833,6 +4032,7 @@
         </w:rPr>
         <w:t>nsertCustomer</w:t>
       </w:r>
+      <w:proofErr w:type="spellEnd"/>
       <w:r>
         <w:rPr>
           <w:rFonts w:ascii="Cambria" w:hAnsi="Cambria"/>
@@ -3948,7 +4148,25 @@
           <w:sz w:val="24"/>
           <w:szCs w:val="24"/>
         </w:rPr>
-        <w:t>Added AirportDaoInterface with Features 1-4.</w:t>
+        <w:t xml:space="preserve">Added </w:t>
+      </w:r>
+      <w:proofErr w:type="spellStart"/>
+      <w:r>
+        <w:rPr>
+          <w:rFonts w:ascii="Cambria" w:hAnsi="Cambria"/>
+          <w:sz w:val="24"/>
+          <w:szCs w:val="24"/>
+        </w:rPr>
+        <w:t>AirportDaoInterface</w:t>
+      </w:r>
+      <w:proofErr w:type="spellEnd"/>
+      <w:r>
+        <w:rPr>
+          <w:rFonts w:ascii="Cambria" w:hAnsi="Cambria"/>
+          <w:sz w:val="24"/>
+          <w:szCs w:val="24"/>
+        </w:rPr>
+        <w:t xml:space="preserve"> with Features 1-4.</w:t>
       </w:r>
       <w:r>
         <w:rPr>
@@ -4065,7 +4283,16 @@
           <w:sz w:val="24"/>
           <w:szCs w:val="24"/>
         </w:rPr>
-        <w:t>Implemented findAll</w:t>
+        <w:t xml:space="preserve">Implemented </w:t>
+      </w:r>
+      <w:proofErr w:type="spellStart"/>
+      <w:r>
+        <w:rPr>
+          <w:rFonts w:ascii="Cambria" w:hAnsi="Cambria"/>
+          <w:sz w:val="24"/>
+          <w:szCs w:val="24"/>
+        </w:rPr>
+        <w:t>findAll</w:t>
       </w:r>
       <w:r>
         <w:rPr>
@@ -4083,6 +4310,7 @@
         </w:rPr>
         <w:t>s</w:t>
       </w:r>
+      <w:proofErr w:type="spellEnd"/>
       <w:r>
         <w:rPr>
           <w:rFonts w:ascii="Cambria" w:hAnsi="Cambria"/>
@@ -4164,7 +4392,25 @@
           <w:sz w:val="24"/>
           <w:szCs w:val="24"/>
         </w:rPr>
-        <w:t>Implemented testFindAllAirports()  - Junit Test and Successful.</w:t>
+        <w:t xml:space="preserve">Implemented </w:t>
+      </w:r>
+      <w:proofErr w:type="spellStart"/>
+      <w:r>
+        <w:rPr>
+          <w:rFonts w:ascii="Cambria" w:hAnsi="Cambria"/>
+          <w:sz w:val="24"/>
+          <w:szCs w:val="24"/>
+        </w:rPr>
+        <w:t>testFindAllAirports</w:t>
+      </w:r>
+      <w:proofErr w:type="spellEnd"/>
+      <w:r>
+        <w:rPr>
+          <w:rFonts w:ascii="Cambria" w:hAnsi="Cambria"/>
+          <w:sz w:val="24"/>
+          <w:szCs w:val="24"/>
+        </w:rPr>
+        <w:t>()  - Junit Test and Successful.</w:t>
       </w:r>
       <w:r>
         <w:rPr>
@@ -4263,6 +4509,7 @@
         </w:rPr>
         <w:t xml:space="preserve">Implemented </w:t>
       </w:r>
+      <w:proofErr w:type="spellStart"/>
       <w:r>
         <w:rPr>
           <w:rFonts w:ascii="Cambria" w:hAnsi="Cambria"/>
@@ -4285,8 +4532,18 @@
           <w:sz w:val="24"/>
           <w:szCs w:val="24"/>
         </w:rPr>
-        <w:t xml:space="preserve">ById(int </w:t>
-      </w:r>
+        <w:t>ById</w:t>
+      </w:r>
+      <w:proofErr w:type="spellEnd"/>
+      <w:r>
+        <w:rPr>
+          <w:rFonts w:ascii="Cambria" w:hAnsi="Cambria"/>
+          <w:sz w:val="24"/>
+          <w:szCs w:val="24"/>
+        </w:rPr>
+        <w:t xml:space="preserve">(int </w:t>
+      </w:r>
+      <w:proofErr w:type="spellStart"/>
       <w:r>
         <w:rPr>
           <w:rFonts w:ascii="Cambria" w:hAnsi="Cambria"/>
@@ -4301,7 +4558,16 @@
           <w:sz w:val="24"/>
           <w:szCs w:val="24"/>
         </w:rPr>
-        <w:t>Id)</w:t>
+        <w:t>Id</w:t>
+      </w:r>
+      <w:proofErr w:type="spellEnd"/>
+      <w:r>
+        <w:rPr>
+          <w:rFonts w:ascii="Cambria" w:hAnsi="Cambria"/>
+          <w:sz w:val="24"/>
+          <w:szCs w:val="24"/>
+        </w:rPr>
+        <w:t>)</w:t>
       </w:r>
     </w:p>
     <w:p>
@@ -4416,7 +4682,25 @@
           <w:sz w:val="24"/>
           <w:szCs w:val="24"/>
         </w:rPr>
-        <w:t>Implemented testFindAirportById()  - Junit Test and Successful.</w:t>
+        <w:t xml:space="preserve">Implemented </w:t>
+      </w:r>
+      <w:proofErr w:type="spellStart"/>
+      <w:r>
+        <w:rPr>
+          <w:rFonts w:ascii="Cambria" w:hAnsi="Cambria"/>
+          <w:sz w:val="24"/>
+          <w:szCs w:val="24"/>
+        </w:rPr>
+        <w:t>testFindAirportById</w:t>
+      </w:r>
+      <w:proofErr w:type="spellEnd"/>
+      <w:r>
+        <w:rPr>
+          <w:rFonts w:ascii="Cambria" w:hAnsi="Cambria"/>
+          <w:sz w:val="24"/>
+          <w:szCs w:val="24"/>
+        </w:rPr>
+        <w:t>()  - Junit Test and Successful.</w:t>
       </w:r>
       <w:r>
         <w:rPr>
@@ -4566,13 +4850,41 @@
         </w:rPr>
         <w:t xml:space="preserve">Implemented </w:t>
       </w:r>
-      <w:r>
-        <w:rPr>
-          <w:rFonts w:ascii="Cambria" w:hAnsi="Cambria"/>
-          <w:sz w:val="24"/>
-          <w:szCs w:val="24"/>
-        </w:rPr>
-        <w:t>deleteAirportById(int airportId)</w:t>
+      <w:proofErr w:type="spellStart"/>
+      <w:r>
+        <w:rPr>
+          <w:rFonts w:ascii="Cambria" w:hAnsi="Cambria"/>
+          <w:sz w:val="24"/>
+          <w:szCs w:val="24"/>
+        </w:rPr>
+        <w:t>deleteAirportById</w:t>
+      </w:r>
+      <w:proofErr w:type="spellEnd"/>
+      <w:r>
+        <w:rPr>
+          <w:rFonts w:ascii="Cambria" w:hAnsi="Cambria"/>
+          <w:sz w:val="24"/>
+          <w:szCs w:val="24"/>
+        </w:rPr>
+        <w:t xml:space="preserve">(int </w:t>
+      </w:r>
+      <w:proofErr w:type="spellStart"/>
+      <w:r>
+        <w:rPr>
+          <w:rFonts w:ascii="Cambria" w:hAnsi="Cambria"/>
+          <w:sz w:val="24"/>
+          <w:szCs w:val="24"/>
+        </w:rPr>
+        <w:t>airportId</w:t>
+      </w:r>
+      <w:proofErr w:type="spellEnd"/>
+      <w:r>
+        <w:rPr>
+          <w:rFonts w:ascii="Cambria" w:hAnsi="Cambria"/>
+          <w:sz w:val="24"/>
+          <w:szCs w:val="24"/>
+        </w:rPr>
+        <w:t>)</w:t>
       </w:r>
     </w:p>
     <w:p>
@@ -4687,7 +4999,16 @@
           <w:sz w:val="24"/>
           <w:szCs w:val="24"/>
         </w:rPr>
-        <w:t>Implemented testD</w:t>
+        <w:t xml:space="preserve">Implemented </w:t>
+      </w:r>
+      <w:proofErr w:type="spellStart"/>
+      <w:r>
+        <w:rPr>
+          <w:rFonts w:ascii="Cambria" w:hAnsi="Cambria"/>
+          <w:sz w:val="24"/>
+          <w:szCs w:val="24"/>
+        </w:rPr>
+        <w:t>testD</w:t>
       </w:r>
       <w:r>
         <w:rPr>
@@ -4697,6 +5018,7 @@
         </w:rPr>
         <w:t>eleteAirportById</w:t>
       </w:r>
+      <w:proofErr w:type="spellEnd"/>
       <w:r>
         <w:rPr>
           <w:rFonts w:ascii="Cambria" w:hAnsi="Cambria"/>
@@ -4802,6 +5124,7 @@
         </w:rPr>
         <w:t xml:space="preserve">Implemented </w:t>
       </w:r>
+      <w:proofErr w:type="spellStart"/>
       <w:r>
         <w:rPr>
           <w:rFonts w:ascii="Cambria" w:hAnsi="Cambria"/>
@@ -4810,7 +5133,18 @@
           <w:sz w:val="24"/>
           <w:szCs w:val="24"/>
         </w:rPr>
-        <w:t>insertAirport(Airport airport)</w:t>
+        <w:t>insertAirport</w:t>
+      </w:r>
+      <w:proofErr w:type="spellEnd"/>
+      <w:r>
+        <w:rPr>
+          <w:rFonts w:ascii="Cambria" w:hAnsi="Cambria"/>
+          <w:i/>
+          <w:iCs/>
+          <w:sz w:val="24"/>
+          <w:szCs w:val="24"/>
+        </w:rPr>
+        <w:t>(Airport airport)</w:t>
       </w:r>
     </w:p>
     <w:p>
@@ -4926,7 +5260,16 @@
           <w:sz w:val="24"/>
           <w:szCs w:val="24"/>
         </w:rPr>
-        <w:t>Implemented testInsert</w:t>
+        <w:t xml:space="preserve">Implemented </w:t>
+      </w:r>
+      <w:proofErr w:type="spellStart"/>
+      <w:r>
+        <w:rPr>
+          <w:rFonts w:ascii="Cambria" w:hAnsi="Cambria"/>
+          <w:sz w:val="24"/>
+          <w:szCs w:val="24"/>
+        </w:rPr>
+        <w:t>testInsert</w:t>
       </w:r>
       <w:r>
         <w:rPr>
@@ -4936,6 +5279,7 @@
         </w:rPr>
         <w:t>Airport</w:t>
       </w:r>
+      <w:proofErr w:type="spellEnd"/>
       <w:r>
         <w:rPr>
           <w:rFonts w:ascii="Cambria" w:hAnsi="Cambria"/>
@@ -5103,7 +5447,25 @@
           <w:sz w:val="24"/>
           <w:szCs w:val="24"/>
         </w:rPr>
-        <w:t>Added FlightDaoInterface with Features 1-4.</w:t>
+        <w:t xml:space="preserve">Added </w:t>
+      </w:r>
+      <w:proofErr w:type="spellStart"/>
+      <w:r>
+        <w:rPr>
+          <w:rFonts w:ascii="Cambria" w:hAnsi="Cambria"/>
+          <w:sz w:val="24"/>
+          <w:szCs w:val="24"/>
+        </w:rPr>
+        <w:t>FlightDaoInterface</w:t>
+      </w:r>
+      <w:proofErr w:type="spellEnd"/>
+      <w:r>
+        <w:rPr>
+          <w:rFonts w:ascii="Cambria" w:hAnsi="Cambria"/>
+          <w:sz w:val="24"/>
+          <w:szCs w:val="24"/>
+        </w:rPr>
+        <w:t xml:space="preserve"> with Features 1-4.</w:t>
       </w:r>
       <w:r>
         <w:rPr>
@@ -5220,7 +5582,25 @@
           <w:sz w:val="24"/>
           <w:szCs w:val="24"/>
         </w:rPr>
-        <w:t>Implemented findAllFlights() method.</w:t>
+        <w:t xml:space="preserve">Implemented </w:t>
+      </w:r>
+      <w:proofErr w:type="spellStart"/>
+      <w:r>
+        <w:rPr>
+          <w:rFonts w:ascii="Cambria" w:hAnsi="Cambria"/>
+          <w:sz w:val="24"/>
+          <w:szCs w:val="24"/>
+        </w:rPr>
+        <w:t>findAllFlights</w:t>
+      </w:r>
+      <w:proofErr w:type="spellEnd"/>
+      <w:r>
+        <w:rPr>
+          <w:rFonts w:ascii="Cambria" w:hAnsi="Cambria"/>
+          <w:sz w:val="24"/>
+          <w:szCs w:val="24"/>
+        </w:rPr>
+        <w:t>() method.</w:t>
       </w:r>
     </w:p>
     <w:p>
@@ -5331,7 +5711,25 @@
           <w:sz w:val="24"/>
           <w:szCs w:val="24"/>
         </w:rPr>
-        <w:t>Implemented testFindAllFlights()  - Junit Test and Successful.</w:t>
+        <w:t xml:space="preserve">Implemented </w:t>
+      </w:r>
+      <w:proofErr w:type="spellStart"/>
+      <w:r>
+        <w:rPr>
+          <w:rFonts w:ascii="Cambria" w:hAnsi="Cambria"/>
+          <w:sz w:val="24"/>
+          <w:szCs w:val="24"/>
+        </w:rPr>
+        <w:t>testFindAllFlights</w:t>
+      </w:r>
+      <w:proofErr w:type="spellEnd"/>
+      <w:r>
+        <w:rPr>
+          <w:rFonts w:ascii="Cambria" w:hAnsi="Cambria"/>
+          <w:sz w:val="24"/>
+          <w:szCs w:val="24"/>
+        </w:rPr>
+        <w:t>()  - Junit Test and Successful.</w:t>
       </w:r>
       <w:r>
         <w:rPr>
@@ -5430,13 +5828,41 @@
         </w:rPr>
         <w:t xml:space="preserve">Implemented </w:t>
       </w:r>
-      <w:r>
-        <w:rPr>
-          <w:rFonts w:ascii="Cambria" w:hAnsi="Cambria"/>
-          <w:sz w:val="24"/>
-          <w:szCs w:val="24"/>
-        </w:rPr>
-        <w:t>findFlightById(int flightId)</w:t>
+      <w:proofErr w:type="spellStart"/>
+      <w:r>
+        <w:rPr>
+          <w:rFonts w:ascii="Cambria" w:hAnsi="Cambria"/>
+          <w:sz w:val="24"/>
+          <w:szCs w:val="24"/>
+        </w:rPr>
+        <w:t>findFlightById</w:t>
+      </w:r>
+      <w:proofErr w:type="spellEnd"/>
+      <w:r>
+        <w:rPr>
+          <w:rFonts w:ascii="Cambria" w:hAnsi="Cambria"/>
+          <w:sz w:val="24"/>
+          <w:szCs w:val="24"/>
+        </w:rPr>
+        <w:t xml:space="preserve">(int </w:t>
+      </w:r>
+      <w:proofErr w:type="spellStart"/>
+      <w:r>
+        <w:rPr>
+          <w:rFonts w:ascii="Cambria" w:hAnsi="Cambria"/>
+          <w:sz w:val="24"/>
+          <w:szCs w:val="24"/>
+        </w:rPr>
+        <w:t>flightId</w:t>
+      </w:r>
+      <w:proofErr w:type="spellEnd"/>
+      <w:r>
+        <w:rPr>
+          <w:rFonts w:ascii="Cambria" w:hAnsi="Cambria"/>
+          <w:sz w:val="24"/>
+          <w:szCs w:val="24"/>
+        </w:rPr>
+        <w:t>)</w:t>
       </w:r>
     </w:p>
     <w:p>
@@ -5521,6 +5947,7 @@
         </w:rPr>
         <w:t xml:space="preserve">Implemented </w:t>
       </w:r>
+      <w:proofErr w:type="spellStart"/>
       <w:r>
         <w:rPr>
           <w:rFonts w:ascii="Cambria" w:hAnsi="Cambria"/>
@@ -5535,7 +5962,16 @@
           <w:sz w:val="24"/>
           <w:szCs w:val="24"/>
         </w:rPr>
-        <w:t>indFlightById()</w:t>
+        <w:t>indFlightById</w:t>
+      </w:r>
+      <w:proofErr w:type="spellEnd"/>
+      <w:r>
+        <w:rPr>
+          <w:rFonts w:ascii="Cambria" w:hAnsi="Cambria"/>
+          <w:sz w:val="24"/>
+          <w:szCs w:val="24"/>
+        </w:rPr>
+        <w:t>()</w:t>
       </w:r>
       <w:r>
         <w:rPr>
@@ -5610,6 +6046,7 @@
         </w:rPr>
         <w:t xml:space="preserve">Implemented </w:t>
       </w:r>
+      <w:proofErr w:type="spellStart"/>
       <w:r>
         <w:rPr>
           <w:rFonts w:ascii="Cambria" w:hAnsi="Cambria"/>
@@ -5632,8 +6069,18 @@
           <w:sz w:val="24"/>
           <w:szCs w:val="24"/>
         </w:rPr>
-        <w:t xml:space="preserve">ById(int </w:t>
-      </w:r>
+        <w:t>ById</w:t>
+      </w:r>
+      <w:proofErr w:type="spellEnd"/>
+      <w:r>
+        <w:rPr>
+          <w:rFonts w:ascii="Cambria" w:hAnsi="Cambria"/>
+          <w:sz w:val="24"/>
+          <w:szCs w:val="24"/>
+        </w:rPr>
+        <w:t xml:space="preserve">(int </w:t>
+      </w:r>
+      <w:proofErr w:type="spellStart"/>
       <w:r>
         <w:rPr>
           <w:rFonts w:ascii="Cambria" w:hAnsi="Cambria"/>
@@ -5642,6 +6089,7 @@
         </w:rPr>
         <w:t>flightId</w:t>
       </w:r>
+      <w:proofErr w:type="spellEnd"/>
       <w:r>
         <w:rPr>
           <w:rFonts w:ascii="Cambria" w:hAnsi="Cambria"/>
@@ -5733,13 +6181,23 @@
         </w:rPr>
         <w:t xml:space="preserve">Implemented </w:t>
       </w:r>
-      <w:r>
-        <w:rPr>
-          <w:rFonts w:ascii="Cambria" w:hAnsi="Cambria"/>
-          <w:sz w:val="24"/>
-          <w:szCs w:val="24"/>
-        </w:rPr>
-        <w:t>testDeleteFlightById()</w:t>
+      <w:proofErr w:type="spellStart"/>
+      <w:r>
+        <w:rPr>
+          <w:rFonts w:ascii="Cambria" w:hAnsi="Cambria"/>
+          <w:sz w:val="24"/>
+          <w:szCs w:val="24"/>
+        </w:rPr>
+        <w:t>testDeleteFlightById</w:t>
+      </w:r>
+      <w:proofErr w:type="spellEnd"/>
+      <w:r>
+        <w:rPr>
+          <w:rFonts w:ascii="Cambria" w:hAnsi="Cambria"/>
+          <w:sz w:val="24"/>
+          <w:szCs w:val="24"/>
+        </w:rPr>
+        <w:t>()</w:t>
       </w:r>
       <w:r>
         <w:rPr>
@@ -5816,13 +6274,23 @@
         </w:rPr>
         <w:t xml:space="preserve">Implemented </w:t>
       </w:r>
-      <w:r>
-        <w:rPr>
-          <w:rFonts w:ascii="Cambria" w:hAnsi="Cambria"/>
-          <w:sz w:val="24"/>
-          <w:szCs w:val="24"/>
-        </w:rPr>
-        <w:t>insertFlight(Flight flight)</w:t>
+      <w:proofErr w:type="spellStart"/>
+      <w:r>
+        <w:rPr>
+          <w:rFonts w:ascii="Cambria" w:hAnsi="Cambria"/>
+          <w:sz w:val="24"/>
+          <w:szCs w:val="24"/>
+        </w:rPr>
+        <w:t>insertFlight</w:t>
+      </w:r>
+      <w:proofErr w:type="spellEnd"/>
+      <w:r>
+        <w:rPr>
+          <w:rFonts w:ascii="Cambria" w:hAnsi="Cambria"/>
+          <w:sz w:val="24"/>
+          <w:szCs w:val="24"/>
+        </w:rPr>
+        <w:t>(Flight flight)</w:t>
       </w:r>
       <w:r>
         <w:rPr>
@@ -5839,6 +6307,115 @@
           <w:szCs w:val="24"/>
         </w:rPr>
         <w:t>method.</w:t>
+      </w:r>
+      <w:r>
+        <w:rPr>
+          <w:rFonts w:ascii="Cambria" w:hAnsi="Cambria"/>
+          <w:sz w:val="24"/>
+          <w:szCs w:val="24"/>
+        </w:rPr>
+        <w:br/>
+      </w:r>
+      <w:r>
+        <w:rPr>
+          <w:rFonts w:ascii="Cambria" w:hAnsi="Cambria"/>
+          <w:sz w:val="24"/>
+          <w:szCs w:val="24"/>
+        </w:rPr>
+        <w:br/>
+      </w:r>
+      <w:r>
+        <w:rPr>
+          <w:rFonts w:ascii="Cambria" w:hAnsi="Cambria"/>
+          <w:b/>
+          <w:bCs/>
+          <w:sz w:val="24"/>
+          <w:szCs w:val="24"/>
+          <w:u w:val="single"/>
+        </w:rPr>
+        <w:t xml:space="preserve">25/03/23: </w:t>
+      </w:r>
+      <w:r>
+        <w:rPr>
+          <w:rFonts w:ascii="Cambria" w:hAnsi="Cambria"/>
+          <w:b/>
+          <w:bCs/>
+          <w:sz w:val="24"/>
+          <w:szCs w:val="24"/>
+        </w:rPr>
+        <w:t>(17:</w:t>
+      </w:r>
+      <w:r>
+        <w:rPr>
+          <w:rFonts w:ascii="Cambria" w:hAnsi="Cambria"/>
+          <w:b/>
+          <w:bCs/>
+          <w:sz w:val="24"/>
+          <w:szCs w:val="24"/>
+        </w:rPr>
+        <w:t>2</w:t>
+      </w:r>
+      <w:r>
+        <w:rPr>
+          <w:rFonts w:ascii="Cambria" w:hAnsi="Cambria"/>
+          <w:b/>
+          <w:bCs/>
+          <w:sz w:val="24"/>
+          <w:szCs w:val="24"/>
+        </w:rPr>
+        <w:t>9</w:t>
+      </w:r>
+      <w:r>
+        <w:rPr>
+          <w:rFonts w:ascii="Cambria" w:hAnsi="Cambria"/>
+          <w:b/>
+          <w:bCs/>
+          <w:sz w:val="24"/>
+          <w:szCs w:val="24"/>
+        </w:rPr>
+        <w:t xml:space="preserve"> PM ) </w:t>
+      </w:r>
+      <w:r>
+        <w:rPr>
+          <w:rFonts w:ascii="Cambria" w:hAnsi="Cambria"/>
+          <w:sz w:val="24"/>
+          <w:szCs w:val="24"/>
+        </w:rPr>
+        <w:t xml:space="preserve">Implemented </w:t>
+      </w:r>
+      <w:proofErr w:type="spellStart"/>
+      <w:r>
+        <w:rPr>
+          <w:rFonts w:ascii="Cambria" w:hAnsi="Cambria"/>
+          <w:sz w:val="24"/>
+          <w:szCs w:val="24"/>
+        </w:rPr>
+        <w:t>test</w:t>
+      </w:r>
+      <w:r>
+        <w:rPr>
+          <w:rFonts w:ascii="Cambria" w:hAnsi="Cambria"/>
+          <w:sz w:val="24"/>
+          <w:szCs w:val="24"/>
+        </w:rPr>
+        <w:t>InsertFlight</w:t>
+      </w:r>
+      <w:proofErr w:type="spellEnd"/>
+      <w:r>
+        <w:rPr>
+          <w:rFonts w:ascii="Cambria" w:hAnsi="Cambria"/>
+          <w:sz w:val="24"/>
+          <w:szCs w:val="24"/>
+        </w:rPr>
+        <w:t>()</w:t>
+      </w:r>
+      <w:r>
+        <w:rPr>
+          <w:rFonts w:ascii="Cambria" w:hAnsi="Cambria"/>
+          <w:sz w:val="24"/>
+          <w:szCs w:val="24"/>
+        </w:rPr>
+        <w:t>- Junit Test and successful.</w:t>
       </w:r>
       <w:r>
         <w:rPr>
@@ -6507,6 +7084,7 @@
   <w:style w:type="character" w:default="1" w:styleId="DefaultParagraphFont">
     <w:name w:val="Default Paragraph Font"/>
     <w:uiPriority w:val="1"/>
+    <w:semiHidden/>
     <w:unhideWhenUsed/>
   </w:style>
   <w:style w:type="table" w:default="1" w:styleId="TableNormal">

</xml_diff>

<commit_message>
Added BookingDaoInterface with Features 1-4.
</commit_message>
<xml_diff>
--- a/PROJECT LOG AND IDEAS.docx
+++ b/PROJECT LOG AND IDEAS.docx
@@ -6353,6 +6353,85 @@
           <w:sz w:val="24"/>
           <w:szCs w:val="24"/>
         </w:rPr>
+        <w:t>29</w:t>
+      </w:r>
+      <w:r>
+        <w:rPr>
+          <w:rFonts w:ascii="Cambria" w:hAnsi="Cambria"/>
+          <w:b/>
+          <w:bCs/>
+          <w:sz w:val="24"/>
+          <w:szCs w:val="24"/>
+        </w:rPr>
+        <w:t xml:space="preserve"> PM ) </w:t>
+      </w:r>
+      <w:r>
+        <w:rPr>
+          <w:rFonts w:ascii="Cambria" w:hAnsi="Cambria"/>
+          <w:sz w:val="24"/>
+          <w:szCs w:val="24"/>
+        </w:rPr>
+        <w:t xml:space="preserve">Implemented </w:t>
+      </w:r>
+      <w:proofErr w:type="spellStart"/>
+      <w:r>
+        <w:rPr>
+          <w:rFonts w:ascii="Cambria" w:hAnsi="Cambria"/>
+          <w:sz w:val="24"/>
+          <w:szCs w:val="24"/>
+        </w:rPr>
+        <w:t>test</w:t>
+      </w:r>
+      <w:r>
+        <w:rPr>
+          <w:rFonts w:ascii="Cambria" w:hAnsi="Cambria"/>
+          <w:sz w:val="24"/>
+          <w:szCs w:val="24"/>
+        </w:rPr>
+        <w:t>InsertFlight</w:t>
+      </w:r>
+      <w:proofErr w:type="spellEnd"/>
+      <w:r>
+        <w:rPr>
+          <w:rFonts w:ascii="Cambria" w:hAnsi="Cambria"/>
+          <w:sz w:val="24"/>
+          <w:szCs w:val="24"/>
+        </w:rPr>
+        <w:t>()</w:t>
+      </w:r>
+      <w:r>
+        <w:rPr>
+          <w:rFonts w:ascii="Cambria" w:hAnsi="Cambria"/>
+          <w:sz w:val="24"/>
+          <w:szCs w:val="24"/>
+        </w:rPr>
+        <w:t>- Junit Test and successful.</w:t>
+      </w:r>
+      <w:r>
+        <w:rPr>
+          <w:rFonts w:ascii="Cambria" w:hAnsi="Cambria"/>
+          <w:sz w:val="24"/>
+          <w:szCs w:val="24"/>
+        </w:rPr>
+        <w:br/>
+      </w:r>
+      <w:r>
+        <w:rPr>
+          <w:rFonts w:ascii="Cambria" w:hAnsi="Cambria"/>
+          <w:sz w:val="24"/>
+          <w:szCs w:val="24"/>
+        </w:rPr>
+        <w:br/>
+      </w:r>
+      <w:r>
+        <w:rPr>
+          <w:rFonts w:ascii="Cambria" w:hAnsi="Cambria"/>
+          <w:b/>
+          <w:bCs/>
+          <w:sz w:val="24"/>
+          <w:szCs w:val="24"/>
+          <w:u w:val="single"/>
+        </w:rPr>
         <w:t>2</w:t>
       </w:r>
       <w:r>
@@ -6362,26 +6441,98 @@
           <w:bCs/>
           <w:sz w:val="24"/>
           <w:szCs w:val="24"/>
-        </w:rPr>
-        <w:t>9</w:t>
-      </w:r>
-      <w:r>
-        <w:rPr>
-          <w:rFonts w:ascii="Cambria" w:hAnsi="Cambria"/>
-          <w:b/>
-          <w:bCs/>
-          <w:sz w:val="24"/>
-          <w:szCs w:val="24"/>
-        </w:rPr>
-        <w:t xml:space="preserve"> PM ) </w:t>
-      </w:r>
-      <w:r>
-        <w:rPr>
-          <w:rFonts w:ascii="Cambria" w:hAnsi="Cambria"/>
-          <w:sz w:val="24"/>
-          <w:szCs w:val="24"/>
-        </w:rPr>
-        <w:t xml:space="preserve">Implemented </w:t>
+          <w:u w:val="single"/>
+        </w:rPr>
+        <w:t>5</w:t>
+      </w:r>
+      <w:r>
+        <w:rPr>
+          <w:rFonts w:ascii="Cambria" w:hAnsi="Cambria"/>
+          <w:b/>
+          <w:bCs/>
+          <w:sz w:val="24"/>
+          <w:szCs w:val="24"/>
+          <w:u w:val="single"/>
+        </w:rPr>
+        <w:t xml:space="preserve">/03/23: </w:t>
+      </w:r>
+      <w:r>
+        <w:rPr>
+          <w:rFonts w:ascii="Cambria" w:hAnsi="Cambria"/>
+          <w:b/>
+          <w:bCs/>
+          <w:sz w:val="24"/>
+          <w:szCs w:val="24"/>
+        </w:rPr>
+        <w:t>(</w:t>
+      </w:r>
+      <w:r>
+        <w:rPr>
+          <w:rFonts w:ascii="Cambria" w:hAnsi="Cambria"/>
+          <w:b/>
+          <w:bCs/>
+          <w:sz w:val="24"/>
+          <w:szCs w:val="24"/>
+        </w:rPr>
+        <w:t>17</w:t>
+      </w:r>
+      <w:r>
+        <w:rPr>
+          <w:rFonts w:ascii="Cambria" w:hAnsi="Cambria"/>
+          <w:b/>
+          <w:bCs/>
+          <w:sz w:val="24"/>
+          <w:szCs w:val="24"/>
+        </w:rPr>
+        <w:t>:</w:t>
+      </w:r>
+      <w:r>
+        <w:rPr>
+          <w:rFonts w:ascii="Cambria" w:hAnsi="Cambria"/>
+          <w:b/>
+          <w:bCs/>
+          <w:sz w:val="24"/>
+          <w:szCs w:val="24"/>
+        </w:rPr>
+        <w:t>51</w:t>
+      </w:r>
+      <w:r>
+        <w:rPr>
+          <w:rFonts w:ascii="Cambria" w:hAnsi="Cambria"/>
+          <w:b/>
+          <w:bCs/>
+          <w:sz w:val="24"/>
+          <w:szCs w:val="24"/>
+        </w:rPr>
+        <w:t xml:space="preserve"> PM </w:t>
+      </w:r>
+      <w:r>
+        <w:rPr>
+          <w:rFonts w:ascii="Cambria" w:hAnsi="Cambria"/>
+          <w:b/>
+          <w:bCs/>
+          <w:sz w:val="24"/>
+          <w:szCs w:val="24"/>
+        </w:rPr>
+        <w:t>)</w:t>
+      </w:r>
+      <w:r>
+        <w:rPr>
+          <w:rFonts w:ascii="Cambria" w:hAnsi="Cambria"/>
+          <w:b/>
+          <w:bCs/>
+          <w:sz w:val="24"/>
+          <w:szCs w:val="24"/>
+        </w:rPr>
+        <w:t xml:space="preserve"> </w:t>
+      </w:r>
+      <w:r>
+        <w:rPr>
+          <w:rFonts w:ascii="Cambria" w:hAnsi="Cambria"/>
+          <w:sz w:val="24"/>
+          <w:szCs w:val="24"/>
+        </w:rPr>
+        <w:t xml:space="preserve">Added </w:t>
       </w:r>
       <w:proofErr w:type="spellStart"/>
       <w:r>
@@ -6390,15 +6541,15 @@
           <w:sz w:val="24"/>
           <w:szCs w:val="24"/>
         </w:rPr>
-        <w:t>test</w:t>
-      </w:r>
-      <w:r>
-        <w:rPr>
-          <w:rFonts w:ascii="Cambria" w:hAnsi="Cambria"/>
-          <w:sz w:val="24"/>
-          <w:szCs w:val="24"/>
-        </w:rPr>
-        <w:t>InsertFlight</w:t>
+        <w:t>Booking</w:t>
+      </w:r>
+      <w:r>
+        <w:rPr>
+          <w:rFonts w:ascii="Cambria" w:hAnsi="Cambria"/>
+          <w:sz w:val="24"/>
+          <w:szCs w:val="24"/>
+        </w:rPr>
+        <w:t>DaoInterface</w:t>
       </w:r>
       <w:proofErr w:type="spellEnd"/>
       <w:r>
@@ -6407,23 +6558,7 @@
           <w:sz w:val="24"/>
           <w:szCs w:val="24"/>
         </w:rPr>
-        <w:t>()</w:t>
-      </w:r>
-      <w:r>
-        <w:rPr>
-          <w:rFonts w:ascii="Cambria" w:hAnsi="Cambria"/>
-          <w:sz w:val="24"/>
-          <w:szCs w:val="24"/>
-        </w:rPr>
-        <w:t>- Junit Test and successful.</w:t>
-      </w:r>
-      <w:r>
-        <w:rPr>
-          <w:rFonts w:ascii="Cambria" w:hAnsi="Cambria"/>
-          <w:sz w:val="24"/>
-          <w:szCs w:val="24"/>
-        </w:rPr>
-        <w:br/>
+        <w:t xml:space="preserve"> with Features 1-4.</w:t>
       </w:r>
       <w:r>
         <w:rPr>

</xml_diff>

<commit_message>
testFindAllBookings()  - Junit Test and Successful
</commit_message>
<xml_diff>
--- a/PROJECT LOG AND IDEAS.docx
+++ b/PROJECT LOG AND IDEAS.docx
@@ -6552,7 +6552,7 @@
           <w:szCs w:val="24"/>
           <w:u w:val="single"/>
         </w:rPr>
-        <w:t>4</w:t>
+        <w:t>5</w:t>
       </w:r>
       <w:r>
         <w:rPr>
@@ -6583,7 +6583,158 @@
           <w:sz w:val="24"/>
           <w:szCs w:val="24"/>
         </w:rPr>
-        <w:t>17</w:t>
+        <w:t>17:</w:t>
+      </w:r>
+      <w:r>
+        <w:rPr>
+          <w:rFonts w:ascii="Cambria" w:hAnsi="Cambria"/>
+          <w:b/>
+          <w:bCs/>
+          <w:sz w:val="24"/>
+          <w:szCs w:val="24"/>
+        </w:rPr>
+        <w:t>58</w:t>
+      </w:r>
+      <w:r>
+        <w:rPr>
+          <w:rFonts w:ascii="Cambria" w:hAnsi="Cambria"/>
+          <w:b/>
+          <w:bCs/>
+          <w:sz w:val="24"/>
+          <w:szCs w:val="24"/>
+        </w:rPr>
+        <w:t xml:space="preserve"> PM </w:t>
+      </w:r>
+      <w:r>
+        <w:rPr>
+          <w:rFonts w:ascii="Cambria" w:hAnsi="Cambria"/>
+          <w:b/>
+          <w:bCs/>
+          <w:sz w:val="24"/>
+          <w:szCs w:val="24"/>
+        </w:rPr>
+        <w:t>)</w:t>
+      </w:r>
+      <w:r>
+        <w:rPr>
+          <w:rFonts w:ascii="Cambria" w:hAnsi="Cambria"/>
+          <w:b/>
+          <w:bCs/>
+          <w:sz w:val="24"/>
+          <w:szCs w:val="24"/>
+        </w:rPr>
+        <w:t xml:space="preserve"> </w:t>
+      </w:r>
+      <w:r>
+        <w:rPr>
+          <w:rFonts w:ascii="Cambria" w:hAnsi="Cambria"/>
+          <w:sz w:val="24"/>
+          <w:szCs w:val="24"/>
+        </w:rPr>
+        <w:t xml:space="preserve">Implemented </w:t>
+      </w:r>
+      <w:proofErr w:type="spellStart"/>
+      <w:r>
+        <w:rPr>
+          <w:rFonts w:ascii="Cambria" w:hAnsi="Cambria"/>
+          <w:sz w:val="24"/>
+          <w:szCs w:val="24"/>
+        </w:rPr>
+        <w:t>findAll</w:t>
+      </w:r>
+      <w:r>
+        <w:rPr>
+          <w:rFonts w:ascii="Cambria" w:hAnsi="Cambria"/>
+          <w:sz w:val="24"/>
+          <w:szCs w:val="24"/>
+        </w:rPr>
+        <w:t>Booking</w:t>
+      </w:r>
+      <w:r>
+        <w:rPr>
+          <w:rFonts w:ascii="Cambria" w:hAnsi="Cambria"/>
+          <w:sz w:val="24"/>
+          <w:szCs w:val="24"/>
+        </w:rPr>
+        <w:t>s</w:t>
+      </w:r>
+      <w:proofErr w:type="spellEnd"/>
+      <w:r>
+        <w:rPr>
+          <w:rFonts w:ascii="Cambria" w:hAnsi="Cambria"/>
+          <w:sz w:val="24"/>
+          <w:szCs w:val="24"/>
+        </w:rPr>
+        <w:t>() method.</w:t>
+      </w:r>
+      <w:r>
+        <w:rPr>
+          <w:rFonts w:ascii="Cambria" w:hAnsi="Cambria"/>
+          <w:sz w:val="24"/>
+          <w:szCs w:val="24"/>
+        </w:rPr>
+        <w:br/>
+      </w:r>
+      <w:r>
+        <w:rPr>
+          <w:rFonts w:ascii="Cambria" w:hAnsi="Cambria"/>
+          <w:sz w:val="24"/>
+          <w:szCs w:val="24"/>
+        </w:rPr>
+        <w:br/>
+      </w:r>
+      <w:r>
+        <w:rPr>
+          <w:rFonts w:ascii="Cambria" w:hAnsi="Cambria"/>
+          <w:b/>
+          <w:bCs/>
+          <w:sz w:val="24"/>
+          <w:szCs w:val="24"/>
+          <w:u w:val="single"/>
+        </w:rPr>
+        <w:t>2</w:t>
+      </w:r>
+      <w:r>
+        <w:rPr>
+          <w:rFonts w:ascii="Cambria" w:hAnsi="Cambria"/>
+          <w:b/>
+          <w:bCs/>
+          <w:sz w:val="24"/>
+          <w:szCs w:val="24"/>
+          <w:u w:val="single"/>
+        </w:rPr>
+        <w:t>5</w:t>
+      </w:r>
+      <w:r>
+        <w:rPr>
+          <w:rFonts w:ascii="Cambria" w:hAnsi="Cambria"/>
+          <w:b/>
+          <w:bCs/>
+          <w:sz w:val="24"/>
+          <w:szCs w:val="24"/>
+          <w:u w:val="single"/>
+        </w:rPr>
+        <w:t xml:space="preserve">/03/23: </w:t>
+      </w:r>
+      <w:r>
+        <w:rPr>
+          <w:rFonts w:ascii="Cambria" w:hAnsi="Cambria"/>
+          <w:b/>
+          <w:bCs/>
+          <w:sz w:val="24"/>
+          <w:szCs w:val="24"/>
+        </w:rPr>
+        <w:t>(</w:t>
+      </w:r>
+      <w:r>
+        <w:rPr>
+          <w:rFonts w:ascii="Cambria" w:hAnsi="Cambria"/>
+          <w:b/>
+          <w:bCs/>
+          <w:sz w:val="24"/>
+          <w:szCs w:val="24"/>
+        </w:rPr>
+        <w:t>18</w:t>
       </w:r>
       <w:r>
         <w:rPr>
@@ -6603,7 +6754,7 @@
           <w:sz w:val="24"/>
           <w:szCs w:val="24"/>
         </w:rPr>
-        <w:t>58</w:t>
+        <w:t>00</w:t>
       </w:r>
       <w:r>
         <w:rPr>
@@ -6650,23 +6801,15 @@
           <w:sz w:val="24"/>
           <w:szCs w:val="24"/>
         </w:rPr>
-        <w:t>findAll</w:t>
-      </w:r>
-      <w:r>
-        <w:rPr>
-          <w:rFonts w:ascii="Cambria" w:hAnsi="Cambria"/>
-          <w:sz w:val="24"/>
-          <w:szCs w:val="24"/>
-        </w:rPr>
-        <w:t>Booking</w:t>
-      </w:r>
-      <w:r>
-        <w:rPr>
-          <w:rFonts w:ascii="Cambria" w:hAnsi="Cambria"/>
-          <w:sz w:val="24"/>
-          <w:szCs w:val="24"/>
-        </w:rPr>
-        <w:t>s</w:t>
+        <w:t>testFindAll</w:t>
+      </w:r>
+      <w:r>
+        <w:rPr>
+          <w:rFonts w:ascii="Cambria" w:hAnsi="Cambria"/>
+          <w:sz w:val="24"/>
+          <w:szCs w:val="24"/>
+        </w:rPr>
+        <w:t>Bookings</w:t>
       </w:r>
       <w:proofErr w:type="spellEnd"/>
       <w:r>
@@ -6675,7 +6818,7 @@
           <w:sz w:val="24"/>
           <w:szCs w:val="24"/>
         </w:rPr>
-        <w:t>() method.</w:t>
+        <w:t>()  - Junit Test and Successful</w:t>
       </w:r>
       <w:r>
         <w:rPr>

</xml_diff>

<commit_message>
Implemented findBookingById(int bookingId) method
</commit_message>
<xml_diff>
--- a/PROJECT LOG AND IDEAS.docx
+++ b/PROJECT LOG AND IDEAS.docx
@@ -6734,27 +6734,152 @@
           <w:sz w:val="24"/>
           <w:szCs w:val="24"/>
         </w:rPr>
-        <w:t>18</w:t>
-      </w:r>
-      <w:r>
-        <w:rPr>
-          <w:rFonts w:ascii="Cambria" w:hAnsi="Cambria"/>
-          <w:b/>
-          <w:bCs/>
-          <w:sz w:val="24"/>
-          <w:szCs w:val="24"/>
-        </w:rPr>
-        <w:t>:</w:t>
-      </w:r>
-      <w:r>
-        <w:rPr>
-          <w:rFonts w:ascii="Cambria" w:hAnsi="Cambria"/>
-          <w:b/>
-          <w:bCs/>
-          <w:sz w:val="24"/>
-          <w:szCs w:val="24"/>
-        </w:rPr>
-        <w:t>00</w:t>
+        <w:t xml:space="preserve">18:00 PM </w:t>
+      </w:r>
+      <w:r>
+        <w:rPr>
+          <w:rFonts w:ascii="Cambria" w:hAnsi="Cambria"/>
+          <w:b/>
+          <w:bCs/>
+          <w:sz w:val="24"/>
+          <w:szCs w:val="24"/>
+        </w:rPr>
+        <w:t>)</w:t>
+      </w:r>
+      <w:r>
+        <w:rPr>
+          <w:rFonts w:ascii="Cambria" w:hAnsi="Cambria"/>
+          <w:b/>
+          <w:bCs/>
+          <w:sz w:val="24"/>
+          <w:szCs w:val="24"/>
+        </w:rPr>
+        <w:t xml:space="preserve"> </w:t>
+      </w:r>
+      <w:r>
+        <w:rPr>
+          <w:rFonts w:ascii="Cambria" w:hAnsi="Cambria"/>
+          <w:sz w:val="24"/>
+          <w:szCs w:val="24"/>
+        </w:rPr>
+        <w:t xml:space="preserve">Implemented </w:t>
+      </w:r>
+      <w:proofErr w:type="spellStart"/>
+      <w:r>
+        <w:rPr>
+          <w:rFonts w:ascii="Cambria" w:hAnsi="Cambria"/>
+          <w:sz w:val="24"/>
+          <w:szCs w:val="24"/>
+        </w:rPr>
+        <w:t>testFindAllBookings</w:t>
+      </w:r>
+      <w:proofErr w:type="spellEnd"/>
+      <w:r>
+        <w:rPr>
+          <w:rFonts w:ascii="Cambria" w:hAnsi="Cambria"/>
+          <w:sz w:val="24"/>
+          <w:szCs w:val="24"/>
+        </w:rPr>
+        <w:t>()  - Junit Test and Successful</w:t>
+      </w:r>
+      <w:r>
+        <w:rPr>
+          <w:rFonts w:ascii="Cambria" w:hAnsi="Cambria"/>
+          <w:sz w:val="24"/>
+          <w:szCs w:val="24"/>
+        </w:rPr>
+        <w:br/>
+      </w:r>
+      <w:r>
+        <w:rPr>
+          <w:rFonts w:ascii="Cambria" w:hAnsi="Cambria"/>
+          <w:sz w:val="24"/>
+          <w:szCs w:val="24"/>
+        </w:rPr>
+        <w:br/>
+      </w:r>
+      <w:r>
+        <w:rPr>
+          <w:rFonts w:ascii="Cambria" w:hAnsi="Cambria"/>
+          <w:b/>
+          <w:bCs/>
+          <w:sz w:val="24"/>
+          <w:szCs w:val="24"/>
+          <w:u w:val="single"/>
+        </w:rPr>
+        <w:t>2</w:t>
+      </w:r>
+      <w:r>
+        <w:rPr>
+          <w:rFonts w:ascii="Cambria" w:hAnsi="Cambria"/>
+          <w:b/>
+          <w:bCs/>
+          <w:sz w:val="24"/>
+          <w:szCs w:val="24"/>
+          <w:u w:val="single"/>
+        </w:rPr>
+        <w:t>5</w:t>
+      </w:r>
+      <w:r>
+        <w:rPr>
+          <w:rFonts w:ascii="Cambria" w:hAnsi="Cambria"/>
+          <w:b/>
+          <w:bCs/>
+          <w:sz w:val="24"/>
+          <w:szCs w:val="24"/>
+          <w:u w:val="single"/>
+        </w:rPr>
+        <w:t xml:space="preserve">/03/23: </w:t>
+      </w:r>
+      <w:r>
+        <w:rPr>
+          <w:rFonts w:ascii="Cambria" w:hAnsi="Cambria"/>
+          <w:b/>
+          <w:bCs/>
+          <w:sz w:val="24"/>
+          <w:szCs w:val="24"/>
+        </w:rPr>
+        <w:t>(</w:t>
+      </w:r>
+      <w:r>
+        <w:rPr>
+          <w:rFonts w:ascii="Cambria" w:hAnsi="Cambria"/>
+          <w:b/>
+          <w:bCs/>
+          <w:sz w:val="24"/>
+          <w:szCs w:val="24"/>
+        </w:rPr>
+        <w:t>1</w:t>
+      </w:r>
+      <w:r>
+        <w:rPr>
+          <w:rFonts w:ascii="Cambria" w:hAnsi="Cambria"/>
+          <w:b/>
+          <w:bCs/>
+          <w:sz w:val="24"/>
+          <w:szCs w:val="24"/>
+        </w:rPr>
+        <w:t>8</w:t>
+      </w:r>
+      <w:r>
+        <w:rPr>
+          <w:rFonts w:ascii="Cambria" w:hAnsi="Cambria"/>
+          <w:b/>
+          <w:bCs/>
+          <w:sz w:val="24"/>
+          <w:szCs w:val="24"/>
+        </w:rPr>
+        <w:t>:0</w:t>
+      </w:r>
+      <w:r>
+        <w:rPr>
+          <w:rFonts w:ascii="Cambria" w:hAnsi="Cambria"/>
+          <w:b/>
+          <w:bCs/>
+          <w:sz w:val="24"/>
+          <w:szCs w:val="24"/>
+        </w:rPr>
+        <w:t>5</w:t>
       </w:r>
       <w:r>
         <w:rPr>
@@ -6801,15 +6926,23 @@
           <w:sz w:val="24"/>
           <w:szCs w:val="24"/>
         </w:rPr>
-        <w:t>testFindAll</w:t>
-      </w:r>
-      <w:r>
-        <w:rPr>
-          <w:rFonts w:ascii="Cambria" w:hAnsi="Cambria"/>
-          <w:sz w:val="24"/>
-          <w:szCs w:val="24"/>
-        </w:rPr>
-        <w:t>Bookings</w:t>
+        <w:t>fin</w:t>
+      </w:r>
+      <w:r>
+        <w:rPr>
+          <w:rFonts w:ascii="Cambria" w:hAnsi="Cambria"/>
+          <w:sz w:val="24"/>
+          <w:szCs w:val="24"/>
+        </w:rPr>
+        <w:t>dBooking</w:t>
+      </w:r>
+      <w:r>
+        <w:rPr>
+          <w:rFonts w:ascii="Cambria" w:hAnsi="Cambria"/>
+          <w:sz w:val="24"/>
+          <w:szCs w:val="24"/>
+        </w:rPr>
+        <w:t>ById</w:t>
       </w:r>
       <w:proofErr w:type="spellEnd"/>
       <w:r>
@@ -6818,22 +6951,65 @@
           <w:sz w:val="24"/>
           <w:szCs w:val="24"/>
         </w:rPr>
-        <w:t>()  - Junit Test and Successful</w:t>
-      </w:r>
-      <w:r>
-        <w:rPr>
-          <w:rFonts w:ascii="Cambria" w:hAnsi="Cambria"/>
-          <w:sz w:val="24"/>
-          <w:szCs w:val="24"/>
-        </w:rPr>
-        <w:br/>
-      </w:r>
-      <w:r>
-        <w:rPr>
-          <w:rFonts w:ascii="Cambria" w:hAnsi="Cambria"/>
-          <w:sz w:val="24"/>
-          <w:szCs w:val="24"/>
-        </w:rPr>
+        <w:t xml:space="preserve">(int </w:t>
+      </w:r>
+      <w:proofErr w:type="spellStart"/>
+      <w:r>
+        <w:rPr>
+          <w:rFonts w:ascii="Cambria" w:hAnsi="Cambria"/>
+          <w:sz w:val="24"/>
+          <w:szCs w:val="24"/>
+        </w:rPr>
+        <w:t>booking</w:t>
+      </w:r>
+      <w:r>
+        <w:rPr>
+          <w:rFonts w:ascii="Cambria" w:hAnsi="Cambria"/>
+          <w:sz w:val="24"/>
+          <w:szCs w:val="24"/>
+        </w:rPr>
+        <w:t>Id</w:t>
+      </w:r>
+      <w:proofErr w:type="spellEnd"/>
+      <w:r>
+        <w:rPr>
+          <w:rFonts w:ascii="Cambria" w:hAnsi="Cambria"/>
+          <w:sz w:val="24"/>
+          <w:szCs w:val="24"/>
+        </w:rPr>
+        <w:t>)</w:t>
+      </w:r>
+      <w:r>
+        <w:rPr>
+          <w:rFonts w:ascii="Cambria" w:hAnsi="Cambria"/>
+          <w:sz w:val="24"/>
+          <w:szCs w:val="24"/>
+        </w:rPr>
+        <w:t xml:space="preserve"> </w:t>
+      </w:r>
+      <w:r>
+        <w:rPr>
+          <w:rFonts w:ascii="Cambria" w:hAnsi="Cambria"/>
+          <w:sz w:val="24"/>
+          <w:szCs w:val="24"/>
+        </w:rPr>
+        <w:t>method.</w:t>
+      </w:r>
+      <w:r>
+        <w:rPr>
+          <w:rFonts w:ascii="Cambria" w:hAnsi="Cambria"/>
+          <w:sz w:val="24"/>
+          <w:szCs w:val="24"/>
+        </w:rPr>
+        <w:br/>
+      </w:r>
+      <w:r>
+        <w:rPr>
+          <w:rFonts w:ascii="Cambria" w:hAnsi="Cambria"/>
+          <w:sz w:val="24"/>
+          <w:szCs w:val="24"/>
+        </w:rPr>
+        <w:lastRenderedPageBreak/>
         <w:br/>
       </w:r>
     </w:p>
@@ -6852,7 +7028,6 @@
           <w:sz w:val="24"/>
           <w:szCs w:val="24"/>
         </w:rPr>
-        <w:lastRenderedPageBreak/>
         <w:br/>
       </w:r>
       <w:r>

</xml_diff>

<commit_message>
testFindBookingById()- Junit Test and successful
</commit_message>
<xml_diff>
--- a/PROJECT LOG AND IDEAS.docx
+++ b/PROJECT LOG AND IDEAS.docx
@@ -6849,7 +6849,141 @@
           <w:sz w:val="24"/>
           <w:szCs w:val="24"/>
         </w:rPr>
-        <w:t>1</w:t>
+        <w:t xml:space="preserve">18:05 PM </w:t>
+      </w:r>
+      <w:r>
+        <w:rPr>
+          <w:rFonts w:ascii="Cambria" w:hAnsi="Cambria"/>
+          <w:b/>
+          <w:bCs/>
+          <w:sz w:val="24"/>
+          <w:szCs w:val="24"/>
+        </w:rPr>
+        <w:t>)</w:t>
+      </w:r>
+      <w:r>
+        <w:rPr>
+          <w:rFonts w:ascii="Cambria" w:hAnsi="Cambria"/>
+          <w:b/>
+          <w:bCs/>
+          <w:sz w:val="24"/>
+          <w:szCs w:val="24"/>
+        </w:rPr>
+        <w:t xml:space="preserve"> </w:t>
+      </w:r>
+      <w:r>
+        <w:rPr>
+          <w:rFonts w:ascii="Cambria" w:hAnsi="Cambria"/>
+          <w:sz w:val="24"/>
+          <w:szCs w:val="24"/>
+        </w:rPr>
+        <w:t xml:space="preserve">Implemented </w:t>
+      </w:r>
+      <w:proofErr w:type="spellStart"/>
+      <w:r>
+        <w:rPr>
+          <w:rFonts w:ascii="Cambria" w:hAnsi="Cambria"/>
+          <w:sz w:val="24"/>
+          <w:szCs w:val="24"/>
+        </w:rPr>
+        <w:t>fin</w:t>
+      </w:r>
+      <w:r>
+        <w:rPr>
+          <w:rFonts w:ascii="Cambria" w:hAnsi="Cambria"/>
+          <w:sz w:val="24"/>
+          <w:szCs w:val="24"/>
+        </w:rPr>
+        <w:t>dBooking</w:t>
+      </w:r>
+      <w:r>
+        <w:rPr>
+          <w:rFonts w:ascii="Cambria" w:hAnsi="Cambria"/>
+          <w:sz w:val="24"/>
+          <w:szCs w:val="24"/>
+        </w:rPr>
+        <w:t>ById</w:t>
+      </w:r>
+      <w:proofErr w:type="spellEnd"/>
+      <w:r>
+        <w:rPr>
+          <w:rFonts w:ascii="Cambria" w:hAnsi="Cambria"/>
+          <w:sz w:val="24"/>
+          <w:szCs w:val="24"/>
+        </w:rPr>
+        <w:t xml:space="preserve">(int </w:t>
+      </w:r>
+      <w:proofErr w:type="spellStart"/>
+      <w:r>
+        <w:rPr>
+          <w:rFonts w:ascii="Cambria" w:hAnsi="Cambria"/>
+          <w:sz w:val="24"/>
+          <w:szCs w:val="24"/>
+        </w:rPr>
+        <w:t>booking</w:t>
+      </w:r>
+      <w:r>
+        <w:rPr>
+          <w:rFonts w:ascii="Cambria" w:hAnsi="Cambria"/>
+          <w:sz w:val="24"/>
+          <w:szCs w:val="24"/>
+        </w:rPr>
+        <w:t>Id</w:t>
+      </w:r>
+      <w:proofErr w:type="spellEnd"/>
+      <w:r>
+        <w:rPr>
+          <w:rFonts w:ascii="Cambria" w:hAnsi="Cambria"/>
+          <w:sz w:val="24"/>
+          <w:szCs w:val="24"/>
+        </w:rPr>
+        <w:t>)</w:t>
+      </w:r>
+      <w:r>
+        <w:rPr>
+          <w:rFonts w:ascii="Cambria" w:hAnsi="Cambria"/>
+          <w:sz w:val="24"/>
+          <w:szCs w:val="24"/>
+        </w:rPr>
+        <w:t xml:space="preserve"> method.</w:t>
+      </w:r>
+      <w:r>
+        <w:rPr>
+          <w:rFonts w:ascii="Cambria" w:hAnsi="Cambria"/>
+          <w:sz w:val="24"/>
+          <w:szCs w:val="24"/>
+        </w:rPr>
+        <w:br/>
+      </w:r>
+      <w:r>
+        <w:rPr>
+          <w:rFonts w:ascii="Cambria" w:hAnsi="Cambria"/>
+          <w:sz w:val="24"/>
+          <w:szCs w:val="24"/>
+        </w:rPr>
+        <w:lastRenderedPageBreak/>
+        <w:br/>
+      </w:r>
+      <w:r>
+        <w:rPr>
+          <w:rFonts w:ascii="Cambria" w:hAnsi="Cambria"/>
+          <w:b/>
+          <w:bCs/>
+          <w:sz w:val="24"/>
+          <w:szCs w:val="24"/>
+          <w:u w:val="single"/>
+        </w:rPr>
+        <w:t xml:space="preserve">25/03/23: </w:t>
+      </w:r>
+      <w:r>
+        <w:rPr>
+          <w:rFonts w:ascii="Cambria" w:hAnsi="Cambria"/>
+          <w:b/>
+          <w:bCs/>
+          <w:sz w:val="24"/>
+          <w:szCs w:val="24"/>
+        </w:rPr>
+        <w:t>(1</w:t>
       </w:r>
       <w:r>
         <w:rPr>
@@ -6869,47 +7003,27 @@
           <w:sz w:val="24"/>
           <w:szCs w:val="24"/>
         </w:rPr>
-        <w:t>:0</w:t>
-      </w:r>
-      <w:r>
-        <w:rPr>
-          <w:rFonts w:ascii="Cambria" w:hAnsi="Cambria"/>
-          <w:b/>
-          <w:bCs/>
-          <w:sz w:val="24"/>
-          <w:szCs w:val="24"/>
-        </w:rPr>
-        <w:t>5</w:t>
-      </w:r>
-      <w:r>
-        <w:rPr>
-          <w:rFonts w:ascii="Cambria" w:hAnsi="Cambria"/>
-          <w:b/>
-          <w:bCs/>
-          <w:sz w:val="24"/>
-          <w:szCs w:val="24"/>
-        </w:rPr>
-        <w:t xml:space="preserve"> PM </w:t>
-      </w:r>
-      <w:r>
-        <w:rPr>
-          <w:rFonts w:ascii="Cambria" w:hAnsi="Cambria"/>
-          <w:b/>
-          <w:bCs/>
-          <w:sz w:val="24"/>
-          <w:szCs w:val="24"/>
-        </w:rPr>
-        <w:t>)</w:t>
-      </w:r>
-      <w:r>
-        <w:rPr>
-          <w:rFonts w:ascii="Cambria" w:hAnsi="Cambria"/>
-          <w:b/>
-          <w:bCs/>
-          <w:sz w:val="24"/>
-          <w:szCs w:val="24"/>
-        </w:rPr>
-        <w:t xml:space="preserve"> </w:t>
+        <w:t>:</w:t>
+      </w:r>
+      <w:r>
+        <w:rPr>
+          <w:rFonts w:ascii="Cambria" w:hAnsi="Cambria"/>
+          <w:b/>
+          <w:bCs/>
+          <w:sz w:val="24"/>
+          <w:szCs w:val="24"/>
+        </w:rPr>
+        <w:t>16</w:t>
+      </w:r>
+      <w:r>
+        <w:rPr>
+          <w:rFonts w:ascii="Cambria" w:hAnsi="Cambria"/>
+          <w:b/>
+          <w:bCs/>
+          <w:sz w:val="24"/>
+          <w:szCs w:val="24"/>
+        </w:rPr>
+        <w:t xml:space="preserve"> PM ) </w:t>
       </w:r>
       <w:r>
         <w:rPr>
@@ -6926,23 +7040,15 @@
           <w:sz w:val="24"/>
           <w:szCs w:val="24"/>
         </w:rPr>
-        <w:t>fin</w:t>
-      </w:r>
-      <w:r>
-        <w:rPr>
-          <w:rFonts w:ascii="Cambria" w:hAnsi="Cambria"/>
-          <w:sz w:val="24"/>
-          <w:szCs w:val="24"/>
-        </w:rPr>
-        <w:t>dBooking</w:t>
-      </w:r>
-      <w:r>
-        <w:rPr>
-          <w:rFonts w:ascii="Cambria" w:hAnsi="Cambria"/>
-          <w:sz w:val="24"/>
-          <w:szCs w:val="24"/>
-        </w:rPr>
-        <w:t>ById</w:t>
+        <w:t>test</w:t>
+      </w:r>
+      <w:r>
+        <w:rPr>
+          <w:rFonts w:ascii="Cambria" w:hAnsi="Cambria"/>
+          <w:sz w:val="24"/>
+          <w:szCs w:val="24"/>
+        </w:rPr>
+        <w:t>FindBookingById</w:t>
       </w:r>
       <w:proofErr w:type="spellEnd"/>
       <w:r>
@@ -6951,65 +7057,30 @@
           <w:sz w:val="24"/>
           <w:szCs w:val="24"/>
         </w:rPr>
-        <w:t xml:space="preserve">(int </w:t>
-      </w:r>
-      <w:proofErr w:type="spellStart"/>
-      <w:r>
-        <w:rPr>
-          <w:rFonts w:ascii="Cambria" w:hAnsi="Cambria"/>
-          <w:sz w:val="24"/>
-          <w:szCs w:val="24"/>
-        </w:rPr>
-        <w:t>booking</w:t>
-      </w:r>
-      <w:r>
-        <w:rPr>
-          <w:rFonts w:ascii="Cambria" w:hAnsi="Cambria"/>
-          <w:sz w:val="24"/>
-          <w:szCs w:val="24"/>
-        </w:rPr>
-        <w:t>Id</w:t>
-      </w:r>
-      <w:proofErr w:type="spellEnd"/>
-      <w:r>
-        <w:rPr>
-          <w:rFonts w:ascii="Cambria" w:hAnsi="Cambria"/>
-          <w:sz w:val="24"/>
-          <w:szCs w:val="24"/>
-        </w:rPr>
-        <w:t>)</w:t>
-      </w:r>
-      <w:r>
-        <w:rPr>
-          <w:rFonts w:ascii="Cambria" w:hAnsi="Cambria"/>
-          <w:sz w:val="24"/>
-          <w:szCs w:val="24"/>
-        </w:rPr>
-        <w:t xml:space="preserve"> </w:t>
-      </w:r>
-      <w:r>
-        <w:rPr>
-          <w:rFonts w:ascii="Cambria" w:hAnsi="Cambria"/>
-          <w:sz w:val="24"/>
-          <w:szCs w:val="24"/>
-        </w:rPr>
-        <w:t>method.</w:t>
-      </w:r>
-      <w:r>
-        <w:rPr>
-          <w:rFonts w:ascii="Cambria" w:hAnsi="Cambria"/>
-          <w:sz w:val="24"/>
-          <w:szCs w:val="24"/>
-        </w:rPr>
-        <w:br/>
-      </w:r>
-      <w:r>
-        <w:rPr>
-          <w:rFonts w:ascii="Cambria" w:hAnsi="Cambria"/>
-          <w:sz w:val="24"/>
-          <w:szCs w:val="24"/>
-        </w:rPr>
-        <w:lastRenderedPageBreak/>
+        <w:t>()</w:t>
+      </w:r>
+      <w:r>
+        <w:rPr>
+          <w:rFonts w:ascii="Cambria" w:hAnsi="Cambria"/>
+          <w:sz w:val="24"/>
+          <w:szCs w:val="24"/>
+        </w:rPr>
+        <w:t>- Junit Test and successful.</w:t>
+      </w:r>
+      <w:r>
+        <w:rPr>
+          <w:rFonts w:ascii="Cambria" w:hAnsi="Cambria"/>
+          <w:sz w:val="24"/>
+          <w:szCs w:val="24"/>
+        </w:rPr>
+        <w:br/>
+      </w:r>
+      <w:r>
+        <w:rPr>
+          <w:rFonts w:ascii="Cambria" w:hAnsi="Cambria"/>
+          <w:sz w:val="24"/>
+          <w:szCs w:val="24"/>
+        </w:rPr>
         <w:br/>
       </w:r>
     </w:p>

</xml_diff>

<commit_message>
testDeleteBookingById()- Junit Test and successful
</commit_message>
<xml_diff>
--- a/PROJECT LOG AND IDEAS.docx
+++ b/PROJECT LOG AND IDEAS.docx
@@ -6636,15 +6636,7 @@
           <w:sz w:val="24"/>
           <w:szCs w:val="24"/>
         </w:rPr>
-        <w:t>booking</w:t>
-      </w:r>
-      <w:r>
-        <w:rPr>
-          <w:rFonts w:ascii="Cambria" w:hAnsi="Cambria"/>
-          <w:sz w:val="24"/>
-          <w:szCs w:val="24"/>
-        </w:rPr>
-        <w:t>Id</w:t>
+        <w:t>bookingId</w:t>
       </w:r>
       <w:r>
         <w:rPr>
@@ -6669,6 +6661,123 @@
           <w:szCs w:val="24"/>
         </w:rPr>
         <w:t>method.</w:t>
+      </w:r>
+      <w:r>
+        <w:rPr>
+          <w:rFonts w:ascii="Cambria" w:hAnsi="Cambria"/>
+          <w:sz w:val="24"/>
+          <w:szCs w:val="24"/>
+        </w:rPr>
+        <w:br/>
+      </w:r>
+      <w:r>
+        <w:rPr>
+          <w:rFonts w:ascii="Cambria" w:hAnsi="Cambria"/>
+          <w:sz w:val="24"/>
+          <w:szCs w:val="24"/>
+        </w:rPr>
+        <w:br/>
+      </w:r>
+      <w:r>
+        <w:rPr>
+          <w:rFonts w:ascii="Cambria" w:hAnsi="Cambria"/>
+          <w:b/>
+          <w:bCs/>
+          <w:sz w:val="24"/>
+          <w:szCs w:val="24"/>
+          <w:u w:val="single"/>
+        </w:rPr>
+        <w:t xml:space="preserve">25/03/23: </w:t>
+      </w:r>
+      <w:r>
+        <w:rPr>
+          <w:rFonts w:ascii="Cambria" w:hAnsi="Cambria"/>
+          <w:b/>
+          <w:bCs/>
+          <w:sz w:val="24"/>
+          <w:szCs w:val="24"/>
+        </w:rPr>
+        <w:t>(</w:t>
+      </w:r>
+      <w:r>
+        <w:rPr>
+          <w:rFonts w:ascii="Cambria" w:hAnsi="Cambria"/>
+          <w:b/>
+          <w:bCs/>
+          <w:sz w:val="24"/>
+          <w:szCs w:val="24"/>
+        </w:rPr>
+        <w:t>19</w:t>
+      </w:r>
+      <w:r>
+        <w:rPr>
+          <w:rFonts w:ascii="Cambria" w:hAnsi="Cambria"/>
+          <w:b/>
+          <w:bCs/>
+          <w:sz w:val="24"/>
+          <w:szCs w:val="24"/>
+        </w:rPr>
+        <w:t>:</w:t>
+      </w:r>
+      <w:r>
+        <w:rPr>
+          <w:rFonts w:ascii="Cambria" w:hAnsi="Cambria"/>
+          <w:b/>
+          <w:bCs/>
+          <w:sz w:val="24"/>
+          <w:szCs w:val="24"/>
+        </w:rPr>
+        <w:t>58</w:t>
+      </w:r>
+      <w:r>
+        <w:rPr>
+          <w:rFonts w:ascii="Cambria" w:hAnsi="Cambria"/>
+          <w:b/>
+          <w:bCs/>
+          <w:sz w:val="24"/>
+          <w:szCs w:val="24"/>
+        </w:rPr>
+        <w:t xml:space="preserve"> PM ) </w:t>
+      </w:r>
+      <w:r>
+        <w:rPr>
+          <w:rFonts w:ascii="Cambria" w:hAnsi="Cambria"/>
+          <w:sz w:val="24"/>
+          <w:szCs w:val="24"/>
+        </w:rPr>
+        <w:t xml:space="preserve">Implemented </w:t>
+      </w:r>
+      <w:r>
+        <w:rPr>
+          <w:rFonts w:ascii="Cambria" w:hAnsi="Cambria"/>
+          <w:sz w:val="24"/>
+          <w:szCs w:val="24"/>
+        </w:rPr>
+        <w:t>testDelete</w:t>
+      </w:r>
+      <w:r>
+        <w:rPr>
+          <w:rFonts w:ascii="Cambria" w:hAnsi="Cambria"/>
+          <w:sz w:val="24"/>
+          <w:szCs w:val="24"/>
+        </w:rPr>
+        <w:t>Booking</w:t>
+      </w:r>
+      <w:r>
+        <w:rPr>
+          <w:rFonts w:ascii="Cambria" w:hAnsi="Cambria"/>
+          <w:sz w:val="24"/>
+          <w:szCs w:val="24"/>
+        </w:rPr>
+        <w:t>ById()</w:t>
+      </w:r>
+      <w:r>
+        <w:rPr>
+          <w:rFonts w:ascii="Cambria" w:hAnsi="Cambria"/>
+          <w:sz w:val="24"/>
+          <w:szCs w:val="24"/>
+        </w:rPr>
+        <w:t>- Junit Test and successful.</w:t>
       </w:r>
       <w:r>
         <w:rPr>

</xml_diff>

<commit_message>
Implemented insertBooking(Booking booking) method.
</commit_message>
<xml_diff>
--- a/PROJECT LOG AND IDEAS.docx
+++ b/PROJECT LOG AND IDEAS.docx
@@ -6795,42 +6795,147 @@
         </w:rPr>
         <w:br/>
       </w:r>
-    </w:p>
-    <w:p>
-      <w:pPr>
-        <w:spacing w:line="360" w:lineRule="auto"/>
-        <w:rPr>
-          <w:rFonts w:ascii="Cambria" w:hAnsi="Cambria"/>
-          <w:sz w:val="24"/>
-          <w:szCs w:val="24"/>
-        </w:rPr>
-      </w:pPr>
-      <w:r>
-        <w:rPr>
-          <w:rFonts w:ascii="Cambria" w:hAnsi="Cambria"/>
-          <w:sz w:val="24"/>
-          <w:szCs w:val="24"/>
-        </w:rPr>
-        <w:br/>
-      </w:r>
-      <w:r>
-        <w:rPr>
-          <w:rFonts w:ascii="Cambria" w:hAnsi="Cambria"/>
-          <w:sz w:val="24"/>
-          <w:szCs w:val="24"/>
-        </w:rPr>
-        <w:br/>
-      </w:r>
-    </w:p>
-    <w:p>
-      <w:pPr>
-        <w:spacing w:line="360" w:lineRule="auto"/>
-        <w:rPr>
-          <w:rFonts w:ascii="Cambria" w:hAnsi="Cambria"/>
-          <w:sz w:val="24"/>
-          <w:szCs w:val="24"/>
-        </w:rPr>
-      </w:pPr>
+      <w:r>
+        <w:rPr>
+          <w:rFonts w:ascii="Cambria" w:hAnsi="Cambria"/>
+          <w:b/>
+          <w:bCs/>
+          <w:sz w:val="24"/>
+          <w:szCs w:val="24"/>
+          <w:u w:val="single"/>
+        </w:rPr>
+        <w:t xml:space="preserve">25/03/23: </w:t>
+      </w:r>
+      <w:r>
+        <w:rPr>
+          <w:rFonts w:ascii="Cambria" w:hAnsi="Cambria"/>
+          <w:b/>
+          <w:bCs/>
+          <w:sz w:val="24"/>
+          <w:szCs w:val="24"/>
+        </w:rPr>
+        <w:t>(</w:t>
+      </w:r>
+      <w:r>
+        <w:rPr>
+          <w:rFonts w:ascii="Cambria" w:hAnsi="Cambria"/>
+          <w:b/>
+          <w:bCs/>
+          <w:sz w:val="24"/>
+          <w:szCs w:val="24"/>
+        </w:rPr>
+        <w:t>20</w:t>
+      </w:r>
+      <w:r>
+        <w:rPr>
+          <w:rFonts w:ascii="Cambria" w:hAnsi="Cambria"/>
+          <w:b/>
+          <w:bCs/>
+          <w:sz w:val="24"/>
+          <w:szCs w:val="24"/>
+        </w:rPr>
+        <w:t>:</w:t>
+      </w:r>
+      <w:r>
+        <w:rPr>
+          <w:rFonts w:ascii="Cambria" w:hAnsi="Cambria"/>
+          <w:b/>
+          <w:bCs/>
+          <w:sz w:val="24"/>
+          <w:szCs w:val="24"/>
+        </w:rPr>
+        <w:t>03</w:t>
+      </w:r>
+      <w:r>
+        <w:rPr>
+          <w:rFonts w:ascii="Cambria" w:hAnsi="Cambria"/>
+          <w:b/>
+          <w:bCs/>
+          <w:sz w:val="24"/>
+          <w:szCs w:val="24"/>
+        </w:rPr>
+        <w:t xml:space="preserve"> PM ) </w:t>
+      </w:r>
+      <w:r>
+        <w:rPr>
+          <w:rFonts w:ascii="Cambria" w:hAnsi="Cambria"/>
+          <w:sz w:val="24"/>
+          <w:szCs w:val="24"/>
+        </w:rPr>
+        <w:t xml:space="preserve">Implemented </w:t>
+      </w:r>
+      <w:r>
+        <w:rPr>
+          <w:rFonts w:ascii="Cambria" w:hAnsi="Cambria"/>
+          <w:sz w:val="24"/>
+          <w:szCs w:val="24"/>
+        </w:rPr>
+        <w:t>insert</w:t>
+      </w:r>
+      <w:r>
+        <w:rPr>
+          <w:rFonts w:ascii="Cambria" w:hAnsi="Cambria"/>
+          <w:sz w:val="24"/>
+          <w:szCs w:val="24"/>
+        </w:rPr>
+        <w:t>Booking</w:t>
+      </w:r>
+      <w:r>
+        <w:rPr>
+          <w:rFonts w:ascii="Cambria" w:hAnsi="Cambria"/>
+          <w:sz w:val="24"/>
+          <w:szCs w:val="24"/>
+        </w:rPr>
+        <w:t>(</w:t>
+      </w:r>
+      <w:r>
+        <w:rPr>
+          <w:rFonts w:ascii="Cambria" w:hAnsi="Cambria"/>
+          <w:sz w:val="24"/>
+          <w:szCs w:val="24"/>
+        </w:rPr>
+        <w:t>Booking</w:t>
+      </w:r>
+      <w:r>
+        <w:rPr>
+          <w:rFonts w:ascii="Cambria" w:hAnsi="Cambria"/>
+          <w:sz w:val="24"/>
+          <w:szCs w:val="24"/>
+        </w:rPr>
+        <w:t xml:space="preserve"> </w:t>
+      </w:r>
+      <w:r>
+        <w:rPr>
+          <w:rFonts w:ascii="Cambria" w:hAnsi="Cambria"/>
+          <w:sz w:val="24"/>
+          <w:szCs w:val="24"/>
+        </w:rPr>
+        <w:t>booking</w:t>
+      </w:r>
+      <w:r>
+        <w:rPr>
+          <w:rFonts w:ascii="Cambria" w:hAnsi="Cambria"/>
+          <w:sz w:val="24"/>
+          <w:szCs w:val="24"/>
+        </w:rPr>
+        <w:t>)</w:t>
+      </w:r>
+      <w:r>
+        <w:rPr>
+          <w:rFonts w:ascii="Cambria" w:hAnsi="Cambria"/>
+          <w:sz w:val="24"/>
+          <w:szCs w:val="24"/>
+        </w:rPr>
+        <w:t xml:space="preserve"> </w:t>
+      </w:r>
+      <w:r>
+        <w:rPr>
+          <w:rFonts w:ascii="Cambria" w:hAnsi="Cambria"/>
+          <w:sz w:val="24"/>
+          <w:szCs w:val="24"/>
+        </w:rPr>
+        <w:t>method.</w:t>
+      </w:r>
     </w:p>
     <w:sectPr>
       <w:headerReference w:type="default" r:id="rId7"/>

</xml_diff>

<commit_message>
testInsertBooking()- Junit Test and successful
</commit_message>
<xml_diff>
--- a/PROJECT LOG AND IDEAS.docx
+++ b/PROJECT LOG AND IDEAS.docx
@@ -1057,6 +1057,7 @@
         </w:rPr>
         <w:t xml:space="preserve"> table, as a trip can have multiple locations and a location can be part of multiple trips. This relationship is represented by the </w:t>
       </w:r>
+      <w:proofErr w:type="spellStart"/>
       <w:r>
         <w:rPr>
           <w:rFonts w:ascii="Cambria" w:hAnsi="Cambria"/>
@@ -1067,6 +1068,7 @@
         </w:rPr>
         <w:t>TripLocation</w:t>
       </w:r>
+      <w:proofErr w:type="spellEnd"/>
       <w:r>
         <w:rPr>
           <w:rFonts w:ascii="Cambria" w:hAnsi="Cambria"/>
@@ -1898,7 +1900,25 @@
           <w:sz w:val="24"/>
           <w:szCs w:val="24"/>
         </w:rPr>
-        <w:t>Database Model and Diagram done and attached in github.</w:t>
+        <w:t xml:space="preserve">Database Model and Diagram done and attached in </w:t>
+      </w:r>
+      <w:proofErr w:type="spellStart"/>
+      <w:r>
+        <w:rPr>
+          <w:rFonts w:ascii="Cambria" w:hAnsi="Cambria"/>
+          <w:sz w:val="24"/>
+          <w:szCs w:val="24"/>
+        </w:rPr>
+        <w:t>github</w:t>
+      </w:r>
+      <w:proofErr w:type="spellEnd"/>
+      <w:r>
+        <w:rPr>
+          <w:rFonts w:ascii="Cambria" w:hAnsi="Cambria"/>
+          <w:sz w:val="24"/>
+          <w:szCs w:val="24"/>
+        </w:rPr>
+        <w:t>.</w:t>
       </w:r>
       <w:r>
         <w:rPr>
@@ -2086,8 +2106,18 @@
           <w:sz w:val="24"/>
           <w:szCs w:val="24"/>
         </w:rPr>
-        <w:t>Application Folder Structure Created in Intellij</w:t>
-      </w:r>
+        <w:t xml:space="preserve">Application Folder Structure Created in </w:t>
+      </w:r>
+      <w:proofErr w:type="spellStart"/>
+      <w:r>
+        <w:rPr>
+          <w:rFonts w:ascii="Cambria" w:hAnsi="Cambria"/>
+          <w:sz w:val="24"/>
+          <w:szCs w:val="24"/>
+        </w:rPr>
+        <w:t>Intellij</w:t>
+      </w:r>
+      <w:proofErr w:type="spellEnd"/>
       <w:r>
         <w:rPr>
           <w:rFonts w:ascii="Cambria" w:hAnsi="Cambria"/>
@@ -2159,7 +2189,25 @@
           <w:sz w:val="24"/>
           <w:szCs w:val="24"/>
         </w:rPr>
-        <w:t>Using the DAO_product example I made up my project folder structure.</w:t>
+        <w:t xml:space="preserve">Using the </w:t>
+      </w:r>
+      <w:proofErr w:type="spellStart"/>
+      <w:r>
+        <w:rPr>
+          <w:rFonts w:ascii="Cambria" w:hAnsi="Cambria"/>
+          <w:sz w:val="24"/>
+          <w:szCs w:val="24"/>
+        </w:rPr>
+        <w:t>DAO_product</w:t>
+      </w:r>
+      <w:proofErr w:type="spellEnd"/>
+      <w:r>
+        <w:rPr>
+          <w:rFonts w:ascii="Cambria" w:hAnsi="Cambria"/>
+          <w:sz w:val="24"/>
+          <w:szCs w:val="24"/>
+        </w:rPr>
+        <w:t xml:space="preserve"> example I made up my project folder structure.</w:t>
       </w:r>
       <w:r>
         <w:rPr>
@@ -2781,7 +2829,25 @@
           <w:sz w:val="24"/>
           <w:szCs w:val="24"/>
         </w:rPr>
-        <w:t>JDBC connection and DaoException.</w:t>
+        <w:t xml:space="preserve">JDBC connection and </w:t>
+      </w:r>
+      <w:proofErr w:type="spellStart"/>
+      <w:r>
+        <w:rPr>
+          <w:rFonts w:ascii="Cambria" w:hAnsi="Cambria"/>
+          <w:sz w:val="24"/>
+          <w:szCs w:val="24"/>
+        </w:rPr>
+        <w:t>DaoException</w:t>
+      </w:r>
+      <w:proofErr w:type="spellEnd"/>
+      <w:r>
+        <w:rPr>
+          <w:rFonts w:ascii="Cambria" w:hAnsi="Cambria"/>
+          <w:sz w:val="24"/>
+          <w:szCs w:val="24"/>
+        </w:rPr>
+        <w:t>.</w:t>
       </w:r>
       <w:r>
         <w:rPr>
@@ -2856,7 +2922,25 @@
           <w:sz w:val="24"/>
           <w:szCs w:val="24"/>
         </w:rPr>
-        <w:t xml:space="preserve">Added CustomerDaoInterface </w:t>
+        <w:t xml:space="preserve">Added </w:t>
+      </w:r>
+      <w:proofErr w:type="spellStart"/>
+      <w:r>
+        <w:rPr>
+          <w:rFonts w:ascii="Cambria" w:hAnsi="Cambria"/>
+          <w:sz w:val="24"/>
+          <w:szCs w:val="24"/>
+        </w:rPr>
+        <w:t>CustomerDaoInterface</w:t>
+      </w:r>
+      <w:proofErr w:type="spellEnd"/>
+      <w:r>
+        <w:rPr>
+          <w:rFonts w:ascii="Cambria" w:hAnsi="Cambria"/>
+          <w:sz w:val="24"/>
+          <w:szCs w:val="24"/>
+        </w:rPr>
+        <w:t xml:space="preserve"> </w:t>
       </w:r>
       <w:r>
         <w:rPr>
@@ -2969,7 +3053,25 @@
           <w:sz w:val="24"/>
           <w:szCs w:val="24"/>
         </w:rPr>
-        <w:t>Implemented findAllCustomers() method</w:t>
+        <w:t xml:space="preserve">Implemented </w:t>
+      </w:r>
+      <w:proofErr w:type="spellStart"/>
+      <w:r>
+        <w:rPr>
+          <w:rFonts w:ascii="Cambria" w:hAnsi="Cambria"/>
+          <w:sz w:val="24"/>
+          <w:szCs w:val="24"/>
+        </w:rPr>
+        <w:t>findAllCustomers</w:t>
+      </w:r>
+      <w:proofErr w:type="spellEnd"/>
+      <w:r>
+        <w:rPr>
+          <w:rFonts w:ascii="Cambria" w:hAnsi="Cambria"/>
+          <w:sz w:val="24"/>
+          <w:szCs w:val="24"/>
+        </w:rPr>
+        <w:t>() method</w:t>
       </w:r>
       <w:r>
         <w:rPr>
@@ -3052,7 +3154,25 @@
           <w:sz w:val="24"/>
           <w:szCs w:val="24"/>
         </w:rPr>
-        <w:t>Implemented testFindAllCustomers()  - Junit Test and Successful.</w:t>
+        <w:t xml:space="preserve">Implemented </w:t>
+      </w:r>
+      <w:proofErr w:type="spellStart"/>
+      <w:r>
+        <w:rPr>
+          <w:rFonts w:ascii="Cambria" w:hAnsi="Cambria"/>
+          <w:sz w:val="24"/>
+          <w:szCs w:val="24"/>
+        </w:rPr>
+        <w:t>testFindAllCustomers</w:t>
+      </w:r>
+      <w:proofErr w:type="spellEnd"/>
+      <w:r>
+        <w:rPr>
+          <w:rFonts w:ascii="Cambria" w:hAnsi="Cambria"/>
+          <w:sz w:val="24"/>
+          <w:szCs w:val="24"/>
+        </w:rPr>
+        <w:t>()  - Junit Test and Successful.</w:t>
       </w:r>
       <w:r>
         <w:rPr>
@@ -3149,13 +3269,41 @@
         </w:rPr>
         <w:t xml:space="preserve">Implemented </w:t>
       </w:r>
-      <w:r>
-        <w:rPr>
-          <w:rFonts w:ascii="Cambria" w:hAnsi="Cambria"/>
-          <w:sz w:val="24"/>
-          <w:szCs w:val="24"/>
-        </w:rPr>
-        <w:t>findCustomerById(int customerId)</w:t>
+      <w:proofErr w:type="spellStart"/>
+      <w:r>
+        <w:rPr>
+          <w:rFonts w:ascii="Cambria" w:hAnsi="Cambria"/>
+          <w:sz w:val="24"/>
+          <w:szCs w:val="24"/>
+        </w:rPr>
+        <w:t>findCustomerById</w:t>
+      </w:r>
+      <w:proofErr w:type="spellEnd"/>
+      <w:r>
+        <w:rPr>
+          <w:rFonts w:ascii="Cambria" w:hAnsi="Cambria"/>
+          <w:sz w:val="24"/>
+          <w:szCs w:val="24"/>
+        </w:rPr>
+        <w:t xml:space="preserve">(int </w:t>
+      </w:r>
+      <w:proofErr w:type="spellStart"/>
+      <w:r>
+        <w:rPr>
+          <w:rFonts w:ascii="Cambria" w:hAnsi="Cambria"/>
+          <w:sz w:val="24"/>
+          <w:szCs w:val="24"/>
+        </w:rPr>
+        <w:t>customerId</w:t>
+      </w:r>
+      <w:proofErr w:type="spellEnd"/>
+      <w:r>
+        <w:rPr>
+          <w:rFonts w:ascii="Cambria" w:hAnsi="Cambria"/>
+          <w:sz w:val="24"/>
+          <w:szCs w:val="24"/>
+        </w:rPr>
+        <w:t>)</w:t>
       </w:r>
     </w:p>
     <w:p>
@@ -3270,13 +3418,23 @@
         </w:rPr>
         <w:t xml:space="preserve">Implemented </w:t>
       </w:r>
-      <w:r>
-        <w:rPr>
-          <w:rFonts w:ascii="Cambria" w:hAnsi="Cambria"/>
-          <w:sz w:val="24"/>
-          <w:szCs w:val="24"/>
-        </w:rPr>
-        <w:t>testFindCustomerById()</w:t>
+      <w:proofErr w:type="spellStart"/>
+      <w:r>
+        <w:rPr>
+          <w:rFonts w:ascii="Cambria" w:hAnsi="Cambria"/>
+          <w:sz w:val="24"/>
+          <w:szCs w:val="24"/>
+        </w:rPr>
+        <w:t>testFindCustomerById</w:t>
+      </w:r>
+      <w:proofErr w:type="spellEnd"/>
+      <w:r>
+        <w:rPr>
+          <w:rFonts w:ascii="Cambria" w:hAnsi="Cambria"/>
+          <w:sz w:val="24"/>
+          <w:szCs w:val="24"/>
+        </w:rPr>
+        <w:t>()</w:t>
       </w:r>
     </w:p>
     <w:p>
@@ -3413,13 +3571,41 @@
         </w:rPr>
         <w:t xml:space="preserve">Implemented </w:t>
       </w:r>
-      <w:r>
-        <w:rPr>
-          <w:rFonts w:ascii="Cambria" w:hAnsi="Cambria"/>
-          <w:sz w:val="24"/>
-          <w:szCs w:val="24"/>
-        </w:rPr>
-        <w:t>deleteCustomerById(int customerId)</w:t>
+      <w:proofErr w:type="spellStart"/>
+      <w:r>
+        <w:rPr>
+          <w:rFonts w:ascii="Cambria" w:hAnsi="Cambria"/>
+          <w:sz w:val="24"/>
+          <w:szCs w:val="24"/>
+        </w:rPr>
+        <w:t>deleteCustomerById</w:t>
+      </w:r>
+      <w:proofErr w:type="spellEnd"/>
+      <w:r>
+        <w:rPr>
+          <w:rFonts w:ascii="Cambria" w:hAnsi="Cambria"/>
+          <w:sz w:val="24"/>
+          <w:szCs w:val="24"/>
+        </w:rPr>
+        <w:t xml:space="preserve">(int </w:t>
+      </w:r>
+      <w:proofErr w:type="spellStart"/>
+      <w:r>
+        <w:rPr>
+          <w:rFonts w:ascii="Cambria" w:hAnsi="Cambria"/>
+          <w:sz w:val="24"/>
+          <w:szCs w:val="24"/>
+        </w:rPr>
+        <w:t>customerId</w:t>
+      </w:r>
+      <w:proofErr w:type="spellEnd"/>
+      <w:r>
+        <w:rPr>
+          <w:rFonts w:ascii="Cambria" w:hAnsi="Cambria"/>
+          <w:sz w:val="24"/>
+          <w:szCs w:val="24"/>
+        </w:rPr>
+        <w:t>)</w:t>
       </w:r>
       <w:r>
         <w:rPr>
@@ -3532,6 +3718,7 @@
         </w:rPr>
         <w:t xml:space="preserve">Implemented </w:t>
       </w:r>
+      <w:proofErr w:type="spellStart"/>
       <w:r>
         <w:rPr>
           <w:rFonts w:ascii="Cambria" w:hAnsi="Cambria"/>
@@ -3556,6 +3743,7 @@
         </w:rPr>
         <w:t>eleteCustomerById</w:t>
       </w:r>
+      <w:proofErr w:type="spellEnd"/>
       <w:r>
         <w:rPr>
           <w:rFonts w:ascii="Cambria" w:hAnsi="Cambria"/>
@@ -3668,13 +3856,23 @@
         </w:rPr>
         <w:t xml:space="preserve">Implemented </w:t>
       </w:r>
-      <w:r>
-        <w:rPr>
-          <w:rFonts w:ascii="Cambria" w:hAnsi="Cambria"/>
-          <w:sz w:val="24"/>
-          <w:szCs w:val="24"/>
-        </w:rPr>
-        <w:t xml:space="preserve">insertCustomer(Customer customer) </w:t>
+      <w:proofErr w:type="spellStart"/>
+      <w:r>
+        <w:rPr>
+          <w:rFonts w:ascii="Cambria" w:hAnsi="Cambria"/>
+          <w:sz w:val="24"/>
+          <w:szCs w:val="24"/>
+        </w:rPr>
+        <w:t>insertCustomer</w:t>
+      </w:r>
+      <w:proofErr w:type="spellEnd"/>
+      <w:r>
+        <w:rPr>
+          <w:rFonts w:ascii="Cambria" w:hAnsi="Cambria"/>
+          <w:sz w:val="24"/>
+          <w:szCs w:val="24"/>
+        </w:rPr>
+        <w:t xml:space="preserve">(Customer customer) </w:t>
       </w:r>
     </w:p>
     <w:p>
@@ -3809,6 +4007,7 @@
         </w:rPr>
         <w:t xml:space="preserve">Implemented </w:t>
       </w:r>
+      <w:proofErr w:type="spellStart"/>
       <w:r>
         <w:rPr>
           <w:rFonts w:ascii="Cambria" w:hAnsi="Cambria"/>
@@ -3833,6 +4032,7 @@
         </w:rPr>
         <w:t>nsertCustomer</w:t>
       </w:r>
+      <w:proofErr w:type="spellEnd"/>
       <w:r>
         <w:rPr>
           <w:rFonts w:ascii="Cambria" w:hAnsi="Cambria"/>
@@ -3948,7 +4148,25 @@
           <w:sz w:val="24"/>
           <w:szCs w:val="24"/>
         </w:rPr>
-        <w:t>Added AirportDaoInterface with Features 1-4.</w:t>
+        <w:t xml:space="preserve">Added </w:t>
+      </w:r>
+      <w:proofErr w:type="spellStart"/>
+      <w:r>
+        <w:rPr>
+          <w:rFonts w:ascii="Cambria" w:hAnsi="Cambria"/>
+          <w:sz w:val="24"/>
+          <w:szCs w:val="24"/>
+        </w:rPr>
+        <w:t>AirportDaoInterface</w:t>
+      </w:r>
+      <w:proofErr w:type="spellEnd"/>
+      <w:r>
+        <w:rPr>
+          <w:rFonts w:ascii="Cambria" w:hAnsi="Cambria"/>
+          <w:sz w:val="24"/>
+          <w:szCs w:val="24"/>
+        </w:rPr>
+        <w:t xml:space="preserve"> with Features 1-4.</w:t>
       </w:r>
       <w:r>
         <w:rPr>
@@ -4065,7 +4283,16 @@
           <w:sz w:val="24"/>
           <w:szCs w:val="24"/>
         </w:rPr>
-        <w:t>Implemented findAll</w:t>
+        <w:t xml:space="preserve">Implemented </w:t>
+      </w:r>
+      <w:proofErr w:type="spellStart"/>
+      <w:r>
+        <w:rPr>
+          <w:rFonts w:ascii="Cambria" w:hAnsi="Cambria"/>
+          <w:sz w:val="24"/>
+          <w:szCs w:val="24"/>
+        </w:rPr>
+        <w:t>findAll</w:t>
       </w:r>
       <w:r>
         <w:rPr>
@@ -4083,6 +4310,7 @@
         </w:rPr>
         <w:t>s</w:t>
       </w:r>
+      <w:proofErr w:type="spellEnd"/>
       <w:r>
         <w:rPr>
           <w:rFonts w:ascii="Cambria" w:hAnsi="Cambria"/>
@@ -4164,7 +4392,25 @@
           <w:sz w:val="24"/>
           <w:szCs w:val="24"/>
         </w:rPr>
-        <w:t>Implemented testFindAllAirports()  - Junit Test and Successful.</w:t>
+        <w:t xml:space="preserve">Implemented </w:t>
+      </w:r>
+      <w:proofErr w:type="spellStart"/>
+      <w:r>
+        <w:rPr>
+          <w:rFonts w:ascii="Cambria" w:hAnsi="Cambria"/>
+          <w:sz w:val="24"/>
+          <w:szCs w:val="24"/>
+        </w:rPr>
+        <w:t>testFindAllAirports</w:t>
+      </w:r>
+      <w:proofErr w:type="spellEnd"/>
+      <w:r>
+        <w:rPr>
+          <w:rFonts w:ascii="Cambria" w:hAnsi="Cambria"/>
+          <w:sz w:val="24"/>
+          <w:szCs w:val="24"/>
+        </w:rPr>
+        <w:t>()  - Junit Test and Successful.</w:t>
       </w:r>
       <w:r>
         <w:rPr>
@@ -4263,6 +4509,7 @@
         </w:rPr>
         <w:t xml:space="preserve">Implemented </w:t>
       </w:r>
+      <w:proofErr w:type="spellStart"/>
       <w:r>
         <w:rPr>
           <w:rFonts w:ascii="Cambria" w:hAnsi="Cambria"/>
@@ -4285,8 +4532,18 @@
           <w:sz w:val="24"/>
           <w:szCs w:val="24"/>
         </w:rPr>
-        <w:t xml:space="preserve">ById(int </w:t>
-      </w:r>
+        <w:t>ById</w:t>
+      </w:r>
+      <w:proofErr w:type="spellEnd"/>
+      <w:r>
+        <w:rPr>
+          <w:rFonts w:ascii="Cambria" w:hAnsi="Cambria"/>
+          <w:sz w:val="24"/>
+          <w:szCs w:val="24"/>
+        </w:rPr>
+        <w:t xml:space="preserve">(int </w:t>
+      </w:r>
+      <w:proofErr w:type="spellStart"/>
       <w:r>
         <w:rPr>
           <w:rFonts w:ascii="Cambria" w:hAnsi="Cambria"/>
@@ -4301,7 +4558,16 @@
           <w:sz w:val="24"/>
           <w:szCs w:val="24"/>
         </w:rPr>
-        <w:t>Id)</w:t>
+        <w:t>Id</w:t>
+      </w:r>
+      <w:proofErr w:type="spellEnd"/>
+      <w:r>
+        <w:rPr>
+          <w:rFonts w:ascii="Cambria" w:hAnsi="Cambria"/>
+          <w:sz w:val="24"/>
+          <w:szCs w:val="24"/>
+        </w:rPr>
+        <w:t>)</w:t>
       </w:r>
     </w:p>
     <w:p>
@@ -4416,7 +4682,25 @@
           <w:sz w:val="24"/>
           <w:szCs w:val="24"/>
         </w:rPr>
-        <w:t>Implemented testFindAirportById()  - Junit Test and Successful.</w:t>
+        <w:t xml:space="preserve">Implemented </w:t>
+      </w:r>
+      <w:proofErr w:type="spellStart"/>
+      <w:r>
+        <w:rPr>
+          <w:rFonts w:ascii="Cambria" w:hAnsi="Cambria"/>
+          <w:sz w:val="24"/>
+          <w:szCs w:val="24"/>
+        </w:rPr>
+        <w:t>testFindAirportById</w:t>
+      </w:r>
+      <w:proofErr w:type="spellEnd"/>
+      <w:r>
+        <w:rPr>
+          <w:rFonts w:ascii="Cambria" w:hAnsi="Cambria"/>
+          <w:sz w:val="24"/>
+          <w:szCs w:val="24"/>
+        </w:rPr>
+        <w:t>()  - Junit Test and Successful.</w:t>
       </w:r>
       <w:r>
         <w:rPr>
@@ -4566,13 +4850,41 @@
         </w:rPr>
         <w:t xml:space="preserve">Implemented </w:t>
       </w:r>
-      <w:r>
-        <w:rPr>
-          <w:rFonts w:ascii="Cambria" w:hAnsi="Cambria"/>
-          <w:sz w:val="24"/>
-          <w:szCs w:val="24"/>
-        </w:rPr>
-        <w:t>deleteAirportById(int airportId)</w:t>
+      <w:proofErr w:type="spellStart"/>
+      <w:r>
+        <w:rPr>
+          <w:rFonts w:ascii="Cambria" w:hAnsi="Cambria"/>
+          <w:sz w:val="24"/>
+          <w:szCs w:val="24"/>
+        </w:rPr>
+        <w:t>deleteAirportById</w:t>
+      </w:r>
+      <w:proofErr w:type="spellEnd"/>
+      <w:r>
+        <w:rPr>
+          <w:rFonts w:ascii="Cambria" w:hAnsi="Cambria"/>
+          <w:sz w:val="24"/>
+          <w:szCs w:val="24"/>
+        </w:rPr>
+        <w:t xml:space="preserve">(int </w:t>
+      </w:r>
+      <w:proofErr w:type="spellStart"/>
+      <w:r>
+        <w:rPr>
+          <w:rFonts w:ascii="Cambria" w:hAnsi="Cambria"/>
+          <w:sz w:val="24"/>
+          <w:szCs w:val="24"/>
+        </w:rPr>
+        <w:t>airportId</w:t>
+      </w:r>
+      <w:proofErr w:type="spellEnd"/>
+      <w:r>
+        <w:rPr>
+          <w:rFonts w:ascii="Cambria" w:hAnsi="Cambria"/>
+          <w:sz w:val="24"/>
+          <w:szCs w:val="24"/>
+        </w:rPr>
+        <w:t>)</w:t>
       </w:r>
     </w:p>
     <w:p>
@@ -4687,7 +4999,16 @@
           <w:sz w:val="24"/>
           <w:szCs w:val="24"/>
         </w:rPr>
-        <w:t>Implemented testD</w:t>
+        <w:t xml:space="preserve">Implemented </w:t>
+      </w:r>
+      <w:proofErr w:type="spellStart"/>
+      <w:r>
+        <w:rPr>
+          <w:rFonts w:ascii="Cambria" w:hAnsi="Cambria"/>
+          <w:sz w:val="24"/>
+          <w:szCs w:val="24"/>
+        </w:rPr>
+        <w:t>testD</w:t>
       </w:r>
       <w:r>
         <w:rPr>
@@ -4697,6 +5018,7 @@
         </w:rPr>
         <w:t>eleteAirportById</w:t>
       </w:r>
+      <w:proofErr w:type="spellEnd"/>
       <w:r>
         <w:rPr>
           <w:rFonts w:ascii="Cambria" w:hAnsi="Cambria"/>
@@ -4802,6 +5124,7 @@
         </w:rPr>
         <w:t xml:space="preserve">Implemented </w:t>
       </w:r>
+      <w:proofErr w:type="spellStart"/>
       <w:r>
         <w:rPr>
           <w:rFonts w:ascii="Cambria" w:hAnsi="Cambria"/>
@@ -4810,7 +5133,18 @@
           <w:sz w:val="24"/>
           <w:szCs w:val="24"/>
         </w:rPr>
-        <w:t>insertAirport(Airport airport)</w:t>
+        <w:t>insertAirport</w:t>
+      </w:r>
+      <w:proofErr w:type="spellEnd"/>
+      <w:r>
+        <w:rPr>
+          <w:rFonts w:ascii="Cambria" w:hAnsi="Cambria"/>
+          <w:i/>
+          <w:iCs/>
+          <w:sz w:val="24"/>
+          <w:szCs w:val="24"/>
+        </w:rPr>
+        <w:t>(Airport airport)</w:t>
       </w:r>
     </w:p>
     <w:p>
@@ -4926,7 +5260,16 @@
           <w:sz w:val="24"/>
           <w:szCs w:val="24"/>
         </w:rPr>
-        <w:t>Implemented testInsert</w:t>
+        <w:t xml:space="preserve">Implemented </w:t>
+      </w:r>
+      <w:proofErr w:type="spellStart"/>
+      <w:r>
+        <w:rPr>
+          <w:rFonts w:ascii="Cambria" w:hAnsi="Cambria"/>
+          <w:sz w:val="24"/>
+          <w:szCs w:val="24"/>
+        </w:rPr>
+        <w:t>testInsert</w:t>
       </w:r>
       <w:r>
         <w:rPr>
@@ -4936,6 +5279,7 @@
         </w:rPr>
         <w:t>Airport</w:t>
       </w:r>
+      <w:proofErr w:type="spellEnd"/>
       <w:r>
         <w:rPr>
           <w:rFonts w:ascii="Cambria" w:hAnsi="Cambria"/>
@@ -5103,7 +5447,25 @@
           <w:sz w:val="24"/>
           <w:szCs w:val="24"/>
         </w:rPr>
-        <w:t>Added FlightDaoInterface with Features 1-4.</w:t>
+        <w:t xml:space="preserve">Added </w:t>
+      </w:r>
+      <w:proofErr w:type="spellStart"/>
+      <w:r>
+        <w:rPr>
+          <w:rFonts w:ascii="Cambria" w:hAnsi="Cambria"/>
+          <w:sz w:val="24"/>
+          <w:szCs w:val="24"/>
+        </w:rPr>
+        <w:t>FlightDaoInterface</w:t>
+      </w:r>
+      <w:proofErr w:type="spellEnd"/>
+      <w:r>
+        <w:rPr>
+          <w:rFonts w:ascii="Cambria" w:hAnsi="Cambria"/>
+          <w:sz w:val="24"/>
+          <w:szCs w:val="24"/>
+        </w:rPr>
+        <w:t xml:space="preserve"> with Features 1-4.</w:t>
       </w:r>
       <w:r>
         <w:rPr>
@@ -5220,7 +5582,25 @@
           <w:sz w:val="24"/>
           <w:szCs w:val="24"/>
         </w:rPr>
-        <w:t>Implemented findAllFlights() method.</w:t>
+        <w:t xml:space="preserve">Implemented </w:t>
+      </w:r>
+      <w:proofErr w:type="spellStart"/>
+      <w:r>
+        <w:rPr>
+          <w:rFonts w:ascii="Cambria" w:hAnsi="Cambria"/>
+          <w:sz w:val="24"/>
+          <w:szCs w:val="24"/>
+        </w:rPr>
+        <w:t>findAllFlights</w:t>
+      </w:r>
+      <w:proofErr w:type="spellEnd"/>
+      <w:r>
+        <w:rPr>
+          <w:rFonts w:ascii="Cambria" w:hAnsi="Cambria"/>
+          <w:sz w:val="24"/>
+          <w:szCs w:val="24"/>
+        </w:rPr>
+        <w:t>() method.</w:t>
       </w:r>
     </w:p>
     <w:p>
@@ -5331,7 +5711,25 @@
           <w:sz w:val="24"/>
           <w:szCs w:val="24"/>
         </w:rPr>
-        <w:t>Implemented testFindAllFlights()  - Junit Test and Successful.</w:t>
+        <w:t xml:space="preserve">Implemented </w:t>
+      </w:r>
+      <w:proofErr w:type="spellStart"/>
+      <w:r>
+        <w:rPr>
+          <w:rFonts w:ascii="Cambria" w:hAnsi="Cambria"/>
+          <w:sz w:val="24"/>
+          <w:szCs w:val="24"/>
+        </w:rPr>
+        <w:t>testFindAllFlights</w:t>
+      </w:r>
+      <w:proofErr w:type="spellEnd"/>
+      <w:r>
+        <w:rPr>
+          <w:rFonts w:ascii="Cambria" w:hAnsi="Cambria"/>
+          <w:sz w:val="24"/>
+          <w:szCs w:val="24"/>
+        </w:rPr>
+        <w:t>()  - Junit Test and Successful.</w:t>
       </w:r>
       <w:r>
         <w:rPr>
@@ -5430,13 +5828,41 @@
         </w:rPr>
         <w:t xml:space="preserve">Implemented </w:t>
       </w:r>
-      <w:r>
-        <w:rPr>
-          <w:rFonts w:ascii="Cambria" w:hAnsi="Cambria"/>
-          <w:sz w:val="24"/>
-          <w:szCs w:val="24"/>
-        </w:rPr>
-        <w:t>findFlightById(int flightId)</w:t>
+      <w:proofErr w:type="spellStart"/>
+      <w:r>
+        <w:rPr>
+          <w:rFonts w:ascii="Cambria" w:hAnsi="Cambria"/>
+          <w:sz w:val="24"/>
+          <w:szCs w:val="24"/>
+        </w:rPr>
+        <w:t>findFlightById</w:t>
+      </w:r>
+      <w:proofErr w:type="spellEnd"/>
+      <w:r>
+        <w:rPr>
+          <w:rFonts w:ascii="Cambria" w:hAnsi="Cambria"/>
+          <w:sz w:val="24"/>
+          <w:szCs w:val="24"/>
+        </w:rPr>
+        <w:t xml:space="preserve">(int </w:t>
+      </w:r>
+      <w:proofErr w:type="spellStart"/>
+      <w:r>
+        <w:rPr>
+          <w:rFonts w:ascii="Cambria" w:hAnsi="Cambria"/>
+          <w:sz w:val="24"/>
+          <w:szCs w:val="24"/>
+        </w:rPr>
+        <w:t>flightId</w:t>
+      </w:r>
+      <w:proofErr w:type="spellEnd"/>
+      <w:r>
+        <w:rPr>
+          <w:rFonts w:ascii="Cambria" w:hAnsi="Cambria"/>
+          <w:sz w:val="24"/>
+          <w:szCs w:val="24"/>
+        </w:rPr>
+        <w:t>)</w:t>
       </w:r>
     </w:p>
     <w:p>
@@ -5521,6 +5947,7 @@
         </w:rPr>
         <w:t xml:space="preserve">Implemented </w:t>
       </w:r>
+      <w:proofErr w:type="spellStart"/>
       <w:r>
         <w:rPr>
           <w:rFonts w:ascii="Cambria" w:hAnsi="Cambria"/>
@@ -5535,7 +5962,16 @@
           <w:sz w:val="24"/>
           <w:szCs w:val="24"/>
         </w:rPr>
-        <w:t>indFlightById()</w:t>
+        <w:t>indFlightById</w:t>
+      </w:r>
+      <w:proofErr w:type="spellEnd"/>
+      <w:r>
+        <w:rPr>
+          <w:rFonts w:ascii="Cambria" w:hAnsi="Cambria"/>
+          <w:sz w:val="24"/>
+          <w:szCs w:val="24"/>
+        </w:rPr>
+        <w:t>()</w:t>
       </w:r>
       <w:r>
         <w:rPr>
@@ -5610,6 +6046,7 @@
         </w:rPr>
         <w:t xml:space="preserve">Implemented </w:t>
       </w:r>
+      <w:proofErr w:type="spellStart"/>
       <w:r>
         <w:rPr>
           <w:rFonts w:ascii="Cambria" w:hAnsi="Cambria"/>
@@ -5632,8 +6069,18 @@
           <w:sz w:val="24"/>
           <w:szCs w:val="24"/>
         </w:rPr>
-        <w:t xml:space="preserve">ById(int </w:t>
-      </w:r>
+        <w:t>ById</w:t>
+      </w:r>
+      <w:proofErr w:type="spellEnd"/>
+      <w:r>
+        <w:rPr>
+          <w:rFonts w:ascii="Cambria" w:hAnsi="Cambria"/>
+          <w:sz w:val="24"/>
+          <w:szCs w:val="24"/>
+        </w:rPr>
+        <w:t xml:space="preserve">(int </w:t>
+      </w:r>
+      <w:proofErr w:type="spellStart"/>
       <w:r>
         <w:rPr>
           <w:rFonts w:ascii="Cambria" w:hAnsi="Cambria"/>
@@ -5642,6 +6089,7 @@
         </w:rPr>
         <w:t>flightId</w:t>
       </w:r>
+      <w:proofErr w:type="spellEnd"/>
       <w:r>
         <w:rPr>
           <w:rFonts w:ascii="Cambria" w:hAnsi="Cambria"/>
@@ -5733,13 +6181,23 @@
         </w:rPr>
         <w:t xml:space="preserve">Implemented </w:t>
       </w:r>
-      <w:r>
-        <w:rPr>
-          <w:rFonts w:ascii="Cambria" w:hAnsi="Cambria"/>
-          <w:sz w:val="24"/>
-          <w:szCs w:val="24"/>
-        </w:rPr>
-        <w:t>testDeleteFlightById()</w:t>
+      <w:proofErr w:type="spellStart"/>
+      <w:r>
+        <w:rPr>
+          <w:rFonts w:ascii="Cambria" w:hAnsi="Cambria"/>
+          <w:sz w:val="24"/>
+          <w:szCs w:val="24"/>
+        </w:rPr>
+        <w:t>testDeleteFlightById</w:t>
+      </w:r>
+      <w:proofErr w:type="spellEnd"/>
+      <w:r>
+        <w:rPr>
+          <w:rFonts w:ascii="Cambria" w:hAnsi="Cambria"/>
+          <w:sz w:val="24"/>
+          <w:szCs w:val="24"/>
+        </w:rPr>
+        <w:t>()</w:t>
       </w:r>
       <w:r>
         <w:rPr>
@@ -5816,13 +6274,23 @@
         </w:rPr>
         <w:t xml:space="preserve">Implemented </w:t>
       </w:r>
-      <w:r>
-        <w:rPr>
-          <w:rFonts w:ascii="Cambria" w:hAnsi="Cambria"/>
-          <w:sz w:val="24"/>
-          <w:szCs w:val="24"/>
-        </w:rPr>
-        <w:t>insertFlight(Flight flight)</w:t>
+      <w:proofErr w:type="spellStart"/>
+      <w:r>
+        <w:rPr>
+          <w:rFonts w:ascii="Cambria" w:hAnsi="Cambria"/>
+          <w:sz w:val="24"/>
+          <w:szCs w:val="24"/>
+        </w:rPr>
+        <w:t>insertFlight</w:t>
+      </w:r>
+      <w:proofErr w:type="spellEnd"/>
+      <w:r>
+        <w:rPr>
+          <w:rFonts w:ascii="Cambria" w:hAnsi="Cambria"/>
+          <w:sz w:val="24"/>
+          <w:szCs w:val="24"/>
+        </w:rPr>
+        <w:t>(Flight flight)</w:t>
       </w:r>
       <w:r>
         <w:rPr>
@@ -5905,6 +6373,7 @@
         </w:rPr>
         <w:t xml:space="preserve">Implemented </w:t>
       </w:r>
+      <w:proofErr w:type="spellStart"/>
       <w:r>
         <w:rPr>
           <w:rFonts w:ascii="Cambria" w:hAnsi="Cambria"/>
@@ -5921,6 +6390,7 @@
         </w:rPr>
         <w:t>InsertFlight</w:t>
       </w:r>
+      <w:proofErr w:type="spellEnd"/>
       <w:r>
         <w:rPr>
           <w:rFonts w:ascii="Cambria" w:hAnsi="Cambria"/>
@@ -6032,7 +6502,25 @@
           <w:sz w:val="24"/>
           <w:szCs w:val="24"/>
         </w:rPr>
-        <w:t>Added BookingDaoInterface with Features 1-4.</w:t>
+        <w:t xml:space="preserve">Added </w:t>
+      </w:r>
+      <w:proofErr w:type="spellStart"/>
+      <w:r>
+        <w:rPr>
+          <w:rFonts w:ascii="Cambria" w:hAnsi="Cambria"/>
+          <w:sz w:val="24"/>
+          <w:szCs w:val="24"/>
+        </w:rPr>
+        <w:t>BookingDaoInterface</w:t>
+      </w:r>
+      <w:proofErr w:type="spellEnd"/>
+      <w:r>
+        <w:rPr>
+          <w:rFonts w:ascii="Cambria" w:hAnsi="Cambria"/>
+          <w:sz w:val="24"/>
+          <w:szCs w:val="24"/>
+        </w:rPr>
+        <w:t xml:space="preserve"> with Features 1-4.</w:t>
       </w:r>
     </w:p>
     <w:p>
@@ -6143,7 +6631,16 @@
           <w:sz w:val="24"/>
           <w:szCs w:val="24"/>
         </w:rPr>
-        <w:t>Implemented findAll</w:t>
+        <w:t xml:space="preserve">Implemented </w:t>
+      </w:r>
+      <w:proofErr w:type="spellStart"/>
+      <w:r>
+        <w:rPr>
+          <w:rFonts w:ascii="Cambria" w:hAnsi="Cambria"/>
+          <w:sz w:val="24"/>
+          <w:szCs w:val="24"/>
+        </w:rPr>
+        <w:t>findAll</w:t>
       </w:r>
       <w:r>
         <w:rPr>
@@ -6159,7 +6656,16 @@
           <w:sz w:val="24"/>
           <w:szCs w:val="24"/>
         </w:rPr>
-        <w:t>s() method.</w:t>
+        <w:t>s</w:t>
+      </w:r>
+      <w:proofErr w:type="spellEnd"/>
+      <w:r>
+        <w:rPr>
+          <w:rFonts w:ascii="Cambria" w:hAnsi="Cambria"/>
+          <w:sz w:val="24"/>
+          <w:szCs w:val="24"/>
+        </w:rPr>
+        <w:t>() method.</w:t>
       </w:r>
       <w:r>
         <w:rPr>
@@ -6256,7 +6762,25 @@
           <w:sz w:val="24"/>
           <w:szCs w:val="24"/>
         </w:rPr>
-        <w:t>Implemented testFindAllBookings()  - Junit Test and Successful</w:t>
+        <w:t xml:space="preserve">Implemented </w:t>
+      </w:r>
+      <w:proofErr w:type="spellStart"/>
+      <w:r>
+        <w:rPr>
+          <w:rFonts w:ascii="Cambria" w:hAnsi="Cambria"/>
+          <w:sz w:val="24"/>
+          <w:szCs w:val="24"/>
+        </w:rPr>
+        <w:t>testFindAllBookings</w:t>
+      </w:r>
+      <w:proofErr w:type="spellEnd"/>
+      <w:r>
+        <w:rPr>
+          <w:rFonts w:ascii="Cambria" w:hAnsi="Cambria"/>
+          <w:sz w:val="24"/>
+          <w:szCs w:val="24"/>
+        </w:rPr>
+        <w:t>()  - Junit Test and Successful</w:t>
       </w:r>
       <w:r>
         <w:rPr>
@@ -6355,6 +6879,7 @@
         </w:rPr>
         <w:t xml:space="preserve">Implemented </w:t>
       </w:r>
+      <w:proofErr w:type="spellStart"/>
       <w:r>
         <w:rPr>
           <w:rFonts w:ascii="Cambria" w:hAnsi="Cambria"/>
@@ -6377,8 +6902,18 @@
           <w:sz w:val="24"/>
           <w:szCs w:val="24"/>
         </w:rPr>
-        <w:t xml:space="preserve">ById(int </w:t>
-      </w:r>
+        <w:t>ById</w:t>
+      </w:r>
+      <w:proofErr w:type="spellEnd"/>
+      <w:r>
+        <w:rPr>
+          <w:rFonts w:ascii="Cambria" w:hAnsi="Cambria"/>
+          <w:sz w:val="24"/>
+          <w:szCs w:val="24"/>
+        </w:rPr>
+        <w:t xml:space="preserve">(int </w:t>
+      </w:r>
+      <w:proofErr w:type="spellStart"/>
       <w:r>
         <w:rPr>
           <w:rFonts w:ascii="Cambria" w:hAnsi="Cambria"/>
@@ -6393,7 +6928,16 @@
           <w:sz w:val="24"/>
           <w:szCs w:val="24"/>
         </w:rPr>
-        <w:t>Id)</w:t>
+        <w:t>Id</w:t>
+      </w:r>
+      <w:proofErr w:type="spellEnd"/>
+      <w:r>
+        <w:rPr>
+          <w:rFonts w:ascii="Cambria" w:hAnsi="Cambria"/>
+          <w:sz w:val="24"/>
+          <w:szCs w:val="24"/>
+        </w:rPr>
+        <w:t>)</w:t>
       </w:r>
       <w:r>
         <w:rPr>
@@ -6489,6 +7033,7 @@
         </w:rPr>
         <w:t xml:space="preserve">Implemented </w:t>
       </w:r>
+      <w:proofErr w:type="spellStart"/>
       <w:r>
         <w:rPr>
           <w:rFonts w:ascii="Cambria" w:hAnsi="Cambria"/>
@@ -6505,6 +7050,7 @@
         </w:rPr>
         <w:t>FindBookingById</w:t>
       </w:r>
+      <w:proofErr w:type="spellEnd"/>
       <w:r>
         <w:rPr>
           <w:rFonts w:ascii="Cambria" w:hAnsi="Cambria"/>
@@ -6606,6 +7152,7 @@
         </w:rPr>
         <w:t xml:space="preserve">Implemented </w:t>
       </w:r>
+      <w:proofErr w:type="spellStart"/>
       <w:r>
         <w:rPr>
           <w:rFonts w:ascii="Cambria" w:hAnsi="Cambria"/>
@@ -6628,8 +7175,18 @@
           <w:sz w:val="24"/>
           <w:szCs w:val="24"/>
         </w:rPr>
-        <w:t xml:space="preserve">ById(int </w:t>
-      </w:r>
+        <w:t>ById</w:t>
+      </w:r>
+      <w:proofErr w:type="spellEnd"/>
+      <w:r>
+        <w:rPr>
+          <w:rFonts w:ascii="Cambria" w:hAnsi="Cambria"/>
+          <w:sz w:val="24"/>
+          <w:szCs w:val="24"/>
+        </w:rPr>
+        <w:t xml:space="preserve">(int </w:t>
+      </w:r>
+      <w:proofErr w:type="spellStart"/>
       <w:r>
         <w:rPr>
           <w:rFonts w:ascii="Cambria" w:hAnsi="Cambria"/>
@@ -6638,6 +7195,7 @@
         </w:rPr>
         <w:t>bookingId</w:t>
       </w:r>
+      <w:proofErr w:type="spellEnd"/>
       <w:r>
         <w:rPr>
           <w:rFonts w:ascii="Cambria" w:hAnsi="Cambria"/>
@@ -6747,6 +7305,7 @@
         </w:rPr>
         <w:t xml:space="preserve">Implemented </w:t>
       </w:r>
+      <w:proofErr w:type="spellStart"/>
       <w:r>
         <w:rPr>
           <w:rFonts w:ascii="Cambria" w:hAnsi="Cambria"/>
@@ -6769,7 +7328,16 @@
           <w:sz w:val="24"/>
           <w:szCs w:val="24"/>
         </w:rPr>
-        <w:t>ById()</w:t>
+        <w:t>ById</w:t>
+      </w:r>
+      <w:proofErr w:type="spellEnd"/>
+      <w:r>
+        <w:rPr>
+          <w:rFonts w:ascii="Cambria" w:hAnsi="Cambria"/>
+          <w:sz w:val="24"/>
+          <w:szCs w:val="24"/>
+        </w:rPr>
+        <w:t>()</w:t>
       </w:r>
       <w:r>
         <w:rPr>
@@ -6864,6 +7432,7 @@
         </w:rPr>
         <w:t xml:space="preserve">Implemented </w:t>
       </w:r>
+      <w:proofErr w:type="spellStart"/>
       <w:r>
         <w:rPr>
           <w:rFonts w:ascii="Cambria" w:hAnsi="Cambria"/>
@@ -6880,6 +7449,7 @@
         </w:rPr>
         <w:t>Booking</w:t>
       </w:r>
+      <w:proofErr w:type="spellEnd"/>
       <w:r>
         <w:rPr>
           <w:rFonts w:ascii="Cambria" w:hAnsi="Cambria"/>
@@ -6935,6 +7505,133 @@
           <w:szCs w:val="24"/>
         </w:rPr>
         <w:t>method.</w:t>
+      </w:r>
+      <w:r>
+        <w:rPr>
+          <w:rFonts w:ascii="Cambria" w:hAnsi="Cambria"/>
+          <w:sz w:val="24"/>
+          <w:szCs w:val="24"/>
+        </w:rPr>
+        <w:br/>
+      </w:r>
+      <w:r>
+        <w:rPr>
+          <w:rFonts w:ascii="Cambria" w:hAnsi="Cambria"/>
+          <w:sz w:val="24"/>
+          <w:szCs w:val="24"/>
+        </w:rPr>
+        <w:br/>
+      </w:r>
+      <w:r>
+        <w:rPr>
+          <w:rFonts w:ascii="Cambria" w:hAnsi="Cambria"/>
+          <w:b/>
+          <w:bCs/>
+          <w:sz w:val="24"/>
+          <w:szCs w:val="24"/>
+          <w:u w:val="single"/>
+        </w:rPr>
+        <w:t xml:space="preserve">25/03/23: </w:t>
+      </w:r>
+      <w:r>
+        <w:rPr>
+          <w:rFonts w:ascii="Cambria" w:hAnsi="Cambria"/>
+          <w:b/>
+          <w:bCs/>
+          <w:sz w:val="24"/>
+          <w:szCs w:val="24"/>
+        </w:rPr>
+        <w:t>(</w:t>
+      </w:r>
+      <w:r>
+        <w:rPr>
+          <w:rFonts w:ascii="Cambria" w:hAnsi="Cambria"/>
+          <w:b/>
+          <w:bCs/>
+          <w:sz w:val="24"/>
+          <w:szCs w:val="24"/>
+        </w:rPr>
+        <w:t>20</w:t>
+      </w:r>
+      <w:r>
+        <w:rPr>
+          <w:rFonts w:ascii="Cambria" w:hAnsi="Cambria"/>
+          <w:b/>
+          <w:bCs/>
+          <w:sz w:val="24"/>
+          <w:szCs w:val="24"/>
+        </w:rPr>
+        <w:t>:</w:t>
+      </w:r>
+      <w:r>
+        <w:rPr>
+          <w:rFonts w:ascii="Cambria" w:hAnsi="Cambria"/>
+          <w:b/>
+          <w:bCs/>
+          <w:sz w:val="24"/>
+          <w:szCs w:val="24"/>
+        </w:rPr>
+        <w:t>24</w:t>
+      </w:r>
+      <w:r>
+        <w:rPr>
+          <w:rFonts w:ascii="Cambria" w:hAnsi="Cambria"/>
+          <w:b/>
+          <w:bCs/>
+          <w:sz w:val="24"/>
+          <w:szCs w:val="24"/>
+        </w:rPr>
+        <w:t xml:space="preserve"> PM ) </w:t>
+      </w:r>
+      <w:r>
+        <w:rPr>
+          <w:rFonts w:ascii="Cambria" w:hAnsi="Cambria"/>
+          <w:sz w:val="24"/>
+          <w:szCs w:val="24"/>
+        </w:rPr>
+        <w:t xml:space="preserve">Implemented </w:t>
+      </w:r>
+      <w:proofErr w:type="spellStart"/>
+      <w:r>
+        <w:rPr>
+          <w:rFonts w:ascii="Cambria" w:hAnsi="Cambria"/>
+          <w:sz w:val="24"/>
+          <w:szCs w:val="24"/>
+        </w:rPr>
+        <w:t>test</w:t>
+      </w:r>
+      <w:r>
+        <w:rPr>
+          <w:rFonts w:ascii="Cambria" w:hAnsi="Cambria"/>
+          <w:sz w:val="24"/>
+          <w:szCs w:val="24"/>
+        </w:rPr>
+        <w:t>Insert</w:t>
+      </w:r>
+      <w:r>
+        <w:rPr>
+          <w:rFonts w:ascii="Cambria" w:hAnsi="Cambria"/>
+          <w:sz w:val="24"/>
+          <w:szCs w:val="24"/>
+        </w:rPr>
+        <w:t>Booking</w:t>
+      </w:r>
+      <w:proofErr w:type="spellEnd"/>
+      <w:r>
+        <w:rPr>
+          <w:rFonts w:ascii="Cambria" w:hAnsi="Cambria"/>
+          <w:sz w:val="24"/>
+          <w:szCs w:val="24"/>
+        </w:rPr>
+        <w:t>()</w:t>
+      </w:r>
+      <w:r>
+        <w:rPr>
+          <w:rFonts w:ascii="Cambria" w:hAnsi="Cambria"/>
+          <w:sz w:val="24"/>
+          <w:szCs w:val="24"/>
+        </w:rPr>
+        <w:t>- Junit Test and successful.</w:t>
       </w:r>
     </w:p>
     <w:sectPr>

</xml_diff>

<commit_message>
Added PaymentDaoInterface with Features 1-4.
</commit_message>
<xml_diff>
--- a/PROJECT LOG AND IDEAS.docx
+++ b/PROJECT LOG AND IDEAS.docx
@@ -7606,15 +7606,7 @@
           <w:sz w:val="24"/>
           <w:szCs w:val="24"/>
         </w:rPr>
-        <w:t>Insert</w:t>
-      </w:r>
-      <w:r>
-        <w:rPr>
-          <w:rFonts w:ascii="Cambria" w:hAnsi="Cambria"/>
-          <w:sz w:val="24"/>
-          <w:szCs w:val="24"/>
-        </w:rPr>
-        <w:t>Booking</w:t>
+        <w:t>InsertBooking</w:t>
       </w:r>
       <w:proofErr w:type="spellEnd"/>
       <w:r>
@@ -7632,6 +7624,161 @@
           <w:szCs w:val="24"/>
         </w:rPr>
         <w:t>- Junit Test and successful.</w:t>
+      </w:r>
+      <w:r>
+        <w:rPr>
+          <w:rFonts w:ascii="Cambria" w:hAnsi="Cambria"/>
+          <w:sz w:val="24"/>
+          <w:szCs w:val="24"/>
+        </w:rPr>
+        <w:br/>
+      </w:r>
+    </w:p>
+    <w:p>
+      <w:pPr>
+        <w:spacing w:line="360" w:lineRule="auto"/>
+        <w:rPr>
+          <w:rFonts w:ascii="Cambria" w:hAnsi="Cambria"/>
+          <w:sz w:val="24"/>
+          <w:szCs w:val="24"/>
+        </w:rPr>
+      </w:pPr>
+      <w:r>
+        <w:rPr>
+          <w:rFonts w:ascii="Cambria" w:hAnsi="Cambria"/>
+          <w:b/>
+          <w:bCs/>
+          <w:sz w:val="24"/>
+          <w:szCs w:val="24"/>
+          <w:u w:val="single"/>
+        </w:rPr>
+        <w:t>2</w:t>
+      </w:r>
+      <w:r>
+        <w:rPr>
+          <w:rFonts w:ascii="Cambria" w:hAnsi="Cambria"/>
+          <w:b/>
+          <w:bCs/>
+          <w:sz w:val="24"/>
+          <w:szCs w:val="24"/>
+          <w:u w:val="single"/>
+        </w:rPr>
+        <w:t>5</w:t>
+      </w:r>
+      <w:r>
+        <w:rPr>
+          <w:rFonts w:ascii="Cambria" w:hAnsi="Cambria"/>
+          <w:b/>
+          <w:bCs/>
+          <w:sz w:val="24"/>
+          <w:szCs w:val="24"/>
+          <w:u w:val="single"/>
+        </w:rPr>
+        <w:t xml:space="preserve">/03/23: </w:t>
+      </w:r>
+      <w:r>
+        <w:rPr>
+          <w:rFonts w:ascii="Cambria" w:hAnsi="Cambria"/>
+          <w:b/>
+          <w:bCs/>
+          <w:sz w:val="24"/>
+          <w:szCs w:val="24"/>
+        </w:rPr>
+        <w:t>(</w:t>
+      </w:r>
+      <w:r>
+        <w:rPr>
+          <w:rFonts w:ascii="Cambria" w:hAnsi="Cambria"/>
+          <w:b/>
+          <w:bCs/>
+          <w:sz w:val="24"/>
+          <w:szCs w:val="24"/>
+        </w:rPr>
+        <w:t>20</w:t>
+      </w:r>
+      <w:r>
+        <w:rPr>
+          <w:rFonts w:ascii="Cambria" w:hAnsi="Cambria"/>
+          <w:b/>
+          <w:bCs/>
+          <w:sz w:val="24"/>
+          <w:szCs w:val="24"/>
+        </w:rPr>
+        <w:t>:</w:t>
+      </w:r>
+      <w:r>
+        <w:rPr>
+          <w:rFonts w:ascii="Cambria" w:hAnsi="Cambria"/>
+          <w:b/>
+          <w:bCs/>
+          <w:sz w:val="24"/>
+          <w:szCs w:val="24"/>
+        </w:rPr>
+        <w:t>30</w:t>
+      </w:r>
+      <w:r>
+        <w:rPr>
+          <w:rFonts w:ascii="Cambria" w:hAnsi="Cambria"/>
+          <w:b/>
+          <w:bCs/>
+          <w:sz w:val="24"/>
+          <w:szCs w:val="24"/>
+        </w:rPr>
+        <w:t xml:space="preserve"> PM </w:t>
+      </w:r>
+      <w:r>
+        <w:rPr>
+          <w:rFonts w:ascii="Cambria" w:hAnsi="Cambria"/>
+          <w:b/>
+          <w:bCs/>
+          <w:sz w:val="24"/>
+          <w:szCs w:val="24"/>
+        </w:rPr>
+        <w:t>)</w:t>
+      </w:r>
+      <w:r>
+        <w:rPr>
+          <w:rFonts w:ascii="Cambria" w:hAnsi="Cambria"/>
+          <w:b/>
+          <w:bCs/>
+          <w:sz w:val="24"/>
+          <w:szCs w:val="24"/>
+        </w:rPr>
+        <w:t xml:space="preserve"> </w:t>
+      </w:r>
+      <w:r>
+        <w:rPr>
+          <w:rFonts w:ascii="Cambria" w:hAnsi="Cambria"/>
+          <w:sz w:val="24"/>
+          <w:szCs w:val="24"/>
+        </w:rPr>
+        <w:t xml:space="preserve">Added </w:t>
+      </w:r>
+      <w:proofErr w:type="spellStart"/>
+      <w:r>
+        <w:rPr>
+          <w:rFonts w:ascii="Cambria" w:hAnsi="Cambria"/>
+          <w:sz w:val="24"/>
+          <w:szCs w:val="24"/>
+        </w:rPr>
+        <w:t>Payment</w:t>
+      </w:r>
+      <w:r>
+        <w:rPr>
+          <w:rFonts w:ascii="Cambria" w:hAnsi="Cambria"/>
+          <w:sz w:val="24"/>
+          <w:szCs w:val="24"/>
+        </w:rPr>
+        <w:t>DaoInterface</w:t>
+      </w:r>
+      <w:proofErr w:type="spellEnd"/>
+      <w:r>
+        <w:rPr>
+          <w:rFonts w:ascii="Cambria" w:hAnsi="Cambria"/>
+          <w:sz w:val="24"/>
+          <w:szCs w:val="24"/>
+        </w:rPr>
+        <w:t xml:space="preserve"> with Features 1-4.</w:t>
       </w:r>
     </w:p>
     <w:sectPr>

</xml_diff>

<commit_message>
testFindAllPaymenst()  - Junit Test and Successful
</commit_message>
<xml_diff>
--- a/PROJECT LOG AND IDEAS.docx
+++ b/PROJECT LOG AND IDEAS.docx
@@ -7809,6 +7809,121 @@
           <w:sz w:val="24"/>
           <w:szCs w:val="24"/>
         </w:rPr>
+        <w:t xml:space="preserve">20:35 PM </w:t>
+      </w:r>
+      <w:r>
+        <w:rPr>
+          <w:rFonts w:ascii="Cambria" w:hAnsi="Cambria"/>
+          <w:b/>
+          <w:bCs/>
+          <w:sz w:val="24"/>
+          <w:szCs w:val="24"/>
+        </w:rPr>
+        <w:t>)</w:t>
+      </w:r>
+      <w:r>
+        <w:rPr>
+          <w:rFonts w:ascii="Cambria" w:hAnsi="Cambria"/>
+          <w:b/>
+          <w:bCs/>
+          <w:sz w:val="24"/>
+          <w:szCs w:val="24"/>
+        </w:rPr>
+        <w:t xml:space="preserve"> </w:t>
+      </w:r>
+      <w:r>
+        <w:rPr>
+          <w:rFonts w:ascii="Cambria" w:hAnsi="Cambria"/>
+          <w:sz w:val="24"/>
+          <w:szCs w:val="24"/>
+        </w:rPr>
+        <w:t xml:space="preserve">Implemented </w:t>
+      </w:r>
+      <w:proofErr w:type="spellStart"/>
+      <w:r>
+        <w:rPr>
+          <w:rFonts w:ascii="Cambria" w:hAnsi="Cambria"/>
+          <w:sz w:val="24"/>
+          <w:szCs w:val="24"/>
+        </w:rPr>
+        <w:t>findAllPayments</w:t>
+      </w:r>
+      <w:proofErr w:type="spellEnd"/>
+      <w:r>
+        <w:rPr>
+          <w:rFonts w:ascii="Cambria" w:hAnsi="Cambria"/>
+          <w:sz w:val="24"/>
+          <w:szCs w:val="24"/>
+        </w:rPr>
+        <w:t>() method.</w:t>
+      </w:r>
+      <w:r>
+        <w:rPr>
+          <w:rFonts w:ascii="Cambria" w:hAnsi="Cambria"/>
+          <w:sz w:val="24"/>
+          <w:szCs w:val="24"/>
+        </w:rPr>
+        <w:br/>
+      </w:r>
+      <w:r>
+        <w:rPr>
+          <w:rFonts w:ascii="Cambria" w:hAnsi="Cambria"/>
+          <w:sz w:val="24"/>
+          <w:szCs w:val="24"/>
+        </w:rPr>
+        <w:br/>
+      </w:r>
+      <w:r>
+        <w:rPr>
+          <w:rFonts w:ascii="Cambria" w:hAnsi="Cambria"/>
+          <w:b/>
+          <w:bCs/>
+          <w:sz w:val="24"/>
+          <w:szCs w:val="24"/>
+          <w:u w:val="single"/>
+        </w:rPr>
+        <w:t>2</w:t>
+      </w:r>
+      <w:r>
+        <w:rPr>
+          <w:rFonts w:ascii="Cambria" w:hAnsi="Cambria"/>
+          <w:b/>
+          <w:bCs/>
+          <w:sz w:val="24"/>
+          <w:szCs w:val="24"/>
+          <w:u w:val="single"/>
+        </w:rPr>
+        <w:t>5</w:t>
+      </w:r>
+      <w:r>
+        <w:rPr>
+          <w:rFonts w:ascii="Cambria" w:hAnsi="Cambria"/>
+          <w:b/>
+          <w:bCs/>
+          <w:sz w:val="24"/>
+          <w:szCs w:val="24"/>
+          <w:u w:val="single"/>
+        </w:rPr>
+        <w:t xml:space="preserve">/03/23: </w:t>
+      </w:r>
+      <w:r>
+        <w:rPr>
+          <w:rFonts w:ascii="Cambria" w:hAnsi="Cambria"/>
+          <w:b/>
+          <w:bCs/>
+          <w:sz w:val="24"/>
+          <w:szCs w:val="24"/>
+        </w:rPr>
+        <w:t>(</w:t>
+      </w:r>
+      <w:r>
+        <w:rPr>
+          <w:rFonts w:ascii="Cambria" w:hAnsi="Cambria"/>
+          <w:b/>
+          <w:bCs/>
+          <w:sz w:val="24"/>
+          <w:szCs w:val="24"/>
+        </w:rPr>
         <w:t>20</w:t>
       </w:r>
       <w:r>
@@ -7829,7 +7944,7 @@
           <w:sz w:val="24"/>
           <w:szCs w:val="24"/>
         </w:rPr>
-        <w:t>35</w:t>
+        <w:t>55</w:t>
       </w:r>
       <w:r>
         <w:rPr>
@@ -7876,15 +7991,15 @@
           <w:sz w:val="24"/>
           <w:szCs w:val="24"/>
         </w:rPr>
-        <w:t>findAll</w:t>
-      </w:r>
-      <w:r>
-        <w:rPr>
-          <w:rFonts w:ascii="Cambria" w:hAnsi="Cambria"/>
-          <w:sz w:val="24"/>
-          <w:szCs w:val="24"/>
-        </w:rPr>
-        <w:t>Payments</w:t>
+        <w:t>testFindAll</w:t>
+      </w:r>
+      <w:r>
+        <w:rPr>
+          <w:rFonts w:ascii="Cambria" w:hAnsi="Cambria"/>
+          <w:sz w:val="24"/>
+          <w:szCs w:val="24"/>
+        </w:rPr>
+        <w:t>Paymenst</w:t>
       </w:r>
       <w:proofErr w:type="spellEnd"/>
       <w:r>
@@ -7893,7 +8008,23 @@
           <w:sz w:val="24"/>
           <w:szCs w:val="24"/>
         </w:rPr>
-        <w:t>() method.</w:t>
+        <w:t>()  - Junit Test and Successful</w:t>
+      </w:r>
+      <w:r>
+        <w:rPr>
+          <w:rFonts w:ascii="Cambria" w:hAnsi="Cambria"/>
+          <w:sz w:val="24"/>
+          <w:szCs w:val="24"/>
+        </w:rPr>
+        <w:br/>
+      </w:r>
+      <w:r>
+        <w:rPr>
+          <w:rFonts w:ascii="Cambria" w:hAnsi="Cambria"/>
+          <w:sz w:val="24"/>
+          <w:szCs w:val="24"/>
+        </w:rPr>
+        <w:br/>
       </w:r>
     </w:p>
     <w:sectPr>

</xml_diff>

<commit_message>
Implemented findPaymentById(int paymentId) method
</commit_message>
<xml_diff>
--- a/PROJECT LOG AND IDEAS.docx
+++ b/PROJECT LOG AND IDEAS.docx
@@ -1057,7 +1057,6 @@
         </w:rPr>
         <w:t xml:space="preserve"> table, as a trip can have multiple locations and a location can be part of multiple trips. This relationship is represented by the </w:t>
       </w:r>
-      <w:proofErr w:type="spellStart"/>
       <w:r>
         <w:rPr>
           <w:rFonts w:ascii="Cambria" w:hAnsi="Cambria"/>
@@ -1068,7 +1067,6 @@
         </w:rPr>
         <w:t>TripLocation</w:t>
       </w:r>
-      <w:proofErr w:type="spellEnd"/>
       <w:r>
         <w:rPr>
           <w:rFonts w:ascii="Cambria" w:hAnsi="Cambria"/>
@@ -1900,25 +1898,7 @@
           <w:sz w:val="24"/>
           <w:szCs w:val="24"/>
         </w:rPr>
-        <w:t xml:space="preserve">Database Model and Diagram done and attached in </w:t>
-      </w:r>
-      <w:proofErr w:type="spellStart"/>
-      <w:r>
-        <w:rPr>
-          <w:rFonts w:ascii="Cambria" w:hAnsi="Cambria"/>
-          <w:sz w:val="24"/>
-          <w:szCs w:val="24"/>
-        </w:rPr>
-        <w:t>github</w:t>
-      </w:r>
-      <w:proofErr w:type="spellEnd"/>
-      <w:r>
-        <w:rPr>
-          <w:rFonts w:ascii="Cambria" w:hAnsi="Cambria"/>
-          <w:sz w:val="24"/>
-          <w:szCs w:val="24"/>
-        </w:rPr>
-        <w:t>.</w:t>
+        <w:t>Database Model and Diagram done and attached in github.</w:t>
       </w:r>
       <w:r>
         <w:rPr>
@@ -2106,18 +2086,8 @@
           <w:sz w:val="24"/>
           <w:szCs w:val="24"/>
         </w:rPr>
-        <w:t xml:space="preserve">Application Folder Structure Created in </w:t>
-      </w:r>
-      <w:proofErr w:type="spellStart"/>
-      <w:r>
-        <w:rPr>
-          <w:rFonts w:ascii="Cambria" w:hAnsi="Cambria"/>
-          <w:sz w:val="24"/>
-          <w:szCs w:val="24"/>
-        </w:rPr>
-        <w:t>Intellij</w:t>
-      </w:r>
-      <w:proofErr w:type="spellEnd"/>
+        <w:t>Application Folder Structure Created in Intellij</w:t>
+      </w:r>
       <w:r>
         <w:rPr>
           <w:rFonts w:ascii="Cambria" w:hAnsi="Cambria"/>
@@ -2189,25 +2159,7 @@
           <w:sz w:val="24"/>
           <w:szCs w:val="24"/>
         </w:rPr>
-        <w:t xml:space="preserve">Using the </w:t>
-      </w:r>
-      <w:proofErr w:type="spellStart"/>
-      <w:r>
-        <w:rPr>
-          <w:rFonts w:ascii="Cambria" w:hAnsi="Cambria"/>
-          <w:sz w:val="24"/>
-          <w:szCs w:val="24"/>
-        </w:rPr>
-        <w:t>DAO_product</w:t>
-      </w:r>
-      <w:proofErr w:type="spellEnd"/>
-      <w:r>
-        <w:rPr>
-          <w:rFonts w:ascii="Cambria" w:hAnsi="Cambria"/>
-          <w:sz w:val="24"/>
-          <w:szCs w:val="24"/>
-        </w:rPr>
-        <w:t xml:space="preserve"> example I made up my project folder structure.</w:t>
+        <w:t>Using the DAO_product example I made up my project folder structure.</w:t>
       </w:r>
       <w:r>
         <w:rPr>
@@ -2829,18 +2781,196 @@
           <w:sz w:val="24"/>
           <w:szCs w:val="24"/>
         </w:rPr>
-        <w:t xml:space="preserve">JDBC connection and </w:t>
-      </w:r>
-      <w:proofErr w:type="spellStart"/>
-      <w:r>
-        <w:rPr>
-          <w:rFonts w:ascii="Cambria" w:hAnsi="Cambria"/>
-          <w:sz w:val="24"/>
-          <w:szCs w:val="24"/>
-        </w:rPr>
-        <w:t>DaoException</w:t>
-      </w:r>
-      <w:proofErr w:type="spellEnd"/>
+        <w:t>JDBC connection and DaoException.</w:t>
+      </w:r>
+      <w:r>
+        <w:rPr>
+          <w:rFonts w:ascii="Cambria" w:hAnsi="Cambria"/>
+          <w:sz w:val="24"/>
+          <w:szCs w:val="24"/>
+        </w:rPr>
+        <w:br/>
+      </w:r>
+      <w:r>
+        <w:rPr>
+          <w:rFonts w:ascii="Cambria" w:hAnsi="Cambria"/>
+          <w:sz w:val="24"/>
+          <w:szCs w:val="24"/>
+        </w:rPr>
+        <w:br/>
+      </w:r>
+      <w:r>
+        <w:rPr>
+          <w:rFonts w:ascii="Cambria" w:hAnsi="Cambria"/>
+          <w:b/>
+          <w:bCs/>
+          <w:sz w:val="24"/>
+          <w:szCs w:val="24"/>
+          <w:u w:val="single"/>
+        </w:rPr>
+        <w:t xml:space="preserve">22/03/23: </w:t>
+      </w:r>
+      <w:r>
+        <w:rPr>
+          <w:rFonts w:ascii="Cambria" w:hAnsi="Cambria"/>
+          <w:b/>
+          <w:bCs/>
+          <w:sz w:val="24"/>
+          <w:szCs w:val="24"/>
+        </w:rPr>
+        <w:t>(</w:t>
+      </w:r>
+      <w:r>
+        <w:rPr>
+          <w:rFonts w:ascii="Cambria" w:hAnsi="Cambria"/>
+          <w:b/>
+          <w:bCs/>
+          <w:sz w:val="24"/>
+          <w:szCs w:val="24"/>
+        </w:rPr>
+        <w:t xml:space="preserve">19:17 PM </w:t>
+      </w:r>
+      <w:r>
+        <w:rPr>
+          <w:rFonts w:ascii="Cambria" w:hAnsi="Cambria"/>
+          <w:b/>
+          <w:bCs/>
+          <w:sz w:val="24"/>
+          <w:szCs w:val="24"/>
+        </w:rPr>
+        <w:t>)</w:t>
+      </w:r>
+      <w:r>
+        <w:rPr>
+          <w:rFonts w:ascii="Cambria" w:hAnsi="Cambria"/>
+          <w:b/>
+          <w:bCs/>
+          <w:sz w:val="24"/>
+          <w:szCs w:val="24"/>
+        </w:rPr>
+        <w:t xml:space="preserve"> </w:t>
+      </w:r>
+      <w:r>
+        <w:rPr>
+          <w:rFonts w:ascii="Cambria" w:hAnsi="Cambria"/>
+          <w:sz w:val="24"/>
+          <w:szCs w:val="24"/>
+        </w:rPr>
+        <w:t xml:space="preserve">Added CustomerDaoInterface </w:t>
+      </w:r>
+      <w:r>
+        <w:rPr>
+          <w:rFonts w:ascii="Cambria" w:hAnsi="Cambria"/>
+          <w:sz w:val="24"/>
+          <w:szCs w:val="24"/>
+        </w:rPr>
+        <w:t>with Features 1-4.</w:t>
+      </w:r>
+      <w:r>
+        <w:rPr>
+          <w:rFonts w:ascii="Cambria" w:hAnsi="Cambria"/>
+          <w:sz w:val="24"/>
+          <w:szCs w:val="24"/>
+        </w:rPr>
+        <w:br/>
+      </w:r>
+      <w:r>
+        <w:rPr>
+          <w:rFonts w:ascii="Cambria" w:hAnsi="Cambria"/>
+          <w:sz w:val="24"/>
+          <w:szCs w:val="24"/>
+        </w:rPr>
+        <w:br/>
+      </w:r>
+      <w:r>
+        <w:rPr>
+          <w:rFonts w:ascii="Cambria" w:hAnsi="Cambria"/>
+          <w:b/>
+          <w:bCs/>
+          <w:sz w:val="24"/>
+          <w:szCs w:val="24"/>
+          <w:u w:val="single"/>
+        </w:rPr>
+        <w:t xml:space="preserve">22/03/23: </w:t>
+      </w:r>
+      <w:r>
+        <w:rPr>
+          <w:rFonts w:ascii="Cambria" w:hAnsi="Cambria"/>
+          <w:b/>
+          <w:bCs/>
+          <w:sz w:val="24"/>
+          <w:szCs w:val="24"/>
+        </w:rPr>
+        <w:t>(</w:t>
+      </w:r>
+      <w:r>
+        <w:rPr>
+          <w:rFonts w:ascii="Cambria" w:hAnsi="Cambria"/>
+          <w:b/>
+          <w:bCs/>
+          <w:sz w:val="24"/>
+          <w:szCs w:val="24"/>
+        </w:rPr>
+        <w:t>20</w:t>
+      </w:r>
+      <w:r>
+        <w:rPr>
+          <w:rFonts w:ascii="Cambria" w:hAnsi="Cambria"/>
+          <w:b/>
+          <w:bCs/>
+          <w:sz w:val="24"/>
+          <w:szCs w:val="24"/>
+        </w:rPr>
+        <w:t>:</w:t>
+      </w:r>
+      <w:r>
+        <w:rPr>
+          <w:rFonts w:ascii="Cambria" w:hAnsi="Cambria"/>
+          <w:b/>
+          <w:bCs/>
+          <w:sz w:val="24"/>
+          <w:szCs w:val="24"/>
+        </w:rPr>
+        <w:t>45</w:t>
+      </w:r>
+      <w:r>
+        <w:rPr>
+          <w:rFonts w:ascii="Cambria" w:hAnsi="Cambria"/>
+          <w:b/>
+          <w:bCs/>
+          <w:sz w:val="24"/>
+          <w:szCs w:val="24"/>
+        </w:rPr>
+        <w:t xml:space="preserve"> PM </w:t>
+      </w:r>
+      <w:r>
+        <w:rPr>
+          <w:rFonts w:ascii="Cambria" w:hAnsi="Cambria"/>
+          <w:b/>
+          <w:bCs/>
+          <w:sz w:val="24"/>
+          <w:szCs w:val="24"/>
+        </w:rPr>
+        <w:t>)</w:t>
+      </w:r>
+      <w:r>
+        <w:rPr>
+          <w:rFonts w:ascii="Cambria" w:hAnsi="Cambria"/>
+          <w:b/>
+          <w:bCs/>
+          <w:sz w:val="24"/>
+          <w:szCs w:val="24"/>
+        </w:rPr>
+        <w:t xml:space="preserve"> </w:t>
+      </w:r>
+      <w:r>
+        <w:rPr>
+          <w:rFonts w:ascii="Cambria" w:hAnsi="Cambria"/>
+          <w:sz w:val="24"/>
+          <w:szCs w:val="24"/>
+        </w:rPr>
+        <w:t>Implemented findAllCustomers() method</w:t>
+      </w:r>
       <w:r>
         <w:rPr>
           <w:rFonts w:ascii="Cambria" w:hAnsi="Cambria"/>
@@ -2894,7 +3024,7 @@
           <w:sz w:val="24"/>
           <w:szCs w:val="24"/>
         </w:rPr>
-        <w:t xml:space="preserve">19:17 PM </w:t>
+        <w:t xml:space="preserve">21:08 PM </w:t>
       </w:r>
       <w:r>
         <w:rPr>
@@ -2922,21 +3052,90 @@
           <w:sz w:val="24"/>
           <w:szCs w:val="24"/>
         </w:rPr>
-        <w:t xml:space="preserve">Added </w:t>
-      </w:r>
-      <w:proofErr w:type="spellStart"/>
-      <w:r>
-        <w:rPr>
-          <w:rFonts w:ascii="Cambria" w:hAnsi="Cambria"/>
-          <w:sz w:val="24"/>
-          <w:szCs w:val="24"/>
-        </w:rPr>
-        <w:t>CustomerDaoInterface</w:t>
-      </w:r>
-      <w:proofErr w:type="spellEnd"/>
-      <w:r>
-        <w:rPr>
-          <w:rFonts w:ascii="Cambria" w:hAnsi="Cambria"/>
+        <w:t>Implemented testFindAllCustomers()  - Junit Test and Successful.</w:t>
+      </w:r>
+      <w:r>
+        <w:rPr>
+          <w:rFonts w:ascii="Cambria" w:hAnsi="Cambria"/>
+          <w:sz w:val="24"/>
+          <w:szCs w:val="24"/>
+        </w:rPr>
+        <w:br/>
+      </w:r>
+      <w:r>
+        <w:rPr>
+          <w:rFonts w:ascii="Cambria" w:hAnsi="Cambria"/>
+          <w:sz w:val="24"/>
+          <w:szCs w:val="24"/>
+        </w:rPr>
+        <w:br/>
+      </w:r>
+      <w:r>
+        <w:rPr>
+          <w:rFonts w:ascii="Cambria" w:hAnsi="Cambria"/>
+          <w:b/>
+          <w:bCs/>
+          <w:sz w:val="24"/>
+          <w:szCs w:val="24"/>
+          <w:u w:val="single"/>
+        </w:rPr>
+        <w:t xml:space="preserve">22/03/23: </w:t>
+      </w:r>
+      <w:r>
+        <w:rPr>
+          <w:rFonts w:ascii="Cambria" w:hAnsi="Cambria"/>
+          <w:b/>
+          <w:bCs/>
+          <w:sz w:val="24"/>
+          <w:szCs w:val="24"/>
+        </w:rPr>
+        <w:t>(</w:t>
+      </w:r>
+      <w:r>
+        <w:rPr>
+          <w:rFonts w:ascii="Cambria" w:hAnsi="Cambria"/>
+          <w:b/>
+          <w:bCs/>
+          <w:sz w:val="24"/>
+          <w:szCs w:val="24"/>
+        </w:rPr>
+        <w:t>2</w:t>
+      </w:r>
+      <w:r>
+        <w:rPr>
+          <w:rFonts w:ascii="Cambria" w:hAnsi="Cambria"/>
+          <w:b/>
+          <w:bCs/>
+          <w:sz w:val="24"/>
+          <w:szCs w:val="24"/>
+        </w:rPr>
+        <w:t>1</w:t>
+      </w:r>
+      <w:r>
+        <w:rPr>
+          <w:rFonts w:ascii="Cambria" w:hAnsi="Cambria"/>
+          <w:b/>
+          <w:bCs/>
+          <w:sz w:val="24"/>
+          <w:szCs w:val="24"/>
+        </w:rPr>
+        <w:t xml:space="preserve">:45 PM </w:t>
+      </w:r>
+      <w:r>
+        <w:rPr>
+          <w:rFonts w:ascii="Cambria" w:hAnsi="Cambria"/>
+          <w:b/>
+          <w:bCs/>
+          <w:sz w:val="24"/>
+          <w:szCs w:val="24"/>
+        </w:rPr>
+        <w:t>)</w:t>
+      </w:r>
+      <w:r>
+        <w:rPr>
+          <w:rFonts w:ascii="Cambria" w:hAnsi="Cambria"/>
+          <w:b/>
+          <w:bCs/>
           <w:sz w:val="24"/>
           <w:szCs w:val="24"/>
         </w:rPr>
@@ -2948,362 +3147,15 @@
           <w:sz w:val="24"/>
           <w:szCs w:val="24"/>
         </w:rPr>
-        <w:t>with Features 1-4.</w:t>
-      </w:r>
-      <w:r>
-        <w:rPr>
-          <w:rFonts w:ascii="Cambria" w:hAnsi="Cambria"/>
-          <w:sz w:val="24"/>
-          <w:szCs w:val="24"/>
-        </w:rPr>
-        <w:br/>
-      </w:r>
-      <w:r>
-        <w:rPr>
-          <w:rFonts w:ascii="Cambria" w:hAnsi="Cambria"/>
-          <w:sz w:val="24"/>
-          <w:szCs w:val="24"/>
-        </w:rPr>
-        <w:br/>
-      </w:r>
-      <w:r>
-        <w:rPr>
-          <w:rFonts w:ascii="Cambria" w:hAnsi="Cambria"/>
-          <w:b/>
-          <w:bCs/>
-          <w:sz w:val="24"/>
-          <w:szCs w:val="24"/>
-          <w:u w:val="single"/>
-        </w:rPr>
-        <w:t xml:space="preserve">22/03/23: </w:t>
-      </w:r>
-      <w:r>
-        <w:rPr>
-          <w:rFonts w:ascii="Cambria" w:hAnsi="Cambria"/>
-          <w:b/>
-          <w:bCs/>
-          <w:sz w:val="24"/>
-          <w:szCs w:val="24"/>
-        </w:rPr>
-        <w:t>(</w:t>
-      </w:r>
-      <w:r>
-        <w:rPr>
-          <w:rFonts w:ascii="Cambria" w:hAnsi="Cambria"/>
-          <w:b/>
-          <w:bCs/>
-          <w:sz w:val="24"/>
-          <w:szCs w:val="24"/>
-        </w:rPr>
-        <w:t>20</w:t>
-      </w:r>
-      <w:r>
-        <w:rPr>
-          <w:rFonts w:ascii="Cambria" w:hAnsi="Cambria"/>
-          <w:b/>
-          <w:bCs/>
-          <w:sz w:val="24"/>
-          <w:szCs w:val="24"/>
-        </w:rPr>
-        <w:t>:</w:t>
-      </w:r>
-      <w:r>
-        <w:rPr>
-          <w:rFonts w:ascii="Cambria" w:hAnsi="Cambria"/>
-          <w:b/>
-          <w:bCs/>
-          <w:sz w:val="24"/>
-          <w:szCs w:val="24"/>
-        </w:rPr>
-        <w:t>45</w:t>
-      </w:r>
-      <w:r>
-        <w:rPr>
-          <w:rFonts w:ascii="Cambria" w:hAnsi="Cambria"/>
-          <w:b/>
-          <w:bCs/>
-          <w:sz w:val="24"/>
-          <w:szCs w:val="24"/>
-        </w:rPr>
-        <w:t xml:space="preserve"> PM </w:t>
-      </w:r>
-      <w:r>
-        <w:rPr>
-          <w:rFonts w:ascii="Cambria" w:hAnsi="Cambria"/>
-          <w:b/>
-          <w:bCs/>
-          <w:sz w:val="24"/>
-          <w:szCs w:val="24"/>
-        </w:rPr>
-        <w:t>)</w:t>
-      </w:r>
-      <w:r>
-        <w:rPr>
-          <w:rFonts w:ascii="Cambria" w:hAnsi="Cambria"/>
-          <w:b/>
-          <w:bCs/>
-          <w:sz w:val="24"/>
-          <w:szCs w:val="24"/>
-        </w:rPr>
-        <w:t xml:space="preserve"> </w:t>
-      </w:r>
-      <w:r>
-        <w:rPr>
-          <w:rFonts w:ascii="Cambria" w:hAnsi="Cambria"/>
-          <w:sz w:val="24"/>
-          <w:szCs w:val="24"/>
-        </w:rPr>
         <w:t xml:space="preserve">Implemented </w:t>
       </w:r>
-      <w:proofErr w:type="spellStart"/>
-      <w:r>
-        <w:rPr>
-          <w:rFonts w:ascii="Cambria" w:hAnsi="Cambria"/>
-          <w:sz w:val="24"/>
-          <w:szCs w:val="24"/>
-        </w:rPr>
-        <w:t>findAllCustomers</w:t>
-      </w:r>
-      <w:proofErr w:type="spellEnd"/>
-      <w:r>
-        <w:rPr>
-          <w:rFonts w:ascii="Cambria" w:hAnsi="Cambria"/>
-          <w:sz w:val="24"/>
-          <w:szCs w:val="24"/>
-        </w:rPr>
-        <w:t>() method</w:t>
-      </w:r>
-      <w:r>
-        <w:rPr>
-          <w:rFonts w:ascii="Cambria" w:hAnsi="Cambria"/>
-          <w:sz w:val="24"/>
-          <w:szCs w:val="24"/>
-        </w:rPr>
-        <w:t>.</w:t>
-      </w:r>
-      <w:r>
-        <w:rPr>
-          <w:rFonts w:ascii="Cambria" w:hAnsi="Cambria"/>
-          <w:sz w:val="24"/>
-          <w:szCs w:val="24"/>
-        </w:rPr>
-        <w:br/>
-      </w:r>
-      <w:r>
-        <w:rPr>
-          <w:rFonts w:ascii="Cambria" w:hAnsi="Cambria"/>
-          <w:sz w:val="24"/>
-          <w:szCs w:val="24"/>
-        </w:rPr>
-        <w:br/>
-      </w:r>
-      <w:r>
-        <w:rPr>
-          <w:rFonts w:ascii="Cambria" w:hAnsi="Cambria"/>
-          <w:b/>
-          <w:bCs/>
-          <w:sz w:val="24"/>
-          <w:szCs w:val="24"/>
-          <w:u w:val="single"/>
-        </w:rPr>
-        <w:t xml:space="preserve">22/03/23: </w:t>
-      </w:r>
-      <w:r>
-        <w:rPr>
-          <w:rFonts w:ascii="Cambria" w:hAnsi="Cambria"/>
-          <w:b/>
-          <w:bCs/>
-          <w:sz w:val="24"/>
-          <w:szCs w:val="24"/>
-        </w:rPr>
-        <w:t>(</w:t>
-      </w:r>
-      <w:r>
-        <w:rPr>
-          <w:rFonts w:ascii="Cambria" w:hAnsi="Cambria"/>
-          <w:b/>
-          <w:bCs/>
-          <w:sz w:val="24"/>
-          <w:szCs w:val="24"/>
-        </w:rPr>
-        <w:t xml:space="preserve">21:08 PM </w:t>
-      </w:r>
-      <w:r>
-        <w:rPr>
-          <w:rFonts w:ascii="Cambria" w:hAnsi="Cambria"/>
-          <w:b/>
-          <w:bCs/>
-          <w:sz w:val="24"/>
-          <w:szCs w:val="24"/>
-        </w:rPr>
-        <w:t>)</w:t>
-      </w:r>
-      <w:r>
-        <w:rPr>
-          <w:rFonts w:ascii="Cambria" w:hAnsi="Cambria"/>
-          <w:b/>
-          <w:bCs/>
-          <w:sz w:val="24"/>
-          <w:szCs w:val="24"/>
-        </w:rPr>
-        <w:t xml:space="preserve"> </w:t>
-      </w:r>
-      <w:r>
-        <w:rPr>
-          <w:rFonts w:ascii="Cambria" w:hAnsi="Cambria"/>
-          <w:sz w:val="24"/>
-          <w:szCs w:val="24"/>
-        </w:rPr>
-        <w:t xml:space="preserve">Implemented </w:t>
-      </w:r>
-      <w:proofErr w:type="spellStart"/>
-      <w:r>
-        <w:rPr>
-          <w:rFonts w:ascii="Cambria" w:hAnsi="Cambria"/>
-          <w:sz w:val="24"/>
-          <w:szCs w:val="24"/>
-        </w:rPr>
-        <w:t>testFindAllCustomers</w:t>
-      </w:r>
-      <w:proofErr w:type="spellEnd"/>
-      <w:r>
-        <w:rPr>
-          <w:rFonts w:ascii="Cambria" w:hAnsi="Cambria"/>
-          <w:sz w:val="24"/>
-          <w:szCs w:val="24"/>
-        </w:rPr>
-        <w:t>()  - Junit Test and Successful.</w:t>
-      </w:r>
-      <w:r>
-        <w:rPr>
-          <w:rFonts w:ascii="Cambria" w:hAnsi="Cambria"/>
-          <w:sz w:val="24"/>
-          <w:szCs w:val="24"/>
-        </w:rPr>
-        <w:br/>
-      </w:r>
-      <w:r>
-        <w:rPr>
-          <w:rFonts w:ascii="Cambria" w:hAnsi="Cambria"/>
-          <w:sz w:val="24"/>
-          <w:szCs w:val="24"/>
-        </w:rPr>
-        <w:br/>
-      </w:r>
-      <w:r>
-        <w:rPr>
-          <w:rFonts w:ascii="Cambria" w:hAnsi="Cambria"/>
-          <w:b/>
-          <w:bCs/>
-          <w:sz w:val="24"/>
-          <w:szCs w:val="24"/>
-          <w:u w:val="single"/>
-        </w:rPr>
-        <w:t xml:space="preserve">22/03/23: </w:t>
-      </w:r>
-      <w:r>
-        <w:rPr>
-          <w:rFonts w:ascii="Cambria" w:hAnsi="Cambria"/>
-          <w:b/>
-          <w:bCs/>
-          <w:sz w:val="24"/>
-          <w:szCs w:val="24"/>
-        </w:rPr>
-        <w:t>(</w:t>
-      </w:r>
-      <w:r>
-        <w:rPr>
-          <w:rFonts w:ascii="Cambria" w:hAnsi="Cambria"/>
-          <w:b/>
-          <w:bCs/>
-          <w:sz w:val="24"/>
-          <w:szCs w:val="24"/>
-        </w:rPr>
-        <w:t>2</w:t>
-      </w:r>
-      <w:r>
-        <w:rPr>
-          <w:rFonts w:ascii="Cambria" w:hAnsi="Cambria"/>
-          <w:b/>
-          <w:bCs/>
-          <w:sz w:val="24"/>
-          <w:szCs w:val="24"/>
-        </w:rPr>
-        <w:t>1</w:t>
-      </w:r>
-      <w:r>
-        <w:rPr>
-          <w:rFonts w:ascii="Cambria" w:hAnsi="Cambria"/>
-          <w:b/>
-          <w:bCs/>
-          <w:sz w:val="24"/>
-          <w:szCs w:val="24"/>
-        </w:rPr>
-        <w:t xml:space="preserve">:45 PM </w:t>
-      </w:r>
-      <w:r>
-        <w:rPr>
-          <w:rFonts w:ascii="Cambria" w:hAnsi="Cambria"/>
-          <w:b/>
-          <w:bCs/>
-          <w:sz w:val="24"/>
-          <w:szCs w:val="24"/>
-        </w:rPr>
-        <w:t>)</w:t>
-      </w:r>
-      <w:r>
-        <w:rPr>
-          <w:rFonts w:ascii="Cambria" w:hAnsi="Cambria"/>
-          <w:b/>
-          <w:bCs/>
-          <w:sz w:val="24"/>
-          <w:szCs w:val="24"/>
-        </w:rPr>
-        <w:t xml:space="preserve"> </w:t>
-      </w:r>
-      <w:r>
-        <w:rPr>
-          <w:rFonts w:ascii="Cambria" w:hAnsi="Cambria"/>
-          <w:sz w:val="24"/>
-          <w:szCs w:val="24"/>
-        </w:rPr>
-        <w:t xml:space="preserve">Implemented </w:t>
-      </w:r>
-      <w:proofErr w:type="spellStart"/>
-      <w:r>
-        <w:rPr>
-          <w:rFonts w:ascii="Cambria" w:hAnsi="Cambria"/>
-          <w:sz w:val="24"/>
-          <w:szCs w:val="24"/>
-        </w:rPr>
-        <w:t>findCustomerById</w:t>
-      </w:r>
-      <w:proofErr w:type="spellEnd"/>
-      <w:r>
-        <w:rPr>
-          <w:rFonts w:ascii="Cambria" w:hAnsi="Cambria"/>
-          <w:sz w:val="24"/>
-          <w:szCs w:val="24"/>
-        </w:rPr>
-        <w:t xml:space="preserve">(int </w:t>
-      </w:r>
-      <w:proofErr w:type="spellStart"/>
-      <w:r>
-        <w:rPr>
-          <w:rFonts w:ascii="Cambria" w:hAnsi="Cambria"/>
-          <w:sz w:val="24"/>
-          <w:szCs w:val="24"/>
-        </w:rPr>
-        <w:t>customerId</w:t>
-      </w:r>
-      <w:proofErr w:type="spellEnd"/>
-      <w:r>
-        <w:rPr>
-          <w:rFonts w:ascii="Cambria" w:hAnsi="Cambria"/>
-          <w:sz w:val="24"/>
-          <w:szCs w:val="24"/>
-        </w:rPr>
-        <w:t>)</w:t>
+      <w:r>
+        <w:rPr>
+          <w:rFonts w:ascii="Cambria" w:hAnsi="Cambria"/>
+          <w:sz w:val="24"/>
+          <w:szCs w:val="24"/>
+        </w:rPr>
+        <w:t>findCustomerById(int customerId)</w:t>
       </w:r>
     </w:p>
     <w:p>
@@ -3418,23 +3270,13 @@
         </w:rPr>
         <w:t xml:space="preserve">Implemented </w:t>
       </w:r>
-      <w:proofErr w:type="spellStart"/>
-      <w:r>
-        <w:rPr>
-          <w:rFonts w:ascii="Cambria" w:hAnsi="Cambria"/>
-          <w:sz w:val="24"/>
-          <w:szCs w:val="24"/>
-        </w:rPr>
-        <w:t>testFindCustomerById</w:t>
-      </w:r>
-      <w:proofErr w:type="spellEnd"/>
-      <w:r>
-        <w:rPr>
-          <w:rFonts w:ascii="Cambria" w:hAnsi="Cambria"/>
-          <w:sz w:val="24"/>
-          <w:szCs w:val="24"/>
-        </w:rPr>
-        <w:t>()</w:t>
+      <w:r>
+        <w:rPr>
+          <w:rFonts w:ascii="Cambria" w:hAnsi="Cambria"/>
+          <w:sz w:val="24"/>
+          <w:szCs w:val="24"/>
+        </w:rPr>
+        <w:t>testFindCustomerById()</w:t>
       </w:r>
     </w:p>
     <w:p>
@@ -3571,37 +3413,102 @@
         </w:rPr>
         <w:t xml:space="preserve">Implemented </w:t>
       </w:r>
-      <w:proofErr w:type="spellStart"/>
-      <w:r>
-        <w:rPr>
-          <w:rFonts w:ascii="Cambria" w:hAnsi="Cambria"/>
-          <w:sz w:val="24"/>
-          <w:szCs w:val="24"/>
-        </w:rPr>
-        <w:t>deleteCustomerById</w:t>
-      </w:r>
-      <w:proofErr w:type="spellEnd"/>
-      <w:r>
-        <w:rPr>
-          <w:rFonts w:ascii="Cambria" w:hAnsi="Cambria"/>
-          <w:sz w:val="24"/>
-          <w:szCs w:val="24"/>
-        </w:rPr>
-        <w:t xml:space="preserve">(int </w:t>
-      </w:r>
-      <w:proofErr w:type="spellStart"/>
-      <w:r>
-        <w:rPr>
-          <w:rFonts w:ascii="Cambria" w:hAnsi="Cambria"/>
-          <w:sz w:val="24"/>
-          <w:szCs w:val="24"/>
-        </w:rPr>
-        <w:t>customerId</w:t>
-      </w:r>
-      <w:proofErr w:type="spellEnd"/>
-      <w:r>
-        <w:rPr>
-          <w:rFonts w:ascii="Cambria" w:hAnsi="Cambria"/>
+      <w:r>
+        <w:rPr>
+          <w:rFonts w:ascii="Cambria" w:hAnsi="Cambria"/>
+          <w:sz w:val="24"/>
+          <w:szCs w:val="24"/>
+        </w:rPr>
+        <w:t>deleteCustomerById(int customerId)</w:t>
+      </w:r>
+      <w:r>
+        <w:rPr>
+          <w:rFonts w:ascii="Cambria" w:hAnsi="Cambria"/>
+          <w:sz w:val="24"/>
+          <w:szCs w:val="24"/>
+        </w:rPr>
+        <w:t xml:space="preserve"> m</w:t>
+      </w:r>
+      <w:r>
+        <w:rPr>
+          <w:rFonts w:ascii="Cambria" w:hAnsi="Cambria"/>
+          <w:sz w:val="24"/>
+          <w:szCs w:val="24"/>
+        </w:rPr>
+        <w:t>ethod.</w:t>
+      </w:r>
+      <w:r>
+        <w:rPr>
+          <w:rFonts w:ascii="Cambria" w:hAnsi="Cambria"/>
+          <w:sz w:val="24"/>
+          <w:szCs w:val="24"/>
+        </w:rPr>
+        <w:br/>
+      </w:r>
+      <w:r>
+        <w:rPr>
+          <w:rFonts w:ascii="Cambria" w:hAnsi="Cambria"/>
+          <w:sz w:val="24"/>
+          <w:szCs w:val="24"/>
+        </w:rPr>
+        <w:br/>
+      </w:r>
+      <w:r>
+        <w:rPr>
+          <w:rFonts w:ascii="Cambria" w:hAnsi="Cambria"/>
+          <w:b/>
+          <w:bCs/>
+          <w:sz w:val="24"/>
+          <w:szCs w:val="24"/>
+          <w:u w:val="single"/>
+        </w:rPr>
+        <w:t xml:space="preserve">22/03/23: </w:t>
+      </w:r>
+      <w:r>
+        <w:rPr>
+          <w:rFonts w:ascii="Cambria" w:hAnsi="Cambria"/>
+          <w:b/>
+          <w:bCs/>
+          <w:sz w:val="24"/>
+          <w:szCs w:val="24"/>
+        </w:rPr>
+        <w:t>(</w:t>
+      </w:r>
+      <w:r>
+        <w:rPr>
+          <w:rFonts w:ascii="Cambria" w:hAnsi="Cambria"/>
+          <w:b/>
+          <w:bCs/>
+          <w:sz w:val="24"/>
+          <w:szCs w:val="24"/>
+        </w:rPr>
+        <w:t>22:</w:t>
+      </w:r>
+      <w:r>
+        <w:rPr>
+          <w:rFonts w:ascii="Cambria" w:hAnsi="Cambria"/>
+          <w:b/>
+          <w:bCs/>
+          <w:sz w:val="24"/>
+          <w:szCs w:val="24"/>
+        </w:rPr>
+        <w:t>46</w:t>
+      </w:r>
+      <w:r>
+        <w:rPr>
+          <w:rFonts w:ascii="Cambria" w:hAnsi="Cambria"/>
+          <w:b/>
+          <w:bCs/>
+          <w:sz w:val="24"/>
+          <w:szCs w:val="24"/>
+        </w:rPr>
+        <w:t xml:space="preserve"> PM </w:t>
+      </w:r>
+      <w:r>
+        <w:rPr>
+          <w:rFonts w:ascii="Cambria" w:hAnsi="Cambria"/>
+          <w:b/>
+          <w:bCs/>
           <w:sz w:val="24"/>
           <w:szCs w:val="24"/>
         </w:rPr>
@@ -3610,99 +3517,6 @@
       <w:r>
         <w:rPr>
           <w:rFonts w:ascii="Cambria" w:hAnsi="Cambria"/>
-          <w:sz w:val="24"/>
-          <w:szCs w:val="24"/>
-        </w:rPr>
-        <w:t xml:space="preserve"> m</w:t>
-      </w:r>
-      <w:r>
-        <w:rPr>
-          <w:rFonts w:ascii="Cambria" w:hAnsi="Cambria"/>
-          <w:sz w:val="24"/>
-          <w:szCs w:val="24"/>
-        </w:rPr>
-        <w:t>ethod.</w:t>
-      </w:r>
-      <w:r>
-        <w:rPr>
-          <w:rFonts w:ascii="Cambria" w:hAnsi="Cambria"/>
-          <w:sz w:val="24"/>
-          <w:szCs w:val="24"/>
-        </w:rPr>
-        <w:br/>
-      </w:r>
-      <w:r>
-        <w:rPr>
-          <w:rFonts w:ascii="Cambria" w:hAnsi="Cambria"/>
-          <w:sz w:val="24"/>
-          <w:szCs w:val="24"/>
-        </w:rPr>
-        <w:br/>
-      </w:r>
-      <w:r>
-        <w:rPr>
-          <w:rFonts w:ascii="Cambria" w:hAnsi="Cambria"/>
-          <w:b/>
-          <w:bCs/>
-          <w:sz w:val="24"/>
-          <w:szCs w:val="24"/>
-          <w:u w:val="single"/>
-        </w:rPr>
-        <w:t xml:space="preserve">22/03/23: </w:t>
-      </w:r>
-      <w:r>
-        <w:rPr>
-          <w:rFonts w:ascii="Cambria" w:hAnsi="Cambria"/>
-          <w:b/>
-          <w:bCs/>
-          <w:sz w:val="24"/>
-          <w:szCs w:val="24"/>
-        </w:rPr>
-        <w:t>(</w:t>
-      </w:r>
-      <w:r>
-        <w:rPr>
-          <w:rFonts w:ascii="Cambria" w:hAnsi="Cambria"/>
-          <w:b/>
-          <w:bCs/>
-          <w:sz w:val="24"/>
-          <w:szCs w:val="24"/>
-        </w:rPr>
-        <w:t>22:</w:t>
-      </w:r>
-      <w:r>
-        <w:rPr>
-          <w:rFonts w:ascii="Cambria" w:hAnsi="Cambria"/>
-          <w:b/>
-          <w:bCs/>
-          <w:sz w:val="24"/>
-          <w:szCs w:val="24"/>
-        </w:rPr>
-        <w:t>46</w:t>
-      </w:r>
-      <w:r>
-        <w:rPr>
-          <w:rFonts w:ascii="Cambria" w:hAnsi="Cambria"/>
-          <w:b/>
-          <w:bCs/>
-          <w:sz w:val="24"/>
-          <w:szCs w:val="24"/>
-        </w:rPr>
-        <w:t xml:space="preserve"> PM </w:t>
-      </w:r>
-      <w:r>
-        <w:rPr>
-          <w:rFonts w:ascii="Cambria" w:hAnsi="Cambria"/>
-          <w:b/>
-          <w:bCs/>
-          <w:sz w:val="24"/>
-          <w:szCs w:val="24"/>
-        </w:rPr>
-        <w:t>)</w:t>
-      </w:r>
-      <w:r>
-        <w:rPr>
-          <w:rFonts w:ascii="Cambria" w:hAnsi="Cambria"/>
           <w:b/>
           <w:bCs/>
           <w:sz w:val="24"/>
@@ -3718,7 +3532,6 @@
         </w:rPr>
         <w:t xml:space="preserve">Implemented </w:t>
       </w:r>
-      <w:proofErr w:type="spellStart"/>
       <w:r>
         <w:rPr>
           <w:rFonts w:ascii="Cambria" w:hAnsi="Cambria"/>
@@ -3743,7 +3556,6 @@
         </w:rPr>
         <w:t>eleteCustomerById</w:t>
       </w:r>
-      <w:proofErr w:type="spellEnd"/>
       <w:r>
         <w:rPr>
           <w:rFonts w:ascii="Cambria" w:hAnsi="Cambria"/>
@@ -3856,23 +3668,13 @@
         </w:rPr>
         <w:t xml:space="preserve">Implemented </w:t>
       </w:r>
-      <w:proofErr w:type="spellStart"/>
-      <w:r>
-        <w:rPr>
-          <w:rFonts w:ascii="Cambria" w:hAnsi="Cambria"/>
-          <w:sz w:val="24"/>
-          <w:szCs w:val="24"/>
-        </w:rPr>
-        <w:t>insertCustomer</w:t>
-      </w:r>
-      <w:proofErr w:type="spellEnd"/>
-      <w:r>
-        <w:rPr>
-          <w:rFonts w:ascii="Cambria" w:hAnsi="Cambria"/>
-          <w:sz w:val="24"/>
-          <w:szCs w:val="24"/>
-        </w:rPr>
-        <w:t xml:space="preserve">(Customer customer) </w:t>
+      <w:r>
+        <w:rPr>
+          <w:rFonts w:ascii="Cambria" w:hAnsi="Cambria"/>
+          <w:sz w:val="24"/>
+          <w:szCs w:val="24"/>
+        </w:rPr>
+        <w:t xml:space="preserve">insertCustomer(Customer customer) </w:t>
       </w:r>
     </w:p>
     <w:p>
@@ -4007,7 +3809,6 @@
         </w:rPr>
         <w:t xml:space="preserve">Implemented </w:t>
       </w:r>
-      <w:proofErr w:type="spellStart"/>
       <w:r>
         <w:rPr>
           <w:rFonts w:ascii="Cambria" w:hAnsi="Cambria"/>
@@ -4032,7 +3833,6 @@
         </w:rPr>
         <w:t>nsertCustomer</w:t>
       </w:r>
-      <w:proofErr w:type="spellEnd"/>
       <w:r>
         <w:rPr>
           <w:rFonts w:ascii="Cambria" w:hAnsi="Cambria"/>
@@ -4148,25 +3948,7 @@
           <w:sz w:val="24"/>
           <w:szCs w:val="24"/>
         </w:rPr>
-        <w:t xml:space="preserve">Added </w:t>
-      </w:r>
-      <w:proofErr w:type="spellStart"/>
-      <w:r>
-        <w:rPr>
-          <w:rFonts w:ascii="Cambria" w:hAnsi="Cambria"/>
-          <w:sz w:val="24"/>
-          <w:szCs w:val="24"/>
-        </w:rPr>
-        <w:t>AirportDaoInterface</w:t>
-      </w:r>
-      <w:proofErr w:type="spellEnd"/>
-      <w:r>
-        <w:rPr>
-          <w:rFonts w:ascii="Cambria" w:hAnsi="Cambria"/>
-          <w:sz w:val="24"/>
-          <w:szCs w:val="24"/>
-        </w:rPr>
-        <w:t xml:space="preserve"> with Features 1-4.</w:t>
+        <w:t>Added AirportDaoInterface with Features 1-4.</w:t>
       </w:r>
       <w:r>
         <w:rPr>
@@ -4283,16 +4065,7 @@
           <w:sz w:val="24"/>
           <w:szCs w:val="24"/>
         </w:rPr>
-        <w:t xml:space="preserve">Implemented </w:t>
-      </w:r>
-      <w:proofErr w:type="spellStart"/>
-      <w:r>
-        <w:rPr>
-          <w:rFonts w:ascii="Cambria" w:hAnsi="Cambria"/>
-          <w:sz w:val="24"/>
-          <w:szCs w:val="24"/>
-        </w:rPr>
-        <w:t>findAll</w:t>
+        <w:t>Implemented findAll</w:t>
       </w:r>
       <w:r>
         <w:rPr>
@@ -4310,7 +4083,6 @@
         </w:rPr>
         <w:t>s</w:t>
       </w:r>
-      <w:proofErr w:type="spellEnd"/>
       <w:r>
         <w:rPr>
           <w:rFonts w:ascii="Cambria" w:hAnsi="Cambria"/>
@@ -4392,25 +4164,7 @@
           <w:sz w:val="24"/>
           <w:szCs w:val="24"/>
         </w:rPr>
-        <w:t xml:space="preserve">Implemented </w:t>
-      </w:r>
-      <w:proofErr w:type="spellStart"/>
-      <w:r>
-        <w:rPr>
-          <w:rFonts w:ascii="Cambria" w:hAnsi="Cambria"/>
-          <w:sz w:val="24"/>
-          <w:szCs w:val="24"/>
-        </w:rPr>
-        <w:t>testFindAllAirports</w:t>
-      </w:r>
-      <w:proofErr w:type="spellEnd"/>
-      <w:r>
-        <w:rPr>
-          <w:rFonts w:ascii="Cambria" w:hAnsi="Cambria"/>
-          <w:sz w:val="24"/>
-          <w:szCs w:val="24"/>
-        </w:rPr>
-        <w:t>()  - Junit Test and Successful.</w:t>
+        <w:t>Implemented testFindAllAirports()  - Junit Test and Successful.</w:t>
       </w:r>
       <w:r>
         <w:rPr>
@@ -4509,7 +4263,6 @@
         </w:rPr>
         <w:t xml:space="preserve">Implemented </w:t>
       </w:r>
-      <w:proofErr w:type="spellStart"/>
       <w:r>
         <w:rPr>
           <w:rFonts w:ascii="Cambria" w:hAnsi="Cambria"/>
@@ -4532,18 +4285,8 @@
           <w:sz w:val="24"/>
           <w:szCs w:val="24"/>
         </w:rPr>
-        <w:t>ById</w:t>
-      </w:r>
-      <w:proofErr w:type="spellEnd"/>
-      <w:r>
-        <w:rPr>
-          <w:rFonts w:ascii="Cambria" w:hAnsi="Cambria"/>
-          <w:sz w:val="24"/>
-          <w:szCs w:val="24"/>
-        </w:rPr>
-        <w:t xml:space="preserve">(int </w:t>
-      </w:r>
-      <w:proofErr w:type="spellStart"/>
+        <w:t xml:space="preserve">ById(int </w:t>
+      </w:r>
       <w:r>
         <w:rPr>
           <w:rFonts w:ascii="Cambria" w:hAnsi="Cambria"/>
@@ -4558,16 +4301,7 @@
           <w:sz w:val="24"/>
           <w:szCs w:val="24"/>
         </w:rPr>
-        <w:t>Id</w:t>
-      </w:r>
-      <w:proofErr w:type="spellEnd"/>
-      <w:r>
-        <w:rPr>
-          <w:rFonts w:ascii="Cambria" w:hAnsi="Cambria"/>
-          <w:sz w:val="24"/>
-          <w:szCs w:val="24"/>
-        </w:rPr>
-        <w:t>)</w:t>
+        <w:t>Id)</w:t>
       </w:r>
     </w:p>
     <w:p>
@@ -4682,25 +4416,7 @@
           <w:sz w:val="24"/>
           <w:szCs w:val="24"/>
         </w:rPr>
-        <w:t xml:space="preserve">Implemented </w:t>
-      </w:r>
-      <w:proofErr w:type="spellStart"/>
-      <w:r>
-        <w:rPr>
-          <w:rFonts w:ascii="Cambria" w:hAnsi="Cambria"/>
-          <w:sz w:val="24"/>
-          <w:szCs w:val="24"/>
-        </w:rPr>
-        <w:t>testFindAirportById</w:t>
-      </w:r>
-      <w:proofErr w:type="spellEnd"/>
-      <w:r>
-        <w:rPr>
-          <w:rFonts w:ascii="Cambria" w:hAnsi="Cambria"/>
-          <w:sz w:val="24"/>
-          <w:szCs w:val="24"/>
-        </w:rPr>
-        <w:t>()  - Junit Test and Successful.</w:t>
+        <w:t>Implemented testFindAirportById()  - Junit Test and Successful.</w:t>
       </w:r>
       <w:r>
         <w:rPr>
@@ -4850,41 +4566,13 @@
         </w:rPr>
         <w:t xml:space="preserve">Implemented </w:t>
       </w:r>
-      <w:proofErr w:type="spellStart"/>
-      <w:r>
-        <w:rPr>
-          <w:rFonts w:ascii="Cambria" w:hAnsi="Cambria"/>
-          <w:sz w:val="24"/>
-          <w:szCs w:val="24"/>
-        </w:rPr>
-        <w:t>deleteAirportById</w:t>
-      </w:r>
-      <w:proofErr w:type="spellEnd"/>
-      <w:r>
-        <w:rPr>
-          <w:rFonts w:ascii="Cambria" w:hAnsi="Cambria"/>
-          <w:sz w:val="24"/>
-          <w:szCs w:val="24"/>
-        </w:rPr>
-        <w:t xml:space="preserve">(int </w:t>
-      </w:r>
-      <w:proofErr w:type="spellStart"/>
-      <w:r>
-        <w:rPr>
-          <w:rFonts w:ascii="Cambria" w:hAnsi="Cambria"/>
-          <w:sz w:val="24"/>
-          <w:szCs w:val="24"/>
-        </w:rPr>
-        <w:t>airportId</w:t>
-      </w:r>
-      <w:proofErr w:type="spellEnd"/>
-      <w:r>
-        <w:rPr>
-          <w:rFonts w:ascii="Cambria" w:hAnsi="Cambria"/>
-          <w:sz w:val="24"/>
-          <w:szCs w:val="24"/>
-        </w:rPr>
-        <w:t>)</w:t>
+      <w:r>
+        <w:rPr>
+          <w:rFonts w:ascii="Cambria" w:hAnsi="Cambria"/>
+          <w:sz w:val="24"/>
+          <w:szCs w:val="24"/>
+        </w:rPr>
+        <w:t>deleteAirportById(int airportId)</w:t>
       </w:r>
     </w:p>
     <w:p>
@@ -4999,132 +4687,121 @@
           <w:sz w:val="24"/>
           <w:szCs w:val="24"/>
         </w:rPr>
+        <w:t>Implemented testD</w:t>
+      </w:r>
+      <w:r>
+        <w:rPr>
+          <w:rFonts w:ascii="Cambria" w:hAnsi="Cambria"/>
+          <w:sz w:val="24"/>
+          <w:szCs w:val="24"/>
+        </w:rPr>
+        <w:t>eleteAirportById</w:t>
+      </w:r>
+      <w:r>
+        <w:rPr>
+          <w:rFonts w:ascii="Cambria" w:hAnsi="Cambria"/>
+          <w:sz w:val="24"/>
+          <w:szCs w:val="24"/>
+        </w:rPr>
+        <w:t>()  - Junit Test and Successful.</w:t>
+      </w:r>
+      <w:r>
+        <w:rPr>
+          <w:rFonts w:ascii="Cambria" w:hAnsi="Cambria"/>
+          <w:sz w:val="24"/>
+          <w:szCs w:val="24"/>
+        </w:rPr>
+        <w:br/>
+      </w:r>
+      <w:r>
+        <w:rPr>
+          <w:rFonts w:ascii="Cambria" w:hAnsi="Cambria"/>
+          <w:sz w:val="24"/>
+          <w:szCs w:val="24"/>
+        </w:rPr>
+        <w:br/>
+      </w:r>
+      <w:r>
+        <w:rPr>
+          <w:rFonts w:ascii="Cambria" w:hAnsi="Cambria"/>
+          <w:b/>
+          <w:bCs/>
+          <w:sz w:val="24"/>
+          <w:szCs w:val="24"/>
+          <w:u w:val="single"/>
+        </w:rPr>
+        <w:t>2</w:t>
+      </w:r>
+      <w:r>
+        <w:rPr>
+          <w:rFonts w:ascii="Cambria" w:hAnsi="Cambria"/>
+          <w:b/>
+          <w:bCs/>
+          <w:sz w:val="24"/>
+          <w:szCs w:val="24"/>
+          <w:u w:val="single"/>
+        </w:rPr>
+        <w:t>3</w:t>
+      </w:r>
+      <w:r>
+        <w:rPr>
+          <w:rFonts w:ascii="Cambria" w:hAnsi="Cambria"/>
+          <w:b/>
+          <w:bCs/>
+          <w:sz w:val="24"/>
+          <w:szCs w:val="24"/>
+          <w:u w:val="single"/>
+        </w:rPr>
+        <w:t xml:space="preserve">/03/23: </w:t>
+      </w:r>
+      <w:r>
+        <w:rPr>
+          <w:rFonts w:ascii="Cambria" w:hAnsi="Cambria"/>
+          <w:b/>
+          <w:bCs/>
+          <w:sz w:val="24"/>
+          <w:szCs w:val="24"/>
+        </w:rPr>
+        <w:t>(</w:t>
+      </w:r>
+      <w:r>
+        <w:rPr>
+          <w:rFonts w:ascii="Cambria" w:hAnsi="Cambria"/>
+          <w:b/>
+          <w:bCs/>
+          <w:sz w:val="24"/>
+          <w:szCs w:val="24"/>
+        </w:rPr>
+        <w:t xml:space="preserve">23:49 PM </w:t>
+      </w:r>
+      <w:r>
+        <w:rPr>
+          <w:rFonts w:ascii="Cambria" w:hAnsi="Cambria"/>
+          <w:b/>
+          <w:bCs/>
+          <w:sz w:val="24"/>
+          <w:szCs w:val="24"/>
+        </w:rPr>
+        <w:t>)</w:t>
+      </w:r>
+      <w:r>
+        <w:rPr>
+          <w:rFonts w:ascii="Cambria" w:hAnsi="Cambria"/>
+          <w:b/>
+          <w:bCs/>
+          <w:sz w:val="24"/>
+          <w:szCs w:val="24"/>
+        </w:rPr>
+        <w:t xml:space="preserve"> </w:t>
+      </w:r>
+      <w:r>
+        <w:rPr>
+          <w:rFonts w:ascii="Cambria" w:hAnsi="Cambria"/>
+          <w:sz w:val="24"/>
+          <w:szCs w:val="24"/>
+        </w:rPr>
         <w:t xml:space="preserve">Implemented </w:t>
       </w:r>
-      <w:proofErr w:type="spellStart"/>
-      <w:r>
-        <w:rPr>
-          <w:rFonts w:ascii="Cambria" w:hAnsi="Cambria"/>
-          <w:sz w:val="24"/>
-          <w:szCs w:val="24"/>
-        </w:rPr>
-        <w:t>testD</w:t>
-      </w:r>
-      <w:r>
-        <w:rPr>
-          <w:rFonts w:ascii="Cambria" w:hAnsi="Cambria"/>
-          <w:sz w:val="24"/>
-          <w:szCs w:val="24"/>
-        </w:rPr>
-        <w:t>eleteAirportById</w:t>
-      </w:r>
-      <w:proofErr w:type="spellEnd"/>
-      <w:r>
-        <w:rPr>
-          <w:rFonts w:ascii="Cambria" w:hAnsi="Cambria"/>
-          <w:sz w:val="24"/>
-          <w:szCs w:val="24"/>
-        </w:rPr>
-        <w:t>()  - Junit Test and Successful.</w:t>
-      </w:r>
-      <w:r>
-        <w:rPr>
-          <w:rFonts w:ascii="Cambria" w:hAnsi="Cambria"/>
-          <w:sz w:val="24"/>
-          <w:szCs w:val="24"/>
-        </w:rPr>
-        <w:br/>
-      </w:r>
-      <w:r>
-        <w:rPr>
-          <w:rFonts w:ascii="Cambria" w:hAnsi="Cambria"/>
-          <w:sz w:val="24"/>
-          <w:szCs w:val="24"/>
-        </w:rPr>
-        <w:br/>
-      </w:r>
-      <w:r>
-        <w:rPr>
-          <w:rFonts w:ascii="Cambria" w:hAnsi="Cambria"/>
-          <w:b/>
-          <w:bCs/>
-          <w:sz w:val="24"/>
-          <w:szCs w:val="24"/>
-          <w:u w:val="single"/>
-        </w:rPr>
-        <w:t>2</w:t>
-      </w:r>
-      <w:r>
-        <w:rPr>
-          <w:rFonts w:ascii="Cambria" w:hAnsi="Cambria"/>
-          <w:b/>
-          <w:bCs/>
-          <w:sz w:val="24"/>
-          <w:szCs w:val="24"/>
-          <w:u w:val="single"/>
-        </w:rPr>
-        <w:t>3</w:t>
-      </w:r>
-      <w:r>
-        <w:rPr>
-          <w:rFonts w:ascii="Cambria" w:hAnsi="Cambria"/>
-          <w:b/>
-          <w:bCs/>
-          <w:sz w:val="24"/>
-          <w:szCs w:val="24"/>
-          <w:u w:val="single"/>
-        </w:rPr>
-        <w:t xml:space="preserve">/03/23: </w:t>
-      </w:r>
-      <w:r>
-        <w:rPr>
-          <w:rFonts w:ascii="Cambria" w:hAnsi="Cambria"/>
-          <w:b/>
-          <w:bCs/>
-          <w:sz w:val="24"/>
-          <w:szCs w:val="24"/>
-        </w:rPr>
-        <w:t>(</w:t>
-      </w:r>
-      <w:r>
-        <w:rPr>
-          <w:rFonts w:ascii="Cambria" w:hAnsi="Cambria"/>
-          <w:b/>
-          <w:bCs/>
-          <w:sz w:val="24"/>
-          <w:szCs w:val="24"/>
-        </w:rPr>
-        <w:t xml:space="preserve">23:49 PM </w:t>
-      </w:r>
-      <w:r>
-        <w:rPr>
-          <w:rFonts w:ascii="Cambria" w:hAnsi="Cambria"/>
-          <w:b/>
-          <w:bCs/>
-          <w:sz w:val="24"/>
-          <w:szCs w:val="24"/>
-        </w:rPr>
-        <w:t>)</w:t>
-      </w:r>
-      <w:r>
-        <w:rPr>
-          <w:rFonts w:ascii="Cambria" w:hAnsi="Cambria"/>
-          <w:b/>
-          <w:bCs/>
-          <w:sz w:val="24"/>
-          <w:szCs w:val="24"/>
-        </w:rPr>
-        <w:t xml:space="preserve"> </w:t>
-      </w:r>
-      <w:r>
-        <w:rPr>
-          <w:rFonts w:ascii="Cambria" w:hAnsi="Cambria"/>
-          <w:sz w:val="24"/>
-          <w:szCs w:val="24"/>
-        </w:rPr>
-        <w:t xml:space="preserve">Implemented </w:t>
-      </w:r>
-      <w:proofErr w:type="spellStart"/>
       <w:r>
         <w:rPr>
           <w:rFonts w:ascii="Cambria" w:hAnsi="Cambria"/>
@@ -5133,18 +4810,7 @@
           <w:sz w:val="24"/>
           <w:szCs w:val="24"/>
         </w:rPr>
-        <w:t>insertAirport</w:t>
-      </w:r>
-      <w:proofErr w:type="spellEnd"/>
-      <w:r>
-        <w:rPr>
-          <w:rFonts w:ascii="Cambria" w:hAnsi="Cambria"/>
-          <w:i/>
-          <w:iCs/>
-          <w:sz w:val="24"/>
-          <w:szCs w:val="24"/>
-        </w:rPr>
-        <w:t>(Airport airport)</w:t>
+        <w:t>insertAirport(Airport airport)</w:t>
       </w:r>
     </w:p>
     <w:p>
@@ -5260,16 +4926,7 @@
           <w:sz w:val="24"/>
           <w:szCs w:val="24"/>
         </w:rPr>
-        <w:t xml:space="preserve">Implemented </w:t>
-      </w:r>
-      <w:proofErr w:type="spellStart"/>
-      <w:r>
-        <w:rPr>
-          <w:rFonts w:ascii="Cambria" w:hAnsi="Cambria"/>
-          <w:sz w:val="24"/>
-          <w:szCs w:val="24"/>
-        </w:rPr>
-        <w:t>testInsert</w:t>
+        <w:t>Implemented testInsert</w:t>
       </w:r>
       <w:r>
         <w:rPr>
@@ -5279,7 +4936,6 @@
         </w:rPr>
         <w:t>Airport</w:t>
       </w:r>
-      <w:proofErr w:type="spellEnd"/>
       <w:r>
         <w:rPr>
           <w:rFonts w:ascii="Cambria" w:hAnsi="Cambria"/>
@@ -5447,25 +5103,7 @@
           <w:sz w:val="24"/>
           <w:szCs w:val="24"/>
         </w:rPr>
-        <w:t xml:space="preserve">Added </w:t>
-      </w:r>
-      <w:proofErr w:type="spellStart"/>
-      <w:r>
-        <w:rPr>
-          <w:rFonts w:ascii="Cambria" w:hAnsi="Cambria"/>
-          <w:sz w:val="24"/>
-          <w:szCs w:val="24"/>
-        </w:rPr>
-        <w:t>FlightDaoInterface</w:t>
-      </w:r>
-      <w:proofErr w:type="spellEnd"/>
-      <w:r>
-        <w:rPr>
-          <w:rFonts w:ascii="Cambria" w:hAnsi="Cambria"/>
-          <w:sz w:val="24"/>
-          <w:szCs w:val="24"/>
-        </w:rPr>
-        <w:t xml:space="preserve"> with Features 1-4.</w:t>
+        <w:t>Added FlightDaoInterface with Features 1-4.</w:t>
       </w:r>
       <w:r>
         <w:rPr>
@@ -5582,25 +5220,7 @@
           <w:sz w:val="24"/>
           <w:szCs w:val="24"/>
         </w:rPr>
-        <w:t xml:space="preserve">Implemented </w:t>
-      </w:r>
-      <w:proofErr w:type="spellStart"/>
-      <w:r>
-        <w:rPr>
-          <w:rFonts w:ascii="Cambria" w:hAnsi="Cambria"/>
-          <w:sz w:val="24"/>
-          <w:szCs w:val="24"/>
-        </w:rPr>
-        <w:t>findAllFlights</w:t>
-      </w:r>
-      <w:proofErr w:type="spellEnd"/>
-      <w:r>
-        <w:rPr>
-          <w:rFonts w:ascii="Cambria" w:hAnsi="Cambria"/>
-          <w:sz w:val="24"/>
-          <w:szCs w:val="24"/>
-        </w:rPr>
-        <w:t>() method.</w:t>
+        <w:t>Implemented findAllFlights() method.</w:t>
       </w:r>
     </w:p>
     <w:p>
@@ -5711,158 +5331,112 @@
           <w:sz w:val="24"/>
           <w:szCs w:val="24"/>
         </w:rPr>
+        <w:t>Implemented testFindAllFlights()  - Junit Test and Successful.</w:t>
+      </w:r>
+      <w:r>
+        <w:rPr>
+          <w:rFonts w:ascii="Cambria" w:hAnsi="Cambria"/>
+          <w:sz w:val="24"/>
+          <w:szCs w:val="24"/>
+        </w:rPr>
+        <w:br/>
+      </w:r>
+      <w:r>
+        <w:rPr>
+          <w:rFonts w:ascii="Cambria" w:hAnsi="Cambria"/>
+          <w:sz w:val="24"/>
+          <w:szCs w:val="24"/>
+        </w:rPr>
+        <w:br/>
+      </w:r>
+      <w:r>
+        <w:rPr>
+          <w:rFonts w:ascii="Cambria" w:hAnsi="Cambria"/>
+          <w:b/>
+          <w:bCs/>
+          <w:sz w:val="24"/>
+          <w:szCs w:val="24"/>
+          <w:u w:val="single"/>
+        </w:rPr>
+        <w:t>2</w:t>
+      </w:r>
+      <w:r>
+        <w:rPr>
+          <w:rFonts w:ascii="Cambria" w:hAnsi="Cambria"/>
+          <w:b/>
+          <w:bCs/>
+          <w:sz w:val="24"/>
+          <w:szCs w:val="24"/>
+          <w:u w:val="single"/>
+        </w:rPr>
+        <w:t>5</w:t>
+      </w:r>
+      <w:r>
+        <w:rPr>
+          <w:rFonts w:ascii="Cambria" w:hAnsi="Cambria"/>
+          <w:b/>
+          <w:bCs/>
+          <w:sz w:val="24"/>
+          <w:szCs w:val="24"/>
+          <w:u w:val="single"/>
+        </w:rPr>
+        <w:t xml:space="preserve">/03/23: </w:t>
+      </w:r>
+      <w:r>
+        <w:rPr>
+          <w:rFonts w:ascii="Cambria" w:hAnsi="Cambria"/>
+          <w:b/>
+          <w:bCs/>
+          <w:sz w:val="24"/>
+          <w:szCs w:val="24"/>
+        </w:rPr>
+        <w:t>(</w:t>
+      </w:r>
+      <w:r>
+        <w:rPr>
+          <w:rFonts w:ascii="Cambria" w:hAnsi="Cambria"/>
+          <w:b/>
+          <w:bCs/>
+          <w:sz w:val="24"/>
+          <w:szCs w:val="24"/>
+        </w:rPr>
+        <w:t xml:space="preserve">17:02 PM </w:t>
+      </w:r>
+      <w:r>
+        <w:rPr>
+          <w:rFonts w:ascii="Cambria" w:hAnsi="Cambria"/>
+          <w:b/>
+          <w:bCs/>
+          <w:sz w:val="24"/>
+          <w:szCs w:val="24"/>
+        </w:rPr>
+        <w:t>)</w:t>
+      </w:r>
+      <w:r>
+        <w:rPr>
+          <w:rFonts w:ascii="Cambria" w:hAnsi="Cambria"/>
+          <w:b/>
+          <w:bCs/>
+          <w:sz w:val="24"/>
+          <w:szCs w:val="24"/>
+        </w:rPr>
+        <w:t xml:space="preserve"> </w:t>
+      </w:r>
+      <w:r>
+        <w:rPr>
+          <w:rFonts w:ascii="Cambria" w:hAnsi="Cambria"/>
+          <w:sz w:val="24"/>
+          <w:szCs w:val="24"/>
+        </w:rPr>
         <w:t xml:space="preserve">Implemented </w:t>
       </w:r>
-      <w:proofErr w:type="spellStart"/>
-      <w:r>
-        <w:rPr>
-          <w:rFonts w:ascii="Cambria" w:hAnsi="Cambria"/>
-          <w:sz w:val="24"/>
-          <w:szCs w:val="24"/>
-        </w:rPr>
-        <w:t>testFindAllFlights</w:t>
-      </w:r>
-      <w:proofErr w:type="spellEnd"/>
-      <w:r>
-        <w:rPr>
-          <w:rFonts w:ascii="Cambria" w:hAnsi="Cambria"/>
-          <w:sz w:val="24"/>
-          <w:szCs w:val="24"/>
-        </w:rPr>
-        <w:t>()  - Junit Test and Successful.</w:t>
-      </w:r>
-      <w:r>
-        <w:rPr>
-          <w:rFonts w:ascii="Cambria" w:hAnsi="Cambria"/>
-          <w:sz w:val="24"/>
-          <w:szCs w:val="24"/>
-        </w:rPr>
-        <w:br/>
-      </w:r>
-      <w:r>
-        <w:rPr>
-          <w:rFonts w:ascii="Cambria" w:hAnsi="Cambria"/>
-          <w:sz w:val="24"/>
-          <w:szCs w:val="24"/>
-        </w:rPr>
-        <w:br/>
-      </w:r>
-      <w:r>
-        <w:rPr>
-          <w:rFonts w:ascii="Cambria" w:hAnsi="Cambria"/>
-          <w:b/>
-          <w:bCs/>
-          <w:sz w:val="24"/>
-          <w:szCs w:val="24"/>
-          <w:u w:val="single"/>
-        </w:rPr>
-        <w:t>2</w:t>
-      </w:r>
-      <w:r>
-        <w:rPr>
-          <w:rFonts w:ascii="Cambria" w:hAnsi="Cambria"/>
-          <w:b/>
-          <w:bCs/>
-          <w:sz w:val="24"/>
-          <w:szCs w:val="24"/>
-          <w:u w:val="single"/>
-        </w:rPr>
-        <w:t>5</w:t>
-      </w:r>
-      <w:r>
-        <w:rPr>
-          <w:rFonts w:ascii="Cambria" w:hAnsi="Cambria"/>
-          <w:b/>
-          <w:bCs/>
-          <w:sz w:val="24"/>
-          <w:szCs w:val="24"/>
-          <w:u w:val="single"/>
-        </w:rPr>
-        <w:t xml:space="preserve">/03/23: </w:t>
-      </w:r>
-      <w:r>
-        <w:rPr>
-          <w:rFonts w:ascii="Cambria" w:hAnsi="Cambria"/>
-          <w:b/>
-          <w:bCs/>
-          <w:sz w:val="24"/>
-          <w:szCs w:val="24"/>
-        </w:rPr>
-        <w:t>(</w:t>
-      </w:r>
-      <w:r>
-        <w:rPr>
-          <w:rFonts w:ascii="Cambria" w:hAnsi="Cambria"/>
-          <w:b/>
-          <w:bCs/>
-          <w:sz w:val="24"/>
-          <w:szCs w:val="24"/>
-        </w:rPr>
-        <w:t xml:space="preserve">17:02 PM </w:t>
-      </w:r>
-      <w:r>
-        <w:rPr>
-          <w:rFonts w:ascii="Cambria" w:hAnsi="Cambria"/>
-          <w:b/>
-          <w:bCs/>
-          <w:sz w:val="24"/>
-          <w:szCs w:val="24"/>
-        </w:rPr>
-        <w:t>)</w:t>
-      </w:r>
-      <w:r>
-        <w:rPr>
-          <w:rFonts w:ascii="Cambria" w:hAnsi="Cambria"/>
-          <w:b/>
-          <w:bCs/>
-          <w:sz w:val="24"/>
-          <w:szCs w:val="24"/>
-        </w:rPr>
-        <w:t xml:space="preserve"> </w:t>
-      </w:r>
-      <w:r>
-        <w:rPr>
-          <w:rFonts w:ascii="Cambria" w:hAnsi="Cambria"/>
-          <w:sz w:val="24"/>
-          <w:szCs w:val="24"/>
-        </w:rPr>
-        <w:t xml:space="preserve">Implemented </w:t>
-      </w:r>
-      <w:proofErr w:type="spellStart"/>
-      <w:r>
-        <w:rPr>
-          <w:rFonts w:ascii="Cambria" w:hAnsi="Cambria"/>
-          <w:sz w:val="24"/>
-          <w:szCs w:val="24"/>
-        </w:rPr>
-        <w:t>findFlightById</w:t>
-      </w:r>
-      <w:proofErr w:type="spellEnd"/>
-      <w:r>
-        <w:rPr>
-          <w:rFonts w:ascii="Cambria" w:hAnsi="Cambria"/>
-          <w:sz w:val="24"/>
-          <w:szCs w:val="24"/>
-        </w:rPr>
-        <w:t xml:space="preserve">(int </w:t>
-      </w:r>
-      <w:proofErr w:type="spellStart"/>
-      <w:r>
-        <w:rPr>
-          <w:rFonts w:ascii="Cambria" w:hAnsi="Cambria"/>
-          <w:sz w:val="24"/>
-          <w:szCs w:val="24"/>
-        </w:rPr>
-        <w:t>flightId</w:t>
-      </w:r>
-      <w:proofErr w:type="spellEnd"/>
-      <w:r>
-        <w:rPr>
-          <w:rFonts w:ascii="Cambria" w:hAnsi="Cambria"/>
-          <w:sz w:val="24"/>
-          <w:szCs w:val="24"/>
-        </w:rPr>
-        <w:t>)</w:t>
+      <w:r>
+        <w:rPr>
+          <w:rFonts w:ascii="Cambria" w:hAnsi="Cambria"/>
+          <w:sz w:val="24"/>
+          <w:szCs w:val="24"/>
+        </w:rPr>
+        <w:t>findFlightById(int flightId)</w:t>
       </w:r>
     </w:p>
     <w:p>
@@ -5947,7 +5521,6 @@
         </w:rPr>
         <w:t xml:space="preserve">Implemented </w:t>
       </w:r>
-      <w:proofErr w:type="spellStart"/>
       <w:r>
         <w:rPr>
           <w:rFonts w:ascii="Cambria" w:hAnsi="Cambria"/>
@@ -5962,16 +5535,7 @@
           <w:sz w:val="24"/>
           <w:szCs w:val="24"/>
         </w:rPr>
-        <w:t>indFlightById</w:t>
-      </w:r>
-      <w:proofErr w:type="spellEnd"/>
-      <w:r>
-        <w:rPr>
-          <w:rFonts w:ascii="Cambria" w:hAnsi="Cambria"/>
-          <w:sz w:val="24"/>
-          <w:szCs w:val="24"/>
-        </w:rPr>
-        <w:t>()</w:t>
+        <w:t>indFlightById()</w:t>
       </w:r>
       <w:r>
         <w:rPr>
@@ -6046,7 +5610,6 @@
         </w:rPr>
         <w:t xml:space="preserve">Implemented </w:t>
       </w:r>
-      <w:proofErr w:type="spellStart"/>
       <w:r>
         <w:rPr>
           <w:rFonts w:ascii="Cambria" w:hAnsi="Cambria"/>
@@ -6069,18 +5632,8 @@
           <w:sz w:val="24"/>
           <w:szCs w:val="24"/>
         </w:rPr>
-        <w:t>ById</w:t>
-      </w:r>
-      <w:proofErr w:type="spellEnd"/>
-      <w:r>
-        <w:rPr>
-          <w:rFonts w:ascii="Cambria" w:hAnsi="Cambria"/>
-          <w:sz w:val="24"/>
-          <w:szCs w:val="24"/>
-        </w:rPr>
-        <w:t xml:space="preserve">(int </w:t>
-      </w:r>
-      <w:proofErr w:type="spellStart"/>
+        <w:t xml:space="preserve">ById(int </w:t>
+      </w:r>
       <w:r>
         <w:rPr>
           <w:rFonts w:ascii="Cambria" w:hAnsi="Cambria"/>
@@ -6089,7 +5642,6 @@
         </w:rPr>
         <w:t>flightId</w:t>
       </w:r>
-      <w:proofErr w:type="spellEnd"/>
       <w:r>
         <w:rPr>
           <w:rFonts w:ascii="Cambria" w:hAnsi="Cambria"/>
@@ -6181,23 +5733,13 @@
         </w:rPr>
         <w:t xml:space="preserve">Implemented </w:t>
       </w:r>
-      <w:proofErr w:type="spellStart"/>
-      <w:r>
-        <w:rPr>
-          <w:rFonts w:ascii="Cambria" w:hAnsi="Cambria"/>
-          <w:sz w:val="24"/>
-          <w:szCs w:val="24"/>
-        </w:rPr>
-        <w:t>testDeleteFlightById</w:t>
-      </w:r>
-      <w:proofErr w:type="spellEnd"/>
-      <w:r>
-        <w:rPr>
-          <w:rFonts w:ascii="Cambria" w:hAnsi="Cambria"/>
-          <w:sz w:val="24"/>
-          <w:szCs w:val="24"/>
-        </w:rPr>
-        <w:t>()</w:t>
+      <w:r>
+        <w:rPr>
+          <w:rFonts w:ascii="Cambria" w:hAnsi="Cambria"/>
+          <w:sz w:val="24"/>
+          <w:szCs w:val="24"/>
+        </w:rPr>
+        <w:t>testDeleteFlightById()</w:t>
       </w:r>
       <w:r>
         <w:rPr>
@@ -6274,23 +5816,13 @@
         </w:rPr>
         <w:t xml:space="preserve">Implemented </w:t>
       </w:r>
-      <w:proofErr w:type="spellStart"/>
-      <w:r>
-        <w:rPr>
-          <w:rFonts w:ascii="Cambria" w:hAnsi="Cambria"/>
-          <w:sz w:val="24"/>
-          <w:szCs w:val="24"/>
-        </w:rPr>
-        <w:t>insertFlight</w:t>
-      </w:r>
-      <w:proofErr w:type="spellEnd"/>
-      <w:r>
-        <w:rPr>
-          <w:rFonts w:ascii="Cambria" w:hAnsi="Cambria"/>
-          <w:sz w:val="24"/>
-          <w:szCs w:val="24"/>
-        </w:rPr>
-        <w:t>(Flight flight)</w:t>
+      <w:r>
+        <w:rPr>
+          <w:rFonts w:ascii="Cambria" w:hAnsi="Cambria"/>
+          <w:sz w:val="24"/>
+          <w:szCs w:val="24"/>
+        </w:rPr>
+        <w:t>insertFlight(Flight flight)</w:t>
       </w:r>
       <w:r>
         <w:rPr>
@@ -6373,7 +5905,6 @@
         </w:rPr>
         <w:t xml:space="preserve">Implemented </w:t>
       </w:r>
-      <w:proofErr w:type="spellStart"/>
       <w:r>
         <w:rPr>
           <w:rFonts w:ascii="Cambria" w:hAnsi="Cambria"/>
@@ -6390,7 +5921,6 @@
         </w:rPr>
         <w:t>InsertFlight</w:t>
       </w:r>
-      <w:proofErr w:type="spellEnd"/>
       <w:r>
         <w:rPr>
           <w:rFonts w:ascii="Cambria" w:hAnsi="Cambria"/>
@@ -6502,25 +6032,7 @@
           <w:sz w:val="24"/>
           <w:szCs w:val="24"/>
         </w:rPr>
-        <w:t xml:space="preserve">Added </w:t>
-      </w:r>
-      <w:proofErr w:type="spellStart"/>
-      <w:r>
-        <w:rPr>
-          <w:rFonts w:ascii="Cambria" w:hAnsi="Cambria"/>
-          <w:sz w:val="24"/>
-          <w:szCs w:val="24"/>
-        </w:rPr>
-        <w:t>BookingDaoInterface</w:t>
-      </w:r>
-      <w:proofErr w:type="spellEnd"/>
-      <w:r>
-        <w:rPr>
-          <w:rFonts w:ascii="Cambria" w:hAnsi="Cambria"/>
-          <w:sz w:val="24"/>
-          <w:szCs w:val="24"/>
-        </w:rPr>
-        <w:t xml:space="preserve"> with Features 1-4.</w:t>
+        <w:t>Added BookingDaoInterface with Features 1-4.</w:t>
       </w:r>
     </w:p>
     <w:p>
@@ -6631,16 +6143,476 @@
           <w:sz w:val="24"/>
           <w:szCs w:val="24"/>
         </w:rPr>
+        <w:t>Implemented findAll</w:t>
+      </w:r>
+      <w:r>
+        <w:rPr>
+          <w:rFonts w:ascii="Cambria" w:hAnsi="Cambria"/>
+          <w:sz w:val="24"/>
+          <w:szCs w:val="24"/>
+        </w:rPr>
+        <w:t>Booking</w:t>
+      </w:r>
+      <w:r>
+        <w:rPr>
+          <w:rFonts w:ascii="Cambria" w:hAnsi="Cambria"/>
+          <w:sz w:val="24"/>
+          <w:szCs w:val="24"/>
+        </w:rPr>
+        <w:t>s() method.</w:t>
+      </w:r>
+      <w:r>
+        <w:rPr>
+          <w:rFonts w:ascii="Cambria" w:hAnsi="Cambria"/>
+          <w:sz w:val="24"/>
+          <w:szCs w:val="24"/>
+        </w:rPr>
+        <w:br/>
+      </w:r>
+      <w:r>
+        <w:rPr>
+          <w:rFonts w:ascii="Cambria" w:hAnsi="Cambria"/>
+          <w:sz w:val="24"/>
+          <w:szCs w:val="24"/>
+        </w:rPr>
+        <w:br/>
+      </w:r>
+      <w:r>
+        <w:rPr>
+          <w:rFonts w:ascii="Cambria" w:hAnsi="Cambria"/>
+          <w:b/>
+          <w:bCs/>
+          <w:sz w:val="24"/>
+          <w:szCs w:val="24"/>
+          <w:u w:val="single"/>
+        </w:rPr>
+        <w:t>2</w:t>
+      </w:r>
+      <w:r>
+        <w:rPr>
+          <w:rFonts w:ascii="Cambria" w:hAnsi="Cambria"/>
+          <w:b/>
+          <w:bCs/>
+          <w:sz w:val="24"/>
+          <w:szCs w:val="24"/>
+          <w:u w:val="single"/>
+        </w:rPr>
+        <w:t>5</w:t>
+      </w:r>
+      <w:r>
+        <w:rPr>
+          <w:rFonts w:ascii="Cambria" w:hAnsi="Cambria"/>
+          <w:b/>
+          <w:bCs/>
+          <w:sz w:val="24"/>
+          <w:szCs w:val="24"/>
+          <w:u w:val="single"/>
+        </w:rPr>
+        <w:t xml:space="preserve">/03/23: </w:t>
+      </w:r>
+      <w:r>
+        <w:rPr>
+          <w:rFonts w:ascii="Cambria" w:hAnsi="Cambria"/>
+          <w:b/>
+          <w:bCs/>
+          <w:sz w:val="24"/>
+          <w:szCs w:val="24"/>
+        </w:rPr>
+        <w:t>(</w:t>
+      </w:r>
+      <w:r>
+        <w:rPr>
+          <w:rFonts w:ascii="Cambria" w:hAnsi="Cambria"/>
+          <w:b/>
+          <w:bCs/>
+          <w:sz w:val="24"/>
+          <w:szCs w:val="24"/>
+        </w:rPr>
+        <w:t xml:space="preserve">18:00 PM </w:t>
+      </w:r>
+      <w:r>
+        <w:rPr>
+          <w:rFonts w:ascii="Cambria" w:hAnsi="Cambria"/>
+          <w:b/>
+          <w:bCs/>
+          <w:sz w:val="24"/>
+          <w:szCs w:val="24"/>
+        </w:rPr>
+        <w:t>)</w:t>
+      </w:r>
+      <w:r>
+        <w:rPr>
+          <w:rFonts w:ascii="Cambria" w:hAnsi="Cambria"/>
+          <w:b/>
+          <w:bCs/>
+          <w:sz w:val="24"/>
+          <w:szCs w:val="24"/>
+        </w:rPr>
+        <w:t xml:space="preserve"> </w:t>
+      </w:r>
+      <w:r>
+        <w:rPr>
+          <w:rFonts w:ascii="Cambria" w:hAnsi="Cambria"/>
+          <w:sz w:val="24"/>
+          <w:szCs w:val="24"/>
+        </w:rPr>
+        <w:t>Implemented testFindAllBookings()  - Junit Test and Successful</w:t>
+      </w:r>
+      <w:r>
+        <w:rPr>
+          <w:rFonts w:ascii="Cambria" w:hAnsi="Cambria"/>
+          <w:sz w:val="24"/>
+          <w:szCs w:val="24"/>
+        </w:rPr>
+        <w:br/>
+      </w:r>
+      <w:r>
+        <w:rPr>
+          <w:rFonts w:ascii="Cambria" w:hAnsi="Cambria"/>
+          <w:sz w:val="24"/>
+          <w:szCs w:val="24"/>
+        </w:rPr>
+        <w:br/>
+      </w:r>
+      <w:r>
+        <w:rPr>
+          <w:rFonts w:ascii="Cambria" w:hAnsi="Cambria"/>
+          <w:b/>
+          <w:bCs/>
+          <w:sz w:val="24"/>
+          <w:szCs w:val="24"/>
+          <w:u w:val="single"/>
+        </w:rPr>
+        <w:t>2</w:t>
+      </w:r>
+      <w:r>
+        <w:rPr>
+          <w:rFonts w:ascii="Cambria" w:hAnsi="Cambria"/>
+          <w:b/>
+          <w:bCs/>
+          <w:sz w:val="24"/>
+          <w:szCs w:val="24"/>
+          <w:u w:val="single"/>
+        </w:rPr>
+        <w:t>5</w:t>
+      </w:r>
+      <w:r>
+        <w:rPr>
+          <w:rFonts w:ascii="Cambria" w:hAnsi="Cambria"/>
+          <w:b/>
+          <w:bCs/>
+          <w:sz w:val="24"/>
+          <w:szCs w:val="24"/>
+          <w:u w:val="single"/>
+        </w:rPr>
+        <w:t xml:space="preserve">/03/23: </w:t>
+      </w:r>
+      <w:r>
+        <w:rPr>
+          <w:rFonts w:ascii="Cambria" w:hAnsi="Cambria"/>
+          <w:b/>
+          <w:bCs/>
+          <w:sz w:val="24"/>
+          <w:szCs w:val="24"/>
+        </w:rPr>
+        <w:t>(</w:t>
+      </w:r>
+      <w:r>
+        <w:rPr>
+          <w:rFonts w:ascii="Cambria" w:hAnsi="Cambria"/>
+          <w:b/>
+          <w:bCs/>
+          <w:sz w:val="24"/>
+          <w:szCs w:val="24"/>
+        </w:rPr>
+        <w:t xml:space="preserve">18:05 PM </w:t>
+      </w:r>
+      <w:r>
+        <w:rPr>
+          <w:rFonts w:ascii="Cambria" w:hAnsi="Cambria"/>
+          <w:b/>
+          <w:bCs/>
+          <w:sz w:val="24"/>
+          <w:szCs w:val="24"/>
+        </w:rPr>
+        <w:t>)</w:t>
+      </w:r>
+      <w:r>
+        <w:rPr>
+          <w:rFonts w:ascii="Cambria" w:hAnsi="Cambria"/>
+          <w:b/>
+          <w:bCs/>
+          <w:sz w:val="24"/>
+          <w:szCs w:val="24"/>
+        </w:rPr>
+        <w:t xml:space="preserve"> </w:t>
+      </w:r>
+      <w:r>
+        <w:rPr>
+          <w:rFonts w:ascii="Cambria" w:hAnsi="Cambria"/>
+          <w:sz w:val="24"/>
+          <w:szCs w:val="24"/>
+        </w:rPr>
         <w:t xml:space="preserve">Implemented </w:t>
       </w:r>
-      <w:proofErr w:type="spellStart"/>
-      <w:r>
-        <w:rPr>
-          <w:rFonts w:ascii="Cambria" w:hAnsi="Cambria"/>
-          <w:sz w:val="24"/>
-          <w:szCs w:val="24"/>
-        </w:rPr>
-        <w:t>findAll</w:t>
+      <w:r>
+        <w:rPr>
+          <w:rFonts w:ascii="Cambria" w:hAnsi="Cambria"/>
+          <w:sz w:val="24"/>
+          <w:szCs w:val="24"/>
+        </w:rPr>
+        <w:t>fin</w:t>
+      </w:r>
+      <w:r>
+        <w:rPr>
+          <w:rFonts w:ascii="Cambria" w:hAnsi="Cambria"/>
+          <w:sz w:val="24"/>
+          <w:szCs w:val="24"/>
+        </w:rPr>
+        <w:t>dBooking</w:t>
+      </w:r>
+      <w:r>
+        <w:rPr>
+          <w:rFonts w:ascii="Cambria" w:hAnsi="Cambria"/>
+          <w:sz w:val="24"/>
+          <w:szCs w:val="24"/>
+        </w:rPr>
+        <w:t xml:space="preserve">ById(int </w:t>
+      </w:r>
+      <w:r>
+        <w:rPr>
+          <w:rFonts w:ascii="Cambria" w:hAnsi="Cambria"/>
+          <w:sz w:val="24"/>
+          <w:szCs w:val="24"/>
+        </w:rPr>
+        <w:t>booking</w:t>
+      </w:r>
+      <w:r>
+        <w:rPr>
+          <w:rFonts w:ascii="Cambria" w:hAnsi="Cambria"/>
+          <w:sz w:val="24"/>
+          <w:szCs w:val="24"/>
+        </w:rPr>
+        <w:t>Id)</w:t>
+      </w:r>
+      <w:r>
+        <w:rPr>
+          <w:rFonts w:ascii="Cambria" w:hAnsi="Cambria"/>
+          <w:sz w:val="24"/>
+          <w:szCs w:val="24"/>
+        </w:rPr>
+        <w:t xml:space="preserve"> method.</w:t>
+      </w:r>
+      <w:r>
+        <w:rPr>
+          <w:rFonts w:ascii="Cambria" w:hAnsi="Cambria"/>
+          <w:sz w:val="24"/>
+          <w:szCs w:val="24"/>
+        </w:rPr>
+        <w:br/>
+      </w:r>
+      <w:r>
+        <w:rPr>
+          <w:rFonts w:ascii="Cambria" w:hAnsi="Cambria"/>
+          <w:sz w:val="24"/>
+          <w:szCs w:val="24"/>
+        </w:rPr>
+        <w:lastRenderedPageBreak/>
+        <w:br/>
+      </w:r>
+      <w:r>
+        <w:rPr>
+          <w:rFonts w:ascii="Cambria" w:hAnsi="Cambria"/>
+          <w:b/>
+          <w:bCs/>
+          <w:sz w:val="24"/>
+          <w:szCs w:val="24"/>
+          <w:u w:val="single"/>
+        </w:rPr>
+        <w:t xml:space="preserve">25/03/23: </w:t>
+      </w:r>
+      <w:r>
+        <w:rPr>
+          <w:rFonts w:ascii="Cambria" w:hAnsi="Cambria"/>
+          <w:b/>
+          <w:bCs/>
+          <w:sz w:val="24"/>
+          <w:szCs w:val="24"/>
+        </w:rPr>
+        <w:t>(1</w:t>
+      </w:r>
+      <w:r>
+        <w:rPr>
+          <w:rFonts w:ascii="Cambria" w:hAnsi="Cambria"/>
+          <w:b/>
+          <w:bCs/>
+          <w:sz w:val="24"/>
+          <w:szCs w:val="24"/>
+        </w:rPr>
+        <w:t>8</w:t>
+      </w:r>
+      <w:r>
+        <w:rPr>
+          <w:rFonts w:ascii="Cambria" w:hAnsi="Cambria"/>
+          <w:b/>
+          <w:bCs/>
+          <w:sz w:val="24"/>
+          <w:szCs w:val="24"/>
+        </w:rPr>
+        <w:t>:</w:t>
+      </w:r>
+      <w:r>
+        <w:rPr>
+          <w:rFonts w:ascii="Cambria" w:hAnsi="Cambria"/>
+          <w:b/>
+          <w:bCs/>
+          <w:sz w:val="24"/>
+          <w:szCs w:val="24"/>
+        </w:rPr>
+        <w:t>16</w:t>
+      </w:r>
+      <w:r>
+        <w:rPr>
+          <w:rFonts w:ascii="Cambria" w:hAnsi="Cambria"/>
+          <w:b/>
+          <w:bCs/>
+          <w:sz w:val="24"/>
+          <w:szCs w:val="24"/>
+        </w:rPr>
+        <w:t xml:space="preserve"> PM ) </w:t>
+      </w:r>
+      <w:r>
+        <w:rPr>
+          <w:rFonts w:ascii="Cambria" w:hAnsi="Cambria"/>
+          <w:sz w:val="24"/>
+          <w:szCs w:val="24"/>
+        </w:rPr>
+        <w:t xml:space="preserve">Implemented </w:t>
+      </w:r>
+      <w:r>
+        <w:rPr>
+          <w:rFonts w:ascii="Cambria" w:hAnsi="Cambria"/>
+          <w:sz w:val="24"/>
+          <w:szCs w:val="24"/>
+        </w:rPr>
+        <w:t>test</w:t>
+      </w:r>
+      <w:r>
+        <w:rPr>
+          <w:rFonts w:ascii="Cambria" w:hAnsi="Cambria"/>
+          <w:sz w:val="24"/>
+          <w:szCs w:val="24"/>
+        </w:rPr>
+        <w:t>FindBookingById</w:t>
+      </w:r>
+      <w:r>
+        <w:rPr>
+          <w:rFonts w:ascii="Cambria" w:hAnsi="Cambria"/>
+          <w:sz w:val="24"/>
+          <w:szCs w:val="24"/>
+        </w:rPr>
+        <w:t>()</w:t>
+      </w:r>
+      <w:r>
+        <w:rPr>
+          <w:rFonts w:ascii="Cambria" w:hAnsi="Cambria"/>
+          <w:sz w:val="24"/>
+          <w:szCs w:val="24"/>
+        </w:rPr>
+        <w:t>- Junit Test and successful.</w:t>
+      </w:r>
+      <w:r>
+        <w:rPr>
+          <w:rFonts w:ascii="Cambria" w:hAnsi="Cambria"/>
+          <w:sz w:val="24"/>
+          <w:szCs w:val="24"/>
+        </w:rPr>
+        <w:br/>
+      </w:r>
+      <w:r>
+        <w:rPr>
+          <w:rFonts w:ascii="Cambria" w:hAnsi="Cambria"/>
+          <w:sz w:val="24"/>
+          <w:szCs w:val="24"/>
+        </w:rPr>
+        <w:br/>
+      </w:r>
+      <w:r>
+        <w:rPr>
+          <w:rFonts w:ascii="Cambria" w:hAnsi="Cambria"/>
+          <w:b/>
+          <w:bCs/>
+          <w:sz w:val="24"/>
+          <w:szCs w:val="24"/>
+          <w:u w:val="single"/>
+        </w:rPr>
+        <w:t xml:space="preserve">25/03/23: </w:t>
+      </w:r>
+      <w:r>
+        <w:rPr>
+          <w:rFonts w:ascii="Cambria" w:hAnsi="Cambria"/>
+          <w:b/>
+          <w:bCs/>
+          <w:sz w:val="24"/>
+          <w:szCs w:val="24"/>
+        </w:rPr>
+        <w:t>(1</w:t>
+      </w:r>
+      <w:r>
+        <w:rPr>
+          <w:rFonts w:ascii="Cambria" w:hAnsi="Cambria"/>
+          <w:b/>
+          <w:bCs/>
+          <w:sz w:val="24"/>
+          <w:szCs w:val="24"/>
+        </w:rPr>
+        <w:t>9</w:t>
+      </w:r>
+      <w:r>
+        <w:rPr>
+          <w:rFonts w:ascii="Cambria" w:hAnsi="Cambria"/>
+          <w:b/>
+          <w:bCs/>
+          <w:sz w:val="24"/>
+          <w:szCs w:val="24"/>
+        </w:rPr>
+        <w:t>:</w:t>
+      </w:r>
+      <w:r>
+        <w:rPr>
+          <w:rFonts w:ascii="Cambria" w:hAnsi="Cambria"/>
+          <w:b/>
+          <w:bCs/>
+          <w:sz w:val="24"/>
+          <w:szCs w:val="24"/>
+        </w:rPr>
+        <w:t>42</w:t>
+      </w:r>
+      <w:r>
+        <w:rPr>
+          <w:rFonts w:ascii="Cambria" w:hAnsi="Cambria"/>
+          <w:b/>
+          <w:bCs/>
+          <w:sz w:val="24"/>
+          <w:szCs w:val="24"/>
+        </w:rPr>
+        <w:t xml:space="preserve"> PM ) </w:t>
+      </w:r>
+      <w:r>
+        <w:rPr>
+          <w:rFonts w:ascii="Cambria" w:hAnsi="Cambria"/>
+          <w:sz w:val="24"/>
+          <w:szCs w:val="24"/>
+        </w:rPr>
+        <w:t xml:space="preserve">Implemented </w:t>
+      </w:r>
+      <w:r>
+        <w:rPr>
+          <w:rFonts w:ascii="Cambria" w:hAnsi="Cambria"/>
+          <w:sz w:val="24"/>
+          <w:szCs w:val="24"/>
+        </w:rPr>
+        <w:t>delete</w:t>
       </w:r>
       <w:r>
         <w:rPr>
@@ -6656,65 +6628,66 @@
           <w:sz w:val="24"/>
           <w:szCs w:val="24"/>
         </w:rPr>
-        <w:t>s</w:t>
-      </w:r>
-      <w:proofErr w:type="spellEnd"/>
-      <w:r>
-        <w:rPr>
-          <w:rFonts w:ascii="Cambria" w:hAnsi="Cambria"/>
-          <w:sz w:val="24"/>
-          <w:szCs w:val="24"/>
-        </w:rPr>
-        <w:t>() method.</w:t>
-      </w:r>
-      <w:r>
-        <w:rPr>
-          <w:rFonts w:ascii="Cambria" w:hAnsi="Cambria"/>
-          <w:sz w:val="24"/>
-          <w:szCs w:val="24"/>
-        </w:rPr>
-        <w:br/>
-      </w:r>
-      <w:r>
-        <w:rPr>
-          <w:rFonts w:ascii="Cambria" w:hAnsi="Cambria"/>
-          <w:sz w:val="24"/>
-          <w:szCs w:val="24"/>
-        </w:rPr>
-        <w:br/>
-      </w:r>
-      <w:r>
-        <w:rPr>
-          <w:rFonts w:ascii="Cambria" w:hAnsi="Cambria"/>
-          <w:b/>
-          <w:bCs/>
-          <w:sz w:val="24"/>
-          <w:szCs w:val="24"/>
-          <w:u w:val="single"/>
-        </w:rPr>
-        <w:t>2</w:t>
-      </w:r>
-      <w:r>
-        <w:rPr>
-          <w:rFonts w:ascii="Cambria" w:hAnsi="Cambria"/>
-          <w:b/>
-          <w:bCs/>
-          <w:sz w:val="24"/>
-          <w:szCs w:val="24"/>
-          <w:u w:val="single"/>
-        </w:rPr>
-        <w:t>5</w:t>
-      </w:r>
-      <w:r>
-        <w:rPr>
-          <w:rFonts w:ascii="Cambria" w:hAnsi="Cambria"/>
-          <w:b/>
-          <w:bCs/>
-          <w:sz w:val="24"/>
-          <w:szCs w:val="24"/>
-          <w:u w:val="single"/>
-        </w:rPr>
-        <w:t xml:space="preserve">/03/23: </w:t>
+        <w:t xml:space="preserve">ById(int </w:t>
+      </w:r>
+      <w:r>
+        <w:rPr>
+          <w:rFonts w:ascii="Cambria" w:hAnsi="Cambria"/>
+          <w:sz w:val="24"/>
+          <w:szCs w:val="24"/>
+        </w:rPr>
+        <w:t>bookingId</w:t>
+      </w:r>
+      <w:r>
+        <w:rPr>
+          <w:rFonts w:ascii="Cambria" w:hAnsi="Cambria"/>
+          <w:sz w:val="24"/>
+          <w:szCs w:val="24"/>
+        </w:rPr>
+        <w:t>)</w:t>
+      </w:r>
+      <w:r>
+        <w:rPr>
+          <w:rFonts w:ascii="Cambria" w:hAnsi="Cambria"/>
+          <w:sz w:val="24"/>
+          <w:szCs w:val="24"/>
+        </w:rPr>
+        <w:t xml:space="preserve"> </w:t>
+      </w:r>
+      <w:r>
+        <w:rPr>
+          <w:rFonts w:ascii="Cambria" w:hAnsi="Cambria"/>
+          <w:sz w:val="24"/>
+          <w:szCs w:val="24"/>
+        </w:rPr>
+        <w:t>method.</w:t>
+      </w:r>
+      <w:r>
+        <w:rPr>
+          <w:rFonts w:ascii="Cambria" w:hAnsi="Cambria"/>
+          <w:sz w:val="24"/>
+          <w:szCs w:val="24"/>
+        </w:rPr>
+        <w:br/>
+      </w:r>
+      <w:r>
+        <w:rPr>
+          <w:rFonts w:ascii="Cambria" w:hAnsi="Cambria"/>
+          <w:sz w:val="24"/>
+          <w:szCs w:val="24"/>
+        </w:rPr>
+        <w:br/>
+      </w:r>
+      <w:r>
+        <w:rPr>
+          <w:rFonts w:ascii="Cambria" w:hAnsi="Cambria"/>
+          <w:b/>
+          <w:bCs/>
+          <w:sz w:val="24"/>
+          <w:szCs w:val="24"/>
+          <w:u w:val="single"/>
+        </w:rPr>
+        <w:t xml:space="preserve">25/03/23: </w:t>
       </w:r>
       <w:r>
         <w:rPr>
@@ -6734,13 +6707,214 @@
           <w:sz w:val="24"/>
           <w:szCs w:val="24"/>
         </w:rPr>
-        <w:t xml:space="preserve">18:00 PM </w:t>
-      </w:r>
-      <w:r>
-        <w:rPr>
-          <w:rFonts w:ascii="Cambria" w:hAnsi="Cambria"/>
-          <w:b/>
-          <w:bCs/>
+        <w:t>19</w:t>
+      </w:r>
+      <w:r>
+        <w:rPr>
+          <w:rFonts w:ascii="Cambria" w:hAnsi="Cambria"/>
+          <w:b/>
+          <w:bCs/>
+          <w:sz w:val="24"/>
+          <w:szCs w:val="24"/>
+        </w:rPr>
+        <w:t>:</w:t>
+      </w:r>
+      <w:r>
+        <w:rPr>
+          <w:rFonts w:ascii="Cambria" w:hAnsi="Cambria"/>
+          <w:b/>
+          <w:bCs/>
+          <w:sz w:val="24"/>
+          <w:szCs w:val="24"/>
+        </w:rPr>
+        <w:t>58</w:t>
+      </w:r>
+      <w:r>
+        <w:rPr>
+          <w:rFonts w:ascii="Cambria" w:hAnsi="Cambria"/>
+          <w:b/>
+          <w:bCs/>
+          <w:sz w:val="24"/>
+          <w:szCs w:val="24"/>
+        </w:rPr>
+        <w:t xml:space="preserve"> PM ) </w:t>
+      </w:r>
+      <w:r>
+        <w:rPr>
+          <w:rFonts w:ascii="Cambria" w:hAnsi="Cambria"/>
+          <w:sz w:val="24"/>
+          <w:szCs w:val="24"/>
+        </w:rPr>
+        <w:t xml:space="preserve">Implemented </w:t>
+      </w:r>
+      <w:r>
+        <w:rPr>
+          <w:rFonts w:ascii="Cambria" w:hAnsi="Cambria"/>
+          <w:sz w:val="24"/>
+          <w:szCs w:val="24"/>
+        </w:rPr>
+        <w:t>testDelete</w:t>
+      </w:r>
+      <w:r>
+        <w:rPr>
+          <w:rFonts w:ascii="Cambria" w:hAnsi="Cambria"/>
+          <w:sz w:val="24"/>
+          <w:szCs w:val="24"/>
+        </w:rPr>
+        <w:t>Booking</w:t>
+      </w:r>
+      <w:r>
+        <w:rPr>
+          <w:rFonts w:ascii="Cambria" w:hAnsi="Cambria"/>
+          <w:sz w:val="24"/>
+          <w:szCs w:val="24"/>
+        </w:rPr>
+        <w:t>ById()</w:t>
+      </w:r>
+      <w:r>
+        <w:rPr>
+          <w:rFonts w:ascii="Cambria" w:hAnsi="Cambria"/>
+          <w:sz w:val="24"/>
+          <w:szCs w:val="24"/>
+        </w:rPr>
+        <w:t>- Junit Test and successful.</w:t>
+      </w:r>
+      <w:r>
+        <w:rPr>
+          <w:rFonts w:ascii="Cambria" w:hAnsi="Cambria"/>
+          <w:sz w:val="24"/>
+          <w:szCs w:val="24"/>
+        </w:rPr>
+        <w:br/>
+      </w:r>
+      <w:r>
+        <w:rPr>
+          <w:rFonts w:ascii="Cambria" w:hAnsi="Cambria"/>
+          <w:sz w:val="24"/>
+          <w:szCs w:val="24"/>
+        </w:rPr>
+        <w:br/>
+      </w:r>
+      <w:r>
+        <w:rPr>
+          <w:rFonts w:ascii="Cambria" w:hAnsi="Cambria"/>
+          <w:b/>
+          <w:bCs/>
+          <w:sz w:val="24"/>
+          <w:szCs w:val="24"/>
+          <w:u w:val="single"/>
+        </w:rPr>
+        <w:t xml:space="preserve">25/03/23: </w:t>
+      </w:r>
+      <w:r>
+        <w:rPr>
+          <w:rFonts w:ascii="Cambria" w:hAnsi="Cambria"/>
+          <w:b/>
+          <w:bCs/>
+          <w:sz w:val="24"/>
+          <w:szCs w:val="24"/>
+        </w:rPr>
+        <w:t>(</w:t>
+      </w:r>
+      <w:r>
+        <w:rPr>
+          <w:rFonts w:ascii="Cambria" w:hAnsi="Cambria"/>
+          <w:b/>
+          <w:bCs/>
+          <w:sz w:val="24"/>
+          <w:szCs w:val="24"/>
+        </w:rPr>
+        <w:t>20</w:t>
+      </w:r>
+      <w:r>
+        <w:rPr>
+          <w:rFonts w:ascii="Cambria" w:hAnsi="Cambria"/>
+          <w:b/>
+          <w:bCs/>
+          <w:sz w:val="24"/>
+          <w:szCs w:val="24"/>
+        </w:rPr>
+        <w:t>:</w:t>
+      </w:r>
+      <w:r>
+        <w:rPr>
+          <w:rFonts w:ascii="Cambria" w:hAnsi="Cambria"/>
+          <w:b/>
+          <w:bCs/>
+          <w:sz w:val="24"/>
+          <w:szCs w:val="24"/>
+        </w:rPr>
+        <w:t>03</w:t>
+      </w:r>
+      <w:r>
+        <w:rPr>
+          <w:rFonts w:ascii="Cambria" w:hAnsi="Cambria"/>
+          <w:b/>
+          <w:bCs/>
+          <w:sz w:val="24"/>
+          <w:szCs w:val="24"/>
+        </w:rPr>
+        <w:t xml:space="preserve"> PM ) </w:t>
+      </w:r>
+      <w:r>
+        <w:rPr>
+          <w:rFonts w:ascii="Cambria" w:hAnsi="Cambria"/>
+          <w:sz w:val="24"/>
+          <w:szCs w:val="24"/>
+        </w:rPr>
+        <w:t xml:space="preserve">Implemented </w:t>
+      </w:r>
+      <w:r>
+        <w:rPr>
+          <w:rFonts w:ascii="Cambria" w:hAnsi="Cambria"/>
+          <w:sz w:val="24"/>
+          <w:szCs w:val="24"/>
+        </w:rPr>
+        <w:t>insert</w:t>
+      </w:r>
+      <w:r>
+        <w:rPr>
+          <w:rFonts w:ascii="Cambria" w:hAnsi="Cambria"/>
+          <w:sz w:val="24"/>
+          <w:szCs w:val="24"/>
+        </w:rPr>
+        <w:t>Booking</w:t>
+      </w:r>
+      <w:r>
+        <w:rPr>
+          <w:rFonts w:ascii="Cambria" w:hAnsi="Cambria"/>
+          <w:sz w:val="24"/>
+          <w:szCs w:val="24"/>
+        </w:rPr>
+        <w:t>(</w:t>
+      </w:r>
+      <w:r>
+        <w:rPr>
+          <w:rFonts w:ascii="Cambria" w:hAnsi="Cambria"/>
+          <w:sz w:val="24"/>
+          <w:szCs w:val="24"/>
+        </w:rPr>
+        <w:t>Booking</w:t>
+      </w:r>
+      <w:r>
+        <w:rPr>
+          <w:rFonts w:ascii="Cambria" w:hAnsi="Cambria"/>
+          <w:sz w:val="24"/>
+          <w:szCs w:val="24"/>
+        </w:rPr>
+        <w:t xml:space="preserve"> </w:t>
+      </w:r>
+      <w:r>
+        <w:rPr>
+          <w:rFonts w:ascii="Cambria" w:hAnsi="Cambria"/>
+          <w:sz w:val="24"/>
+          <w:szCs w:val="24"/>
+        </w:rPr>
+        <w:t>booking</w:t>
+      </w:r>
+      <w:r>
+        <w:rPr>
+          <w:rFonts w:ascii="Cambria" w:hAnsi="Cambria"/>
           <w:sz w:val="24"/>
           <w:szCs w:val="24"/>
         </w:rPr>
@@ -6749,8 +6923,6 @@
       <w:r>
         <w:rPr>
           <w:rFonts w:ascii="Cambria" w:hAnsi="Cambria"/>
-          <w:b/>
-          <w:bCs/>
           <w:sz w:val="24"/>
           <w:szCs w:val="24"/>
         </w:rPr>
@@ -6762,278 +6934,93 @@
           <w:sz w:val="24"/>
           <w:szCs w:val="24"/>
         </w:rPr>
+        <w:t>method.</w:t>
+      </w:r>
+      <w:r>
+        <w:rPr>
+          <w:rFonts w:ascii="Cambria" w:hAnsi="Cambria"/>
+          <w:sz w:val="24"/>
+          <w:szCs w:val="24"/>
+        </w:rPr>
+        <w:br/>
+      </w:r>
+      <w:r>
+        <w:rPr>
+          <w:rFonts w:ascii="Cambria" w:hAnsi="Cambria"/>
+          <w:sz w:val="24"/>
+          <w:szCs w:val="24"/>
+        </w:rPr>
+        <w:br/>
+      </w:r>
+      <w:r>
+        <w:rPr>
+          <w:rFonts w:ascii="Cambria" w:hAnsi="Cambria"/>
+          <w:b/>
+          <w:bCs/>
+          <w:sz w:val="24"/>
+          <w:szCs w:val="24"/>
+          <w:u w:val="single"/>
+        </w:rPr>
+        <w:t xml:space="preserve">25/03/23: </w:t>
+      </w:r>
+      <w:r>
+        <w:rPr>
+          <w:rFonts w:ascii="Cambria" w:hAnsi="Cambria"/>
+          <w:b/>
+          <w:bCs/>
+          <w:sz w:val="24"/>
+          <w:szCs w:val="24"/>
+        </w:rPr>
+        <w:t>(</w:t>
+      </w:r>
+      <w:r>
+        <w:rPr>
+          <w:rFonts w:ascii="Cambria" w:hAnsi="Cambria"/>
+          <w:b/>
+          <w:bCs/>
+          <w:sz w:val="24"/>
+          <w:szCs w:val="24"/>
+        </w:rPr>
+        <w:t>20</w:t>
+      </w:r>
+      <w:r>
+        <w:rPr>
+          <w:rFonts w:ascii="Cambria" w:hAnsi="Cambria"/>
+          <w:b/>
+          <w:bCs/>
+          <w:sz w:val="24"/>
+          <w:szCs w:val="24"/>
+        </w:rPr>
+        <w:t>:</w:t>
+      </w:r>
+      <w:r>
+        <w:rPr>
+          <w:rFonts w:ascii="Cambria" w:hAnsi="Cambria"/>
+          <w:b/>
+          <w:bCs/>
+          <w:sz w:val="24"/>
+          <w:szCs w:val="24"/>
+        </w:rPr>
+        <w:t>24</w:t>
+      </w:r>
+      <w:r>
+        <w:rPr>
+          <w:rFonts w:ascii="Cambria" w:hAnsi="Cambria"/>
+          <w:b/>
+          <w:bCs/>
+          <w:sz w:val="24"/>
+          <w:szCs w:val="24"/>
+        </w:rPr>
+        <w:t xml:space="preserve"> PM ) </w:t>
+      </w:r>
+      <w:r>
+        <w:rPr>
+          <w:rFonts w:ascii="Cambria" w:hAnsi="Cambria"/>
+          <w:sz w:val="24"/>
+          <w:szCs w:val="24"/>
+        </w:rPr>
         <w:t xml:space="preserve">Implemented </w:t>
       </w:r>
-      <w:proofErr w:type="spellStart"/>
-      <w:r>
-        <w:rPr>
-          <w:rFonts w:ascii="Cambria" w:hAnsi="Cambria"/>
-          <w:sz w:val="24"/>
-          <w:szCs w:val="24"/>
-        </w:rPr>
-        <w:t>testFindAllBookings</w:t>
-      </w:r>
-      <w:proofErr w:type="spellEnd"/>
-      <w:r>
-        <w:rPr>
-          <w:rFonts w:ascii="Cambria" w:hAnsi="Cambria"/>
-          <w:sz w:val="24"/>
-          <w:szCs w:val="24"/>
-        </w:rPr>
-        <w:t>()  - Junit Test and Successful</w:t>
-      </w:r>
-      <w:r>
-        <w:rPr>
-          <w:rFonts w:ascii="Cambria" w:hAnsi="Cambria"/>
-          <w:sz w:val="24"/>
-          <w:szCs w:val="24"/>
-        </w:rPr>
-        <w:br/>
-      </w:r>
-      <w:r>
-        <w:rPr>
-          <w:rFonts w:ascii="Cambria" w:hAnsi="Cambria"/>
-          <w:sz w:val="24"/>
-          <w:szCs w:val="24"/>
-        </w:rPr>
-        <w:br/>
-      </w:r>
-      <w:r>
-        <w:rPr>
-          <w:rFonts w:ascii="Cambria" w:hAnsi="Cambria"/>
-          <w:b/>
-          <w:bCs/>
-          <w:sz w:val="24"/>
-          <w:szCs w:val="24"/>
-          <w:u w:val="single"/>
-        </w:rPr>
-        <w:t>2</w:t>
-      </w:r>
-      <w:r>
-        <w:rPr>
-          <w:rFonts w:ascii="Cambria" w:hAnsi="Cambria"/>
-          <w:b/>
-          <w:bCs/>
-          <w:sz w:val="24"/>
-          <w:szCs w:val="24"/>
-          <w:u w:val="single"/>
-        </w:rPr>
-        <w:t>5</w:t>
-      </w:r>
-      <w:r>
-        <w:rPr>
-          <w:rFonts w:ascii="Cambria" w:hAnsi="Cambria"/>
-          <w:b/>
-          <w:bCs/>
-          <w:sz w:val="24"/>
-          <w:szCs w:val="24"/>
-          <w:u w:val="single"/>
-        </w:rPr>
-        <w:t xml:space="preserve">/03/23: </w:t>
-      </w:r>
-      <w:r>
-        <w:rPr>
-          <w:rFonts w:ascii="Cambria" w:hAnsi="Cambria"/>
-          <w:b/>
-          <w:bCs/>
-          <w:sz w:val="24"/>
-          <w:szCs w:val="24"/>
-        </w:rPr>
-        <w:t>(</w:t>
-      </w:r>
-      <w:r>
-        <w:rPr>
-          <w:rFonts w:ascii="Cambria" w:hAnsi="Cambria"/>
-          <w:b/>
-          <w:bCs/>
-          <w:sz w:val="24"/>
-          <w:szCs w:val="24"/>
-        </w:rPr>
-        <w:t xml:space="preserve">18:05 PM </w:t>
-      </w:r>
-      <w:r>
-        <w:rPr>
-          <w:rFonts w:ascii="Cambria" w:hAnsi="Cambria"/>
-          <w:b/>
-          <w:bCs/>
-          <w:sz w:val="24"/>
-          <w:szCs w:val="24"/>
-        </w:rPr>
-        <w:t>)</w:t>
-      </w:r>
-      <w:r>
-        <w:rPr>
-          <w:rFonts w:ascii="Cambria" w:hAnsi="Cambria"/>
-          <w:b/>
-          <w:bCs/>
-          <w:sz w:val="24"/>
-          <w:szCs w:val="24"/>
-        </w:rPr>
-        <w:t xml:space="preserve"> </w:t>
-      </w:r>
-      <w:r>
-        <w:rPr>
-          <w:rFonts w:ascii="Cambria" w:hAnsi="Cambria"/>
-          <w:sz w:val="24"/>
-          <w:szCs w:val="24"/>
-        </w:rPr>
-        <w:t xml:space="preserve">Implemented </w:t>
-      </w:r>
-      <w:proofErr w:type="spellStart"/>
-      <w:r>
-        <w:rPr>
-          <w:rFonts w:ascii="Cambria" w:hAnsi="Cambria"/>
-          <w:sz w:val="24"/>
-          <w:szCs w:val="24"/>
-        </w:rPr>
-        <w:t>fin</w:t>
-      </w:r>
-      <w:r>
-        <w:rPr>
-          <w:rFonts w:ascii="Cambria" w:hAnsi="Cambria"/>
-          <w:sz w:val="24"/>
-          <w:szCs w:val="24"/>
-        </w:rPr>
-        <w:t>dBooking</w:t>
-      </w:r>
-      <w:r>
-        <w:rPr>
-          <w:rFonts w:ascii="Cambria" w:hAnsi="Cambria"/>
-          <w:sz w:val="24"/>
-          <w:szCs w:val="24"/>
-        </w:rPr>
-        <w:t>ById</w:t>
-      </w:r>
-      <w:proofErr w:type="spellEnd"/>
-      <w:r>
-        <w:rPr>
-          <w:rFonts w:ascii="Cambria" w:hAnsi="Cambria"/>
-          <w:sz w:val="24"/>
-          <w:szCs w:val="24"/>
-        </w:rPr>
-        <w:t xml:space="preserve">(int </w:t>
-      </w:r>
-      <w:proofErr w:type="spellStart"/>
-      <w:r>
-        <w:rPr>
-          <w:rFonts w:ascii="Cambria" w:hAnsi="Cambria"/>
-          <w:sz w:val="24"/>
-          <w:szCs w:val="24"/>
-        </w:rPr>
-        <w:t>booking</w:t>
-      </w:r>
-      <w:r>
-        <w:rPr>
-          <w:rFonts w:ascii="Cambria" w:hAnsi="Cambria"/>
-          <w:sz w:val="24"/>
-          <w:szCs w:val="24"/>
-        </w:rPr>
-        <w:t>Id</w:t>
-      </w:r>
-      <w:proofErr w:type="spellEnd"/>
-      <w:r>
-        <w:rPr>
-          <w:rFonts w:ascii="Cambria" w:hAnsi="Cambria"/>
-          <w:sz w:val="24"/>
-          <w:szCs w:val="24"/>
-        </w:rPr>
-        <w:t>)</w:t>
-      </w:r>
-      <w:r>
-        <w:rPr>
-          <w:rFonts w:ascii="Cambria" w:hAnsi="Cambria"/>
-          <w:sz w:val="24"/>
-          <w:szCs w:val="24"/>
-        </w:rPr>
-        <w:t xml:space="preserve"> method.</w:t>
-      </w:r>
-      <w:r>
-        <w:rPr>
-          <w:rFonts w:ascii="Cambria" w:hAnsi="Cambria"/>
-          <w:sz w:val="24"/>
-          <w:szCs w:val="24"/>
-        </w:rPr>
-        <w:br/>
-      </w:r>
-      <w:r>
-        <w:rPr>
-          <w:rFonts w:ascii="Cambria" w:hAnsi="Cambria"/>
-          <w:sz w:val="24"/>
-          <w:szCs w:val="24"/>
-        </w:rPr>
-        <w:lastRenderedPageBreak/>
-        <w:br/>
-      </w:r>
-      <w:r>
-        <w:rPr>
-          <w:rFonts w:ascii="Cambria" w:hAnsi="Cambria"/>
-          <w:b/>
-          <w:bCs/>
-          <w:sz w:val="24"/>
-          <w:szCs w:val="24"/>
-          <w:u w:val="single"/>
-        </w:rPr>
-        <w:t xml:space="preserve">25/03/23: </w:t>
-      </w:r>
-      <w:r>
-        <w:rPr>
-          <w:rFonts w:ascii="Cambria" w:hAnsi="Cambria"/>
-          <w:b/>
-          <w:bCs/>
-          <w:sz w:val="24"/>
-          <w:szCs w:val="24"/>
-        </w:rPr>
-        <w:t>(1</w:t>
-      </w:r>
-      <w:r>
-        <w:rPr>
-          <w:rFonts w:ascii="Cambria" w:hAnsi="Cambria"/>
-          <w:b/>
-          <w:bCs/>
-          <w:sz w:val="24"/>
-          <w:szCs w:val="24"/>
-        </w:rPr>
-        <w:t>8</w:t>
-      </w:r>
-      <w:r>
-        <w:rPr>
-          <w:rFonts w:ascii="Cambria" w:hAnsi="Cambria"/>
-          <w:b/>
-          <w:bCs/>
-          <w:sz w:val="24"/>
-          <w:szCs w:val="24"/>
-        </w:rPr>
-        <w:t>:</w:t>
-      </w:r>
-      <w:r>
-        <w:rPr>
-          <w:rFonts w:ascii="Cambria" w:hAnsi="Cambria"/>
-          <w:b/>
-          <w:bCs/>
-          <w:sz w:val="24"/>
-          <w:szCs w:val="24"/>
-        </w:rPr>
-        <w:t>16</w:t>
-      </w:r>
-      <w:r>
-        <w:rPr>
-          <w:rFonts w:ascii="Cambria" w:hAnsi="Cambria"/>
-          <w:b/>
-          <w:bCs/>
-          <w:sz w:val="24"/>
-          <w:szCs w:val="24"/>
-        </w:rPr>
-        <w:t xml:space="preserve"> PM ) </w:t>
-      </w:r>
-      <w:r>
-        <w:rPr>
-          <w:rFonts w:ascii="Cambria" w:hAnsi="Cambria"/>
-          <w:sz w:val="24"/>
-          <w:szCs w:val="24"/>
-        </w:rPr>
-        <w:t xml:space="preserve">Implemented </w:t>
-      </w:r>
-      <w:proofErr w:type="spellStart"/>
       <w:r>
         <w:rPr>
           <w:rFonts w:ascii="Cambria" w:hAnsi="Cambria"/>
@@ -7048,567 +7035,8 @@
           <w:sz w:val="24"/>
           <w:szCs w:val="24"/>
         </w:rPr>
-        <w:t>FindBookingById</w:t>
-      </w:r>
-      <w:proofErr w:type="spellEnd"/>
-      <w:r>
-        <w:rPr>
-          <w:rFonts w:ascii="Cambria" w:hAnsi="Cambria"/>
-          <w:sz w:val="24"/>
-          <w:szCs w:val="24"/>
-        </w:rPr>
-        <w:t>()</w:t>
-      </w:r>
-      <w:r>
-        <w:rPr>
-          <w:rFonts w:ascii="Cambria" w:hAnsi="Cambria"/>
-          <w:sz w:val="24"/>
-          <w:szCs w:val="24"/>
-        </w:rPr>
-        <w:t>- Junit Test and successful.</w:t>
-      </w:r>
-      <w:r>
-        <w:rPr>
-          <w:rFonts w:ascii="Cambria" w:hAnsi="Cambria"/>
-          <w:sz w:val="24"/>
-          <w:szCs w:val="24"/>
-        </w:rPr>
-        <w:br/>
-      </w:r>
-      <w:r>
-        <w:rPr>
-          <w:rFonts w:ascii="Cambria" w:hAnsi="Cambria"/>
-          <w:sz w:val="24"/>
-          <w:szCs w:val="24"/>
-        </w:rPr>
-        <w:br/>
-      </w:r>
-      <w:r>
-        <w:rPr>
-          <w:rFonts w:ascii="Cambria" w:hAnsi="Cambria"/>
-          <w:b/>
-          <w:bCs/>
-          <w:sz w:val="24"/>
-          <w:szCs w:val="24"/>
-          <w:u w:val="single"/>
-        </w:rPr>
-        <w:t xml:space="preserve">25/03/23: </w:t>
-      </w:r>
-      <w:r>
-        <w:rPr>
-          <w:rFonts w:ascii="Cambria" w:hAnsi="Cambria"/>
-          <w:b/>
-          <w:bCs/>
-          <w:sz w:val="24"/>
-          <w:szCs w:val="24"/>
-        </w:rPr>
-        <w:t>(1</w:t>
-      </w:r>
-      <w:r>
-        <w:rPr>
-          <w:rFonts w:ascii="Cambria" w:hAnsi="Cambria"/>
-          <w:b/>
-          <w:bCs/>
-          <w:sz w:val="24"/>
-          <w:szCs w:val="24"/>
-        </w:rPr>
-        <w:t>9</w:t>
-      </w:r>
-      <w:r>
-        <w:rPr>
-          <w:rFonts w:ascii="Cambria" w:hAnsi="Cambria"/>
-          <w:b/>
-          <w:bCs/>
-          <w:sz w:val="24"/>
-          <w:szCs w:val="24"/>
-        </w:rPr>
-        <w:t>:</w:t>
-      </w:r>
-      <w:r>
-        <w:rPr>
-          <w:rFonts w:ascii="Cambria" w:hAnsi="Cambria"/>
-          <w:b/>
-          <w:bCs/>
-          <w:sz w:val="24"/>
-          <w:szCs w:val="24"/>
-        </w:rPr>
-        <w:t>42</w:t>
-      </w:r>
-      <w:r>
-        <w:rPr>
-          <w:rFonts w:ascii="Cambria" w:hAnsi="Cambria"/>
-          <w:b/>
-          <w:bCs/>
-          <w:sz w:val="24"/>
-          <w:szCs w:val="24"/>
-        </w:rPr>
-        <w:t xml:space="preserve"> PM ) </w:t>
-      </w:r>
-      <w:r>
-        <w:rPr>
-          <w:rFonts w:ascii="Cambria" w:hAnsi="Cambria"/>
-          <w:sz w:val="24"/>
-          <w:szCs w:val="24"/>
-        </w:rPr>
-        <w:t xml:space="preserve">Implemented </w:t>
-      </w:r>
-      <w:proofErr w:type="spellStart"/>
-      <w:r>
-        <w:rPr>
-          <w:rFonts w:ascii="Cambria" w:hAnsi="Cambria"/>
-          <w:sz w:val="24"/>
-          <w:szCs w:val="24"/>
-        </w:rPr>
-        <w:t>delete</w:t>
-      </w:r>
-      <w:r>
-        <w:rPr>
-          <w:rFonts w:ascii="Cambria" w:hAnsi="Cambria"/>
-          <w:sz w:val="24"/>
-          <w:szCs w:val="24"/>
-        </w:rPr>
-        <w:t>Booking</w:t>
-      </w:r>
-      <w:r>
-        <w:rPr>
-          <w:rFonts w:ascii="Cambria" w:hAnsi="Cambria"/>
-          <w:sz w:val="24"/>
-          <w:szCs w:val="24"/>
-        </w:rPr>
-        <w:t>ById</w:t>
-      </w:r>
-      <w:proofErr w:type="spellEnd"/>
-      <w:r>
-        <w:rPr>
-          <w:rFonts w:ascii="Cambria" w:hAnsi="Cambria"/>
-          <w:sz w:val="24"/>
-          <w:szCs w:val="24"/>
-        </w:rPr>
-        <w:t xml:space="preserve">(int </w:t>
-      </w:r>
-      <w:proofErr w:type="spellStart"/>
-      <w:r>
-        <w:rPr>
-          <w:rFonts w:ascii="Cambria" w:hAnsi="Cambria"/>
-          <w:sz w:val="24"/>
-          <w:szCs w:val="24"/>
-        </w:rPr>
-        <w:t>bookingId</w:t>
-      </w:r>
-      <w:proofErr w:type="spellEnd"/>
-      <w:r>
-        <w:rPr>
-          <w:rFonts w:ascii="Cambria" w:hAnsi="Cambria"/>
-          <w:sz w:val="24"/>
-          <w:szCs w:val="24"/>
-        </w:rPr>
-        <w:t>)</w:t>
-      </w:r>
-      <w:r>
-        <w:rPr>
-          <w:rFonts w:ascii="Cambria" w:hAnsi="Cambria"/>
-          <w:sz w:val="24"/>
-          <w:szCs w:val="24"/>
-        </w:rPr>
-        <w:t xml:space="preserve"> </w:t>
-      </w:r>
-      <w:r>
-        <w:rPr>
-          <w:rFonts w:ascii="Cambria" w:hAnsi="Cambria"/>
-          <w:sz w:val="24"/>
-          <w:szCs w:val="24"/>
-        </w:rPr>
-        <w:t>method.</w:t>
-      </w:r>
-      <w:r>
-        <w:rPr>
-          <w:rFonts w:ascii="Cambria" w:hAnsi="Cambria"/>
-          <w:sz w:val="24"/>
-          <w:szCs w:val="24"/>
-        </w:rPr>
-        <w:br/>
-      </w:r>
-      <w:r>
-        <w:rPr>
-          <w:rFonts w:ascii="Cambria" w:hAnsi="Cambria"/>
-          <w:sz w:val="24"/>
-          <w:szCs w:val="24"/>
-        </w:rPr>
-        <w:br/>
-      </w:r>
-      <w:r>
-        <w:rPr>
-          <w:rFonts w:ascii="Cambria" w:hAnsi="Cambria"/>
-          <w:b/>
-          <w:bCs/>
-          <w:sz w:val="24"/>
-          <w:szCs w:val="24"/>
-          <w:u w:val="single"/>
-        </w:rPr>
-        <w:t xml:space="preserve">25/03/23: </w:t>
-      </w:r>
-      <w:r>
-        <w:rPr>
-          <w:rFonts w:ascii="Cambria" w:hAnsi="Cambria"/>
-          <w:b/>
-          <w:bCs/>
-          <w:sz w:val="24"/>
-          <w:szCs w:val="24"/>
-        </w:rPr>
-        <w:t>(</w:t>
-      </w:r>
-      <w:r>
-        <w:rPr>
-          <w:rFonts w:ascii="Cambria" w:hAnsi="Cambria"/>
-          <w:b/>
-          <w:bCs/>
-          <w:sz w:val="24"/>
-          <w:szCs w:val="24"/>
-        </w:rPr>
-        <w:t>19</w:t>
-      </w:r>
-      <w:r>
-        <w:rPr>
-          <w:rFonts w:ascii="Cambria" w:hAnsi="Cambria"/>
-          <w:b/>
-          <w:bCs/>
-          <w:sz w:val="24"/>
-          <w:szCs w:val="24"/>
-        </w:rPr>
-        <w:t>:</w:t>
-      </w:r>
-      <w:r>
-        <w:rPr>
-          <w:rFonts w:ascii="Cambria" w:hAnsi="Cambria"/>
-          <w:b/>
-          <w:bCs/>
-          <w:sz w:val="24"/>
-          <w:szCs w:val="24"/>
-        </w:rPr>
-        <w:t>58</w:t>
-      </w:r>
-      <w:r>
-        <w:rPr>
-          <w:rFonts w:ascii="Cambria" w:hAnsi="Cambria"/>
-          <w:b/>
-          <w:bCs/>
-          <w:sz w:val="24"/>
-          <w:szCs w:val="24"/>
-        </w:rPr>
-        <w:t xml:space="preserve"> PM ) </w:t>
-      </w:r>
-      <w:r>
-        <w:rPr>
-          <w:rFonts w:ascii="Cambria" w:hAnsi="Cambria"/>
-          <w:sz w:val="24"/>
-          <w:szCs w:val="24"/>
-        </w:rPr>
-        <w:t xml:space="preserve">Implemented </w:t>
-      </w:r>
-      <w:proofErr w:type="spellStart"/>
-      <w:r>
-        <w:rPr>
-          <w:rFonts w:ascii="Cambria" w:hAnsi="Cambria"/>
-          <w:sz w:val="24"/>
-          <w:szCs w:val="24"/>
-        </w:rPr>
-        <w:t>testDelete</w:t>
-      </w:r>
-      <w:r>
-        <w:rPr>
-          <w:rFonts w:ascii="Cambria" w:hAnsi="Cambria"/>
-          <w:sz w:val="24"/>
-          <w:szCs w:val="24"/>
-        </w:rPr>
-        <w:t>Booking</w:t>
-      </w:r>
-      <w:r>
-        <w:rPr>
-          <w:rFonts w:ascii="Cambria" w:hAnsi="Cambria"/>
-          <w:sz w:val="24"/>
-          <w:szCs w:val="24"/>
-        </w:rPr>
-        <w:t>ById</w:t>
-      </w:r>
-      <w:proofErr w:type="spellEnd"/>
-      <w:r>
-        <w:rPr>
-          <w:rFonts w:ascii="Cambria" w:hAnsi="Cambria"/>
-          <w:sz w:val="24"/>
-          <w:szCs w:val="24"/>
-        </w:rPr>
-        <w:t>()</w:t>
-      </w:r>
-      <w:r>
-        <w:rPr>
-          <w:rFonts w:ascii="Cambria" w:hAnsi="Cambria"/>
-          <w:sz w:val="24"/>
-          <w:szCs w:val="24"/>
-        </w:rPr>
-        <w:t>- Junit Test and successful.</w:t>
-      </w:r>
-      <w:r>
-        <w:rPr>
-          <w:rFonts w:ascii="Cambria" w:hAnsi="Cambria"/>
-          <w:sz w:val="24"/>
-          <w:szCs w:val="24"/>
-        </w:rPr>
-        <w:br/>
-      </w:r>
-      <w:r>
-        <w:rPr>
-          <w:rFonts w:ascii="Cambria" w:hAnsi="Cambria"/>
-          <w:sz w:val="24"/>
-          <w:szCs w:val="24"/>
-        </w:rPr>
-        <w:br/>
-      </w:r>
-      <w:r>
-        <w:rPr>
-          <w:rFonts w:ascii="Cambria" w:hAnsi="Cambria"/>
-          <w:b/>
-          <w:bCs/>
-          <w:sz w:val="24"/>
-          <w:szCs w:val="24"/>
-          <w:u w:val="single"/>
-        </w:rPr>
-        <w:t xml:space="preserve">25/03/23: </w:t>
-      </w:r>
-      <w:r>
-        <w:rPr>
-          <w:rFonts w:ascii="Cambria" w:hAnsi="Cambria"/>
-          <w:b/>
-          <w:bCs/>
-          <w:sz w:val="24"/>
-          <w:szCs w:val="24"/>
-        </w:rPr>
-        <w:t>(</w:t>
-      </w:r>
-      <w:r>
-        <w:rPr>
-          <w:rFonts w:ascii="Cambria" w:hAnsi="Cambria"/>
-          <w:b/>
-          <w:bCs/>
-          <w:sz w:val="24"/>
-          <w:szCs w:val="24"/>
-        </w:rPr>
-        <w:t>20</w:t>
-      </w:r>
-      <w:r>
-        <w:rPr>
-          <w:rFonts w:ascii="Cambria" w:hAnsi="Cambria"/>
-          <w:b/>
-          <w:bCs/>
-          <w:sz w:val="24"/>
-          <w:szCs w:val="24"/>
-        </w:rPr>
-        <w:t>:</w:t>
-      </w:r>
-      <w:r>
-        <w:rPr>
-          <w:rFonts w:ascii="Cambria" w:hAnsi="Cambria"/>
-          <w:b/>
-          <w:bCs/>
-          <w:sz w:val="24"/>
-          <w:szCs w:val="24"/>
-        </w:rPr>
-        <w:t>03</w:t>
-      </w:r>
-      <w:r>
-        <w:rPr>
-          <w:rFonts w:ascii="Cambria" w:hAnsi="Cambria"/>
-          <w:b/>
-          <w:bCs/>
-          <w:sz w:val="24"/>
-          <w:szCs w:val="24"/>
-        </w:rPr>
-        <w:t xml:space="preserve"> PM ) </w:t>
-      </w:r>
-      <w:r>
-        <w:rPr>
-          <w:rFonts w:ascii="Cambria" w:hAnsi="Cambria"/>
-          <w:sz w:val="24"/>
-          <w:szCs w:val="24"/>
-        </w:rPr>
-        <w:t xml:space="preserve">Implemented </w:t>
-      </w:r>
-      <w:proofErr w:type="spellStart"/>
-      <w:r>
-        <w:rPr>
-          <w:rFonts w:ascii="Cambria" w:hAnsi="Cambria"/>
-          <w:sz w:val="24"/>
-          <w:szCs w:val="24"/>
-        </w:rPr>
-        <w:t>insert</w:t>
-      </w:r>
-      <w:r>
-        <w:rPr>
-          <w:rFonts w:ascii="Cambria" w:hAnsi="Cambria"/>
-          <w:sz w:val="24"/>
-          <w:szCs w:val="24"/>
-        </w:rPr>
-        <w:t>Booking</w:t>
-      </w:r>
-      <w:proofErr w:type="spellEnd"/>
-      <w:r>
-        <w:rPr>
-          <w:rFonts w:ascii="Cambria" w:hAnsi="Cambria"/>
-          <w:sz w:val="24"/>
-          <w:szCs w:val="24"/>
-        </w:rPr>
-        <w:t>(</w:t>
-      </w:r>
-      <w:r>
-        <w:rPr>
-          <w:rFonts w:ascii="Cambria" w:hAnsi="Cambria"/>
-          <w:sz w:val="24"/>
-          <w:szCs w:val="24"/>
-        </w:rPr>
-        <w:t>Booking</w:t>
-      </w:r>
-      <w:r>
-        <w:rPr>
-          <w:rFonts w:ascii="Cambria" w:hAnsi="Cambria"/>
-          <w:sz w:val="24"/>
-          <w:szCs w:val="24"/>
-        </w:rPr>
-        <w:t xml:space="preserve"> </w:t>
-      </w:r>
-      <w:r>
-        <w:rPr>
-          <w:rFonts w:ascii="Cambria" w:hAnsi="Cambria"/>
-          <w:sz w:val="24"/>
-          <w:szCs w:val="24"/>
-        </w:rPr>
-        <w:t>booking</w:t>
-      </w:r>
-      <w:r>
-        <w:rPr>
-          <w:rFonts w:ascii="Cambria" w:hAnsi="Cambria"/>
-          <w:sz w:val="24"/>
-          <w:szCs w:val="24"/>
-        </w:rPr>
-        <w:t>)</w:t>
-      </w:r>
-      <w:r>
-        <w:rPr>
-          <w:rFonts w:ascii="Cambria" w:hAnsi="Cambria"/>
-          <w:sz w:val="24"/>
-          <w:szCs w:val="24"/>
-        </w:rPr>
-        <w:t xml:space="preserve"> </w:t>
-      </w:r>
-      <w:r>
-        <w:rPr>
-          <w:rFonts w:ascii="Cambria" w:hAnsi="Cambria"/>
-          <w:sz w:val="24"/>
-          <w:szCs w:val="24"/>
-        </w:rPr>
-        <w:t>method.</w:t>
-      </w:r>
-      <w:r>
-        <w:rPr>
-          <w:rFonts w:ascii="Cambria" w:hAnsi="Cambria"/>
-          <w:sz w:val="24"/>
-          <w:szCs w:val="24"/>
-        </w:rPr>
-        <w:br/>
-      </w:r>
-      <w:r>
-        <w:rPr>
-          <w:rFonts w:ascii="Cambria" w:hAnsi="Cambria"/>
-          <w:sz w:val="24"/>
-          <w:szCs w:val="24"/>
-        </w:rPr>
-        <w:br/>
-      </w:r>
-      <w:r>
-        <w:rPr>
-          <w:rFonts w:ascii="Cambria" w:hAnsi="Cambria"/>
-          <w:b/>
-          <w:bCs/>
-          <w:sz w:val="24"/>
-          <w:szCs w:val="24"/>
-          <w:u w:val="single"/>
-        </w:rPr>
-        <w:t xml:space="preserve">25/03/23: </w:t>
-      </w:r>
-      <w:r>
-        <w:rPr>
-          <w:rFonts w:ascii="Cambria" w:hAnsi="Cambria"/>
-          <w:b/>
-          <w:bCs/>
-          <w:sz w:val="24"/>
-          <w:szCs w:val="24"/>
-        </w:rPr>
-        <w:t>(</w:t>
-      </w:r>
-      <w:r>
-        <w:rPr>
-          <w:rFonts w:ascii="Cambria" w:hAnsi="Cambria"/>
-          <w:b/>
-          <w:bCs/>
-          <w:sz w:val="24"/>
-          <w:szCs w:val="24"/>
-        </w:rPr>
-        <w:t>20</w:t>
-      </w:r>
-      <w:r>
-        <w:rPr>
-          <w:rFonts w:ascii="Cambria" w:hAnsi="Cambria"/>
-          <w:b/>
-          <w:bCs/>
-          <w:sz w:val="24"/>
-          <w:szCs w:val="24"/>
-        </w:rPr>
-        <w:t>:</w:t>
-      </w:r>
-      <w:r>
-        <w:rPr>
-          <w:rFonts w:ascii="Cambria" w:hAnsi="Cambria"/>
-          <w:b/>
-          <w:bCs/>
-          <w:sz w:val="24"/>
-          <w:szCs w:val="24"/>
-        </w:rPr>
-        <w:t>24</w:t>
-      </w:r>
-      <w:r>
-        <w:rPr>
-          <w:rFonts w:ascii="Cambria" w:hAnsi="Cambria"/>
-          <w:b/>
-          <w:bCs/>
-          <w:sz w:val="24"/>
-          <w:szCs w:val="24"/>
-        </w:rPr>
-        <w:t xml:space="preserve"> PM ) </w:t>
-      </w:r>
-      <w:r>
-        <w:rPr>
-          <w:rFonts w:ascii="Cambria" w:hAnsi="Cambria"/>
-          <w:sz w:val="24"/>
-          <w:szCs w:val="24"/>
-        </w:rPr>
-        <w:t xml:space="preserve">Implemented </w:t>
-      </w:r>
-      <w:proofErr w:type="spellStart"/>
-      <w:r>
-        <w:rPr>
-          <w:rFonts w:ascii="Cambria" w:hAnsi="Cambria"/>
-          <w:sz w:val="24"/>
-          <w:szCs w:val="24"/>
-        </w:rPr>
-        <w:t>test</w:t>
-      </w:r>
-      <w:r>
-        <w:rPr>
-          <w:rFonts w:ascii="Cambria" w:hAnsi="Cambria"/>
-          <w:sz w:val="24"/>
-          <w:szCs w:val="24"/>
-        </w:rPr>
         <w:t>InsertBooking</w:t>
       </w:r>
-      <w:proofErr w:type="spellEnd"/>
       <w:r>
         <w:rPr>
           <w:rFonts w:ascii="Cambria" w:hAnsi="Cambria"/>
@@ -7722,25 +7150,7 @@
           <w:sz w:val="24"/>
           <w:szCs w:val="24"/>
         </w:rPr>
-        <w:t xml:space="preserve">Added </w:t>
-      </w:r>
-      <w:proofErr w:type="spellStart"/>
-      <w:r>
-        <w:rPr>
-          <w:rFonts w:ascii="Cambria" w:hAnsi="Cambria"/>
-          <w:sz w:val="24"/>
-          <w:szCs w:val="24"/>
-        </w:rPr>
-        <w:t>PaymentDaoInterface</w:t>
-      </w:r>
-      <w:proofErr w:type="spellEnd"/>
-      <w:r>
-        <w:rPr>
-          <w:rFonts w:ascii="Cambria" w:hAnsi="Cambria"/>
-          <w:sz w:val="24"/>
-          <w:szCs w:val="24"/>
-        </w:rPr>
-        <w:t xml:space="preserve"> with Features 1-4.</w:t>
+        <w:t>Added PaymentDaoInterface with Features 1-4.</w:t>
       </w:r>
       <w:r>
         <w:rPr>
@@ -7837,140 +7247,275 @@
           <w:sz w:val="24"/>
           <w:szCs w:val="24"/>
         </w:rPr>
+        <w:t>Implemented findAllPayments() method.</w:t>
+      </w:r>
+      <w:r>
+        <w:rPr>
+          <w:rFonts w:ascii="Cambria" w:hAnsi="Cambria"/>
+          <w:sz w:val="24"/>
+          <w:szCs w:val="24"/>
+        </w:rPr>
+        <w:br/>
+      </w:r>
+      <w:r>
+        <w:rPr>
+          <w:rFonts w:ascii="Cambria" w:hAnsi="Cambria"/>
+          <w:sz w:val="24"/>
+          <w:szCs w:val="24"/>
+        </w:rPr>
+        <w:br/>
+      </w:r>
+      <w:r>
+        <w:rPr>
+          <w:rFonts w:ascii="Cambria" w:hAnsi="Cambria"/>
+          <w:b/>
+          <w:bCs/>
+          <w:sz w:val="24"/>
+          <w:szCs w:val="24"/>
+          <w:u w:val="single"/>
+        </w:rPr>
+        <w:t>2</w:t>
+      </w:r>
+      <w:r>
+        <w:rPr>
+          <w:rFonts w:ascii="Cambria" w:hAnsi="Cambria"/>
+          <w:b/>
+          <w:bCs/>
+          <w:sz w:val="24"/>
+          <w:szCs w:val="24"/>
+          <w:u w:val="single"/>
+        </w:rPr>
+        <w:t>5</w:t>
+      </w:r>
+      <w:r>
+        <w:rPr>
+          <w:rFonts w:ascii="Cambria" w:hAnsi="Cambria"/>
+          <w:b/>
+          <w:bCs/>
+          <w:sz w:val="24"/>
+          <w:szCs w:val="24"/>
+          <w:u w:val="single"/>
+        </w:rPr>
+        <w:t xml:space="preserve">/03/23: </w:t>
+      </w:r>
+      <w:r>
+        <w:rPr>
+          <w:rFonts w:ascii="Cambria" w:hAnsi="Cambria"/>
+          <w:b/>
+          <w:bCs/>
+          <w:sz w:val="24"/>
+          <w:szCs w:val="24"/>
+        </w:rPr>
+        <w:t>(</w:t>
+      </w:r>
+      <w:r>
+        <w:rPr>
+          <w:rFonts w:ascii="Cambria" w:hAnsi="Cambria"/>
+          <w:b/>
+          <w:bCs/>
+          <w:sz w:val="24"/>
+          <w:szCs w:val="24"/>
+        </w:rPr>
+        <w:t xml:space="preserve">20:55 PM </w:t>
+      </w:r>
+      <w:r>
+        <w:rPr>
+          <w:rFonts w:ascii="Cambria" w:hAnsi="Cambria"/>
+          <w:b/>
+          <w:bCs/>
+          <w:sz w:val="24"/>
+          <w:szCs w:val="24"/>
+        </w:rPr>
+        <w:t>)</w:t>
+      </w:r>
+      <w:r>
+        <w:rPr>
+          <w:rFonts w:ascii="Cambria" w:hAnsi="Cambria"/>
+          <w:b/>
+          <w:bCs/>
+          <w:sz w:val="24"/>
+          <w:szCs w:val="24"/>
+        </w:rPr>
+        <w:t xml:space="preserve"> </w:t>
+      </w:r>
+      <w:r>
+        <w:rPr>
+          <w:rFonts w:ascii="Cambria" w:hAnsi="Cambria"/>
+          <w:sz w:val="24"/>
+          <w:szCs w:val="24"/>
+        </w:rPr>
+        <w:t>Implemented testFindAllPayment()  - Junit Test and Successful</w:t>
+      </w:r>
+      <w:r>
+        <w:rPr>
+          <w:rFonts w:ascii="Cambria" w:hAnsi="Cambria"/>
+          <w:sz w:val="24"/>
+          <w:szCs w:val="24"/>
+        </w:rPr>
+        <w:br/>
+      </w:r>
+      <w:r>
+        <w:rPr>
+          <w:rFonts w:ascii="Cambria" w:hAnsi="Cambria"/>
+          <w:sz w:val="24"/>
+          <w:szCs w:val="24"/>
+        </w:rPr>
+        <w:br/>
+      </w:r>
+      <w:r>
+        <w:rPr>
+          <w:rFonts w:ascii="Cambria" w:hAnsi="Cambria"/>
+          <w:b/>
+          <w:bCs/>
+          <w:sz w:val="24"/>
+          <w:szCs w:val="24"/>
+          <w:u w:val="single"/>
+        </w:rPr>
+        <w:t>2</w:t>
+      </w:r>
+      <w:r>
+        <w:rPr>
+          <w:rFonts w:ascii="Cambria" w:hAnsi="Cambria"/>
+          <w:b/>
+          <w:bCs/>
+          <w:sz w:val="24"/>
+          <w:szCs w:val="24"/>
+          <w:u w:val="single"/>
+        </w:rPr>
+        <w:t>5</w:t>
+      </w:r>
+      <w:r>
+        <w:rPr>
+          <w:rFonts w:ascii="Cambria" w:hAnsi="Cambria"/>
+          <w:b/>
+          <w:bCs/>
+          <w:sz w:val="24"/>
+          <w:szCs w:val="24"/>
+          <w:u w:val="single"/>
+        </w:rPr>
+        <w:t xml:space="preserve">/03/23: </w:t>
+      </w:r>
+      <w:r>
+        <w:rPr>
+          <w:rFonts w:ascii="Cambria" w:hAnsi="Cambria"/>
+          <w:b/>
+          <w:bCs/>
+          <w:sz w:val="24"/>
+          <w:szCs w:val="24"/>
+        </w:rPr>
+        <w:t>(</w:t>
+      </w:r>
+      <w:r>
+        <w:rPr>
+          <w:rFonts w:ascii="Cambria" w:hAnsi="Cambria"/>
+          <w:b/>
+          <w:bCs/>
+          <w:sz w:val="24"/>
+          <w:szCs w:val="24"/>
+        </w:rPr>
+        <w:t>21</w:t>
+      </w:r>
+      <w:r>
+        <w:rPr>
+          <w:rFonts w:ascii="Cambria" w:hAnsi="Cambria"/>
+          <w:b/>
+          <w:bCs/>
+          <w:sz w:val="24"/>
+          <w:szCs w:val="24"/>
+        </w:rPr>
+        <w:t>:</w:t>
+      </w:r>
+      <w:r>
+        <w:rPr>
+          <w:rFonts w:ascii="Cambria" w:hAnsi="Cambria"/>
+          <w:b/>
+          <w:bCs/>
+          <w:sz w:val="24"/>
+          <w:szCs w:val="24"/>
+        </w:rPr>
+        <w:t>35</w:t>
+      </w:r>
+      <w:r>
+        <w:rPr>
+          <w:rFonts w:ascii="Cambria" w:hAnsi="Cambria"/>
+          <w:b/>
+          <w:bCs/>
+          <w:sz w:val="24"/>
+          <w:szCs w:val="24"/>
+        </w:rPr>
+        <w:t xml:space="preserve"> PM </w:t>
+      </w:r>
+      <w:r>
+        <w:rPr>
+          <w:rFonts w:ascii="Cambria" w:hAnsi="Cambria"/>
+          <w:b/>
+          <w:bCs/>
+          <w:sz w:val="24"/>
+          <w:szCs w:val="24"/>
+        </w:rPr>
+        <w:t>)</w:t>
+      </w:r>
+      <w:r>
+        <w:rPr>
+          <w:rFonts w:ascii="Cambria" w:hAnsi="Cambria"/>
+          <w:b/>
+          <w:bCs/>
+          <w:sz w:val="24"/>
+          <w:szCs w:val="24"/>
+        </w:rPr>
+        <w:t xml:space="preserve"> </w:t>
+      </w:r>
+      <w:r>
+        <w:rPr>
+          <w:rFonts w:ascii="Cambria" w:hAnsi="Cambria"/>
+          <w:sz w:val="24"/>
+          <w:szCs w:val="24"/>
+        </w:rPr>
         <w:t xml:space="preserve">Implemented </w:t>
       </w:r>
-      <w:proofErr w:type="spellStart"/>
-      <w:r>
-        <w:rPr>
-          <w:rFonts w:ascii="Cambria" w:hAnsi="Cambria"/>
-          <w:sz w:val="24"/>
-          <w:szCs w:val="24"/>
-        </w:rPr>
-        <w:t>findAllPayments</w:t>
-      </w:r>
-      <w:proofErr w:type="spellEnd"/>
-      <w:r>
-        <w:rPr>
-          <w:rFonts w:ascii="Cambria" w:hAnsi="Cambria"/>
-          <w:sz w:val="24"/>
-          <w:szCs w:val="24"/>
-        </w:rPr>
-        <w:t>() method.</w:t>
-      </w:r>
-      <w:r>
-        <w:rPr>
-          <w:rFonts w:ascii="Cambria" w:hAnsi="Cambria"/>
-          <w:sz w:val="24"/>
-          <w:szCs w:val="24"/>
-        </w:rPr>
-        <w:br/>
-      </w:r>
-      <w:r>
-        <w:rPr>
-          <w:rFonts w:ascii="Cambria" w:hAnsi="Cambria"/>
-          <w:sz w:val="24"/>
-          <w:szCs w:val="24"/>
-        </w:rPr>
-        <w:br/>
-      </w:r>
-      <w:r>
-        <w:rPr>
-          <w:rFonts w:ascii="Cambria" w:hAnsi="Cambria"/>
-          <w:b/>
-          <w:bCs/>
-          <w:sz w:val="24"/>
-          <w:szCs w:val="24"/>
-          <w:u w:val="single"/>
-        </w:rPr>
-        <w:t>2</w:t>
-      </w:r>
-      <w:r>
-        <w:rPr>
-          <w:rFonts w:ascii="Cambria" w:hAnsi="Cambria"/>
-          <w:b/>
-          <w:bCs/>
-          <w:sz w:val="24"/>
-          <w:szCs w:val="24"/>
-          <w:u w:val="single"/>
-        </w:rPr>
-        <w:t>5</w:t>
-      </w:r>
-      <w:r>
-        <w:rPr>
-          <w:rFonts w:ascii="Cambria" w:hAnsi="Cambria"/>
-          <w:b/>
-          <w:bCs/>
-          <w:sz w:val="24"/>
-          <w:szCs w:val="24"/>
-          <w:u w:val="single"/>
-        </w:rPr>
-        <w:t xml:space="preserve">/03/23: </w:t>
-      </w:r>
-      <w:r>
-        <w:rPr>
-          <w:rFonts w:ascii="Cambria" w:hAnsi="Cambria"/>
-          <w:b/>
-          <w:bCs/>
-          <w:sz w:val="24"/>
-          <w:szCs w:val="24"/>
-        </w:rPr>
-        <w:t>(</w:t>
-      </w:r>
-      <w:r>
-        <w:rPr>
-          <w:rFonts w:ascii="Cambria" w:hAnsi="Cambria"/>
-          <w:b/>
-          <w:bCs/>
-          <w:sz w:val="24"/>
-          <w:szCs w:val="24"/>
-        </w:rPr>
-        <w:t>20</w:t>
-      </w:r>
-      <w:r>
-        <w:rPr>
-          <w:rFonts w:ascii="Cambria" w:hAnsi="Cambria"/>
-          <w:b/>
-          <w:bCs/>
-          <w:sz w:val="24"/>
-          <w:szCs w:val="24"/>
-        </w:rPr>
-        <w:t>:</w:t>
-      </w:r>
-      <w:r>
-        <w:rPr>
-          <w:rFonts w:ascii="Cambria" w:hAnsi="Cambria"/>
-          <w:b/>
-          <w:bCs/>
-          <w:sz w:val="24"/>
-          <w:szCs w:val="24"/>
-        </w:rPr>
-        <w:t>55</w:t>
-      </w:r>
-      <w:r>
-        <w:rPr>
-          <w:rFonts w:ascii="Cambria" w:hAnsi="Cambria"/>
-          <w:b/>
-          <w:bCs/>
-          <w:sz w:val="24"/>
-          <w:szCs w:val="24"/>
-        </w:rPr>
-        <w:t xml:space="preserve"> PM </w:t>
-      </w:r>
-      <w:r>
-        <w:rPr>
-          <w:rFonts w:ascii="Cambria" w:hAnsi="Cambria"/>
-          <w:b/>
-          <w:bCs/>
-          <w:sz w:val="24"/>
-          <w:szCs w:val="24"/>
-        </w:rPr>
-        <w:t>)</w:t>
-      </w:r>
-      <w:r>
-        <w:rPr>
-          <w:rFonts w:ascii="Cambria" w:hAnsi="Cambria"/>
-          <w:b/>
-          <w:bCs/>
+      <w:r>
+        <w:rPr>
+          <w:rFonts w:ascii="Cambria" w:hAnsi="Cambria"/>
+          <w:sz w:val="24"/>
+          <w:szCs w:val="24"/>
+        </w:rPr>
+        <w:t>find</w:t>
+      </w:r>
+      <w:r>
+        <w:rPr>
+          <w:rFonts w:ascii="Cambria" w:hAnsi="Cambria"/>
+          <w:sz w:val="24"/>
+          <w:szCs w:val="24"/>
+        </w:rPr>
+        <w:t>Payment</w:t>
+      </w:r>
+      <w:r>
+        <w:rPr>
+          <w:rFonts w:ascii="Cambria" w:hAnsi="Cambria"/>
+          <w:sz w:val="24"/>
+          <w:szCs w:val="24"/>
+        </w:rPr>
+        <w:t xml:space="preserve">ById(int </w:t>
+      </w:r>
+      <w:r>
+        <w:rPr>
+          <w:rFonts w:ascii="Cambria" w:hAnsi="Cambria"/>
+          <w:sz w:val="24"/>
+          <w:szCs w:val="24"/>
+        </w:rPr>
+        <w:t>payment</w:t>
+      </w:r>
+      <w:r>
+        <w:rPr>
+          <w:rFonts w:ascii="Cambria" w:hAnsi="Cambria"/>
+          <w:sz w:val="24"/>
+          <w:szCs w:val="24"/>
+        </w:rPr>
+        <w:t>Id)</w:t>
+      </w:r>
+      <w:r>
+        <w:rPr>
+          <w:rFonts w:ascii="Cambria" w:hAnsi="Cambria"/>
           <w:sz w:val="24"/>
           <w:szCs w:val="24"/>
         </w:rPr>
@@ -7982,41 +7527,7 @@
           <w:sz w:val="24"/>
           <w:szCs w:val="24"/>
         </w:rPr>
-        <w:t xml:space="preserve">Implemented </w:t>
-      </w:r>
-      <w:proofErr w:type="spellStart"/>
-      <w:r>
-        <w:rPr>
-          <w:rFonts w:ascii="Cambria" w:hAnsi="Cambria"/>
-          <w:sz w:val="24"/>
-          <w:szCs w:val="24"/>
-        </w:rPr>
-        <w:t>testFindAll</w:t>
-      </w:r>
-      <w:r>
-        <w:rPr>
-          <w:rFonts w:ascii="Cambria" w:hAnsi="Cambria"/>
-          <w:sz w:val="24"/>
-          <w:szCs w:val="24"/>
-        </w:rPr>
-        <w:t>Paymenst</w:t>
-      </w:r>
-      <w:proofErr w:type="spellEnd"/>
-      <w:r>
-        <w:rPr>
-          <w:rFonts w:ascii="Cambria" w:hAnsi="Cambria"/>
-          <w:sz w:val="24"/>
-          <w:szCs w:val="24"/>
-        </w:rPr>
-        <w:t>()  - Junit Test and Successful</w:t>
-      </w:r>
-      <w:r>
-        <w:rPr>
-          <w:rFonts w:ascii="Cambria" w:hAnsi="Cambria"/>
-          <w:sz w:val="24"/>
-          <w:szCs w:val="24"/>
-        </w:rPr>
-        <w:br/>
+        <w:t>method.</w:t>
       </w:r>
       <w:r>
         <w:rPr>

</xml_diff>

<commit_message>
testFindPaymentById()  - Junit Test and Successful
</commit_message>
<xml_diff>
--- a/PROJECT LOG AND IDEAS.docx
+++ b/PROJECT LOG AND IDEAS.docx
@@ -1057,6 +1057,7 @@
         </w:rPr>
         <w:t xml:space="preserve"> table, as a trip can have multiple locations and a location can be part of multiple trips. This relationship is represented by the </w:t>
       </w:r>
+      <w:proofErr w:type="spellStart"/>
       <w:r>
         <w:rPr>
           <w:rFonts w:ascii="Cambria" w:hAnsi="Cambria"/>
@@ -1067,6 +1068,7 @@
         </w:rPr>
         <w:t>TripLocation</w:t>
       </w:r>
+      <w:proofErr w:type="spellEnd"/>
       <w:r>
         <w:rPr>
           <w:rFonts w:ascii="Cambria" w:hAnsi="Cambria"/>
@@ -1898,7 +1900,25 @@
           <w:sz w:val="24"/>
           <w:szCs w:val="24"/>
         </w:rPr>
-        <w:t>Database Model and Diagram done and attached in github.</w:t>
+        <w:t xml:space="preserve">Database Model and Diagram done and attached in </w:t>
+      </w:r>
+      <w:proofErr w:type="spellStart"/>
+      <w:r>
+        <w:rPr>
+          <w:rFonts w:ascii="Cambria" w:hAnsi="Cambria"/>
+          <w:sz w:val="24"/>
+          <w:szCs w:val="24"/>
+        </w:rPr>
+        <w:t>github</w:t>
+      </w:r>
+      <w:proofErr w:type="spellEnd"/>
+      <w:r>
+        <w:rPr>
+          <w:rFonts w:ascii="Cambria" w:hAnsi="Cambria"/>
+          <w:sz w:val="24"/>
+          <w:szCs w:val="24"/>
+        </w:rPr>
+        <w:t>.</w:t>
       </w:r>
       <w:r>
         <w:rPr>
@@ -2086,8 +2106,18 @@
           <w:sz w:val="24"/>
           <w:szCs w:val="24"/>
         </w:rPr>
-        <w:t>Application Folder Structure Created in Intellij</w:t>
-      </w:r>
+        <w:t xml:space="preserve">Application Folder Structure Created in </w:t>
+      </w:r>
+      <w:proofErr w:type="spellStart"/>
+      <w:r>
+        <w:rPr>
+          <w:rFonts w:ascii="Cambria" w:hAnsi="Cambria"/>
+          <w:sz w:val="24"/>
+          <w:szCs w:val="24"/>
+        </w:rPr>
+        <w:t>Intellij</w:t>
+      </w:r>
+      <w:proofErr w:type="spellEnd"/>
       <w:r>
         <w:rPr>
           <w:rFonts w:ascii="Cambria" w:hAnsi="Cambria"/>
@@ -2159,7 +2189,25 @@
           <w:sz w:val="24"/>
           <w:szCs w:val="24"/>
         </w:rPr>
-        <w:t>Using the DAO_product example I made up my project folder structure.</w:t>
+        <w:t xml:space="preserve">Using the </w:t>
+      </w:r>
+      <w:proofErr w:type="spellStart"/>
+      <w:r>
+        <w:rPr>
+          <w:rFonts w:ascii="Cambria" w:hAnsi="Cambria"/>
+          <w:sz w:val="24"/>
+          <w:szCs w:val="24"/>
+        </w:rPr>
+        <w:t>DAO_product</w:t>
+      </w:r>
+      <w:proofErr w:type="spellEnd"/>
+      <w:r>
+        <w:rPr>
+          <w:rFonts w:ascii="Cambria" w:hAnsi="Cambria"/>
+          <w:sz w:val="24"/>
+          <w:szCs w:val="24"/>
+        </w:rPr>
+        <w:t xml:space="preserve"> example I made up my project folder structure.</w:t>
       </w:r>
       <w:r>
         <w:rPr>
@@ -2781,7 +2829,25 @@
           <w:sz w:val="24"/>
           <w:szCs w:val="24"/>
         </w:rPr>
-        <w:t>JDBC connection and DaoException.</w:t>
+        <w:t xml:space="preserve">JDBC connection and </w:t>
+      </w:r>
+      <w:proofErr w:type="spellStart"/>
+      <w:r>
+        <w:rPr>
+          <w:rFonts w:ascii="Cambria" w:hAnsi="Cambria"/>
+          <w:sz w:val="24"/>
+          <w:szCs w:val="24"/>
+        </w:rPr>
+        <w:t>DaoException</w:t>
+      </w:r>
+      <w:proofErr w:type="spellEnd"/>
+      <w:r>
+        <w:rPr>
+          <w:rFonts w:ascii="Cambria" w:hAnsi="Cambria"/>
+          <w:sz w:val="24"/>
+          <w:szCs w:val="24"/>
+        </w:rPr>
+        <w:t>.</w:t>
       </w:r>
       <w:r>
         <w:rPr>
@@ -2856,7 +2922,25 @@
           <w:sz w:val="24"/>
           <w:szCs w:val="24"/>
         </w:rPr>
-        <w:t xml:space="preserve">Added CustomerDaoInterface </w:t>
+        <w:t xml:space="preserve">Added </w:t>
+      </w:r>
+      <w:proofErr w:type="spellStart"/>
+      <w:r>
+        <w:rPr>
+          <w:rFonts w:ascii="Cambria" w:hAnsi="Cambria"/>
+          <w:sz w:val="24"/>
+          <w:szCs w:val="24"/>
+        </w:rPr>
+        <w:t>CustomerDaoInterface</w:t>
+      </w:r>
+      <w:proofErr w:type="spellEnd"/>
+      <w:r>
+        <w:rPr>
+          <w:rFonts w:ascii="Cambria" w:hAnsi="Cambria"/>
+          <w:sz w:val="24"/>
+          <w:szCs w:val="24"/>
+        </w:rPr>
+        <w:t xml:space="preserve"> </w:t>
       </w:r>
       <w:r>
         <w:rPr>
@@ -2969,7 +3053,25 @@
           <w:sz w:val="24"/>
           <w:szCs w:val="24"/>
         </w:rPr>
-        <w:t>Implemented findAllCustomers() method</w:t>
+        <w:t xml:space="preserve">Implemented </w:t>
+      </w:r>
+      <w:proofErr w:type="spellStart"/>
+      <w:r>
+        <w:rPr>
+          <w:rFonts w:ascii="Cambria" w:hAnsi="Cambria"/>
+          <w:sz w:val="24"/>
+          <w:szCs w:val="24"/>
+        </w:rPr>
+        <w:t>findAllCustomers</w:t>
+      </w:r>
+      <w:proofErr w:type="spellEnd"/>
+      <w:r>
+        <w:rPr>
+          <w:rFonts w:ascii="Cambria" w:hAnsi="Cambria"/>
+          <w:sz w:val="24"/>
+          <w:szCs w:val="24"/>
+        </w:rPr>
+        <w:t>() method</w:t>
       </w:r>
       <w:r>
         <w:rPr>
@@ -3052,7 +3154,25 @@
           <w:sz w:val="24"/>
           <w:szCs w:val="24"/>
         </w:rPr>
-        <w:t>Implemented testFindAllCustomers()  - Junit Test and Successful.</w:t>
+        <w:t xml:space="preserve">Implemented </w:t>
+      </w:r>
+      <w:proofErr w:type="spellStart"/>
+      <w:r>
+        <w:rPr>
+          <w:rFonts w:ascii="Cambria" w:hAnsi="Cambria"/>
+          <w:sz w:val="24"/>
+          <w:szCs w:val="24"/>
+        </w:rPr>
+        <w:t>testFindAllCustomers</w:t>
+      </w:r>
+      <w:proofErr w:type="spellEnd"/>
+      <w:r>
+        <w:rPr>
+          <w:rFonts w:ascii="Cambria" w:hAnsi="Cambria"/>
+          <w:sz w:val="24"/>
+          <w:szCs w:val="24"/>
+        </w:rPr>
+        <w:t>()  - Junit Test and Successful.</w:t>
       </w:r>
       <w:r>
         <w:rPr>
@@ -3149,13 +3269,41 @@
         </w:rPr>
         <w:t xml:space="preserve">Implemented </w:t>
       </w:r>
-      <w:r>
-        <w:rPr>
-          <w:rFonts w:ascii="Cambria" w:hAnsi="Cambria"/>
-          <w:sz w:val="24"/>
-          <w:szCs w:val="24"/>
-        </w:rPr>
-        <w:t>findCustomerById(int customerId)</w:t>
+      <w:proofErr w:type="spellStart"/>
+      <w:r>
+        <w:rPr>
+          <w:rFonts w:ascii="Cambria" w:hAnsi="Cambria"/>
+          <w:sz w:val="24"/>
+          <w:szCs w:val="24"/>
+        </w:rPr>
+        <w:t>findCustomerById</w:t>
+      </w:r>
+      <w:proofErr w:type="spellEnd"/>
+      <w:r>
+        <w:rPr>
+          <w:rFonts w:ascii="Cambria" w:hAnsi="Cambria"/>
+          <w:sz w:val="24"/>
+          <w:szCs w:val="24"/>
+        </w:rPr>
+        <w:t xml:space="preserve">(int </w:t>
+      </w:r>
+      <w:proofErr w:type="spellStart"/>
+      <w:r>
+        <w:rPr>
+          <w:rFonts w:ascii="Cambria" w:hAnsi="Cambria"/>
+          <w:sz w:val="24"/>
+          <w:szCs w:val="24"/>
+        </w:rPr>
+        <w:t>customerId</w:t>
+      </w:r>
+      <w:proofErr w:type="spellEnd"/>
+      <w:r>
+        <w:rPr>
+          <w:rFonts w:ascii="Cambria" w:hAnsi="Cambria"/>
+          <w:sz w:val="24"/>
+          <w:szCs w:val="24"/>
+        </w:rPr>
+        <w:t>)</w:t>
       </w:r>
     </w:p>
     <w:p>
@@ -3270,13 +3418,23 @@
         </w:rPr>
         <w:t xml:space="preserve">Implemented </w:t>
       </w:r>
-      <w:r>
-        <w:rPr>
-          <w:rFonts w:ascii="Cambria" w:hAnsi="Cambria"/>
-          <w:sz w:val="24"/>
-          <w:szCs w:val="24"/>
-        </w:rPr>
-        <w:t>testFindCustomerById()</w:t>
+      <w:proofErr w:type="spellStart"/>
+      <w:r>
+        <w:rPr>
+          <w:rFonts w:ascii="Cambria" w:hAnsi="Cambria"/>
+          <w:sz w:val="24"/>
+          <w:szCs w:val="24"/>
+        </w:rPr>
+        <w:t>testFindCustomerById</w:t>
+      </w:r>
+      <w:proofErr w:type="spellEnd"/>
+      <w:r>
+        <w:rPr>
+          <w:rFonts w:ascii="Cambria" w:hAnsi="Cambria"/>
+          <w:sz w:val="24"/>
+          <w:szCs w:val="24"/>
+        </w:rPr>
+        <w:t>()</w:t>
       </w:r>
     </w:p>
     <w:p>
@@ -3413,13 +3571,41 @@
         </w:rPr>
         <w:t xml:space="preserve">Implemented </w:t>
       </w:r>
-      <w:r>
-        <w:rPr>
-          <w:rFonts w:ascii="Cambria" w:hAnsi="Cambria"/>
-          <w:sz w:val="24"/>
-          <w:szCs w:val="24"/>
-        </w:rPr>
-        <w:t>deleteCustomerById(int customerId)</w:t>
+      <w:proofErr w:type="spellStart"/>
+      <w:r>
+        <w:rPr>
+          <w:rFonts w:ascii="Cambria" w:hAnsi="Cambria"/>
+          <w:sz w:val="24"/>
+          <w:szCs w:val="24"/>
+        </w:rPr>
+        <w:t>deleteCustomerById</w:t>
+      </w:r>
+      <w:proofErr w:type="spellEnd"/>
+      <w:r>
+        <w:rPr>
+          <w:rFonts w:ascii="Cambria" w:hAnsi="Cambria"/>
+          <w:sz w:val="24"/>
+          <w:szCs w:val="24"/>
+        </w:rPr>
+        <w:t xml:space="preserve">(int </w:t>
+      </w:r>
+      <w:proofErr w:type="spellStart"/>
+      <w:r>
+        <w:rPr>
+          <w:rFonts w:ascii="Cambria" w:hAnsi="Cambria"/>
+          <w:sz w:val="24"/>
+          <w:szCs w:val="24"/>
+        </w:rPr>
+        <w:t>customerId</w:t>
+      </w:r>
+      <w:proofErr w:type="spellEnd"/>
+      <w:r>
+        <w:rPr>
+          <w:rFonts w:ascii="Cambria" w:hAnsi="Cambria"/>
+          <w:sz w:val="24"/>
+          <w:szCs w:val="24"/>
+        </w:rPr>
+        <w:t>)</w:t>
       </w:r>
       <w:r>
         <w:rPr>
@@ -3532,6 +3718,7 @@
         </w:rPr>
         <w:t xml:space="preserve">Implemented </w:t>
       </w:r>
+      <w:proofErr w:type="spellStart"/>
       <w:r>
         <w:rPr>
           <w:rFonts w:ascii="Cambria" w:hAnsi="Cambria"/>
@@ -3556,6 +3743,7 @@
         </w:rPr>
         <w:t>eleteCustomerById</w:t>
       </w:r>
+      <w:proofErr w:type="spellEnd"/>
       <w:r>
         <w:rPr>
           <w:rFonts w:ascii="Cambria" w:hAnsi="Cambria"/>
@@ -3668,13 +3856,23 @@
         </w:rPr>
         <w:t xml:space="preserve">Implemented </w:t>
       </w:r>
-      <w:r>
-        <w:rPr>
-          <w:rFonts w:ascii="Cambria" w:hAnsi="Cambria"/>
-          <w:sz w:val="24"/>
-          <w:szCs w:val="24"/>
-        </w:rPr>
-        <w:t xml:space="preserve">insertCustomer(Customer customer) </w:t>
+      <w:proofErr w:type="spellStart"/>
+      <w:r>
+        <w:rPr>
+          <w:rFonts w:ascii="Cambria" w:hAnsi="Cambria"/>
+          <w:sz w:val="24"/>
+          <w:szCs w:val="24"/>
+        </w:rPr>
+        <w:t>insertCustomer</w:t>
+      </w:r>
+      <w:proofErr w:type="spellEnd"/>
+      <w:r>
+        <w:rPr>
+          <w:rFonts w:ascii="Cambria" w:hAnsi="Cambria"/>
+          <w:sz w:val="24"/>
+          <w:szCs w:val="24"/>
+        </w:rPr>
+        <w:t xml:space="preserve">(Customer customer) </w:t>
       </w:r>
     </w:p>
     <w:p>
@@ -3809,6 +4007,7 @@
         </w:rPr>
         <w:t xml:space="preserve">Implemented </w:t>
       </w:r>
+      <w:proofErr w:type="spellStart"/>
       <w:r>
         <w:rPr>
           <w:rFonts w:ascii="Cambria" w:hAnsi="Cambria"/>
@@ -3833,6 +4032,7 @@
         </w:rPr>
         <w:t>nsertCustomer</w:t>
       </w:r>
+      <w:proofErr w:type="spellEnd"/>
       <w:r>
         <w:rPr>
           <w:rFonts w:ascii="Cambria" w:hAnsi="Cambria"/>
@@ -3948,7 +4148,25 @@
           <w:sz w:val="24"/>
           <w:szCs w:val="24"/>
         </w:rPr>
-        <w:t>Added AirportDaoInterface with Features 1-4.</w:t>
+        <w:t xml:space="preserve">Added </w:t>
+      </w:r>
+      <w:proofErr w:type="spellStart"/>
+      <w:r>
+        <w:rPr>
+          <w:rFonts w:ascii="Cambria" w:hAnsi="Cambria"/>
+          <w:sz w:val="24"/>
+          <w:szCs w:val="24"/>
+        </w:rPr>
+        <w:t>AirportDaoInterface</w:t>
+      </w:r>
+      <w:proofErr w:type="spellEnd"/>
+      <w:r>
+        <w:rPr>
+          <w:rFonts w:ascii="Cambria" w:hAnsi="Cambria"/>
+          <w:sz w:val="24"/>
+          <w:szCs w:val="24"/>
+        </w:rPr>
+        <w:t xml:space="preserve"> with Features 1-4.</w:t>
       </w:r>
       <w:r>
         <w:rPr>
@@ -4065,7 +4283,16 @@
           <w:sz w:val="24"/>
           <w:szCs w:val="24"/>
         </w:rPr>
-        <w:t>Implemented findAll</w:t>
+        <w:t xml:space="preserve">Implemented </w:t>
+      </w:r>
+      <w:proofErr w:type="spellStart"/>
+      <w:r>
+        <w:rPr>
+          <w:rFonts w:ascii="Cambria" w:hAnsi="Cambria"/>
+          <w:sz w:val="24"/>
+          <w:szCs w:val="24"/>
+        </w:rPr>
+        <w:t>findAll</w:t>
       </w:r>
       <w:r>
         <w:rPr>
@@ -4083,6 +4310,7 @@
         </w:rPr>
         <w:t>s</w:t>
       </w:r>
+      <w:proofErr w:type="spellEnd"/>
       <w:r>
         <w:rPr>
           <w:rFonts w:ascii="Cambria" w:hAnsi="Cambria"/>
@@ -4164,7 +4392,25 @@
           <w:sz w:val="24"/>
           <w:szCs w:val="24"/>
         </w:rPr>
-        <w:t>Implemented testFindAllAirports()  - Junit Test and Successful.</w:t>
+        <w:t xml:space="preserve">Implemented </w:t>
+      </w:r>
+      <w:proofErr w:type="spellStart"/>
+      <w:r>
+        <w:rPr>
+          <w:rFonts w:ascii="Cambria" w:hAnsi="Cambria"/>
+          <w:sz w:val="24"/>
+          <w:szCs w:val="24"/>
+        </w:rPr>
+        <w:t>testFindAllAirports</w:t>
+      </w:r>
+      <w:proofErr w:type="spellEnd"/>
+      <w:r>
+        <w:rPr>
+          <w:rFonts w:ascii="Cambria" w:hAnsi="Cambria"/>
+          <w:sz w:val="24"/>
+          <w:szCs w:val="24"/>
+        </w:rPr>
+        <w:t>()  - Junit Test and Successful.</w:t>
       </w:r>
       <w:r>
         <w:rPr>
@@ -4263,6 +4509,7 @@
         </w:rPr>
         <w:t xml:space="preserve">Implemented </w:t>
       </w:r>
+      <w:proofErr w:type="spellStart"/>
       <w:r>
         <w:rPr>
           <w:rFonts w:ascii="Cambria" w:hAnsi="Cambria"/>
@@ -4285,8 +4532,18 @@
           <w:sz w:val="24"/>
           <w:szCs w:val="24"/>
         </w:rPr>
-        <w:t xml:space="preserve">ById(int </w:t>
-      </w:r>
+        <w:t>ById</w:t>
+      </w:r>
+      <w:proofErr w:type="spellEnd"/>
+      <w:r>
+        <w:rPr>
+          <w:rFonts w:ascii="Cambria" w:hAnsi="Cambria"/>
+          <w:sz w:val="24"/>
+          <w:szCs w:val="24"/>
+        </w:rPr>
+        <w:t xml:space="preserve">(int </w:t>
+      </w:r>
+      <w:proofErr w:type="spellStart"/>
       <w:r>
         <w:rPr>
           <w:rFonts w:ascii="Cambria" w:hAnsi="Cambria"/>
@@ -4301,7 +4558,16 @@
           <w:sz w:val="24"/>
           <w:szCs w:val="24"/>
         </w:rPr>
-        <w:t>Id)</w:t>
+        <w:t>Id</w:t>
+      </w:r>
+      <w:proofErr w:type="spellEnd"/>
+      <w:r>
+        <w:rPr>
+          <w:rFonts w:ascii="Cambria" w:hAnsi="Cambria"/>
+          <w:sz w:val="24"/>
+          <w:szCs w:val="24"/>
+        </w:rPr>
+        <w:t>)</w:t>
       </w:r>
     </w:p>
     <w:p>
@@ -4416,7 +4682,25 @@
           <w:sz w:val="24"/>
           <w:szCs w:val="24"/>
         </w:rPr>
-        <w:t>Implemented testFindAirportById()  - Junit Test and Successful.</w:t>
+        <w:t xml:space="preserve">Implemented </w:t>
+      </w:r>
+      <w:proofErr w:type="spellStart"/>
+      <w:r>
+        <w:rPr>
+          <w:rFonts w:ascii="Cambria" w:hAnsi="Cambria"/>
+          <w:sz w:val="24"/>
+          <w:szCs w:val="24"/>
+        </w:rPr>
+        <w:t>testFindAirportById</w:t>
+      </w:r>
+      <w:proofErr w:type="spellEnd"/>
+      <w:r>
+        <w:rPr>
+          <w:rFonts w:ascii="Cambria" w:hAnsi="Cambria"/>
+          <w:sz w:val="24"/>
+          <w:szCs w:val="24"/>
+        </w:rPr>
+        <w:t>()  - Junit Test and Successful.</w:t>
       </w:r>
       <w:r>
         <w:rPr>
@@ -4566,13 +4850,41 @@
         </w:rPr>
         <w:t xml:space="preserve">Implemented </w:t>
       </w:r>
-      <w:r>
-        <w:rPr>
-          <w:rFonts w:ascii="Cambria" w:hAnsi="Cambria"/>
-          <w:sz w:val="24"/>
-          <w:szCs w:val="24"/>
-        </w:rPr>
-        <w:t>deleteAirportById(int airportId)</w:t>
+      <w:proofErr w:type="spellStart"/>
+      <w:r>
+        <w:rPr>
+          <w:rFonts w:ascii="Cambria" w:hAnsi="Cambria"/>
+          <w:sz w:val="24"/>
+          <w:szCs w:val="24"/>
+        </w:rPr>
+        <w:t>deleteAirportById</w:t>
+      </w:r>
+      <w:proofErr w:type="spellEnd"/>
+      <w:r>
+        <w:rPr>
+          <w:rFonts w:ascii="Cambria" w:hAnsi="Cambria"/>
+          <w:sz w:val="24"/>
+          <w:szCs w:val="24"/>
+        </w:rPr>
+        <w:t xml:space="preserve">(int </w:t>
+      </w:r>
+      <w:proofErr w:type="spellStart"/>
+      <w:r>
+        <w:rPr>
+          <w:rFonts w:ascii="Cambria" w:hAnsi="Cambria"/>
+          <w:sz w:val="24"/>
+          <w:szCs w:val="24"/>
+        </w:rPr>
+        <w:t>airportId</w:t>
+      </w:r>
+      <w:proofErr w:type="spellEnd"/>
+      <w:r>
+        <w:rPr>
+          <w:rFonts w:ascii="Cambria" w:hAnsi="Cambria"/>
+          <w:sz w:val="24"/>
+          <w:szCs w:val="24"/>
+        </w:rPr>
+        <w:t>)</w:t>
       </w:r>
     </w:p>
     <w:p>
@@ -4687,7 +4999,16 @@
           <w:sz w:val="24"/>
           <w:szCs w:val="24"/>
         </w:rPr>
-        <w:t>Implemented testD</w:t>
+        <w:t xml:space="preserve">Implemented </w:t>
+      </w:r>
+      <w:proofErr w:type="spellStart"/>
+      <w:r>
+        <w:rPr>
+          <w:rFonts w:ascii="Cambria" w:hAnsi="Cambria"/>
+          <w:sz w:val="24"/>
+          <w:szCs w:val="24"/>
+        </w:rPr>
+        <w:t>testD</w:t>
       </w:r>
       <w:r>
         <w:rPr>
@@ -4697,6 +5018,7 @@
         </w:rPr>
         <w:t>eleteAirportById</w:t>
       </w:r>
+      <w:proofErr w:type="spellEnd"/>
       <w:r>
         <w:rPr>
           <w:rFonts w:ascii="Cambria" w:hAnsi="Cambria"/>
@@ -4802,6 +5124,7 @@
         </w:rPr>
         <w:t xml:space="preserve">Implemented </w:t>
       </w:r>
+      <w:proofErr w:type="spellStart"/>
       <w:r>
         <w:rPr>
           <w:rFonts w:ascii="Cambria" w:hAnsi="Cambria"/>
@@ -4810,7 +5133,18 @@
           <w:sz w:val="24"/>
           <w:szCs w:val="24"/>
         </w:rPr>
-        <w:t>insertAirport(Airport airport)</w:t>
+        <w:t>insertAirport</w:t>
+      </w:r>
+      <w:proofErr w:type="spellEnd"/>
+      <w:r>
+        <w:rPr>
+          <w:rFonts w:ascii="Cambria" w:hAnsi="Cambria"/>
+          <w:i/>
+          <w:iCs/>
+          <w:sz w:val="24"/>
+          <w:szCs w:val="24"/>
+        </w:rPr>
+        <w:t>(Airport airport)</w:t>
       </w:r>
     </w:p>
     <w:p>
@@ -4926,7 +5260,16 @@
           <w:sz w:val="24"/>
           <w:szCs w:val="24"/>
         </w:rPr>
-        <w:t>Implemented testInsert</w:t>
+        <w:t xml:space="preserve">Implemented </w:t>
+      </w:r>
+      <w:proofErr w:type="spellStart"/>
+      <w:r>
+        <w:rPr>
+          <w:rFonts w:ascii="Cambria" w:hAnsi="Cambria"/>
+          <w:sz w:val="24"/>
+          <w:szCs w:val="24"/>
+        </w:rPr>
+        <w:t>testInsert</w:t>
       </w:r>
       <w:r>
         <w:rPr>
@@ -4936,6 +5279,7 @@
         </w:rPr>
         <w:t>Airport</w:t>
       </w:r>
+      <w:proofErr w:type="spellEnd"/>
       <w:r>
         <w:rPr>
           <w:rFonts w:ascii="Cambria" w:hAnsi="Cambria"/>
@@ -5103,7 +5447,25 @@
           <w:sz w:val="24"/>
           <w:szCs w:val="24"/>
         </w:rPr>
-        <w:t>Added FlightDaoInterface with Features 1-4.</w:t>
+        <w:t xml:space="preserve">Added </w:t>
+      </w:r>
+      <w:proofErr w:type="spellStart"/>
+      <w:r>
+        <w:rPr>
+          <w:rFonts w:ascii="Cambria" w:hAnsi="Cambria"/>
+          <w:sz w:val="24"/>
+          <w:szCs w:val="24"/>
+        </w:rPr>
+        <w:t>FlightDaoInterface</w:t>
+      </w:r>
+      <w:proofErr w:type="spellEnd"/>
+      <w:r>
+        <w:rPr>
+          <w:rFonts w:ascii="Cambria" w:hAnsi="Cambria"/>
+          <w:sz w:val="24"/>
+          <w:szCs w:val="24"/>
+        </w:rPr>
+        <w:t xml:space="preserve"> with Features 1-4.</w:t>
       </w:r>
       <w:r>
         <w:rPr>
@@ -5220,7 +5582,25 @@
           <w:sz w:val="24"/>
           <w:szCs w:val="24"/>
         </w:rPr>
-        <w:t>Implemented findAllFlights() method.</w:t>
+        <w:t xml:space="preserve">Implemented </w:t>
+      </w:r>
+      <w:proofErr w:type="spellStart"/>
+      <w:r>
+        <w:rPr>
+          <w:rFonts w:ascii="Cambria" w:hAnsi="Cambria"/>
+          <w:sz w:val="24"/>
+          <w:szCs w:val="24"/>
+        </w:rPr>
+        <w:t>findAllFlights</w:t>
+      </w:r>
+      <w:proofErr w:type="spellEnd"/>
+      <w:r>
+        <w:rPr>
+          <w:rFonts w:ascii="Cambria" w:hAnsi="Cambria"/>
+          <w:sz w:val="24"/>
+          <w:szCs w:val="24"/>
+        </w:rPr>
+        <w:t>() method.</w:t>
       </w:r>
     </w:p>
     <w:p>
@@ -5331,7 +5711,25 @@
           <w:sz w:val="24"/>
           <w:szCs w:val="24"/>
         </w:rPr>
-        <w:t>Implemented testFindAllFlights()  - Junit Test and Successful.</w:t>
+        <w:t xml:space="preserve">Implemented </w:t>
+      </w:r>
+      <w:proofErr w:type="spellStart"/>
+      <w:r>
+        <w:rPr>
+          <w:rFonts w:ascii="Cambria" w:hAnsi="Cambria"/>
+          <w:sz w:val="24"/>
+          <w:szCs w:val="24"/>
+        </w:rPr>
+        <w:t>testFindAllFlights</w:t>
+      </w:r>
+      <w:proofErr w:type="spellEnd"/>
+      <w:r>
+        <w:rPr>
+          <w:rFonts w:ascii="Cambria" w:hAnsi="Cambria"/>
+          <w:sz w:val="24"/>
+          <w:szCs w:val="24"/>
+        </w:rPr>
+        <w:t>()  - Junit Test and Successful.</w:t>
       </w:r>
       <w:r>
         <w:rPr>
@@ -5430,13 +5828,41 @@
         </w:rPr>
         <w:t xml:space="preserve">Implemented </w:t>
       </w:r>
-      <w:r>
-        <w:rPr>
-          <w:rFonts w:ascii="Cambria" w:hAnsi="Cambria"/>
-          <w:sz w:val="24"/>
-          <w:szCs w:val="24"/>
-        </w:rPr>
-        <w:t>findFlightById(int flightId)</w:t>
+      <w:proofErr w:type="spellStart"/>
+      <w:r>
+        <w:rPr>
+          <w:rFonts w:ascii="Cambria" w:hAnsi="Cambria"/>
+          <w:sz w:val="24"/>
+          <w:szCs w:val="24"/>
+        </w:rPr>
+        <w:t>findFlightById</w:t>
+      </w:r>
+      <w:proofErr w:type="spellEnd"/>
+      <w:r>
+        <w:rPr>
+          <w:rFonts w:ascii="Cambria" w:hAnsi="Cambria"/>
+          <w:sz w:val="24"/>
+          <w:szCs w:val="24"/>
+        </w:rPr>
+        <w:t xml:space="preserve">(int </w:t>
+      </w:r>
+      <w:proofErr w:type="spellStart"/>
+      <w:r>
+        <w:rPr>
+          <w:rFonts w:ascii="Cambria" w:hAnsi="Cambria"/>
+          <w:sz w:val="24"/>
+          <w:szCs w:val="24"/>
+        </w:rPr>
+        <w:t>flightId</w:t>
+      </w:r>
+      <w:proofErr w:type="spellEnd"/>
+      <w:r>
+        <w:rPr>
+          <w:rFonts w:ascii="Cambria" w:hAnsi="Cambria"/>
+          <w:sz w:val="24"/>
+          <w:szCs w:val="24"/>
+        </w:rPr>
+        <w:t>)</w:t>
       </w:r>
     </w:p>
     <w:p>
@@ -5521,6 +5947,7 @@
         </w:rPr>
         <w:t xml:space="preserve">Implemented </w:t>
       </w:r>
+      <w:proofErr w:type="spellStart"/>
       <w:r>
         <w:rPr>
           <w:rFonts w:ascii="Cambria" w:hAnsi="Cambria"/>
@@ -5535,7 +5962,16 @@
           <w:sz w:val="24"/>
           <w:szCs w:val="24"/>
         </w:rPr>
-        <w:t>indFlightById()</w:t>
+        <w:t>indFlightById</w:t>
+      </w:r>
+      <w:proofErr w:type="spellEnd"/>
+      <w:r>
+        <w:rPr>
+          <w:rFonts w:ascii="Cambria" w:hAnsi="Cambria"/>
+          <w:sz w:val="24"/>
+          <w:szCs w:val="24"/>
+        </w:rPr>
+        <w:t>()</w:t>
       </w:r>
       <w:r>
         <w:rPr>
@@ -5610,6 +6046,7 @@
         </w:rPr>
         <w:t xml:space="preserve">Implemented </w:t>
       </w:r>
+      <w:proofErr w:type="spellStart"/>
       <w:r>
         <w:rPr>
           <w:rFonts w:ascii="Cambria" w:hAnsi="Cambria"/>
@@ -5632,8 +6069,18 @@
           <w:sz w:val="24"/>
           <w:szCs w:val="24"/>
         </w:rPr>
-        <w:t xml:space="preserve">ById(int </w:t>
-      </w:r>
+        <w:t>ById</w:t>
+      </w:r>
+      <w:proofErr w:type="spellEnd"/>
+      <w:r>
+        <w:rPr>
+          <w:rFonts w:ascii="Cambria" w:hAnsi="Cambria"/>
+          <w:sz w:val="24"/>
+          <w:szCs w:val="24"/>
+        </w:rPr>
+        <w:t xml:space="preserve">(int </w:t>
+      </w:r>
+      <w:proofErr w:type="spellStart"/>
       <w:r>
         <w:rPr>
           <w:rFonts w:ascii="Cambria" w:hAnsi="Cambria"/>
@@ -5642,6 +6089,7 @@
         </w:rPr>
         <w:t>flightId</w:t>
       </w:r>
+      <w:proofErr w:type="spellEnd"/>
       <w:r>
         <w:rPr>
           <w:rFonts w:ascii="Cambria" w:hAnsi="Cambria"/>
@@ -5733,13 +6181,23 @@
         </w:rPr>
         <w:t xml:space="preserve">Implemented </w:t>
       </w:r>
-      <w:r>
-        <w:rPr>
-          <w:rFonts w:ascii="Cambria" w:hAnsi="Cambria"/>
-          <w:sz w:val="24"/>
-          <w:szCs w:val="24"/>
-        </w:rPr>
-        <w:t>testDeleteFlightById()</w:t>
+      <w:proofErr w:type="spellStart"/>
+      <w:r>
+        <w:rPr>
+          <w:rFonts w:ascii="Cambria" w:hAnsi="Cambria"/>
+          <w:sz w:val="24"/>
+          <w:szCs w:val="24"/>
+        </w:rPr>
+        <w:t>testDeleteFlightById</w:t>
+      </w:r>
+      <w:proofErr w:type="spellEnd"/>
+      <w:r>
+        <w:rPr>
+          <w:rFonts w:ascii="Cambria" w:hAnsi="Cambria"/>
+          <w:sz w:val="24"/>
+          <w:szCs w:val="24"/>
+        </w:rPr>
+        <w:t>()</w:t>
       </w:r>
       <w:r>
         <w:rPr>
@@ -5816,13 +6274,23 @@
         </w:rPr>
         <w:t xml:space="preserve">Implemented </w:t>
       </w:r>
-      <w:r>
-        <w:rPr>
-          <w:rFonts w:ascii="Cambria" w:hAnsi="Cambria"/>
-          <w:sz w:val="24"/>
-          <w:szCs w:val="24"/>
-        </w:rPr>
-        <w:t>insertFlight(Flight flight)</w:t>
+      <w:proofErr w:type="spellStart"/>
+      <w:r>
+        <w:rPr>
+          <w:rFonts w:ascii="Cambria" w:hAnsi="Cambria"/>
+          <w:sz w:val="24"/>
+          <w:szCs w:val="24"/>
+        </w:rPr>
+        <w:t>insertFlight</w:t>
+      </w:r>
+      <w:proofErr w:type="spellEnd"/>
+      <w:r>
+        <w:rPr>
+          <w:rFonts w:ascii="Cambria" w:hAnsi="Cambria"/>
+          <w:sz w:val="24"/>
+          <w:szCs w:val="24"/>
+        </w:rPr>
+        <w:t>(Flight flight)</w:t>
       </w:r>
       <w:r>
         <w:rPr>
@@ -5905,6 +6373,7 @@
         </w:rPr>
         <w:t xml:space="preserve">Implemented </w:t>
       </w:r>
+      <w:proofErr w:type="spellStart"/>
       <w:r>
         <w:rPr>
           <w:rFonts w:ascii="Cambria" w:hAnsi="Cambria"/>
@@ -5921,6 +6390,7 @@
         </w:rPr>
         <w:t>InsertFlight</w:t>
       </w:r>
+      <w:proofErr w:type="spellEnd"/>
       <w:r>
         <w:rPr>
           <w:rFonts w:ascii="Cambria" w:hAnsi="Cambria"/>
@@ -6032,7 +6502,25 @@
           <w:sz w:val="24"/>
           <w:szCs w:val="24"/>
         </w:rPr>
-        <w:t>Added BookingDaoInterface with Features 1-4.</w:t>
+        <w:t xml:space="preserve">Added </w:t>
+      </w:r>
+      <w:proofErr w:type="spellStart"/>
+      <w:r>
+        <w:rPr>
+          <w:rFonts w:ascii="Cambria" w:hAnsi="Cambria"/>
+          <w:sz w:val="24"/>
+          <w:szCs w:val="24"/>
+        </w:rPr>
+        <w:t>BookingDaoInterface</w:t>
+      </w:r>
+      <w:proofErr w:type="spellEnd"/>
+      <w:r>
+        <w:rPr>
+          <w:rFonts w:ascii="Cambria" w:hAnsi="Cambria"/>
+          <w:sz w:val="24"/>
+          <w:szCs w:val="24"/>
+        </w:rPr>
+        <w:t xml:space="preserve"> with Features 1-4.</w:t>
       </w:r>
     </w:p>
     <w:p>
@@ -6143,7 +6631,16 @@
           <w:sz w:val="24"/>
           <w:szCs w:val="24"/>
         </w:rPr>
-        <w:t>Implemented findAll</w:t>
+        <w:t xml:space="preserve">Implemented </w:t>
+      </w:r>
+      <w:proofErr w:type="spellStart"/>
+      <w:r>
+        <w:rPr>
+          <w:rFonts w:ascii="Cambria" w:hAnsi="Cambria"/>
+          <w:sz w:val="24"/>
+          <w:szCs w:val="24"/>
+        </w:rPr>
+        <w:t>findAll</w:t>
       </w:r>
       <w:r>
         <w:rPr>
@@ -6159,7 +6656,16 @@
           <w:sz w:val="24"/>
           <w:szCs w:val="24"/>
         </w:rPr>
-        <w:t>s() method.</w:t>
+        <w:t>s</w:t>
+      </w:r>
+      <w:proofErr w:type="spellEnd"/>
+      <w:r>
+        <w:rPr>
+          <w:rFonts w:ascii="Cambria" w:hAnsi="Cambria"/>
+          <w:sz w:val="24"/>
+          <w:szCs w:val="24"/>
+        </w:rPr>
+        <w:t>() method.</w:t>
       </w:r>
       <w:r>
         <w:rPr>
@@ -6256,7 +6762,25 @@
           <w:sz w:val="24"/>
           <w:szCs w:val="24"/>
         </w:rPr>
-        <w:t>Implemented testFindAllBookings()  - Junit Test and Successful</w:t>
+        <w:t xml:space="preserve">Implemented </w:t>
+      </w:r>
+      <w:proofErr w:type="spellStart"/>
+      <w:r>
+        <w:rPr>
+          <w:rFonts w:ascii="Cambria" w:hAnsi="Cambria"/>
+          <w:sz w:val="24"/>
+          <w:szCs w:val="24"/>
+        </w:rPr>
+        <w:t>testFindAllBookings</w:t>
+      </w:r>
+      <w:proofErr w:type="spellEnd"/>
+      <w:r>
+        <w:rPr>
+          <w:rFonts w:ascii="Cambria" w:hAnsi="Cambria"/>
+          <w:sz w:val="24"/>
+          <w:szCs w:val="24"/>
+        </w:rPr>
+        <w:t>()  - Junit Test and Successful</w:t>
       </w:r>
       <w:r>
         <w:rPr>
@@ -6355,6 +6879,7 @@
         </w:rPr>
         <w:t xml:space="preserve">Implemented </w:t>
       </w:r>
+      <w:proofErr w:type="spellStart"/>
       <w:r>
         <w:rPr>
           <w:rFonts w:ascii="Cambria" w:hAnsi="Cambria"/>
@@ -6377,8 +6902,18 @@
           <w:sz w:val="24"/>
           <w:szCs w:val="24"/>
         </w:rPr>
-        <w:t xml:space="preserve">ById(int </w:t>
-      </w:r>
+        <w:t>ById</w:t>
+      </w:r>
+      <w:proofErr w:type="spellEnd"/>
+      <w:r>
+        <w:rPr>
+          <w:rFonts w:ascii="Cambria" w:hAnsi="Cambria"/>
+          <w:sz w:val="24"/>
+          <w:szCs w:val="24"/>
+        </w:rPr>
+        <w:t xml:space="preserve">(int </w:t>
+      </w:r>
+      <w:proofErr w:type="spellStart"/>
       <w:r>
         <w:rPr>
           <w:rFonts w:ascii="Cambria" w:hAnsi="Cambria"/>
@@ -6393,7 +6928,16 @@
           <w:sz w:val="24"/>
           <w:szCs w:val="24"/>
         </w:rPr>
-        <w:t>Id)</w:t>
+        <w:t>Id</w:t>
+      </w:r>
+      <w:proofErr w:type="spellEnd"/>
+      <w:r>
+        <w:rPr>
+          <w:rFonts w:ascii="Cambria" w:hAnsi="Cambria"/>
+          <w:sz w:val="24"/>
+          <w:szCs w:val="24"/>
+        </w:rPr>
+        <w:t>)</w:t>
       </w:r>
       <w:r>
         <w:rPr>
@@ -6489,6 +7033,7 @@
         </w:rPr>
         <w:t xml:space="preserve">Implemented </w:t>
       </w:r>
+      <w:proofErr w:type="spellStart"/>
       <w:r>
         <w:rPr>
           <w:rFonts w:ascii="Cambria" w:hAnsi="Cambria"/>
@@ -6505,6 +7050,7 @@
         </w:rPr>
         <w:t>FindBookingById</w:t>
       </w:r>
+      <w:proofErr w:type="spellEnd"/>
       <w:r>
         <w:rPr>
           <w:rFonts w:ascii="Cambria" w:hAnsi="Cambria"/>
@@ -6606,6 +7152,7 @@
         </w:rPr>
         <w:t xml:space="preserve">Implemented </w:t>
       </w:r>
+      <w:proofErr w:type="spellStart"/>
       <w:r>
         <w:rPr>
           <w:rFonts w:ascii="Cambria" w:hAnsi="Cambria"/>
@@ -6628,8 +7175,18 @@
           <w:sz w:val="24"/>
           <w:szCs w:val="24"/>
         </w:rPr>
-        <w:t xml:space="preserve">ById(int </w:t>
-      </w:r>
+        <w:t>ById</w:t>
+      </w:r>
+      <w:proofErr w:type="spellEnd"/>
+      <w:r>
+        <w:rPr>
+          <w:rFonts w:ascii="Cambria" w:hAnsi="Cambria"/>
+          <w:sz w:val="24"/>
+          <w:szCs w:val="24"/>
+        </w:rPr>
+        <w:t xml:space="preserve">(int </w:t>
+      </w:r>
+      <w:proofErr w:type="spellStart"/>
       <w:r>
         <w:rPr>
           <w:rFonts w:ascii="Cambria" w:hAnsi="Cambria"/>
@@ -6638,6 +7195,7 @@
         </w:rPr>
         <w:t>bookingId</w:t>
       </w:r>
+      <w:proofErr w:type="spellEnd"/>
       <w:r>
         <w:rPr>
           <w:rFonts w:ascii="Cambria" w:hAnsi="Cambria"/>
@@ -6747,6 +7305,7 @@
         </w:rPr>
         <w:t xml:space="preserve">Implemented </w:t>
       </w:r>
+      <w:proofErr w:type="spellStart"/>
       <w:r>
         <w:rPr>
           <w:rFonts w:ascii="Cambria" w:hAnsi="Cambria"/>
@@ -6769,7 +7328,16 @@
           <w:sz w:val="24"/>
           <w:szCs w:val="24"/>
         </w:rPr>
-        <w:t>ById()</w:t>
+        <w:t>ById</w:t>
+      </w:r>
+      <w:proofErr w:type="spellEnd"/>
+      <w:r>
+        <w:rPr>
+          <w:rFonts w:ascii="Cambria" w:hAnsi="Cambria"/>
+          <w:sz w:val="24"/>
+          <w:szCs w:val="24"/>
+        </w:rPr>
+        <w:t>()</w:t>
       </w:r>
       <w:r>
         <w:rPr>
@@ -6864,6 +7432,7 @@
         </w:rPr>
         <w:t xml:space="preserve">Implemented </w:t>
       </w:r>
+      <w:proofErr w:type="spellStart"/>
       <w:r>
         <w:rPr>
           <w:rFonts w:ascii="Cambria" w:hAnsi="Cambria"/>
@@ -6880,6 +7449,7 @@
         </w:rPr>
         <w:t>Booking</w:t>
       </w:r>
+      <w:proofErr w:type="spellEnd"/>
       <w:r>
         <w:rPr>
           <w:rFonts w:ascii="Cambria" w:hAnsi="Cambria"/>
@@ -7021,6 +7591,7 @@
         </w:rPr>
         <w:t xml:space="preserve">Implemented </w:t>
       </w:r>
+      <w:proofErr w:type="spellStart"/>
       <w:r>
         <w:rPr>
           <w:rFonts w:ascii="Cambria" w:hAnsi="Cambria"/>
@@ -7037,6 +7608,7 @@
         </w:rPr>
         <w:t>InsertBooking</w:t>
       </w:r>
+      <w:proofErr w:type="spellEnd"/>
       <w:r>
         <w:rPr>
           <w:rFonts w:ascii="Cambria" w:hAnsi="Cambria"/>
@@ -7150,7 +7722,25 @@
           <w:sz w:val="24"/>
           <w:szCs w:val="24"/>
         </w:rPr>
-        <w:t>Added PaymentDaoInterface with Features 1-4.</w:t>
+        <w:t xml:space="preserve">Added </w:t>
+      </w:r>
+      <w:proofErr w:type="spellStart"/>
+      <w:r>
+        <w:rPr>
+          <w:rFonts w:ascii="Cambria" w:hAnsi="Cambria"/>
+          <w:sz w:val="24"/>
+          <w:szCs w:val="24"/>
+        </w:rPr>
+        <w:t>PaymentDaoInterface</w:t>
+      </w:r>
+      <w:proofErr w:type="spellEnd"/>
+      <w:r>
+        <w:rPr>
+          <w:rFonts w:ascii="Cambria" w:hAnsi="Cambria"/>
+          <w:sz w:val="24"/>
+          <w:szCs w:val="24"/>
+        </w:rPr>
+        <w:t xml:space="preserve"> with Features 1-4.</w:t>
       </w:r>
       <w:r>
         <w:rPr>
@@ -7247,7 +7837,25 @@
           <w:sz w:val="24"/>
           <w:szCs w:val="24"/>
         </w:rPr>
-        <w:t>Implemented findAllPayments() method.</w:t>
+        <w:t xml:space="preserve">Implemented </w:t>
+      </w:r>
+      <w:proofErr w:type="spellStart"/>
+      <w:r>
+        <w:rPr>
+          <w:rFonts w:ascii="Cambria" w:hAnsi="Cambria"/>
+          <w:sz w:val="24"/>
+          <w:szCs w:val="24"/>
+        </w:rPr>
+        <w:t>findAllPayments</w:t>
+      </w:r>
+      <w:proofErr w:type="spellEnd"/>
+      <w:r>
+        <w:rPr>
+          <w:rFonts w:ascii="Cambria" w:hAnsi="Cambria"/>
+          <w:sz w:val="24"/>
+          <w:szCs w:val="24"/>
+        </w:rPr>
+        <w:t>() method.</w:t>
       </w:r>
       <w:r>
         <w:rPr>
@@ -7344,7 +7952,25 @@
           <w:sz w:val="24"/>
           <w:szCs w:val="24"/>
         </w:rPr>
-        <w:t>Implemented testFindAllPayment()  - Junit Test and Successful</w:t>
+        <w:t xml:space="preserve">Implemented </w:t>
+      </w:r>
+      <w:proofErr w:type="spellStart"/>
+      <w:r>
+        <w:rPr>
+          <w:rFonts w:ascii="Cambria" w:hAnsi="Cambria"/>
+          <w:sz w:val="24"/>
+          <w:szCs w:val="24"/>
+        </w:rPr>
+        <w:t>testFindAllPayment</w:t>
+      </w:r>
+      <w:proofErr w:type="spellEnd"/>
+      <w:r>
+        <w:rPr>
+          <w:rFonts w:ascii="Cambria" w:hAnsi="Cambria"/>
+          <w:sz w:val="24"/>
+          <w:szCs w:val="24"/>
+        </w:rPr>
+        <w:t>()  - Junit Test and Successful</w:t>
       </w:r>
       <w:r>
         <w:rPr>
@@ -7413,6 +8039,191 @@
           <w:sz w:val="24"/>
           <w:szCs w:val="24"/>
         </w:rPr>
+        <w:t>21:</w:t>
+      </w:r>
+      <w:r>
+        <w:rPr>
+          <w:rFonts w:ascii="Cambria" w:hAnsi="Cambria"/>
+          <w:b/>
+          <w:bCs/>
+          <w:sz w:val="24"/>
+          <w:szCs w:val="24"/>
+        </w:rPr>
+        <w:t>35</w:t>
+      </w:r>
+      <w:r>
+        <w:rPr>
+          <w:rFonts w:ascii="Cambria" w:hAnsi="Cambria"/>
+          <w:b/>
+          <w:bCs/>
+          <w:sz w:val="24"/>
+          <w:szCs w:val="24"/>
+        </w:rPr>
+        <w:t xml:space="preserve"> PM </w:t>
+      </w:r>
+      <w:r>
+        <w:rPr>
+          <w:rFonts w:ascii="Cambria" w:hAnsi="Cambria"/>
+          <w:b/>
+          <w:bCs/>
+          <w:sz w:val="24"/>
+          <w:szCs w:val="24"/>
+        </w:rPr>
+        <w:t>)</w:t>
+      </w:r>
+      <w:r>
+        <w:rPr>
+          <w:rFonts w:ascii="Cambria" w:hAnsi="Cambria"/>
+          <w:b/>
+          <w:bCs/>
+          <w:sz w:val="24"/>
+          <w:szCs w:val="24"/>
+        </w:rPr>
+        <w:t xml:space="preserve"> </w:t>
+      </w:r>
+      <w:r>
+        <w:rPr>
+          <w:rFonts w:ascii="Cambria" w:hAnsi="Cambria"/>
+          <w:sz w:val="24"/>
+          <w:szCs w:val="24"/>
+        </w:rPr>
+        <w:t xml:space="preserve">Implemented </w:t>
+      </w:r>
+      <w:proofErr w:type="spellStart"/>
+      <w:r>
+        <w:rPr>
+          <w:rFonts w:ascii="Cambria" w:hAnsi="Cambria"/>
+          <w:sz w:val="24"/>
+          <w:szCs w:val="24"/>
+        </w:rPr>
+        <w:t>find</w:t>
+      </w:r>
+      <w:r>
+        <w:rPr>
+          <w:rFonts w:ascii="Cambria" w:hAnsi="Cambria"/>
+          <w:sz w:val="24"/>
+          <w:szCs w:val="24"/>
+        </w:rPr>
+        <w:t>Payment</w:t>
+      </w:r>
+      <w:r>
+        <w:rPr>
+          <w:rFonts w:ascii="Cambria" w:hAnsi="Cambria"/>
+          <w:sz w:val="24"/>
+          <w:szCs w:val="24"/>
+        </w:rPr>
+        <w:t>ById</w:t>
+      </w:r>
+      <w:proofErr w:type="spellEnd"/>
+      <w:r>
+        <w:rPr>
+          <w:rFonts w:ascii="Cambria" w:hAnsi="Cambria"/>
+          <w:sz w:val="24"/>
+          <w:szCs w:val="24"/>
+        </w:rPr>
+        <w:t xml:space="preserve">(int </w:t>
+      </w:r>
+      <w:proofErr w:type="spellStart"/>
+      <w:r>
+        <w:rPr>
+          <w:rFonts w:ascii="Cambria" w:hAnsi="Cambria"/>
+          <w:sz w:val="24"/>
+          <w:szCs w:val="24"/>
+        </w:rPr>
+        <w:t>payment</w:t>
+      </w:r>
+      <w:r>
+        <w:rPr>
+          <w:rFonts w:ascii="Cambria" w:hAnsi="Cambria"/>
+          <w:sz w:val="24"/>
+          <w:szCs w:val="24"/>
+        </w:rPr>
+        <w:t>Id</w:t>
+      </w:r>
+      <w:proofErr w:type="spellEnd"/>
+      <w:r>
+        <w:rPr>
+          <w:rFonts w:ascii="Cambria" w:hAnsi="Cambria"/>
+          <w:sz w:val="24"/>
+          <w:szCs w:val="24"/>
+        </w:rPr>
+        <w:t>)</w:t>
+      </w:r>
+      <w:r>
+        <w:rPr>
+          <w:rFonts w:ascii="Cambria" w:hAnsi="Cambria"/>
+          <w:sz w:val="24"/>
+          <w:szCs w:val="24"/>
+        </w:rPr>
+        <w:t xml:space="preserve"> method.</w:t>
+      </w:r>
+      <w:r>
+        <w:rPr>
+          <w:rFonts w:ascii="Cambria" w:hAnsi="Cambria"/>
+          <w:sz w:val="24"/>
+          <w:szCs w:val="24"/>
+        </w:rPr>
+        <w:br/>
+      </w:r>
+      <w:r>
+        <w:rPr>
+          <w:rFonts w:ascii="Cambria" w:hAnsi="Cambria"/>
+          <w:sz w:val="24"/>
+          <w:szCs w:val="24"/>
+        </w:rPr>
+        <w:br/>
+      </w:r>
+      <w:r>
+        <w:rPr>
+          <w:rFonts w:ascii="Cambria" w:hAnsi="Cambria"/>
+          <w:b/>
+          <w:bCs/>
+          <w:sz w:val="24"/>
+          <w:szCs w:val="24"/>
+          <w:u w:val="single"/>
+        </w:rPr>
+        <w:t>2</w:t>
+      </w:r>
+      <w:r>
+        <w:rPr>
+          <w:rFonts w:ascii="Cambria" w:hAnsi="Cambria"/>
+          <w:b/>
+          <w:bCs/>
+          <w:sz w:val="24"/>
+          <w:szCs w:val="24"/>
+          <w:u w:val="single"/>
+        </w:rPr>
+        <w:t>5</w:t>
+      </w:r>
+      <w:r>
+        <w:rPr>
+          <w:rFonts w:ascii="Cambria" w:hAnsi="Cambria"/>
+          <w:b/>
+          <w:bCs/>
+          <w:sz w:val="24"/>
+          <w:szCs w:val="24"/>
+          <w:u w:val="single"/>
+        </w:rPr>
+        <w:t xml:space="preserve">/03/23: </w:t>
+      </w:r>
+      <w:r>
+        <w:rPr>
+          <w:rFonts w:ascii="Cambria" w:hAnsi="Cambria"/>
+          <w:b/>
+          <w:bCs/>
+          <w:sz w:val="24"/>
+          <w:szCs w:val="24"/>
+        </w:rPr>
+        <w:t>(</w:t>
+      </w:r>
+      <w:r>
+        <w:rPr>
+          <w:rFonts w:ascii="Cambria" w:hAnsi="Cambria"/>
+          <w:b/>
+          <w:bCs/>
+          <w:sz w:val="24"/>
+          <w:szCs w:val="24"/>
+        </w:rPr>
         <w:t>21</w:t>
       </w:r>
       <w:r>
@@ -7433,7 +8244,7 @@
           <w:sz w:val="24"/>
           <w:szCs w:val="24"/>
         </w:rPr>
-        <w:t>35</w:t>
+        <w:t>37</w:t>
       </w:r>
       <w:r>
         <w:rPr>
@@ -7473,61 +8284,47 @@
         </w:rPr>
         <w:t xml:space="preserve">Implemented </w:t>
       </w:r>
-      <w:r>
-        <w:rPr>
-          <w:rFonts w:ascii="Cambria" w:hAnsi="Cambria"/>
-          <w:sz w:val="24"/>
-          <w:szCs w:val="24"/>
-        </w:rPr>
-        <w:t>find</w:t>
-      </w:r>
-      <w:r>
-        <w:rPr>
-          <w:rFonts w:ascii="Cambria" w:hAnsi="Cambria"/>
-          <w:sz w:val="24"/>
-          <w:szCs w:val="24"/>
-        </w:rPr>
-        <w:t>Payment</w:t>
-      </w:r>
-      <w:r>
-        <w:rPr>
-          <w:rFonts w:ascii="Cambria" w:hAnsi="Cambria"/>
-          <w:sz w:val="24"/>
-          <w:szCs w:val="24"/>
-        </w:rPr>
-        <w:t xml:space="preserve">ById(int </w:t>
-      </w:r>
-      <w:r>
-        <w:rPr>
-          <w:rFonts w:ascii="Cambria" w:hAnsi="Cambria"/>
-          <w:sz w:val="24"/>
-          <w:szCs w:val="24"/>
-        </w:rPr>
-        <w:t>payment</w:t>
-      </w:r>
-      <w:r>
-        <w:rPr>
-          <w:rFonts w:ascii="Cambria" w:hAnsi="Cambria"/>
-          <w:sz w:val="24"/>
-          <w:szCs w:val="24"/>
-        </w:rPr>
-        <w:t>Id)</w:t>
-      </w:r>
-      <w:r>
-        <w:rPr>
-          <w:rFonts w:ascii="Cambria" w:hAnsi="Cambria"/>
-          <w:sz w:val="24"/>
-          <w:szCs w:val="24"/>
-        </w:rPr>
-        <w:t xml:space="preserve"> </w:t>
-      </w:r>
-      <w:r>
-        <w:rPr>
-          <w:rFonts w:ascii="Cambria" w:hAnsi="Cambria"/>
-          <w:sz w:val="24"/>
-          <w:szCs w:val="24"/>
-        </w:rPr>
-        <w:t>method.</w:t>
+      <w:proofErr w:type="spellStart"/>
+      <w:r>
+        <w:rPr>
+          <w:rFonts w:ascii="Cambria" w:hAnsi="Cambria"/>
+          <w:sz w:val="24"/>
+          <w:szCs w:val="24"/>
+        </w:rPr>
+        <w:t>testF</w:t>
+      </w:r>
+      <w:r>
+        <w:rPr>
+          <w:rFonts w:ascii="Cambria" w:hAnsi="Cambria"/>
+          <w:sz w:val="24"/>
+          <w:szCs w:val="24"/>
+        </w:rPr>
+        <w:t>indPaymentById</w:t>
+      </w:r>
+      <w:proofErr w:type="spellEnd"/>
+      <w:r>
+        <w:rPr>
+          <w:rFonts w:ascii="Cambria" w:hAnsi="Cambria"/>
+          <w:sz w:val="24"/>
+          <w:szCs w:val="24"/>
+        </w:rPr>
+        <w:t>()  - Junit Test and Successful</w:t>
+      </w:r>
+      <w:r>
+        <w:rPr>
+          <w:rFonts w:ascii="Cambria" w:hAnsi="Cambria"/>
+          <w:sz w:val="24"/>
+          <w:szCs w:val="24"/>
+        </w:rPr>
+        <w:br/>
+      </w:r>
+      <w:r>
+        <w:rPr>
+          <w:rFonts w:ascii="Cambria" w:hAnsi="Cambria"/>
+          <w:sz w:val="24"/>
+          <w:szCs w:val="24"/>
+        </w:rPr>
+        <w:br/>
       </w:r>
       <w:r>
         <w:rPr>

</xml_diff>

<commit_message>
testDeletePaymentId()  - Junit Test and Successful
</commit_message>
<xml_diff>
--- a/PROJECT LOG AND IDEAS.docx
+++ b/PROJECT LOG AND IDEAS.docx
@@ -7756,6 +7756,161 @@
           <w:szCs w:val="24"/>
         </w:rPr>
         <w:br/>
+      </w:r>
+    </w:p>
+    <w:p>
+      <w:pPr>
+        <w:spacing w:line="360" w:lineRule="auto"/>
+        <w:rPr>
+          <w:rFonts w:ascii="Cambria" w:hAnsi="Cambria"/>
+          <w:sz w:val="24"/>
+          <w:szCs w:val="24"/>
+        </w:rPr>
+      </w:pPr>
+      <w:r>
+        <w:rPr>
+          <w:rFonts w:ascii="Cambria" w:hAnsi="Cambria"/>
+          <w:b/>
+          <w:bCs/>
+          <w:sz w:val="24"/>
+          <w:szCs w:val="24"/>
+          <w:u w:val="single"/>
+        </w:rPr>
+        <w:t>2</w:t>
+      </w:r>
+      <w:r>
+        <w:rPr>
+          <w:rFonts w:ascii="Cambria" w:hAnsi="Cambria"/>
+          <w:b/>
+          <w:bCs/>
+          <w:sz w:val="24"/>
+          <w:szCs w:val="24"/>
+          <w:u w:val="single"/>
+        </w:rPr>
+        <w:t>5</w:t>
+      </w:r>
+      <w:r>
+        <w:rPr>
+          <w:rFonts w:ascii="Cambria" w:hAnsi="Cambria"/>
+          <w:b/>
+          <w:bCs/>
+          <w:sz w:val="24"/>
+          <w:szCs w:val="24"/>
+          <w:u w:val="single"/>
+        </w:rPr>
+        <w:t xml:space="preserve">/03/23: </w:t>
+      </w:r>
+      <w:r>
+        <w:rPr>
+          <w:rFonts w:ascii="Cambria" w:hAnsi="Cambria"/>
+          <w:b/>
+          <w:bCs/>
+          <w:sz w:val="24"/>
+          <w:szCs w:val="24"/>
+        </w:rPr>
+        <w:t>(</w:t>
+      </w:r>
+      <w:r>
+        <w:rPr>
+          <w:rFonts w:ascii="Cambria" w:hAnsi="Cambria"/>
+          <w:b/>
+          <w:bCs/>
+          <w:sz w:val="24"/>
+          <w:szCs w:val="24"/>
+        </w:rPr>
+        <w:t>2</w:t>
+      </w:r>
+      <w:r>
+        <w:rPr>
+          <w:rFonts w:ascii="Cambria" w:hAnsi="Cambria"/>
+          <w:b/>
+          <w:bCs/>
+          <w:sz w:val="24"/>
+          <w:szCs w:val="24"/>
+        </w:rPr>
+        <w:t>1</w:t>
+      </w:r>
+      <w:r>
+        <w:rPr>
+          <w:rFonts w:ascii="Cambria" w:hAnsi="Cambria"/>
+          <w:b/>
+          <w:bCs/>
+          <w:sz w:val="24"/>
+          <w:szCs w:val="24"/>
+        </w:rPr>
+        <w:t>:</w:t>
+      </w:r>
+      <w:r>
+        <w:rPr>
+          <w:rFonts w:ascii="Cambria" w:hAnsi="Cambria"/>
+          <w:b/>
+          <w:bCs/>
+          <w:sz w:val="24"/>
+          <w:szCs w:val="24"/>
+        </w:rPr>
+        <w:t>4</w:t>
+      </w:r>
+      <w:r>
+        <w:rPr>
+          <w:rFonts w:ascii="Cambria" w:hAnsi="Cambria"/>
+          <w:b/>
+          <w:bCs/>
+          <w:sz w:val="24"/>
+          <w:szCs w:val="24"/>
+        </w:rPr>
+        <w:t xml:space="preserve">5 PM </w:t>
+      </w:r>
+      <w:r>
+        <w:rPr>
+          <w:rFonts w:ascii="Cambria" w:hAnsi="Cambria"/>
+          <w:b/>
+          <w:bCs/>
+          <w:sz w:val="24"/>
+          <w:szCs w:val="24"/>
+        </w:rPr>
+        <w:t>)</w:t>
+      </w:r>
+      <w:r>
+        <w:rPr>
+          <w:rFonts w:ascii="Cambria" w:hAnsi="Cambria"/>
+          <w:b/>
+          <w:bCs/>
+          <w:sz w:val="24"/>
+          <w:szCs w:val="24"/>
+        </w:rPr>
+        <w:t xml:space="preserve"> </w:t>
+      </w:r>
+      <w:r>
+        <w:rPr>
+          <w:rFonts w:ascii="Cambria" w:hAnsi="Cambria"/>
+          <w:sz w:val="24"/>
+          <w:szCs w:val="24"/>
+        </w:rPr>
+        <w:t>Implemented test</w:t>
+      </w:r>
+      <w:r>
+        <w:rPr>
+          <w:rFonts w:ascii="Cambria" w:hAnsi="Cambria"/>
+          <w:sz w:val="24"/>
+          <w:szCs w:val="24"/>
+        </w:rPr>
+        <w:t>Delete</w:t>
+      </w:r>
+      <w:r>
+        <w:rPr>
+          <w:rFonts w:ascii="Cambria" w:hAnsi="Cambria"/>
+          <w:sz w:val="24"/>
+          <w:szCs w:val="24"/>
+        </w:rPr>
+        <w:t>PaymentId</w:t>
+      </w:r>
+      <w:r>
+        <w:rPr>
+          <w:rFonts w:ascii="Cambria" w:hAnsi="Cambria"/>
+          <w:sz w:val="24"/>
+          <w:szCs w:val="24"/>
+        </w:rPr>
+        <w:t>()  - Junit Test and Successful</w:t>
       </w:r>
       <w:r>
         <w:rPr>

</xml_diff>

<commit_message>
Implemented insertPayment(Payment payment) method
</commit_message>
<xml_diff>
--- a/PROJECT LOG AND IDEAS.docx
+++ b/PROJECT LOG AND IDEAS.docx
@@ -7818,6 +7818,97 @@
           <w:sz w:val="24"/>
           <w:szCs w:val="24"/>
         </w:rPr>
+        <w:t xml:space="preserve">21:45 PM </w:t>
+      </w:r>
+      <w:r>
+        <w:rPr>
+          <w:rFonts w:ascii="Cambria" w:hAnsi="Cambria"/>
+          <w:b/>
+          <w:bCs/>
+          <w:sz w:val="24"/>
+          <w:szCs w:val="24"/>
+        </w:rPr>
+        <w:t>)</w:t>
+      </w:r>
+      <w:r>
+        <w:rPr>
+          <w:rFonts w:ascii="Cambria" w:hAnsi="Cambria"/>
+          <w:b/>
+          <w:bCs/>
+          <w:sz w:val="24"/>
+          <w:szCs w:val="24"/>
+        </w:rPr>
+        <w:t xml:space="preserve"> </w:t>
+      </w:r>
+      <w:r>
+        <w:rPr>
+          <w:rFonts w:ascii="Cambria" w:hAnsi="Cambria"/>
+          <w:sz w:val="24"/>
+          <w:szCs w:val="24"/>
+        </w:rPr>
+        <w:t>Implemented testDelete</w:t>
+      </w:r>
+      <w:r>
+        <w:rPr>
+          <w:rFonts w:ascii="Cambria" w:hAnsi="Cambria"/>
+          <w:sz w:val="24"/>
+          <w:szCs w:val="24"/>
+        </w:rPr>
+        <w:t>PaymentId</w:t>
+      </w:r>
+      <w:r>
+        <w:rPr>
+          <w:rFonts w:ascii="Cambria" w:hAnsi="Cambria"/>
+          <w:sz w:val="24"/>
+          <w:szCs w:val="24"/>
+        </w:rPr>
+        <w:t>()  - Junit Test and Successful</w:t>
+      </w:r>
+      <w:r>
+        <w:rPr>
+          <w:rFonts w:ascii="Cambria" w:hAnsi="Cambria"/>
+          <w:sz w:val="24"/>
+          <w:szCs w:val="24"/>
+        </w:rPr>
+        <w:br/>
+      </w:r>
+      <w:r>
+        <w:rPr>
+          <w:rFonts w:ascii="Cambria" w:hAnsi="Cambria"/>
+          <w:sz w:val="24"/>
+          <w:szCs w:val="24"/>
+        </w:rPr>
+        <w:br/>
+      </w:r>
+      <w:r>
+        <w:rPr>
+          <w:rFonts w:ascii="Cambria" w:hAnsi="Cambria"/>
+          <w:b/>
+          <w:bCs/>
+          <w:sz w:val="24"/>
+          <w:szCs w:val="24"/>
+          <w:u w:val="single"/>
+        </w:rPr>
+        <w:t xml:space="preserve">25/03/23: </w:t>
+      </w:r>
+      <w:r>
+        <w:rPr>
+          <w:rFonts w:ascii="Cambria" w:hAnsi="Cambria"/>
+          <w:b/>
+          <w:bCs/>
+          <w:sz w:val="24"/>
+          <w:szCs w:val="24"/>
+        </w:rPr>
+        <w:t>(</w:t>
+      </w:r>
+      <w:r>
+        <w:rPr>
+          <w:rFonts w:ascii="Cambria" w:hAnsi="Cambria"/>
+          <w:b/>
+          <w:bCs/>
+          <w:sz w:val="24"/>
+          <w:szCs w:val="24"/>
+        </w:rPr>
         <w:t>2</w:t>
       </w:r>
       <w:r>
@@ -7828,7 +7919,7 @@
           <w:sz w:val="24"/>
           <w:szCs w:val="24"/>
         </w:rPr>
-        <w:t>1</w:t>
+        <w:t>2</w:t>
       </w:r>
       <w:r>
         <w:rPr>
@@ -7848,23 +7939,77 @@
           <w:sz w:val="24"/>
           <w:szCs w:val="24"/>
         </w:rPr>
-        <w:t>4</w:t>
-      </w:r>
-      <w:r>
-        <w:rPr>
-          <w:rFonts w:ascii="Cambria" w:hAnsi="Cambria"/>
-          <w:b/>
-          <w:bCs/>
-          <w:sz w:val="24"/>
-          <w:szCs w:val="24"/>
-        </w:rPr>
-        <w:t xml:space="preserve">5 PM </w:t>
-      </w:r>
-      <w:r>
-        <w:rPr>
-          <w:rFonts w:ascii="Cambria" w:hAnsi="Cambria"/>
-          <w:b/>
-          <w:bCs/>
+        <w:t>10</w:t>
+      </w:r>
+      <w:r>
+        <w:rPr>
+          <w:rFonts w:ascii="Cambria" w:hAnsi="Cambria"/>
+          <w:b/>
+          <w:bCs/>
+          <w:sz w:val="24"/>
+          <w:szCs w:val="24"/>
+        </w:rPr>
+        <w:t xml:space="preserve"> PM ) </w:t>
+      </w:r>
+      <w:r>
+        <w:rPr>
+          <w:rFonts w:ascii="Cambria" w:hAnsi="Cambria"/>
+          <w:sz w:val="24"/>
+          <w:szCs w:val="24"/>
+        </w:rPr>
+        <w:t xml:space="preserve">Implemented </w:t>
+      </w:r>
+      <w:r>
+        <w:rPr>
+          <w:rFonts w:ascii="Cambria" w:hAnsi="Cambria"/>
+          <w:sz w:val="24"/>
+          <w:szCs w:val="24"/>
+        </w:rPr>
+        <w:t>insert</w:t>
+      </w:r>
+      <w:r>
+        <w:rPr>
+          <w:rFonts w:ascii="Cambria" w:hAnsi="Cambria"/>
+          <w:sz w:val="24"/>
+          <w:szCs w:val="24"/>
+        </w:rPr>
+        <w:t>Payment</w:t>
+      </w:r>
+      <w:r>
+        <w:rPr>
+          <w:rFonts w:ascii="Cambria" w:hAnsi="Cambria"/>
+          <w:sz w:val="24"/>
+          <w:szCs w:val="24"/>
+        </w:rPr>
+        <w:t>(</w:t>
+      </w:r>
+      <w:r>
+        <w:rPr>
+          <w:rFonts w:ascii="Cambria" w:hAnsi="Cambria"/>
+          <w:sz w:val="24"/>
+          <w:szCs w:val="24"/>
+        </w:rPr>
+        <w:t>Payment</w:t>
+      </w:r>
+      <w:r>
+        <w:rPr>
+          <w:rFonts w:ascii="Cambria" w:hAnsi="Cambria"/>
+          <w:sz w:val="24"/>
+          <w:szCs w:val="24"/>
+        </w:rPr>
+        <w:t xml:space="preserve"> </w:t>
+      </w:r>
+      <w:r>
+        <w:rPr>
+          <w:rFonts w:ascii="Cambria" w:hAnsi="Cambria"/>
+          <w:sz w:val="24"/>
+          <w:szCs w:val="24"/>
+        </w:rPr>
+        <w:t>payment</w:t>
+      </w:r>
+      <w:r>
+        <w:rPr>
+          <w:rFonts w:ascii="Cambria" w:hAnsi="Cambria"/>
           <w:sz w:val="24"/>
           <w:szCs w:val="24"/>
         </w:rPr>
@@ -7873,8 +8018,6 @@
       <w:r>
         <w:rPr>
           <w:rFonts w:ascii="Cambria" w:hAnsi="Cambria"/>
-          <w:b/>
-          <w:bCs/>
           <w:sz w:val="24"/>
           <w:szCs w:val="24"/>
         </w:rPr>
@@ -7886,46 +8029,39 @@
           <w:sz w:val="24"/>
           <w:szCs w:val="24"/>
         </w:rPr>
-        <w:t>Implemented test</w:t>
-      </w:r>
-      <w:r>
-        <w:rPr>
-          <w:rFonts w:ascii="Cambria" w:hAnsi="Cambria"/>
-          <w:sz w:val="24"/>
-          <w:szCs w:val="24"/>
-        </w:rPr>
-        <w:t>Delete</w:t>
-      </w:r>
-      <w:r>
-        <w:rPr>
-          <w:rFonts w:ascii="Cambria" w:hAnsi="Cambria"/>
-          <w:sz w:val="24"/>
-          <w:szCs w:val="24"/>
-        </w:rPr>
-        <w:t>PaymentId</w:t>
-      </w:r>
-      <w:r>
-        <w:rPr>
-          <w:rFonts w:ascii="Cambria" w:hAnsi="Cambria"/>
-          <w:sz w:val="24"/>
-          <w:szCs w:val="24"/>
-        </w:rPr>
-        <w:t>()  - Junit Test and Successful</w:t>
-      </w:r>
-      <w:r>
-        <w:rPr>
-          <w:rFonts w:ascii="Cambria" w:hAnsi="Cambria"/>
-          <w:sz w:val="24"/>
-          <w:szCs w:val="24"/>
-        </w:rPr>
-        <w:br/>
-      </w:r>
-      <w:r>
-        <w:rPr>
-          <w:rFonts w:ascii="Cambria" w:hAnsi="Cambria"/>
-          <w:sz w:val="24"/>
-          <w:szCs w:val="24"/>
-        </w:rPr>
+        <w:t>method.</w:t>
+      </w:r>
+      <w:r>
+        <w:rPr>
+          <w:rFonts w:ascii="Cambria" w:hAnsi="Cambria"/>
+          <w:sz w:val="24"/>
+          <w:szCs w:val="24"/>
+        </w:rPr>
+        <w:br/>
+      </w:r>
+      <w:r>
+        <w:rPr>
+          <w:rFonts w:ascii="Cambria" w:hAnsi="Cambria"/>
+          <w:sz w:val="24"/>
+          <w:szCs w:val="24"/>
+        </w:rPr>
+        <w:br/>
+      </w:r>
+      <w:r>
+        <w:rPr>
+          <w:rFonts w:ascii="Cambria" w:hAnsi="Cambria"/>
+          <w:sz w:val="24"/>
+          <w:szCs w:val="24"/>
+        </w:rPr>
+        <w:br/>
+      </w:r>
+      <w:r>
+        <w:rPr>
+          <w:rFonts w:ascii="Cambria" w:hAnsi="Cambria"/>
+          <w:sz w:val="24"/>
+          <w:szCs w:val="24"/>
+        </w:rPr>
+        <w:lastRenderedPageBreak/>
         <w:br/>
       </w:r>
     </w:p>

</xml_diff>

<commit_message>
testInsertPayment()- Junit Test and successful.
</commit_message>
<xml_diff>
--- a/PROJECT LOG AND IDEAS.docx
+++ b/PROJECT LOG AND IDEAS.docx
@@ -1057,6 +1057,7 @@
         </w:rPr>
         <w:t xml:space="preserve"> table, as a trip can have multiple locations and a location can be part of multiple trips. This relationship is represented by the </w:t>
       </w:r>
+      <w:proofErr w:type="spellStart"/>
       <w:r>
         <w:rPr>
           <w:rFonts w:ascii="Cambria" w:hAnsi="Cambria"/>
@@ -1067,6 +1068,7 @@
         </w:rPr>
         <w:t>TripLocation</w:t>
       </w:r>
+      <w:proofErr w:type="spellEnd"/>
       <w:r>
         <w:rPr>
           <w:rFonts w:ascii="Cambria" w:hAnsi="Cambria"/>
@@ -1898,7 +1900,25 @@
           <w:sz w:val="24"/>
           <w:szCs w:val="24"/>
         </w:rPr>
-        <w:t>Database Model and Diagram done and attached in github.</w:t>
+        <w:t xml:space="preserve">Database Model and Diagram done and attached in </w:t>
+      </w:r>
+      <w:proofErr w:type="spellStart"/>
+      <w:r>
+        <w:rPr>
+          <w:rFonts w:ascii="Cambria" w:hAnsi="Cambria"/>
+          <w:sz w:val="24"/>
+          <w:szCs w:val="24"/>
+        </w:rPr>
+        <w:t>github</w:t>
+      </w:r>
+      <w:proofErr w:type="spellEnd"/>
+      <w:r>
+        <w:rPr>
+          <w:rFonts w:ascii="Cambria" w:hAnsi="Cambria"/>
+          <w:sz w:val="24"/>
+          <w:szCs w:val="24"/>
+        </w:rPr>
+        <w:t>.</w:t>
       </w:r>
       <w:r>
         <w:rPr>
@@ -2086,8 +2106,18 @@
           <w:sz w:val="24"/>
           <w:szCs w:val="24"/>
         </w:rPr>
-        <w:t>Application Folder Structure Created in Intellij</w:t>
-      </w:r>
+        <w:t xml:space="preserve">Application Folder Structure Created in </w:t>
+      </w:r>
+      <w:proofErr w:type="spellStart"/>
+      <w:r>
+        <w:rPr>
+          <w:rFonts w:ascii="Cambria" w:hAnsi="Cambria"/>
+          <w:sz w:val="24"/>
+          <w:szCs w:val="24"/>
+        </w:rPr>
+        <w:t>Intellij</w:t>
+      </w:r>
+      <w:proofErr w:type="spellEnd"/>
       <w:r>
         <w:rPr>
           <w:rFonts w:ascii="Cambria" w:hAnsi="Cambria"/>
@@ -2159,7 +2189,25 @@
           <w:sz w:val="24"/>
           <w:szCs w:val="24"/>
         </w:rPr>
-        <w:t>Using the DAO_product example I made up my project folder structure.</w:t>
+        <w:t xml:space="preserve">Using the </w:t>
+      </w:r>
+      <w:proofErr w:type="spellStart"/>
+      <w:r>
+        <w:rPr>
+          <w:rFonts w:ascii="Cambria" w:hAnsi="Cambria"/>
+          <w:sz w:val="24"/>
+          <w:szCs w:val="24"/>
+        </w:rPr>
+        <w:t>DAO_product</w:t>
+      </w:r>
+      <w:proofErr w:type="spellEnd"/>
+      <w:r>
+        <w:rPr>
+          <w:rFonts w:ascii="Cambria" w:hAnsi="Cambria"/>
+          <w:sz w:val="24"/>
+          <w:szCs w:val="24"/>
+        </w:rPr>
+        <w:t xml:space="preserve"> example I made up my project folder structure.</w:t>
       </w:r>
       <w:r>
         <w:rPr>
@@ -2781,7 +2829,25 @@
           <w:sz w:val="24"/>
           <w:szCs w:val="24"/>
         </w:rPr>
-        <w:t>JDBC connection and DaoException.</w:t>
+        <w:t xml:space="preserve">JDBC connection and </w:t>
+      </w:r>
+      <w:proofErr w:type="spellStart"/>
+      <w:r>
+        <w:rPr>
+          <w:rFonts w:ascii="Cambria" w:hAnsi="Cambria"/>
+          <w:sz w:val="24"/>
+          <w:szCs w:val="24"/>
+        </w:rPr>
+        <w:t>DaoException</w:t>
+      </w:r>
+      <w:proofErr w:type="spellEnd"/>
+      <w:r>
+        <w:rPr>
+          <w:rFonts w:ascii="Cambria" w:hAnsi="Cambria"/>
+          <w:sz w:val="24"/>
+          <w:szCs w:val="24"/>
+        </w:rPr>
+        <w:t>.</w:t>
       </w:r>
       <w:r>
         <w:rPr>
@@ -2856,7 +2922,25 @@
           <w:sz w:val="24"/>
           <w:szCs w:val="24"/>
         </w:rPr>
-        <w:t xml:space="preserve">Added CustomerDaoInterface </w:t>
+        <w:t xml:space="preserve">Added </w:t>
+      </w:r>
+      <w:proofErr w:type="spellStart"/>
+      <w:r>
+        <w:rPr>
+          <w:rFonts w:ascii="Cambria" w:hAnsi="Cambria"/>
+          <w:sz w:val="24"/>
+          <w:szCs w:val="24"/>
+        </w:rPr>
+        <w:t>CustomerDaoInterface</w:t>
+      </w:r>
+      <w:proofErr w:type="spellEnd"/>
+      <w:r>
+        <w:rPr>
+          <w:rFonts w:ascii="Cambria" w:hAnsi="Cambria"/>
+          <w:sz w:val="24"/>
+          <w:szCs w:val="24"/>
+        </w:rPr>
+        <w:t xml:space="preserve"> </w:t>
       </w:r>
       <w:r>
         <w:rPr>
@@ -2969,7 +3053,25 @@
           <w:sz w:val="24"/>
           <w:szCs w:val="24"/>
         </w:rPr>
-        <w:t>Implemented findAllCustomers() method</w:t>
+        <w:t xml:space="preserve">Implemented </w:t>
+      </w:r>
+      <w:proofErr w:type="spellStart"/>
+      <w:r>
+        <w:rPr>
+          <w:rFonts w:ascii="Cambria" w:hAnsi="Cambria"/>
+          <w:sz w:val="24"/>
+          <w:szCs w:val="24"/>
+        </w:rPr>
+        <w:t>findAllCustomers</w:t>
+      </w:r>
+      <w:proofErr w:type="spellEnd"/>
+      <w:r>
+        <w:rPr>
+          <w:rFonts w:ascii="Cambria" w:hAnsi="Cambria"/>
+          <w:sz w:val="24"/>
+          <w:szCs w:val="24"/>
+        </w:rPr>
+        <w:t>() method</w:t>
       </w:r>
       <w:r>
         <w:rPr>
@@ -3052,7 +3154,25 @@
           <w:sz w:val="24"/>
           <w:szCs w:val="24"/>
         </w:rPr>
-        <w:t>Implemented testFindAllCustomers()  - Junit Test and Successful.</w:t>
+        <w:t xml:space="preserve">Implemented </w:t>
+      </w:r>
+      <w:proofErr w:type="spellStart"/>
+      <w:r>
+        <w:rPr>
+          <w:rFonts w:ascii="Cambria" w:hAnsi="Cambria"/>
+          <w:sz w:val="24"/>
+          <w:szCs w:val="24"/>
+        </w:rPr>
+        <w:t>testFindAllCustomers</w:t>
+      </w:r>
+      <w:proofErr w:type="spellEnd"/>
+      <w:r>
+        <w:rPr>
+          <w:rFonts w:ascii="Cambria" w:hAnsi="Cambria"/>
+          <w:sz w:val="24"/>
+          <w:szCs w:val="24"/>
+        </w:rPr>
+        <w:t>()  - Junit Test and Successful.</w:t>
       </w:r>
       <w:r>
         <w:rPr>
@@ -3149,13 +3269,41 @@
         </w:rPr>
         <w:t xml:space="preserve">Implemented </w:t>
       </w:r>
-      <w:r>
-        <w:rPr>
-          <w:rFonts w:ascii="Cambria" w:hAnsi="Cambria"/>
-          <w:sz w:val="24"/>
-          <w:szCs w:val="24"/>
-        </w:rPr>
-        <w:t>findCustomerById(int customerId)</w:t>
+      <w:proofErr w:type="spellStart"/>
+      <w:r>
+        <w:rPr>
+          <w:rFonts w:ascii="Cambria" w:hAnsi="Cambria"/>
+          <w:sz w:val="24"/>
+          <w:szCs w:val="24"/>
+        </w:rPr>
+        <w:t>findCustomerById</w:t>
+      </w:r>
+      <w:proofErr w:type="spellEnd"/>
+      <w:r>
+        <w:rPr>
+          <w:rFonts w:ascii="Cambria" w:hAnsi="Cambria"/>
+          <w:sz w:val="24"/>
+          <w:szCs w:val="24"/>
+        </w:rPr>
+        <w:t xml:space="preserve">(int </w:t>
+      </w:r>
+      <w:proofErr w:type="spellStart"/>
+      <w:r>
+        <w:rPr>
+          <w:rFonts w:ascii="Cambria" w:hAnsi="Cambria"/>
+          <w:sz w:val="24"/>
+          <w:szCs w:val="24"/>
+        </w:rPr>
+        <w:t>customerId</w:t>
+      </w:r>
+      <w:proofErr w:type="spellEnd"/>
+      <w:r>
+        <w:rPr>
+          <w:rFonts w:ascii="Cambria" w:hAnsi="Cambria"/>
+          <w:sz w:val="24"/>
+          <w:szCs w:val="24"/>
+        </w:rPr>
+        <w:t>)</w:t>
       </w:r>
     </w:p>
     <w:p>
@@ -3270,13 +3418,23 @@
         </w:rPr>
         <w:t xml:space="preserve">Implemented </w:t>
       </w:r>
-      <w:r>
-        <w:rPr>
-          <w:rFonts w:ascii="Cambria" w:hAnsi="Cambria"/>
-          <w:sz w:val="24"/>
-          <w:szCs w:val="24"/>
-        </w:rPr>
-        <w:t>testFindCustomerById()</w:t>
+      <w:proofErr w:type="spellStart"/>
+      <w:r>
+        <w:rPr>
+          <w:rFonts w:ascii="Cambria" w:hAnsi="Cambria"/>
+          <w:sz w:val="24"/>
+          <w:szCs w:val="24"/>
+        </w:rPr>
+        <w:t>testFindCustomerById</w:t>
+      </w:r>
+      <w:proofErr w:type="spellEnd"/>
+      <w:r>
+        <w:rPr>
+          <w:rFonts w:ascii="Cambria" w:hAnsi="Cambria"/>
+          <w:sz w:val="24"/>
+          <w:szCs w:val="24"/>
+        </w:rPr>
+        <w:t>()</w:t>
       </w:r>
     </w:p>
     <w:p>
@@ -3413,13 +3571,41 @@
         </w:rPr>
         <w:t xml:space="preserve">Implemented </w:t>
       </w:r>
-      <w:r>
-        <w:rPr>
-          <w:rFonts w:ascii="Cambria" w:hAnsi="Cambria"/>
-          <w:sz w:val="24"/>
-          <w:szCs w:val="24"/>
-        </w:rPr>
-        <w:t>deleteCustomerById(int customerId)</w:t>
+      <w:proofErr w:type="spellStart"/>
+      <w:r>
+        <w:rPr>
+          <w:rFonts w:ascii="Cambria" w:hAnsi="Cambria"/>
+          <w:sz w:val="24"/>
+          <w:szCs w:val="24"/>
+        </w:rPr>
+        <w:t>deleteCustomerById</w:t>
+      </w:r>
+      <w:proofErr w:type="spellEnd"/>
+      <w:r>
+        <w:rPr>
+          <w:rFonts w:ascii="Cambria" w:hAnsi="Cambria"/>
+          <w:sz w:val="24"/>
+          <w:szCs w:val="24"/>
+        </w:rPr>
+        <w:t xml:space="preserve">(int </w:t>
+      </w:r>
+      <w:proofErr w:type="spellStart"/>
+      <w:r>
+        <w:rPr>
+          <w:rFonts w:ascii="Cambria" w:hAnsi="Cambria"/>
+          <w:sz w:val="24"/>
+          <w:szCs w:val="24"/>
+        </w:rPr>
+        <w:t>customerId</w:t>
+      </w:r>
+      <w:proofErr w:type="spellEnd"/>
+      <w:r>
+        <w:rPr>
+          <w:rFonts w:ascii="Cambria" w:hAnsi="Cambria"/>
+          <w:sz w:val="24"/>
+          <w:szCs w:val="24"/>
+        </w:rPr>
+        <w:t>)</w:t>
       </w:r>
       <w:r>
         <w:rPr>
@@ -3532,6 +3718,7 @@
         </w:rPr>
         <w:t xml:space="preserve">Implemented </w:t>
       </w:r>
+      <w:proofErr w:type="spellStart"/>
       <w:r>
         <w:rPr>
           <w:rFonts w:ascii="Cambria" w:hAnsi="Cambria"/>
@@ -3556,6 +3743,7 @@
         </w:rPr>
         <w:t>eleteCustomerById</w:t>
       </w:r>
+      <w:proofErr w:type="spellEnd"/>
       <w:r>
         <w:rPr>
           <w:rFonts w:ascii="Cambria" w:hAnsi="Cambria"/>
@@ -3668,13 +3856,23 @@
         </w:rPr>
         <w:t xml:space="preserve">Implemented </w:t>
       </w:r>
-      <w:r>
-        <w:rPr>
-          <w:rFonts w:ascii="Cambria" w:hAnsi="Cambria"/>
-          <w:sz w:val="24"/>
-          <w:szCs w:val="24"/>
-        </w:rPr>
-        <w:t xml:space="preserve">insertCustomer(Customer customer) </w:t>
+      <w:proofErr w:type="spellStart"/>
+      <w:r>
+        <w:rPr>
+          <w:rFonts w:ascii="Cambria" w:hAnsi="Cambria"/>
+          <w:sz w:val="24"/>
+          <w:szCs w:val="24"/>
+        </w:rPr>
+        <w:t>insertCustomer</w:t>
+      </w:r>
+      <w:proofErr w:type="spellEnd"/>
+      <w:r>
+        <w:rPr>
+          <w:rFonts w:ascii="Cambria" w:hAnsi="Cambria"/>
+          <w:sz w:val="24"/>
+          <w:szCs w:val="24"/>
+        </w:rPr>
+        <w:t xml:space="preserve">(Customer customer) </w:t>
       </w:r>
     </w:p>
     <w:p>
@@ -3809,6 +4007,7 @@
         </w:rPr>
         <w:t xml:space="preserve">Implemented </w:t>
       </w:r>
+      <w:proofErr w:type="spellStart"/>
       <w:r>
         <w:rPr>
           <w:rFonts w:ascii="Cambria" w:hAnsi="Cambria"/>
@@ -3833,6 +4032,7 @@
         </w:rPr>
         <w:t>nsertCustomer</w:t>
       </w:r>
+      <w:proofErr w:type="spellEnd"/>
       <w:r>
         <w:rPr>
           <w:rFonts w:ascii="Cambria" w:hAnsi="Cambria"/>
@@ -3948,7 +4148,25 @@
           <w:sz w:val="24"/>
           <w:szCs w:val="24"/>
         </w:rPr>
-        <w:t>Added AirportDaoInterface with Features 1-4.</w:t>
+        <w:t xml:space="preserve">Added </w:t>
+      </w:r>
+      <w:proofErr w:type="spellStart"/>
+      <w:r>
+        <w:rPr>
+          <w:rFonts w:ascii="Cambria" w:hAnsi="Cambria"/>
+          <w:sz w:val="24"/>
+          <w:szCs w:val="24"/>
+        </w:rPr>
+        <w:t>AirportDaoInterface</w:t>
+      </w:r>
+      <w:proofErr w:type="spellEnd"/>
+      <w:r>
+        <w:rPr>
+          <w:rFonts w:ascii="Cambria" w:hAnsi="Cambria"/>
+          <w:sz w:val="24"/>
+          <w:szCs w:val="24"/>
+        </w:rPr>
+        <w:t xml:space="preserve"> with Features 1-4.</w:t>
       </w:r>
       <w:r>
         <w:rPr>
@@ -4065,7 +4283,16 @@
           <w:sz w:val="24"/>
           <w:szCs w:val="24"/>
         </w:rPr>
-        <w:t>Implemented findAll</w:t>
+        <w:t xml:space="preserve">Implemented </w:t>
+      </w:r>
+      <w:proofErr w:type="spellStart"/>
+      <w:r>
+        <w:rPr>
+          <w:rFonts w:ascii="Cambria" w:hAnsi="Cambria"/>
+          <w:sz w:val="24"/>
+          <w:szCs w:val="24"/>
+        </w:rPr>
+        <w:t>findAll</w:t>
       </w:r>
       <w:r>
         <w:rPr>
@@ -4083,6 +4310,7 @@
         </w:rPr>
         <w:t>s</w:t>
       </w:r>
+      <w:proofErr w:type="spellEnd"/>
       <w:r>
         <w:rPr>
           <w:rFonts w:ascii="Cambria" w:hAnsi="Cambria"/>
@@ -4164,7 +4392,25 @@
           <w:sz w:val="24"/>
           <w:szCs w:val="24"/>
         </w:rPr>
-        <w:t>Implemented testFindAllAirports()  - Junit Test and Successful.</w:t>
+        <w:t xml:space="preserve">Implemented </w:t>
+      </w:r>
+      <w:proofErr w:type="spellStart"/>
+      <w:r>
+        <w:rPr>
+          <w:rFonts w:ascii="Cambria" w:hAnsi="Cambria"/>
+          <w:sz w:val="24"/>
+          <w:szCs w:val="24"/>
+        </w:rPr>
+        <w:t>testFindAllAirports</w:t>
+      </w:r>
+      <w:proofErr w:type="spellEnd"/>
+      <w:r>
+        <w:rPr>
+          <w:rFonts w:ascii="Cambria" w:hAnsi="Cambria"/>
+          <w:sz w:val="24"/>
+          <w:szCs w:val="24"/>
+        </w:rPr>
+        <w:t>()  - Junit Test and Successful.</w:t>
       </w:r>
       <w:r>
         <w:rPr>
@@ -4263,6 +4509,7 @@
         </w:rPr>
         <w:t xml:space="preserve">Implemented </w:t>
       </w:r>
+      <w:proofErr w:type="spellStart"/>
       <w:r>
         <w:rPr>
           <w:rFonts w:ascii="Cambria" w:hAnsi="Cambria"/>
@@ -4285,8 +4532,18 @@
           <w:sz w:val="24"/>
           <w:szCs w:val="24"/>
         </w:rPr>
-        <w:t xml:space="preserve">ById(int </w:t>
-      </w:r>
+        <w:t>ById</w:t>
+      </w:r>
+      <w:proofErr w:type="spellEnd"/>
+      <w:r>
+        <w:rPr>
+          <w:rFonts w:ascii="Cambria" w:hAnsi="Cambria"/>
+          <w:sz w:val="24"/>
+          <w:szCs w:val="24"/>
+        </w:rPr>
+        <w:t xml:space="preserve">(int </w:t>
+      </w:r>
+      <w:proofErr w:type="spellStart"/>
       <w:r>
         <w:rPr>
           <w:rFonts w:ascii="Cambria" w:hAnsi="Cambria"/>
@@ -4301,7 +4558,16 @@
           <w:sz w:val="24"/>
           <w:szCs w:val="24"/>
         </w:rPr>
-        <w:t>Id)</w:t>
+        <w:t>Id</w:t>
+      </w:r>
+      <w:proofErr w:type="spellEnd"/>
+      <w:r>
+        <w:rPr>
+          <w:rFonts w:ascii="Cambria" w:hAnsi="Cambria"/>
+          <w:sz w:val="24"/>
+          <w:szCs w:val="24"/>
+        </w:rPr>
+        <w:t>)</w:t>
       </w:r>
     </w:p>
     <w:p>
@@ -4416,7 +4682,25 @@
           <w:sz w:val="24"/>
           <w:szCs w:val="24"/>
         </w:rPr>
-        <w:t>Implemented testFindAirportById()  - Junit Test and Successful.</w:t>
+        <w:t xml:space="preserve">Implemented </w:t>
+      </w:r>
+      <w:proofErr w:type="spellStart"/>
+      <w:r>
+        <w:rPr>
+          <w:rFonts w:ascii="Cambria" w:hAnsi="Cambria"/>
+          <w:sz w:val="24"/>
+          <w:szCs w:val="24"/>
+        </w:rPr>
+        <w:t>testFindAirportById</w:t>
+      </w:r>
+      <w:proofErr w:type="spellEnd"/>
+      <w:r>
+        <w:rPr>
+          <w:rFonts w:ascii="Cambria" w:hAnsi="Cambria"/>
+          <w:sz w:val="24"/>
+          <w:szCs w:val="24"/>
+        </w:rPr>
+        <w:t>()  - Junit Test and Successful.</w:t>
       </w:r>
       <w:r>
         <w:rPr>
@@ -4566,13 +4850,41 @@
         </w:rPr>
         <w:t xml:space="preserve">Implemented </w:t>
       </w:r>
-      <w:r>
-        <w:rPr>
-          <w:rFonts w:ascii="Cambria" w:hAnsi="Cambria"/>
-          <w:sz w:val="24"/>
-          <w:szCs w:val="24"/>
-        </w:rPr>
-        <w:t>deleteAirportById(int airportId)</w:t>
+      <w:proofErr w:type="spellStart"/>
+      <w:r>
+        <w:rPr>
+          <w:rFonts w:ascii="Cambria" w:hAnsi="Cambria"/>
+          <w:sz w:val="24"/>
+          <w:szCs w:val="24"/>
+        </w:rPr>
+        <w:t>deleteAirportById</w:t>
+      </w:r>
+      <w:proofErr w:type="spellEnd"/>
+      <w:r>
+        <w:rPr>
+          <w:rFonts w:ascii="Cambria" w:hAnsi="Cambria"/>
+          <w:sz w:val="24"/>
+          <w:szCs w:val="24"/>
+        </w:rPr>
+        <w:t xml:space="preserve">(int </w:t>
+      </w:r>
+      <w:proofErr w:type="spellStart"/>
+      <w:r>
+        <w:rPr>
+          <w:rFonts w:ascii="Cambria" w:hAnsi="Cambria"/>
+          <w:sz w:val="24"/>
+          <w:szCs w:val="24"/>
+        </w:rPr>
+        <w:t>airportId</w:t>
+      </w:r>
+      <w:proofErr w:type="spellEnd"/>
+      <w:r>
+        <w:rPr>
+          <w:rFonts w:ascii="Cambria" w:hAnsi="Cambria"/>
+          <w:sz w:val="24"/>
+          <w:szCs w:val="24"/>
+        </w:rPr>
+        <w:t>)</w:t>
       </w:r>
     </w:p>
     <w:p>
@@ -4687,7 +4999,16 @@
           <w:sz w:val="24"/>
           <w:szCs w:val="24"/>
         </w:rPr>
-        <w:t>Implemented testD</w:t>
+        <w:t xml:space="preserve">Implemented </w:t>
+      </w:r>
+      <w:proofErr w:type="spellStart"/>
+      <w:r>
+        <w:rPr>
+          <w:rFonts w:ascii="Cambria" w:hAnsi="Cambria"/>
+          <w:sz w:val="24"/>
+          <w:szCs w:val="24"/>
+        </w:rPr>
+        <w:t>testD</w:t>
       </w:r>
       <w:r>
         <w:rPr>
@@ -4697,6 +5018,7 @@
         </w:rPr>
         <w:t>eleteAirportById</w:t>
       </w:r>
+      <w:proofErr w:type="spellEnd"/>
       <w:r>
         <w:rPr>
           <w:rFonts w:ascii="Cambria" w:hAnsi="Cambria"/>
@@ -4802,6 +5124,7 @@
         </w:rPr>
         <w:t xml:space="preserve">Implemented </w:t>
       </w:r>
+      <w:proofErr w:type="spellStart"/>
       <w:r>
         <w:rPr>
           <w:rFonts w:ascii="Cambria" w:hAnsi="Cambria"/>
@@ -4810,7 +5133,18 @@
           <w:sz w:val="24"/>
           <w:szCs w:val="24"/>
         </w:rPr>
-        <w:t>insertAirport(Airport airport)</w:t>
+        <w:t>insertAirport</w:t>
+      </w:r>
+      <w:proofErr w:type="spellEnd"/>
+      <w:r>
+        <w:rPr>
+          <w:rFonts w:ascii="Cambria" w:hAnsi="Cambria"/>
+          <w:i/>
+          <w:iCs/>
+          <w:sz w:val="24"/>
+          <w:szCs w:val="24"/>
+        </w:rPr>
+        <w:t>(Airport airport)</w:t>
       </w:r>
     </w:p>
     <w:p>
@@ -4926,7 +5260,16 @@
           <w:sz w:val="24"/>
           <w:szCs w:val="24"/>
         </w:rPr>
-        <w:t>Implemented testInsert</w:t>
+        <w:t xml:space="preserve">Implemented </w:t>
+      </w:r>
+      <w:proofErr w:type="spellStart"/>
+      <w:r>
+        <w:rPr>
+          <w:rFonts w:ascii="Cambria" w:hAnsi="Cambria"/>
+          <w:sz w:val="24"/>
+          <w:szCs w:val="24"/>
+        </w:rPr>
+        <w:t>testInsert</w:t>
       </w:r>
       <w:r>
         <w:rPr>
@@ -4936,6 +5279,7 @@
         </w:rPr>
         <w:t>Airport</w:t>
       </w:r>
+      <w:proofErr w:type="spellEnd"/>
       <w:r>
         <w:rPr>
           <w:rFonts w:ascii="Cambria" w:hAnsi="Cambria"/>
@@ -5103,7 +5447,25 @@
           <w:sz w:val="24"/>
           <w:szCs w:val="24"/>
         </w:rPr>
-        <w:t>Added FlightDaoInterface with Features 1-4.</w:t>
+        <w:t xml:space="preserve">Added </w:t>
+      </w:r>
+      <w:proofErr w:type="spellStart"/>
+      <w:r>
+        <w:rPr>
+          <w:rFonts w:ascii="Cambria" w:hAnsi="Cambria"/>
+          <w:sz w:val="24"/>
+          <w:szCs w:val="24"/>
+        </w:rPr>
+        <w:t>FlightDaoInterface</w:t>
+      </w:r>
+      <w:proofErr w:type="spellEnd"/>
+      <w:r>
+        <w:rPr>
+          <w:rFonts w:ascii="Cambria" w:hAnsi="Cambria"/>
+          <w:sz w:val="24"/>
+          <w:szCs w:val="24"/>
+        </w:rPr>
+        <w:t xml:space="preserve"> with Features 1-4.</w:t>
       </w:r>
       <w:r>
         <w:rPr>
@@ -5220,7 +5582,25 @@
           <w:sz w:val="24"/>
           <w:szCs w:val="24"/>
         </w:rPr>
-        <w:t>Implemented findAllFlights() method.</w:t>
+        <w:t xml:space="preserve">Implemented </w:t>
+      </w:r>
+      <w:proofErr w:type="spellStart"/>
+      <w:r>
+        <w:rPr>
+          <w:rFonts w:ascii="Cambria" w:hAnsi="Cambria"/>
+          <w:sz w:val="24"/>
+          <w:szCs w:val="24"/>
+        </w:rPr>
+        <w:t>findAllFlights</w:t>
+      </w:r>
+      <w:proofErr w:type="spellEnd"/>
+      <w:r>
+        <w:rPr>
+          <w:rFonts w:ascii="Cambria" w:hAnsi="Cambria"/>
+          <w:sz w:val="24"/>
+          <w:szCs w:val="24"/>
+        </w:rPr>
+        <w:t>() method.</w:t>
       </w:r>
     </w:p>
     <w:p>
@@ -5331,7 +5711,89 @@
           <w:sz w:val="24"/>
           <w:szCs w:val="24"/>
         </w:rPr>
-        <w:t>Implemented testFindAllFlights()  - Junit Test and Successful.</w:t>
+        <w:t xml:space="preserve">Implemented </w:t>
+      </w:r>
+      <w:proofErr w:type="spellStart"/>
+      <w:r>
+        <w:rPr>
+          <w:rFonts w:ascii="Cambria" w:hAnsi="Cambria"/>
+          <w:sz w:val="24"/>
+          <w:szCs w:val="24"/>
+        </w:rPr>
+        <w:t>testFindAllFlights</w:t>
+      </w:r>
+      <w:proofErr w:type="spellEnd"/>
+      <w:r>
+        <w:rPr>
+          <w:rFonts w:ascii="Cambria" w:hAnsi="Cambria"/>
+          <w:sz w:val="24"/>
+          <w:szCs w:val="24"/>
+        </w:rPr>
+        <w:t>()  - Junit Test and Successful.</w:t>
+      </w:r>
+      <w:r>
+        <w:rPr>
+          <w:rFonts w:ascii="Cambria" w:hAnsi="Cambria"/>
+          <w:sz w:val="24"/>
+          <w:szCs w:val="24"/>
+        </w:rPr>
+        <w:br/>
+      </w:r>
+      <w:r>
+        <w:rPr>
+          <w:rFonts w:ascii="Cambria" w:hAnsi="Cambria"/>
+          <w:sz w:val="24"/>
+          <w:szCs w:val="24"/>
+        </w:rPr>
+        <w:br/>
+      </w:r>
+      <w:r>
+        <w:rPr>
+          <w:rFonts w:ascii="Cambria" w:hAnsi="Cambria"/>
+          <w:sz w:val="24"/>
+          <w:szCs w:val="24"/>
+        </w:rPr>
+        <w:t xml:space="preserve">                                               </w:t>
+      </w:r>
+      <w:r>
+        <w:rPr>
+          <w:rFonts w:ascii="Cambria" w:hAnsi="Cambria"/>
+          <w:b/>
+          <w:bCs/>
+          <w:sz w:val="24"/>
+          <w:szCs w:val="24"/>
+        </w:rPr>
+        <w:t>SATURDAY</w:t>
+      </w:r>
+      <w:r>
+        <w:rPr>
+          <w:rFonts w:ascii="Cambria" w:hAnsi="Cambria"/>
+          <w:b/>
+          <w:bCs/>
+          <w:sz w:val="24"/>
+          <w:szCs w:val="24"/>
+        </w:rPr>
+        <w:t>: 2</w:t>
+      </w:r>
+      <w:r>
+        <w:rPr>
+          <w:rFonts w:ascii="Cambria" w:hAnsi="Cambria"/>
+          <w:b/>
+          <w:bCs/>
+          <w:sz w:val="24"/>
+          <w:szCs w:val="24"/>
+        </w:rPr>
+        <w:t>5</w:t>
+      </w:r>
+      <w:r>
+        <w:rPr>
+          <w:rFonts w:ascii="Cambria" w:hAnsi="Cambria"/>
+          <w:b/>
+          <w:bCs/>
+          <w:sz w:val="24"/>
+          <w:szCs w:val="24"/>
+        </w:rPr>
+        <w:t>/03/23</w:t>
       </w:r>
       <w:r>
         <w:rPr>
@@ -5430,13 +5892,41 @@
         </w:rPr>
         <w:t xml:space="preserve">Implemented </w:t>
       </w:r>
-      <w:r>
-        <w:rPr>
-          <w:rFonts w:ascii="Cambria" w:hAnsi="Cambria"/>
-          <w:sz w:val="24"/>
-          <w:szCs w:val="24"/>
-        </w:rPr>
-        <w:t>findFlightById(int flightId)</w:t>
+      <w:proofErr w:type="spellStart"/>
+      <w:r>
+        <w:rPr>
+          <w:rFonts w:ascii="Cambria" w:hAnsi="Cambria"/>
+          <w:sz w:val="24"/>
+          <w:szCs w:val="24"/>
+        </w:rPr>
+        <w:t>findFlightById</w:t>
+      </w:r>
+      <w:proofErr w:type="spellEnd"/>
+      <w:r>
+        <w:rPr>
+          <w:rFonts w:ascii="Cambria" w:hAnsi="Cambria"/>
+          <w:sz w:val="24"/>
+          <w:szCs w:val="24"/>
+        </w:rPr>
+        <w:t xml:space="preserve">(int </w:t>
+      </w:r>
+      <w:proofErr w:type="spellStart"/>
+      <w:r>
+        <w:rPr>
+          <w:rFonts w:ascii="Cambria" w:hAnsi="Cambria"/>
+          <w:sz w:val="24"/>
+          <w:szCs w:val="24"/>
+        </w:rPr>
+        <w:t>flightId</w:t>
+      </w:r>
+      <w:proofErr w:type="spellEnd"/>
+      <w:r>
+        <w:rPr>
+          <w:rFonts w:ascii="Cambria" w:hAnsi="Cambria"/>
+          <w:sz w:val="24"/>
+          <w:szCs w:val="24"/>
+        </w:rPr>
+        <w:t>)</w:t>
       </w:r>
     </w:p>
     <w:p>
@@ -5521,6 +6011,7 @@
         </w:rPr>
         <w:t xml:space="preserve">Implemented </w:t>
       </w:r>
+      <w:proofErr w:type="spellStart"/>
       <w:r>
         <w:rPr>
           <w:rFonts w:ascii="Cambria" w:hAnsi="Cambria"/>
@@ -5535,7 +6026,16 @@
           <w:sz w:val="24"/>
           <w:szCs w:val="24"/>
         </w:rPr>
-        <w:t>indFlightById()</w:t>
+        <w:t>indFlightById</w:t>
+      </w:r>
+      <w:proofErr w:type="spellEnd"/>
+      <w:r>
+        <w:rPr>
+          <w:rFonts w:ascii="Cambria" w:hAnsi="Cambria"/>
+          <w:sz w:val="24"/>
+          <w:szCs w:val="24"/>
+        </w:rPr>
+        <w:t>()</w:t>
       </w:r>
       <w:r>
         <w:rPr>
@@ -5610,6 +6110,7 @@
         </w:rPr>
         <w:t xml:space="preserve">Implemented </w:t>
       </w:r>
+      <w:proofErr w:type="spellStart"/>
       <w:r>
         <w:rPr>
           <w:rFonts w:ascii="Cambria" w:hAnsi="Cambria"/>
@@ -5632,8 +6133,18 @@
           <w:sz w:val="24"/>
           <w:szCs w:val="24"/>
         </w:rPr>
-        <w:t xml:space="preserve">ById(int </w:t>
-      </w:r>
+        <w:t>ById</w:t>
+      </w:r>
+      <w:proofErr w:type="spellEnd"/>
+      <w:r>
+        <w:rPr>
+          <w:rFonts w:ascii="Cambria" w:hAnsi="Cambria"/>
+          <w:sz w:val="24"/>
+          <w:szCs w:val="24"/>
+        </w:rPr>
+        <w:t xml:space="preserve">(int </w:t>
+      </w:r>
+      <w:proofErr w:type="spellStart"/>
       <w:r>
         <w:rPr>
           <w:rFonts w:ascii="Cambria" w:hAnsi="Cambria"/>
@@ -5642,6 +6153,7 @@
         </w:rPr>
         <w:t>flightId</w:t>
       </w:r>
+      <w:proofErr w:type="spellEnd"/>
       <w:r>
         <w:rPr>
           <w:rFonts w:ascii="Cambria" w:hAnsi="Cambria"/>
@@ -5733,13 +6245,23 @@
         </w:rPr>
         <w:t xml:space="preserve">Implemented </w:t>
       </w:r>
-      <w:r>
-        <w:rPr>
-          <w:rFonts w:ascii="Cambria" w:hAnsi="Cambria"/>
-          <w:sz w:val="24"/>
-          <w:szCs w:val="24"/>
-        </w:rPr>
-        <w:t>testDeleteFlightById()</w:t>
+      <w:proofErr w:type="spellStart"/>
+      <w:r>
+        <w:rPr>
+          <w:rFonts w:ascii="Cambria" w:hAnsi="Cambria"/>
+          <w:sz w:val="24"/>
+          <w:szCs w:val="24"/>
+        </w:rPr>
+        <w:t>testDeleteFlightById</w:t>
+      </w:r>
+      <w:proofErr w:type="spellEnd"/>
+      <w:r>
+        <w:rPr>
+          <w:rFonts w:ascii="Cambria" w:hAnsi="Cambria"/>
+          <w:sz w:val="24"/>
+          <w:szCs w:val="24"/>
+        </w:rPr>
+        <w:t>()</w:t>
       </w:r>
       <w:r>
         <w:rPr>
@@ -5816,13 +6338,23 @@
         </w:rPr>
         <w:t xml:space="preserve">Implemented </w:t>
       </w:r>
-      <w:r>
-        <w:rPr>
-          <w:rFonts w:ascii="Cambria" w:hAnsi="Cambria"/>
-          <w:sz w:val="24"/>
-          <w:szCs w:val="24"/>
-        </w:rPr>
-        <w:t>insertFlight(Flight flight)</w:t>
+      <w:proofErr w:type="spellStart"/>
+      <w:r>
+        <w:rPr>
+          <w:rFonts w:ascii="Cambria" w:hAnsi="Cambria"/>
+          <w:sz w:val="24"/>
+          <w:szCs w:val="24"/>
+        </w:rPr>
+        <w:t>insertFlight</w:t>
+      </w:r>
+      <w:proofErr w:type="spellEnd"/>
+      <w:r>
+        <w:rPr>
+          <w:rFonts w:ascii="Cambria" w:hAnsi="Cambria"/>
+          <w:sz w:val="24"/>
+          <w:szCs w:val="24"/>
+        </w:rPr>
+        <w:t>(Flight flight)</w:t>
       </w:r>
       <w:r>
         <w:rPr>
@@ -5905,6 +6437,7 @@
         </w:rPr>
         <w:t xml:space="preserve">Implemented </w:t>
       </w:r>
+      <w:proofErr w:type="spellStart"/>
       <w:r>
         <w:rPr>
           <w:rFonts w:ascii="Cambria" w:hAnsi="Cambria"/>
@@ -5921,6 +6454,7 @@
         </w:rPr>
         <w:t>InsertFlight</w:t>
       </w:r>
+      <w:proofErr w:type="spellEnd"/>
       <w:r>
         <w:rPr>
           <w:rFonts w:ascii="Cambria" w:hAnsi="Cambria"/>
@@ -6032,7 +6566,25 @@
           <w:sz w:val="24"/>
           <w:szCs w:val="24"/>
         </w:rPr>
-        <w:t>Added BookingDaoInterface with Features 1-4.</w:t>
+        <w:t xml:space="preserve">Added </w:t>
+      </w:r>
+      <w:proofErr w:type="spellStart"/>
+      <w:r>
+        <w:rPr>
+          <w:rFonts w:ascii="Cambria" w:hAnsi="Cambria"/>
+          <w:sz w:val="24"/>
+          <w:szCs w:val="24"/>
+        </w:rPr>
+        <w:t>BookingDaoInterface</w:t>
+      </w:r>
+      <w:proofErr w:type="spellEnd"/>
+      <w:r>
+        <w:rPr>
+          <w:rFonts w:ascii="Cambria" w:hAnsi="Cambria"/>
+          <w:sz w:val="24"/>
+          <w:szCs w:val="24"/>
+        </w:rPr>
+        <w:t xml:space="preserve"> with Features 1-4.</w:t>
       </w:r>
     </w:p>
     <w:p>
@@ -6143,7 +6695,16 @@
           <w:sz w:val="24"/>
           <w:szCs w:val="24"/>
         </w:rPr>
-        <w:t>Implemented findAll</w:t>
+        <w:t xml:space="preserve">Implemented </w:t>
+      </w:r>
+      <w:proofErr w:type="spellStart"/>
+      <w:r>
+        <w:rPr>
+          <w:rFonts w:ascii="Cambria" w:hAnsi="Cambria"/>
+          <w:sz w:val="24"/>
+          <w:szCs w:val="24"/>
+        </w:rPr>
+        <w:t>findAll</w:t>
       </w:r>
       <w:r>
         <w:rPr>
@@ -6159,7 +6720,16 @@
           <w:sz w:val="24"/>
           <w:szCs w:val="24"/>
         </w:rPr>
-        <w:t>s() method.</w:t>
+        <w:t>s</w:t>
+      </w:r>
+      <w:proofErr w:type="spellEnd"/>
+      <w:r>
+        <w:rPr>
+          <w:rFonts w:ascii="Cambria" w:hAnsi="Cambria"/>
+          <w:sz w:val="24"/>
+          <w:szCs w:val="24"/>
+        </w:rPr>
+        <w:t>() method.</w:t>
       </w:r>
       <w:r>
         <w:rPr>
@@ -6256,22 +6826,41 @@
           <w:sz w:val="24"/>
           <w:szCs w:val="24"/>
         </w:rPr>
-        <w:t>Implemented testFindAllBookings()  - Junit Test and Successful</w:t>
-      </w:r>
-      <w:r>
-        <w:rPr>
-          <w:rFonts w:ascii="Cambria" w:hAnsi="Cambria"/>
-          <w:sz w:val="24"/>
-          <w:szCs w:val="24"/>
-        </w:rPr>
-        <w:br/>
-      </w:r>
-      <w:r>
-        <w:rPr>
-          <w:rFonts w:ascii="Cambria" w:hAnsi="Cambria"/>
-          <w:sz w:val="24"/>
-          <w:szCs w:val="24"/>
-        </w:rPr>
+        <w:t xml:space="preserve">Implemented </w:t>
+      </w:r>
+      <w:proofErr w:type="spellStart"/>
+      <w:r>
+        <w:rPr>
+          <w:rFonts w:ascii="Cambria" w:hAnsi="Cambria"/>
+          <w:sz w:val="24"/>
+          <w:szCs w:val="24"/>
+        </w:rPr>
+        <w:t>testFindAllBookings</w:t>
+      </w:r>
+      <w:proofErr w:type="spellEnd"/>
+      <w:r>
+        <w:rPr>
+          <w:rFonts w:ascii="Cambria" w:hAnsi="Cambria"/>
+          <w:sz w:val="24"/>
+          <w:szCs w:val="24"/>
+        </w:rPr>
+        <w:t>()  - Junit Test and Successful</w:t>
+      </w:r>
+      <w:r>
+        <w:rPr>
+          <w:rFonts w:ascii="Cambria" w:hAnsi="Cambria"/>
+          <w:sz w:val="24"/>
+          <w:szCs w:val="24"/>
+        </w:rPr>
+        <w:br/>
+      </w:r>
+      <w:r>
+        <w:rPr>
+          <w:rFonts w:ascii="Cambria" w:hAnsi="Cambria"/>
+          <w:sz w:val="24"/>
+          <w:szCs w:val="24"/>
+        </w:rPr>
+        <w:lastRenderedPageBreak/>
         <w:br/>
       </w:r>
       <w:r>
@@ -6355,6 +6944,7 @@
         </w:rPr>
         <w:t xml:space="preserve">Implemented </w:t>
       </w:r>
+      <w:proofErr w:type="spellStart"/>
       <w:r>
         <w:rPr>
           <w:rFonts w:ascii="Cambria" w:hAnsi="Cambria"/>
@@ -6377,8 +6967,18 @@
           <w:sz w:val="24"/>
           <w:szCs w:val="24"/>
         </w:rPr>
-        <w:t xml:space="preserve">ById(int </w:t>
-      </w:r>
+        <w:t>ById</w:t>
+      </w:r>
+      <w:proofErr w:type="spellEnd"/>
+      <w:r>
+        <w:rPr>
+          <w:rFonts w:ascii="Cambria" w:hAnsi="Cambria"/>
+          <w:sz w:val="24"/>
+          <w:szCs w:val="24"/>
+        </w:rPr>
+        <w:t xml:space="preserve">(int </w:t>
+      </w:r>
+      <w:proofErr w:type="spellStart"/>
       <w:r>
         <w:rPr>
           <w:rFonts w:ascii="Cambria" w:hAnsi="Cambria"/>
@@ -6393,7 +6993,16 @@
           <w:sz w:val="24"/>
           <w:szCs w:val="24"/>
         </w:rPr>
-        <w:t>Id)</w:t>
+        <w:t>Id</w:t>
+      </w:r>
+      <w:proofErr w:type="spellEnd"/>
+      <w:r>
+        <w:rPr>
+          <w:rFonts w:ascii="Cambria" w:hAnsi="Cambria"/>
+          <w:sz w:val="24"/>
+          <w:szCs w:val="24"/>
+        </w:rPr>
+        <w:t>)</w:t>
       </w:r>
       <w:r>
         <w:rPr>
@@ -6417,7 +7026,6 @@
           <w:sz w:val="24"/>
           <w:szCs w:val="24"/>
         </w:rPr>
-        <w:lastRenderedPageBreak/>
         <w:br/>
       </w:r>
       <w:r>
@@ -6489,6 +7097,7 @@
         </w:rPr>
         <w:t xml:space="preserve">Implemented </w:t>
       </w:r>
+      <w:proofErr w:type="spellStart"/>
       <w:r>
         <w:rPr>
           <w:rFonts w:ascii="Cambria" w:hAnsi="Cambria"/>
@@ -6505,6 +7114,7 @@
         </w:rPr>
         <w:t>FindBookingById</w:t>
       </w:r>
+      <w:proofErr w:type="spellEnd"/>
       <w:r>
         <w:rPr>
           <w:rFonts w:ascii="Cambria" w:hAnsi="Cambria"/>
@@ -6606,6 +7216,7 @@
         </w:rPr>
         <w:t xml:space="preserve">Implemented </w:t>
       </w:r>
+      <w:proofErr w:type="spellStart"/>
       <w:r>
         <w:rPr>
           <w:rFonts w:ascii="Cambria" w:hAnsi="Cambria"/>
@@ -6628,8 +7239,18 @@
           <w:sz w:val="24"/>
           <w:szCs w:val="24"/>
         </w:rPr>
-        <w:t xml:space="preserve">ById(int </w:t>
-      </w:r>
+        <w:t>ById</w:t>
+      </w:r>
+      <w:proofErr w:type="spellEnd"/>
+      <w:r>
+        <w:rPr>
+          <w:rFonts w:ascii="Cambria" w:hAnsi="Cambria"/>
+          <w:sz w:val="24"/>
+          <w:szCs w:val="24"/>
+        </w:rPr>
+        <w:t xml:space="preserve">(int </w:t>
+      </w:r>
+      <w:proofErr w:type="spellStart"/>
       <w:r>
         <w:rPr>
           <w:rFonts w:ascii="Cambria" w:hAnsi="Cambria"/>
@@ -6638,6 +7259,7 @@
         </w:rPr>
         <w:t>bookingId</w:t>
       </w:r>
+      <w:proofErr w:type="spellEnd"/>
       <w:r>
         <w:rPr>
           <w:rFonts w:ascii="Cambria" w:hAnsi="Cambria"/>
@@ -6747,6 +7369,7 @@
         </w:rPr>
         <w:t xml:space="preserve">Implemented </w:t>
       </w:r>
+      <w:proofErr w:type="spellStart"/>
       <w:r>
         <w:rPr>
           <w:rFonts w:ascii="Cambria" w:hAnsi="Cambria"/>
@@ -6769,7 +7392,16 @@
           <w:sz w:val="24"/>
           <w:szCs w:val="24"/>
         </w:rPr>
-        <w:t>ById()</w:t>
+        <w:t>ById</w:t>
+      </w:r>
+      <w:proofErr w:type="spellEnd"/>
+      <w:r>
+        <w:rPr>
+          <w:rFonts w:ascii="Cambria" w:hAnsi="Cambria"/>
+          <w:sz w:val="24"/>
+          <w:szCs w:val="24"/>
+        </w:rPr>
+        <w:t>()</w:t>
       </w:r>
       <w:r>
         <w:rPr>
@@ -6864,6 +7496,7 @@
         </w:rPr>
         <w:t xml:space="preserve">Implemented </w:t>
       </w:r>
+      <w:proofErr w:type="spellStart"/>
       <w:r>
         <w:rPr>
           <w:rFonts w:ascii="Cambria" w:hAnsi="Cambria"/>
@@ -6880,6 +7513,7 @@
         </w:rPr>
         <w:t>Booking</w:t>
       </w:r>
+      <w:proofErr w:type="spellEnd"/>
       <w:r>
         <w:rPr>
           <w:rFonts w:ascii="Cambria" w:hAnsi="Cambria"/>
@@ -7021,6 +7655,7 @@
         </w:rPr>
         <w:t xml:space="preserve">Implemented </w:t>
       </w:r>
+      <w:proofErr w:type="spellStart"/>
       <w:r>
         <w:rPr>
           <w:rFonts w:ascii="Cambria" w:hAnsi="Cambria"/>
@@ -7037,6 +7672,7 @@
         </w:rPr>
         <w:t>InsertBooking</w:t>
       </w:r>
+      <w:proofErr w:type="spellEnd"/>
       <w:r>
         <w:rPr>
           <w:rFonts w:ascii="Cambria" w:hAnsi="Cambria"/>
@@ -7150,7 +7786,25 @@
           <w:sz w:val="24"/>
           <w:szCs w:val="24"/>
         </w:rPr>
-        <w:t>Added PaymentDaoInterface with Features 1-4.</w:t>
+        <w:t xml:space="preserve">Added </w:t>
+      </w:r>
+      <w:proofErr w:type="spellStart"/>
+      <w:r>
+        <w:rPr>
+          <w:rFonts w:ascii="Cambria" w:hAnsi="Cambria"/>
+          <w:sz w:val="24"/>
+          <w:szCs w:val="24"/>
+        </w:rPr>
+        <w:t>PaymentDaoInterface</w:t>
+      </w:r>
+      <w:proofErr w:type="spellEnd"/>
+      <w:r>
+        <w:rPr>
+          <w:rFonts w:ascii="Cambria" w:hAnsi="Cambria"/>
+          <w:sz w:val="24"/>
+          <w:szCs w:val="24"/>
+        </w:rPr>
+        <w:t xml:space="preserve"> with Features 1-4.</w:t>
       </w:r>
       <w:r>
         <w:rPr>
@@ -7247,7 +7901,25 @@
           <w:sz w:val="24"/>
           <w:szCs w:val="24"/>
         </w:rPr>
-        <w:t>Implemented findAllPayments() method.</w:t>
+        <w:t xml:space="preserve">Implemented </w:t>
+      </w:r>
+      <w:proofErr w:type="spellStart"/>
+      <w:r>
+        <w:rPr>
+          <w:rFonts w:ascii="Cambria" w:hAnsi="Cambria"/>
+          <w:sz w:val="24"/>
+          <w:szCs w:val="24"/>
+        </w:rPr>
+        <w:t>findAllPayments</w:t>
+      </w:r>
+      <w:proofErr w:type="spellEnd"/>
+      <w:r>
+        <w:rPr>
+          <w:rFonts w:ascii="Cambria" w:hAnsi="Cambria"/>
+          <w:sz w:val="24"/>
+          <w:szCs w:val="24"/>
+        </w:rPr>
+        <w:t>() method.</w:t>
       </w:r>
       <w:r>
         <w:rPr>
@@ -7344,7 +8016,25 @@
           <w:sz w:val="24"/>
           <w:szCs w:val="24"/>
         </w:rPr>
-        <w:t>Implemented testFindAllPayment()  - Junit Test and Successful</w:t>
+        <w:t xml:space="preserve">Implemented </w:t>
+      </w:r>
+      <w:proofErr w:type="spellStart"/>
+      <w:r>
+        <w:rPr>
+          <w:rFonts w:ascii="Cambria" w:hAnsi="Cambria"/>
+          <w:sz w:val="24"/>
+          <w:szCs w:val="24"/>
+        </w:rPr>
+        <w:t>testFindAllPayment</w:t>
+      </w:r>
+      <w:proofErr w:type="spellEnd"/>
+      <w:r>
+        <w:rPr>
+          <w:rFonts w:ascii="Cambria" w:hAnsi="Cambria"/>
+          <w:sz w:val="24"/>
+          <w:szCs w:val="24"/>
+        </w:rPr>
+        <w:t>()  - Junit Test and Successful</w:t>
       </w:r>
       <w:r>
         <w:rPr>
@@ -7463,6 +8153,7 @@
         </w:rPr>
         <w:t xml:space="preserve">Implemented </w:t>
       </w:r>
+      <w:proofErr w:type="spellStart"/>
       <w:r>
         <w:rPr>
           <w:rFonts w:ascii="Cambria" w:hAnsi="Cambria"/>
@@ -7485,8 +8176,18 @@
           <w:sz w:val="24"/>
           <w:szCs w:val="24"/>
         </w:rPr>
-        <w:t xml:space="preserve">ById(int </w:t>
-      </w:r>
+        <w:t>ById</w:t>
+      </w:r>
+      <w:proofErr w:type="spellEnd"/>
+      <w:r>
+        <w:rPr>
+          <w:rFonts w:ascii="Cambria" w:hAnsi="Cambria"/>
+          <w:sz w:val="24"/>
+          <w:szCs w:val="24"/>
+        </w:rPr>
+        <w:t xml:space="preserve">(int </w:t>
+      </w:r>
+      <w:proofErr w:type="spellStart"/>
       <w:r>
         <w:rPr>
           <w:rFonts w:ascii="Cambria" w:hAnsi="Cambria"/>
@@ -7501,7 +8202,16 @@
           <w:sz w:val="24"/>
           <w:szCs w:val="24"/>
         </w:rPr>
-        <w:t>Id)</w:t>
+        <w:t>Id</w:t>
+      </w:r>
+      <w:proofErr w:type="spellEnd"/>
+      <w:r>
+        <w:rPr>
+          <w:rFonts w:ascii="Cambria" w:hAnsi="Cambria"/>
+          <w:sz w:val="24"/>
+          <w:szCs w:val="24"/>
+        </w:rPr>
+        <w:t>)</w:t>
       </w:r>
       <w:r>
         <w:rPr>
@@ -7606,7 +8316,25 @@
           <w:sz w:val="24"/>
           <w:szCs w:val="24"/>
         </w:rPr>
-        <w:t>Implemented testFindPaymentById()  - Junit Test and Successful</w:t>
+        <w:t xml:space="preserve">Implemented </w:t>
+      </w:r>
+      <w:proofErr w:type="spellStart"/>
+      <w:r>
+        <w:rPr>
+          <w:rFonts w:ascii="Cambria" w:hAnsi="Cambria"/>
+          <w:sz w:val="24"/>
+          <w:szCs w:val="24"/>
+        </w:rPr>
+        <w:t>testFindPaymentById</w:t>
+      </w:r>
+      <w:proofErr w:type="spellEnd"/>
+      <w:r>
+        <w:rPr>
+          <w:rFonts w:ascii="Cambria" w:hAnsi="Cambria"/>
+          <w:sz w:val="24"/>
+          <w:szCs w:val="24"/>
+        </w:rPr>
+        <w:t>()  - Junit Test and Successful</w:t>
       </w:r>
       <w:r>
         <w:rPr>
@@ -7693,6 +8421,7 @@
         </w:rPr>
         <w:t xml:space="preserve">Implemented </w:t>
       </w:r>
+      <w:proofErr w:type="spellStart"/>
       <w:r>
         <w:rPr>
           <w:rFonts w:ascii="Cambria" w:hAnsi="Cambria"/>
@@ -7715,8 +8444,18 @@
           <w:sz w:val="24"/>
           <w:szCs w:val="24"/>
         </w:rPr>
-        <w:t xml:space="preserve">ById(int </w:t>
-      </w:r>
+        <w:t>ById</w:t>
+      </w:r>
+      <w:proofErr w:type="spellEnd"/>
+      <w:r>
+        <w:rPr>
+          <w:rFonts w:ascii="Cambria" w:hAnsi="Cambria"/>
+          <w:sz w:val="24"/>
+          <w:szCs w:val="24"/>
+        </w:rPr>
+        <w:t xml:space="preserve">(int </w:t>
+      </w:r>
+      <w:proofErr w:type="spellStart"/>
       <w:r>
         <w:rPr>
           <w:rFonts w:ascii="Cambria" w:hAnsi="Cambria"/>
@@ -7725,6 +8464,7 @@
         </w:rPr>
         <w:t>paymentId</w:t>
       </w:r>
+      <w:proofErr w:type="spellEnd"/>
       <w:r>
         <w:rPr>
           <w:rFonts w:ascii="Cambria" w:hAnsi="Cambria"/>
@@ -7846,7 +8586,16 @@
           <w:sz w:val="24"/>
           <w:szCs w:val="24"/>
         </w:rPr>
-        <w:t>Implemented testDelete</w:t>
+        <w:t xml:space="preserve">Implemented </w:t>
+      </w:r>
+      <w:proofErr w:type="spellStart"/>
+      <w:r>
+        <w:rPr>
+          <w:rFonts w:ascii="Cambria" w:hAnsi="Cambria"/>
+          <w:sz w:val="24"/>
+          <w:szCs w:val="24"/>
+        </w:rPr>
+        <w:t>testDelete</w:t>
       </w:r>
       <w:r>
         <w:rPr>
@@ -7856,6 +8605,7 @@
         </w:rPr>
         <w:t>PaymentId</w:t>
       </w:r>
+      <w:proofErr w:type="spellEnd"/>
       <w:r>
         <w:rPr>
           <w:rFonts w:ascii="Cambria" w:hAnsi="Cambria"/>
@@ -7909,6 +8659,166 @@
           <w:sz w:val="24"/>
           <w:szCs w:val="24"/>
         </w:rPr>
+        <w:t>22</w:t>
+      </w:r>
+      <w:r>
+        <w:rPr>
+          <w:rFonts w:ascii="Cambria" w:hAnsi="Cambria"/>
+          <w:b/>
+          <w:bCs/>
+          <w:sz w:val="24"/>
+          <w:szCs w:val="24"/>
+        </w:rPr>
+        <w:t>:</w:t>
+      </w:r>
+      <w:r>
+        <w:rPr>
+          <w:rFonts w:ascii="Cambria" w:hAnsi="Cambria"/>
+          <w:b/>
+          <w:bCs/>
+          <w:sz w:val="24"/>
+          <w:szCs w:val="24"/>
+        </w:rPr>
+        <w:t>10</w:t>
+      </w:r>
+      <w:r>
+        <w:rPr>
+          <w:rFonts w:ascii="Cambria" w:hAnsi="Cambria"/>
+          <w:b/>
+          <w:bCs/>
+          <w:sz w:val="24"/>
+          <w:szCs w:val="24"/>
+        </w:rPr>
+        <w:t xml:space="preserve"> PM ) </w:t>
+      </w:r>
+      <w:r>
+        <w:rPr>
+          <w:rFonts w:ascii="Cambria" w:hAnsi="Cambria"/>
+          <w:sz w:val="24"/>
+          <w:szCs w:val="24"/>
+        </w:rPr>
+        <w:t xml:space="preserve">Implemented </w:t>
+      </w:r>
+      <w:proofErr w:type="spellStart"/>
+      <w:r>
+        <w:rPr>
+          <w:rFonts w:ascii="Cambria" w:hAnsi="Cambria"/>
+          <w:sz w:val="24"/>
+          <w:szCs w:val="24"/>
+        </w:rPr>
+        <w:t>insert</w:t>
+      </w:r>
+      <w:r>
+        <w:rPr>
+          <w:rFonts w:ascii="Cambria" w:hAnsi="Cambria"/>
+          <w:sz w:val="24"/>
+          <w:szCs w:val="24"/>
+        </w:rPr>
+        <w:t>Payment</w:t>
+      </w:r>
+      <w:proofErr w:type="spellEnd"/>
+      <w:r>
+        <w:rPr>
+          <w:rFonts w:ascii="Cambria" w:hAnsi="Cambria"/>
+          <w:sz w:val="24"/>
+          <w:szCs w:val="24"/>
+        </w:rPr>
+        <w:t>(</w:t>
+      </w:r>
+      <w:r>
+        <w:rPr>
+          <w:rFonts w:ascii="Cambria" w:hAnsi="Cambria"/>
+          <w:sz w:val="24"/>
+          <w:szCs w:val="24"/>
+        </w:rPr>
+        <w:t>Payment</w:t>
+      </w:r>
+      <w:r>
+        <w:rPr>
+          <w:rFonts w:ascii="Cambria" w:hAnsi="Cambria"/>
+          <w:sz w:val="24"/>
+          <w:szCs w:val="24"/>
+        </w:rPr>
+        <w:t xml:space="preserve"> </w:t>
+      </w:r>
+      <w:r>
+        <w:rPr>
+          <w:rFonts w:ascii="Cambria" w:hAnsi="Cambria"/>
+          <w:sz w:val="24"/>
+          <w:szCs w:val="24"/>
+        </w:rPr>
+        <w:t>payment</w:t>
+      </w:r>
+      <w:r>
+        <w:rPr>
+          <w:rFonts w:ascii="Cambria" w:hAnsi="Cambria"/>
+          <w:sz w:val="24"/>
+          <w:szCs w:val="24"/>
+        </w:rPr>
+        <w:t>)</w:t>
+      </w:r>
+      <w:r>
+        <w:rPr>
+          <w:rFonts w:ascii="Cambria" w:hAnsi="Cambria"/>
+          <w:sz w:val="24"/>
+          <w:szCs w:val="24"/>
+        </w:rPr>
+        <w:t xml:space="preserve"> </w:t>
+      </w:r>
+      <w:r>
+        <w:rPr>
+          <w:rFonts w:ascii="Cambria" w:hAnsi="Cambria"/>
+          <w:sz w:val="24"/>
+          <w:szCs w:val="24"/>
+        </w:rPr>
+        <w:t>method.</w:t>
+      </w:r>
+      <w:r>
+        <w:rPr>
+          <w:rFonts w:ascii="Cambria" w:hAnsi="Cambria"/>
+          <w:sz w:val="24"/>
+          <w:szCs w:val="24"/>
+        </w:rPr>
+        <w:br/>
+      </w:r>
+      <w:r>
+        <w:rPr>
+          <w:rFonts w:ascii="Cambria" w:hAnsi="Cambria"/>
+          <w:sz w:val="24"/>
+          <w:szCs w:val="24"/>
+        </w:rPr>
+        <w:br/>
+      </w:r>
+      <w:r>
+        <w:rPr>
+          <w:rFonts w:ascii="Cambria" w:hAnsi="Cambria"/>
+          <w:b/>
+          <w:bCs/>
+          <w:sz w:val="24"/>
+          <w:szCs w:val="24"/>
+          <w:u w:val="single"/>
+        </w:rPr>
+        <w:lastRenderedPageBreak/>
+        <w:t xml:space="preserve">25/03/23: </w:t>
+      </w:r>
+      <w:r>
+        <w:rPr>
+          <w:rFonts w:ascii="Cambria" w:hAnsi="Cambria"/>
+          <w:b/>
+          <w:bCs/>
+          <w:sz w:val="24"/>
+          <w:szCs w:val="24"/>
+        </w:rPr>
+        <w:t>(</w:t>
+      </w:r>
+      <w:r>
+        <w:rPr>
+          <w:rFonts w:ascii="Cambria" w:hAnsi="Cambria"/>
+          <w:b/>
+          <w:bCs/>
+          <w:sz w:val="24"/>
+          <w:szCs w:val="24"/>
+        </w:rPr>
         <w:t>2</w:t>
       </w:r>
       <w:r>
@@ -7939,7 +8849,7 @@
           <w:sz w:val="24"/>
           <w:szCs w:val="24"/>
         </w:rPr>
-        <w:t>10</w:t>
+        <w:t>13</w:t>
       </w:r>
       <w:r>
         <w:rPr>
@@ -7959,13 +8869,22 @@
         </w:rPr>
         <w:t xml:space="preserve">Implemented </w:t>
       </w:r>
-      <w:r>
-        <w:rPr>
-          <w:rFonts w:ascii="Cambria" w:hAnsi="Cambria"/>
-          <w:sz w:val="24"/>
-          <w:szCs w:val="24"/>
-        </w:rPr>
-        <w:t>insert</w:t>
+      <w:proofErr w:type="spellStart"/>
+      <w:r>
+        <w:rPr>
+          <w:rFonts w:ascii="Cambria" w:hAnsi="Cambria"/>
+          <w:sz w:val="24"/>
+          <w:szCs w:val="24"/>
+        </w:rPr>
+        <w:t>test</w:t>
+      </w:r>
+      <w:r>
+        <w:rPr>
+          <w:rFonts w:ascii="Cambria" w:hAnsi="Cambria"/>
+          <w:sz w:val="24"/>
+          <w:szCs w:val="24"/>
+        </w:rPr>
+        <w:t>Insert</w:t>
       </w:r>
       <w:r>
         <w:rPr>
@@ -7975,93 +8894,53 @@
         </w:rPr>
         <w:t>Payment</w:t>
       </w:r>
-      <w:r>
-        <w:rPr>
-          <w:rFonts w:ascii="Cambria" w:hAnsi="Cambria"/>
-          <w:sz w:val="24"/>
-          <w:szCs w:val="24"/>
-        </w:rPr>
-        <w:t>(</w:t>
-      </w:r>
-      <w:r>
-        <w:rPr>
-          <w:rFonts w:ascii="Cambria" w:hAnsi="Cambria"/>
-          <w:sz w:val="24"/>
-          <w:szCs w:val="24"/>
-        </w:rPr>
-        <w:t>Payment</w:t>
-      </w:r>
-      <w:r>
-        <w:rPr>
-          <w:rFonts w:ascii="Cambria" w:hAnsi="Cambria"/>
-          <w:sz w:val="24"/>
-          <w:szCs w:val="24"/>
-        </w:rPr>
-        <w:t xml:space="preserve"> </w:t>
-      </w:r>
-      <w:r>
-        <w:rPr>
-          <w:rFonts w:ascii="Cambria" w:hAnsi="Cambria"/>
-          <w:sz w:val="24"/>
-          <w:szCs w:val="24"/>
-        </w:rPr>
-        <w:t>payment</w:t>
-      </w:r>
-      <w:r>
-        <w:rPr>
-          <w:rFonts w:ascii="Cambria" w:hAnsi="Cambria"/>
-          <w:sz w:val="24"/>
-          <w:szCs w:val="24"/>
-        </w:rPr>
-        <w:t>)</w:t>
-      </w:r>
-      <w:r>
-        <w:rPr>
-          <w:rFonts w:ascii="Cambria" w:hAnsi="Cambria"/>
-          <w:sz w:val="24"/>
-          <w:szCs w:val="24"/>
-        </w:rPr>
-        <w:t xml:space="preserve"> </w:t>
-      </w:r>
-      <w:r>
-        <w:rPr>
-          <w:rFonts w:ascii="Cambria" w:hAnsi="Cambria"/>
-          <w:sz w:val="24"/>
-          <w:szCs w:val="24"/>
-        </w:rPr>
-        <w:t>method.</w:t>
-      </w:r>
-      <w:r>
-        <w:rPr>
-          <w:rFonts w:ascii="Cambria" w:hAnsi="Cambria"/>
-          <w:sz w:val="24"/>
-          <w:szCs w:val="24"/>
-        </w:rPr>
-        <w:br/>
-      </w:r>
-      <w:r>
-        <w:rPr>
-          <w:rFonts w:ascii="Cambria" w:hAnsi="Cambria"/>
-          <w:sz w:val="24"/>
-          <w:szCs w:val="24"/>
-        </w:rPr>
-        <w:br/>
-      </w:r>
-      <w:r>
-        <w:rPr>
-          <w:rFonts w:ascii="Cambria" w:hAnsi="Cambria"/>
-          <w:sz w:val="24"/>
-          <w:szCs w:val="24"/>
-        </w:rPr>
-        <w:br/>
-      </w:r>
-      <w:r>
-        <w:rPr>
-          <w:rFonts w:ascii="Cambria" w:hAnsi="Cambria"/>
-          <w:sz w:val="24"/>
-          <w:szCs w:val="24"/>
-        </w:rPr>
-        <w:lastRenderedPageBreak/>
+      <w:proofErr w:type="spellEnd"/>
+      <w:r>
+        <w:rPr>
+          <w:rFonts w:ascii="Cambria" w:hAnsi="Cambria"/>
+          <w:sz w:val="24"/>
+          <w:szCs w:val="24"/>
+        </w:rPr>
+        <w:t>()</w:t>
+      </w:r>
+      <w:r>
+        <w:rPr>
+          <w:rFonts w:ascii="Cambria" w:hAnsi="Cambria"/>
+          <w:sz w:val="24"/>
+          <w:szCs w:val="24"/>
+        </w:rPr>
+        <w:t>- Junit Test and successful.</w:t>
+      </w:r>
+      <w:r>
+        <w:rPr>
+          <w:rFonts w:ascii="Cambria" w:hAnsi="Cambria"/>
+          <w:sz w:val="24"/>
+          <w:szCs w:val="24"/>
+        </w:rPr>
+        <w:br/>
+      </w:r>
+      <w:r>
+        <w:rPr>
+          <w:rFonts w:ascii="Cambria" w:hAnsi="Cambria"/>
+          <w:sz w:val="24"/>
+          <w:szCs w:val="24"/>
+        </w:rPr>
+        <w:br/>
+      </w:r>
+      <w:r>
+        <w:rPr>
+          <w:rFonts w:ascii="Cambria" w:hAnsi="Cambria"/>
+          <w:sz w:val="24"/>
+          <w:szCs w:val="24"/>
+        </w:rPr>
+        <w:br/>
+      </w:r>
+      <w:r>
+        <w:rPr>
+          <w:rFonts w:ascii="Cambria" w:hAnsi="Cambria"/>
+          <w:sz w:val="24"/>
+          <w:szCs w:val="24"/>
+        </w:rPr>
         <w:br/>
       </w:r>
     </w:p>

</xml_diff>

<commit_message>
Modified Flights to work with new database
</commit_message>
<xml_diff>
--- a/PROJECT LOG AND IDEAS.docx
+++ b/PROJECT LOG AND IDEAS.docx
@@ -8214,47 +8214,7 @@
           <w:sz w:val="24"/>
           <w:szCs w:val="24"/>
         </w:rPr>
-        <w:t>S</w:t>
-      </w:r>
-      <w:r>
-        <w:rPr>
-          <w:rFonts w:ascii="Cambria" w:hAnsi="Cambria"/>
-          <w:b/>
-          <w:bCs/>
-          <w:sz w:val="24"/>
-          <w:szCs w:val="24"/>
-        </w:rPr>
-        <w:t>UNDAY</w:t>
-      </w:r>
-      <w:r>
-        <w:rPr>
-          <w:rFonts w:ascii="Cambria" w:hAnsi="Cambria"/>
-          <w:b/>
-          <w:bCs/>
-          <w:sz w:val="24"/>
-          <w:szCs w:val="24"/>
-        </w:rPr>
-        <w:t>: 2</w:t>
-      </w:r>
-      <w:r>
-        <w:rPr>
-          <w:rFonts w:ascii="Cambria" w:hAnsi="Cambria"/>
-          <w:b/>
-          <w:bCs/>
-          <w:sz w:val="24"/>
-          <w:szCs w:val="24"/>
-        </w:rPr>
-        <w:t>6</w:t>
-      </w:r>
-      <w:r>
-        <w:rPr>
-          <w:rFonts w:ascii="Cambria" w:hAnsi="Cambria"/>
-          <w:b/>
-          <w:bCs/>
-          <w:sz w:val="24"/>
-          <w:szCs w:val="24"/>
-        </w:rPr>
-        <w:t>/03/23</w:t>
+        <w:t>SUNDAY: 26/03/23</w:t>
       </w:r>
       <w:r>
         <w:rPr>
@@ -8631,6 +8591,133 @@
           <w:sz w:val="24"/>
           <w:szCs w:val="24"/>
         </w:rPr>
+        <w:t>Modified All parts with Airports to work with new database</w:t>
+      </w:r>
+      <w:r>
+        <w:rPr>
+          <w:rFonts w:ascii="Cambria" w:hAnsi="Cambria"/>
+          <w:sz w:val="24"/>
+          <w:szCs w:val="24"/>
+        </w:rPr>
+        <w:br/>
+      </w:r>
+      <w:r>
+        <w:rPr>
+          <w:rFonts w:ascii="Cambria" w:hAnsi="Cambria"/>
+          <w:sz w:val="24"/>
+          <w:szCs w:val="24"/>
+        </w:rPr>
+        <w:br/>
+      </w:r>
+      <w:r>
+        <w:rPr>
+          <w:rFonts w:ascii="Cambria" w:hAnsi="Cambria"/>
+          <w:b/>
+          <w:bCs/>
+          <w:sz w:val="24"/>
+          <w:szCs w:val="24"/>
+          <w:u w:val="single"/>
+        </w:rPr>
+        <w:t>2</w:t>
+      </w:r>
+      <w:r>
+        <w:rPr>
+          <w:rFonts w:ascii="Cambria" w:hAnsi="Cambria"/>
+          <w:b/>
+          <w:bCs/>
+          <w:sz w:val="24"/>
+          <w:szCs w:val="24"/>
+          <w:u w:val="single"/>
+        </w:rPr>
+        <w:t>6</w:t>
+      </w:r>
+      <w:r>
+        <w:rPr>
+          <w:rFonts w:ascii="Cambria" w:hAnsi="Cambria"/>
+          <w:b/>
+          <w:bCs/>
+          <w:sz w:val="24"/>
+          <w:szCs w:val="24"/>
+          <w:u w:val="single"/>
+        </w:rPr>
+        <w:t xml:space="preserve">/03/23: </w:t>
+      </w:r>
+      <w:r>
+        <w:rPr>
+          <w:rFonts w:ascii="Cambria" w:hAnsi="Cambria"/>
+          <w:b/>
+          <w:bCs/>
+          <w:sz w:val="24"/>
+          <w:szCs w:val="24"/>
+        </w:rPr>
+        <w:t>(</w:t>
+      </w:r>
+      <w:r>
+        <w:rPr>
+          <w:rFonts w:ascii="Cambria" w:hAnsi="Cambria"/>
+          <w:b/>
+          <w:bCs/>
+          <w:sz w:val="24"/>
+          <w:szCs w:val="24"/>
+        </w:rPr>
+        <w:t>03</w:t>
+      </w:r>
+      <w:r>
+        <w:rPr>
+          <w:rFonts w:ascii="Cambria" w:hAnsi="Cambria"/>
+          <w:b/>
+          <w:bCs/>
+          <w:sz w:val="24"/>
+          <w:szCs w:val="24"/>
+        </w:rPr>
+        <w:t>:</w:t>
+      </w:r>
+      <w:r>
+        <w:rPr>
+          <w:rFonts w:ascii="Cambria" w:hAnsi="Cambria"/>
+          <w:b/>
+          <w:bCs/>
+          <w:sz w:val="24"/>
+          <w:szCs w:val="24"/>
+        </w:rPr>
+        <w:t>24</w:t>
+      </w:r>
+      <w:r>
+        <w:rPr>
+          <w:rFonts w:ascii="Cambria" w:hAnsi="Cambria"/>
+          <w:b/>
+          <w:bCs/>
+          <w:sz w:val="24"/>
+          <w:szCs w:val="24"/>
+        </w:rPr>
+        <w:t xml:space="preserve"> </w:t>
+      </w:r>
+      <w:r>
+        <w:rPr>
+          <w:rFonts w:ascii="Cambria" w:hAnsi="Cambria"/>
+          <w:b/>
+          <w:bCs/>
+          <w:sz w:val="24"/>
+          <w:szCs w:val="24"/>
+        </w:rPr>
+        <w:t>A</w:t>
+      </w:r>
+      <w:r>
+        <w:rPr>
+          <w:rFonts w:ascii="Cambria" w:hAnsi="Cambria"/>
+          <w:b/>
+          <w:bCs/>
+          <w:sz w:val="24"/>
+          <w:szCs w:val="24"/>
+        </w:rPr>
+        <w:t xml:space="preserve">M ) </w:t>
+      </w:r>
+      <w:r>
+        <w:rPr>
+          <w:rFonts w:ascii="Cambria" w:hAnsi="Cambria"/>
+          <w:sz w:val="24"/>
+          <w:szCs w:val="24"/>
+        </w:rPr>
         <w:t xml:space="preserve">Modified All parts with </w:t>
       </w:r>
       <w:r>
@@ -8639,7 +8726,7 @@
           <w:sz w:val="24"/>
           <w:szCs w:val="24"/>
         </w:rPr>
-        <w:t>Airports</w:t>
+        <w:t>Flights</w:t>
       </w:r>
       <w:r>
         <w:rPr>

</xml_diff>

<commit_message>
Modified Bookings to work with new database
</commit_message>
<xml_diff>
--- a/PROJECT LOG AND IDEAS.docx
+++ b/PROJECT LOG AND IDEAS.docx
@@ -8718,6 +8718,133 @@
           <w:sz w:val="24"/>
           <w:szCs w:val="24"/>
         </w:rPr>
+        <w:t>Modified All parts with Flights to work with new database</w:t>
+      </w:r>
+      <w:r>
+        <w:rPr>
+          <w:rFonts w:ascii="Cambria" w:hAnsi="Cambria"/>
+          <w:sz w:val="24"/>
+          <w:szCs w:val="24"/>
+        </w:rPr>
+        <w:br/>
+      </w:r>
+      <w:r>
+        <w:rPr>
+          <w:rFonts w:ascii="Cambria" w:hAnsi="Cambria"/>
+          <w:sz w:val="24"/>
+          <w:szCs w:val="24"/>
+        </w:rPr>
+        <w:br/>
+      </w:r>
+      <w:r>
+        <w:rPr>
+          <w:rFonts w:ascii="Cambria" w:hAnsi="Cambria"/>
+          <w:b/>
+          <w:bCs/>
+          <w:sz w:val="24"/>
+          <w:szCs w:val="24"/>
+          <w:u w:val="single"/>
+        </w:rPr>
+        <w:t>2</w:t>
+      </w:r>
+      <w:r>
+        <w:rPr>
+          <w:rFonts w:ascii="Cambria" w:hAnsi="Cambria"/>
+          <w:b/>
+          <w:bCs/>
+          <w:sz w:val="24"/>
+          <w:szCs w:val="24"/>
+          <w:u w:val="single"/>
+        </w:rPr>
+        <w:t>6</w:t>
+      </w:r>
+      <w:r>
+        <w:rPr>
+          <w:rFonts w:ascii="Cambria" w:hAnsi="Cambria"/>
+          <w:b/>
+          <w:bCs/>
+          <w:sz w:val="24"/>
+          <w:szCs w:val="24"/>
+          <w:u w:val="single"/>
+        </w:rPr>
+        <w:t xml:space="preserve">/03/23: </w:t>
+      </w:r>
+      <w:r>
+        <w:rPr>
+          <w:rFonts w:ascii="Cambria" w:hAnsi="Cambria"/>
+          <w:b/>
+          <w:bCs/>
+          <w:sz w:val="24"/>
+          <w:szCs w:val="24"/>
+        </w:rPr>
+        <w:t>(</w:t>
+      </w:r>
+      <w:r>
+        <w:rPr>
+          <w:rFonts w:ascii="Cambria" w:hAnsi="Cambria"/>
+          <w:b/>
+          <w:bCs/>
+          <w:sz w:val="24"/>
+          <w:szCs w:val="24"/>
+        </w:rPr>
+        <w:t>03</w:t>
+      </w:r>
+      <w:r>
+        <w:rPr>
+          <w:rFonts w:ascii="Cambria" w:hAnsi="Cambria"/>
+          <w:b/>
+          <w:bCs/>
+          <w:sz w:val="24"/>
+          <w:szCs w:val="24"/>
+        </w:rPr>
+        <w:t>:</w:t>
+      </w:r>
+      <w:r>
+        <w:rPr>
+          <w:rFonts w:ascii="Cambria" w:hAnsi="Cambria"/>
+          <w:b/>
+          <w:bCs/>
+          <w:sz w:val="24"/>
+          <w:szCs w:val="24"/>
+        </w:rPr>
+        <w:t>56</w:t>
+      </w:r>
+      <w:r>
+        <w:rPr>
+          <w:rFonts w:ascii="Cambria" w:hAnsi="Cambria"/>
+          <w:b/>
+          <w:bCs/>
+          <w:sz w:val="24"/>
+          <w:szCs w:val="24"/>
+        </w:rPr>
+        <w:t xml:space="preserve"> </w:t>
+      </w:r>
+      <w:r>
+        <w:rPr>
+          <w:rFonts w:ascii="Cambria" w:hAnsi="Cambria"/>
+          <w:b/>
+          <w:bCs/>
+          <w:sz w:val="24"/>
+          <w:szCs w:val="24"/>
+        </w:rPr>
+        <w:t>A</w:t>
+      </w:r>
+      <w:r>
+        <w:rPr>
+          <w:rFonts w:ascii="Cambria" w:hAnsi="Cambria"/>
+          <w:b/>
+          <w:bCs/>
+          <w:sz w:val="24"/>
+          <w:szCs w:val="24"/>
+        </w:rPr>
+        <w:t xml:space="preserve">M ) </w:t>
+      </w:r>
+      <w:r>
+        <w:rPr>
+          <w:rFonts w:ascii="Cambria" w:hAnsi="Cambria"/>
+          <w:sz w:val="24"/>
+          <w:szCs w:val="24"/>
+        </w:rPr>
         <w:t xml:space="preserve">Modified All parts with </w:t>
       </w:r>
       <w:r>
@@ -8726,7 +8853,7 @@
           <w:sz w:val="24"/>
           <w:szCs w:val="24"/>
         </w:rPr>
-        <w:t>Flights</w:t>
+        <w:t>Bookings</w:t>
       </w:r>
       <w:r>
         <w:rPr>

</xml_diff>

<commit_message>
Modified Payments to work with new database
</commit_message>
<xml_diff>
--- a/PROJECT LOG AND IDEAS.docx
+++ b/PROJECT LOG AND IDEAS.docx
@@ -8845,6 +8845,143 @@
           <w:sz w:val="24"/>
           <w:szCs w:val="24"/>
         </w:rPr>
+        <w:t>Modified All parts with Bookings to work with new database</w:t>
+      </w:r>
+      <w:r>
+        <w:rPr>
+          <w:rFonts w:ascii="Cambria" w:hAnsi="Cambria"/>
+          <w:sz w:val="24"/>
+          <w:szCs w:val="24"/>
+        </w:rPr>
+        <w:br/>
+      </w:r>
+      <w:r>
+        <w:rPr>
+          <w:rFonts w:ascii="Cambria" w:hAnsi="Cambria"/>
+          <w:sz w:val="24"/>
+          <w:szCs w:val="24"/>
+        </w:rPr>
+        <w:br/>
+      </w:r>
+      <w:r>
+        <w:rPr>
+          <w:rFonts w:ascii="Cambria" w:hAnsi="Cambria"/>
+          <w:b/>
+          <w:bCs/>
+          <w:sz w:val="24"/>
+          <w:szCs w:val="24"/>
+          <w:u w:val="single"/>
+        </w:rPr>
+        <w:t>2</w:t>
+      </w:r>
+      <w:r>
+        <w:rPr>
+          <w:rFonts w:ascii="Cambria" w:hAnsi="Cambria"/>
+          <w:b/>
+          <w:bCs/>
+          <w:sz w:val="24"/>
+          <w:szCs w:val="24"/>
+          <w:u w:val="single"/>
+        </w:rPr>
+        <w:t>6</w:t>
+      </w:r>
+      <w:r>
+        <w:rPr>
+          <w:rFonts w:ascii="Cambria" w:hAnsi="Cambria"/>
+          <w:b/>
+          <w:bCs/>
+          <w:sz w:val="24"/>
+          <w:szCs w:val="24"/>
+          <w:u w:val="single"/>
+        </w:rPr>
+        <w:t xml:space="preserve">/03/23: </w:t>
+      </w:r>
+      <w:r>
+        <w:rPr>
+          <w:rFonts w:ascii="Cambria" w:hAnsi="Cambria"/>
+          <w:b/>
+          <w:bCs/>
+          <w:sz w:val="24"/>
+          <w:szCs w:val="24"/>
+        </w:rPr>
+        <w:t>(</w:t>
+      </w:r>
+      <w:r>
+        <w:rPr>
+          <w:rFonts w:ascii="Cambria" w:hAnsi="Cambria"/>
+          <w:b/>
+          <w:bCs/>
+          <w:sz w:val="24"/>
+          <w:szCs w:val="24"/>
+        </w:rPr>
+        <w:t>0</w:t>
+      </w:r>
+      <w:r>
+        <w:rPr>
+          <w:rFonts w:ascii="Cambria" w:hAnsi="Cambria"/>
+          <w:b/>
+          <w:bCs/>
+          <w:sz w:val="24"/>
+          <w:szCs w:val="24"/>
+        </w:rPr>
+        <w:t>4</w:t>
+      </w:r>
+      <w:r>
+        <w:rPr>
+          <w:rFonts w:ascii="Cambria" w:hAnsi="Cambria"/>
+          <w:b/>
+          <w:bCs/>
+          <w:sz w:val="24"/>
+          <w:szCs w:val="24"/>
+        </w:rPr>
+        <w:t>:</w:t>
+      </w:r>
+      <w:r>
+        <w:rPr>
+          <w:rFonts w:ascii="Cambria" w:hAnsi="Cambria"/>
+          <w:b/>
+          <w:bCs/>
+          <w:sz w:val="24"/>
+          <w:szCs w:val="24"/>
+        </w:rPr>
+        <w:t>10</w:t>
+      </w:r>
+      <w:r>
+        <w:rPr>
+          <w:rFonts w:ascii="Cambria" w:hAnsi="Cambria"/>
+          <w:b/>
+          <w:bCs/>
+          <w:sz w:val="24"/>
+          <w:szCs w:val="24"/>
+        </w:rPr>
+        <w:t xml:space="preserve"> </w:t>
+      </w:r>
+      <w:r>
+        <w:rPr>
+          <w:rFonts w:ascii="Cambria" w:hAnsi="Cambria"/>
+          <w:b/>
+          <w:bCs/>
+          <w:sz w:val="24"/>
+          <w:szCs w:val="24"/>
+        </w:rPr>
+        <w:t>A</w:t>
+      </w:r>
+      <w:r>
+        <w:rPr>
+          <w:rFonts w:ascii="Cambria" w:hAnsi="Cambria"/>
+          <w:b/>
+          <w:bCs/>
+          <w:sz w:val="24"/>
+          <w:szCs w:val="24"/>
+        </w:rPr>
+        <w:t xml:space="preserve">M ) </w:t>
+      </w:r>
+      <w:r>
+        <w:rPr>
+          <w:rFonts w:ascii="Cambria" w:hAnsi="Cambria"/>
+          <w:sz w:val="24"/>
+          <w:szCs w:val="24"/>
+        </w:rPr>
         <w:t xml:space="preserve">Modified All parts with </w:t>
       </w:r>
       <w:r>
@@ -8853,7 +8990,7 @@
           <w:sz w:val="24"/>
           <w:szCs w:val="24"/>
         </w:rPr>
-        <w:t>Bookings</w:t>
+        <w:t>Payments</w:t>
       </w:r>
       <w:r>
         <w:rPr>

</xml_diff>

<commit_message>
Initial Menu System with Display
</commit_message>
<xml_diff>
--- a/PROJECT LOG AND IDEAS.docx
+++ b/PROJECT LOG AND IDEAS.docx
@@ -1057,6 +1057,7 @@
         </w:rPr>
         <w:t xml:space="preserve"> table, as a trip can have multiple locations and a location can be part of multiple trips. This relationship is represented by the </w:t>
       </w:r>
+      <w:proofErr w:type="spellStart"/>
       <w:r>
         <w:rPr>
           <w:rFonts w:ascii="Cambria" w:hAnsi="Cambria"/>
@@ -1067,6 +1068,7 @@
         </w:rPr>
         <w:t>TripLocation</w:t>
       </w:r>
+      <w:proofErr w:type="spellEnd"/>
       <w:r>
         <w:rPr>
           <w:rFonts w:ascii="Cambria" w:hAnsi="Cambria"/>
@@ -1898,7 +1900,25 @@
           <w:sz w:val="24"/>
           <w:szCs w:val="24"/>
         </w:rPr>
-        <w:t>Database Model and Diagram done and attached in github.</w:t>
+        <w:t xml:space="preserve">Database Model and Diagram done and attached in </w:t>
+      </w:r>
+      <w:proofErr w:type="spellStart"/>
+      <w:r>
+        <w:rPr>
+          <w:rFonts w:ascii="Cambria" w:hAnsi="Cambria"/>
+          <w:sz w:val="24"/>
+          <w:szCs w:val="24"/>
+        </w:rPr>
+        <w:t>github</w:t>
+      </w:r>
+      <w:proofErr w:type="spellEnd"/>
+      <w:r>
+        <w:rPr>
+          <w:rFonts w:ascii="Cambria" w:hAnsi="Cambria"/>
+          <w:sz w:val="24"/>
+          <w:szCs w:val="24"/>
+        </w:rPr>
+        <w:t>.</w:t>
       </w:r>
       <w:r>
         <w:rPr>
@@ -2086,8 +2106,18 @@
           <w:sz w:val="24"/>
           <w:szCs w:val="24"/>
         </w:rPr>
-        <w:t>Application Folder Structure Created in Intellij</w:t>
-      </w:r>
+        <w:t xml:space="preserve">Application Folder Structure Created in </w:t>
+      </w:r>
+      <w:proofErr w:type="spellStart"/>
+      <w:r>
+        <w:rPr>
+          <w:rFonts w:ascii="Cambria" w:hAnsi="Cambria"/>
+          <w:sz w:val="24"/>
+          <w:szCs w:val="24"/>
+        </w:rPr>
+        <w:t>Intellij</w:t>
+      </w:r>
+      <w:proofErr w:type="spellEnd"/>
       <w:r>
         <w:rPr>
           <w:rFonts w:ascii="Cambria" w:hAnsi="Cambria"/>
@@ -2159,7 +2189,25 @@
           <w:sz w:val="24"/>
           <w:szCs w:val="24"/>
         </w:rPr>
-        <w:t>Using the DAO_product example I made up my project folder structure.</w:t>
+        <w:t xml:space="preserve">Using the </w:t>
+      </w:r>
+      <w:proofErr w:type="spellStart"/>
+      <w:r>
+        <w:rPr>
+          <w:rFonts w:ascii="Cambria" w:hAnsi="Cambria"/>
+          <w:sz w:val="24"/>
+          <w:szCs w:val="24"/>
+        </w:rPr>
+        <w:t>DAO_product</w:t>
+      </w:r>
+      <w:proofErr w:type="spellEnd"/>
+      <w:r>
+        <w:rPr>
+          <w:rFonts w:ascii="Cambria" w:hAnsi="Cambria"/>
+          <w:sz w:val="24"/>
+          <w:szCs w:val="24"/>
+        </w:rPr>
+        <w:t xml:space="preserve"> example I made up my project folder structure.</w:t>
       </w:r>
       <w:r>
         <w:rPr>
@@ -2781,7 +2829,25 @@
           <w:sz w:val="24"/>
           <w:szCs w:val="24"/>
         </w:rPr>
-        <w:t>JDBC connection and DaoException.</w:t>
+        <w:t xml:space="preserve">JDBC connection and </w:t>
+      </w:r>
+      <w:proofErr w:type="spellStart"/>
+      <w:r>
+        <w:rPr>
+          <w:rFonts w:ascii="Cambria" w:hAnsi="Cambria"/>
+          <w:sz w:val="24"/>
+          <w:szCs w:val="24"/>
+        </w:rPr>
+        <w:t>DaoException</w:t>
+      </w:r>
+      <w:proofErr w:type="spellEnd"/>
+      <w:r>
+        <w:rPr>
+          <w:rFonts w:ascii="Cambria" w:hAnsi="Cambria"/>
+          <w:sz w:val="24"/>
+          <w:szCs w:val="24"/>
+        </w:rPr>
+        <w:t>.</w:t>
       </w:r>
       <w:r>
         <w:rPr>
@@ -2856,7 +2922,25 @@
           <w:sz w:val="24"/>
           <w:szCs w:val="24"/>
         </w:rPr>
-        <w:t xml:space="preserve">Added CustomerDaoInterface </w:t>
+        <w:t xml:space="preserve">Added </w:t>
+      </w:r>
+      <w:proofErr w:type="spellStart"/>
+      <w:r>
+        <w:rPr>
+          <w:rFonts w:ascii="Cambria" w:hAnsi="Cambria"/>
+          <w:sz w:val="24"/>
+          <w:szCs w:val="24"/>
+        </w:rPr>
+        <w:t>CustomerDaoInterface</w:t>
+      </w:r>
+      <w:proofErr w:type="spellEnd"/>
+      <w:r>
+        <w:rPr>
+          <w:rFonts w:ascii="Cambria" w:hAnsi="Cambria"/>
+          <w:sz w:val="24"/>
+          <w:szCs w:val="24"/>
+        </w:rPr>
+        <w:t xml:space="preserve"> </w:t>
       </w:r>
       <w:r>
         <w:rPr>
@@ -2969,7 +3053,25 @@
           <w:sz w:val="24"/>
           <w:szCs w:val="24"/>
         </w:rPr>
-        <w:t>Implemented findAllCustomers() method</w:t>
+        <w:t xml:space="preserve">Implemented </w:t>
+      </w:r>
+      <w:proofErr w:type="spellStart"/>
+      <w:r>
+        <w:rPr>
+          <w:rFonts w:ascii="Cambria" w:hAnsi="Cambria"/>
+          <w:sz w:val="24"/>
+          <w:szCs w:val="24"/>
+        </w:rPr>
+        <w:t>findAllCustomers</w:t>
+      </w:r>
+      <w:proofErr w:type="spellEnd"/>
+      <w:r>
+        <w:rPr>
+          <w:rFonts w:ascii="Cambria" w:hAnsi="Cambria"/>
+          <w:sz w:val="24"/>
+          <w:szCs w:val="24"/>
+        </w:rPr>
+        <w:t>() method</w:t>
       </w:r>
       <w:r>
         <w:rPr>
@@ -3052,7 +3154,25 @@
           <w:sz w:val="24"/>
           <w:szCs w:val="24"/>
         </w:rPr>
-        <w:t>Implemented testFindAllCustomers()  - Junit Test and Successful.</w:t>
+        <w:t xml:space="preserve">Implemented </w:t>
+      </w:r>
+      <w:proofErr w:type="spellStart"/>
+      <w:r>
+        <w:rPr>
+          <w:rFonts w:ascii="Cambria" w:hAnsi="Cambria"/>
+          <w:sz w:val="24"/>
+          <w:szCs w:val="24"/>
+        </w:rPr>
+        <w:t>testFindAllCustomers</w:t>
+      </w:r>
+      <w:proofErr w:type="spellEnd"/>
+      <w:r>
+        <w:rPr>
+          <w:rFonts w:ascii="Cambria" w:hAnsi="Cambria"/>
+          <w:sz w:val="24"/>
+          <w:szCs w:val="24"/>
+        </w:rPr>
+        <w:t>()  - Junit Test and Successful.</w:t>
       </w:r>
       <w:r>
         <w:rPr>
@@ -3149,13 +3269,41 @@
         </w:rPr>
         <w:t xml:space="preserve">Implemented </w:t>
       </w:r>
-      <w:r>
-        <w:rPr>
-          <w:rFonts w:ascii="Cambria" w:hAnsi="Cambria"/>
-          <w:sz w:val="24"/>
-          <w:szCs w:val="24"/>
-        </w:rPr>
-        <w:t>findCustomerById(int customerId)</w:t>
+      <w:proofErr w:type="spellStart"/>
+      <w:r>
+        <w:rPr>
+          <w:rFonts w:ascii="Cambria" w:hAnsi="Cambria"/>
+          <w:sz w:val="24"/>
+          <w:szCs w:val="24"/>
+        </w:rPr>
+        <w:t>findCustomerById</w:t>
+      </w:r>
+      <w:proofErr w:type="spellEnd"/>
+      <w:r>
+        <w:rPr>
+          <w:rFonts w:ascii="Cambria" w:hAnsi="Cambria"/>
+          <w:sz w:val="24"/>
+          <w:szCs w:val="24"/>
+        </w:rPr>
+        <w:t xml:space="preserve">(int </w:t>
+      </w:r>
+      <w:proofErr w:type="spellStart"/>
+      <w:r>
+        <w:rPr>
+          <w:rFonts w:ascii="Cambria" w:hAnsi="Cambria"/>
+          <w:sz w:val="24"/>
+          <w:szCs w:val="24"/>
+        </w:rPr>
+        <w:t>customerId</w:t>
+      </w:r>
+      <w:proofErr w:type="spellEnd"/>
+      <w:r>
+        <w:rPr>
+          <w:rFonts w:ascii="Cambria" w:hAnsi="Cambria"/>
+          <w:sz w:val="24"/>
+          <w:szCs w:val="24"/>
+        </w:rPr>
+        <w:t>)</w:t>
       </w:r>
     </w:p>
     <w:p>
@@ -3270,13 +3418,23 @@
         </w:rPr>
         <w:t xml:space="preserve">Implemented </w:t>
       </w:r>
-      <w:r>
-        <w:rPr>
-          <w:rFonts w:ascii="Cambria" w:hAnsi="Cambria"/>
-          <w:sz w:val="24"/>
-          <w:szCs w:val="24"/>
-        </w:rPr>
-        <w:t>testFindCustomerById()</w:t>
+      <w:proofErr w:type="spellStart"/>
+      <w:r>
+        <w:rPr>
+          <w:rFonts w:ascii="Cambria" w:hAnsi="Cambria"/>
+          <w:sz w:val="24"/>
+          <w:szCs w:val="24"/>
+        </w:rPr>
+        <w:t>testFindCustomerById</w:t>
+      </w:r>
+      <w:proofErr w:type="spellEnd"/>
+      <w:r>
+        <w:rPr>
+          <w:rFonts w:ascii="Cambria" w:hAnsi="Cambria"/>
+          <w:sz w:val="24"/>
+          <w:szCs w:val="24"/>
+        </w:rPr>
+        <w:t>()</w:t>
       </w:r>
     </w:p>
     <w:p>
@@ -3413,13 +3571,41 @@
         </w:rPr>
         <w:t xml:space="preserve">Implemented </w:t>
       </w:r>
-      <w:r>
-        <w:rPr>
-          <w:rFonts w:ascii="Cambria" w:hAnsi="Cambria"/>
-          <w:sz w:val="24"/>
-          <w:szCs w:val="24"/>
-        </w:rPr>
-        <w:t>deleteCustomerById(int customerId)</w:t>
+      <w:proofErr w:type="spellStart"/>
+      <w:r>
+        <w:rPr>
+          <w:rFonts w:ascii="Cambria" w:hAnsi="Cambria"/>
+          <w:sz w:val="24"/>
+          <w:szCs w:val="24"/>
+        </w:rPr>
+        <w:t>deleteCustomerById</w:t>
+      </w:r>
+      <w:proofErr w:type="spellEnd"/>
+      <w:r>
+        <w:rPr>
+          <w:rFonts w:ascii="Cambria" w:hAnsi="Cambria"/>
+          <w:sz w:val="24"/>
+          <w:szCs w:val="24"/>
+        </w:rPr>
+        <w:t xml:space="preserve">(int </w:t>
+      </w:r>
+      <w:proofErr w:type="spellStart"/>
+      <w:r>
+        <w:rPr>
+          <w:rFonts w:ascii="Cambria" w:hAnsi="Cambria"/>
+          <w:sz w:val="24"/>
+          <w:szCs w:val="24"/>
+        </w:rPr>
+        <w:t>customerId</w:t>
+      </w:r>
+      <w:proofErr w:type="spellEnd"/>
+      <w:r>
+        <w:rPr>
+          <w:rFonts w:ascii="Cambria" w:hAnsi="Cambria"/>
+          <w:sz w:val="24"/>
+          <w:szCs w:val="24"/>
+        </w:rPr>
+        <w:t>)</w:t>
       </w:r>
       <w:r>
         <w:rPr>
@@ -3532,6 +3718,7 @@
         </w:rPr>
         <w:t xml:space="preserve">Implemented </w:t>
       </w:r>
+      <w:proofErr w:type="spellStart"/>
       <w:r>
         <w:rPr>
           <w:rFonts w:ascii="Cambria" w:hAnsi="Cambria"/>
@@ -3556,6 +3743,7 @@
         </w:rPr>
         <w:t>eleteCustomerById</w:t>
       </w:r>
+      <w:proofErr w:type="spellEnd"/>
       <w:r>
         <w:rPr>
           <w:rFonts w:ascii="Cambria" w:hAnsi="Cambria"/>
@@ -3668,13 +3856,23 @@
         </w:rPr>
         <w:t xml:space="preserve">Implemented </w:t>
       </w:r>
-      <w:r>
-        <w:rPr>
-          <w:rFonts w:ascii="Cambria" w:hAnsi="Cambria"/>
-          <w:sz w:val="24"/>
-          <w:szCs w:val="24"/>
-        </w:rPr>
-        <w:t xml:space="preserve">insertCustomer(Customer customer) </w:t>
+      <w:proofErr w:type="spellStart"/>
+      <w:r>
+        <w:rPr>
+          <w:rFonts w:ascii="Cambria" w:hAnsi="Cambria"/>
+          <w:sz w:val="24"/>
+          <w:szCs w:val="24"/>
+        </w:rPr>
+        <w:t>insertCustomer</w:t>
+      </w:r>
+      <w:proofErr w:type="spellEnd"/>
+      <w:r>
+        <w:rPr>
+          <w:rFonts w:ascii="Cambria" w:hAnsi="Cambria"/>
+          <w:sz w:val="24"/>
+          <w:szCs w:val="24"/>
+        </w:rPr>
+        <w:t xml:space="preserve">(Customer customer) </w:t>
       </w:r>
     </w:p>
     <w:p>
@@ -3809,6 +4007,7 @@
         </w:rPr>
         <w:t xml:space="preserve">Implemented </w:t>
       </w:r>
+      <w:proofErr w:type="spellStart"/>
       <w:r>
         <w:rPr>
           <w:rFonts w:ascii="Cambria" w:hAnsi="Cambria"/>
@@ -3833,6 +4032,7 @@
         </w:rPr>
         <w:t>nsertCustomer</w:t>
       </w:r>
+      <w:proofErr w:type="spellEnd"/>
       <w:r>
         <w:rPr>
           <w:rFonts w:ascii="Cambria" w:hAnsi="Cambria"/>
@@ -3948,7 +4148,25 @@
           <w:sz w:val="24"/>
           <w:szCs w:val="24"/>
         </w:rPr>
-        <w:t>Added AirportDaoInterface with Features 1-4.</w:t>
+        <w:t xml:space="preserve">Added </w:t>
+      </w:r>
+      <w:proofErr w:type="spellStart"/>
+      <w:r>
+        <w:rPr>
+          <w:rFonts w:ascii="Cambria" w:hAnsi="Cambria"/>
+          <w:sz w:val="24"/>
+          <w:szCs w:val="24"/>
+        </w:rPr>
+        <w:t>AirportDaoInterface</w:t>
+      </w:r>
+      <w:proofErr w:type="spellEnd"/>
+      <w:r>
+        <w:rPr>
+          <w:rFonts w:ascii="Cambria" w:hAnsi="Cambria"/>
+          <w:sz w:val="24"/>
+          <w:szCs w:val="24"/>
+        </w:rPr>
+        <w:t xml:space="preserve"> with Features 1-4.</w:t>
       </w:r>
       <w:r>
         <w:rPr>
@@ -4065,7 +4283,16 @@
           <w:sz w:val="24"/>
           <w:szCs w:val="24"/>
         </w:rPr>
-        <w:t>Implemented findAll</w:t>
+        <w:t xml:space="preserve">Implemented </w:t>
+      </w:r>
+      <w:proofErr w:type="spellStart"/>
+      <w:r>
+        <w:rPr>
+          <w:rFonts w:ascii="Cambria" w:hAnsi="Cambria"/>
+          <w:sz w:val="24"/>
+          <w:szCs w:val="24"/>
+        </w:rPr>
+        <w:t>findAll</w:t>
       </w:r>
       <w:r>
         <w:rPr>
@@ -4083,6 +4310,7 @@
         </w:rPr>
         <w:t>s</w:t>
       </w:r>
+      <w:proofErr w:type="spellEnd"/>
       <w:r>
         <w:rPr>
           <w:rFonts w:ascii="Cambria" w:hAnsi="Cambria"/>
@@ -4164,7 +4392,25 @@
           <w:sz w:val="24"/>
           <w:szCs w:val="24"/>
         </w:rPr>
-        <w:t>Implemented testFindAllAirports()  - Junit Test and Successful.</w:t>
+        <w:t xml:space="preserve">Implemented </w:t>
+      </w:r>
+      <w:proofErr w:type="spellStart"/>
+      <w:r>
+        <w:rPr>
+          <w:rFonts w:ascii="Cambria" w:hAnsi="Cambria"/>
+          <w:sz w:val="24"/>
+          <w:szCs w:val="24"/>
+        </w:rPr>
+        <w:t>testFindAllAirports</w:t>
+      </w:r>
+      <w:proofErr w:type="spellEnd"/>
+      <w:r>
+        <w:rPr>
+          <w:rFonts w:ascii="Cambria" w:hAnsi="Cambria"/>
+          <w:sz w:val="24"/>
+          <w:szCs w:val="24"/>
+        </w:rPr>
+        <w:t>()  - Junit Test and Successful.</w:t>
       </w:r>
       <w:r>
         <w:rPr>
@@ -4263,6 +4509,7 @@
         </w:rPr>
         <w:t xml:space="preserve">Implemented </w:t>
       </w:r>
+      <w:proofErr w:type="spellStart"/>
       <w:r>
         <w:rPr>
           <w:rFonts w:ascii="Cambria" w:hAnsi="Cambria"/>
@@ -4285,8 +4532,18 @@
           <w:sz w:val="24"/>
           <w:szCs w:val="24"/>
         </w:rPr>
-        <w:t xml:space="preserve">ById(int </w:t>
-      </w:r>
+        <w:t>ById</w:t>
+      </w:r>
+      <w:proofErr w:type="spellEnd"/>
+      <w:r>
+        <w:rPr>
+          <w:rFonts w:ascii="Cambria" w:hAnsi="Cambria"/>
+          <w:sz w:val="24"/>
+          <w:szCs w:val="24"/>
+        </w:rPr>
+        <w:t xml:space="preserve">(int </w:t>
+      </w:r>
+      <w:proofErr w:type="spellStart"/>
       <w:r>
         <w:rPr>
           <w:rFonts w:ascii="Cambria" w:hAnsi="Cambria"/>
@@ -4301,7 +4558,16 @@
           <w:sz w:val="24"/>
           <w:szCs w:val="24"/>
         </w:rPr>
-        <w:t>Id)</w:t>
+        <w:t>Id</w:t>
+      </w:r>
+      <w:proofErr w:type="spellEnd"/>
+      <w:r>
+        <w:rPr>
+          <w:rFonts w:ascii="Cambria" w:hAnsi="Cambria"/>
+          <w:sz w:val="24"/>
+          <w:szCs w:val="24"/>
+        </w:rPr>
+        <w:t>)</w:t>
       </w:r>
     </w:p>
     <w:p>
@@ -4416,7 +4682,25 @@
           <w:sz w:val="24"/>
           <w:szCs w:val="24"/>
         </w:rPr>
-        <w:t>Implemented testFindAirportById()  - Junit Test and Successful.</w:t>
+        <w:t xml:space="preserve">Implemented </w:t>
+      </w:r>
+      <w:proofErr w:type="spellStart"/>
+      <w:r>
+        <w:rPr>
+          <w:rFonts w:ascii="Cambria" w:hAnsi="Cambria"/>
+          <w:sz w:val="24"/>
+          <w:szCs w:val="24"/>
+        </w:rPr>
+        <w:t>testFindAirportById</w:t>
+      </w:r>
+      <w:proofErr w:type="spellEnd"/>
+      <w:r>
+        <w:rPr>
+          <w:rFonts w:ascii="Cambria" w:hAnsi="Cambria"/>
+          <w:sz w:val="24"/>
+          <w:szCs w:val="24"/>
+        </w:rPr>
+        <w:t>()  - Junit Test and Successful.</w:t>
       </w:r>
       <w:r>
         <w:rPr>
@@ -4566,13 +4850,41 @@
         </w:rPr>
         <w:t xml:space="preserve">Implemented </w:t>
       </w:r>
-      <w:r>
-        <w:rPr>
-          <w:rFonts w:ascii="Cambria" w:hAnsi="Cambria"/>
-          <w:sz w:val="24"/>
-          <w:szCs w:val="24"/>
-        </w:rPr>
-        <w:t>deleteAirportById(int airportId)</w:t>
+      <w:proofErr w:type="spellStart"/>
+      <w:r>
+        <w:rPr>
+          <w:rFonts w:ascii="Cambria" w:hAnsi="Cambria"/>
+          <w:sz w:val="24"/>
+          <w:szCs w:val="24"/>
+        </w:rPr>
+        <w:t>deleteAirportById</w:t>
+      </w:r>
+      <w:proofErr w:type="spellEnd"/>
+      <w:r>
+        <w:rPr>
+          <w:rFonts w:ascii="Cambria" w:hAnsi="Cambria"/>
+          <w:sz w:val="24"/>
+          <w:szCs w:val="24"/>
+        </w:rPr>
+        <w:t xml:space="preserve">(int </w:t>
+      </w:r>
+      <w:proofErr w:type="spellStart"/>
+      <w:r>
+        <w:rPr>
+          <w:rFonts w:ascii="Cambria" w:hAnsi="Cambria"/>
+          <w:sz w:val="24"/>
+          <w:szCs w:val="24"/>
+        </w:rPr>
+        <w:t>airportId</w:t>
+      </w:r>
+      <w:proofErr w:type="spellEnd"/>
+      <w:r>
+        <w:rPr>
+          <w:rFonts w:ascii="Cambria" w:hAnsi="Cambria"/>
+          <w:sz w:val="24"/>
+          <w:szCs w:val="24"/>
+        </w:rPr>
+        <w:t>)</w:t>
       </w:r>
     </w:p>
     <w:p>
@@ -4687,7 +4999,16 @@
           <w:sz w:val="24"/>
           <w:szCs w:val="24"/>
         </w:rPr>
-        <w:t>Implemented testD</w:t>
+        <w:t xml:space="preserve">Implemented </w:t>
+      </w:r>
+      <w:proofErr w:type="spellStart"/>
+      <w:r>
+        <w:rPr>
+          <w:rFonts w:ascii="Cambria" w:hAnsi="Cambria"/>
+          <w:sz w:val="24"/>
+          <w:szCs w:val="24"/>
+        </w:rPr>
+        <w:t>testD</w:t>
       </w:r>
       <w:r>
         <w:rPr>
@@ -4697,6 +5018,7 @@
         </w:rPr>
         <w:t>eleteAirportById</w:t>
       </w:r>
+      <w:proofErr w:type="spellEnd"/>
       <w:r>
         <w:rPr>
           <w:rFonts w:ascii="Cambria" w:hAnsi="Cambria"/>
@@ -4802,6 +5124,7 @@
         </w:rPr>
         <w:t xml:space="preserve">Implemented </w:t>
       </w:r>
+      <w:proofErr w:type="spellStart"/>
       <w:r>
         <w:rPr>
           <w:rFonts w:ascii="Cambria" w:hAnsi="Cambria"/>
@@ -4810,7 +5133,18 @@
           <w:sz w:val="24"/>
           <w:szCs w:val="24"/>
         </w:rPr>
-        <w:t>insertAirport(Airport airport)</w:t>
+        <w:t>insertAirport</w:t>
+      </w:r>
+      <w:proofErr w:type="spellEnd"/>
+      <w:r>
+        <w:rPr>
+          <w:rFonts w:ascii="Cambria" w:hAnsi="Cambria"/>
+          <w:i/>
+          <w:iCs/>
+          <w:sz w:val="24"/>
+          <w:szCs w:val="24"/>
+        </w:rPr>
+        <w:t>(Airport airport)</w:t>
       </w:r>
     </w:p>
     <w:p>
@@ -4926,7 +5260,16 @@
           <w:sz w:val="24"/>
           <w:szCs w:val="24"/>
         </w:rPr>
-        <w:t>Implemented testInsert</w:t>
+        <w:t xml:space="preserve">Implemented </w:t>
+      </w:r>
+      <w:proofErr w:type="spellStart"/>
+      <w:r>
+        <w:rPr>
+          <w:rFonts w:ascii="Cambria" w:hAnsi="Cambria"/>
+          <w:sz w:val="24"/>
+          <w:szCs w:val="24"/>
+        </w:rPr>
+        <w:t>testInsert</w:t>
       </w:r>
       <w:r>
         <w:rPr>
@@ -4936,6 +5279,7 @@
         </w:rPr>
         <w:t>Airport</w:t>
       </w:r>
+      <w:proofErr w:type="spellEnd"/>
       <w:r>
         <w:rPr>
           <w:rFonts w:ascii="Cambria" w:hAnsi="Cambria"/>
@@ -5103,7 +5447,25 @@
           <w:sz w:val="24"/>
           <w:szCs w:val="24"/>
         </w:rPr>
-        <w:t>Added FlightDaoInterface with Features 1-4.</w:t>
+        <w:t xml:space="preserve">Added </w:t>
+      </w:r>
+      <w:proofErr w:type="spellStart"/>
+      <w:r>
+        <w:rPr>
+          <w:rFonts w:ascii="Cambria" w:hAnsi="Cambria"/>
+          <w:sz w:val="24"/>
+          <w:szCs w:val="24"/>
+        </w:rPr>
+        <w:t>FlightDaoInterface</w:t>
+      </w:r>
+      <w:proofErr w:type="spellEnd"/>
+      <w:r>
+        <w:rPr>
+          <w:rFonts w:ascii="Cambria" w:hAnsi="Cambria"/>
+          <w:sz w:val="24"/>
+          <w:szCs w:val="24"/>
+        </w:rPr>
+        <w:t xml:space="preserve"> with Features 1-4.</w:t>
       </w:r>
       <w:r>
         <w:rPr>
@@ -5220,7 +5582,25 @@
           <w:sz w:val="24"/>
           <w:szCs w:val="24"/>
         </w:rPr>
-        <w:t>Implemented findAllFlights() method.</w:t>
+        <w:t xml:space="preserve">Implemented </w:t>
+      </w:r>
+      <w:proofErr w:type="spellStart"/>
+      <w:r>
+        <w:rPr>
+          <w:rFonts w:ascii="Cambria" w:hAnsi="Cambria"/>
+          <w:sz w:val="24"/>
+          <w:szCs w:val="24"/>
+        </w:rPr>
+        <w:t>findAllFlights</w:t>
+      </w:r>
+      <w:proofErr w:type="spellEnd"/>
+      <w:r>
+        <w:rPr>
+          <w:rFonts w:ascii="Cambria" w:hAnsi="Cambria"/>
+          <w:sz w:val="24"/>
+          <w:szCs w:val="24"/>
+        </w:rPr>
+        <w:t>() method.</w:t>
       </w:r>
     </w:p>
     <w:p>
@@ -5331,7 +5711,25 @@
           <w:sz w:val="24"/>
           <w:szCs w:val="24"/>
         </w:rPr>
-        <w:t>Implemented testFindAllFlights()  - Junit Test and Successful.</w:t>
+        <w:t xml:space="preserve">Implemented </w:t>
+      </w:r>
+      <w:proofErr w:type="spellStart"/>
+      <w:r>
+        <w:rPr>
+          <w:rFonts w:ascii="Cambria" w:hAnsi="Cambria"/>
+          <w:sz w:val="24"/>
+          <w:szCs w:val="24"/>
+        </w:rPr>
+        <w:t>testFindAllFlights</w:t>
+      </w:r>
+      <w:proofErr w:type="spellEnd"/>
+      <w:r>
+        <w:rPr>
+          <w:rFonts w:ascii="Cambria" w:hAnsi="Cambria"/>
+          <w:sz w:val="24"/>
+          <w:szCs w:val="24"/>
+        </w:rPr>
+        <w:t>()  - Junit Test and Successful.</w:t>
       </w:r>
       <w:r>
         <w:rPr>
@@ -5457,13 +5855,41 @@
         </w:rPr>
         <w:t xml:space="preserve">Implemented </w:t>
       </w:r>
-      <w:r>
-        <w:rPr>
-          <w:rFonts w:ascii="Cambria" w:hAnsi="Cambria"/>
-          <w:sz w:val="24"/>
-          <w:szCs w:val="24"/>
-        </w:rPr>
-        <w:t>findFlightById(int flightId)</w:t>
+      <w:proofErr w:type="spellStart"/>
+      <w:r>
+        <w:rPr>
+          <w:rFonts w:ascii="Cambria" w:hAnsi="Cambria"/>
+          <w:sz w:val="24"/>
+          <w:szCs w:val="24"/>
+        </w:rPr>
+        <w:t>findFlightById</w:t>
+      </w:r>
+      <w:proofErr w:type="spellEnd"/>
+      <w:r>
+        <w:rPr>
+          <w:rFonts w:ascii="Cambria" w:hAnsi="Cambria"/>
+          <w:sz w:val="24"/>
+          <w:szCs w:val="24"/>
+        </w:rPr>
+        <w:t xml:space="preserve">(int </w:t>
+      </w:r>
+      <w:proofErr w:type="spellStart"/>
+      <w:r>
+        <w:rPr>
+          <w:rFonts w:ascii="Cambria" w:hAnsi="Cambria"/>
+          <w:sz w:val="24"/>
+          <w:szCs w:val="24"/>
+        </w:rPr>
+        <w:t>flightId</w:t>
+      </w:r>
+      <w:proofErr w:type="spellEnd"/>
+      <w:r>
+        <w:rPr>
+          <w:rFonts w:ascii="Cambria" w:hAnsi="Cambria"/>
+          <w:sz w:val="24"/>
+          <w:szCs w:val="24"/>
+        </w:rPr>
+        <w:t>)</w:t>
       </w:r>
     </w:p>
     <w:p>
@@ -5548,6 +5974,7 @@
         </w:rPr>
         <w:t xml:space="preserve">Implemented </w:t>
       </w:r>
+      <w:proofErr w:type="spellStart"/>
       <w:r>
         <w:rPr>
           <w:rFonts w:ascii="Cambria" w:hAnsi="Cambria"/>
@@ -5562,7 +5989,16 @@
           <w:sz w:val="24"/>
           <w:szCs w:val="24"/>
         </w:rPr>
-        <w:t>indFlightById()</w:t>
+        <w:t>indFlightById</w:t>
+      </w:r>
+      <w:proofErr w:type="spellEnd"/>
+      <w:r>
+        <w:rPr>
+          <w:rFonts w:ascii="Cambria" w:hAnsi="Cambria"/>
+          <w:sz w:val="24"/>
+          <w:szCs w:val="24"/>
+        </w:rPr>
+        <w:t>()</w:t>
       </w:r>
       <w:r>
         <w:rPr>
@@ -5637,6 +6073,7 @@
         </w:rPr>
         <w:t xml:space="preserve">Implemented </w:t>
       </w:r>
+      <w:proofErr w:type="spellStart"/>
       <w:r>
         <w:rPr>
           <w:rFonts w:ascii="Cambria" w:hAnsi="Cambria"/>
@@ -5659,8 +6096,18 @@
           <w:sz w:val="24"/>
           <w:szCs w:val="24"/>
         </w:rPr>
-        <w:t xml:space="preserve">ById(int </w:t>
-      </w:r>
+        <w:t>ById</w:t>
+      </w:r>
+      <w:proofErr w:type="spellEnd"/>
+      <w:r>
+        <w:rPr>
+          <w:rFonts w:ascii="Cambria" w:hAnsi="Cambria"/>
+          <w:sz w:val="24"/>
+          <w:szCs w:val="24"/>
+        </w:rPr>
+        <w:t xml:space="preserve">(int </w:t>
+      </w:r>
+      <w:proofErr w:type="spellStart"/>
       <w:r>
         <w:rPr>
           <w:rFonts w:ascii="Cambria" w:hAnsi="Cambria"/>
@@ -5669,6 +6116,7 @@
         </w:rPr>
         <w:t>flightId</w:t>
       </w:r>
+      <w:proofErr w:type="spellEnd"/>
       <w:r>
         <w:rPr>
           <w:rFonts w:ascii="Cambria" w:hAnsi="Cambria"/>
@@ -5760,13 +6208,23 @@
         </w:rPr>
         <w:t xml:space="preserve">Implemented </w:t>
       </w:r>
-      <w:r>
-        <w:rPr>
-          <w:rFonts w:ascii="Cambria" w:hAnsi="Cambria"/>
-          <w:sz w:val="24"/>
-          <w:szCs w:val="24"/>
-        </w:rPr>
-        <w:t>testDeleteFlightById()</w:t>
+      <w:proofErr w:type="spellStart"/>
+      <w:r>
+        <w:rPr>
+          <w:rFonts w:ascii="Cambria" w:hAnsi="Cambria"/>
+          <w:sz w:val="24"/>
+          <w:szCs w:val="24"/>
+        </w:rPr>
+        <w:t>testDeleteFlightById</w:t>
+      </w:r>
+      <w:proofErr w:type="spellEnd"/>
+      <w:r>
+        <w:rPr>
+          <w:rFonts w:ascii="Cambria" w:hAnsi="Cambria"/>
+          <w:sz w:val="24"/>
+          <w:szCs w:val="24"/>
+        </w:rPr>
+        <w:t>()</w:t>
       </w:r>
       <w:r>
         <w:rPr>
@@ -5843,13 +6301,23 @@
         </w:rPr>
         <w:t xml:space="preserve">Implemented </w:t>
       </w:r>
-      <w:r>
-        <w:rPr>
-          <w:rFonts w:ascii="Cambria" w:hAnsi="Cambria"/>
-          <w:sz w:val="24"/>
-          <w:szCs w:val="24"/>
-        </w:rPr>
-        <w:t>insertFlight(Flight flight)</w:t>
+      <w:proofErr w:type="spellStart"/>
+      <w:r>
+        <w:rPr>
+          <w:rFonts w:ascii="Cambria" w:hAnsi="Cambria"/>
+          <w:sz w:val="24"/>
+          <w:szCs w:val="24"/>
+        </w:rPr>
+        <w:t>insertFlight</w:t>
+      </w:r>
+      <w:proofErr w:type="spellEnd"/>
+      <w:r>
+        <w:rPr>
+          <w:rFonts w:ascii="Cambria" w:hAnsi="Cambria"/>
+          <w:sz w:val="24"/>
+          <w:szCs w:val="24"/>
+        </w:rPr>
+        <w:t>(Flight flight)</w:t>
       </w:r>
       <w:r>
         <w:rPr>
@@ -5932,6 +6400,7 @@
         </w:rPr>
         <w:t xml:space="preserve">Implemented </w:t>
       </w:r>
+      <w:proofErr w:type="spellStart"/>
       <w:r>
         <w:rPr>
           <w:rFonts w:ascii="Cambria" w:hAnsi="Cambria"/>
@@ -5948,6 +6417,7 @@
         </w:rPr>
         <w:t>InsertFlight</w:t>
       </w:r>
+      <w:proofErr w:type="spellEnd"/>
       <w:r>
         <w:rPr>
           <w:rFonts w:ascii="Cambria" w:hAnsi="Cambria"/>
@@ -6059,7 +6529,25 @@
           <w:sz w:val="24"/>
           <w:szCs w:val="24"/>
         </w:rPr>
-        <w:t>Added BookingDaoInterface with Features 1-4.</w:t>
+        <w:t xml:space="preserve">Added </w:t>
+      </w:r>
+      <w:proofErr w:type="spellStart"/>
+      <w:r>
+        <w:rPr>
+          <w:rFonts w:ascii="Cambria" w:hAnsi="Cambria"/>
+          <w:sz w:val="24"/>
+          <w:szCs w:val="24"/>
+        </w:rPr>
+        <w:t>BookingDaoInterface</w:t>
+      </w:r>
+      <w:proofErr w:type="spellEnd"/>
+      <w:r>
+        <w:rPr>
+          <w:rFonts w:ascii="Cambria" w:hAnsi="Cambria"/>
+          <w:sz w:val="24"/>
+          <w:szCs w:val="24"/>
+        </w:rPr>
+        <w:t xml:space="preserve"> with Features 1-4.</w:t>
       </w:r>
     </w:p>
     <w:p>
@@ -6170,7 +6658,16 @@
           <w:sz w:val="24"/>
           <w:szCs w:val="24"/>
         </w:rPr>
-        <w:t>Implemented findAll</w:t>
+        <w:t xml:space="preserve">Implemented </w:t>
+      </w:r>
+      <w:proofErr w:type="spellStart"/>
+      <w:r>
+        <w:rPr>
+          <w:rFonts w:ascii="Cambria" w:hAnsi="Cambria"/>
+          <w:sz w:val="24"/>
+          <w:szCs w:val="24"/>
+        </w:rPr>
+        <w:t>findAll</w:t>
       </w:r>
       <w:r>
         <w:rPr>
@@ -6186,7 +6683,16 @@
           <w:sz w:val="24"/>
           <w:szCs w:val="24"/>
         </w:rPr>
-        <w:t>s() method.</w:t>
+        <w:t>s</w:t>
+      </w:r>
+      <w:proofErr w:type="spellEnd"/>
+      <w:r>
+        <w:rPr>
+          <w:rFonts w:ascii="Cambria" w:hAnsi="Cambria"/>
+          <w:sz w:val="24"/>
+          <w:szCs w:val="24"/>
+        </w:rPr>
+        <w:t>() method.</w:t>
       </w:r>
       <w:r>
         <w:rPr>
@@ -6283,7 +6789,25 @@
           <w:sz w:val="24"/>
           <w:szCs w:val="24"/>
         </w:rPr>
-        <w:t>Implemented testFindAllBookings()  - Junit Test and Successful</w:t>
+        <w:t xml:space="preserve">Implemented </w:t>
+      </w:r>
+      <w:proofErr w:type="spellStart"/>
+      <w:r>
+        <w:rPr>
+          <w:rFonts w:ascii="Cambria" w:hAnsi="Cambria"/>
+          <w:sz w:val="24"/>
+          <w:szCs w:val="24"/>
+        </w:rPr>
+        <w:t>testFindAllBookings</w:t>
+      </w:r>
+      <w:proofErr w:type="spellEnd"/>
+      <w:r>
+        <w:rPr>
+          <w:rFonts w:ascii="Cambria" w:hAnsi="Cambria"/>
+          <w:sz w:val="24"/>
+          <w:szCs w:val="24"/>
+        </w:rPr>
+        <w:t>()  - Junit Test and Successful</w:t>
       </w:r>
       <w:r>
         <w:rPr>
@@ -6383,6 +6907,7 @@
         </w:rPr>
         <w:t xml:space="preserve">Implemented </w:t>
       </w:r>
+      <w:proofErr w:type="spellStart"/>
       <w:r>
         <w:rPr>
           <w:rFonts w:ascii="Cambria" w:hAnsi="Cambria"/>
@@ -6405,8 +6930,18 @@
           <w:sz w:val="24"/>
           <w:szCs w:val="24"/>
         </w:rPr>
-        <w:t xml:space="preserve">ById(int </w:t>
-      </w:r>
+        <w:t>ById</w:t>
+      </w:r>
+      <w:proofErr w:type="spellEnd"/>
+      <w:r>
+        <w:rPr>
+          <w:rFonts w:ascii="Cambria" w:hAnsi="Cambria"/>
+          <w:sz w:val="24"/>
+          <w:szCs w:val="24"/>
+        </w:rPr>
+        <w:t xml:space="preserve">(int </w:t>
+      </w:r>
+      <w:proofErr w:type="spellStart"/>
       <w:r>
         <w:rPr>
           <w:rFonts w:ascii="Cambria" w:hAnsi="Cambria"/>
@@ -6421,7 +6956,16 @@
           <w:sz w:val="24"/>
           <w:szCs w:val="24"/>
         </w:rPr>
-        <w:t>Id)</w:t>
+        <w:t>Id</w:t>
+      </w:r>
+      <w:proofErr w:type="spellEnd"/>
+      <w:r>
+        <w:rPr>
+          <w:rFonts w:ascii="Cambria" w:hAnsi="Cambria"/>
+          <w:sz w:val="24"/>
+          <w:szCs w:val="24"/>
+        </w:rPr>
+        <w:t>)</w:t>
       </w:r>
       <w:r>
         <w:rPr>
@@ -6516,6 +7060,7 @@
         </w:rPr>
         <w:t xml:space="preserve">Implemented </w:t>
       </w:r>
+      <w:proofErr w:type="spellStart"/>
       <w:r>
         <w:rPr>
           <w:rFonts w:ascii="Cambria" w:hAnsi="Cambria"/>
@@ -6532,6 +7077,7 @@
         </w:rPr>
         <w:t>FindBookingById</w:t>
       </w:r>
+      <w:proofErr w:type="spellEnd"/>
       <w:r>
         <w:rPr>
           <w:rFonts w:ascii="Cambria" w:hAnsi="Cambria"/>
@@ -6633,6 +7179,7 @@
         </w:rPr>
         <w:t xml:space="preserve">Implemented </w:t>
       </w:r>
+      <w:proofErr w:type="spellStart"/>
       <w:r>
         <w:rPr>
           <w:rFonts w:ascii="Cambria" w:hAnsi="Cambria"/>
@@ -6655,8 +7202,18 @@
           <w:sz w:val="24"/>
           <w:szCs w:val="24"/>
         </w:rPr>
-        <w:t xml:space="preserve">ById(int </w:t>
-      </w:r>
+        <w:t>ById</w:t>
+      </w:r>
+      <w:proofErr w:type="spellEnd"/>
+      <w:r>
+        <w:rPr>
+          <w:rFonts w:ascii="Cambria" w:hAnsi="Cambria"/>
+          <w:sz w:val="24"/>
+          <w:szCs w:val="24"/>
+        </w:rPr>
+        <w:t xml:space="preserve">(int </w:t>
+      </w:r>
+      <w:proofErr w:type="spellStart"/>
       <w:r>
         <w:rPr>
           <w:rFonts w:ascii="Cambria" w:hAnsi="Cambria"/>
@@ -6665,6 +7222,7 @@
         </w:rPr>
         <w:t>bookingId</w:t>
       </w:r>
+      <w:proofErr w:type="spellEnd"/>
       <w:r>
         <w:rPr>
           <w:rFonts w:ascii="Cambria" w:hAnsi="Cambria"/>
@@ -6774,6 +7332,7 @@
         </w:rPr>
         <w:t xml:space="preserve">Implemented </w:t>
       </w:r>
+      <w:proofErr w:type="spellStart"/>
       <w:r>
         <w:rPr>
           <w:rFonts w:ascii="Cambria" w:hAnsi="Cambria"/>
@@ -6796,7 +7355,16 @@
           <w:sz w:val="24"/>
           <w:szCs w:val="24"/>
         </w:rPr>
-        <w:t>ById()</w:t>
+        <w:t>ById</w:t>
+      </w:r>
+      <w:proofErr w:type="spellEnd"/>
+      <w:r>
+        <w:rPr>
+          <w:rFonts w:ascii="Cambria" w:hAnsi="Cambria"/>
+          <w:sz w:val="24"/>
+          <w:szCs w:val="24"/>
+        </w:rPr>
+        <w:t>()</w:t>
       </w:r>
       <w:r>
         <w:rPr>
@@ -6891,6 +7459,7 @@
         </w:rPr>
         <w:t xml:space="preserve">Implemented </w:t>
       </w:r>
+      <w:proofErr w:type="spellStart"/>
       <w:r>
         <w:rPr>
           <w:rFonts w:ascii="Cambria" w:hAnsi="Cambria"/>
@@ -6907,6 +7476,7 @@
         </w:rPr>
         <w:t>Booking</w:t>
       </w:r>
+      <w:proofErr w:type="spellEnd"/>
       <w:r>
         <w:rPr>
           <w:rFonts w:ascii="Cambria" w:hAnsi="Cambria"/>
@@ -7048,6 +7618,7 @@
         </w:rPr>
         <w:t xml:space="preserve">Implemented </w:t>
       </w:r>
+      <w:proofErr w:type="spellStart"/>
       <w:r>
         <w:rPr>
           <w:rFonts w:ascii="Cambria" w:hAnsi="Cambria"/>
@@ -7064,6 +7635,7 @@
         </w:rPr>
         <w:t>InsertBooking</w:t>
       </w:r>
+      <w:proofErr w:type="spellEnd"/>
       <w:r>
         <w:rPr>
           <w:rFonts w:ascii="Cambria" w:hAnsi="Cambria"/>
@@ -7177,7 +7749,25 @@
           <w:sz w:val="24"/>
           <w:szCs w:val="24"/>
         </w:rPr>
-        <w:t>Added PaymentDaoInterface with Features 1-4.</w:t>
+        <w:t xml:space="preserve">Added </w:t>
+      </w:r>
+      <w:proofErr w:type="spellStart"/>
+      <w:r>
+        <w:rPr>
+          <w:rFonts w:ascii="Cambria" w:hAnsi="Cambria"/>
+          <w:sz w:val="24"/>
+          <w:szCs w:val="24"/>
+        </w:rPr>
+        <w:t>PaymentDaoInterface</w:t>
+      </w:r>
+      <w:proofErr w:type="spellEnd"/>
+      <w:r>
+        <w:rPr>
+          <w:rFonts w:ascii="Cambria" w:hAnsi="Cambria"/>
+          <w:sz w:val="24"/>
+          <w:szCs w:val="24"/>
+        </w:rPr>
+        <w:t xml:space="preserve"> with Features 1-4.</w:t>
       </w:r>
       <w:r>
         <w:rPr>
@@ -7274,7 +7864,25 @@
           <w:sz w:val="24"/>
           <w:szCs w:val="24"/>
         </w:rPr>
-        <w:t>Implemented findAllPayments() method.</w:t>
+        <w:t xml:space="preserve">Implemented </w:t>
+      </w:r>
+      <w:proofErr w:type="spellStart"/>
+      <w:r>
+        <w:rPr>
+          <w:rFonts w:ascii="Cambria" w:hAnsi="Cambria"/>
+          <w:sz w:val="24"/>
+          <w:szCs w:val="24"/>
+        </w:rPr>
+        <w:t>findAllPayments</w:t>
+      </w:r>
+      <w:proofErr w:type="spellEnd"/>
+      <w:r>
+        <w:rPr>
+          <w:rFonts w:ascii="Cambria" w:hAnsi="Cambria"/>
+          <w:sz w:val="24"/>
+          <w:szCs w:val="24"/>
+        </w:rPr>
+        <w:t>() method.</w:t>
       </w:r>
       <w:r>
         <w:rPr>
@@ -7371,7 +7979,25 @@
           <w:sz w:val="24"/>
           <w:szCs w:val="24"/>
         </w:rPr>
-        <w:t>Implemented testFindAllPayment()  - Junit Test and Successful</w:t>
+        <w:t xml:space="preserve">Implemented </w:t>
+      </w:r>
+      <w:proofErr w:type="spellStart"/>
+      <w:r>
+        <w:rPr>
+          <w:rFonts w:ascii="Cambria" w:hAnsi="Cambria"/>
+          <w:sz w:val="24"/>
+          <w:szCs w:val="24"/>
+        </w:rPr>
+        <w:t>testFindAllPayment</w:t>
+      </w:r>
+      <w:proofErr w:type="spellEnd"/>
+      <w:r>
+        <w:rPr>
+          <w:rFonts w:ascii="Cambria" w:hAnsi="Cambria"/>
+          <w:sz w:val="24"/>
+          <w:szCs w:val="24"/>
+        </w:rPr>
+        <w:t>()  - Junit Test and Successful</w:t>
       </w:r>
       <w:r>
         <w:rPr>
@@ -7490,6 +8116,7 @@
         </w:rPr>
         <w:t xml:space="preserve">Implemented </w:t>
       </w:r>
+      <w:proofErr w:type="spellStart"/>
       <w:r>
         <w:rPr>
           <w:rFonts w:ascii="Cambria" w:hAnsi="Cambria"/>
@@ -7512,8 +8139,18 @@
           <w:sz w:val="24"/>
           <w:szCs w:val="24"/>
         </w:rPr>
-        <w:t xml:space="preserve">ById(int </w:t>
-      </w:r>
+        <w:t>ById</w:t>
+      </w:r>
+      <w:proofErr w:type="spellEnd"/>
+      <w:r>
+        <w:rPr>
+          <w:rFonts w:ascii="Cambria" w:hAnsi="Cambria"/>
+          <w:sz w:val="24"/>
+          <w:szCs w:val="24"/>
+        </w:rPr>
+        <w:t xml:space="preserve">(int </w:t>
+      </w:r>
+      <w:proofErr w:type="spellStart"/>
       <w:r>
         <w:rPr>
           <w:rFonts w:ascii="Cambria" w:hAnsi="Cambria"/>
@@ -7528,7 +8165,16 @@
           <w:sz w:val="24"/>
           <w:szCs w:val="24"/>
         </w:rPr>
-        <w:t>Id)</w:t>
+        <w:t>Id</w:t>
+      </w:r>
+      <w:proofErr w:type="spellEnd"/>
+      <w:r>
+        <w:rPr>
+          <w:rFonts w:ascii="Cambria" w:hAnsi="Cambria"/>
+          <w:sz w:val="24"/>
+          <w:szCs w:val="24"/>
+        </w:rPr>
+        <w:t>)</w:t>
       </w:r>
       <w:r>
         <w:rPr>
@@ -7633,7 +8279,25 @@
           <w:sz w:val="24"/>
           <w:szCs w:val="24"/>
         </w:rPr>
-        <w:t>Implemented testFindPaymentById()  - Junit Test and Successful</w:t>
+        <w:t xml:space="preserve">Implemented </w:t>
+      </w:r>
+      <w:proofErr w:type="spellStart"/>
+      <w:r>
+        <w:rPr>
+          <w:rFonts w:ascii="Cambria" w:hAnsi="Cambria"/>
+          <w:sz w:val="24"/>
+          <w:szCs w:val="24"/>
+        </w:rPr>
+        <w:t>testFindPaymentById</w:t>
+      </w:r>
+      <w:proofErr w:type="spellEnd"/>
+      <w:r>
+        <w:rPr>
+          <w:rFonts w:ascii="Cambria" w:hAnsi="Cambria"/>
+          <w:sz w:val="24"/>
+          <w:szCs w:val="24"/>
+        </w:rPr>
+        <w:t>()  - Junit Test and Successful</w:t>
       </w:r>
       <w:r>
         <w:rPr>
@@ -7720,6 +8384,7 @@
         </w:rPr>
         <w:t xml:space="preserve">Implemented </w:t>
       </w:r>
+      <w:proofErr w:type="spellStart"/>
       <w:r>
         <w:rPr>
           <w:rFonts w:ascii="Cambria" w:hAnsi="Cambria"/>
@@ -7742,8 +8407,18 @@
           <w:sz w:val="24"/>
           <w:szCs w:val="24"/>
         </w:rPr>
-        <w:t xml:space="preserve">ById(int </w:t>
-      </w:r>
+        <w:t>ById</w:t>
+      </w:r>
+      <w:proofErr w:type="spellEnd"/>
+      <w:r>
+        <w:rPr>
+          <w:rFonts w:ascii="Cambria" w:hAnsi="Cambria"/>
+          <w:sz w:val="24"/>
+          <w:szCs w:val="24"/>
+        </w:rPr>
+        <w:t xml:space="preserve">(int </w:t>
+      </w:r>
+      <w:proofErr w:type="spellStart"/>
       <w:r>
         <w:rPr>
           <w:rFonts w:ascii="Cambria" w:hAnsi="Cambria"/>
@@ -7752,6 +8427,7 @@
         </w:rPr>
         <w:t>paymentId</w:t>
       </w:r>
+      <w:proofErr w:type="spellEnd"/>
       <w:r>
         <w:rPr>
           <w:rFonts w:ascii="Cambria" w:hAnsi="Cambria"/>
@@ -7873,7 +8549,16 @@
           <w:sz w:val="24"/>
           <w:szCs w:val="24"/>
         </w:rPr>
-        <w:t>Implemented testDelete</w:t>
+        <w:t xml:space="preserve">Implemented </w:t>
+      </w:r>
+      <w:proofErr w:type="spellStart"/>
+      <w:r>
+        <w:rPr>
+          <w:rFonts w:ascii="Cambria" w:hAnsi="Cambria"/>
+          <w:sz w:val="24"/>
+          <w:szCs w:val="24"/>
+        </w:rPr>
+        <w:t>testDelete</w:t>
       </w:r>
       <w:r>
         <w:rPr>
@@ -7883,6 +8568,7 @@
         </w:rPr>
         <w:t>PaymentId</w:t>
       </w:r>
+      <w:proofErr w:type="spellEnd"/>
       <w:r>
         <w:rPr>
           <w:rFonts w:ascii="Cambria" w:hAnsi="Cambria"/>
@@ -7976,6 +8662,7 @@
         </w:rPr>
         <w:t xml:space="preserve">Implemented </w:t>
       </w:r>
+      <w:proofErr w:type="spellStart"/>
       <w:r>
         <w:rPr>
           <w:rFonts w:ascii="Cambria" w:hAnsi="Cambria"/>
@@ -7992,6 +8679,7 @@
         </w:rPr>
         <w:t>Payment</w:t>
       </w:r>
+      <w:proofErr w:type="spellEnd"/>
       <w:r>
         <w:rPr>
           <w:rFonts w:ascii="Cambria" w:hAnsi="Cambria"/>
@@ -8134,6 +8822,7 @@
         </w:rPr>
         <w:t xml:space="preserve">Implemented </w:t>
       </w:r>
+      <w:proofErr w:type="spellStart"/>
       <w:r>
         <w:rPr>
           <w:rFonts w:ascii="Cambria" w:hAnsi="Cambria"/>
@@ -8158,6 +8847,7 @@
         </w:rPr>
         <w:t>Payment</w:t>
       </w:r>
+      <w:proofErr w:type="spellEnd"/>
       <w:r>
         <w:rPr>
           <w:rFonts w:ascii="Cambria" w:hAnsi="Cambria"/>
@@ -8914,17 +9604,7 @@
           <w:sz w:val="24"/>
           <w:szCs w:val="24"/>
         </w:rPr>
-        <w:t>0</w:t>
-      </w:r>
-      <w:r>
-        <w:rPr>
-          <w:rFonts w:ascii="Cambria" w:hAnsi="Cambria"/>
-          <w:b/>
-          <w:bCs/>
-          <w:sz w:val="24"/>
-          <w:szCs w:val="24"/>
-        </w:rPr>
-        <w:t>4</w:t>
+        <w:t>04</w:t>
       </w:r>
       <w:r>
         <w:rPr>
@@ -8982,23 +9662,166 @@
           <w:sz w:val="24"/>
           <w:szCs w:val="24"/>
         </w:rPr>
-        <w:t xml:space="preserve">Modified All parts with </w:t>
-      </w:r>
-      <w:r>
-        <w:rPr>
-          <w:rFonts w:ascii="Cambria" w:hAnsi="Cambria"/>
-          <w:sz w:val="24"/>
-          <w:szCs w:val="24"/>
-        </w:rPr>
-        <w:t>Payments</w:t>
-      </w:r>
-      <w:r>
-        <w:rPr>
-          <w:rFonts w:ascii="Cambria" w:hAnsi="Cambria"/>
-          <w:sz w:val="24"/>
-          <w:szCs w:val="24"/>
-        </w:rPr>
-        <w:t xml:space="preserve"> to work with new database</w:t>
+        <w:t>Modified All parts with Payments to work with new database</w:t>
+      </w:r>
+      <w:r>
+        <w:rPr>
+          <w:rFonts w:ascii="Cambria" w:hAnsi="Cambria"/>
+          <w:sz w:val="24"/>
+          <w:szCs w:val="24"/>
+        </w:rPr>
+        <w:br/>
+      </w:r>
+      <w:r>
+        <w:rPr>
+          <w:rFonts w:ascii="Cambria" w:hAnsi="Cambria"/>
+          <w:sz w:val="24"/>
+          <w:szCs w:val="24"/>
+        </w:rPr>
+        <w:br/>
+      </w:r>
+      <w:r>
+        <w:rPr>
+          <w:rFonts w:ascii="Cambria" w:hAnsi="Cambria"/>
+          <w:b/>
+          <w:bCs/>
+          <w:sz w:val="24"/>
+          <w:szCs w:val="24"/>
+          <w:u w:val="single"/>
+        </w:rPr>
+        <w:t>2</w:t>
+      </w:r>
+      <w:r>
+        <w:rPr>
+          <w:rFonts w:ascii="Cambria" w:hAnsi="Cambria"/>
+          <w:b/>
+          <w:bCs/>
+          <w:sz w:val="24"/>
+          <w:szCs w:val="24"/>
+          <w:u w:val="single"/>
+        </w:rPr>
+        <w:t>6</w:t>
+      </w:r>
+      <w:r>
+        <w:rPr>
+          <w:rFonts w:ascii="Cambria" w:hAnsi="Cambria"/>
+          <w:b/>
+          <w:bCs/>
+          <w:sz w:val="24"/>
+          <w:szCs w:val="24"/>
+          <w:u w:val="single"/>
+        </w:rPr>
+        <w:t xml:space="preserve">/03/23: </w:t>
+      </w:r>
+      <w:r>
+        <w:rPr>
+          <w:rFonts w:ascii="Cambria" w:hAnsi="Cambria"/>
+          <w:b/>
+          <w:bCs/>
+          <w:sz w:val="24"/>
+          <w:szCs w:val="24"/>
+        </w:rPr>
+        <w:t>(</w:t>
+      </w:r>
+      <w:r>
+        <w:rPr>
+          <w:rFonts w:ascii="Cambria" w:hAnsi="Cambria"/>
+          <w:b/>
+          <w:bCs/>
+          <w:sz w:val="24"/>
+          <w:szCs w:val="24"/>
+        </w:rPr>
+        <w:t>04</w:t>
+      </w:r>
+      <w:r>
+        <w:rPr>
+          <w:rFonts w:ascii="Cambria" w:hAnsi="Cambria"/>
+          <w:b/>
+          <w:bCs/>
+          <w:sz w:val="24"/>
+          <w:szCs w:val="24"/>
+        </w:rPr>
+        <w:t>:</w:t>
+      </w:r>
+      <w:r>
+        <w:rPr>
+          <w:rFonts w:ascii="Cambria" w:hAnsi="Cambria"/>
+          <w:b/>
+          <w:bCs/>
+          <w:sz w:val="24"/>
+          <w:szCs w:val="24"/>
+        </w:rPr>
+        <w:t>55</w:t>
+      </w:r>
+      <w:r>
+        <w:rPr>
+          <w:rFonts w:ascii="Cambria" w:hAnsi="Cambria"/>
+          <w:b/>
+          <w:bCs/>
+          <w:sz w:val="24"/>
+          <w:szCs w:val="24"/>
+        </w:rPr>
+        <w:t xml:space="preserve"> </w:t>
+      </w:r>
+      <w:r>
+        <w:rPr>
+          <w:rFonts w:ascii="Cambria" w:hAnsi="Cambria"/>
+          <w:b/>
+          <w:bCs/>
+          <w:sz w:val="24"/>
+          <w:szCs w:val="24"/>
+        </w:rPr>
+        <w:t>A</w:t>
+      </w:r>
+      <w:r>
+        <w:rPr>
+          <w:rFonts w:ascii="Cambria" w:hAnsi="Cambria"/>
+          <w:b/>
+          <w:bCs/>
+          <w:sz w:val="24"/>
+          <w:szCs w:val="24"/>
+        </w:rPr>
+        <w:t xml:space="preserve">M ) </w:t>
+      </w:r>
+      <w:r>
+        <w:rPr>
+          <w:rFonts w:ascii="Cambria" w:hAnsi="Cambria"/>
+          <w:sz w:val="24"/>
+          <w:szCs w:val="24"/>
+        </w:rPr>
+        <w:t xml:space="preserve">Since I have finished working on all the features for this week. Time to make up my menu system. So I made up my </w:t>
+      </w:r>
+      <w:r>
+        <w:rPr>
+          <w:rFonts w:ascii="Cambria" w:hAnsi="Cambria"/>
+          <w:sz w:val="24"/>
+          <w:szCs w:val="24"/>
+        </w:rPr>
+        <w:t>menu to be able to handle wrong input and probably never break and run on a loop. Then added in the initial menu and submenu structure. I thought of the errors that might rise up due to foreign key constraints so in that case I will finish up the easy display all methods.</w:t>
+      </w:r>
+      <w:r>
+        <w:rPr>
+          <w:rFonts w:ascii="Cambria" w:hAnsi="Cambria"/>
+          <w:sz w:val="24"/>
+          <w:szCs w:val="24"/>
+        </w:rPr>
+        <w:br/>
+      </w:r>
+      <w:r>
+        <w:rPr>
+          <w:rFonts w:ascii="Cambria" w:hAnsi="Cambria"/>
+          <w:sz w:val="24"/>
+          <w:szCs w:val="24"/>
+        </w:rPr>
+        <w:br/>
+      </w:r>
+      <w:r>
+        <w:rPr>
+          <w:rFonts w:ascii="Cambria" w:hAnsi="Cambria"/>
+          <w:sz w:val="24"/>
+          <w:szCs w:val="24"/>
+        </w:rPr>
+        <w:br/>
       </w:r>
       <w:r>
         <w:rPr>

</xml_diff>

<commit_message>
Made menu deleteAiport   Foreign constraint check
</commit_message>
<xml_diff>
--- a/PROJECT LOG AND IDEAS.docx
+++ b/PROJECT LOG AND IDEAS.docx
@@ -1057,6 +1057,7 @@
         </w:rPr>
         <w:t xml:space="preserve"> table, as a trip can have multiple locations and a location can be part of multiple trips. This relationship is represented by the </w:t>
       </w:r>
+      <w:proofErr w:type="spellStart"/>
       <w:r>
         <w:rPr>
           <w:rFonts w:ascii="Cambria" w:hAnsi="Cambria"/>
@@ -1067,6 +1068,7 @@
         </w:rPr>
         <w:t>TripLocation</w:t>
       </w:r>
+      <w:proofErr w:type="spellEnd"/>
       <w:r>
         <w:rPr>
           <w:rFonts w:ascii="Cambria" w:hAnsi="Cambria"/>
@@ -1898,7 +1900,25 @@
           <w:sz w:val="24"/>
           <w:szCs w:val="24"/>
         </w:rPr>
-        <w:t>Database Model and Diagram done and attached in github.</w:t>
+        <w:t xml:space="preserve">Database Model and Diagram done and attached in </w:t>
+      </w:r>
+      <w:proofErr w:type="spellStart"/>
+      <w:r>
+        <w:rPr>
+          <w:rFonts w:ascii="Cambria" w:hAnsi="Cambria"/>
+          <w:sz w:val="24"/>
+          <w:szCs w:val="24"/>
+        </w:rPr>
+        <w:t>github</w:t>
+      </w:r>
+      <w:proofErr w:type="spellEnd"/>
+      <w:r>
+        <w:rPr>
+          <w:rFonts w:ascii="Cambria" w:hAnsi="Cambria"/>
+          <w:sz w:val="24"/>
+          <w:szCs w:val="24"/>
+        </w:rPr>
+        <w:t>.</w:t>
       </w:r>
       <w:r>
         <w:rPr>
@@ -2086,8 +2106,18 @@
           <w:sz w:val="24"/>
           <w:szCs w:val="24"/>
         </w:rPr>
-        <w:t>Application Folder Structure Created in Intellij</w:t>
-      </w:r>
+        <w:t xml:space="preserve">Application Folder Structure Created in </w:t>
+      </w:r>
+      <w:proofErr w:type="spellStart"/>
+      <w:r>
+        <w:rPr>
+          <w:rFonts w:ascii="Cambria" w:hAnsi="Cambria"/>
+          <w:sz w:val="24"/>
+          <w:szCs w:val="24"/>
+        </w:rPr>
+        <w:t>Intellij</w:t>
+      </w:r>
+      <w:proofErr w:type="spellEnd"/>
       <w:r>
         <w:rPr>
           <w:rFonts w:ascii="Cambria" w:hAnsi="Cambria"/>
@@ -2159,7 +2189,25 @@
           <w:sz w:val="24"/>
           <w:szCs w:val="24"/>
         </w:rPr>
-        <w:t>Using the DAO_product example I made up my project folder structure.</w:t>
+        <w:t xml:space="preserve">Using the </w:t>
+      </w:r>
+      <w:proofErr w:type="spellStart"/>
+      <w:r>
+        <w:rPr>
+          <w:rFonts w:ascii="Cambria" w:hAnsi="Cambria"/>
+          <w:sz w:val="24"/>
+          <w:szCs w:val="24"/>
+        </w:rPr>
+        <w:t>DAO_product</w:t>
+      </w:r>
+      <w:proofErr w:type="spellEnd"/>
+      <w:r>
+        <w:rPr>
+          <w:rFonts w:ascii="Cambria" w:hAnsi="Cambria"/>
+          <w:sz w:val="24"/>
+          <w:szCs w:val="24"/>
+        </w:rPr>
+        <w:t xml:space="preserve"> example I made up my project folder structure.</w:t>
       </w:r>
       <w:r>
         <w:rPr>
@@ -2781,7 +2829,25 @@
           <w:sz w:val="24"/>
           <w:szCs w:val="24"/>
         </w:rPr>
-        <w:t>JDBC connection and DaoException.</w:t>
+        <w:t xml:space="preserve">JDBC connection and </w:t>
+      </w:r>
+      <w:proofErr w:type="spellStart"/>
+      <w:r>
+        <w:rPr>
+          <w:rFonts w:ascii="Cambria" w:hAnsi="Cambria"/>
+          <w:sz w:val="24"/>
+          <w:szCs w:val="24"/>
+        </w:rPr>
+        <w:t>DaoException</w:t>
+      </w:r>
+      <w:proofErr w:type="spellEnd"/>
+      <w:r>
+        <w:rPr>
+          <w:rFonts w:ascii="Cambria" w:hAnsi="Cambria"/>
+          <w:sz w:val="24"/>
+          <w:szCs w:val="24"/>
+        </w:rPr>
+        <w:t>.</w:t>
       </w:r>
       <w:r>
         <w:rPr>
@@ -2856,7 +2922,25 @@
           <w:sz w:val="24"/>
           <w:szCs w:val="24"/>
         </w:rPr>
-        <w:t xml:space="preserve">Added CustomerDaoInterface </w:t>
+        <w:t xml:space="preserve">Added </w:t>
+      </w:r>
+      <w:proofErr w:type="spellStart"/>
+      <w:r>
+        <w:rPr>
+          <w:rFonts w:ascii="Cambria" w:hAnsi="Cambria"/>
+          <w:sz w:val="24"/>
+          <w:szCs w:val="24"/>
+        </w:rPr>
+        <w:t>CustomerDaoInterface</w:t>
+      </w:r>
+      <w:proofErr w:type="spellEnd"/>
+      <w:r>
+        <w:rPr>
+          <w:rFonts w:ascii="Cambria" w:hAnsi="Cambria"/>
+          <w:sz w:val="24"/>
+          <w:szCs w:val="24"/>
+        </w:rPr>
+        <w:t xml:space="preserve"> </w:t>
       </w:r>
       <w:r>
         <w:rPr>
@@ -2969,7 +3053,25 @@
           <w:sz w:val="24"/>
           <w:szCs w:val="24"/>
         </w:rPr>
-        <w:t>Implemented findAllCustomers() method</w:t>
+        <w:t xml:space="preserve">Implemented </w:t>
+      </w:r>
+      <w:proofErr w:type="spellStart"/>
+      <w:r>
+        <w:rPr>
+          <w:rFonts w:ascii="Cambria" w:hAnsi="Cambria"/>
+          <w:sz w:val="24"/>
+          <w:szCs w:val="24"/>
+        </w:rPr>
+        <w:t>findAllCustomers</w:t>
+      </w:r>
+      <w:proofErr w:type="spellEnd"/>
+      <w:r>
+        <w:rPr>
+          <w:rFonts w:ascii="Cambria" w:hAnsi="Cambria"/>
+          <w:sz w:val="24"/>
+          <w:szCs w:val="24"/>
+        </w:rPr>
+        <w:t>() method</w:t>
       </w:r>
       <w:r>
         <w:rPr>
@@ -3052,7 +3154,25 @@
           <w:sz w:val="24"/>
           <w:szCs w:val="24"/>
         </w:rPr>
-        <w:t>Implemented testFindAllCustomers()  - Junit Test and Successful.</w:t>
+        <w:t xml:space="preserve">Implemented </w:t>
+      </w:r>
+      <w:proofErr w:type="spellStart"/>
+      <w:r>
+        <w:rPr>
+          <w:rFonts w:ascii="Cambria" w:hAnsi="Cambria"/>
+          <w:sz w:val="24"/>
+          <w:szCs w:val="24"/>
+        </w:rPr>
+        <w:t>testFindAllCustomers</w:t>
+      </w:r>
+      <w:proofErr w:type="spellEnd"/>
+      <w:r>
+        <w:rPr>
+          <w:rFonts w:ascii="Cambria" w:hAnsi="Cambria"/>
+          <w:sz w:val="24"/>
+          <w:szCs w:val="24"/>
+        </w:rPr>
+        <w:t>()  - Junit Test and Successful.</w:t>
       </w:r>
       <w:r>
         <w:rPr>
@@ -3149,13 +3269,41 @@
         </w:rPr>
         <w:t xml:space="preserve">Implemented </w:t>
       </w:r>
-      <w:r>
-        <w:rPr>
-          <w:rFonts w:ascii="Cambria" w:hAnsi="Cambria"/>
-          <w:sz w:val="24"/>
-          <w:szCs w:val="24"/>
-        </w:rPr>
-        <w:t>findCustomerById(int customerId)</w:t>
+      <w:proofErr w:type="spellStart"/>
+      <w:r>
+        <w:rPr>
+          <w:rFonts w:ascii="Cambria" w:hAnsi="Cambria"/>
+          <w:sz w:val="24"/>
+          <w:szCs w:val="24"/>
+        </w:rPr>
+        <w:t>findCustomerById</w:t>
+      </w:r>
+      <w:proofErr w:type="spellEnd"/>
+      <w:r>
+        <w:rPr>
+          <w:rFonts w:ascii="Cambria" w:hAnsi="Cambria"/>
+          <w:sz w:val="24"/>
+          <w:szCs w:val="24"/>
+        </w:rPr>
+        <w:t xml:space="preserve">(int </w:t>
+      </w:r>
+      <w:proofErr w:type="spellStart"/>
+      <w:r>
+        <w:rPr>
+          <w:rFonts w:ascii="Cambria" w:hAnsi="Cambria"/>
+          <w:sz w:val="24"/>
+          <w:szCs w:val="24"/>
+        </w:rPr>
+        <w:t>customerId</w:t>
+      </w:r>
+      <w:proofErr w:type="spellEnd"/>
+      <w:r>
+        <w:rPr>
+          <w:rFonts w:ascii="Cambria" w:hAnsi="Cambria"/>
+          <w:sz w:val="24"/>
+          <w:szCs w:val="24"/>
+        </w:rPr>
+        <w:t>)</w:t>
       </w:r>
     </w:p>
     <w:p>
@@ -3270,13 +3418,23 @@
         </w:rPr>
         <w:t xml:space="preserve">Implemented </w:t>
       </w:r>
-      <w:r>
-        <w:rPr>
-          <w:rFonts w:ascii="Cambria" w:hAnsi="Cambria"/>
-          <w:sz w:val="24"/>
-          <w:szCs w:val="24"/>
-        </w:rPr>
-        <w:t>testFindCustomerById()</w:t>
+      <w:proofErr w:type="spellStart"/>
+      <w:r>
+        <w:rPr>
+          <w:rFonts w:ascii="Cambria" w:hAnsi="Cambria"/>
+          <w:sz w:val="24"/>
+          <w:szCs w:val="24"/>
+        </w:rPr>
+        <w:t>testFindCustomerById</w:t>
+      </w:r>
+      <w:proofErr w:type="spellEnd"/>
+      <w:r>
+        <w:rPr>
+          <w:rFonts w:ascii="Cambria" w:hAnsi="Cambria"/>
+          <w:sz w:val="24"/>
+          <w:szCs w:val="24"/>
+        </w:rPr>
+        <w:t>()</w:t>
       </w:r>
     </w:p>
     <w:p>
@@ -3413,13 +3571,41 @@
         </w:rPr>
         <w:t xml:space="preserve">Implemented </w:t>
       </w:r>
-      <w:r>
-        <w:rPr>
-          <w:rFonts w:ascii="Cambria" w:hAnsi="Cambria"/>
-          <w:sz w:val="24"/>
-          <w:szCs w:val="24"/>
-        </w:rPr>
-        <w:t>deleteCustomerById(int customerId)</w:t>
+      <w:proofErr w:type="spellStart"/>
+      <w:r>
+        <w:rPr>
+          <w:rFonts w:ascii="Cambria" w:hAnsi="Cambria"/>
+          <w:sz w:val="24"/>
+          <w:szCs w:val="24"/>
+        </w:rPr>
+        <w:t>deleteCustomerById</w:t>
+      </w:r>
+      <w:proofErr w:type="spellEnd"/>
+      <w:r>
+        <w:rPr>
+          <w:rFonts w:ascii="Cambria" w:hAnsi="Cambria"/>
+          <w:sz w:val="24"/>
+          <w:szCs w:val="24"/>
+        </w:rPr>
+        <w:t xml:space="preserve">(int </w:t>
+      </w:r>
+      <w:proofErr w:type="spellStart"/>
+      <w:r>
+        <w:rPr>
+          <w:rFonts w:ascii="Cambria" w:hAnsi="Cambria"/>
+          <w:sz w:val="24"/>
+          <w:szCs w:val="24"/>
+        </w:rPr>
+        <w:t>customerId</w:t>
+      </w:r>
+      <w:proofErr w:type="spellEnd"/>
+      <w:r>
+        <w:rPr>
+          <w:rFonts w:ascii="Cambria" w:hAnsi="Cambria"/>
+          <w:sz w:val="24"/>
+          <w:szCs w:val="24"/>
+        </w:rPr>
+        <w:t>)</w:t>
       </w:r>
       <w:r>
         <w:rPr>
@@ -3532,6 +3718,7 @@
         </w:rPr>
         <w:t xml:space="preserve">Implemented </w:t>
       </w:r>
+      <w:proofErr w:type="spellStart"/>
       <w:r>
         <w:rPr>
           <w:rFonts w:ascii="Cambria" w:hAnsi="Cambria"/>
@@ -3556,6 +3743,7 @@
         </w:rPr>
         <w:t>eleteCustomerById</w:t>
       </w:r>
+      <w:proofErr w:type="spellEnd"/>
       <w:r>
         <w:rPr>
           <w:rFonts w:ascii="Cambria" w:hAnsi="Cambria"/>
@@ -3668,13 +3856,23 @@
         </w:rPr>
         <w:t xml:space="preserve">Implemented </w:t>
       </w:r>
-      <w:r>
-        <w:rPr>
-          <w:rFonts w:ascii="Cambria" w:hAnsi="Cambria"/>
-          <w:sz w:val="24"/>
-          <w:szCs w:val="24"/>
-        </w:rPr>
-        <w:t xml:space="preserve">insertCustomer(Customer customer) </w:t>
+      <w:proofErr w:type="spellStart"/>
+      <w:r>
+        <w:rPr>
+          <w:rFonts w:ascii="Cambria" w:hAnsi="Cambria"/>
+          <w:sz w:val="24"/>
+          <w:szCs w:val="24"/>
+        </w:rPr>
+        <w:t>insertCustomer</w:t>
+      </w:r>
+      <w:proofErr w:type="spellEnd"/>
+      <w:r>
+        <w:rPr>
+          <w:rFonts w:ascii="Cambria" w:hAnsi="Cambria"/>
+          <w:sz w:val="24"/>
+          <w:szCs w:val="24"/>
+        </w:rPr>
+        <w:t xml:space="preserve">(Customer customer) </w:t>
       </w:r>
     </w:p>
     <w:p>
@@ -3809,6 +4007,7 @@
         </w:rPr>
         <w:t xml:space="preserve">Implemented </w:t>
       </w:r>
+      <w:proofErr w:type="spellStart"/>
       <w:r>
         <w:rPr>
           <w:rFonts w:ascii="Cambria" w:hAnsi="Cambria"/>
@@ -3833,6 +4032,7 @@
         </w:rPr>
         <w:t>nsertCustomer</w:t>
       </w:r>
+      <w:proofErr w:type="spellEnd"/>
       <w:r>
         <w:rPr>
           <w:rFonts w:ascii="Cambria" w:hAnsi="Cambria"/>
@@ -3948,7 +4148,25 @@
           <w:sz w:val="24"/>
           <w:szCs w:val="24"/>
         </w:rPr>
-        <w:t>Added AirportDaoInterface with Features 1-4.</w:t>
+        <w:t xml:space="preserve">Added </w:t>
+      </w:r>
+      <w:proofErr w:type="spellStart"/>
+      <w:r>
+        <w:rPr>
+          <w:rFonts w:ascii="Cambria" w:hAnsi="Cambria"/>
+          <w:sz w:val="24"/>
+          <w:szCs w:val="24"/>
+        </w:rPr>
+        <w:t>AirportDaoInterface</w:t>
+      </w:r>
+      <w:proofErr w:type="spellEnd"/>
+      <w:r>
+        <w:rPr>
+          <w:rFonts w:ascii="Cambria" w:hAnsi="Cambria"/>
+          <w:sz w:val="24"/>
+          <w:szCs w:val="24"/>
+        </w:rPr>
+        <w:t xml:space="preserve"> with Features 1-4.</w:t>
       </w:r>
       <w:r>
         <w:rPr>
@@ -4065,7 +4283,16 @@
           <w:sz w:val="24"/>
           <w:szCs w:val="24"/>
         </w:rPr>
-        <w:t>Implemented findAll</w:t>
+        <w:t xml:space="preserve">Implemented </w:t>
+      </w:r>
+      <w:proofErr w:type="spellStart"/>
+      <w:r>
+        <w:rPr>
+          <w:rFonts w:ascii="Cambria" w:hAnsi="Cambria"/>
+          <w:sz w:val="24"/>
+          <w:szCs w:val="24"/>
+        </w:rPr>
+        <w:t>findAll</w:t>
       </w:r>
       <w:r>
         <w:rPr>
@@ -4083,6 +4310,7 @@
         </w:rPr>
         <w:t>s</w:t>
       </w:r>
+      <w:proofErr w:type="spellEnd"/>
       <w:r>
         <w:rPr>
           <w:rFonts w:ascii="Cambria" w:hAnsi="Cambria"/>
@@ -4164,7 +4392,25 @@
           <w:sz w:val="24"/>
           <w:szCs w:val="24"/>
         </w:rPr>
-        <w:t>Implemented testFindAllAirports()  - Junit Test and Successful.</w:t>
+        <w:t xml:space="preserve">Implemented </w:t>
+      </w:r>
+      <w:proofErr w:type="spellStart"/>
+      <w:r>
+        <w:rPr>
+          <w:rFonts w:ascii="Cambria" w:hAnsi="Cambria"/>
+          <w:sz w:val="24"/>
+          <w:szCs w:val="24"/>
+        </w:rPr>
+        <w:t>testFindAllAirports</w:t>
+      </w:r>
+      <w:proofErr w:type="spellEnd"/>
+      <w:r>
+        <w:rPr>
+          <w:rFonts w:ascii="Cambria" w:hAnsi="Cambria"/>
+          <w:sz w:val="24"/>
+          <w:szCs w:val="24"/>
+        </w:rPr>
+        <w:t>()  - Junit Test and Successful.</w:t>
       </w:r>
       <w:r>
         <w:rPr>
@@ -4263,6 +4509,7 @@
         </w:rPr>
         <w:t xml:space="preserve">Implemented </w:t>
       </w:r>
+      <w:proofErr w:type="spellStart"/>
       <w:r>
         <w:rPr>
           <w:rFonts w:ascii="Cambria" w:hAnsi="Cambria"/>
@@ -4285,8 +4532,18 @@
           <w:sz w:val="24"/>
           <w:szCs w:val="24"/>
         </w:rPr>
-        <w:t xml:space="preserve">ById(int </w:t>
-      </w:r>
+        <w:t>ById</w:t>
+      </w:r>
+      <w:proofErr w:type="spellEnd"/>
+      <w:r>
+        <w:rPr>
+          <w:rFonts w:ascii="Cambria" w:hAnsi="Cambria"/>
+          <w:sz w:val="24"/>
+          <w:szCs w:val="24"/>
+        </w:rPr>
+        <w:t xml:space="preserve">(int </w:t>
+      </w:r>
+      <w:proofErr w:type="spellStart"/>
       <w:r>
         <w:rPr>
           <w:rFonts w:ascii="Cambria" w:hAnsi="Cambria"/>
@@ -4301,7 +4558,16 @@
           <w:sz w:val="24"/>
           <w:szCs w:val="24"/>
         </w:rPr>
-        <w:t>Id)</w:t>
+        <w:t>Id</w:t>
+      </w:r>
+      <w:proofErr w:type="spellEnd"/>
+      <w:r>
+        <w:rPr>
+          <w:rFonts w:ascii="Cambria" w:hAnsi="Cambria"/>
+          <w:sz w:val="24"/>
+          <w:szCs w:val="24"/>
+        </w:rPr>
+        <w:t>)</w:t>
       </w:r>
     </w:p>
     <w:p>
@@ -4416,7 +4682,25 @@
           <w:sz w:val="24"/>
           <w:szCs w:val="24"/>
         </w:rPr>
-        <w:t>Implemented testFindAirportById()  - Junit Test and Successful.</w:t>
+        <w:t xml:space="preserve">Implemented </w:t>
+      </w:r>
+      <w:proofErr w:type="spellStart"/>
+      <w:r>
+        <w:rPr>
+          <w:rFonts w:ascii="Cambria" w:hAnsi="Cambria"/>
+          <w:sz w:val="24"/>
+          <w:szCs w:val="24"/>
+        </w:rPr>
+        <w:t>testFindAirportById</w:t>
+      </w:r>
+      <w:proofErr w:type="spellEnd"/>
+      <w:r>
+        <w:rPr>
+          <w:rFonts w:ascii="Cambria" w:hAnsi="Cambria"/>
+          <w:sz w:val="24"/>
+          <w:szCs w:val="24"/>
+        </w:rPr>
+        <w:t>()  - Junit Test and Successful.</w:t>
       </w:r>
       <w:r>
         <w:rPr>
@@ -4566,13 +4850,41 @@
         </w:rPr>
         <w:t xml:space="preserve">Implemented </w:t>
       </w:r>
-      <w:r>
-        <w:rPr>
-          <w:rFonts w:ascii="Cambria" w:hAnsi="Cambria"/>
-          <w:sz w:val="24"/>
-          <w:szCs w:val="24"/>
-        </w:rPr>
-        <w:t>deleteAirportById(int airportId)</w:t>
+      <w:proofErr w:type="spellStart"/>
+      <w:r>
+        <w:rPr>
+          <w:rFonts w:ascii="Cambria" w:hAnsi="Cambria"/>
+          <w:sz w:val="24"/>
+          <w:szCs w:val="24"/>
+        </w:rPr>
+        <w:t>deleteAirportById</w:t>
+      </w:r>
+      <w:proofErr w:type="spellEnd"/>
+      <w:r>
+        <w:rPr>
+          <w:rFonts w:ascii="Cambria" w:hAnsi="Cambria"/>
+          <w:sz w:val="24"/>
+          <w:szCs w:val="24"/>
+        </w:rPr>
+        <w:t xml:space="preserve">(int </w:t>
+      </w:r>
+      <w:proofErr w:type="spellStart"/>
+      <w:r>
+        <w:rPr>
+          <w:rFonts w:ascii="Cambria" w:hAnsi="Cambria"/>
+          <w:sz w:val="24"/>
+          <w:szCs w:val="24"/>
+        </w:rPr>
+        <w:t>airportId</w:t>
+      </w:r>
+      <w:proofErr w:type="spellEnd"/>
+      <w:r>
+        <w:rPr>
+          <w:rFonts w:ascii="Cambria" w:hAnsi="Cambria"/>
+          <w:sz w:val="24"/>
+          <w:szCs w:val="24"/>
+        </w:rPr>
+        <w:t>)</w:t>
       </w:r>
     </w:p>
     <w:p>
@@ -4687,7 +4999,16 @@
           <w:sz w:val="24"/>
           <w:szCs w:val="24"/>
         </w:rPr>
-        <w:t>Implemented testD</w:t>
+        <w:t xml:space="preserve">Implemented </w:t>
+      </w:r>
+      <w:proofErr w:type="spellStart"/>
+      <w:r>
+        <w:rPr>
+          <w:rFonts w:ascii="Cambria" w:hAnsi="Cambria"/>
+          <w:sz w:val="24"/>
+          <w:szCs w:val="24"/>
+        </w:rPr>
+        <w:t>testD</w:t>
       </w:r>
       <w:r>
         <w:rPr>
@@ -4697,6 +5018,7 @@
         </w:rPr>
         <w:t>eleteAirportById</w:t>
       </w:r>
+      <w:proofErr w:type="spellEnd"/>
       <w:r>
         <w:rPr>
           <w:rFonts w:ascii="Cambria" w:hAnsi="Cambria"/>
@@ -4802,6 +5124,7 @@
         </w:rPr>
         <w:t xml:space="preserve">Implemented </w:t>
       </w:r>
+      <w:proofErr w:type="spellStart"/>
       <w:r>
         <w:rPr>
           <w:rFonts w:ascii="Cambria" w:hAnsi="Cambria"/>
@@ -4810,7 +5133,18 @@
           <w:sz w:val="24"/>
           <w:szCs w:val="24"/>
         </w:rPr>
-        <w:t>insertAirport(Airport airport)</w:t>
+        <w:t>insertAirport</w:t>
+      </w:r>
+      <w:proofErr w:type="spellEnd"/>
+      <w:r>
+        <w:rPr>
+          <w:rFonts w:ascii="Cambria" w:hAnsi="Cambria"/>
+          <w:i/>
+          <w:iCs/>
+          <w:sz w:val="24"/>
+          <w:szCs w:val="24"/>
+        </w:rPr>
+        <w:t>(Airport airport)</w:t>
       </w:r>
     </w:p>
     <w:p>
@@ -4926,7 +5260,16 @@
           <w:sz w:val="24"/>
           <w:szCs w:val="24"/>
         </w:rPr>
-        <w:t>Implemented testInsert</w:t>
+        <w:t xml:space="preserve">Implemented </w:t>
+      </w:r>
+      <w:proofErr w:type="spellStart"/>
+      <w:r>
+        <w:rPr>
+          <w:rFonts w:ascii="Cambria" w:hAnsi="Cambria"/>
+          <w:sz w:val="24"/>
+          <w:szCs w:val="24"/>
+        </w:rPr>
+        <w:t>testInsert</w:t>
       </w:r>
       <w:r>
         <w:rPr>
@@ -4936,6 +5279,7 @@
         </w:rPr>
         <w:t>Airport</w:t>
       </w:r>
+      <w:proofErr w:type="spellEnd"/>
       <w:r>
         <w:rPr>
           <w:rFonts w:ascii="Cambria" w:hAnsi="Cambria"/>
@@ -5103,7 +5447,25 @@
           <w:sz w:val="24"/>
           <w:szCs w:val="24"/>
         </w:rPr>
-        <w:t>Added FlightDaoInterface with Features 1-4.</w:t>
+        <w:t xml:space="preserve">Added </w:t>
+      </w:r>
+      <w:proofErr w:type="spellStart"/>
+      <w:r>
+        <w:rPr>
+          <w:rFonts w:ascii="Cambria" w:hAnsi="Cambria"/>
+          <w:sz w:val="24"/>
+          <w:szCs w:val="24"/>
+        </w:rPr>
+        <w:t>FlightDaoInterface</w:t>
+      </w:r>
+      <w:proofErr w:type="spellEnd"/>
+      <w:r>
+        <w:rPr>
+          <w:rFonts w:ascii="Cambria" w:hAnsi="Cambria"/>
+          <w:sz w:val="24"/>
+          <w:szCs w:val="24"/>
+        </w:rPr>
+        <w:t xml:space="preserve"> with Features 1-4.</w:t>
       </w:r>
       <w:r>
         <w:rPr>
@@ -5220,7 +5582,25 @@
           <w:sz w:val="24"/>
           <w:szCs w:val="24"/>
         </w:rPr>
-        <w:t>Implemented findAllFlights() method.</w:t>
+        <w:t xml:space="preserve">Implemented </w:t>
+      </w:r>
+      <w:proofErr w:type="spellStart"/>
+      <w:r>
+        <w:rPr>
+          <w:rFonts w:ascii="Cambria" w:hAnsi="Cambria"/>
+          <w:sz w:val="24"/>
+          <w:szCs w:val="24"/>
+        </w:rPr>
+        <w:t>findAllFlights</w:t>
+      </w:r>
+      <w:proofErr w:type="spellEnd"/>
+      <w:r>
+        <w:rPr>
+          <w:rFonts w:ascii="Cambria" w:hAnsi="Cambria"/>
+          <w:sz w:val="24"/>
+          <w:szCs w:val="24"/>
+        </w:rPr>
+        <w:t>() method.</w:t>
       </w:r>
     </w:p>
     <w:p>
@@ -5331,7 +5711,25 @@
           <w:sz w:val="24"/>
           <w:szCs w:val="24"/>
         </w:rPr>
-        <w:t>Implemented testFindAllFlights()  - Junit Test and Successful.</w:t>
+        <w:t xml:space="preserve">Implemented </w:t>
+      </w:r>
+      <w:proofErr w:type="spellStart"/>
+      <w:r>
+        <w:rPr>
+          <w:rFonts w:ascii="Cambria" w:hAnsi="Cambria"/>
+          <w:sz w:val="24"/>
+          <w:szCs w:val="24"/>
+        </w:rPr>
+        <w:t>testFindAllFlights</w:t>
+      </w:r>
+      <w:proofErr w:type="spellEnd"/>
+      <w:r>
+        <w:rPr>
+          <w:rFonts w:ascii="Cambria" w:hAnsi="Cambria"/>
+          <w:sz w:val="24"/>
+          <w:szCs w:val="24"/>
+        </w:rPr>
+        <w:t>()  - Junit Test and Successful.</w:t>
       </w:r>
       <w:r>
         <w:rPr>
@@ -5457,13 +5855,41 @@
         </w:rPr>
         <w:t xml:space="preserve">Implemented </w:t>
       </w:r>
-      <w:r>
-        <w:rPr>
-          <w:rFonts w:ascii="Cambria" w:hAnsi="Cambria"/>
-          <w:sz w:val="24"/>
-          <w:szCs w:val="24"/>
-        </w:rPr>
-        <w:t>findFlightById(int flightId)</w:t>
+      <w:proofErr w:type="spellStart"/>
+      <w:r>
+        <w:rPr>
+          <w:rFonts w:ascii="Cambria" w:hAnsi="Cambria"/>
+          <w:sz w:val="24"/>
+          <w:szCs w:val="24"/>
+        </w:rPr>
+        <w:t>findFlightById</w:t>
+      </w:r>
+      <w:proofErr w:type="spellEnd"/>
+      <w:r>
+        <w:rPr>
+          <w:rFonts w:ascii="Cambria" w:hAnsi="Cambria"/>
+          <w:sz w:val="24"/>
+          <w:szCs w:val="24"/>
+        </w:rPr>
+        <w:t xml:space="preserve">(int </w:t>
+      </w:r>
+      <w:proofErr w:type="spellStart"/>
+      <w:r>
+        <w:rPr>
+          <w:rFonts w:ascii="Cambria" w:hAnsi="Cambria"/>
+          <w:sz w:val="24"/>
+          <w:szCs w:val="24"/>
+        </w:rPr>
+        <w:t>flightId</w:t>
+      </w:r>
+      <w:proofErr w:type="spellEnd"/>
+      <w:r>
+        <w:rPr>
+          <w:rFonts w:ascii="Cambria" w:hAnsi="Cambria"/>
+          <w:sz w:val="24"/>
+          <w:szCs w:val="24"/>
+        </w:rPr>
+        <w:t>)</w:t>
       </w:r>
     </w:p>
     <w:p>
@@ -5548,6 +5974,7 @@
         </w:rPr>
         <w:t xml:space="preserve">Implemented </w:t>
       </w:r>
+      <w:proofErr w:type="spellStart"/>
       <w:r>
         <w:rPr>
           <w:rFonts w:ascii="Cambria" w:hAnsi="Cambria"/>
@@ -5562,7 +5989,16 @@
           <w:sz w:val="24"/>
           <w:szCs w:val="24"/>
         </w:rPr>
-        <w:t>indFlightById()</w:t>
+        <w:t>indFlightById</w:t>
+      </w:r>
+      <w:proofErr w:type="spellEnd"/>
+      <w:r>
+        <w:rPr>
+          <w:rFonts w:ascii="Cambria" w:hAnsi="Cambria"/>
+          <w:sz w:val="24"/>
+          <w:szCs w:val="24"/>
+        </w:rPr>
+        <w:t>()</w:t>
       </w:r>
       <w:r>
         <w:rPr>
@@ -5637,6 +6073,7 @@
         </w:rPr>
         <w:t xml:space="preserve">Implemented </w:t>
       </w:r>
+      <w:proofErr w:type="spellStart"/>
       <w:r>
         <w:rPr>
           <w:rFonts w:ascii="Cambria" w:hAnsi="Cambria"/>
@@ -5659,8 +6096,18 @@
           <w:sz w:val="24"/>
           <w:szCs w:val="24"/>
         </w:rPr>
-        <w:t xml:space="preserve">ById(int </w:t>
-      </w:r>
+        <w:t>ById</w:t>
+      </w:r>
+      <w:proofErr w:type="spellEnd"/>
+      <w:r>
+        <w:rPr>
+          <w:rFonts w:ascii="Cambria" w:hAnsi="Cambria"/>
+          <w:sz w:val="24"/>
+          <w:szCs w:val="24"/>
+        </w:rPr>
+        <w:t xml:space="preserve">(int </w:t>
+      </w:r>
+      <w:proofErr w:type="spellStart"/>
       <w:r>
         <w:rPr>
           <w:rFonts w:ascii="Cambria" w:hAnsi="Cambria"/>
@@ -5669,6 +6116,7 @@
         </w:rPr>
         <w:t>flightId</w:t>
       </w:r>
+      <w:proofErr w:type="spellEnd"/>
       <w:r>
         <w:rPr>
           <w:rFonts w:ascii="Cambria" w:hAnsi="Cambria"/>
@@ -5760,13 +6208,23 @@
         </w:rPr>
         <w:t xml:space="preserve">Implemented </w:t>
       </w:r>
-      <w:r>
-        <w:rPr>
-          <w:rFonts w:ascii="Cambria" w:hAnsi="Cambria"/>
-          <w:sz w:val="24"/>
-          <w:szCs w:val="24"/>
-        </w:rPr>
-        <w:t>testDeleteFlightById()</w:t>
+      <w:proofErr w:type="spellStart"/>
+      <w:r>
+        <w:rPr>
+          <w:rFonts w:ascii="Cambria" w:hAnsi="Cambria"/>
+          <w:sz w:val="24"/>
+          <w:szCs w:val="24"/>
+        </w:rPr>
+        <w:t>testDeleteFlightById</w:t>
+      </w:r>
+      <w:proofErr w:type="spellEnd"/>
+      <w:r>
+        <w:rPr>
+          <w:rFonts w:ascii="Cambria" w:hAnsi="Cambria"/>
+          <w:sz w:val="24"/>
+          <w:szCs w:val="24"/>
+        </w:rPr>
+        <w:t>()</w:t>
       </w:r>
       <w:r>
         <w:rPr>
@@ -5843,13 +6301,23 @@
         </w:rPr>
         <w:t xml:space="preserve">Implemented </w:t>
       </w:r>
-      <w:r>
-        <w:rPr>
-          <w:rFonts w:ascii="Cambria" w:hAnsi="Cambria"/>
-          <w:sz w:val="24"/>
-          <w:szCs w:val="24"/>
-        </w:rPr>
-        <w:t>insertFlight(Flight flight)</w:t>
+      <w:proofErr w:type="spellStart"/>
+      <w:r>
+        <w:rPr>
+          <w:rFonts w:ascii="Cambria" w:hAnsi="Cambria"/>
+          <w:sz w:val="24"/>
+          <w:szCs w:val="24"/>
+        </w:rPr>
+        <w:t>insertFlight</w:t>
+      </w:r>
+      <w:proofErr w:type="spellEnd"/>
+      <w:r>
+        <w:rPr>
+          <w:rFonts w:ascii="Cambria" w:hAnsi="Cambria"/>
+          <w:sz w:val="24"/>
+          <w:szCs w:val="24"/>
+        </w:rPr>
+        <w:t>(Flight flight)</w:t>
       </w:r>
       <w:r>
         <w:rPr>
@@ -5932,6 +6400,7 @@
         </w:rPr>
         <w:t xml:space="preserve">Implemented </w:t>
       </w:r>
+      <w:proofErr w:type="spellStart"/>
       <w:r>
         <w:rPr>
           <w:rFonts w:ascii="Cambria" w:hAnsi="Cambria"/>
@@ -5948,6 +6417,7 @@
         </w:rPr>
         <w:t>InsertFlight</w:t>
       </w:r>
+      <w:proofErr w:type="spellEnd"/>
       <w:r>
         <w:rPr>
           <w:rFonts w:ascii="Cambria" w:hAnsi="Cambria"/>
@@ -6059,7 +6529,25 @@
           <w:sz w:val="24"/>
           <w:szCs w:val="24"/>
         </w:rPr>
-        <w:t>Added BookingDaoInterface with Features 1-4.</w:t>
+        <w:t xml:space="preserve">Added </w:t>
+      </w:r>
+      <w:proofErr w:type="spellStart"/>
+      <w:r>
+        <w:rPr>
+          <w:rFonts w:ascii="Cambria" w:hAnsi="Cambria"/>
+          <w:sz w:val="24"/>
+          <w:szCs w:val="24"/>
+        </w:rPr>
+        <w:t>BookingDaoInterface</w:t>
+      </w:r>
+      <w:proofErr w:type="spellEnd"/>
+      <w:r>
+        <w:rPr>
+          <w:rFonts w:ascii="Cambria" w:hAnsi="Cambria"/>
+          <w:sz w:val="24"/>
+          <w:szCs w:val="24"/>
+        </w:rPr>
+        <w:t xml:space="preserve"> with Features 1-4.</w:t>
       </w:r>
     </w:p>
     <w:p>
@@ -6170,7 +6658,16 @@
           <w:sz w:val="24"/>
           <w:szCs w:val="24"/>
         </w:rPr>
-        <w:t>Implemented findAll</w:t>
+        <w:t xml:space="preserve">Implemented </w:t>
+      </w:r>
+      <w:proofErr w:type="spellStart"/>
+      <w:r>
+        <w:rPr>
+          <w:rFonts w:ascii="Cambria" w:hAnsi="Cambria"/>
+          <w:sz w:val="24"/>
+          <w:szCs w:val="24"/>
+        </w:rPr>
+        <w:t>findAll</w:t>
       </w:r>
       <w:r>
         <w:rPr>
@@ -6186,7 +6683,16 @@
           <w:sz w:val="24"/>
           <w:szCs w:val="24"/>
         </w:rPr>
-        <w:t>s() method.</w:t>
+        <w:t>s</w:t>
+      </w:r>
+      <w:proofErr w:type="spellEnd"/>
+      <w:r>
+        <w:rPr>
+          <w:rFonts w:ascii="Cambria" w:hAnsi="Cambria"/>
+          <w:sz w:val="24"/>
+          <w:szCs w:val="24"/>
+        </w:rPr>
+        <w:t>() method.</w:t>
       </w:r>
       <w:r>
         <w:rPr>
@@ -6283,7 +6789,25 @@
           <w:sz w:val="24"/>
           <w:szCs w:val="24"/>
         </w:rPr>
-        <w:t>Implemented testFindAllBookings()  - Junit Test and Successful</w:t>
+        <w:t xml:space="preserve">Implemented </w:t>
+      </w:r>
+      <w:proofErr w:type="spellStart"/>
+      <w:r>
+        <w:rPr>
+          <w:rFonts w:ascii="Cambria" w:hAnsi="Cambria"/>
+          <w:sz w:val="24"/>
+          <w:szCs w:val="24"/>
+        </w:rPr>
+        <w:t>testFindAllBookings</w:t>
+      </w:r>
+      <w:proofErr w:type="spellEnd"/>
+      <w:r>
+        <w:rPr>
+          <w:rFonts w:ascii="Cambria" w:hAnsi="Cambria"/>
+          <w:sz w:val="24"/>
+          <w:szCs w:val="24"/>
+        </w:rPr>
+        <w:t>()  - Junit Test and Successful</w:t>
       </w:r>
       <w:r>
         <w:rPr>
@@ -6383,6 +6907,7 @@
         </w:rPr>
         <w:t xml:space="preserve">Implemented </w:t>
       </w:r>
+      <w:proofErr w:type="spellStart"/>
       <w:r>
         <w:rPr>
           <w:rFonts w:ascii="Cambria" w:hAnsi="Cambria"/>
@@ -6405,8 +6930,18 @@
           <w:sz w:val="24"/>
           <w:szCs w:val="24"/>
         </w:rPr>
-        <w:t xml:space="preserve">ById(int </w:t>
-      </w:r>
+        <w:t>ById</w:t>
+      </w:r>
+      <w:proofErr w:type="spellEnd"/>
+      <w:r>
+        <w:rPr>
+          <w:rFonts w:ascii="Cambria" w:hAnsi="Cambria"/>
+          <w:sz w:val="24"/>
+          <w:szCs w:val="24"/>
+        </w:rPr>
+        <w:t xml:space="preserve">(int </w:t>
+      </w:r>
+      <w:proofErr w:type="spellStart"/>
       <w:r>
         <w:rPr>
           <w:rFonts w:ascii="Cambria" w:hAnsi="Cambria"/>
@@ -6421,7 +6956,16 @@
           <w:sz w:val="24"/>
           <w:szCs w:val="24"/>
         </w:rPr>
-        <w:t>Id)</w:t>
+        <w:t>Id</w:t>
+      </w:r>
+      <w:proofErr w:type="spellEnd"/>
+      <w:r>
+        <w:rPr>
+          <w:rFonts w:ascii="Cambria" w:hAnsi="Cambria"/>
+          <w:sz w:val="24"/>
+          <w:szCs w:val="24"/>
+        </w:rPr>
+        <w:t>)</w:t>
       </w:r>
       <w:r>
         <w:rPr>
@@ -6516,6 +7060,7 @@
         </w:rPr>
         <w:t xml:space="preserve">Implemented </w:t>
       </w:r>
+      <w:proofErr w:type="spellStart"/>
       <w:r>
         <w:rPr>
           <w:rFonts w:ascii="Cambria" w:hAnsi="Cambria"/>
@@ -6532,6 +7077,7 @@
         </w:rPr>
         <w:t>FindBookingById</w:t>
       </w:r>
+      <w:proofErr w:type="spellEnd"/>
       <w:r>
         <w:rPr>
           <w:rFonts w:ascii="Cambria" w:hAnsi="Cambria"/>
@@ -6633,6 +7179,7 @@
         </w:rPr>
         <w:t xml:space="preserve">Implemented </w:t>
       </w:r>
+      <w:proofErr w:type="spellStart"/>
       <w:r>
         <w:rPr>
           <w:rFonts w:ascii="Cambria" w:hAnsi="Cambria"/>
@@ -6655,8 +7202,18 @@
           <w:sz w:val="24"/>
           <w:szCs w:val="24"/>
         </w:rPr>
-        <w:t xml:space="preserve">ById(int </w:t>
-      </w:r>
+        <w:t>ById</w:t>
+      </w:r>
+      <w:proofErr w:type="spellEnd"/>
+      <w:r>
+        <w:rPr>
+          <w:rFonts w:ascii="Cambria" w:hAnsi="Cambria"/>
+          <w:sz w:val="24"/>
+          <w:szCs w:val="24"/>
+        </w:rPr>
+        <w:t xml:space="preserve">(int </w:t>
+      </w:r>
+      <w:proofErr w:type="spellStart"/>
       <w:r>
         <w:rPr>
           <w:rFonts w:ascii="Cambria" w:hAnsi="Cambria"/>
@@ -6665,6 +7222,7 @@
         </w:rPr>
         <w:t>bookingId</w:t>
       </w:r>
+      <w:proofErr w:type="spellEnd"/>
       <w:r>
         <w:rPr>
           <w:rFonts w:ascii="Cambria" w:hAnsi="Cambria"/>
@@ -6774,6 +7332,7 @@
         </w:rPr>
         <w:t xml:space="preserve">Implemented </w:t>
       </w:r>
+      <w:proofErr w:type="spellStart"/>
       <w:r>
         <w:rPr>
           <w:rFonts w:ascii="Cambria" w:hAnsi="Cambria"/>
@@ -6796,7 +7355,16 @@
           <w:sz w:val="24"/>
           <w:szCs w:val="24"/>
         </w:rPr>
-        <w:t>ById()</w:t>
+        <w:t>ById</w:t>
+      </w:r>
+      <w:proofErr w:type="spellEnd"/>
+      <w:r>
+        <w:rPr>
+          <w:rFonts w:ascii="Cambria" w:hAnsi="Cambria"/>
+          <w:sz w:val="24"/>
+          <w:szCs w:val="24"/>
+        </w:rPr>
+        <w:t>()</w:t>
       </w:r>
       <w:r>
         <w:rPr>
@@ -6891,6 +7459,7 @@
         </w:rPr>
         <w:t xml:space="preserve">Implemented </w:t>
       </w:r>
+      <w:proofErr w:type="spellStart"/>
       <w:r>
         <w:rPr>
           <w:rFonts w:ascii="Cambria" w:hAnsi="Cambria"/>
@@ -6907,6 +7476,7 @@
         </w:rPr>
         <w:t>Booking</w:t>
       </w:r>
+      <w:proofErr w:type="spellEnd"/>
       <w:r>
         <w:rPr>
           <w:rFonts w:ascii="Cambria" w:hAnsi="Cambria"/>
@@ -7048,6 +7618,7 @@
         </w:rPr>
         <w:t xml:space="preserve">Implemented </w:t>
       </w:r>
+      <w:proofErr w:type="spellStart"/>
       <w:r>
         <w:rPr>
           <w:rFonts w:ascii="Cambria" w:hAnsi="Cambria"/>
@@ -7064,6 +7635,7 @@
         </w:rPr>
         <w:t>InsertBooking</w:t>
       </w:r>
+      <w:proofErr w:type="spellEnd"/>
       <w:r>
         <w:rPr>
           <w:rFonts w:ascii="Cambria" w:hAnsi="Cambria"/>
@@ -7177,7 +7749,25 @@
           <w:sz w:val="24"/>
           <w:szCs w:val="24"/>
         </w:rPr>
-        <w:t>Added PaymentDaoInterface with Features 1-4.</w:t>
+        <w:t xml:space="preserve">Added </w:t>
+      </w:r>
+      <w:proofErr w:type="spellStart"/>
+      <w:r>
+        <w:rPr>
+          <w:rFonts w:ascii="Cambria" w:hAnsi="Cambria"/>
+          <w:sz w:val="24"/>
+          <w:szCs w:val="24"/>
+        </w:rPr>
+        <w:t>PaymentDaoInterface</w:t>
+      </w:r>
+      <w:proofErr w:type="spellEnd"/>
+      <w:r>
+        <w:rPr>
+          <w:rFonts w:ascii="Cambria" w:hAnsi="Cambria"/>
+          <w:sz w:val="24"/>
+          <w:szCs w:val="24"/>
+        </w:rPr>
+        <w:t xml:space="preserve"> with Features 1-4.</w:t>
       </w:r>
       <w:r>
         <w:rPr>
@@ -7274,7 +7864,25 @@
           <w:sz w:val="24"/>
           <w:szCs w:val="24"/>
         </w:rPr>
-        <w:t>Implemented findAllPayments() method.</w:t>
+        <w:t xml:space="preserve">Implemented </w:t>
+      </w:r>
+      <w:proofErr w:type="spellStart"/>
+      <w:r>
+        <w:rPr>
+          <w:rFonts w:ascii="Cambria" w:hAnsi="Cambria"/>
+          <w:sz w:val="24"/>
+          <w:szCs w:val="24"/>
+        </w:rPr>
+        <w:t>findAllPayments</w:t>
+      </w:r>
+      <w:proofErr w:type="spellEnd"/>
+      <w:r>
+        <w:rPr>
+          <w:rFonts w:ascii="Cambria" w:hAnsi="Cambria"/>
+          <w:sz w:val="24"/>
+          <w:szCs w:val="24"/>
+        </w:rPr>
+        <w:t>() method.</w:t>
       </w:r>
       <w:r>
         <w:rPr>
@@ -7371,7 +7979,25 @@
           <w:sz w:val="24"/>
           <w:szCs w:val="24"/>
         </w:rPr>
-        <w:t>Implemented testFindAllPayment()  - Junit Test and Successful</w:t>
+        <w:t xml:space="preserve">Implemented </w:t>
+      </w:r>
+      <w:proofErr w:type="spellStart"/>
+      <w:r>
+        <w:rPr>
+          <w:rFonts w:ascii="Cambria" w:hAnsi="Cambria"/>
+          <w:sz w:val="24"/>
+          <w:szCs w:val="24"/>
+        </w:rPr>
+        <w:t>testFindAllPayment</w:t>
+      </w:r>
+      <w:proofErr w:type="spellEnd"/>
+      <w:r>
+        <w:rPr>
+          <w:rFonts w:ascii="Cambria" w:hAnsi="Cambria"/>
+          <w:sz w:val="24"/>
+          <w:szCs w:val="24"/>
+        </w:rPr>
+        <w:t>()  - Junit Test and Successful</w:t>
       </w:r>
       <w:r>
         <w:rPr>
@@ -7490,6 +8116,7 @@
         </w:rPr>
         <w:t xml:space="preserve">Implemented </w:t>
       </w:r>
+      <w:proofErr w:type="spellStart"/>
       <w:r>
         <w:rPr>
           <w:rFonts w:ascii="Cambria" w:hAnsi="Cambria"/>
@@ -7512,8 +8139,18 @@
           <w:sz w:val="24"/>
           <w:szCs w:val="24"/>
         </w:rPr>
-        <w:t xml:space="preserve">ById(int </w:t>
-      </w:r>
+        <w:t>ById</w:t>
+      </w:r>
+      <w:proofErr w:type="spellEnd"/>
+      <w:r>
+        <w:rPr>
+          <w:rFonts w:ascii="Cambria" w:hAnsi="Cambria"/>
+          <w:sz w:val="24"/>
+          <w:szCs w:val="24"/>
+        </w:rPr>
+        <w:t xml:space="preserve">(int </w:t>
+      </w:r>
+      <w:proofErr w:type="spellStart"/>
       <w:r>
         <w:rPr>
           <w:rFonts w:ascii="Cambria" w:hAnsi="Cambria"/>
@@ -7528,7 +8165,16 @@
           <w:sz w:val="24"/>
           <w:szCs w:val="24"/>
         </w:rPr>
-        <w:t>Id)</w:t>
+        <w:t>Id</w:t>
+      </w:r>
+      <w:proofErr w:type="spellEnd"/>
+      <w:r>
+        <w:rPr>
+          <w:rFonts w:ascii="Cambria" w:hAnsi="Cambria"/>
+          <w:sz w:val="24"/>
+          <w:szCs w:val="24"/>
+        </w:rPr>
+        <w:t>)</w:t>
       </w:r>
       <w:r>
         <w:rPr>
@@ -7633,7 +8279,25 @@
           <w:sz w:val="24"/>
           <w:szCs w:val="24"/>
         </w:rPr>
-        <w:t>Implemented testFindPaymentById()  - Junit Test and Successful</w:t>
+        <w:t xml:space="preserve">Implemented </w:t>
+      </w:r>
+      <w:proofErr w:type="spellStart"/>
+      <w:r>
+        <w:rPr>
+          <w:rFonts w:ascii="Cambria" w:hAnsi="Cambria"/>
+          <w:sz w:val="24"/>
+          <w:szCs w:val="24"/>
+        </w:rPr>
+        <w:t>testFindPaymentById</w:t>
+      </w:r>
+      <w:proofErr w:type="spellEnd"/>
+      <w:r>
+        <w:rPr>
+          <w:rFonts w:ascii="Cambria" w:hAnsi="Cambria"/>
+          <w:sz w:val="24"/>
+          <w:szCs w:val="24"/>
+        </w:rPr>
+        <w:t>()  - Junit Test and Successful</w:t>
       </w:r>
       <w:r>
         <w:rPr>
@@ -7720,6 +8384,7 @@
         </w:rPr>
         <w:t xml:space="preserve">Implemented </w:t>
       </w:r>
+      <w:proofErr w:type="spellStart"/>
       <w:r>
         <w:rPr>
           <w:rFonts w:ascii="Cambria" w:hAnsi="Cambria"/>
@@ -7742,8 +8407,18 @@
           <w:sz w:val="24"/>
           <w:szCs w:val="24"/>
         </w:rPr>
-        <w:t xml:space="preserve">ById(int </w:t>
-      </w:r>
+        <w:t>ById</w:t>
+      </w:r>
+      <w:proofErr w:type="spellEnd"/>
+      <w:r>
+        <w:rPr>
+          <w:rFonts w:ascii="Cambria" w:hAnsi="Cambria"/>
+          <w:sz w:val="24"/>
+          <w:szCs w:val="24"/>
+        </w:rPr>
+        <w:t xml:space="preserve">(int </w:t>
+      </w:r>
+      <w:proofErr w:type="spellStart"/>
       <w:r>
         <w:rPr>
           <w:rFonts w:ascii="Cambria" w:hAnsi="Cambria"/>
@@ -7752,6 +8427,7 @@
         </w:rPr>
         <w:t>paymentId</w:t>
       </w:r>
+      <w:proofErr w:type="spellEnd"/>
       <w:r>
         <w:rPr>
           <w:rFonts w:ascii="Cambria" w:hAnsi="Cambria"/>
@@ -7873,7 +8549,16 @@
           <w:sz w:val="24"/>
           <w:szCs w:val="24"/>
         </w:rPr>
-        <w:t>Implemented testDelete</w:t>
+        <w:t xml:space="preserve">Implemented </w:t>
+      </w:r>
+      <w:proofErr w:type="spellStart"/>
+      <w:r>
+        <w:rPr>
+          <w:rFonts w:ascii="Cambria" w:hAnsi="Cambria"/>
+          <w:sz w:val="24"/>
+          <w:szCs w:val="24"/>
+        </w:rPr>
+        <w:t>testDelete</w:t>
       </w:r>
       <w:r>
         <w:rPr>
@@ -7883,6 +8568,7 @@
         </w:rPr>
         <w:t>PaymentId</w:t>
       </w:r>
+      <w:proofErr w:type="spellEnd"/>
       <w:r>
         <w:rPr>
           <w:rFonts w:ascii="Cambria" w:hAnsi="Cambria"/>
@@ -7976,6 +8662,7 @@
         </w:rPr>
         <w:t xml:space="preserve">Implemented </w:t>
       </w:r>
+      <w:proofErr w:type="spellStart"/>
       <w:r>
         <w:rPr>
           <w:rFonts w:ascii="Cambria" w:hAnsi="Cambria"/>
@@ -7992,6 +8679,7 @@
         </w:rPr>
         <w:t>Payment</w:t>
       </w:r>
+      <w:proofErr w:type="spellEnd"/>
       <w:r>
         <w:rPr>
           <w:rFonts w:ascii="Cambria" w:hAnsi="Cambria"/>
@@ -8134,6 +8822,7 @@
         </w:rPr>
         <w:t xml:space="preserve">Implemented </w:t>
       </w:r>
+      <w:proofErr w:type="spellStart"/>
       <w:r>
         <w:rPr>
           <w:rFonts w:ascii="Cambria" w:hAnsi="Cambria"/>
@@ -8158,6 +8847,7 @@
         </w:rPr>
         <w:t>Payment</w:t>
       </w:r>
+      <w:proofErr w:type="spellEnd"/>
       <w:r>
         <w:rPr>
           <w:rFonts w:ascii="Cambria" w:hAnsi="Cambria"/>
@@ -9234,15 +9924,51 @@
           <w:sz w:val="24"/>
           <w:szCs w:val="24"/>
         </w:rPr>
-        <w:t>Just added the findByNumber() methods was quite straightforward.</w:t>
-      </w:r>
-      <w:r>
-        <w:rPr>
-          <w:rFonts w:ascii="Cambria" w:hAnsi="Cambria"/>
-          <w:sz w:val="24"/>
-          <w:szCs w:val="24"/>
-        </w:rPr>
-        <w:t xml:space="preserve"> Note that already in the MySqlDao for the respective entities I already had lowercase implemented there to make sure that it prevents errors from arising.</w:t>
+        <w:t xml:space="preserve">Just added the </w:t>
+      </w:r>
+      <w:proofErr w:type="spellStart"/>
+      <w:r>
+        <w:rPr>
+          <w:rFonts w:ascii="Cambria" w:hAnsi="Cambria"/>
+          <w:sz w:val="24"/>
+          <w:szCs w:val="24"/>
+        </w:rPr>
+        <w:t>findByNumber</w:t>
+      </w:r>
+      <w:proofErr w:type="spellEnd"/>
+      <w:r>
+        <w:rPr>
+          <w:rFonts w:ascii="Cambria" w:hAnsi="Cambria"/>
+          <w:sz w:val="24"/>
+          <w:szCs w:val="24"/>
+        </w:rPr>
+        <w:t>() methods was quite straightforward.</w:t>
+      </w:r>
+      <w:r>
+        <w:rPr>
+          <w:rFonts w:ascii="Cambria" w:hAnsi="Cambria"/>
+          <w:sz w:val="24"/>
+          <w:szCs w:val="24"/>
+        </w:rPr>
+        <w:t xml:space="preserve"> Note that already in the </w:t>
+      </w:r>
+      <w:proofErr w:type="spellStart"/>
+      <w:r>
+        <w:rPr>
+          <w:rFonts w:ascii="Cambria" w:hAnsi="Cambria"/>
+          <w:sz w:val="24"/>
+          <w:szCs w:val="24"/>
+        </w:rPr>
+        <w:t>MySqlDao</w:t>
+      </w:r>
+      <w:proofErr w:type="spellEnd"/>
+      <w:r>
+        <w:rPr>
+          <w:rFonts w:ascii="Cambria" w:hAnsi="Cambria"/>
+          <w:sz w:val="24"/>
+          <w:szCs w:val="24"/>
+        </w:rPr>
+        <w:t xml:space="preserve"> for the respective entities I already had lowercase implemented there to make sure that it prevents errors from arising.</w:t>
       </w:r>
       <w:r>
         <w:rPr>
@@ -9412,10 +10138,207 @@
       <w:r>
         <w:rPr>
           <w:rFonts w:ascii="Cambria" w:hAnsi="Cambria"/>
-          <w:sz w:val="24"/>
-          <w:szCs w:val="24"/>
+          <w:b/>
+          <w:bCs/>
+          <w:sz w:val="24"/>
+          <w:szCs w:val="24"/>
+          <w:u w:val="single"/>
         </w:rPr>
         <w:lastRenderedPageBreak/>
+        <w:t>2</w:t>
+      </w:r>
+      <w:r>
+        <w:rPr>
+          <w:rFonts w:ascii="Cambria" w:hAnsi="Cambria"/>
+          <w:b/>
+          <w:bCs/>
+          <w:sz w:val="24"/>
+          <w:szCs w:val="24"/>
+          <w:u w:val="single"/>
+        </w:rPr>
+        <w:t>6</w:t>
+      </w:r>
+      <w:r>
+        <w:rPr>
+          <w:rFonts w:ascii="Cambria" w:hAnsi="Cambria"/>
+          <w:b/>
+          <w:bCs/>
+          <w:sz w:val="24"/>
+          <w:szCs w:val="24"/>
+          <w:u w:val="single"/>
+        </w:rPr>
+        <w:t xml:space="preserve">/03/23: </w:t>
+      </w:r>
+      <w:r>
+        <w:rPr>
+          <w:rFonts w:ascii="Cambria" w:hAnsi="Cambria"/>
+          <w:b/>
+          <w:bCs/>
+          <w:sz w:val="24"/>
+          <w:szCs w:val="24"/>
+        </w:rPr>
+        <w:t>(</w:t>
+      </w:r>
+      <w:r>
+        <w:rPr>
+          <w:rFonts w:ascii="Cambria" w:hAnsi="Cambria"/>
+          <w:b/>
+          <w:bCs/>
+          <w:sz w:val="24"/>
+          <w:szCs w:val="24"/>
+        </w:rPr>
+        <w:t>13</w:t>
+      </w:r>
+      <w:r>
+        <w:rPr>
+          <w:rFonts w:ascii="Cambria" w:hAnsi="Cambria"/>
+          <w:b/>
+          <w:bCs/>
+          <w:sz w:val="24"/>
+          <w:szCs w:val="24"/>
+        </w:rPr>
+        <w:t>:</w:t>
+      </w:r>
+      <w:r>
+        <w:rPr>
+          <w:rFonts w:ascii="Cambria" w:hAnsi="Cambria"/>
+          <w:b/>
+          <w:bCs/>
+          <w:sz w:val="24"/>
+          <w:szCs w:val="24"/>
+        </w:rPr>
+        <w:t>4</w:t>
+      </w:r>
+      <w:r>
+        <w:rPr>
+          <w:rFonts w:ascii="Cambria" w:hAnsi="Cambria"/>
+          <w:b/>
+          <w:bCs/>
+          <w:sz w:val="24"/>
+          <w:szCs w:val="24"/>
+        </w:rPr>
+        <w:t>6</w:t>
+      </w:r>
+      <w:r>
+        <w:rPr>
+          <w:rFonts w:ascii="Cambria" w:hAnsi="Cambria"/>
+          <w:b/>
+          <w:bCs/>
+          <w:sz w:val="24"/>
+          <w:szCs w:val="24"/>
+        </w:rPr>
+        <w:t xml:space="preserve"> P</w:t>
+      </w:r>
+      <w:r>
+        <w:rPr>
+          <w:rFonts w:ascii="Cambria" w:hAnsi="Cambria"/>
+          <w:b/>
+          <w:bCs/>
+          <w:sz w:val="24"/>
+          <w:szCs w:val="24"/>
+        </w:rPr>
+        <w:t xml:space="preserve">M ) </w:t>
+      </w:r>
+      <w:r>
+        <w:rPr>
+          <w:rFonts w:ascii="Cambria" w:hAnsi="Cambria"/>
+          <w:sz w:val="24"/>
+          <w:szCs w:val="24"/>
+        </w:rPr>
+        <w:t xml:space="preserve">The </w:t>
+      </w:r>
+      <w:proofErr w:type="spellStart"/>
+      <w:r>
+        <w:rPr>
+          <w:rFonts w:ascii="Cambria" w:hAnsi="Cambria"/>
+          <w:sz w:val="24"/>
+          <w:szCs w:val="24"/>
+        </w:rPr>
+        <w:t>deleteAirport</w:t>
+      </w:r>
+      <w:proofErr w:type="spellEnd"/>
+      <w:r>
+        <w:rPr>
+          <w:rFonts w:ascii="Cambria" w:hAnsi="Cambria"/>
+          <w:sz w:val="24"/>
+          <w:szCs w:val="24"/>
+        </w:rPr>
+        <w:t xml:space="preserve"> is also similar, foreign key constr</w:t>
+      </w:r>
+      <w:r>
+        <w:rPr>
+          <w:rFonts w:ascii="Cambria" w:hAnsi="Cambria"/>
+          <w:sz w:val="24"/>
+          <w:szCs w:val="24"/>
+        </w:rPr>
+        <w:t xml:space="preserve">aints on the </w:t>
+      </w:r>
+      <w:proofErr w:type="spellStart"/>
+      <w:r>
+        <w:rPr>
+          <w:rFonts w:ascii="Cambria" w:hAnsi="Cambria"/>
+          <w:sz w:val="24"/>
+          <w:szCs w:val="24"/>
+        </w:rPr>
+        <w:t>flighst</w:t>
+      </w:r>
+      <w:proofErr w:type="spellEnd"/>
+      <w:r>
+        <w:rPr>
+          <w:rFonts w:ascii="Cambria" w:hAnsi="Cambria"/>
+          <w:sz w:val="24"/>
+          <w:szCs w:val="24"/>
+        </w:rPr>
+        <w:t xml:space="preserve"> table, so would have to make </w:t>
+      </w:r>
+      <w:proofErr w:type="spellStart"/>
+      <w:r>
+        <w:rPr>
+          <w:rFonts w:ascii="Cambria" w:hAnsi="Cambria"/>
+          <w:sz w:val="24"/>
+          <w:szCs w:val="24"/>
+        </w:rPr>
+        <w:t>findAllFlightsByAirportNumber</w:t>
+      </w:r>
+      <w:proofErr w:type="spellEnd"/>
+      <w:r>
+        <w:rPr>
+          <w:rFonts w:ascii="Cambria" w:hAnsi="Cambria"/>
+          <w:sz w:val="24"/>
+          <w:szCs w:val="24"/>
+        </w:rPr>
+        <w:t xml:space="preserve"> method.</w:t>
+      </w:r>
+      <w:r>
+        <w:rPr>
+          <w:rFonts w:ascii="Cambria" w:hAnsi="Cambria"/>
+          <w:sz w:val="24"/>
+          <w:szCs w:val="24"/>
+        </w:rPr>
+        <w:tab/>
+      </w:r>
+      <w:r>
+        <w:rPr>
+          <w:rFonts w:ascii="Cambria" w:hAnsi="Cambria"/>
+          <w:sz w:val="24"/>
+          <w:szCs w:val="24"/>
+        </w:rPr>
+        <w:br/>
+      </w:r>
+      <w:r>
+        <w:rPr>
+          <w:rFonts w:ascii="Cambria" w:hAnsi="Cambria"/>
+          <w:sz w:val="24"/>
+          <w:szCs w:val="24"/>
+        </w:rPr>
+        <w:br/>
+      </w:r>
+      <w:r>
+        <w:rPr>
+          <w:rFonts w:ascii="Cambria" w:hAnsi="Cambria"/>
+          <w:sz w:val="24"/>
+          <w:szCs w:val="24"/>
+        </w:rPr>
         <w:br/>
       </w:r>
       <w:r>

</xml_diff>

<commit_message>
Made menu deleteFlight Foreign Constraints
</commit_message>
<xml_diff>
--- a/PROJECT LOG AND IDEAS.docx
+++ b/PROJECT LOG AND IDEAS.docx
@@ -10207,6 +10207,173 @@
           <w:sz w:val="24"/>
           <w:szCs w:val="24"/>
         </w:rPr>
+        <w:t>46 P</w:t>
+      </w:r>
+      <w:r>
+        <w:rPr>
+          <w:rFonts w:ascii="Cambria" w:hAnsi="Cambria"/>
+          <w:b/>
+          <w:bCs/>
+          <w:sz w:val="24"/>
+          <w:szCs w:val="24"/>
+        </w:rPr>
+        <w:t xml:space="preserve">M ) </w:t>
+      </w:r>
+      <w:r>
+        <w:rPr>
+          <w:rFonts w:ascii="Cambria" w:hAnsi="Cambria"/>
+          <w:sz w:val="24"/>
+          <w:szCs w:val="24"/>
+        </w:rPr>
+        <w:t xml:space="preserve">The </w:t>
+      </w:r>
+      <w:proofErr w:type="spellStart"/>
+      <w:r>
+        <w:rPr>
+          <w:rFonts w:ascii="Cambria" w:hAnsi="Cambria"/>
+          <w:sz w:val="24"/>
+          <w:szCs w:val="24"/>
+        </w:rPr>
+        <w:t>deleteAirport</w:t>
+      </w:r>
+      <w:proofErr w:type="spellEnd"/>
+      <w:r>
+        <w:rPr>
+          <w:rFonts w:ascii="Cambria" w:hAnsi="Cambria"/>
+          <w:sz w:val="24"/>
+          <w:szCs w:val="24"/>
+        </w:rPr>
+        <w:t xml:space="preserve"> is also similar, foreign key constr</w:t>
+      </w:r>
+      <w:r>
+        <w:rPr>
+          <w:rFonts w:ascii="Cambria" w:hAnsi="Cambria"/>
+          <w:sz w:val="24"/>
+          <w:szCs w:val="24"/>
+        </w:rPr>
+        <w:t xml:space="preserve">aints on the </w:t>
+      </w:r>
+      <w:proofErr w:type="spellStart"/>
+      <w:r>
+        <w:rPr>
+          <w:rFonts w:ascii="Cambria" w:hAnsi="Cambria"/>
+          <w:sz w:val="24"/>
+          <w:szCs w:val="24"/>
+        </w:rPr>
+        <w:t>flighst</w:t>
+      </w:r>
+      <w:proofErr w:type="spellEnd"/>
+      <w:r>
+        <w:rPr>
+          <w:rFonts w:ascii="Cambria" w:hAnsi="Cambria"/>
+          <w:sz w:val="24"/>
+          <w:szCs w:val="24"/>
+        </w:rPr>
+        <w:t xml:space="preserve"> table, so would have to make </w:t>
+      </w:r>
+      <w:proofErr w:type="spellStart"/>
+      <w:r>
+        <w:rPr>
+          <w:rFonts w:ascii="Cambria" w:hAnsi="Cambria"/>
+          <w:sz w:val="24"/>
+          <w:szCs w:val="24"/>
+        </w:rPr>
+        <w:t>findAllFlightsByAirportNumber</w:t>
+      </w:r>
+      <w:proofErr w:type="spellEnd"/>
+      <w:r>
+        <w:rPr>
+          <w:rFonts w:ascii="Cambria" w:hAnsi="Cambria"/>
+          <w:sz w:val="24"/>
+          <w:szCs w:val="24"/>
+        </w:rPr>
+        <w:t xml:space="preserve"> method.</w:t>
+      </w:r>
+      <w:r>
+        <w:rPr>
+          <w:rFonts w:ascii="Cambria" w:hAnsi="Cambria"/>
+          <w:sz w:val="24"/>
+          <w:szCs w:val="24"/>
+        </w:rPr>
+        <w:tab/>
+      </w:r>
+      <w:r>
+        <w:rPr>
+          <w:rFonts w:ascii="Cambria" w:hAnsi="Cambria"/>
+          <w:sz w:val="24"/>
+          <w:szCs w:val="24"/>
+        </w:rPr>
+        <w:br/>
+      </w:r>
+      <w:r>
+        <w:rPr>
+          <w:rFonts w:ascii="Cambria" w:hAnsi="Cambria"/>
+          <w:sz w:val="24"/>
+          <w:szCs w:val="24"/>
+        </w:rPr>
+        <w:br/>
+      </w:r>
+      <w:r>
+        <w:rPr>
+          <w:rFonts w:ascii="Cambria" w:hAnsi="Cambria"/>
+          <w:b/>
+          <w:bCs/>
+          <w:sz w:val="24"/>
+          <w:szCs w:val="24"/>
+          <w:u w:val="single"/>
+        </w:rPr>
+        <w:t>2</w:t>
+      </w:r>
+      <w:r>
+        <w:rPr>
+          <w:rFonts w:ascii="Cambria" w:hAnsi="Cambria"/>
+          <w:b/>
+          <w:bCs/>
+          <w:sz w:val="24"/>
+          <w:szCs w:val="24"/>
+          <w:u w:val="single"/>
+        </w:rPr>
+        <w:t>6</w:t>
+      </w:r>
+      <w:r>
+        <w:rPr>
+          <w:rFonts w:ascii="Cambria" w:hAnsi="Cambria"/>
+          <w:b/>
+          <w:bCs/>
+          <w:sz w:val="24"/>
+          <w:szCs w:val="24"/>
+          <w:u w:val="single"/>
+        </w:rPr>
+        <w:t xml:space="preserve">/03/23: </w:t>
+      </w:r>
+      <w:r>
+        <w:rPr>
+          <w:rFonts w:ascii="Cambria" w:hAnsi="Cambria"/>
+          <w:b/>
+          <w:bCs/>
+          <w:sz w:val="24"/>
+          <w:szCs w:val="24"/>
+        </w:rPr>
+        <w:t>(</w:t>
+      </w:r>
+      <w:r>
+        <w:rPr>
+          <w:rFonts w:ascii="Cambria" w:hAnsi="Cambria"/>
+          <w:b/>
+          <w:bCs/>
+          <w:sz w:val="24"/>
+          <w:szCs w:val="24"/>
+        </w:rPr>
+        <w:t>1</w:t>
+      </w:r>
+      <w:r>
+        <w:rPr>
+          <w:rFonts w:ascii="Cambria" w:hAnsi="Cambria"/>
+          <w:b/>
+          <w:bCs/>
+          <w:sz w:val="24"/>
+          <w:szCs w:val="24"/>
+        </w:rPr>
         <w:t>4</w:t>
       </w:r>
       <w:r>
@@ -10217,7 +10384,17 @@
           <w:sz w:val="24"/>
           <w:szCs w:val="24"/>
         </w:rPr>
-        <w:t>6</w:t>
+        <w:t>:</w:t>
+      </w:r>
+      <w:r>
+        <w:rPr>
+          <w:rFonts w:ascii="Cambria" w:hAnsi="Cambria"/>
+          <w:b/>
+          <w:bCs/>
+          <w:sz w:val="24"/>
+          <w:szCs w:val="24"/>
+        </w:rPr>
+        <w:t>03</w:t>
       </w:r>
       <w:r>
         <w:rPr>
@@ -10254,7 +10431,15 @@
           <w:sz w:val="24"/>
           <w:szCs w:val="24"/>
         </w:rPr>
-        <w:t>deleteAirport</w:t>
+        <w:t>delete</w:t>
+      </w:r>
+      <w:r>
+        <w:rPr>
+          <w:rFonts w:ascii="Cambria" w:hAnsi="Cambria"/>
+          <w:sz w:val="24"/>
+          <w:szCs w:val="24"/>
+        </w:rPr>
+        <w:t>Flight</w:t>
       </w:r>
       <w:proofErr w:type="spellEnd"/>
       <w:r>
@@ -10263,15 +10448,23 @@
           <w:sz w:val="24"/>
           <w:szCs w:val="24"/>
         </w:rPr>
-        <w:t xml:space="preserve"> is also similar, foreign key constr</w:t>
-      </w:r>
-      <w:r>
-        <w:rPr>
-          <w:rFonts w:ascii="Cambria" w:hAnsi="Cambria"/>
-          <w:sz w:val="24"/>
-          <w:szCs w:val="24"/>
-        </w:rPr>
-        <w:t xml:space="preserve">aints on the </w:t>
+        <w:t xml:space="preserve"> is also similar, foreign key constraints on the </w:t>
+      </w:r>
+      <w:r>
+        <w:rPr>
+          <w:rFonts w:ascii="Cambria" w:hAnsi="Cambria"/>
+          <w:sz w:val="24"/>
+          <w:szCs w:val="24"/>
+        </w:rPr>
+        <w:t>Booking</w:t>
+      </w:r>
+      <w:r>
+        <w:rPr>
+          <w:rFonts w:ascii="Cambria" w:hAnsi="Cambria"/>
+          <w:sz w:val="24"/>
+          <w:szCs w:val="24"/>
+        </w:rPr>
+        <w:t xml:space="preserve"> table, so would have to make </w:t>
       </w:r>
       <w:proofErr w:type="spellStart"/>
       <w:r>
@@ -10280,25 +10473,39 @@
           <w:sz w:val="24"/>
           <w:szCs w:val="24"/>
         </w:rPr>
-        <w:t>flighst</w:t>
-      </w:r>
-      <w:proofErr w:type="spellEnd"/>
-      <w:r>
-        <w:rPr>
-          <w:rFonts w:ascii="Cambria" w:hAnsi="Cambria"/>
-          <w:sz w:val="24"/>
-          <w:szCs w:val="24"/>
-        </w:rPr>
-        <w:t xml:space="preserve"> table, so would have to make </w:t>
-      </w:r>
-      <w:proofErr w:type="spellStart"/>
-      <w:r>
-        <w:rPr>
-          <w:rFonts w:ascii="Cambria" w:hAnsi="Cambria"/>
-          <w:sz w:val="24"/>
-          <w:szCs w:val="24"/>
-        </w:rPr>
-        <w:t>findAllFlightsByAirportNumber</w:t>
+        <w:t>findAll</w:t>
+      </w:r>
+      <w:r>
+        <w:rPr>
+          <w:rFonts w:ascii="Cambria" w:hAnsi="Cambria"/>
+          <w:sz w:val="24"/>
+          <w:szCs w:val="24"/>
+        </w:rPr>
+        <w:t>Bookings</w:t>
+      </w:r>
+      <w:r>
+        <w:rPr>
+          <w:rFonts w:ascii="Cambria" w:hAnsi="Cambria"/>
+          <w:sz w:val="24"/>
+          <w:szCs w:val="24"/>
+        </w:rPr>
+        <w:t>By</w:t>
+      </w:r>
+      <w:r>
+        <w:rPr>
+          <w:rFonts w:ascii="Cambria" w:hAnsi="Cambria"/>
+          <w:sz w:val="24"/>
+          <w:szCs w:val="24"/>
+        </w:rPr>
+        <w:t>Flight</w:t>
+      </w:r>
+      <w:r>
+        <w:rPr>
+          <w:rFonts w:ascii="Cambria" w:hAnsi="Cambria"/>
+          <w:sz w:val="24"/>
+          <w:szCs w:val="24"/>
+        </w:rPr>
+        <w:t>Number</w:t>
       </w:r>
       <w:proofErr w:type="spellEnd"/>
       <w:r>

</xml_diff>

<commit_message>
InsertCustomer with good validation
</commit_message>
<xml_diff>
--- a/PROJECT LOG AND IDEAS.docx
+++ b/PROJECT LOG AND IDEAS.docx
@@ -9804,6 +9804,141 @@
           <w:szCs w:val="24"/>
         </w:rPr>
         <w:t>Number method.</w:t>
+      </w:r>
+      <w:r>
+        <w:rPr>
+          <w:rFonts w:ascii="Cambria" w:hAnsi="Cambria"/>
+          <w:sz w:val="24"/>
+          <w:szCs w:val="24"/>
+        </w:rPr>
+        <w:br/>
+      </w:r>
+      <w:r>
+        <w:rPr>
+          <w:rFonts w:ascii="Cambria" w:hAnsi="Cambria"/>
+          <w:sz w:val="24"/>
+          <w:szCs w:val="24"/>
+        </w:rPr>
+        <w:br/>
+      </w:r>
+      <w:r>
+        <w:rPr>
+          <w:rFonts w:ascii="Cambria" w:hAnsi="Cambria"/>
+          <w:b/>
+          <w:bCs/>
+          <w:sz w:val="24"/>
+          <w:szCs w:val="24"/>
+          <w:u w:val="single"/>
+        </w:rPr>
+        <w:t>2</w:t>
+      </w:r>
+      <w:r>
+        <w:rPr>
+          <w:rFonts w:ascii="Cambria" w:hAnsi="Cambria"/>
+          <w:b/>
+          <w:bCs/>
+          <w:sz w:val="24"/>
+          <w:szCs w:val="24"/>
+          <w:u w:val="single"/>
+        </w:rPr>
+        <w:t>6</w:t>
+      </w:r>
+      <w:r>
+        <w:rPr>
+          <w:rFonts w:ascii="Cambria" w:hAnsi="Cambria"/>
+          <w:b/>
+          <w:bCs/>
+          <w:sz w:val="24"/>
+          <w:szCs w:val="24"/>
+          <w:u w:val="single"/>
+        </w:rPr>
+        <w:t xml:space="preserve">/03/23: </w:t>
+      </w:r>
+      <w:r>
+        <w:rPr>
+          <w:rFonts w:ascii="Cambria" w:hAnsi="Cambria"/>
+          <w:b/>
+          <w:bCs/>
+          <w:sz w:val="24"/>
+          <w:szCs w:val="24"/>
+        </w:rPr>
+        <w:t>(</w:t>
+      </w:r>
+      <w:r>
+        <w:rPr>
+          <w:rFonts w:ascii="Cambria" w:hAnsi="Cambria"/>
+          <w:b/>
+          <w:bCs/>
+          <w:sz w:val="24"/>
+          <w:szCs w:val="24"/>
+        </w:rPr>
+        <w:t>1</w:t>
+      </w:r>
+      <w:r>
+        <w:rPr>
+          <w:rFonts w:ascii="Cambria" w:hAnsi="Cambria"/>
+          <w:b/>
+          <w:bCs/>
+          <w:sz w:val="24"/>
+          <w:szCs w:val="24"/>
+        </w:rPr>
+        <w:t>6</w:t>
+      </w:r>
+      <w:r>
+        <w:rPr>
+          <w:rFonts w:ascii="Cambria" w:hAnsi="Cambria"/>
+          <w:b/>
+          <w:bCs/>
+          <w:sz w:val="24"/>
+          <w:szCs w:val="24"/>
+        </w:rPr>
+        <w:t>:</w:t>
+      </w:r>
+      <w:r>
+        <w:rPr>
+          <w:rFonts w:ascii="Cambria" w:hAnsi="Cambria"/>
+          <w:b/>
+          <w:bCs/>
+          <w:sz w:val="24"/>
+          <w:szCs w:val="24"/>
+        </w:rPr>
+        <w:t>08</w:t>
+      </w:r>
+      <w:r>
+        <w:rPr>
+          <w:rFonts w:ascii="Cambria" w:hAnsi="Cambria"/>
+          <w:b/>
+          <w:bCs/>
+          <w:sz w:val="24"/>
+          <w:szCs w:val="24"/>
+        </w:rPr>
+        <w:t xml:space="preserve"> P</w:t>
+      </w:r>
+      <w:r>
+        <w:rPr>
+          <w:rFonts w:ascii="Cambria" w:hAnsi="Cambria"/>
+          <w:b/>
+          <w:bCs/>
+          <w:sz w:val="24"/>
+          <w:szCs w:val="24"/>
+        </w:rPr>
+        <w:t xml:space="preserve">M ) </w:t>
+      </w:r>
+      <w:r>
+        <w:rPr>
+          <w:rFonts w:ascii="Cambria" w:hAnsi="Cambria"/>
+          <w:sz w:val="24"/>
+          <w:szCs w:val="24"/>
+        </w:rPr>
+        <w:t>Working on insertCustomers, since we are working with a database the right thing to do is to prevent invalid data from passing through. So in that case I will add data validation for all inputs before passing in the dat</w:t>
+      </w:r>
+      <w:r>
+        <w:rPr>
+          <w:rFonts w:ascii="Cambria" w:hAnsi="Cambria"/>
+          <w:sz w:val="24"/>
+          <w:szCs w:val="24"/>
+        </w:rPr>
+        <w:t>a. Provided validation for all necessary files with the readField() method and also validations for fields like email and telephone.</w:t>
       </w:r>
       <w:r>
         <w:rPr>

</xml_diff>

<commit_message>
Added InsertAiports with Validation in Menu
</commit_message>
<xml_diff>
--- a/PROJECT LOG AND IDEAS.docx
+++ b/PROJECT LOG AND IDEAS.docx
@@ -9939,6 +9939,147 @@
           <w:szCs w:val="24"/>
         </w:rPr>
         <w:t>a. Provided validation for all necessary files with the readField() method and also validations for fields like email and telephone.</w:t>
+      </w:r>
+      <w:r>
+        <w:rPr>
+          <w:rFonts w:ascii="Cambria" w:hAnsi="Cambria"/>
+          <w:sz w:val="24"/>
+          <w:szCs w:val="24"/>
+        </w:rPr>
+        <w:br/>
+      </w:r>
+      <w:r>
+        <w:rPr>
+          <w:rFonts w:ascii="Cambria" w:hAnsi="Cambria"/>
+          <w:sz w:val="24"/>
+          <w:szCs w:val="24"/>
+        </w:rPr>
+        <w:br/>
+      </w:r>
+      <w:r>
+        <w:rPr>
+          <w:rFonts w:ascii="Cambria" w:hAnsi="Cambria"/>
+          <w:b/>
+          <w:bCs/>
+          <w:sz w:val="24"/>
+          <w:szCs w:val="24"/>
+          <w:u w:val="single"/>
+        </w:rPr>
+        <w:t>2</w:t>
+      </w:r>
+      <w:r>
+        <w:rPr>
+          <w:rFonts w:ascii="Cambria" w:hAnsi="Cambria"/>
+          <w:b/>
+          <w:bCs/>
+          <w:sz w:val="24"/>
+          <w:szCs w:val="24"/>
+          <w:u w:val="single"/>
+        </w:rPr>
+        <w:t>6</w:t>
+      </w:r>
+      <w:r>
+        <w:rPr>
+          <w:rFonts w:ascii="Cambria" w:hAnsi="Cambria"/>
+          <w:b/>
+          <w:bCs/>
+          <w:sz w:val="24"/>
+          <w:szCs w:val="24"/>
+          <w:u w:val="single"/>
+        </w:rPr>
+        <w:t xml:space="preserve">/03/23: </w:t>
+      </w:r>
+      <w:r>
+        <w:rPr>
+          <w:rFonts w:ascii="Cambria" w:hAnsi="Cambria"/>
+          <w:b/>
+          <w:bCs/>
+          <w:sz w:val="24"/>
+          <w:szCs w:val="24"/>
+        </w:rPr>
+        <w:t>(</w:t>
+      </w:r>
+      <w:r>
+        <w:rPr>
+          <w:rFonts w:ascii="Cambria" w:hAnsi="Cambria"/>
+          <w:b/>
+          <w:bCs/>
+          <w:sz w:val="24"/>
+          <w:szCs w:val="24"/>
+        </w:rPr>
+        <w:t>16</w:t>
+      </w:r>
+      <w:r>
+        <w:rPr>
+          <w:rFonts w:ascii="Cambria" w:hAnsi="Cambria"/>
+          <w:b/>
+          <w:bCs/>
+          <w:sz w:val="24"/>
+          <w:szCs w:val="24"/>
+        </w:rPr>
+        <w:t>:</w:t>
+      </w:r>
+      <w:r>
+        <w:rPr>
+          <w:rFonts w:ascii="Cambria" w:hAnsi="Cambria"/>
+          <w:b/>
+          <w:bCs/>
+          <w:sz w:val="24"/>
+          <w:szCs w:val="24"/>
+        </w:rPr>
+        <w:t>12</w:t>
+      </w:r>
+      <w:r>
+        <w:rPr>
+          <w:rFonts w:ascii="Cambria" w:hAnsi="Cambria"/>
+          <w:b/>
+          <w:bCs/>
+          <w:sz w:val="24"/>
+          <w:szCs w:val="24"/>
+        </w:rPr>
+        <w:t xml:space="preserve"> P</w:t>
+      </w:r>
+      <w:r>
+        <w:rPr>
+          <w:rFonts w:ascii="Cambria" w:hAnsi="Cambria"/>
+          <w:b/>
+          <w:bCs/>
+          <w:sz w:val="24"/>
+          <w:szCs w:val="24"/>
+        </w:rPr>
+        <w:t xml:space="preserve">M ) </w:t>
+      </w:r>
+      <w:r>
+        <w:rPr>
+          <w:rFonts w:ascii="Cambria" w:hAnsi="Cambria"/>
+          <w:sz w:val="24"/>
+          <w:szCs w:val="24"/>
+        </w:rPr>
+        <w:t>Working on insert</w:t>
+      </w:r>
+      <w:r>
+        <w:rPr>
+          <w:rFonts w:ascii="Cambria" w:hAnsi="Cambria"/>
+          <w:sz w:val="24"/>
+          <w:szCs w:val="24"/>
+        </w:rPr>
+        <w:t>Aiport</w:t>
+      </w:r>
+      <w:r>
+        <w:rPr>
+          <w:rFonts w:ascii="Cambria" w:hAnsi="Cambria"/>
+          <w:sz w:val="24"/>
+          <w:szCs w:val="24"/>
+        </w:rPr>
+        <w:t xml:space="preserve">, </w:t>
+      </w:r>
+      <w:r>
+        <w:rPr>
+          <w:rFonts w:ascii="Cambria" w:hAnsi="Cambria"/>
+          <w:sz w:val="24"/>
+          <w:szCs w:val="24"/>
+        </w:rPr>
+        <w:t>almost had the same approach like the insertCustomers, I just added to the already made readField to validate and check the airportNumber, airportName and airportLocation.</w:t>
       </w:r>
       <w:r>
         <w:rPr>

</xml_diff>

<commit_message>
Added InsertFlight with proper Validation
</commit_message>
<xml_diff>
--- a/PROJECT LOG AND IDEAS.docx
+++ b/PROJECT LOG AND IDEAS.docx
@@ -10027,7 +10027,114 @@
           <w:sz w:val="24"/>
           <w:szCs w:val="24"/>
         </w:rPr>
-        <w:t>12</w:t>
+        <w:t>12 P</w:t>
+      </w:r>
+      <w:r>
+        <w:rPr>
+          <w:rFonts w:ascii="Cambria" w:hAnsi="Cambria"/>
+          <w:b/>
+          <w:bCs/>
+          <w:sz w:val="24"/>
+          <w:szCs w:val="24"/>
+        </w:rPr>
+        <w:t xml:space="preserve">M ) </w:t>
+      </w:r>
+      <w:r>
+        <w:rPr>
+          <w:rFonts w:ascii="Cambria" w:hAnsi="Cambria"/>
+          <w:sz w:val="24"/>
+          <w:szCs w:val="24"/>
+        </w:rPr>
+        <w:t>Working on insertAiport, almost had the same approach like the insertCustomers, I just added to the already made readField to validate and check the airportNumber, airportName and airportLocation.</w:t>
+      </w:r>
+      <w:r>
+        <w:rPr>
+          <w:rFonts w:ascii="Cambria" w:hAnsi="Cambria"/>
+          <w:sz w:val="24"/>
+          <w:szCs w:val="24"/>
+        </w:rPr>
+        <w:br/>
+      </w:r>
+      <w:r>
+        <w:rPr>
+          <w:rFonts w:ascii="Cambria" w:hAnsi="Cambria"/>
+          <w:sz w:val="24"/>
+          <w:szCs w:val="24"/>
+        </w:rPr>
+        <w:br/>
+      </w:r>
+      <w:r>
+        <w:rPr>
+          <w:rFonts w:ascii="Cambria" w:hAnsi="Cambria"/>
+          <w:b/>
+          <w:bCs/>
+          <w:sz w:val="24"/>
+          <w:szCs w:val="24"/>
+          <w:u w:val="single"/>
+        </w:rPr>
+        <w:t>2</w:t>
+      </w:r>
+      <w:r>
+        <w:rPr>
+          <w:rFonts w:ascii="Cambria" w:hAnsi="Cambria"/>
+          <w:b/>
+          <w:bCs/>
+          <w:sz w:val="24"/>
+          <w:szCs w:val="24"/>
+          <w:u w:val="single"/>
+        </w:rPr>
+        <w:t>6</w:t>
+      </w:r>
+      <w:r>
+        <w:rPr>
+          <w:rFonts w:ascii="Cambria" w:hAnsi="Cambria"/>
+          <w:b/>
+          <w:bCs/>
+          <w:sz w:val="24"/>
+          <w:szCs w:val="24"/>
+          <w:u w:val="single"/>
+        </w:rPr>
+        <w:t xml:space="preserve">/03/23: </w:t>
+      </w:r>
+      <w:r>
+        <w:rPr>
+          <w:rFonts w:ascii="Cambria" w:hAnsi="Cambria"/>
+          <w:b/>
+          <w:bCs/>
+          <w:sz w:val="24"/>
+          <w:szCs w:val="24"/>
+        </w:rPr>
+        <w:t>(</w:t>
+      </w:r>
+      <w:r>
+        <w:rPr>
+          <w:rFonts w:ascii="Cambria" w:hAnsi="Cambria"/>
+          <w:b/>
+          <w:bCs/>
+          <w:sz w:val="24"/>
+          <w:szCs w:val="24"/>
+        </w:rPr>
+        <w:t>16</w:t>
+      </w:r>
+      <w:r>
+        <w:rPr>
+          <w:rFonts w:ascii="Cambria" w:hAnsi="Cambria"/>
+          <w:b/>
+          <w:bCs/>
+          <w:sz w:val="24"/>
+          <w:szCs w:val="24"/>
+        </w:rPr>
+        <w:t>:</w:t>
+      </w:r>
+      <w:r>
+        <w:rPr>
+          <w:rFonts w:ascii="Cambria" w:hAnsi="Cambria"/>
+          <w:b/>
+          <w:bCs/>
+          <w:sz w:val="24"/>
+          <w:szCs w:val="24"/>
+        </w:rPr>
+        <w:t>33</w:t>
       </w:r>
       <w:r>
         <w:rPr>
@@ -10055,31 +10162,31 @@
           <w:sz w:val="24"/>
           <w:szCs w:val="24"/>
         </w:rPr>
-        <w:t>Working on insert</w:t>
-      </w:r>
-      <w:r>
-        <w:rPr>
-          <w:rFonts w:ascii="Cambria" w:hAnsi="Cambria"/>
-          <w:sz w:val="24"/>
-          <w:szCs w:val="24"/>
-        </w:rPr>
-        <w:t>Aiport</w:t>
-      </w:r>
-      <w:r>
-        <w:rPr>
-          <w:rFonts w:ascii="Cambria" w:hAnsi="Cambria"/>
-          <w:sz w:val="24"/>
-          <w:szCs w:val="24"/>
-        </w:rPr>
-        <w:t xml:space="preserve">, </w:t>
-      </w:r>
-      <w:r>
-        <w:rPr>
-          <w:rFonts w:ascii="Cambria" w:hAnsi="Cambria"/>
-          <w:sz w:val="24"/>
-          <w:szCs w:val="24"/>
-        </w:rPr>
-        <w:t>almost had the same approach like the insertCustomers, I just added to the already made readField to validate and check the airportNumber, airportName and airportLocation.</w:t>
+        <w:t xml:space="preserve">For the insertFlight it was a bit different, </w:t>
+      </w:r>
+      <w:r>
+        <w:rPr>
+          <w:rFonts w:ascii="Cambria" w:hAnsi="Cambria"/>
+          <w:sz w:val="24"/>
+          <w:szCs w:val="24"/>
+        </w:rPr>
+        <w:t>added the flightNumber check in the readField, created a separate readAirport that checks if the airportNumber exists and if so then it can be added this  is done to prevent error that can be generated from the foreign key, because an aiportNumber that doesn’t exist in the airport table can’t be added.</w:t>
+      </w:r>
+      <w:r>
+        <w:rPr>
+          <w:rFonts w:ascii="Cambria" w:hAnsi="Cambria"/>
+          <w:sz w:val="24"/>
+          <w:szCs w:val="24"/>
+        </w:rPr>
+        <w:t xml:space="preserve"> Added the departureLocation, arrivalLocation and airlineName into the readFied and created checks for the duration and the fli</w:t>
+      </w:r>
+      <w:r>
+        <w:rPr>
+          <w:rFonts w:ascii="Cambria" w:hAnsi="Cambria"/>
+          <w:sz w:val="24"/>
+          <w:szCs w:val="24"/>
+        </w:rPr>
+        <w:t>ghtCost.</w:t>
       </w:r>
       <w:r>
         <w:rPr>

</xml_diff>

<commit_message>
Added InsertBooking with proper validation
</commit_message>
<xml_diff>
--- a/PROJECT LOG AND IDEAS.docx
+++ b/PROJECT LOG AND IDEAS.docx
@@ -10207,9 +10207,159 @@
       <w:r>
         <w:rPr>
           <w:rFonts w:ascii="Cambria" w:hAnsi="Cambria"/>
-          <w:sz w:val="24"/>
-          <w:szCs w:val="24"/>
-        </w:rPr>
+          <w:b/>
+          <w:bCs/>
+          <w:sz w:val="24"/>
+          <w:szCs w:val="24"/>
+          <w:u w:val="single"/>
+        </w:rPr>
+        <w:t>2</w:t>
+      </w:r>
+      <w:r>
+        <w:rPr>
+          <w:rFonts w:ascii="Cambria" w:hAnsi="Cambria"/>
+          <w:b/>
+          <w:bCs/>
+          <w:sz w:val="24"/>
+          <w:szCs w:val="24"/>
+          <w:u w:val="single"/>
+        </w:rPr>
+        <w:t>6</w:t>
+      </w:r>
+      <w:r>
+        <w:rPr>
+          <w:rFonts w:ascii="Cambria" w:hAnsi="Cambria"/>
+          <w:b/>
+          <w:bCs/>
+          <w:sz w:val="24"/>
+          <w:szCs w:val="24"/>
+          <w:u w:val="single"/>
+        </w:rPr>
+        <w:t xml:space="preserve">/03/23: </w:t>
+      </w:r>
+      <w:r>
+        <w:rPr>
+          <w:rFonts w:ascii="Cambria" w:hAnsi="Cambria"/>
+          <w:b/>
+          <w:bCs/>
+          <w:sz w:val="24"/>
+          <w:szCs w:val="24"/>
+        </w:rPr>
+        <w:t>(</w:t>
+      </w:r>
+      <w:r>
+        <w:rPr>
+          <w:rFonts w:ascii="Cambria" w:hAnsi="Cambria"/>
+          <w:b/>
+          <w:bCs/>
+          <w:sz w:val="24"/>
+          <w:szCs w:val="24"/>
+        </w:rPr>
+        <w:t>16</w:t>
+      </w:r>
+      <w:r>
+        <w:rPr>
+          <w:rFonts w:ascii="Cambria" w:hAnsi="Cambria"/>
+          <w:b/>
+          <w:bCs/>
+          <w:sz w:val="24"/>
+          <w:szCs w:val="24"/>
+        </w:rPr>
+        <w:t>:</w:t>
+      </w:r>
+      <w:r>
+        <w:rPr>
+          <w:rFonts w:ascii="Cambria" w:hAnsi="Cambria"/>
+          <w:b/>
+          <w:bCs/>
+          <w:sz w:val="24"/>
+          <w:szCs w:val="24"/>
+        </w:rPr>
+        <w:t>59</w:t>
+      </w:r>
+      <w:r>
+        <w:rPr>
+          <w:rFonts w:ascii="Cambria" w:hAnsi="Cambria"/>
+          <w:b/>
+          <w:bCs/>
+          <w:sz w:val="24"/>
+          <w:szCs w:val="24"/>
+        </w:rPr>
+        <w:t xml:space="preserve"> P</w:t>
+      </w:r>
+      <w:r>
+        <w:rPr>
+          <w:rFonts w:ascii="Cambria" w:hAnsi="Cambria"/>
+          <w:b/>
+          <w:bCs/>
+          <w:sz w:val="24"/>
+          <w:szCs w:val="24"/>
+        </w:rPr>
+        <w:t xml:space="preserve">M ) </w:t>
+      </w:r>
+      <w:r>
+        <w:rPr>
+          <w:rFonts w:ascii="Cambria" w:hAnsi="Cambria"/>
+          <w:sz w:val="24"/>
+          <w:szCs w:val="24"/>
+        </w:rPr>
+        <w:t>For the insert</w:t>
+      </w:r>
+      <w:r>
+        <w:rPr>
+          <w:rFonts w:ascii="Cambria" w:hAnsi="Cambria"/>
+          <w:sz w:val="24"/>
+          <w:szCs w:val="24"/>
+        </w:rPr>
+        <w:t>Booking</w:t>
+      </w:r>
+      <w:r>
+        <w:rPr>
+          <w:rFonts w:ascii="Cambria" w:hAnsi="Cambria"/>
+          <w:sz w:val="24"/>
+          <w:szCs w:val="24"/>
+        </w:rPr>
+        <w:t xml:space="preserve"> </w:t>
+      </w:r>
+      <w:r>
+        <w:rPr>
+          <w:rFonts w:ascii="Cambria" w:hAnsi="Cambria"/>
+          <w:sz w:val="24"/>
+          <w:szCs w:val="24"/>
+        </w:rPr>
+        <w:t xml:space="preserve">I added the bookingNumber in the readFiled to validate that it is not more than 10 and also check if it already exists in the database, then validated the flightNumber and customerNumber to make sure they already exist in the database. Made my normal validations for the traveldate, travelTime to prevent any error from getting into the database upon insertion. </w:t>
+      </w:r>
+      <w:r>
+        <w:rPr>
+          <w:rFonts w:ascii="Cambria" w:hAnsi="Cambria"/>
+          <w:sz w:val="24"/>
+          <w:szCs w:val="24"/>
+        </w:rPr>
+        <w:t>Then did a simple check to make the seat_number between 1A and 100F</w:t>
+      </w:r>
+      <w:r>
+        <w:rPr>
+          <w:rFonts w:ascii="Cambria" w:hAnsi="Cambria"/>
+          <w:sz w:val="24"/>
+          <w:szCs w:val="24"/>
+        </w:rPr>
+        <w:br/>
+      </w:r>
+      <w:r>
+        <w:rPr>
+          <w:rFonts w:ascii="Cambria" w:hAnsi="Cambria"/>
+          <w:sz w:val="24"/>
+          <w:szCs w:val="24"/>
+        </w:rPr>
+        <w:br/>
+      </w:r>
+      <w:r>
+        <w:rPr>
+          <w:rFonts w:ascii="Cambria" w:hAnsi="Cambria"/>
+          <w:sz w:val="24"/>
+          <w:szCs w:val="24"/>
+        </w:rPr>
+        <w:lastRenderedPageBreak/>
         <w:br/>
       </w:r>
       <w:r>

</xml_diff>

<commit_message>
Added InsertPayment to Menu with validation
</commit_message>
<xml_diff>
--- a/PROJECT LOG AND IDEAS.docx
+++ b/PROJECT LOG AND IDEAS.docx
@@ -10275,7 +10275,151 @@
           <w:sz w:val="24"/>
           <w:szCs w:val="24"/>
         </w:rPr>
-        <w:t>59</w:t>
+        <w:t>59 P</w:t>
+      </w:r>
+      <w:r>
+        <w:rPr>
+          <w:rFonts w:ascii="Cambria" w:hAnsi="Cambria"/>
+          <w:b/>
+          <w:bCs/>
+          <w:sz w:val="24"/>
+          <w:szCs w:val="24"/>
+        </w:rPr>
+        <w:t xml:space="preserve">M ) </w:t>
+      </w:r>
+      <w:r>
+        <w:rPr>
+          <w:rFonts w:ascii="Cambria" w:hAnsi="Cambria"/>
+          <w:sz w:val="24"/>
+          <w:szCs w:val="24"/>
+        </w:rPr>
+        <w:t xml:space="preserve">For the insertBooking I added the bookingNumber in the readFiled to validate that it is not more than 10 and also check if it already exists in the database, then validated the flightNumber and customerNumber to make sure they already exist in the database. Made my normal validations for the traveldate, travelTime to prevent any error from getting into the database upon insertion. </w:t>
+      </w:r>
+      <w:r>
+        <w:rPr>
+          <w:rFonts w:ascii="Cambria" w:hAnsi="Cambria"/>
+          <w:sz w:val="24"/>
+          <w:szCs w:val="24"/>
+        </w:rPr>
+        <w:t>Then did a simple check to make the seat_number between 1A and 100F</w:t>
+      </w:r>
+      <w:r>
+        <w:rPr>
+          <w:rFonts w:ascii="Cambria" w:hAnsi="Cambria"/>
+          <w:sz w:val="24"/>
+          <w:szCs w:val="24"/>
+        </w:rPr>
+        <w:t>.</w:t>
+      </w:r>
+      <w:r>
+        <w:rPr>
+          <w:rFonts w:ascii="Cambria" w:hAnsi="Cambria"/>
+          <w:sz w:val="24"/>
+          <w:szCs w:val="24"/>
+        </w:rPr>
+        <w:br/>
+      </w:r>
+    </w:p>
+    <w:p>
+      <w:pPr>
+        <w:spacing w:line="360" w:lineRule="auto"/>
+        <w:rPr>
+          <w:rFonts w:ascii="Cambria" w:hAnsi="Cambria"/>
+          <w:sz w:val="24"/>
+          <w:szCs w:val="24"/>
+        </w:rPr>
+      </w:pPr>
+      <w:r>
+        <w:rPr>
+          <w:rFonts w:ascii="Cambria" w:hAnsi="Cambria"/>
+          <w:sz w:val="24"/>
+          <w:szCs w:val="24"/>
+        </w:rPr>
+        <w:lastRenderedPageBreak/>
+        <w:br/>
+      </w:r>
+      <w:r>
+        <w:rPr>
+          <w:rFonts w:ascii="Cambria" w:hAnsi="Cambria"/>
+          <w:b/>
+          <w:bCs/>
+          <w:sz w:val="24"/>
+          <w:szCs w:val="24"/>
+          <w:u w:val="single"/>
+        </w:rPr>
+        <w:t>2</w:t>
+      </w:r>
+      <w:r>
+        <w:rPr>
+          <w:rFonts w:ascii="Cambria" w:hAnsi="Cambria"/>
+          <w:b/>
+          <w:bCs/>
+          <w:sz w:val="24"/>
+          <w:szCs w:val="24"/>
+          <w:u w:val="single"/>
+        </w:rPr>
+        <w:t>6</w:t>
+      </w:r>
+      <w:r>
+        <w:rPr>
+          <w:rFonts w:ascii="Cambria" w:hAnsi="Cambria"/>
+          <w:b/>
+          <w:bCs/>
+          <w:sz w:val="24"/>
+          <w:szCs w:val="24"/>
+          <w:u w:val="single"/>
+        </w:rPr>
+        <w:t xml:space="preserve">/03/23: </w:t>
+      </w:r>
+      <w:r>
+        <w:rPr>
+          <w:rFonts w:ascii="Cambria" w:hAnsi="Cambria"/>
+          <w:b/>
+          <w:bCs/>
+          <w:sz w:val="24"/>
+          <w:szCs w:val="24"/>
+        </w:rPr>
+        <w:t>(</w:t>
+      </w:r>
+      <w:r>
+        <w:rPr>
+          <w:rFonts w:ascii="Cambria" w:hAnsi="Cambria"/>
+          <w:b/>
+          <w:bCs/>
+          <w:sz w:val="24"/>
+          <w:szCs w:val="24"/>
+        </w:rPr>
+        <w:t>1</w:t>
+      </w:r>
+      <w:r>
+        <w:rPr>
+          <w:rFonts w:ascii="Cambria" w:hAnsi="Cambria"/>
+          <w:b/>
+          <w:bCs/>
+          <w:sz w:val="24"/>
+          <w:szCs w:val="24"/>
+        </w:rPr>
+        <w:t>7</w:t>
+      </w:r>
+      <w:r>
+        <w:rPr>
+          <w:rFonts w:ascii="Cambria" w:hAnsi="Cambria"/>
+          <w:b/>
+          <w:bCs/>
+          <w:sz w:val="24"/>
+          <w:szCs w:val="24"/>
+        </w:rPr>
+        <w:t>:</w:t>
+      </w:r>
+      <w:r>
+        <w:rPr>
+          <w:rFonts w:ascii="Cambria" w:hAnsi="Cambria"/>
+          <w:b/>
+          <w:bCs/>
+          <w:sz w:val="24"/>
+          <w:szCs w:val="24"/>
+        </w:rPr>
+        <w:t>32</w:t>
       </w:r>
       <w:r>
         <w:rPr>
@@ -10303,63 +10447,54 @@
           <w:sz w:val="24"/>
           <w:szCs w:val="24"/>
         </w:rPr>
-        <w:t>For the insert</w:t>
-      </w:r>
-      <w:r>
-        <w:rPr>
-          <w:rFonts w:ascii="Cambria" w:hAnsi="Cambria"/>
-          <w:sz w:val="24"/>
-          <w:szCs w:val="24"/>
-        </w:rPr>
-        <w:t>Booking</w:t>
-      </w:r>
-      <w:r>
-        <w:rPr>
-          <w:rFonts w:ascii="Cambria" w:hAnsi="Cambria"/>
-          <w:sz w:val="24"/>
-          <w:szCs w:val="24"/>
-        </w:rPr>
-        <w:t xml:space="preserve"> </w:t>
-      </w:r>
-      <w:r>
-        <w:rPr>
-          <w:rFonts w:ascii="Cambria" w:hAnsi="Cambria"/>
-          <w:sz w:val="24"/>
-          <w:szCs w:val="24"/>
-        </w:rPr>
-        <w:t xml:space="preserve">I added the bookingNumber in the readFiled to validate that it is not more than 10 and also check if it already exists in the database, then validated the flightNumber and customerNumber to make sure they already exist in the database. Made my normal validations for the traveldate, travelTime to prevent any error from getting into the database upon insertion. </w:t>
-      </w:r>
-      <w:r>
-        <w:rPr>
-          <w:rFonts w:ascii="Cambria" w:hAnsi="Cambria"/>
-          <w:sz w:val="24"/>
-          <w:szCs w:val="24"/>
-        </w:rPr>
-        <w:t>Then did a simple check to make the seat_number between 1A and 100F</w:t>
-      </w:r>
-      <w:r>
-        <w:rPr>
-          <w:rFonts w:ascii="Cambria" w:hAnsi="Cambria"/>
-          <w:sz w:val="24"/>
-          <w:szCs w:val="24"/>
-        </w:rPr>
-        <w:br/>
-      </w:r>
-      <w:r>
-        <w:rPr>
-          <w:rFonts w:ascii="Cambria" w:hAnsi="Cambria"/>
-          <w:sz w:val="24"/>
-          <w:szCs w:val="24"/>
-        </w:rPr>
-        <w:br/>
-      </w:r>
-      <w:r>
-        <w:rPr>
-          <w:rFonts w:ascii="Cambria" w:hAnsi="Cambria"/>
-          <w:sz w:val="24"/>
-          <w:szCs w:val="24"/>
-        </w:rPr>
-        <w:lastRenderedPageBreak/>
+        <w:t xml:space="preserve">For the </w:t>
+      </w:r>
+      <w:r>
+        <w:rPr>
+          <w:rFonts w:ascii="Cambria" w:hAnsi="Cambria"/>
+          <w:sz w:val="24"/>
+          <w:szCs w:val="24"/>
+        </w:rPr>
+        <w:t xml:space="preserve">insertPayment </w:t>
+      </w:r>
+      <w:r>
+        <w:rPr>
+          <w:rFonts w:ascii="Cambria" w:hAnsi="Cambria"/>
+          <w:sz w:val="24"/>
+          <w:szCs w:val="24"/>
+        </w:rPr>
+        <w:t xml:space="preserve">I added the paymentNumber to the </w:t>
+      </w:r>
+      <w:r>
+        <w:rPr>
+          <w:rFonts w:ascii="Cambria" w:hAnsi="Cambria"/>
+          <w:sz w:val="24"/>
+          <w:szCs w:val="24"/>
+        </w:rPr>
+        <w:t xml:space="preserve">readField </w:t>
+      </w:r>
+      <w:r>
+        <w:rPr>
+          <w:rFonts w:ascii="Cambria" w:hAnsi="Cambria"/>
+          <w:sz w:val="24"/>
+          <w:szCs w:val="24"/>
+        </w:rPr>
+        <w:t>and did the check for the bookingNumber to make sure that the bookingNumber already exists and did a normal doublr validation for the amount paid and a recent date validation</w:t>
+      </w:r>
+      <w:r>
+        <w:rPr>
+          <w:rFonts w:ascii="Cambria" w:hAnsi="Cambria"/>
+          <w:sz w:val="24"/>
+          <w:szCs w:val="24"/>
+        </w:rPr>
+        <w:t>.</w:t>
+      </w:r>
+      <w:r>
+        <w:rPr>
+          <w:rFonts w:ascii="Cambria" w:hAnsi="Cambria"/>
+          <w:sz w:val="24"/>
+          <w:szCs w:val="24"/>
+        </w:rPr>
         <w:br/>
       </w:r>
       <w:r>

</xml_diff>